<commit_message>
New headers in report, v_0.2
</commit_message>
<xml_diff>
--- a/Gameplay Mechanics Report.docx
+++ b/Gameplay Mechanics Report.docx
@@ -227,7 +227,7 @@
           <w:bottom w:val="single" w:sz="6" w:space="1" w:color="auto"/>
         </w:pBdr>
       </w:pPr>
-      <w:bookmarkStart w:id="1" w:name="_Toc536637505"/>
+      <w:bookmarkStart w:id="1" w:name="_Toc876281"/>
       <w:r>
         <w:lastRenderedPageBreak/>
         <w:t>Document Version</w:t>
@@ -291,13 +291,17 @@
               </w:rPr>
               <w:t>Version 0.</w:t>
             </w:r>
-            <w:bookmarkStart w:id="2" w:name="_GoBack"/>
-            <w:bookmarkEnd w:id="2"/>
             <w:r>
               <w:rPr>
                 <w:b/>
               </w:rPr>
-              <w:t>1 –</w:t>
+              <w:t>2</w:t>
+            </w:r>
+            <w:r>
+              <w:rPr>
+                <w:b/>
+              </w:rPr>
+              <w:t xml:space="preserve"> –</w:t>
             </w:r>
           </w:p>
           <w:p>
@@ -305,15 +309,66 @@
               <w:ind w:left="720"/>
             </w:pPr>
             <w:r>
+              <w:t>February 12</w:t>
+            </w:r>
+            <w:r>
+              <w:rPr>
+                <w:vertAlign w:val="superscript"/>
+              </w:rPr>
+              <w:t>th</w:t>
+            </w:r>
+            <w:r>
+              <w:t>, 2019</w:t>
+            </w:r>
+          </w:p>
+          <w:p>
+            <w:pPr>
+              <w:ind w:left="720"/>
+              <w:rPr>
+                <w:b/>
+              </w:rPr>
+            </w:pPr>
+          </w:p>
+          <w:p>
+            <w:pPr>
+              <w:rPr>
+                <w:sz w:val="20"/>
+              </w:rPr>
+            </w:pPr>
+            <w:r>
+              <w:rPr>
+                <w:sz w:val="20"/>
+              </w:rPr>
+              <w:t>Version 0.1 –</w:t>
+            </w:r>
+          </w:p>
+          <w:p>
+            <w:pPr>
+              <w:ind w:left="720"/>
+            </w:pPr>
+            <w:r>
+              <w:rPr>
+                <w:sz w:val="20"/>
+              </w:rPr>
               <w:t>January 30</w:t>
             </w:r>
             <w:r>
               <w:rPr>
+                <w:sz w:val="20"/>
                 <w:vertAlign w:val="superscript"/>
               </w:rPr>
               <w:t>th</w:t>
             </w:r>
             <w:r>
+              <w:rPr>
+                <w:sz w:val="20"/>
+              </w:rPr>
+              <w:t>,</w:t>
+            </w:r>
+            <w:r>
+              <w:rPr>
+                <w:sz w:val="20"/>
+              </w:rPr>
               <w:t xml:space="preserve"> 2019</w:t>
             </w:r>
           </w:p>
@@ -365,96 +420,79 @@
               <w:lang w:val="en-US"/>
             </w:rPr>
           </w:pPr>
+          <w:bookmarkStart w:id="2" w:name="_GoBack"/>
+          <w:bookmarkEnd w:id="2"/>
         </w:p>
         <w:p>
           <w:pPr>
             <w:pStyle w:val="TOC1"/>
-            <w:tabs>
-              <w:tab w:val="right" w:leader="dot" w:pos="9016"/>
-            </w:tabs>
             <w:rPr>
               <w:rFonts w:eastAsiaTheme="minorEastAsia"/>
-              <w:noProof/>
               <w:lang w:eastAsia="en-GB"/>
             </w:rPr>
           </w:pPr>
           <w:r>
             <w:rPr>
-              <w:b/>
               <w:bCs/>
-              <w:noProof/>
             </w:rPr>
             <w:fldChar w:fldCharType="begin"/>
           </w:r>
           <w:r>
             <w:rPr>
-              <w:b/>
               <w:bCs/>
-              <w:noProof/>
             </w:rPr>
             <w:instrText xml:space="preserve"> TOC \o "1-3" \h \z \u </w:instrText>
           </w:r>
           <w:r>
             <w:rPr>
-              <w:b/>
               <w:bCs/>
-              <w:noProof/>
             </w:rPr>
             <w:fldChar w:fldCharType="separate"/>
           </w:r>
-          <w:hyperlink w:anchor="_Toc536637505" w:history="1">
+          <w:hyperlink w:anchor="_Toc876281" w:history="1">
             <w:r>
               <w:rPr>
                 <w:rStyle w:val="Hyperlink"/>
-                <w:b/>
-                <w:noProof/>
               </w:rPr>
               <w:t>Document Version History</w:t>
             </w:r>
             <w:r>
               <w:rPr>
-                <w:noProof/>
                 <w:webHidden/>
               </w:rPr>
               <w:tab/>
             </w:r>
             <w:r>
               <w:rPr>
-                <w:noProof/>
                 <w:webHidden/>
               </w:rPr>
               <w:fldChar w:fldCharType="begin"/>
             </w:r>
             <w:r>
               <w:rPr>
-                <w:noProof/>
-                <w:webHidden/>
-              </w:rPr>
-              <w:instrText xml:space="preserve"> PAGEREF _Toc536637505 \h </w:instrText>
-            </w:r>
-            <w:r>
-              <w:rPr>
-                <w:noProof/>
-                <w:webHidden/>
-              </w:rPr>
-            </w:r>
-            <w:r>
-              <w:rPr>
-                <w:noProof/>
+                <w:webHidden/>
+              </w:rPr>
+              <w:instrText xml:space="preserve"> PAGEREF _Toc876281 \h </w:instrText>
+            </w:r>
+            <w:r>
+              <w:rPr>
+                <w:webHidden/>
+              </w:rPr>
+            </w:r>
+            <w:r>
+              <w:rPr>
                 <w:webHidden/>
               </w:rPr>
               <w:fldChar w:fldCharType="separate"/>
             </w:r>
             <w:r>
               <w:rPr>
-                <w:noProof/>
                 <w:webHidden/>
               </w:rPr>
               <w:t>2</w:t>
             </w:r>
             <w:r>
               <w:rPr>
-                <w:noProof/>
                 <w:webHidden/>
               </w:rPr>
               <w:fldChar w:fldCharType="end"/>
@@ -464,68 +502,55 @@
         <w:p>
           <w:pPr>
             <w:pStyle w:val="TOC1"/>
-            <w:tabs>
-              <w:tab w:val="right" w:leader="dot" w:pos="9016"/>
-            </w:tabs>
             <w:rPr>
               <w:rFonts w:eastAsiaTheme="minorEastAsia"/>
-              <w:noProof/>
               <w:lang w:eastAsia="en-GB"/>
             </w:rPr>
           </w:pPr>
-          <w:hyperlink w:anchor="_Toc536637506" w:history="1">
+          <w:hyperlink w:anchor="_Toc876282" w:history="1">
             <w:r>
               <w:rPr>
                 <w:rStyle w:val="Hyperlink"/>
-                <w:b/>
-                <w:noProof/>
               </w:rPr>
               <w:t>Preface</w:t>
             </w:r>
             <w:r>
               <w:rPr>
-                <w:noProof/>
                 <w:webHidden/>
               </w:rPr>
               <w:tab/>
             </w:r>
             <w:r>
               <w:rPr>
-                <w:noProof/>
                 <w:webHidden/>
               </w:rPr>
               <w:fldChar w:fldCharType="begin"/>
             </w:r>
             <w:r>
               <w:rPr>
-                <w:noProof/>
-                <w:webHidden/>
-              </w:rPr>
-              <w:instrText xml:space="preserve"> PAGEREF _Toc536637506 \h </w:instrText>
-            </w:r>
-            <w:r>
-              <w:rPr>
-                <w:noProof/>
-                <w:webHidden/>
-              </w:rPr>
-            </w:r>
-            <w:r>
-              <w:rPr>
-                <w:noProof/>
+                <w:webHidden/>
+              </w:rPr>
+              <w:instrText xml:space="preserve"> PAGEREF _Toc876282 \h </w:instrText>
+            </w:r>
+            <w:r>
+              <w:rPr>
+                <w:webHidden/>
+              </w:rPr>
+            </w:r>
+            <w:r>
+              <w:rPr>
                 <w:webHidden/>
               </w:rPr>
               <w:fldChar w:fldCharType="separate"/>
             </w:r>
             <w:r>
               <w:rPr>
-                <w:noProof/>
-                <w:webHidden/>
-              </w:rPr>
-              <w:t>4</w:t>
-            </w:r>
-            <w:r>
-              <w:rPr>
-                <w:noProof/>
+                <w:webHidden/>
+              </w:rPr>
+              <w:t>5</w:t>
+            </w:r>
+            <w:r>
+              <w:rPr>
                 <w:webHidden/>
               </w:rPr>
               <w:fldChar w:fldCharType="end"/>
@@ -535,68 +560,55 @@
         <w:p>
           <w:pPr>
             <w:pStyle w:val="TOC1"/>
-            <w:tabs>
-              <w:tab w:val="right" w:leader="dot" w:pos="9016"/>
-            </w:tabs>
             <w:rPr>
               <w:rFonts w:eastAsiaTheme="minorEastAsia"/>
-              <w:noProof/>
               <w:lang w:eastAsia="en-GB"/>
             </w:rPr>
           </w:pPr>
-          <w:hyperlink w:anchor="_Toc536637507" w:history="1">
+          <w:hyperlink w:anchor="_Toc876283" w:history="1">
             <w:r>
               <w:rPr>
                 <w:rStyle w:val="Hyperlink"/>
-                <w:b/>
-                <w:noProof/>
               </w:rPr>
               <w:t>Requirements Specification</w:t>
             </w:r>
             <w:r>
               <w:rPr>
-                <w:noProof/>
                 <w:webHidden/>
               </w:rPr>
               <w:tab/>
             </w:r>
             <w:r>
               <w:rPr>
-                <w:noProof/>
                 <w:webHidden/>
               </w:rPr>
               <w:fldChar w:fldCharType="begin"/>
             </w:r>
             <w:r>
               <w:rPr>
-                <w:noProof/>
-                <w:webHidden/>
-              </w:rPr>
-              <w:instrText xml:space="preserve"> PAGEREF _Toc536637507 \h </w:instrText>
-            </w:r>
-            <w:r>
-              <w:rPr>
-                <w:noProof/>
-                <w:webHidden/>
-              </w:rPr>
-            </w:r>
-            <w:r>
-              <w:rPr>
-                <w:noProof/>
+                <w:webHidden/>
+              </w:rPr>
+              <w:instrText xml:space="preserve"> PAGEREF _Toc876283 \h </w:instrText>
+            </w:r>
+            <w:r>
+              <w:rPr>
+                <w:webHidden/>
+              </w:rPr>
+            </w:r>
+            <w:r>
+              <w:rPr>
                 <w:webHidden/>
               </w:rPr>
               <w:fldChar w:fldCharType="separate"/>
             </w:r>
             <w:r>
               <w:rPr>
-                <w:noProof/>
-                <w:webHidden/>
-              </w:rPr>
-              <w:t>5</w:t>
-            </w:r>
-            <w:r>
-              <w:rPr>
-                <w:noProof/>
+                <w:webHidden/>
+              </w:rPr>
+              <w:t>6</w:t>
+            </w:r>
+            <w:r>
+              <w:rPr>
                 <w:webHidden/>
               </w:rPr>
               <w:fldChar w:fldCharType="end"/>
@@ -616,7 +628,7 @@
               <w:lang w:eastAsia="en-GB"/>
             </w:rPr>
           </w:pPr>
-          <w:hyperlink w:anchor="_Toc536637508" w:history="1">
+          <w:hyperlink w:anchor="_Toc876284" w:history="1">
             <w:r>
               <w:rPr>
                 <w:rStyle w:val="Hyperlink"/>
@@ -630,14 +642,84 @@
                 <w:noProof/>
                 <w:lang w:eastAsia="en-GB"/>
               </w:rPr>
+              <w:t xml:space="preserve"> </w:t>
+            </w:r>
+            <w:r>
+              <w:rPr>
+                <w:rStyle w:val="Hyperlink"/>
+                <w:noProof/>
+              </w:rPr>
+              <w:t>Introduction</w:t>
+            </w:r>
+            <w:r>
+              <w:rPr>
+                <w:noProof/>
+                <w:webHidden/>
+              </w:rPr>
               <w:tab/>
             </w:r>
             <w:r>
               <w:rPr>
+                <w:noProof/>
+                <w:webHidden/>
+              </w:rPr>
+              <w:fldChar w:fldCharType="begin"/>
+            </w:r>
+            <w:r>
+              <w:rPr>
+                <w:noProof/>
+                <w:webHidden/>
+              </w:rPr>
+              <w:instrText xml:space="preserve"> PAGEREF _Toc876284 \h </w:instrText>
+            </w:r>
+            <w:r>
+              <w:rPr>
+                <w:noProof/>
+                <w:webHidden/>
+              </w:rPr>
+            </w:r>
+            <w:r>
+              <w:rPr>
+                <w:noProof/>
+                <w:webHidden/>
+              </w:rPr>
+              <w:fldChar w:fldCharType="separate"/>
+            </w:r>
+            <w:r>
+              <w:rPr>
+                <w:noProof/>
+                <w:webHidden/>
+              </w:rPr>
+              <w:t>6</w:t>
+            </w:r>
+            <w:r>
+              <w:rPr>
+                <w:noProof/>
+                <w:webHidden/>
+              </w:rPr>
+              <w:fldChar w:fldCharType="end"/>
+            </w:r>
+          </w:hyperlink>
+        </w:p>
+        <w:p>
+          <w:pPr>
+            <w:pStyle w:val="TOC3"/>
+            <w:tabs>
+              <w:tab w:val="right" w:leader="dot" w:pos="9016"/>
+            </w:tabs>
+            <w:rPr>
+              <w:rFonts w:eastAsiaTheme="minorEastAsia"/>
+              <w:noProof/>
+              <w:lang w:eastAsia="en-GB"/>
+            </w:rPr>
+          </w:pPr>
+          <w:hyperlink w:anchor="_Toc876285" w:history="1">
+            <w:r>
+              <w:rPr>
                 <w:rStyle w:val="Hyperlink"/>
                 <w:noProof/>
               </w:rPr>
-              <w:t>Introduction</w:t>
+              <w:t>1.1.1 Purpose</w:t>
             </w:r>
             <w:r>
               <w:rPr>
@@ -658,7 +740,7 @@
                 <w:noProof/>
                 <w:webHidden/>
               </w:rPr>
-              <w:instrText xml:space="preserve"> PAGEREF _Toc536637508 \h </w:instrText>
+              <w:instrText xml:space="preserve"> PAGEREF _Toc876285 \h </w:instrText>
             </w:r>
             <w:r>
               <w:rPr>
@@ -678,7 +760,147 @@
                 <w:noProof/>
                 <w:webHidden/>
               </w:rPr>
-              <w:t>5</w:t>
+              <w:t>6</w:t>
+            </w:r>
+            <w:r>
+              <w:rPr>
+                <w:noProof/>
+                <w:webHidden/>
+              </w:rPr>
+              <w:fldChar w:fldCharType="end"/>
+            </w:r>
+          </w:hyperlink>
+        </w:p>
+        <w:p>
+          <w:pPr>
+            <w:pStyle w:val="TOC3"/>
+            <w:tabs>
+              <w:tab w:val="right" w:leader="dot" w:pos="9016"/>
+            </w:tabs>
+            <w:rPr>
+              <w:rFonts w:eastAsiaTheme="minorEastAsia"/>
+              <w:noProof/>
+              <w:lang w:eastAsia="en-GB"/>
+            </w:rPr>
+          </w:pPr>
+          <w:hyperlink w:anchor="_Toc876286" w:history="1">
+            <w:r>
+              <w:rPr>
+                <w:rStyle w:val="Hyperlink"/>
+                <w:noProof/>
+              </w:rPr>
+              <w:t>1.1.2 Intended Audience</w:t>
+            </w:r>
+            <w:r>
+              <w:rPr>
+                <w:noProof/>
+                <w:webHidden/>
+              </w:rPr>
+              <w:tab/>
+            </w:r>
+            <w:r>
+              <w:rPr>
+                <w:noProof/>
+                <w:webHidden/>
+              </w:rPr>
+              <w:fldChar w:fldCharType="begin"/>
+            </w:r>
+            <w:r>
+              <w:rPr>
+                <w:noProof/>
+                <w:webHidden/>
+              </w:rPr>
+              <w:instrText xml:space="preserve"> PAGEREF _Toc876286 \h </w:instrText>
+            </w:r>
+            <w:r>
+              <w:rPr>
+                <w:noProof/>
+                <w:webHidden/>
+              </w:rPr>
+            </w:r>
+            <w:r>
+              <w:rPr>
+                <w:noProof/>
+                <w:webHidden/>
+              </w:rPr>
+              <w:fldChar w:fldCharType="separate"/>
+            </w:r>
+            <w:r>
+              <w:rPr>
+                <w:noProof/>
+                <w:webHidden/>
+              </w:rPr>
+              <w:t>6</w:t>
+            </w:r>
+            <w:r>
+              <w:rPr>
+                <w:noProof/>
+                <w:webHidden/>
+              </w:rPr>
+              <w:fldChar w:fldCharType="end"/>
+            </w:r>
+          </w:hyperlink>
+        </w:p>
+        <w:p>
+          <w:pPr>
+            <w:pStyle w:val="TOC3"/>
+            <w:tabs>
+              <w:tab w:val="right" w:leader="dot" w:pos="9016"/>
+            </w:tabs>
+            <w:rPr>
+              <w:rFonts w:eastAsiaTheme="minorEastAsia"/>
+              <w:noProof/>
+              <w:lang w:eastAsia="en-GB"/>
+            </w:rPr>
+          </w:pPr>
+          <w:hyperlink w:anchor="_Toc876287" w:history="1">
+            <w:r>
+              <w:rPr>
+                <w:rStyle w:val="Hyperlink"/>
+                <w:noProof/>
+              </w:rPr>
+              <w:t>1.1.3 Project Scope</w:t>
+            </w:r>
+            <w:r>
+              <w:rPr>
+                <w:noProof/>
+                <w:webHidden/>
+              </w:rPr>
+              <w:tab/>
+            </w:r>
+            <w:r>
+              <w:rPr>
+                <w:noProof/>
+                <w:webHidden/>
+              </w:rPr>
+              <w:fldChar w:fldCharType="begin"/>
+            </w:r>
+            <w:r>
+              <w:rPr>
+                <w:noProof/>
+                <w:webHidden/>
+              </w:rPr>
+              <w:instrText xml:space="preserve"> PAGEREF _Toc876287 \h </w:instrText>
+            </w:r>
+            <w:r>
+              <w:rPr>
+                <w:noProof/>
+                <w:webHidden/>
+              </w:rPr>
+            </w:r>
+            <w:r>
+              <w:rPr>
+                <w:noProof/>
+                <w:webHidden/>
+              </w:rPr>
+              <w:fldChar w:fldCharType="separate"/>
+            </w:r>
+            <w:r>
+              <w:rPr>
+                <w:noProof/>
+                <w:webHidden/>
+              </w:rPr>
+              <w:t>6</w:t>
             </w:r>
             <w:r>
               <w:rPr>
@@ -702,7 +924,7 @@
               <w:lang w:eastAsia="en-GB"/>
             </w:rPr>
           </w:pPr>
-          <w:hyperlink w:anchor="_Toc536637509" w:history="1">
+          <w:hyperlink w:anchor="_Toc876288" w:history="1">
             <w:r>
               <w:rPr>
                 <w:rStyle w:val="Hyperlink"/>
@@ -716,24 +938,24 @@
                 <w:noProof/>
                 <w:lang w:eastAsia="en-GB"/>
               </w:rPr>
+              <w:t xml:space="preserve"> </w:t>
+            </w:r>
+            <w:r>
+              <w:rPr>
+                <w:rStyle w:val="Hyperlink"/>
+                <w:noProof/>
+              </w:rPr>
+              <w:t>Overall Description</w:t>
+            </w:r>
+            <w:r>
+              <w:rPr>
+                <w:noProof/>
+                <w:webHidden/>
+              </w:rPr>
               <w:tab/>
             </w:r>
             <w:r>
               <w:rPr>
-                <w:rStyle w:val="Hyperlink"/>
-                <w:noProof/>
-              </w:rPr>
-              <w:t>Overall Description</w:t>
-            </w:r>
-            <w:r>
-              <w:rPr>
-                <w:noProof/>
-                <w:webHidden/>
-              </w:rPr>
-              <w:tab/>
-            </w:r>
-            <w:r>
-              <w:rPr>
                 <w:noProof/>
                 <w:webHidden/>
               </w:rPr>
@@ -744,7 +966,7 @@
                 <w:noProof/>
                 <w:webHidden/>
               </w:rPr>
-              <w:instrText xml:space="preserve"> PAGEREF _Toc536637509 \h </w:instrText>
+              <w:instrText xml:space="preserve"> PAGEREF _Toc876288 \h </w:instrText>
             </w:r>
             <w:r>
               <w:rPr>
@@ -764,7 +986,7 @@
                 <w:noProof/>
                 <w:webHidden/>
               </w:rPr>
-              <w:t>5</w:t>
+              <w:t>6</w:t>
             </w:r>
             <w:r>
               <w:rPr>
@@ -788,7 +1010,7 @@
               <w:lang w:eastAsia="en-GB"/>
             </w:rPr>
           </w:pPr>
-          <w:hyperlink w:anchor="_Toc536637510" w:history="1">
+          <w:hyperlink w:anchor="_Toc876289" w:history="1">
             <w:r>
               <w:rPr>
                 <w:rStyle w:val="Hyperlink"/>
@@ -802,14 +1024,84 @@
                 <w:noProof/>
                 <w:lang w:eastAsia="en-GB"/>
               </w:rPr>
+              <w:t xml:space="preserve"> </w:t>
+            </w:r>
+            <w:r>
+              <w:rPr>
+                <w:rStyle w:val="Hyperlink"/>
+                <w:noProof/>
+              </w:rPr>
+              <w:t>External Interface Requirements</w:t>
+            </w:r>
+            <w:r>
+              <w:rPr>
+                <w:noProof/>
+                <w:webHidden/>
+              </w:rPr>
               <w:tab/>
             </w:r>
             <w:r>
               <w:rPr>
+                <w:noProof/>
+                <w:webHidden/>
+              </w:rPr>
+              <w:fldChar w:fldCharType="begin"/>
+            </w:r>
+            <w:r>
+              <w:rPr>
+                <w:noProof/>
+                <w:webHidden/>
+              </w:rPr>
+              <w:instrText xml:space="preserve"> PAGEREF _Toc876289 \h </w:instrText>
+            </w:r>
+            <w:r>
+              <w:rPr>
+                <w:noProof/>
+                <w:webHidden/>
+              </w:rPr>
+            </w:r>
+            <w:r>
+              <w:rPr>
+                <w:noProof/>
+                <w:webHidden/>
+              </w:rPr>
+              <w:fldChar w:fldCharType="separate"/>
+            </w:r>
+            <w:r>
+              <w:rPr>
+                <w:noProof/>
+                <w:webHidden/>
+              </w:rPr>
+              <w:t>6</w:t>
+            </w:r>
+            <w:r>
+              <w:rPr>
+                <w:noProof/>
+                <w:webHidden/>
+              </w:rPr>
+              <w:fldChar w:fldCharType="end"/>
+            </w:r>
+          </w:hyperlink>
+        </w:p>
+        <w:p>
+          <w:pPr>
+            <w:pStyle w:val="TOC3"/>
+            <w:tabs>
+              <w:tab w:val="right" w:leader="dot" w:pos="9016"/>
+            </w:tabs>
+            <w:rPr>
+              <w:rFonts w:eastAsiaTheme="minorEastAsia"/>
+              <w:noProof/>
+              <w:lang w:eastAsia="en-GB"/>
+            </w:rPr>
+          </w:pPr>
+          <w:hyperlink w:anchor="_Toc876290" w:history="1">
+            <w:r>
+              <w:rPr>
                 <w:rStyle w:val="Hyperlink"/>
                 <w:noProof/>
               </w:rPr>
-              <w:t>External Interface Requirements</w:t>
+              <w:t>1.3.1 User Interface</w:t>
             </w:r>
             <w:r>
               <w:rPr>
@@ -830,7 +1122,7 @@
                 <w:noProof/>
                 <w:webHidden/>
               </w:rPr>
-              <w:instrText xml:space="preserve"> PAGEREF _Toc536637510 \h </w:instrText>
+              <w:instrText xml:space="preserve"> PAGEREF _Toc876290 \h </w:instrText>
             </w:r>
             <w:r>
               <w:rPr>
@@ -850,7 +1142,147 @@
                 <w:noProof/>
                 <w:webHidden/>
               </w:rPr>
-              <w:t>5</w:t>
+              <w:t>6</w:t>
+            </w:r>
+            <w:r>
+              <w:rPr>
+                <w:noProof/>
+                <w:webHidden/>
+              </w:rPr>
+              <w:fldChar w:fldCharType="end"/>
+            </w:r>
+          </w:hyperlink>
+        </w:p>
+        <w:p>
+          <w:pPr>
+            <w:pStyle w:val="TOC3"/>
+            <w:tabs>
+              <w:tab w:val="right" w:leader="dot" w:pos="9016"/>
+            </w:tabs>
+            <w:rPr>
+              <w:rFonts w:eastAsiaTheme="minorEastAsia"/>
+              <w:noProof/>
+              <w:lang w:eastAsia="en-GB"/>
+            </w:rPr>
+          </w:pPr>
+          <w:hyperlink w:anchor="_Toc876291" w:history="1">
+            <w:r>
+              <w:rPr>
+                <w:rStyle w:val="Hyperlink"/>
+                <w:noProof/>
+              </w:rPr>
+              <w:t>1.3.2 Hardware Interface</w:t>
+            </w:r>
+            <w:r>
+              <w:rPr>
+                <w:noProof/>
+                <w:webHidden/>
+              </w:rPr>
+              <w:tab/>
+            </w:r>
+            <w:r>
+              <w:rPr>
+                <w:noProof/>
+                <w:webHidden/>
+              </w:rPr>
+              <w:fldChar w:fldCharType="begin"/>
+            </w:r>
+            <w:r>
+              <w:rPr>
+                <w:noProof/>
+                <w:webHidden/>
+              </w:rPr>
+              <w:instrText xml:space="preserve"> PAGEREF _Toc876291 \h </w:instrText>
+            </w:r>
+            <w:r>
+              <w:rPr>
+                <w:noProof/>
+                <w:webHidden/>
+              </w:rPr>
+            </w:r>
+            <w:r>
+              <w:rPr>
+                <w:noProof/>
+                <w:webHidden/>
+              </w:rPr>
+              <w:fldChar w:fldCharType="separate"/>
+            </w:r>
+            <w:r>
+              <w:rPr>
+                <w:noProof/>
+                <w:webHidden/>
+              </w:rPr>
+              <w:t>6</w:t>
+            </w:r>
+            <w:r>
+              <w:rPr>
+                <w:noProof/>
+                <w:webHidden/>
+              </w:rPr>
+              <w:fldChar w:fldCharType="end"/>
+            </w:r>
+          </w:hyperlink>
+        </w:p>
+        <w:p>
+          <w:pPr>
+            <w:pStyle w:val="TOC3"/>
+            <w:tabs>
+              <w:tab w:val="right" w:leader="dot" w:pos="9016"/>
+            </w:tabs>
+            <w:rPr>
+              <w:rFonts w:eastAsiaTheme="minorEastAsia"/>
+              <w:noProof/>
+              <w:lang w:eastAsia="en-GB"/>
+            </w:rPr>
+          </w:pPr>
+          <w:hyperlink w:anchor="_Toc876292" w:history="1">
+            <w:r>
+              <w:rPr>
+                <w:rStyle w:val="Hyperlink"/>
+                <w:noProof/>
+              </w:rPr>
+              <w:t>1.3.3 Software Interface</w:t>
+            </w:r>
+            <w:r>
+              <w:rPr>
+                <w:noProof/>
+                <w:webHidden/>
+              </w:rPr>
+              <w:tab/>
+            </w:r>
+            <w:r>
+              <w:rPr>
+                <w:noProof/>
+                <w:webHidden/>
+              </w:rPr>
+              <w:fldChar w:fldCharType="begin"/>
+            </w:r>
+            <w:r>
+              <w:rPr>
+                <w:noProof/>
+                <w:webHidden/>
+              </w:rPr>
+              <w:instrText xml:space="preserve"> PAGEREF _Toc876292 \h </w:instrText>
+            </w:r>
+            <w:r>
+              <w:rPr>
+                <w:noProof/>
+                <w:webHidden/>
+              </w:rPr>
+            </w:r>
+            <w:r>
+              <w:rPr>
+                <w:noProof/>
+                <w:webHidden/>
+              </w:rPr>
+              <w:fldChar w:fldCharType="separate"/>
+            </w:r>
+            <w:r>
+              <w:rPr>
+                <w:noProof/>
+                <w:webHidden/>
+              </w:rPr>
+              <w:t>6</w:t>
             </w:r>
             <w:r>
               <w:rPr>
@@ -874,7 +1306,7 @@
               <w:lang w:eastAsia="en-GB"/>
             </w:rPr>
           </w:pPr>
-          <w:hyperlink w:anchor="_Toc536637511" w:history="1">
+          <w:hyperlink w:anchor="_Toc876293" w:history="1">
             <w:r>
               <w:rPr>
                 <w:rStyle w:val="Hyperlink"/>
@@ -888,14 +1320,84 @@
                 <w:noProof/>
                 <w:lang w:eastAsia="en-GB"/>
               </w:rPr>
+              <w:t xml:space="preserve"> </w:t>
+            </w:r>
+            <w:r>
+              <w:rPr>
+                <w:rStyle w:val="Hyperlink"/>
+                <w:noProof/>
+              </w:rPr>
+              <w:t>Project Features</w:t>
+            </w:r>
+            <w:r>
+              <w:rPr>
+                <w:noProof/>
+                <w:webHidden/>
+              </w:rPr>
               <w:tab/>
             </w:r>
             <w:r>
               <w:rPr>
+                <w:noProof/>
+                <w:webHidden/>
+              </w:rPr>
+              <w:fldChar w:fldCharType="begin"/>
+            </w:r>
+            <w:r>
+              <w:rPr>
+                <w:noProof/>
+                <w:webHidden/>
+              </w:rPr>
+              <w:instrText xml:space="preserve"> PAGEREF _Toc876293 \h </w:instrText>
+            </w:r>
+            <w:r>
+              <w:rPr>
+                <w:noProof/>
+                <w:webHidden/>
+              </w:rPr>
+            </w:r>
+            <w:r>
+              <w:rPr>
+                <w:noProof/>
+                <w:webHidden/>
+              </w:rPr>
+              <w:fldChar w:fldCharType="separate"/>
+            </w:r>
+            <w:r>
+              <w:rPr>
+                <w:noProof/>
+                <w:webHidden/>
+              </w:rPr>
+              <w:t>6</w:t>
+            </w:r>
+            <w:r>
+              <w:rPr>
+                <w:noProof/>
+                <w:webHidden/>
+              </w:rPr>
+              <w:fldChar w:fldCharType="end"/>
+            </w:r>
+          </w:hyperlink>
+        </w:p>
+        <w:p>
+          <w:pPr>
+            <w:pStyle w:val="TOC3"/>
+            <w:tabs>
+              <w:tab w:val="right" w:leader="dot" w:pos="9016"/>
+            </w:tabs>
+            <w:rPr>
+              <w:rFonts w:eastAsiaTheme="minorEastAsia"/>
+              <w:noProof/>
+              <w:lang w:eastAsia="en-GB"/>
+            </w:rPr>
+          </w:pPr>
+          <w:hyperlink w:anchor="_Toc876294" w:history="1">
+            <w:r>
+              <w:rPr>
                 <w:rStyle w:val="Hyperlink"/>
                 <w:noProof/>
               </w:rPr>
-              <w:t>System Features</w:t>
+              <w:t>1.4.1 Demo Environment</w:t>
             </w:r>
             <w:r>
               <w:rPr>
@@ -916,7 +1418,7 @@
                 <w:noProof/>
                 <w:webHidden/>
               </w:rPr>
-              <w:instrText xml:space="preserve"> PAGEREF _Toc536637511 \h </w:instrText>
+              <w:instrText xml:space="preserve"> PAGEREF _Toc876294 \h </w:instrText>
             </w:r>
             <w:r>
               <w:rPr>
@@ -936,7 +1438,357 @@
                 <w:noProof/>
                 <w:webHidden/>
               </w:rPr>
-              <w:t>5</w:t>
+              <w:t>6</w:t>
+            </w:r>
+            <w:r>
+              <w:rPr>
+                <w:noProof/>
+                <w:webHidden/>
+              </w:rPr>
+              <w:fldChar w:fldCharType="end"/>
+            </w:r>
+          </w:hyperlink>
+        </w:p>
+        <w:p>
+          <w:pPr>
+            <w:pStyle w:val="TOC3"/>
+            <w:tabs>
+              <w:tab w:val="right" w:leader="dot" w:pos="9016"/>
+            </w:tabs>
+            <w:rPr>
+              <w:rFonts w:eastAsiaTheme="minorEastAsia"/>
+              <w:noProof/>
+              <w:lang w:eastAsia="en-GB"/>
+            </w:rPr>
+          </w:pPr>
+          <w:hyperlink w:anchor="_Toc876295" w:history="1">
+            <w:r>
+              <w:rPr>
+                <w:rStyle w:val="Hyperlink"/>
+                <w:noProof/>
+              </w:rPr>
+              <w:t>1.4.2 Camera Movement</w:t>
+            </w:r>
+            <w:r>
+              <w:rPr>
+                <w:noProof/>
+                <w:webHidden/>
+              </w:rPr>
+              <w:tab/>
+            </w:r>
+            <w:r>
+              <w:rPr>
+                <w:noProof/>
+                <w:webHidden/>
+              </w:rPr>
+              <w:fldChar w:fldCharType="begin"/>
+            </w:r>
+            <w:r>
+              <w:rPr>
+                <w:noProof/>
+                <w:webHidden/>
+              </w:rPr>
+              <w:instrText xml:space="preserve"> PAGEREF _Toc876295 \h </w:instrText>
+            </w:r>
+            <w:r>
+              <w:rPr>
+                <w:noProof/>
+                <w:webHidden/>
+              </w:rPr>
+            </w:r>
+            <w:r>
+              <w:rPr>
+                <w:noProof/>
+                <w:webHidden/>
+              </w:rPr>
+              <w:fldChar w:fldCharType="separate"/>
+            </w:r>
+            <w:r>
+              <w:rPr>
+                <w:noProof/>
+                <w:webHidden/>
+              </w:rPr>
+              <w:t>6</w:t>
+            </w:r>
+            <w:r>
+              <w:rPr>
+                <w:noProof/>
+                <w:webHidden/>
+              </w:rPr>
+              <w:fldChar w:fldCharType="end"/>
+            </w:r>
+          </w:hyperlink>
+        </w:p>
+        <w:p>
+          <w:pPr>
+            <w:pStyle w:val="TOC3"/>
+            <w:tabs>
+              <w:tab w:val="right" w:leader="dot" w:pos="9016"/>
+            </w:tabs>
+            <w:rPr>
+              <w:rFonts w:eastAsiaTheme="minorEastAsia"/>
+              <w:noProof/>
+              <w:lang w:eastAsia="en-GB"/>
+            </w:rPr>
+          </w:pPr>
+          <w:hyperlink w:anchor="_Toc876296" w:history="1">
+            <w:r>
+              <w:rPr>
+                <w:rStyle w:val="Hyperlink"/>
+                <w:noProof/>
+              </w:rPr>
+              <w:t>1.4.3 Mouse Selection</w:t>
+            </w:r>
+            <w:r>
+              <w:rPr>
+                <w:noProof/>
+                <w:webHidden/>
+              </w:rPr>
+              <w:tab/>
+            </w:r>
+            <w:r>
+              <w:rPr>
+                <w:noProof/>
+                <w:webHidden/>
+              </w:rPr>
+              <w:fldChar w:fldCharType="begin"/>
+            </w:r>
+            <w:r>
+              <w:rPr>
+                <w:noProof/>
+                <w:webHidden/>
+              </w:rPr>
+              <w:instrText xml:space="preserve"> PAGEREF _Toc876296 \h </w:instrText>
+            </w:r>
+            <w:r>
+              <w:rPr>
+                <w:noProof/>
+                <w:webHidden/>
+              </w:rPr>
+            </w:r>
+            <w:r>
+              <w:rPr>
+                <w:noProof/>
+                <w:webHidden/>
+              </w:rPr>
+              <w:fldChar w:fldCharType="separate"/>
+            </w:r>
+            <w:r>
+              <w:rPr>
+                <w:noProof/>
+                <w:webHidden/>
+              </w:rPr>
+              <w:t>6</w:t>
+            </w:r>
+            <w:r>
+              <w:rPr>
+                <w:noProof/>
+                <w:webHidden/>
+              </w:rPr>
+              <w:fldChar w:fldCharType="end"/>
+            </w:r>
+          </w:hyperlink>
+        </w:p>
+        <w:p>
+          <w:pPr>
+            <w:pStyle w:val="TOC3"/>
+            <w:tabs>
+              <w:tab w:val="right" w:leader="dot" w:pos="9016"/>
+            </w:tabs>
+            <w:rPr>
+              <w:rFonts w:eastAsiaTheme="minorEastAsia"/>
+              <w:noProof/>
+              <w:lang w:eastAsia="en-GB"/>
+            </w:rPr>
+          </w:pPr>
+          <w:hyperlink w:anchor="_Toc876297" w:history="1">
+            <w:r>
+              <w:rPr>
+                <w:rStyle w:val="Hyperlink"/>
+                <w:noProof/>
+              </w:rPr>
+              <w:t>1.4.4 Worker Units</w:t>
+            </w:r>
+            <w:r>
+              <w:rPr>
+                <w:noProof/>
+                <w:webHidden/>
+              </w:rPr>
+              <w:tab/>
+            </w:r>
+            <w:r>
+              <w:rPr>
+                <w:noProof/>
+                <w:webHidden/>
+              </w:rPr>
+              <w:fldChar w:fldCharType="begin"/>
+            </w:r>
+            <w:r>
+              <w:rPr>
+                <w:noProof/>
+                <w:webHidden/>
+              </w:rPr>
+              <w:instrText xml:space="preserve"> PAGEREF _Toc876297 \h </w:instrText>
+            </w:r>
+            <w:r>
+              <w:rPr>
+                <w:noProof/>
+                <w:webHidden/>
+              </w:rPr>
+            </w:r>
+            <w:r>
+              <w:rPr>
+                <w:noProof/>
+                <w:webHidden/>
+              </w:rPr>
+              <w:fldChar w:fldCharType="separate"/>
+            </w:r>
+            <w:r>
+              <w:rPr>
+                <w:noProof/>
+                <w:webHidden/>
+              </w:rPr>
+              <w:t>6</w:t>
+            </w:r>
+            <w:r>
+              <w:rPr>
+                <w:noProof/>
+                <w:webHidden/>
+              </w:rPr>
+              <w:fldChar w:fldCharType="end"/>
+            </w:r>
+          </w:hyperlink>
+        </w:p>
+        <w:p>
+          <w:pPr>
+            <w:pStyle w:val="TOC3"/>
+            <w:tabs>
+              <w:tab w:val="right" w:leader="dot" w:pos="9016"/>
+            </w:tabs>
+            <w:rPr>
+              <w:rFonts w:eastAsiaTheme="minorEastAsia"/>
+              <w:noProof/>
+              <w:lang w:eastAsia="en-GB"/>
+            </w:rPr>
+          </w:pPr>
+          <w:hyperlink w:anchor="_Toc876298" w:history="1">
+            <w:r>
+              <w:rPr>
+                <w:rStyle w:val="Hyperlink"/>
+                <w:noProof/>
+              </w:rPr>
+              <w:t>1.4.5 Resources</w:t>
+            </w:r>
+            <w:r>
+              <w:rPr>
+                <w:noProof/>
+                <w:webHidden/>
+              </w:rPr>
+              <w:tab/>
+            </w:r>
+            <w:r>
+              <w:rPr>
+                <w:noProof/>
+                <w:webHidden/>
+              </w:rPr>
+              <w:fldChar w:fldCharType="begin"/>
+            </w:r>
+            <w:r>
+              <w:rPr>
+                <w:noProof/>
+                <w:webHidden/>
+              </w:rPr>
+              <w:instrText xml:space="preserve"> PAGEREF _Toc876298 \h </w:instrText>
+            </w:r>
+            <w:r>
+              <w:rPr>
+                <w:noProof/>
+                <w:webHidden/>
+              </w:rPr>
+            </w:r>
+            <w:r>
+              <w:rPr>
+                <w:noProof/>
+                <w:webHidden/>
+              </w:rPr>
+              <w:fldChar w:fldCharType="separate"/>
+            </w:r>
+            <w:r>
+              <w:rPr>
+                <w:noProof/>
+                <w:webHidden/>
+              </w:rPr>
+              <w:t>6</w:t>
+            </w:r>
+            <w:r>
+              <w:rPr>
+                <w:noProof/>
+                <w:webHidden/>
+              </w:rPr>
+              <w:fldChar w:fldCharType="end"/>
+            </w:r>
+          </w:hyperlink>
+        </w:p>
+        <w:p>
+          <w:pPr>
+            <w:pStyle w:val="TOC3"/>
+            <w:tabs>
+              <w:tab w:val="right" w:leader="dot" w:pos="9016"/>
+            </w:tabs>
+            <w:rPr>
+              <w:rFonts w:eastAsiaTheme="minorEastAsia"/>
+              <w:noProof/>
+              <w:lang w:eastAsia="en-GB"/>
+            </w:rPr>
+          </w:pPr>
+          <w:hyperlink w:anchor="_Toc876299" w:history="1">
+            <w:r>
+              <w:rPr>
+                <w:rStyle w:val="Hyperlink"/>
+                <w:noProof/>
+              </w:rPr>
+              <w:t>1.4.6 Construction</w:t>
+            </w:r>
+            <w:r>
+              <w:rPr>
+                <w:noProof/>
+                <w:webHidden/>
+              </w:rPr>
+              <w:tab/>
+            </w:r>
+            <w:r>
+              <w:rPr>
+                <w:noProof/>
+                <w:webHidden/>
+              </w:rPr>
+              <w:fldChar w:fldCharType="begin"/>
+            </w:r>
+            <w:r>
+              <w:rPr>
+                <w:noProof/>
+                <w:webHidden/>
+              </w:rPr>
+              <w:instrText xml:space="preserve"> PAGEREF _Toc876299 \h </w:instrText>
+            </w:r>
+            <w:r>
+              <w:rPr>
+                <w:noProof/>
+                <w:webHidden/>
+              </w:rPr>
+            </w:r>
+            <w:r>
+              <w:rPr>
+                <w:noProof/>
+                <w:webHidden/>
+              </w:rPr>
+              <w:fldChar w:fldCharType="separate"/>
+            </w:r>
+            <w:r>
+              <w:rPr>
+                <w:noProof/>
+                <w:webHidden/>
+              </w:rPr>
+              <w:t>7</w:t>
             </w:r>
             <w:r>
               <w:rPr>
@@ -960,7 +1812,7 @@
               <w:lang w:eastAsia="en-GB"/>
             </w:rPr>
           </w:pPr>
-          <w:hyperlink w:anchor="_Toc536637512" w:history="1">
+          <w:hyperlink w:anchor="_Toc876300" w:history="1">
             <w:r>
               <w:rPr>
                 <w:rStyle w:val="Hyperlink"/>
@@ -974,24 +1826,24 @@
                 <w:noProof/>
                 <w:lang w:eastAsia="en-GB"/>
               </w:rPr>
+              <w:t xml:space="preserve"> </w:t>
+            </w:r>
+            <w:r>
+              <w:rPr>
+                <w:rStyle w:val="Hyperlink"/>
+                <w:noProof/>
+              </w:rPr>
+              <w:t>Non-functional Requirements</w:t>
+            </w:r>
+            <w:r>
+              <w:rPr>
+                <w:noProof/>
+                <w:webHidden/>
+              </w:rPr>
               <w:tab/>
             </w:r>
             <w:r>
               <w:rPr>
-                <w:rStyle w:val="Hyperlink"/>
-                <w:noProof/>
-              </w:rPr>
-              <w:t>Non-functional Requirements</w:t>
-            </w:r>
-            <w:r>
-              <w:rPr>
-                <w:noProof/>
-                <w:webHidden/>
-              </w:rPr>
-              <w:tab/>
-            </w:r>
-            <w:r>
-              <w:rPr>
                 <w:noProof/>
                 <w:webHidden/>
               </w:rPr>
@@ -1002,7 +1854,7 @@
                 <w:noProof/>
                 <w:webHidden/>
               </w:rPr>
-              <w:instrText xml:space="preserve"> PAGEREF _Toc536637512 \h </w:instrText>
+              <w:instrText xml:space="preserve"> PAGEREF _Toc876300 \h </w:instrText>
             </w:r>
             <w:r>
               <w:rPr>
@@ -1022,7 +1874,7 @@
                 <w:noProof/>
                 <w:webHidden/>
               </w:rPr>
-              <w:t>5</w:t>
+              <w:t>7</w:t>
             </w:r>
             <w:r>
               <w:rPr>
@@ -1035,7 +1887,7 @@
         </w:p>
         <w:p>
           <w:pPr>
-            <w:pStyle w:val="TOC1"/>
+            <w:pStyle w:val="TOC3"/>
             <w:tabs>
               <w:tab w:val="right" w:leader="dot" w:pos="9016"/>
             </w:tabs>
@@ -1045,14 +1897,13 @@
               <w:lang w:eastAsia="en-GB"/>
             </w:rPr>
           </w:pPr>
-          <w:hyperlink w:anchor="_Toc536637513" w:history="1">
+          <w:hyperlink w:anchor="_Toc876301" w:history="1">
             <w:r>
               <w:rPr>
                 <w:rStyle w:val="Hyperlink"/>
-                <w:b/>
-                <w:noProof/>
-              </w:rPr>
-              <w:t>UML Diagram</w:t>
+                <w:noProof/>
+              </w:rPr>
+              <w:t>1.5.1 Performance Requirements</w:t>
             </w:r>
             <w:r>
               <w:rPr>
@@ -1073,7 +1924,7 @@
                 <w:noProof/>
                 <w:webHidden/>
               </w:rPr>
-              <w:instrText xml:space="preserve"> PAGEREF _Toc536637513 \h </w:instrText>
+              <w:instrText xml:space="preserve"> PAGEREF _Toc876301 \h </w:instrText>
             </w:r>
             <w:r>
               <w:rPr>
@@ -1093,7 +1944,7 @@
                 <w:noProof/>
                 <w:webHidden/>
               </w:rPr>
-              <w:t>6</w:t>
+              <w:t>7</w:t>
             </w:r>
             <w:r>
               <w:rPr>
@@ -1106,7 +1957,7 @@
         </w:p>
         <w:p>
           <w:pPr>
-            <w:pStyle w:val="TOC1"/>
+            <w:pStyle w:val="TOC3"/>
             <w:tabs>
               <w:tab w:val="right" w:leader="dot" w:pos="9016"/>
             </w:tabs>
@@ -1116,14 +1967,13 @@
               <w:lang w:eastAsia="en-GB"/>
             </w:rPr>
           </w:pPr>
-          <w:hyperlink w:anchor="_Toc536637514" w:history="1">
+          <w:hyperlink w:anchor="_Toc876302" w:history="1">
             <w:r>
               <w:rPr>
                 <w:rStyle w:val="Hyperlink"/>
-                <w:b/>
-                <w:noProof/>
-              </w:rPr>
-              <w:t>Method</w:t>
+                <w:noProof/>
+              </w:rPr>
+              <w:t>1.5.2 Software Quality Attributes</w:t>
             </w:r>
             <w:r>
               <w:rPr>
@@ -1144,7 +1994,7 @@
                 <w:noProof/>
                 <w:webHidden/>
               </w:rPr>
-              <w:instrText xml:space="preserve"> PAGEREF _Toc536637514 \h </w:instrText>
+              <w:instrText xml:space="preserve"> PAGEREF _Toc876302 \h </w:instrText>
             </w:r>
             <w:r>
               <w:rPr>
@@ -1178,6 +2028,122 @@
         <w:p>
           <w:pPr>
             <w:pStyle w:val="TOC1"/>
+            <w:rPr>
+              <w:rFonts w:eastAsiaTheme="minorEastAsia"/>
+              <w:lang w:eastAsia="en-GB"/>
+            </w:rPr>
+          </w:pPr>
+          <w:hyperlink w:anchor="_Toc876303" w:history="1">
+            <w:r>
+              <w:rPr>
+                <w:rStyle w:val="Hyperlink"/>
+              </w:rPr>
+              <w:t>UML Diagram</w:t>
+            </w:r>
+            <w:r>
+              <w:rPr>
+                <w:webHidden/>
+              </w:rPr>
+              <w:tab/>
+            </w:r>
+            <w:r>
+              <w:rPr>
+                <w:webHidden/>
+              </w:rPr>
+              <w:fldChar w:fldCharType="begin"/>
+            </w:r>
+            <w:r>
+              <w:rPr>
+                <w:webHidden/>
+              </w:rPr>
+              <w:instrText xml:space="preserve"> PAGEREF _Toc876303 \h </w:instrText>
+            </w:r>
+            <w:r>
+              <w:rPr>
+                <w:webHidden/>
+              </w:rPr>
+            </w:r>
+            <w:r>
+              <w:rPr>
+                <w:webHidden/>
+              </w:rPr>
+              <w:fldChar w:fldCharType="separate"/>
+            </w:r>
+            <w:r>
+              <w:rPr>
+                <w:webHidden/>
+              </w:rPr>
+              <w:t>8</w:t>
+            </w:r>
+            <w:r>
+              <w:rPr>
+                <w:webHidden/>
+              </w:rPr>
+              <w:fldChar w:fldCharType="end"/>
+            </w:r>
+          </w:hyperlink>
+        </w:p>
+        <w:p>
+          <w:pPr>
+            <w:pStyle w:val="TOC1"/>
+            <w:rPr>
+              <w:rFonts w:eastAsiaTheme="minorEastAsia"/>
+              <w:lang w:eastAsia="en-GB"/>
+            </w:rPr>
+          </w:pPr>
+          <w:hyperlink w:anchor="_Toc876304" w:history="1">
+            <w:r>
+              <w:rPr>
+                <w:rStyle w:val="Hyperlink"/>
+              </w:rPr>
+              <w:t>Method</w:t>
+            </w:r>
+            <w:r>
+              <w:rPr>
+                <w:webHidden/>
+              </w:rPr>
+              <w:tab/>
+            </w:r>
+            <w:r>
+              <w:rPr>
+                <w:webHidden/>
+              </w:rPr>
+              <w:fldChar w:fldCharType="begin"/>
+            </w:r>
+            <w:r>
+              <w:rPr>
+                <w:webHidden/>
+              </w:rPr>
+              <w:instrText xml:space="preserve"> PAGEREF _Toc876304 \h </w:instrText>
+            </w:r>
+            <w:r>
+              <w:rPr>
+                <w:webHidden/>
+              </w:rPr>
+            </w:r>
+            <w:r>
+              <w:rPr>
+                <w:webHidden/>
+              </w:rPr>
+              <w:fldChar w:fldCharType="separate"/>
+            </w:r>
+            <w:r>
+              <w:rPr>
+                <w:webHidden/>
+              </w:rPr>
+              <w:t>9</w:t>
+            </w:r>
+            <w:r>
+              <w:rPr>
+                <w:webHidden/>
+              </w:rPr>
+              <w:fldChar w:fldCharType="end"/>
+            </w:r>
+          </w:hyperlink>
+        </w:p>
+        <w:p>
+          <w:pPr>
+            <w:pStyle w:val="TOC2"/>
             <w:tabs>
               <w:tab w:val="right" w:leader="dot" w:pos="9016"/>
             </w:tabs>
@@ -1187,14 +2153,13 @@
               <w:lang w:eastAsia="en-GB"/>
             </w:rPr>
           </w:pPr>
-          <w:hyperlink w:anchor="_Toc536637515" w:history="1">
+          <w:hyperlink w:anchor="_Toc876305" w:history="1">
             <w:r>
               <w:rPr>
                 <w:rStyle w:val="Hyperlink"/>
-                <w:b/>
-                <w:noProof/>
-              </w:rPr>
-              <w:t>Development</w:t>
+                <w:noProof/>
+              </w:rPr>
+              <w:t>3.1 Summary of Techniques</w:t>
             </w:r>
             <w:r>
               <w:rPr>
@@ -1215,7 +2180,7 @@
                 <w:noProof/>
                 <w:webHidden/>
               </w:rPr>
-              <w:instrText xml:space="preserve"> PAGEREF _Toc536637515 \h </w:instrText>
+              <w:instrText xml:space="preserve"> PAGEREF _Toc876305 \h </w:instrText>
             </w:r>
             <w:r>
               <w:rPr>
@@ -1235,7 +2200,7 @@
                 <w:noProof/>
                 <w:webHidden/>
               </w:rPr>
-              <w:t>8</w:t>
+              <w:t>9</w:t>
             </w:r>
             <w:r>
               <w:rPr>
@@ -1248,7 +2213,7 @@
         </w:p>
         <w:p>
           <w:pPr>
-            <w:pStyle w:val="TOC1"/>
+            <w:pStyle w:val="TOC2"/>
             <w:tabs>
               <w:tab w:val="right" w:leader="dot" w:pos="9016"/>
             </w:tabs>
@@ -1258,14 +2223,13 @@
               <w:lang w:eastAsia="en-GB"/>
             </w:rPr>
           </w:pPr>
-          <w:hyperlink w:anchor="_Toc536637516" w:history="1">
+          <w:hyperlink w:anchor="_Toc876306" w:history="1">
             <w:r>
               <w:rPr>
                 <w:rStyle w:val="Hyperlink"/>
-                <w:b/>
-                <w:noProof/>
-              </w:rPr>
-              <w:t>Conclusions</w:t>
+                <w:noProof/>
+              </w:rPr>
+              <w:t>3.2 Detailed Descriptions</w:t>
             </w:r>
             <w:r>
               <w:rPr>
@@ -1286,7 +2250,7 @@
                 <w:noProof/>
                 <w:webHidden/>
               </w:rPr>
-              <w:instrText xml:space="preserve"> PAGEREF _Toc536637516 \h </w:instrText>
+              <w:instrText xml:space="preserve"> PAGEREF _Toc876306 \h </w:instrText>
             </w:r>
             <w:r>
               <w:rPr>
@@ -1320,6 +2284,64 @@
         <w:p>
           <w:pPr>
             <w:pStyle w:val="TOC1"/>
+            <w:rPr>
+              <w:rFonts w:eastAsiaTheme="minorEastAsia"/>
+              <w:lang w:eastAsia="en-GB"/>
+            </w:rPr>
+          </w:pPr>
+          <w:hyperlink w:anchor="_Toc876307" w:history="1">
+            <w:r>
+              <w:rPr>
+                <w:rStyle w:val="Hyperlink"/>
+              </w:rPr>
+              <w:t>Development</w:t>
+            </w:r>
+            <w:r>
+              <w:rPr>
+                <w:webHidden/>
+              </w:rPr>
+              <w:tab/>
+            </w:r>
+            <w:r>
+              <w:rPr>
+                <w:webHidden/>
+              </w:rPr>
+              <w:fldChar w:fldCharType="begin"/>
+            </w:r>
+            <w:r>
+              <w:rPr>
+                <w:webHidden/>
+              </w:rPr>
+              <w:instrText xml:space="preserve"> PAGEREF _Toc876307 \h </w:instrText>
+            </w:r>
+            <w:r>
+              <w:rPr>
+                <w:webHidden/>
+              </w:rPr>
+            </w:r>
+            <w:r>
+              <w:rPr>
+                <w:webHidden/>
+              </w:rPr>
+              <w:fldChar w:fldCharType="separate"/>
+            </w:r>
+            <w:r>
+              <w:rPr>
+                <w:webHidden/>
+              </w:rPr>
+              <w:t>10</w:t>
+            </w:r>
+            <w:r>
+              <w:rPr>
+                <w:webHidden/>
+              </w:rPr>
+              <w:fldChar w:fldCharType="end"/>
+            </w:r>
+          </w:hyperlink>
+        </w:p>
+        <w:p>
+          <w:pPr>
+            <w:pStyle w:val="TOC2"/>
             <w:tabs>
               <w:tab w:val="right" w:leader="dot" w:pos="9016"/>
             </w:tabs>
@@ -1329,55 +2351,1010 @@
               <w:lang w:eastAsia="en-GB"/>
             </w:rPr>
           </w:pPr>
-          <w:hyperlink w:anchor="_Toc536637517" w:history="1">
+          <w:hyperlink w:anchor="_Toc876308" w:history="1">
             <w:r>
               <w:rPr>
                 <w:rStyle w:val="Hyperlink"/>
-                <w:b/>
-                <w:noProof/>
+                <w:noProof/>
+              </w:rPr>
+              <w:t>4.1 Development Process</w:t>
+            </w:r>
+            <w:r>
+              <w:rPr>
+                <w:noProof/>
+                <w:webHidden/>
+              </w:rPr>
+              <w:tab/>
+            </w:r>
+            <w:r>
+              <w:rPr>
+                <w:noProof/>
+                <w:webHidden/>
+              </w:rPr>
+              <w:fldChar w:fldCharType="begin"/>
+            </w:r>
+            <w:r>
+              <w:rPr>
+                <w:noProof/>
+                <w:webHidden/>
+              </w:rPr>
+              <w:instrText xml:space="preserve"> PAGEREF _Toc876308 \h </w:instrText>
+            </w:r>
+            <w:r>
+              <w:rPr>
+                <w:noProof/>
+                <w:webHidden/>
+              </w:rPr>
+            </w:r>
+            <w:r>
+              <w:rPr>
+                <w:noProof/>
+                <w:webHidden/>
+              </w:rPr>
+              <w:fldChar w:fldCharType="separate"/>
+            </w:r>
+            <w:r>
+              <w:rPr>
+                <w:noProof/>
+                <w:webHidden/>
+              </w:rPr>
+              <w:t>10</w:t>
+            </w:r>
+            <w:r>
+              <w:rPr>
+                <w:noProof/>
+                <w:webHidden/>
+              </w:rPr>
+              <w:fldChar w:fldCharType="end"/>
+            </w:r>
+          </w:hyperlink>
+        </w:p>
+        <w:p>
+          <w:pPr>
+            <w:pStyle w:val="TOC2"/>
+            <w:tabs>
+              <w:tab w:val="right" w:leader="dot" w:pos="9016"/>
+            </w:tabs>
+            <w:rPr>
+              <w:rFonts w:eastAsiaTheme="minorEastAsia"/>
+              <w:noProof/>
+              <w:lang w:eastAsia="en-GB"/>
+            </w:rPr>
+          </w:pPr>
+          <w:hyperlink w:anchor="_Toc876309" w:history="1">
+            <w:r>
+              <w:rPr>
+                <w:rStyle w:val="Hyperlink"/>
+                <w:noProof/>
+              </w:rPr>
+              <w:t>4.2 Concept Design</w:t>
+            </w:r>
+            <w:r>
+              <w:rPr>
+                <w:noProof/>
+                <w:webHidden/>
+              </w:rPr>
+              <w:tab/>
+            </w:r>
+            <w:r>
+              <w:rPr>
+                <w:noProof/>
+                <w:webHidden/>
+              </w:rPr>
+              <w:fldChar w:fldCharType="begin"/>
+            </w:r>
+            <w:r>
+              <w:rPr>
+                <w:noProof/>
+                <w:webHidden/>
+              </w:rPr>
+              <w:instrText xml:space="preserve"> PAGEREF _Toc876309 \h </w:instrText>
+            </w:r>
+            <w:r>
+              <w:rPr>
+                <w:noProof/>
+                <w:webHidden/>
+              </w:rPr>
+            </w:r>
+            <w:r>
+              <w:rPr>
+                <w:noProof/>
+                <w:webHidden/>
+              </w:rPr>
+              <w:fldChar w:fldCharType="separate"/>
+            </w:r>
+            <w:r>
+              <w:rPr>
+                <w:noProof/>
+                <w:webHidden/>
+              </w:rPr>
+              <w:t>10</w:t>
+            </w:r>
+            <w:r>
+              <w:rPr>
+                <w:noProof/>
+                <w:webHidden/>
+              </w:rPr>
+              <w:fldChar w:fldCharType="end"/>
+            </w:r>
+          </w:hyperlink>
+        </w:p>
+        <w:p>
+          <w:pPr>
+            <w:pStyle w:val="TOC2"/>
+            <w:tabs>
+              <w:tab w:val="right" w:leader="dot" w:pos="9016"/>
+            </w:tabs>
+            <w:rPr>
+              <w:rFonts w:eastAsiaTheme="minorEastAsia"/>
+              <w:noProof/>
+              <w:lang w:eastAsia="en-GB"/>
+            </w:rPr>
+          </w:pPr>
+          <w:hyperlink w:anchor="_Toc876310" w:history="1">
+            <w:r>
+              <w:rPr>
+                <w:rStyle w:val="Hyperlink"/>
+                <w:noProof/>
+              </w:rPr>
+              <w:t>4.3 Prototyping</w:t>
+            </w:r>
+            <w:r>
+              <w:rPr>
+                <w:noProof/>
+                <w:webHidden/>
+              </w:rPr>
+              <w:tab/>
+            </w:r>
+            <w:r>
+              <w:rPr>
+                <w:noProof/>
+                <w:webHidden/>
+              </w:rPr>
+              <w:fldChar w:fldCharType="begin"/>
+            </w:r>
+            <w:r>
+              <w:rPr>
+                <w:noProof/>
+                <w:webHidden/>
+              </w:rPr>
+              <w:instrText xml:space="preserve"> PAGEREF _Toc876310 \h </w:instrText>
+            </w:r>
+            <w:r>
+              <w:rPr>
+                <w:noProof/>
+                <w:webHidden/>
+              </w:rPr>
+            </w:r>
+            <w:r>
+              <w:rPr>
+                <w:noProof/>
+                <w:webHidden/>
+              </w:rPr>
+              <w:fldChar w:fldCharType="separate"/>
+            </w:r>
+            <w:r>
+              <w:rPr>
+                <w:noProof/>
+                <w:webHidden/>
+              </w:rPr>
+              <w:t>10</w:t>
+            </w:r>
+            <w:r>
+              <w:rPr>
+                <w:noProof/>
+                <w:webHidden/>
+              </w:rPr>
+              <w:fldChar w:fldCharType="end"/>
+            </w:r>
+          </w:hyperlink>
+        </w:p>
+        <w:p>
+          <w:pPr>
+            <w:pStyle w:val="TOC2"/>
+            <w:tabs>
+              <w:tab w:val="right" w:leader="dot" w:pos="9016"/>
+            </w:tabs>
+            <w:rPr>
+              <w:rFonts w:eastAsiaTheme="minorEastAsia"/>
+              <w:noProof/>
+              <w:lang w:eastAsia="en-GB"/>
+            </w:rPr>
+          </w:pPr>
+          <w:hyperlink w:anchor="_Toc876311" w:history="1">
+            <w:r>
+              <w:rPr>
+                <w:rStyle w:val="Hyperlink"/>
+                <w:noProof/>
+              </w:rPr>
+              <w:t>4.2 Documentation</w:t>
+            </w:r>
+            <w:r>
+              <w:rPr>
+                <w:noProof/>
+                <w:webHidden/>
+              </w:rPr>
+              <w:tab/>
+            </w:r>
+            <w:r>
+              <w:rPr>
+                <w:noProof/>
+                <w:webHidden/>
+              </w:rPr>
+              <w:fldChar w:fldCharType="begin"/>
+            </w:r>
+            <w:r>
+              <w:rPr>
+                <w:noProof/>
+                <w:webHidden/>
+              </w:rPr>
+              <w:instrText xml:space="preserve"> PAGEREF _Toc876311 \h </w:instrText>
+            </w:r>
+            <w:r>
+              <w:rPr>
+                <w:noProof/>
+                <w:webHidden/>
+              </w:rPr>
+            </w:r>
+            <w:r>
+              <w:rPr>
+                <w:noProof/>
+                <w:webHidden/>
+              </w:rPr>
+              <w:fldChar w:fldCharType="separate"/>
+            </w:r>
+            <w:r>
+              <w:rPr>
+                <w:noProof/>
+                <w:webHidden/>
+              </w:rPr>
+              <w:t>10</w:t>
+            </w:r>
+            <w:r>
+              <w:rPr>
+                <w:noProof/>
+                <w:webHidden/>
+              </w:rPr>
+              <w:fldChar w:fldCharType="end"/>
+            </w:r>
+          </w:hyperlink>
+        </w:p>
+        <w:p>
+          <w:pPr>
+            <w:pStyle w:val="TOC1"/>
+            <w:rPr>
+              <w:rFonts w:eastAsiaTheme="minorEastAsia"/>
+              <w:lang w:eastAsia="en-GB"/>
+            </w:rPr>
+          </w:pPr>
+          <w:hyperlink w:anchor="_Toc876312" w:history="1">
+            <w:r>
+              <w:rPr>
+                <w:rStyle w:val="Hyperlink"/>
+              </w:rPr>
+              <w:t>Conclusions</w:t>
+            </w:r>
+            <w:r>
+              <w:rPr>
+                <w:webHidden/>
+              </w:rPr>
+              <w:tab/>
+            </w:r>
+            <w:r>
+              <w:rPr>
+                <w:webHidden/>
+              </w:rPr>
+              <w:fldChar w:fldCharType="begin"/>
+            </w:r>
+            <w:r>
+              <w:rPr>
+                <w:webHidden/>
+              </w:rPr>
+              <w:instrText xml:space="preserve"> PAGEREF _Toc876312 \h </w:instrText>
+            </w:r>
+            <w:r>
+              <w:rPr>
+                <w:webHidden/>
+              </w:rPr>
+            </w:r>
+            <w:r>
+              <w:rPr>
+                <w:webHidden/>
+              </w:rPr>
+              <w:fldChar w:fldCharType="separate"/>
+            </w:r>
+            <w:r>
+              <w:rPr>
+                <w:webHidden/>
+              </w:rPr>
+              <w:t>11</w:t>
+            </w:r>
+            <w:r>
+              <w:rPr>
+                <w:webHidden/>
+              </w:rPr>
+              <w:fldChar w:fldCharType="end"/>
+            </w:r>
+          </w:hyperlink>
+        </w:p>
+        <w:p>
+          <w:pPr>
+            <w:pStyle w:val="TOC2"/>
+            <w:tabs>
+              <w:tab w:val="right" w:leader="dot" w:pos="9016"/>
+            </w:tabs>
+            <w:rPr>
+              <w:rFonts w:eastAsiaTheme="minorEastAsia"/>
+              <w:noProof/>
+              <w:lang w:eastAsia="en-GB"/>
+            </w:rPr>
+          </w:pPr>
+          <w:hyperlink w:anchor="_Toc876313" w:history="1">
+            <w:r>
+              <w:rPr>
+                <w:rStyle w:val="Hyperlink"/>
+                <w:noProof/>
+              </w:rPr>
+              <w:t>5.1 Shortcomings</w:t>
+            </w:r>
+            <w:r>
+              <w:rPr>
+                <w:noProof/>
+                <w:webHidden/>
+              </w:rPr>
+              <w:tab/>
+            </w:r>
+            <w:r>
+              <w:rPr>
+                <w:noProof/>
+                <w:webHidden/>
+              </w:rPr>
+              <w:fldChar w:fldCharType="begin"/>
+            </w:r>
+            <w:r>
+              <w:rPr>
+                <w:noProof/>
+                <w:webHidden/>
+              </w:rPr>
+              <w:instrText xml:space="preserve"> PAGEREF _Toc876313 \h </w:instrText>
+            </w:r>
+            <w:r>
+              <w:rPr>
+                <w:noProof/>
+                <w:webHidden/>
+              </w:rPr>
+            </w:r>
+            <w:r>
+              <w:rPr>
+                <w:noProof/>
+                <w:webHidden/>
+              </w:rPr>
+              <w:fldChar w:fldCharType="separate"/>
+            </w:r>
+            <w:r>
+              <w:rPr>
+                <w:noProof/>
+                <w:webHidden/>
+              </w:rPr>
+              <w:t>11</w:t>
+            </w:r>
+            <w:r>
+              <w:rPr>
+                <w:noProof/>
+                <w:webHidden/>
+              </w:rPr>
+              <w:fldChar w:fldCharType="end"/>
+            </w:r>
+          </w:hyperlink>
+        </w:p>
+        <w:p>
+          <w:pPr>
+            <w:pStyle w:val="TOC2"/>
+            <w:tabs>
+              <w:tab w:val="right" w:leader="dot" w:pos="9016"/>
+            </w:tabs>
+            <w:rPr>
+              <w:rFonts w:eastAsiaTheme="minorEastAsia"/>
+              <w:noProof/>
+              <w:lang w:eastAsia="en-GB"/>
+            </w:rPr>
+          </w:pPr>
+          <w:hyperlink w:anchor="_Toc876314" w:history="1">
+            <w:r>
+              <w:rPr>
+                <w:rStyle w:val="Hyperlink"/>
+                <w:noProof/>
+              </w:rPr>
+              <w:t>5.2 Areas for Improvement</w:t>
+            </w:r>
+            <w:r>
+              <w:rPr>
+                <w:noProof/>
+                <w:webHidden/>
+              </w:rPr>
+              <w:tab/>
+            </w:r>
+            <w:r>
+              <w:rPr>
+                <w:noProof/>
+                <w:webHidden/>
+              </w:rPr>
+              <w:fldChar w:fldCharType="begin"/>
+            </w:r>
+            <w:r>
+              <w:rPr>
+                <w:noProof/>
+                <w:webHidden/>
+              </w:rPr>
+              <w:instrText xml:space="preserve"> PAGEREF _Toc876314 \h </w:instrText>
+            </w:r>
+            <w:r>
+              <w:rPr>
+                <w:noProof/>
+                <w:webHidden/>
+              </w:rPr>
+            </w:r>
+            <w:r>
+              <w:rPr>
+                <w:noProof/>
+                <w:webHidden/>
+              </w:rPr>
+              <w:fldChar w:fldCharType="separate"/>
+            </w:r>
+            <w:r>
+              <w:rPr>
+                <w:noProof/>
+                <w:webHidden/>
+              </w:rPr>
+              <w:t>11</w:t>
+            </w:r>
+            <w:r>
+              <w:rPr>
+                <w:noProof/>
+                <w:webHidden/>
+              </w:rPr>
+              <w:fldChar w:fldCharType="end"/>
+            </w:r>
+          </w:hyperlink>
+        </w:p>
+        <w:p>
+          <w:pPr>
+            <w:pStyle w:val="TOC2"/>
+            <w:tabs>
+              <w:tab w:val="right" w:leader="dot" w:pos="9016"/>
+            </w:tabs>
+            <w:rPr>
+              <w:rFonts w:eastAsiaTheme="minorEastAsia"/>
+              <w:noProof/>
+              <w:lang w:eastAsia="en-GB"/>
+            </w:rPr>
+          </w:pPr>
+          <w:hyperlink w:anchor="_Toc876315" w:history="1">
+            <w:r>
+              <w:rPr>
+                <w:rStyle w:val="Hyperlink"/>
+                <w:noProof/>
+              </w:rPr>
+              <w:t>5.3 Possible Solutions</w:t>
+            </w:r>
+            <w:r>
+              <w:rPr>
+                <w:noProof/>
+                <w:webHidden/>
+              </w:rPr>
+              <w:tab/>
+            </w:r>
+            <w:r>
+              <w:rPr>
+                <w:noProof/>
+                <w:webHidden/>
+              </w:rPr>
+              <w:fldChar w:fldCharType="begin"/>
+            </w:r>
+            <w:r>
+              <w:rPr>
+                <w:noProof/>
+                <w:webHidden/>
+              </w:rPr>
+              <w:instrText xml:space="preserve"> PAGEREF _Toc876315 \h </w:instrText>
+            </w:r>
+            <w:r>
+              <w:rPr>
+                <w:noProof/>
+                <w:webHidden/>
+              </w:rPr>
+            </w:r>
+            <w:r>
+              <w:rPr>
+                <w:noProof/>
+                <w:webHidden/>
+              </w:rPr>
+              <w:fldChar w:fldCharType="separate"/>
+            </w:r>
+            <w:r>
+              <w:rPr>
+                <w:noProof/>
+                <w:webHidden/>
+              </w:rPr>
+              <w:t>11</w:t>
+            </w:r>
+            <w:r>
+              <w:rPr>
+                <w:noProof/>
+                <w:webHidden/>
+              </w:rPr>
+              <w:fldChar w:fldCharType="end"/>
+            </w:r>
+          </w:hyperlink>
+        </w:p>
+        <w:p>
+          <w:pPr>
+            <w:pStyle w:val="TOC2"/>
+            <w:tabs>
+              <w:tab w:val="right" w:leader="dot" w:pos="9016"/>
+            </w:tabs>
+            <w:rPr>
+              <w:rFonts w:eastAsiaTheme="minorEastAsia"/>
+              <w:noProof/>
+              <w:lang w:eastAsia="en-GB"/>
+            </w:rPr>
+          </w:pPr>
+          <w:hyperlink w:anchor="_Toc876316" w:history="1">
+            <w:r>
+              <w:rPr>
+                <w:rStyle w:val="Hyperlink"/>
+                <w:noProof/>
+              </w:rPr>
+              <w:t>5.4 Extending the Application</w:t>
+            </w:r>
+            <w:r>
+              <w:rPr>
+                <w:noProof/>
+                <w:webHidden/>
+              </w:rPr>
+              <w:tab/>
+            </w:r>
+            <w:r>
+              <w:rPr>
+                <w:noProof/>
+                <w:webHidden/>
+              </w:rPr>
+              <w:fldChar w:fldCharType="begin"/>
+            </w:r>
+            <w:r>
+              <w:rPr>
+                <w:noProof/>
+                <w:webHidden/>
+              </w:rPr>
+              <w:instrText xml:space="preserve"> PAGEREF _Toc876316 \h </w:instrText>
+            </w:r>
+            <w:r>
+              <w:rPr>
+                <w:noProof/>
+                <w:webHidden/>
+              </w:rPr>
+            </w:r>
+            <w:r>
+              <w:rPr>
+                <w:noProof/>
+                <w:webHidden/>
+              </w:rPr>
+              <w:fldChar w:fldCharType="separate"/>
+            </w:r>
+            <w:r>
+              <w:rPr>
+                <w:noProof/>
+                <w:webHidden/>
+              </w:rPr>
+              <w:t>11</w:t>
+            </w:r>
+            <w:r>
+              <w:rPr>
+                <w:noProof/>
+                <w:webHidden/>
+              </w:rPr>
+              <w:fldChar w:fldCharType="end"/>
+            </w:r>
+          </w:hyperlink>
+        </w:p>
+        <w:p>
+          <w:pPr>
+            <w:pStyle w:val="TOC2"/>
+            <w:tabs>
+              <w:tab w:val="right" w:leader="dot" w:pos="9016"/>
+            </w:tabs>
+            <w:rPr>
+              <w:rFonts w:eastAsiaTheme="minorEastAsia"/>
+              <w:noProof/>
+              <w:lang w:eastAsia="en-GB"/>
+            </w:rPr>
+          </w:pPr>
+          <w:hyperlink w:anchor="_Toc876317" w:history="1">
+            <w:r>
+              <w:rPr>
+                <w:rStyle w:val="Hyperlink"/>
+                <w:noProof/>
+              </w:rPr>
+              <w:t>5.5 What I have Learned</w:t>
+            </w:r>
+            <w:r>
+              <w:rPr>
+                <w:noProof/>
+                <w:webHidden/>
+              </w:rPr>
+              <w:tab/>
+            </w:r>
+            <w:r>
+              <w:rPr>
+                <w:noProof/>
+                <w:webHidden/>
+              </w:rPr>
+              <w:fldChar w:fldCharType="begin"/>
+            </w:r>
+            <w:r>
+              <w:rPr>
+                <w:noProof/>
+                <w:webHidden/>
+              </w:rPr>
+              <w:instrText xml:space="preserve"> PAGEREF _Toc876317 \h </w:instrText>
+            </w:r>
+            <w:r>
+              <w:rPr>
+                <w:noProof/>
+                <w:webHidden/>
+              </w:rPr>
+            </w:r>
+            <w:r>
+              <w:rPr>
+                <w:noProof/>
+                <w:webHidden/>
+              </w:rPr>
+              <w:fldChar w:fldCharType="separate"/>
+            </w:r>
+            <w:r>
+              <w:rPr>
+                <w:noProof/>
+                <w:webHidden/>
+              </w:rPr>
+              <w:t>11</w:t>
+            </w:r>
+            <w:r>
+              <w:rPr>
+                <w:noProof/>
+                <w:webHidden/>
+              </w:rPr>
+              <w:fldChar w:fldCharType="end"/>
+            </w:r>
+          </w:hyperlink>
+        </w:p>
+        <w:p>
+          <w:pPr>
+            <w:pStyle w:val="TOC1"/>
+            <w:rPr>
+              <w:rFonts w:eastAsiaTheme="minorEastAsia"/>
+              <w:lang w:eastAsia="en-GB"/>
+            </w:rPr>
+          </w:pPr>
+          <w:hyperlink w:anchor="_Toc876318" w:history="1">
+            <w:r>
+              <w:rPr>
+                <w:rStyle w:val="Hyperlink"/>
               </w:rPr>
               <w:t>References</w:t>
             </w:r>
             <w:r>
               <w:rPr>
-                <w:noProof/>
                 <w:webHidden/>
               </w:rPr>
               <w:tab/>
             </w:r>
             <w:r>
               <w:rPr>
-                <w:noProof/>
                 <w:webHidden/>
               </w:rPr>
               <w:fldChar w:fldCharType="begin"/>
             </w:r>
             <w:r>
               <w:rPr>
-                <w:noProof/>
-                <w:webHidden/>
-              </w:rPr>
-              <w:instrText xml:space="preserve"> PAGEREF _Toc536637517 \h </w:instrText>
-            </w:r>
-            <w:r>
-              <w:rPr>
-                <w:noProof/>
-                <w:webHidden/>
-              </w:rPr>
-            </w:r>
-            <w:r>
-              <w:rPr>
-                <w:noProof/>
+                <w:webHidden/>
+              </w:rPr>
+              <w:instrText xml:space="preserve"> PAGEREF _Toc876318 \h </w:instrText>
+            </w:r>
+            <w:r>
+              <w:rPr>
+                <w:webHidden/>
+              </w:rPr>
+            </w:r>
+            <w:r>
+              <w:rPr>
                 <w:webHidden/>
               </w:rPr>
               <w:fldChar w:fldCharType="separate"/>
             </w:r>
             <w:r>
               <w:rPr>
-                <w:noProof/>
-                <w:webHidden/>
-              </w:rPr>
-              <w:t>10</w:t>
+                <w:webHidden/>
+              </w:rPr>
+              <w:t>12</w:t>
+            </w:r>
+            <w:r>
+              <w:rPr>
+                <w:webHidden/>
+              </w:rPr>
+              <w:fldChar w:fldCharType="end"/>
+            </w:r>
+          </w:hyperlink>
+        </w:p>
+        <w:p>
+          <w:pPr>
+            <w:pStyle w:val="TOC2"/>
+            <w:tabs>
+              <w:tab w:val="right" w:leader="dot" w:pos="9016"/>
+            </w:tabs>
+            <w:rPr>
+              <w:rFonts w:eastAsiaTheme="minorEastAsia"/>
+              <w:noProof/>
+              <w:lang w:eastAsia="en-GB"/>
+            </w:rPr>
+          </w:pPr>
+          <w:hyperlink w:anchor="_Toc876319" w:history="1">
+            <w:r>
+              <w:rPr>
+                <w:rStyle w:val="Hyperlink"/>
+                <w:noProof/>
+              </w:rPr>
+              <w:t>6.1 Brief</w:t>
+            </w:r>
+            <w:r>
+              <w:rPr>
+                <w:noProof/>
+                <w:webHidden/>
+              </w:rPr>
+              <w:tab/>
+            </w:r>
+            <w:r>
+              <w:rPr>
+                <w:noProof/>
+                <w:webHidden/>
+              </w:rPr>
+              <w:fldChar w:fldCharType="begin"/>
+            </w:r>
+            <w:r>
+              <w:rPr>
+                <w:noProof/>
+                <w:webHidden/>
+              </w:rPr>
+              <w:instrText xml:space="preserve"> PAGEREF _Toc876319 \h </w:instrText>
+            </w:r>
+            <w:r>
+              <w:rPr>
+                <w:noProof/>
+                <w:webHidden/>
+              </w:rPr>
+            </w:r>
+            <w:r>
+              <w:rPr>
+                <w:noProof/>
+                <w:webHidden/>
+              </w:rPr>
+              <w:fldChar w:fldCharType="separate"/>
+            </w:r>
+            <w:r>
+              <w:rPr>
+                <w:noProof/>
+                <w:webHidden/>
+              </w:rPr>
+              <w:t>12</w:t>
+            </w:r>
+            <w:r>
+              <w:rPr>
+                <w:noProof/>
+                <w:webHidden/>
+              </w:rPr>
+              <w:fldChar w:fldCharType="end"/>
+            </w:r>
+          </w:hyperlink>
+        </w:p>
+        <w:p>
+          <w:pPr>
+            <w:pStyle w:val="TOC2"/>
+            <w:tabs>
+              <w:tab w:val="right" w:leader="dot" w:pos="9016"/>
+            </w:tabs>
+            <w:rPr>
+              <w:rFonts w:eastAsiaTheme="minorEastAsia"/>
+              <w:noProof/>
+              <w:lang w:eastAsia="en-GB"/>
+            </w:rPr>
+          </w:pPr>
+          <w:hyperlink w:anchor="_Toc876320" w:history="1">
+            <w:r>
+              <w:rPr>
+                <w:rStyle w:val="Hyperlink"/>
+                <w:noProof/>
+              </w:rPr>
+              <w:t>6.2 Techniques</w:t>
+            </w:r>
+            <w:r>
+              <w:rPr>
+                <w:noProof/>
+                <w:webHidden/>
+              </w:rPr>
+              <w:tab/>
+            </w:r>
+            <w:r>
+              <w:rPr>
+                <w:noProof/>
+                <w:webHidden/>
+              </w:rPr>
+              <w:fldChar w:fldCharType="begin"/>
+            </w:r>
+            <w:r>
+              <w:rPr>
+                <w:noProof/>
+                <w:webHidden/>
+              </w:rPr>
+              <w:instrText xml:space="preserve"> PAGEREF _Toc876320 \h </w:instrText>
+            </w:r>
+            <w:r>
+              <w:rPr>
+                <w:noProof/>
+                <w:webHidden/>
+              </w:rPr>
+            </w:r>
+            <w:r>
+              <w:rPr>
+                <w:noProof/>
+                <w:webHidden/>
+              </w:rPr>
+              <w:fldChar w:fldCharType="separate"/>
+            </w:r>
+            <w:r>
+              <w:rPr>
+                <w:noProof/>
+                <w:webHidden/>
+              </w:rPr>
+              <w:t>12</w:t>
+            </w:r>
+            <w:r>
+              <w:rPr>
+                <w:noProof/>
+                <w:webHidden/>
+              </w:rPr>
+              <w:fldChar w:fldCharType="end"/>
+            </w:r>
+          </w:hyperlink>
+        </w:p>
+        <w:p>
+          <w:pPr>
+            <w:pStyle w:val="TOC2"/>
+            <w:tabs>
+              <w:tab w:val="right" w:leader="dot" w:pos="9016"/>
+            </w:tabs>
+            <w:rPr>
+              <w:rFonts w:eastAsiaTheme="minorEastAsia"/>
+              <w:noProof/>
+              <w:lang w:eastAsia="en-GB"/>
+            </w:rPr>
+          </w:pPr>
+          <w:hyperlink w:anchor="_Toc876321" w:history="1">
+            <w:r>
+              <w:rPr>
+                <w:rStyle w:val="Hyperlink"/>
+                <w:noProof/>
+              </w:rPr>
+              <w:t>6.3 Research</w:t>
+            </w:r>
+            <w:r>
+              <w:rPr>
+                <w:noProof/>
+                <w:webHidden/>
+              </w:rPr>
+              <w:tab/>
+            </w:r>
+            <w:r>
+              <w:rPr>
+                <w:noProof/>
+                <w:webHidden/>
+              </w:rPr>
+              <w:fldChar w:fldCharType="begin"/>
+            </w:r>
+            <w:r>
+              <w:rPr>
+                <w:noProof/>
+                <w:webHidden/>
+              </w:rPr>
+              <w:instrText xml:space="preserve"> PAGEREF _Toc876321 \h </w:instrText>
+            </w:r>
+            <w:r>
+              <w:rPr>
+                <w:noProof/>
+                <w:webHidden/>
+              </w:rPr>
+            </w:r>
+            <w:r>
+              <w:rPr>
+                <w:noProof/>
+                <w:webHidden/>
+              </w:rPr>
+              <w:fldChar w:fldCharType="separate"/>
+            </w:r>
+            <w:r>
+              <w:rPr>
+                <w:noProof/>
+                <w:webHidden/>
+              </w:rPr>
+              <w:t>12</w:t>
+            </w:r>
+            <w:r>
+              <w:rPr>
+                <w:noProof/>
+                <w:webHidden/>
+              </w:rPr>
+              <w:fldChar w:fldCharType="end"/>
+            </w:r>
+          </w:hyperlink>
+        </w:p>
+        <w:p>
+          <w:pPr>
+            <w:pStyle w:val="TOC2"/>
+            <w:tabs>
+              <w:tab w:val="right" w:leader="dot" w:pos="9016"/>
+            </w:tabs>
+            <w:rPr>
+              <w:rFonts w:eastAsiaTheme="minorEastAsia"/>
+              <w:noProof/>
+              <w:lang w:eastAsia="en-GB"/>
+            </w:rPr>
+          </w:pPr>
+          <w:hyperlink w:anchor="_Toc876322" w:history="1">
+            <w:r>
+              <w:rPr>
+                <w:rStyle w:val="Hyperlink"/>
+                <w:noProof/>
+              </w:rPr>
+              <w:t>6.4 Resources</w:t>
+            </w:r>
+            <w:r>
+              <w:rPr>
+                <w:noProof/>
+                <w:webHidden/>
+              </w:rPr>
+              <w:tab/>
+            </w:r>
+            <w:r>
+              <w:rPr>
+                <w:noProof/>
+                <w:webHidden/>
+              </w:rPr>
+              <w:fldChar w:fldCharType="begin"/>
+            </w:r>
+            <w:r>
+              <w:rPr>
+                <w:noProof/>
+                <w:webHidden/>
+              </w:rPr>
+              <w:instrText xml:space="preserve"> PAGEREF _Toc876322 \h </w:instrText>
+            </w:r>
+            <w:r>
+              <w:rPr>
+                <w:noProof/>
+                <w:webHidden/>
+              </w:rPr>
+            </w:r>
+            <w:r>
+              <w:rPr>
+                <w:noProof/>
+                <w:webHidden/>
+              </w:rPr>
+              <w:fldChar w:fldCharType="separate"/>
+            </w:r>
+            <w:r>
+              <w:rPr>
+                <w:noProof/>
+                <w:webHidden/>
+              </w:rPr>
+              <w:t>12</w:t>
             </w:r>
             <w:r>
               <w:rPr>
@@ -1420,7 +3397,7 @@
           <w:bottom w:val="single" w:sz="6" w:space="1" w:color="auto"/>
         </w:pBdr>
       </w:pPr>
-      <w:bookmarkStart w:id="3" w:name="_Toc536637506"/>
+      <w:bookmarkStart w:id="3" w:name="_Toc876282"/>
       <w:r>
         <w:lastRenderedPageBreak/>
         <w:t>Preface</w:t>
@@ -1441,7 +3418,7 @@
           <w:bottom w:val="single" w:sz="6" w:space="1" w:color="auto"/>
         </w:pBdr>
       </w:pPr>
-      <w:bookmarkStart w:id="4" w:name="_Toc536637507"/>
+      <w:bookmarkStart w:id="4" w:name="_Toc876283"/>
       <w:r>
         <w:lastRenderedPageBreak/>
         <w:t>Requirements Specification</w:t>
@@ -1464,7 +3441,7 @@
         </w:numPr>
         <w:jc w:val="both"/>
       </w:pPr>
-      <w:bookmarkStart w:id="6" w:name="_Toc536637508"/>
+      <w:bookmarkStart w:id="6" w:name="_Toc876284"/>
       <w:bookmarkEnd w:id="5"/>
       <w:r>
         <w:t>Introductio</w:t>
@@ -1473,6 +3450,52 @@
         <w:t>n</w:t>
       </w:r>
       <w:bookmarkEnd w:id="6"/>
+    </w:p>
+    <w:p/>
+    <w:p>
+      <w:pPr>
+        <w:pStyle w:val="Heading3"/>
+        <w:ind w:left="1440"/>
+      </w:pPr>
+      <w:bookmarkStart w:id="7" w:name="_Toc876285"/>
+      <w:r>
+        <w:t>1.1.1 Purpose</w:t>
+      </w:r>
+      <w:bookmarkEnd w:id="7"/>
+    </w:p>
+    <w:p/>
+    <w:p>
+      <w:pPr>
+        <w:pStyle w:val="Heading3"/>
+      </w:pPr>
+      <w:r>
+        <w:tab/>
+      </w:r>
+      <w:r>
+        <w:tab/>
+      </w:r>
+      <w:bookmarkStart w:id="8" w:name="_Toc876286"/>
+      <w:r>
+        <w:t>1.1.2 Intended Audience</w:t>
+      </w:r>
+      <w:bookmarkEnd w:id="8"/>
+    </w:p>
+    <w:p/>
+    <w:p>
+      <w:pPr>
+        <w:pStyle w:val="Heading3"/>
+      </w:pPr>
+      <w:r>
+        <w:tab/>
+      </w:r>
+      <w:r>
+        <w:tab/>
+      </w:r>
+      <w:bookmarkStart w:id="9" w:name="_Toc876287"/>
+      <w:r>
+        <w:t>1.1.3 Project Scope</w:t>
+      </w:r>
+      <w:bookmarkEnd w:id="9"/>
     </w:p>
     <w:p/>
     <w:p>
@@ -1483,11 +3506,11 @@
           <w:numId w:val="1"/>
         </w:numPr>
       </w:pPr>
-      <w:bookmarkStart w:id="7" w:name="_Toc536637509"/>
+      <w:bookmarkStart w:id="10" w:name="_Toc876288"/>
       <w:r>
         <w:t>Overall Description</w:t>
       </w:r>
-      <w:bookmarkEnd w:id="7"/>
+      <w:bookmarkEnd w:id="10"/>
     </w:p>
     <w:p/>
     <w:p>
@@ -1498,11 +3521,57 @@
           <w:numId w:val="1"/>
         </w:numPr>
       </w:pPr>
-      <w:bookmarkStart w:id="8" w:name="_Toc536637510"/>
+      <w:bookmarkStart w:id="11" w:name="_Toc876289"/>
       <w:r>
         <w:t>External Interface Requirements</w:t>
       </w:r>
-      <w:bookmarkEnd w:id="8"/>
+      <w:bookmarkEnd w:id="11"/>
+    </w:p>
+    <w:p/>
+    <w:p>
+      <w:pPr>
+        <w:pStyle w:val="Heading3"/>
+        <w:ind w:left="1440"/>
+      </w:pPr>
+      <w:bookmarkStart w:id="12" w:name="_Toc876290"/>
+      <w:r>
+        <w:t>1.3.1 User Interface</w:t>
+      </w:r>
+      <w:bookmarkEnd w:id="12"/>
+    </w:p>
+    <w:p/>
+    <w:p>
+      <w:pPr>
+        <w:pStyle w:val="Heading3"/>
+      </w:pPr>
+      <w:r>
+        <w:tab/>
+      </w:r>
+      <w:r>
+        <w:tab/>
+      </w:r>
+      <w:bookmarkStart w:id="13" w:name="_Toc876291"/>
+      <w:r>
+        <w:t>1.3.2 Hardware Interface</w:t>
+      </w:r>
+      <w:bookmarkEnd w:id="13"/>
+    </w:p>
+    <w:p/>
+    <w:p>
+      <w:pPr>
+        <w:pStyle w:val="Heading3"/>
+      </w:pPr>
+      <w:r>
+        <w:tab/>
+      </w:r>
+      <w:r>
+        <w:tab/>
+      </w:r>
+      <w:bookmarkStart w:id="14" w:name="_Toc876292"/>
+      <w:r>
+        <w:t>1.3.3 Software Interface</w:t>
+      </w:r>
+      <w:bookmarkEnd w:id="14"/>
     </w:p>
     <w:p/>
     <w:p>
@@ -1513,11 +3582,195 @@
           <w:numId w:val="1"/>
         </w:numPr>
       </w:pPr>
-      <w:bookmarkStart w:id="9" w:name="_Toc536637511"/>
-      <w:r>
-        <w:t>System Features</w:t>
-      </w:r>
-      <w:bookmarkEnd w:id="9"/>
+      <w:bookmarkStart w:id="15" w:name="_Toc876293"/>
+      <w:r>
+        <w:t xml:space="preserve">Project </w:t>
+      </w:r>
+      <w:r>
+        <w:t>Features</w:t>
+      </w:r>
+      <w:bookmarkEnd w:id="15"/>
+    </w:p>
+    <w:p/>
+    <w:p>
+      <w:pPr>
+        <w:pStyle w:val="Heading3"/>
+      </w:pPr>
+      <w:r>
+        <w:tab/>
+      </w:r>
+      <w:r>
+        <w:tab/>
+      </w:r>
+      <w:bookmarkStart w:id="16" w:name="_Toc876294"/>
+      <w:r>
+        <w:t>1</w:t>
+      </w:r>
+      <w:r>
+        <w:t>.</w:t>
+      </w:r>
+      <w:r>
+        <w:t>4</w:t>
+      </w:r>
+      <w:r>
+        <w:t>.</w:t>
+      </w:r>
+      <w:r>
+        <w:t>1</w:t>
+      </w:r>
+      <w:r>
+        <w:t xml:space="preserve"> </w:t>
+      </w:r>
+      <w:r>
+        <w:t>Demo Environment</w:t>
+      </w:r>
+      <w:bookmarkEnd w:id="16"/>
+    </w:p>
+    <w:p/>
+    <w:p>
+      <w:pPr>
+        <w:pStyle w:val="Heading3"/>
+      </w:pPr>
+      <w:r>
+        <w:tab/>
+      </w:r>
+      <w:r>
+        <w:tab/>
+      </w:r>
+      <w:bookmarkStart w:id="17" w:name="_Toc876295"/>
+      <w:r>
+        <w:t>1.4.2 Camera Movement</w:t>
+      </w:r>
+      <w:bookmarkEnd w:id="17"/>
+    </w:p>
+    <w:p/>
+    <w:p>
+      <w:pPr>
+        <w:pStyle w:val="Heading3"/>
+      </w:pPr>
+      <w:r>
+        <w:tab/>
+      </w:r>
+      <w:r>
+        <w:tab/>
+      </w:r>
+      <w:bookmarkStart w:id="18" w:name="_Toc876296"/>
+      <w:r>
+        <w:t>1</w:t>
+      </w:r>
+      <w:r>
+        <w:t>.</w:t>
+      </w:r>
+      <w:r>
+        <w:t>4</w:t>
+      </w:r>
+      <w:r>
+        <w:t>.</w:t>
+      </w:r>
+      <w:r>
+        <w:t>3</w:t>
+      </w:r>
+      <w:r>
+        <w:t xml:space="preserve"> Mouse Selection</w:t>
+      </w:r>
+      <w:bookmarkEnd w:id="18"/>
+    </w:p>
+    <w:p/>
+    <w:p>
+      <w:pPr>
+        <w:pStyle w:val="Heading3"/>
+      </w:pPr>
+      <w:r>
+        <w:tab/>
+      </w:r>
+      <w:r>
+        <w:tab/>
+      </w:r>
+      <w:bookmarkStart w:id="19" w:name="_Toc876297"/>
+      <w:r>
+        <w:t>1</w:t>
+      </w:r>
+      <w:r>
+        <w:t>.</w:t>
+      </w:r>
+      <w:r>
+        <w:t>4</w:t>
+      </w:r>
+      <w:r>
+        <w:t>.</w:t>
+      </w:r>
+      <w:r>
+        <w:t>4</w:t>
+      </w:r>
+      <w:r>
+        <w:t xml:space="preserve"> Worker Units</w:t>
+      </w:r>
+      <w:bookmarkEnd w:id="19"/>
+    </w:p>
+    <w:p/>
+    <w:p>
+      <w:pPr>
+        <w:pStyle w:val="Heading3"/>
+      </w:pPr>
+      <w:r>
+        <w:tab/>
+      </w:r>
+      <w:r>
+        <w:tab/>
+      </w:r>
+      <w:bookmarkStart w:id="20" w:name="_Toc876298"/>
+      <w:r>
+        <w:t>1</w:t>
+      </w:r>
+      <w:r>
+        <w:t>.</w:t>
+      </w:r>
+      <w:r>
+        <w:t>4</w:t>
+      </w:r>
+      <w:r>
+        <w:t>.</w:t>
+      </w:r>
+      <w:r>
+        <w:t>5</w:t>
+      </w:r>
+      <w:r>
+        <w:t xml:space="preserve"> Resources</w:t>
+      </w:r>
+      <w:bookmarkEnd w:id="20"/>
+    </w:p>
+    <w:p/>
+    <w:p>
+      <w:pPr>
+        <w:pStyle w:val="Heading3"/>
+      </w:pPr>
+      <w:r>
+        <w:lastRenderedPageBreak/>
+        <w:tab/>
+      </w:r>
+      <w:r>
+        <w:tab/>
+      </w:r>
+      <w:bookmarkStart w:id="21" w:name="_Toc876299"/>
+      <w:r>
+        <w:t>1</w:t>
+      </w:r>
+      <w:r>
+        <w:t>.</w:t>
+      </w:r>
+      <w:r>
+        <w:t>4</w:t>
+      </w:r>
+      <w:r>
+        <w:t>.</w:t>
+      </w:r>
+      <w:r>
+        <w:t>6</w:t>
+      </w:r>
+      <w:r>
+        <w:t xml:space="preserve"> Construction</w:t>
+      </w:r>
+      <w:bookmarkEnd w:id="21"/>
     </w:p>
     <w:p/>
     <w:p>
@@ -1528,14 +3781,44 @@
           <w:numId w:val="1"/>
         </w:numPr>
       </w:pPr>
-      <w:bookmarkStart w:id="10" w:name="_Toc536637512"/>
+      <w:bookmarkStart w:id="22" w:name="_Toc876300"/>
       <w:r>
         <w:t>Non-functional Requirements</w:t>
       </w:r>
-      <w:bookmarkEnd w:id="10"/>
+      <w:bookmarkEnd w:id="22"/>
+    </w:p>
+    <w:p>
+      <w:pPr>
+        <w:pStyle w:val="Heading2"/>
+      </w:pPr>
+    </w:p>
+    <w:p>
+      <w:pPr>
+        <w:pStyle w:val="Heading3"/>
+        <w:ind w:left="1440"/>
+      </w:pPr>
+      <w:bookmarkStart w:id="23" w:name="_Toc876301"/>
+      <w:r>
+        <w:t>1.5.1 Performance Requirements</w:t>
+      </w:r>
+      <w:bookmarkEnd w:id="23"/>
     </w:p>
     <w:p/>
     <w:p>
+      <w:pPr>
+        <w:pStyle w:val="Heading3"/>
+      </w:pPr>
+      <w:r>
+        <w:tab/>
+      </w:r>
+      <w:r>
+        <w:tab/>
+      </w:r>
+      <w:bookmarkStart w:id="24" w:name="_Toc876302"/>
+      <w:r>
+        <w:t>1.5.2 Software Quality Attributes</w:t>
+      </w:r>
+      <w:bookmarkEnd w:id="24"/>
       <w:r>
         <w:br w:type="page"/>
       </w:r>
@@ -1547,12 +3830,12 @@
           <w:bottom w:val="single" w:sz="6" w:space="1" w:color="auto"/>
         </w:pBdr>
       </w:pPr>
-      <w:bookmarkStart w:id="11" w:name="_Toc536637513"/>
+      <w:bookmarkStart w:id="25" w:name="_Toc876303"/>
       <w:r>
         <w:lastRenderedPageBreak/>
         <w:t>UML Diagram</w:t>
       </w:r>
-      <w:bookmarkEnd w:id="11"/>
+      <w:bookmarkEnd w:id="25"/>
     </w:p>
     <w:p/>
     <w:p/>
@@ -1568,16 +3851,43 @@
           <w:bottom w:val="single" w:sz="6" w:space="1" w:color="auto"/>
         </w:pBdr>
       </w:pPr>
-      <w:bookmarkStart w:id="12" w:name="_Toc536637514"/>
+      <w:bookmarkStart w:id="26" w:name="_Toc876304"/>
       <w:r>
         <w:lastRenderedPageBreak/>
         <w:t>Method</w:t>
       </w:r>
-      <w:bookmarkEnd w:id="12"/>
+      <w:bookmarkEnd w:id="26"/>
     </w:p>
     <w:p/>
+    <w:p>
+      <w:pPr>
+        <w:pStyle w:val="Heading2"/>
+      </w:pPr>
+      <w:r>
+        <w:tab/>
+      </w:r>
+      <w:bookmarkStart w:id="27" w:name="_Toc876305"/>
+      <w:r>
+        <w:t>3.1 Summary of Techniques</w:t>
+      </w:r>
+      <w:bookmarkEnd w:id="27"/>
+    </w:p>
     <w:p/>
     <w:p>
+      <w:pPr>
+        <w:pStyle w:val="Heading2"/>
+      </w:pPr>
+      <w:r>
+        <w:tab/>
+      </w:r>
+      <w:bookmarkStart w:id="28" w:name="_Toc876306"/>
+      <w:r>
+        <w:t xml:space="preserve">3.2 </w:t>
+      </w:r>
+      <w:r>
+        <w:t>Detailed Descriptions</w:t>
+      </w:r>
+      <w:bookmarkEnd w:id="28"/>
       <w:r>
         <w:br w:type="page"/>
       </w:r>
@@ -1589,16 +3899,68 @@
           <w:bottom w:val="single" w:sz="6" w:space="1" w:color="auto"/>
         </w:pBdr>
       </w:pPr>
-      <w:bookmarkStart w:id="13" w:name="_Toc536637515"/>
+      <w:bookmarkStart w:id="29" w:name="_Toc876307"/>
       <w:r>
         <w:lastRenderedPageBreak/>
         <w:t>Development</w:t>
       </w:r>
-      <w:bookmarkEnd w:id="13"/>
+      <w:bookmarkEnd w:id="29"/>
     </w:p>
     <w:p/>
+    <w:p>
+      <w:pPr>
+        <w:pStyle w:val="Heading2"/>
+      </w:pPr>
+      <w:r>
+        <w:tab/>
+      </w:r>
+      <w:bookmarkStart w:id="30" w:name="_Toc876308"/>
+      <w:r>
+        <w:t>4.1 Development Process</w:t>
+      </w:r>
+      <w:bookmarkEnd w:id="30"/>
+    </w:p>
     <w:p/>
     <w:p>
+      <w:pPr>
+        <w:pStyle w:val="Heading2"/>
+      </w:pPr>
+      <w:r>
+        <w:tab/>
+      </w:r>
+      <w:bookmarkStart w:id="31" w:name="_Toc876309"/>
+      <w:r>
+        <w:t>4.2 Concept Design</w:t>
+      </w:r>
+      <w:bookmarkEnd w:id="31"/>
+    </w:p>
+    <w:p/>
+    <w:p>
+      <w:pPr>
+        <w:pStyle w:val="Heading2"/>
+      </w:pPr>
+      <w:r>
+        <w:tab/>
+      </w:r>
+      <w:bookmarkStart w:id="32" w:name="_Toc876310"/>
+      <w:r>
+        <w:t>4.3 Prototyping</w:t>
+      </w:r>
+      <w:bookmarkEnd w:id="32"/>
+    </w:p>
+    <w:p/>
+    <w:p>
+      <w:pPr>
+        <w:pStyle w:val="Heading2"/>
+      </w:pPr>
+      <w:r>
+        <w:tab/>
+      </w:r>
+      <w:bookmarkStart w:id="33" w:name="_Toc876311"/>
+      <w:r>
+        <w:t>4.2 Documentation</w:t>
+      </w:r>
+      <w:bookmarkEnd w:id="33"/>
       <w:r>
         <w:br w:type="page"/>
       </w:r>
@@ -1610,14 +3972,83 @@
           <w:bottom w:val="single" w:sz="6" w:space="1" w:color="auto"/>
         </w:pBdr>
       </w:pPr>
-      <w:bookmarkStart w:id="14" w:name="_Toc536637516"/>
+      <w:bookmarkStart w:id="34" w:name="_Toc876312"/>
       <w:r>
         <w:lastRenderedPageBreak/>
         <w:t>Conclusions</w:t>
       </w:r>
-      <w:bookmarkEnd w:id="14"/>
+      <w:bookmarkEnd w:id="34"/>
     </w:p>
     <w:p/>
+    <w:p>
+      <w:pPr>
+        <w:pStyle w:val="Heading2"/>
+      </w:pPr>
+      <w:r>
+        <w:tab/>
+      </w:r>
+      <w:bookmarkStart w:id="35" w:name="_Toc876313"/>
+      <w:r>
+        <w:t>5.1 Shortcomings</w:t>
+      </w:r>
+      <w:bookmarkEnd w:id="35"/>
+    </w:p>
+    <w:p/>
+    <w:p>
+      <w:pPr>
+        <w:pStyle w:val="Heading2"/>
+      </w:pPr>
+      <w:r>
+        <w:tab/>
+      </w:r>
+      <w:bookmarkStart w:id="36" w:name="_Toc876314"/>
+      <w:r>
+        <w:t>5.2 Areas for Improvement</w:t>
+      </w:r>
+      <w:bookmarkEnd w:id="36"/>
+    </w:p>
+    <w:p/>
+    <w:p>
+      <w:pPr>
+        <w:pStyle w:val="Heading2"/>
+      </w:pPr>
+      <w:r>
+        <w:tab/>
+      </w:r>
+      <w:bookmarkStart w:id="37" w:name="_Toc876315"/>
+      <w:r>
+        <w:t>5.3 Possible Solutions</w:t>
+      </w:r>
+      <w:bookmarkEnd w:id="37"/>
+    </w:p>
+    <w:p/>
+    <w:p>
+      <w:pPr>
+        <w:pStyle w:val="Heading2"/>
+      </w:pPr>
+      <w:r>
+        <w:tab/>
+      </w:r>
+      <w:bookmarkStart w:id="38" w:name="_Toc876316"/>
+      <w:r>
+        <w:t>5.4 Extending the Application</w:t>
+      </w:r>
+      <w:bookmarkEnd w:id="38"/>
+    </w:p>
+    <w:p/>
+    <w:p>
+      <w:pPr>
+        <w:pStyle w:val="Heading2"/>
+      </w:pPr>
+      <w:r>
+        <w:tab/>
+      </w:r>
+      <w:bookmarkStart w:id="39" w:name="_Toc876317"/>
+      <w:r>
+        <w:t>5.5 What I have Learned</w:t>
+      </w:r>
+      <w:bookmarkEnd w:id="39"/>
+    </w:p>
     <w:p/>
     <w:p>
       <w:r>
@@ -1631,14 +4062,72 @@
           <w:bottom w:val="single" w:sz="6" w:space="1" w:color="auto"/>
         </w:pBdr>
       </w:pPr>
-      <w:bookmarkStart w:id="15" w:name="_Toc536637517"/>
+      <w:bookmarkStart w:id="40" w:name="_Toc876318"/>
       <w:r>
         <w:lastRenderedPageBreak/>
         <w:t>References</w:t>
       </w:r>
-      <w:bookmarkEnd w:id="15"/>
+      <w:bookmarkEnd w:id="40"/>
     </w:p>
     <w:p/>
+    <w:p>
+      <w:pPr>
+        <w:pStyle w:val="Heading2"/>
+      </w:pPr>
+      <w:r>
+        <w:tab/>
+      </w:r>
+      <w:bookmarkStart w:id="41" w:name="_Toc876319"/>
+      <w:r>
+        <w:t xml:space="preserve">6.1 </w:t>
+      </w:r>
+      <w:r>
+        <w:t>Brief</w:t>
+      </w:r>
+      <w:bookmarkEnd w:id="41"/>
+    </w:p>
+    <w:p/>
+    <w:p>
+      <w:pPr>
+        <w:pStyle w:val="Heading2"/>
+      </w:pPr>
+      <w:r>
+        <w:tab/>
+      </w:r>
+      <w:bookmarkStart w:id="42" w:name="_Toc876320"/>
+      <w:r>
+        <w:t>6.2 Techniques</w:t>
+      </w:r>
+      <w:bookmarkEnd w:id="42"/>
+    </w:p>
+    <w:p/>
+    <w:p>
+      <w:pPr>
+        <w:pStyle w:val="Heading2"/>
+      </w:pPr>
+      <w:r>
+        <w:tab/>
+      </w:r>
+      <w:bookmarkStart w:id="43" w:name="_Toc876321"/>
+      <w:r>
+        <w:t>6.3 Research</w:t>
+      </w:r>
+      <w:bookmarkEnd w:id="43"/>
+    </w:p>
+    <w:p/>
+    <w:p>
+      <w:pPr>
+        <w:pStyle w:val="Heading2"/>
+      </w:pPr>
+      <w:r>
+        <w:tab/>
+      </w:r>
+      <w:bookmarkStart w:id="44" w:name="_Toc876322"/>
+      <w:r>
+        <w:t>6.4 Resources</w:t>
+      </w:r>
+      <w:bookmarkEnd w:id="44"/>
+    </w:p>
     <w:p/>
     <w:sectPr>
       <w:footerReference w:type="default" r:id="rId10"/>
@@ -2762,10 +5251,17 @@
     <w:autoRedefine/>
     <w:uiPriority w:val="39"/>
     <w:unhideWhenUsed/>
-    <w:rsid w:val="00B57C4D"/>
+    <w:rsid w:val="00B37A4B"/>
     <w:pPr>
+      <w:tabs>
+        <w:tab w:val="right" w:leader="dot" w:pos="9016"/>
+      </w:tabs>
       <w:spacing w:after="100"/>
     </w:pPr>
+    <w:rPr>
+      <w:b/>
+      <w:noProof/>
+    </w:rPr>
   </w:style>
   <w:style w:type="character" w:styleId="Hyperlink">
     <w:name w:val="Hyperlink"/>
@@ -2846,6 +5342,19 @@
         <w:insideV w:val="single" w:sz="4" w:space="0" w:color="auto"/>
       </w:tblBorders>
     </w:tblPr>
+  </w:style>
+  <w:style w:type="paragraph" w:styleId="TOC3">
+    <w:name w:val="toc 3"/>
+    <w:basedOn w:val="Normal"/>
+    <w:next w:val="Normal"/>
+    <w:autoRedefine/>
+    <w:uiPriority w:val="39"/>
+    <w:unhideWhenUsed/>
+    <w:rsid w:val="00091A83"/>
+    <w:pPr>
+      <w:spacing w:after="100"/>
+      <w:ind w:left="440"/>
+    </w:pPr>
   </w:style>
 </w:styles>
 </file>
@@ -3138,7 +5647,7 @@
 </file>
 
 <file path=customXml/itemProps1.xml><?xml version="1.0" encoding="utf-8"?>
-<ds:datastoreItem xmlns:ds="http://schemas.openxmlformats.org/officeDocument/2006/customXml" ds:itemID="{223FC377-3BB4-43ED-8BA9-B261E1097E45}">
+<ds:datastoreItem xmlns:ds="http://schemas.openxmlformats.org/officeDocument/2006/customXml" ds:itemID="{4830CF82-C9F2-4614-8659-5FFD72CB2FFE}">
   <ds:schemaRefs>
     <ds:schemaRef ds:uri="http://schemas.openxmlformats.org/officeDocument/2006/bibliography"/>
   </ds:schemaRefs>

</xml_diff>

<commit_message>
Report update preface and introduction, v_0.3
</commit_message>
<xml_diff>
--- a/Gameplay Mechanics Report.docx
+++ b/Gameplay Mechanics Report.docx
@@ -295,7 +295,7 @@
               <w:rPr>
                 <w:b/>
               </w:rPr>
-              <w:t>2</w:t>
+              <w:t>3</w:t>
             </w:r>
             <w:r>
               <w:rPr>
@@ -309,7 +309,10 @@
               <w:ind w:left="720"/>
             </w:pPr>
             <w:r>
-              <w:t>February 12</w:t>
+              <w:t>February 1</w:t>
+            </w:r>
+            <w:r>
+              <w:t>9</w:t>
             </w:r>
             <w:r>
               <w:rPr>
@@ -328,6 +331,58 @@
                 <w:b/>
               </w:rPr>
             </w:pPr>
+          </w:p>
+          <w:p>
+            <w:pPr>
+              <w:rPr>
+                <w:sz w:val="20"/>
+              </w:rPr>
+            </w:pPr>
+            <w:r>
+              <w:rPr>
+                <w:sz w:val="20"/>
+              </w:rPr>
+              <w:t>Version 0.</w:t>
+            </w:r>
+            <w:r>
+              <w:rPr>
+                <w:sz w:val="20"/>
+              </w:rPr>
+              <w:t>2</w:t>
+            </w:r>
+            <w:r>
+              <w:rPr>
+                <w:sz w:val="20"/>
+              </w:rPr>
+              <w:t xml:space="preserve"> –</w:t>
+            </w:r>
+          </w:p>
+          <w:p>
+            <w:pPr>
+              <w:ind w:left="720"/>
+              <w:rPr>
+                <w:b/>
+              </w:rPr>
+            </w:pPr>
+            <w:r>
+              <w:rPr>
+                <w:sz w:val="20"/>
+              </w:rPr>
+              <w:t>February 12</w:t>
+            </w:r>
+            <w:r>
+              <w:rPr>
+                <w:sz w:val="20"/>
+                <w:vertAlign w:val="superscript"/>
+              </w:rPr>
+              <w:t>th</w:t>
+            </w:r>
+            <w:r>
+              <w:rPr>
+                <w:sz w:val="20"/>
+              </w:rPr>
+              <w:t>, 2019</w:t>
+            </w:r>
           </w:p>
           <w:p>
             <w:pPr>
@@ -420,8 +475,6 @@
               <w:lang w:val="en-US"/>
             </w:rPr>
           </w:pPr>
-          <w:bookmarkStart w:id="2" w:name="_GoBack"/>
-          <w:bookmarkEnd w:id="2"/>
         </w:p>
         <w:p>
           <w:pPr>
@@ -3397,15 +3450,95 @@
           <w:bottom w:val="single" w:sz="6" w:space="1" w:color="auto"/>
         </w:pBdr>
       </w:pPr>
-      <w:bookmarkStart w:id="3" w:name="_Toc876282"/>
+      <w:bookmarkStart w:id="2" w:name="_Toc876282"/>
       <w:r>
         <w:lastRenderedPageBreak/>
         <w:t>Preface</w:t>
       </w:r>
-      <w:bookmarkEnd w:id="3"/>
+      <w:bookmarkEnd w:id="2"/>
     </w:p>
     <w:p/>
-    <w:p/>
+    <w:p>
+      <w:pPr>
+        <w:jc w:val="both"/>
+      </w:pPr>
+      <w:r>
+        <w:tab/>
+        <w:t xml:space="preserve">This </w:t>
+      </w:r>
+      <w:r>
+        <w:t>document</w:t>
+      </w:r>
+      <w:r>
+        <w:t xml:space="preserve"> is a comprehensive</w:t>
+      </w:r>
+      <w:r>
+        <w:t xml:space="preserve"> report intended to accompany the submitted coursework project, “CMP302 Gameplay Mechanics Development”</w:t>
+      </w:r>
+      <w:r>
+        <w:t xml:space="preserve"> by the author, Gavin George</w:t>
+      </w:r>
+      <w:r>
+        <w:t xml:space="preserve">. </w:t>
+      </w:r>
+      <w:r>
+        <w:t xml:space="preserve">Included within this report is a detailed specification of each facet of </w:t>
+      </w:r>
+      <w:r>
+        <w:t>the chosen mechanic. A summary description of the mechanic is as follows:</w:t>
+      </w:r>
+      <w:r>
+        <w:t xml:space="preserve"> the mechanic features RTS style camera controls, selectable units, base-building</w:t>
+      </w:r>
+      <w:r>
+        <w:t xml:space="preserve"> and</w:t>
+      </w:r>
+      <w:r>
+        <w:t xml:space="preserve"> resource management. These features are typical of a real time strategy game</w:t>
+      </w:r>
+      <w:r>
+        <w:t xml:space="preserve">, which </w:t>
+      </w:r>
+      <w:r>
+        <w:t>was</w:t>
+      </w:r>
+      <w:r>
+        <w:t xml:space="preserve"> the inten</w:t>
+      </w:r>
+      <w:r>
+        <w:t>ded objective; to implement RTS base building mechanic</w:t>
+      </w:r>
+      <w:r>
+        <w:t>s</w:t>
+      </w:r>
+      <w:r>
+        <w:t>.</w:t>
+      </w:r>
+      <w:r>
+        <w:t xml:space="preserve"> The system allows the user to direct units to construct buildings and harvest resources, navigating and viewing the environment using a scrollable/panning</w:t>
+      </w:r>
+      <w:r>
+        <w:t>/rotatable</w:t>
+      </w:r>
+      <w:r>
+        <w:t xml:space="preserve"> spring arm camera.</w:t>
+      </w:r>
+      <w:r>
+        <w:t xml:space="preserve"> The </w:t>
+      </w:r>
+      <w:r>
+        <w:t xml:space="preserve">aim of this report is to deliver an </w:t>
+      </w:r>
+      <w:r>
+        <w:t>in-depth explanation of the requirements and specifications of the system, to delineate the technical aspects and techniques used to achieve the implementation and finally to explain the development process of the project, providing UML diagrams as a visual aid</w:t>
+      </w:r>
+      <w:r>
+        <w:t xml:space="preserve"> and an online video demo to present the system</w:t>
+      </w:r>
+      <w:r>
+        <w:t xml:space="preserve">. </w:t>
+      </w:r>
+    </w:p>
     <w:p>
       <w:r>
         <w:br w:type="page"/>
@@ -3418,19 +3551,19 @@
           <w:bottom w:val="single" w:sz="6" w:space="1" w:color="auto"/>
         </w:pBdr>
       </w:pPr>
-      <w:bookmarkStart w:id="4" w:name="_Toc876283"/>
+      <w:bookmarkStart w:id="3" w:name="_Toc876283"/>
       <w:r>
         <w:lastRenderedPageBreak/>
         <w:t>Requirements Specification</w:t>
       </w:r>
-      <w:bookmarkEnd w:id="4"/>
+      <w:bookmarkEnd w:id="3"/>
     </w:p>
     <w:p>
       <w:pPr>
         <w:pStyle w:val="Heading2"/>
         <w:jc w:val="both"/>
       </w:pPr>
-      <w:bookmarkStart w:id="5" w:name="_Toc532504527"/>
+      <w:bookmarkStart w:id="4" w:name="_Toc532504527"/>
     </w:p>
     <w:p>
       <w:pPr>
@@ -3441,29 +3574,159 @@
         </w:numPr>
         <w:jc w:val="both"/>
       </w:pPr>
-      <w:bookmarkStart w:id="6" w:name="_Toc876284"/>
+      <w:bookmarkStart w:id="5" w:name="_Toc876284"/>
+      <w:bookmarkEnd w:id="4"/>
+      <w:r>
+        <w:t>Introductio</w:t>
+      </w:r>
+      <w:r>
+        <w:t>n</w:t>
+      </w:r>
       <w:bookmarkEnd w:id="5"/>
-      <w:r>
-        <w:t>Introductio</w:t>
-      </w:r>
-      <w:r>
-        <w:t>n</w:t>
-      </w:r>
-      <w:bookmarkEnd w:id="6"/>
-    </w:p>
-    <w:p/>
+    </w:p>
     <w:p>
       <w:pPr>
         <w:pStyle w:val="Heading3"/>
         <w:ind w:left="1440"/>
       </w:pPr>
-      <w:bookmarkStart w:id="7" w:name="_Toc876285"/>
-      <w:r>
-        <w:t>1.1.1 Purpose</w:t>
+      <w:bookmarkStart w:id="6" w:name="_Toc876285"/>
+      <w:r>
+        <w:t xml:space="preserve">1.1.1 </w:t>
+      </w:r>
+      <w:bookmarkEnd w:id="6"/>
+      <w:r>
+        <w:t>Objective</w:t>
+      </w:r>
+    </w:p>
+    <w:p>
+      <w:pPr>
+        <w:jc w:val="both"/>
+      </w:pPr>
+      <w:r>
+        <w:tab/>
+        <w:t xml:space="preserve">The </w:t>
+      </w:r>
+      <w:r>
+        <w:t>overall objective of this project was to provide a solution to a concept that the author synthesized in accordance with the coursework brief</w:t>
+      </w:r>
+      <w:r>
+        <w:rPr>
+          <w:vertAlign w:val="subscript"/>
+        </w:rPr>
+        <w:t xml:space="preserve"> [6.1]</w:t>
+      </w:r>
+      <w:r>
+        <w:t>.</w:t>
+      </w:r>
+      <w:r>
+        <w:t xml:space="preserve"> The concept of real time strategy</w:t>
+      </w:r>
+      <w:r>
+        <w:t xml:space="preserve"> base</w:t>
+      </w:r>
+      <w:r>
+        <w:t xml:space="preserve"> building </w:t>
+      </w:r>
+      <w:r>
+        <w:t xml:space="preserve">was popularised through games such as </w:t>
+      </w:r>
+      <w:r>
+        <w:t>Warcraft</w:t>
+      </w:r>
+      <w:r>
+        <w:rPr>
+          <w:vertAlign w:val="subscript"/>
+        </w:rPr>
+        <w:t xml:space="preserve"> [</w:t>
+      </w:r>
+      <w:r>
+        <w:rPr>
+          <w:vertAlign w:val="subscript"/>
+        </w:rPr>
+        <w:t>6.3.1]</w:t>
+      </w:r>
+      <w:r>
+        <w:t xml:space="preserve"> &amp; Age of Empires</w:t>
+      </w:r>
+      <w:r>
+        <w:t xml:space="preserve"> </w:t>
+      </w:r>
+      <w:r>
+        <w:rPr>
+          <w:vertAlign w:val="subscript"/>
+        </w:rPr>
+        <w:t>[6.3.2]</w:t>
+      </w:r>
+      <w:r>
+        <w:t>. The RTS genre</w:t>
+      </w:r>
+      <w:r>
+        <w:t xml:space="preserve"> has bloomed over the last </w:t>
+      </w:r>
+      <w:r>
+        <w:t>ten</w:t>
+      </w:r>
+      <w:r>
+        <w:t xml:space="preserve"> years with the same mechanics at </w:t>
+      </w:r>
+      <w:r>
+        <w:t>its</w:t>
+      </w:r>
+      <w:r>
+        <w:t xml:space="preserve"> core</w:t>
+      </w:r>
+      <w:r>
+        <w:t xml:space="preserve"> and this project</w:t>
+      </w:r>
+      <w:r>
+        <w:t xml:space="preserve"> exists to </w:t>
+      </w:r>
+      <w:r>
+        <w:t>fulfil</w:t>
+      </w:r>
+      <w:r>
+        <w:t xml:space="preserve"> and</w:t>
+      </w:r>
+      <w:r>
+        <w:t xml:space="preserve"> demonstrate</w:t>
+      </w:r>
+      <w:r>
+        <w:t xml:space="preserve"> said mechanics</w:t>
+      </w:r>
+      <w:r>
+        <w:t>.</w:t>
+      </w:r>
+    </w:p>
+    <w:p>
+      <w:pPr>
+        <w:pStyle w:val="Heading3"/>
+      </w:pPr>
+      <w:r>
+        <w:tab/>
+      </w:r>
+      <w:r>
+        <w:tab/>
+      </w:r>
+      <w:bookmarkStart w:id="7" w:name="_Toc876286"/>
+      <w:r>
+        <w:t>1.1.2 Intended Audience</w:t>
       </w:r>
       <w:bookmarkEnd w:id="7"/>
     </w:p>
-    <w:p/>
+    <w:p>
+      <w:r>
+        <w:tab/>
+      </w:r>
+      <w:r>
+        <w:t>Users of the application are expected to use this report as a guide to understand the applications functionality.</w:t>
+      </w:r>
+      <w:r>
+        <w:t xml:space="preserve"> Assessors will </w:t>
+      </w:r>
+      <w:r>
+        <w:t>use the document to critically evaluate the project as part of the coursework submission. Furthermore, the document is intended as an academic resource for any who wish to use it for educational purposes.</w:t>
+      </w:r>
+    </w:p>
     <w:p>
       <w:pPr>
         <w:pStyle w:val="Heading3"/>
@@ -3474,28 +3737,75 @@
       <w:r>
         <w:tab/>
       </w:r>
-      <w:bookmarkStart w:id="8" w:name="_Toc876286"/>
-      <w:r>
-        <w:t>1.1.2 Intended Audience</w:t>
+      <w:bookmarkStart w:id="8" w:name="_Toc876287"/>
+      <w:r>
+        <w:t>1.1.3 Project Scope</w:t>
       </w:r>
       <w:bookmarkEnd w:id="8"/>
     </w:p>
-    <w:p/>
-    <w:p>
-      <w:pPr>
-        <w:pStyle w:val="Heading3"/>
-      </w:pPr>
+    <w:p>
       <w:r>
         <w:tab/>
       </w:r>
       <w:r>
+        <w:t>Th</w:t>
+      </w:r>
+      <w:r>
+        <w:t>e</w:t>
+      </w:r>
+      <w:r>
+        <w:t xml:space="preserve"> scope of this project limits it to an application with a single scene to act as a demo environment</w:t>
+      </w:r>
+      <w:r>
+        <w:t xml:space="preserve">, with the intention of keeping the project compact and </w:t>
+      </w:r>
+      <w:r>
+        <w:t>minimising un-necessary features</w:t>
+      </w:r>
+      <w:r>
+        <w:t xml:space="preserve">. The scene will contain </w:t>
+      </w:r>
+      <w:r>
+        <w:t>all</w:t>
+      </w:r>
+      <w:r>
+        <w:t xml:space="preserve"> the necessary elements to thoroughly present and demonstrate the full range of features available in the system.</w:t>
+      </w:r>
+      <w:r>
+        <w:t xml:space="preserve"> This approach is not that of a regular game project but more that of a specific system prototype that can be used for demonstration purposes.</w:t>
+      </w:r>
+    </w:p>
+    <w:p>
+      <w:r>
         <w:tab/>
       </w:r>
-      <w:bookmarkStart w:id="9" w:name="_Toc876287"/>
-      <w:r>
-        <w:t>1.1.3 Project Scope</w:t>
-      </w:r>
-      <w:bookmarkEnd w:id="9"/>
+      <w:r>
+        <w:t>The essential elements</w:t>
+      </w:r>
+      <w:r>
+        <w:t xml:space="preserve"> of the project</w:t>
+      </w:r>
+      <w:r>
+        <w:t xml:space="preserve"> are the five core features of the system</w:t>
+      </w:r>
+      <w:r>
+        <w:t>, forming the base building mechanic</w:t>
+      </w:r>
+      <w:r>
+        <w:t>.</w:t>
+      </w:r>
+      <w:r>
+        <w:t xml:space="preserve"> Stretch goals for this projected included: building and unit stats, simple AI other than pathfinding and a</w:t>
+      </w:r>
+      <w:r>
+        <w:t xml:space="preserve"> small</w:t>
+      </w:r>
+      <w:r>
+        <w:t xml:space="preserve"> variety of different building types, resource types and unit types.</w:t>
+      </w:r>
+      <w:r>
+        <w:t xml:space="preserve"> Graphics was the stretch goal with the least priority.</w:t>
+      </w:r>
     </w:p>
     <w:p/>
     <w:p>
@@ -3506,11 +3816,24 @@
           <w:numId w:val="1"/>
         </w:numPr>
       </w:pPr>
-      <w:bookmarkStart w:id="10" w:name="_Toc876288"/>
-      <w:r>
-        <w:t>Overall Description</w:t>
-      </w:r>
+      <w:bookmarkStart w:id="9" w:name="_Toc876288"/>
+      <w:r>
+        <w:t>Product</w:t>
+      </w:r>
+      <w:r>
+        <w:t xml:space="preserve"> </w:t>
+      </w:r>
+      <w:bookmarkEnd w:id="9"/>
+      <w:r>
+        <w:t>Overview</w:t>
+      </w:r>
+      <w:bookmarkStart w:id="10" w:name="_GoBack"/>
       <w:bookmarkEnd w:id="10"/>
+    </w:p>
+    <w:p>
+      <w:r>
+        <w:tab/>
+      </w:r>
     </w:p>
     <w:p/>
     <w:p>
@@ -3527,7 +3850,6 @@
       </w:r>
       <w:bookmarkEnd w:id="11"/>
     </w:p>
-    <w:p/>
     <w:p>
       <w:pPr>
         <w:pStyle w:val="Heading3"/>
@@ -3584,6 +3906,7 @@
       </w:pPr>
       <w:bookmarkStart w:id="15" w:name="_Toc876293"/>
       <w:r>
+        <w:lastRenderedPageBreak/>
         <w:t xml:space="preserve">Project </w:t>
       </w:r>
       <w:r>
@@ -3591,6 +3914,25 @@
       </w:r>
       <w:bookmarkEnd w:id="15"/>
     </w:p>
+    <w:p>
+      <w:pPr>
+        <w:pStyle w:val="Heading3"/>
+      </w:pPr>
+      <w:r>
+        <w:tab/>
+      </w:r>
+      <w:r>
+        <w:tab/>
+      </w:r>
+      <w:bookmarkStart w:id="16" w:name="_Toc876294"/>
+      <w:r>
+        <w:t xml:space="preserve">1.4.1 </w:t>
+      </w:r>
+      <w:r>
+        <w:t>Demo Environment</w:t>
+      </w:r>
+      <w:bookmarkEnd w:id="16"/>
+    </w:p>
     <w:p/>
     <w:p>
       <w:pPr>
@@ -3602,29 +3944,11 @@
       <w:r>
         <w:tab/>
       </w:r>
-      <w:bookmarkStart w:id="16" w:name="_Toc876294"/>
-      <w:r>
-        <w:t>1</w:t>
-      </w:r>
-      <w:r>
-        <w:t>.</w:t>
-      </w:r>
-      <w:r>
-        <w:t>4</w:t>
-      </w:r>
-      <w:r>
-        <w:t>.</w:t>
-      </w:r>
-      <w:r>
-        <w:t>1</w:t>
-      </w:r>
-      <w:r>
-        <w:t xml:space="preserve"> </w:t>
-      </w:r>
-      <w:r>
-        <w:t>Demo Environment</w:t>
-      </w:r>
-      <w:bookmarkEnd w:id="16"/>
+      <w:bookmarkStart w:id="17" w:name="_Toc876295"/>
+      <w:r>
+        <w:t>1.4.2 Camera Movement</w:t>
+      </w:r>
+      <w:bookmarkEnd w:id="17"/>
     </w:p>
     <w:p/>
     <w:p>
@@ -3637,11 +3961,11 @@
       <w:r>
         <w:tab/>
       </w:r>
-      <w:bookmarkStart w:id="17" w:name="_Toc876295"/>
-      <w:r>
-        <w:t>1.4.2 Camera Movement</w:t>
-      </w:r>
-      <w:bookmarkEnd w:id="17"/>
+      <w:bookmarkStart w:id="18" w:name="_Toc876296"/>
+      <w:r>
+        <w:t>1.4.3 Mouse Selection</w:t>
+      </w:r>
+      <w:bookmarkEnd w:id="18"/>
     </w:p>
     <w:p/>
     <w:p>
@@ -3654,26 +3978,11 @@
       <w:r>
         <w:tab/>
       </w:r>
-      <w:bookmarkStart w:id="18" w:name="_Toc876296"/>
-      <w:r>
-        <w:t>1</w:t>
-      </w:r>
-      <w:r>
-        <w:t>.</w:t>
-      </w:r>
-      <w:r>
-        <w:t>4</w:t>
-      </w:r>
-      <w:r>
-        <w:t>.</w:t>
-      </w:r>
-      <w:r>
-        <w:t>3</w:t>
-      </w:r>
-      <w:r>
-        <w:t xml:space="preserve"> Mouse Selection</w:t>
-      </w:r>
-      <w:bookmarkEnd w:id="18"/>
+      <w:bookmarkStart w:id="19" w:name="_Toc876297"/>
+      <w:r>
+        <w:t>1.4.4 Worker Units</w:t>
+      </w:r>
+      <w:bookmarkEnd w:id="19"/>
     </w:p>
     <w:p/>
     <w:p>
@@ -3686,26 +3995,11 @@
       <w:r>
         <w:tab/>
       </w:r>
-      <w:bookmarkStart w:id="19" w:name="_Toc876297"/>
-      <w:r>
-        <w:t>1</w:t>
-      </w:r>
-      <w:r>
-        <w:t>.</w:t>
-      </w:r>
-      <w:r>
-        <w:t>4</w:t>
-      </w:r>
-      <w:r>
-        <w:t>.</w:t>
-      </w:r>
-      <w:r>
-        <w:t>4</w:t>
-      </w:r>
-      <w:r>
-        <w:t xml:space="preserve"> Worker Units</w:t>
-      </w:r>
-      <w:bookmarkEnd w:id="19"/>
+      <w:bookmarkStart w:id="20" w:name="_Toc876298"/>
+      <w:r>
+        <w:t>1.4.5 Resources</w:t>
+      </w:r>
+      <w:bookmarkEnd w:id="20"/>
     </w:p>
     <w:p/>
     <w:p>
@@ -3718,57 +4012,9 @@
       <w:r>
         <w:tab/>
       </w:r>
-      <w:bookmarkStart w:id="20" w:name="_Toc876298"/>
-      <w:r>
-        <w:t>1</w:t>
-      </w:r>
-      <w:r>
-        <w:t>.</w:t>
-      </w:r>
-      <w:r>
-        <w:t>4</w:t>
-      </w:r>
-      <w:r>
-        <w:t>.</w:t>
-      </w:r>
-      <w:r>
-        <w:t>5</w:t>
-      </w:r>
-      <w:r>
-        <w:t xml:space="preserve"> Resources</w:t>
-      </w:r>
-      <w:bookmarkEnd w:id="20"/>
-    </w:p>
-    <w:p/>
-    <w:p>
-      <w:pPr>
-        <w:pStyle w:val="Heading3"/>
-      </w:pPr>
-      <w:r>
-        <w:lastRenderedPageBreak/>
-        <w:tab/>
-      </w:r>
-      <w:r>
-        <w:tab/>
-      </w:r>
       <w:bookmarkStart w:id="21" w:name="_Toc876299"/>
       <w:r>
-        <w:t>1</w:t>
-      </w:r>
-      <w:r>
-        <w:t>.</w:t>
-      </w:r>
-      <w:r>
-        <w:t>4</w:t>
-      </w:r>
-      <w:r>
-        <w:t>.</w:t>
-      </w:r>
-      <w:r>
-        <w:t>6</w:t>
-      </w:r>
-      <w:r>
-        <w:t xml:space="preserve"> Construction</w:t>
+        <w:t>1.4.6 Construction</w:t>
       </w:r>
       <w:bookmarkEnd w:id="21"/>
     </w:p>
@@ -3789,11 +4035,6 @@
     </w:p>
     <w:p>
       <w:pPr>
-        <w:pStyle w:val="Heading2"/>
-      </w:pPr>
-    </w:p>
-    <w:p>
-      <w:pPr>
         <w:pStyle w:val="Heading3"/>
         <w:ind w:left="1440"/>
       </w:pPr>
@@ -3836,6 +4077,9 @@
         <w:t>UML Diagram</w:t>
       </w:r>
       <w:bookmarkEnd w:id="25"/>
+      <w:r>
+        <w:t>s</w:t>
+      </w:r>
     </w:p>
     <w:p/>
     <w:p/>
@@ -4086,6 +4330,38 @@
       </w:r>
       <w:bookmarkEnd w:id="41"/>
     </w:p>
+    <w:p>
+      <w:pPr>
+        <w:rPr>
+          <w:rFonts w:cstheme="minorHAnsi"/>
+          <w:i/>
+        </w:rPr>
+      </w:pPr>
+      <w:r>
+        <w:rPr>
+          <w:rFonts w:cstheme="minorHAnsi"/>
+          <w:i/>
+          <w:color w:val="000000"/>
+          <w:sz w:val="20"/>
+          <w:szCs w:val="20"/>
+          <w:shd w:val="clear" w:color="auto" w:fill="FFFFFF"/>
+        </w:rPr>
+        <w:t>Bett, M. (2019). [online] Blackboard.abertay.ac.uk. Available at: https://blackboard.abertay.ac.uk/webapps/blackboard/content/listContent.jsp?course_id=_8571_1&amp;content_id=_524873_1&amp;mode=reset [Accessed 30 Jan. 2019].</w:t>
+      </w:r>
+    </w:p>
+    <w:p>
+      <w:pPr>
+        <w:pStyle w:val="Heading2"/>
+      </w:pPr>
+      <w:r>
+        <w:tab/>
+      </w:r>
+      <w:bookmarkStart w:id="42" w:name="_Toc876320"/>
+      <w:r>
+        <w:t>6.2 Techniques</w:t>
+      </w:r>
+      <w:bookmarkEnd w:id="42"/>
+    </w:p>
     <w:p/>
     <w:p>
       <w:pPr>
@@ -4094,27 +4370,201 @@
       <w:r>
         <w:tab/>
       </w:r>
-      <w:bookmarkStart w:id="42" w:name="_Toc876320"/>
-      <w:r>
-        <w:t>6.2 Techniques</w:t>
-      </w:r>
-      <w:bookmarkEnd w:id="42"/>
-    </w:p>
-    <w:p/>
-    <w:p>
-      <w:pPr>
-        <w:pStyle w:val="Heading2"/>
-      </w:pPr>
-      <w:r>
-        <w:tab/>
-      </w:r>
       <w:bookmarkStart w:id="43" w:name="_Toc876321"/>
       <w:r>
         <w:t>6.3 Research</w:t>
       </w:r>
       <w:bookmarkEnd w:id="43"/>
     </w:p>
-    <w:p/>
+    <w:p>
+      <w:pPr>
+        <w:rPr>
+          <w:rFonts w:cstheme="minorHAnsi"/>
+          <w:i/>
+          <w:color w:val="000000"/>
+          <w:sz w:val="20"/>
+          <w:szCs w:val="20"/>
+          <w:shd w:val="clear" w:color="auto" w:fill="FFFFFF"/>
+        </w:rPr>
+      </w:pPr>
+      <w:r>
+        <w:rPr>
+          <w:rFonts w:cstheme="minorHAnsi"/>
+          <w:color w:val="000000"/>
+          <w:sz w:val="20"/>
+          <w:szCs w:val="20"/>
+          <w:shd w:val="clear" w:color="auto" w:fill="FFFFFF"/>
+        </w:rPr>
+        <w:t>[1]</w:t>
+      </w:r>
+      <w:r>
+        <w:rPr>
+          <w:rFonts w:cstheme="minorHAnsi"/>
+          <w:i/>
+          <w:color w:val="000000"/>
+          <w:sz w:val="20"/>
+          <w:szCs w:val="20"/>
+          <w:shd w:val="clear" w:color="auto" w:fill="FFFFFF"/>
+        </w:rPr>
+        <w:t xml:space="preserve"> </w:t>
+      </w:r>
+      <w:r>
+        <w:rPr>
+          <w:rFonts w:cstheme="minorHAnsi"/>
+          <w:i/>
+          <w:color w:val="000000"/>
+          <w:sz w:val="20"/>
+          <w:szCs w:val="20"/>
+          <w:shd w:val="clear" w:color="auto" w:fill="FFFFFF"/>
+        </w:rPr>
+        <w:t>En.wikipedia.org. (2019). </w:t>
+      </w:r>
+      <w:r>
+        <w:rPr>
+          <w:rFonts w:cstheme="minorHAnsi"/>
+          <w:i/>
+          <w:iCs/>
+          <w:color w:val="000000"/>
+          <w:sz w:val="20"/>
+          <w:szCs w:val="20"/>
+          <w:shd w:val="clear" w:color="auto" w:fill="FFFFFF"/>
+        </w:rPr>
+        <w:t xml:space="preserve">Warcraft: Orcs </w:t>
+      </w:r>
+      <w:r>
+        <w:rPr>
+          <w:rFonts w:cstheme="minorHAnsi"/>
+          <w:i/>
+          <w:iCs/>
+          <w:color w:val="000000"/>
+          <w:sz w:val="20"/>
+          <w:szCs w:val="20"/>
+          <w:shd w:val="clear" w:color="auto" w:fill="FFFFFF"/>
+        </w:rPr>
+        <w:t>&amp;</w:t>
+      </w:r>
+      <w:r>
+        <w:rPr>
+          <w:rFonts w:cstheme="minorHAnsi"/>
+          <w:i/>
+          <w:iCs/>
+          <w:color w:val="000000"/>
+          <w:sz w:val="20"/>
+          <w:szCs w:val="20"/>
+          <w:shd w:val="clear" w:color="auto" w:fill="FFFFFF"/>
+        </w:rPr>
+        <w:t xml:space="preserve"> Humans</w:t>
+      </w:r>
+      <w:r>
+        <w:rPr>
+          <w:rFonts w:cstheme="minorHAnsi"/>
+          <w:i/>
+          <w:iCs/>
+          <w:color w:val="000000"/>
+          <w:sz w:val="20"/>
+          <w:szCs w:val="20"/>
+          <w:shd w:val="clear" w:color="auto" w:fill="FFFFFF"/>
+        </w:rPr>
+        <w:t xml:space="preserve"> (1994)</w:t>
+      </w:r>
+      <w:r>
+        <w:rPr>
+          <w:rFonts w:cstheme="minorHAnsi"/>
+          <w:i/>
+          <w:color w:val="000000"/>
+          <w:sz w:val="20"/>
+          <w:szCs w:val="20"/>
+          <w:shd w:val="clear" w:color="auto" w:fill="FFFFFF"/>
+        </w:rPr>
+        <w:t>. [online] Available at: https://en.wikipedia.org/wiki/Warcraft:_Orcs_%26_Humans [Accessed 19 Feb. 2019].</w:t>
+      </w:r>
+    </w:p>
+    <w:p>
+      <w:pPr>
+        <w:rPr>
+          <w:rFonts w:cstheme="minorHAnsi"/>
+          <w:i/>
+        </w:rPr>
+      </w:pPr>
+      <w:r>
+        <w:rPr>
+          <w:rFonts w:cstheme="minorHAnsi"/>
+          <w:color w:val="000000"/>
+          <w:sz w:val="20"/>
+          <w:szCs w:val="20"/>
+          <w:shd w:val="clear" w:color="auto" w:fill="FFFFFF"/>
+        </w:rPr>
+        <w:t xml:space="preserve">[2] </w:t>
+      </w:r>
+      <w:r>
+        <w:rPr>
+          <w:rFonts w:cstheme="minorHAnsi"/>
+          <w:i/>
+          <w:color w:val="000000"/>
+          <w:sz w:val="20"/>
+          <w:szCs w:val="20"/>
+          <w:shd w:val="clear" w:color="auto" w:fill="FFFFFF"/>
+        </w:rPr>
+        <w:t>En.wikipedia.org. (</w:t>
+      </w:r>
+      <w:r>
+        <w:rPr>
+          <w:rFonts w:cstheme="minorHAnsi"/>
+          <w:i/>
+          <w:color w:val="000000"/>
+          <w:sz w:val="20"/>
+          <w:szCs w:val="20"/>
+          <w:shd w:val="clear" w:color="auto" w:fill="FFFFFF"/>
+        </w:rPr>
+        <w:t>2019</w:t>
+      </w:r>
+      <w:r>
+        <w:rPr>
+          <w:rFonts w:cstheme="minorHAnsi"/>
+          <w:i/>
+          <w:color w:val="000000"/>
+          <w:sz w:val="20"/>
+          <w:szCs w:val="20"/>
+          <w:shd w:val="clear" w:color="auto" w:fill="FFFFFF"/>
+        </w:rPr>
+        <w:t>). </w:t>
+      </w:r>
+      <w:r>
+        <w:rPr>
+          <w:rFonts w:cstheme="minorHAnsi"/>
+          <w:i/>
+          <w:iCs/>
+          <w:color w:val="000000"/>
+          <w:sz w:val="20"/>
+          <w:szCs w:val="20"/>
+          <w:shd w:val="clear" w:color="auto" w:fill="FFFFFF"/>
+        </w:rPr>
+        <w:t>Age of Empires (video game)</w:t>
+      </w:r>
+      <w:r>
+        <w:rPr>
+          <w:rFonts w:cstheme="minorHAnsi"/>
+          <w:i/>
+          <w:iCs/>
+          <w:color w:val="000000"/>
+          <w:sz w:val="20"/>
+          <w:szCs w:val="20"/>
+          <w:shd w:val="clear" w:color="auto" w:fill="FFFFFF"/>
+        </w:rPr>
+        <w:t xml:space="preserve"> (1997)</w:t>
+      </w:r>
+      <w:r>
+        <w:rPr>
+          <w:rFonts w:cstheme="minorHAnsi"/>
+          <w:i/>
+          <w:color w:val="000000"/>
+          <w:sz w:val="20"/>
+          <w:szCs w:val="20"/>
+          <w:shd w:val="clear" w:color="auto" w:fill="FFFFFF"/>
+        </w:rPr>
+        <w:t>. [online] Available at: https://en.wikipedia.org/wiki/Age_of_Empires_(video_game) [Accessed 19 Feb. 2019].</w:t>
+      </w:r>
+    </w:p>
     <w:p>
       <w:pPr>
         <w:pStyle w:val="Heading2"/>
@@ -5647,7 +6097,7 @@
 </file>
 
 <file path=customXml/itemProps1.xml><?xml version="1.0" encoding="utf-8"?>
-<ds:datastoreItem xmlns:ds="http://schemas.openxmlformats.org/officeDocument/2006/customXml" ds:itemID="{4830CF82-C9F2-4614-8659-5FFD72CB2FFE}">
+<ds:datastoreItem xmlns:ds="http://schemas.openxmlformats.org/officeDocument/2006/customXml" ds:itemID="{B1FA3F66-E9EE-439A-B5E4-047E829D4ACD}">
   <ds:schemaRefs>
     <ds:schemaRef ds:uri="http://schemas.openxmlformats.org/officeDocument/2006/bibliography"/>
   </ds:schemaRefs>

</xml_diff>

<commit_message>
Push to repo, recent changes
</commit_message>
<xml_diff>
--- a/Gameplay Mechanics Report.docx
+++ b/Gameplay Mechanics Report.docx
@@ -3697,8 +3697,6 @@
       <w:r>
         <w:br w:type="page"/>
       </w:r>
-      <w:bookmarkStart w:id="2" w:name="_GoBack"/>
-      <w:bookmarkEnd w:id="2"/>
     </w:p>
     <w:p>
       <w:pPr>
@@ -3707,12 +3705,12 @@
           <w:bottom w:val="single" w:sz="6" w:space="1" w:color="auto"/>
         </w:pBdr>
       </w:pPr>
-      <w:bookmarkStart w:id="3" w:name="_Toc1843458"/>
+      <w:bookmarkStart w:id="2" w:name="_Toc1843458"/>
       <w:r>
         <w:lastRenderedPageBreak/>
         <w:t>Preface</w:t>
       </w:r>
-      <w:bookmarkEnd w:id="3"/>
+      <w:bookmarkEnd w:id="2"/>
     </w:p>
     <w:p/>
     <w:p>
@@ -3808,19 +3806,19 @@
           <w:bottom w:val="single" w:sz="6" w:space="1" w:color="auto"/>
         </w:pBdr>
       </w:pPr>
-      <w:bookmarkStart w:id="4" w:name="_Toc1843459"/>
+      <w:bookmarkStart w:id="3" w:name="_Toc1843459"/>
       <w:r>
         <w:lastRenderedPageBreak/>
         <w:t>Requirements Specification</w:t>
       </w:r>
-      <w:bookmarkEnd w:id="4"/>
+      <w:bookmarkEnd w:id="3"/>
     </w:p>
     <w:p>
       <w:pPr>
         <w:pStyle w:val="Heading2"/>
         <w:jc w:val="both"/>
       </w:pPr>
-      <w:bookmarkStart w:id="5" w:name="_Toc532504527"/>
+      <w:bookmarkStart w:id="4" w:name="_Toc532504527"/>
     </w:p>
     <w:p>
       <w:pPr>
@@ -3831,29 +3829,29 @@
         </w:numPr>
         <w:jc w:val="both"/>
       </w:pPr>
-      <w:bookmarkStart w:id="6" w:name="_Toc1843460"/>
+      <w:bookmarkStart w:id="5" w:name="_Toc1843460"/>
+      <w:bookmarkEnd w:id="4"/>
+      <w:r>
+        <w:t>Introductio</w:t>
+      </w:r>
+      <w:r>
+        <w:t>n</w:t>
+      </w:r>
       <w:bookmarkEnd w:id="5"/>
-      <w:r>
-        <w:t>Introductio</w:t>
-      </w:r>
-      <w:r>
-        <w:t>n</w:t>
-      </w:r>
-      <w:bookmarkEnd w:id="6"/>
     </w:p>
     <w:p>
       <w:pPr>
         <w:pStyle w:val="Heading3"/>
         <w:ind w:left="1440"/>
       </w:pPr>
-      <w:bookmarkStart w:id="7" w:name="_Toc1843461"/>
+      <w:bookmarkStart w:id="6" w:name="_Toc1843461"/>
       <w:r>
         <w:t xml:space="preserve">1.1.1 </w:t>
       </w:r>
       <w:r>
         <w:t>Objective</w:t>
       </w:r>
-      <w:bookmarkEnd w:id="7"/>
+      <w:bookmarkEnd w:id="6"/>
     </w:p>
     <w:p>
       <w:pPr>
@@ -3900,19 +3898,43 @@
         <w:rPr>
           <w:vertAlign w:val="subscript"/>
         </w:rPr>
-        <w:t>6.3.1]</w:t>
-      </w:r>
-      <w:r>
-        <w:t xml:space="preserve"> &amp; Age of Empires</w:t>
-      </w:r>
-      <w:r>
-        <w:t xml:space="preserve"> </w:t>
+        <w:t>6.3</w:t>
       </w:r>
       <w:r>
         <w:rPr>
           <w:vertAlign w:val="subscript"/>
         </w:rPr>
-        <w:t>[6.3.2]</w:t>
+        <w:t xml:space="preserve">, </w:t>
+      </w:r>
+      <w:r>
+        <w:rPr>
+          <w:vertAlign w:val="subscript"/>
+        </w:rPr>
+        <w:t>1]</w:t>
+      </w:r>
+      <w:r>
+        <w:t xml:space="preserve"> &amp; Age of Empires</w:t>
+      </w:r>
+      <w:r>
+        <w:t xml:space="preserve"> </w:t>
+      </w:r>
+      <w:r>
+        <w:rPr>
+          <w:vertAlign w:val="subscript"/>
+        </w:rPr>
+        <w:t>[6.3</w:t>
+      </w:r>
+      <w:r>
+        <w:rPr>
+          <w:vertAlign w:val="subscript"/>
+        </w:rPr>
+        <w:t xml:space="preserve">, </w:t>
+      </w:r>
+      <w:r>
+        <w:rPr>
+          <w:vertAlign w:val="subscript"/>
+        </w:rPr>
+        <w:t>2]</w:t>
       </w:r>
       <w:r>
         <w:t>. The RTS genre</w:t>
@@ -3964,47 +3986,47 @@
       <w:r>
         <w:tab/>
       </w:r>
-      <w:bookmarkStart w:id="8" w:name="_Toc1843462"/>
+      <w:bookmarkStart w:id="7" w:name="_Toc1843462"/>
       <w:r>
         <w:t>1.1.2 Intended Audience</w:t>
       </w:r>
+      <w:bookmarkEnd w:id="7"/>
+    </w:p>
+    <w:p>
+      <w:r>
+        <w:tab/>
+      </w:r>
+      <w:r>
+        <w:t>Users of the application are expected to use this report as a guide to understand the applications functionality.</w:t>
+      </w:r>
+      <w:r>
+        <w:t xml:space="preserve"> Assessors will </w:t>
+      </w:r>
+      <w:r>
+        <w:t xml:space="preserve">use the document to critically evaluate the project as part of the coursework submission. Furthermore, the </w:t>
+      </w:r>
+      <w:r>
+        <w:t>project</w:t>
+      </w:r>
+      <w:r>
+        <w:t xml:space="preserve"> is intended as an academic resource for any who wish to use it for educational purposes.</w:t>
+      </w:r>
+    </w:p>
+    <w:p>
+      <w:pPr>
+        <w:pStyle w:val="Heading3"/>
+      </w:pPr>
+      <w:r>
+        <w:tab/>
+      </w:r>
+      <w:r>
+        <w:tab/>
+      </w:r>
+      <w:bookmarkStart w:id="8" w:name="_Toc1843463"/>
+      <w:r>
+        <w:t>1.1.3 Project Scope</w:t>
+      </w:r>
       <w:bookmarkEnd w:id="8"/>
-    </w:p>
-    <w:p>
-      <w:r>
-        <w:tab/>
-      </w:r>
-      <w:r>
-        <w:t>Users of the application are expected to use this report as a guide to understand the applications functionality.</w:t>
-      </w:r>
-      <w:r>
-        <w:t xml:space="preserve"> Assessors will </w:t>
-      </w:r>
-      <w:r>
-        <w:t xml:space="preserve">use the document to critically evaluate the project as part of the coursework submission. Furthermore, the </w:t>
-      </w:r>
-      <w:r>
-        <w:t>project</w:t>
-      </w:r>
-      <w:r>
-        <w:t xml:space="preserve"> is intended as an academic resource for any who wish to use it for educational purposes.</w:t>
-      </w:r>
-    </w:p>
-    <w:p>
-      <w:pPr>
-        <w:pStyle w:val="Heading3"/>
-      </w:pPr>
-      <w:r>
-        <w:tab/>
-      </w:r>
-      <w:r>
-        <w:tab/>
-      </w:r>
-      <w:bookmarkStart w:id="9" w:name="_Toc1843463"/>
-      <w:r>
-        <w:t>1.1.3 Project Scope</w:t>
-      </w:r>
-      <w:bookmarkEnd w:id="9"/>
     </w:p>
     <w:p>
       <w:r>
@@ -4079,7 +4101,7 @@
           <w:numId w:val="1"/>
         </w:numPr>
       </w:pPr>
-      <w:bookmarkStart w:id="10" w:name="_Toc1843464"/>
+      <w:bookmarkStart w:id="9" w:name="_Toc1843464"/>
       <w:r>
         <w:t>Product</w:t>
       </w:r>
@@ -4089,7 +4111,7 @@
       <w:r>
         <w:t>Overview</w:t>
       </w:r>
-      <w:bookmarkEnd w:id="10"/>
+      <w:bookmarkEnd w:id="9"/>
     </w:p>
     <w:p>
       <w:r>
@@ -4105,21 +4127,38 @@
           <w:numId w:val="1"/>
         </w:numPr>
       </w:pPr>
-      <w:bookmarkStart w:id="11" w:name="_Toc1843465"/>
+      <w:bookmarkStart w:id="10" w:name="_Toc1843465"/>
       <w:r>
         <w:t>External Interface Requirements</w:t>
       </w:r>
-      <w:bookmarkEnd w:id="11"/>
+      <w:bookmarkEnd w:id="10"/>
     </w:p>
     <w:p>
       <w:pPr>
         <w:pStyle w:val="Heading3"/>
         <w:ind w:left="1440"/>
       </w:pPr>
-      <w:bookmarkStart w:id="12" w:name="_Toc1843466"/>
+      <w:bookmarkStart w:id="11" w:name="_Toc1843466"/>
       <w:r>
         <w:t>1.3.1 User Interface</w:t>
       </w:r>
+      <w:bookmarkEnd w:id="11"/>
+    </w:p>
+    <w:p/>
+    <w:p>
+      <w:pPr>
+        <w:pStyle w:val="Heading3"/>
+      </w:pPr>
+      <w:r>
+        <w:tab/>
+      </w:r>
+      <w:r>
+        <w:tab/>
+      </w:r>
+      <w:bookmarkStart w:id="12" w:name="_Toc1843467"/>
+      <w:r>
+        <w:t>1.3.2 Hardware Interface</w:t>
+      </w:r>
       <w:bookmarkEnd w:id="12"/>
     </w:p>
     <w:p/>
@@ -4133,28 +4172,11 @@
       <w:r>
         <w:tab/>
       </w:r>
-      <w:bookmarkStart w:id="13" w:name="_Toc1843467"/>
-      <w:r>
-        <w:t>1.3.2 Hardware Interface</w:t>
+      <w:bookmarkStart w:id="13" w:name="_Toc1843468"/>
+      <w:r>
+        <w:t>1.3.3 Software Interface</w:t>
       </w:r>
       <w:bookmarkEnd w:id="13"/>
-    </w:p>
-    <w:p/>
-    <w:p>
-      <w:pPr>
-        <w:pStyle w:val="Heading3"/>
-      </w:pPr>
-      <w:r>
-        <w:tab/>
-      </w:r>
-      <w:r>
-        <w:tab/>
-      </w:r>
-      <w:bookmarkStart w:id="14" w:name="_Toc1843468"/>
-      <w:r>
-        <w:t>1.3.3 Software Interface</w:t>
-      </w:r>
-      <w:bookmarkEnd w:id="14"/>
     </w:p>
     <w:p/>
     <w:p>
@@ -4165,7 +4187,7 @@
           <w:numId w:val="1"/>
         </w:numPr>
       </w:pPr>
-      <w:bookmarkStart w:id="15" w:name="_Toc1843469"/>
+      <w:bookmarkStart w:id="14" w:name="_Toc1843469"/>
       <w:r>
         <w:lastRenderedPageBreak/>
         <w:t xml:space="preserve">Project </w:t>
@@ -4173,8 +4195,28 @@
       <w:r>
         <w:t>Features</w:t>
       </w:r>
+      <w:bookmarkEnd w:id="14"/>
+    </w:p>
+    <w:p>
+      <w:pPr>
+        <w:pStyle w:val="Heading3"/>
+      </w:pPr>
+      <w:r>
+        <w:tab/>
+      </w:r>
+      <w:r>
+        <w:tab/>
+      </w:r>
+      <w:bookmarkStart w:id="15" w:name="_Toc1843470"/>
+      <w:r>
+        <w:t xml:space="preserve">1.4.1 </w:t>
+      </w:r>
+      <w:r>
+        <w:t>Demo Environment</w:t>
+      </w:r>
       <w:bookmarkEnd w:id="15"/>
     </w:p>
+    <w:p/>
     <w:p>
       <w:pPr>
         <w:pStyle w:val="Heading3"/>
@@ -4185,12 +4227,9 @@
       <w:r>
         <w:tab/>
       </w:r>
-      <w:bookmarkStart w:id="16" w:name="_Toc1843470"/>
-      <w:r>
-        <w:t xml:space="preserve">1.4.1 </w:t>
-      </w:r>
-      <w:r>
-        <w:t>Demo Environment</w:t>
+      <w:bookmarkStart w:id="16" w:name="_Toc1843471"/>
+      <w:r>
+        <w:t>1.4.2 Camera Movement</w:t>
       </w:r>
       <w:bookmarkEnd w:id="16"/>
     </w:p>
@@ -4205,9 +4244,9 @@
       <w:r>
         <w:tab/>
       </w:r>
-      <w:bookmarkStart w:id="17" w:name="_Toc1843471"/>
-      <w:r>
-        <w:t>1.4.2 Camera Movement</w:t>
+      <w:bookmarkStart w:id="17" w:name="_Toc1843472"/>
+      <w:r>
+        <w:t>1.4.3 Mouse Selection</w:t>
       </w:r>
       <w:bookmarkEnd w:id="17"/>
     </w:p>
@@ -4222,9 +4261,9 @@
       <w:r>
         <w:tab/>
       </w:r>
-      <w:bookmarkStart w:id="18" w:name="_Toc1843472"/>
-      <w:r>
-        <w:t>1.4.3 Mouse Selection</w:t>
+      <w:bookmarkStart w:id="18" w:name="_Toc1843473"/>
+      <w:r>
+        <w:t>1.4.4 Worker Units</w:t>
       </w:r>
       <w:bookmarkEnd w:id="18"/>
     </w:p>
@@ -4239,9 +4278,9 @@
       <w:r>
         <w:tab/>
       </w:r>
-      <w:bookmarkStart w:id="19" w:name="_Toc1843473"/>
-      <w:r>
-        <w:t>1.4.4 Worker Units</w:t>
+      <w:bookmarkStart w:id="19" w:name="_Toc1843474"/>
+      <w:r>
+        <w:t>1.4.5 Resources</w:t>
       </w:r>
       <w:bookmarkEnd w:id="19"/>
     </w:p>
@@ -4256,28 +4295,11 @@
       <w:r>
         <w:tab/>
       </w:r>
-      <w:bookmarkStart w:id="20" w:name="_Toc1843474"/>
-      <w:r>
-        <w:t>1.4.5 Resources</w:t>
+      <w:bookmarkStart w:id="20" w:name="_Toc1843475"/>
+      <w:r>
+        <w:t>1.4.6 Construction</w:t>
       </w:r>
       <w:bookmarkEnd w:id="20"/>
-    </w:p>
-    <w:p/>
-    <w:p>
-      <w:pPr>
-        <w:pStyle w:val="Heading3"/>
-      </w:pPr>
-      <w:r>
-        <w:tab/>
-      </w:r>
-      <w:r>
-        <w:tab/>
-      </w:r>
-      <w:bookmarkStart w:id="21" w:name="_Toc1843475"/>
-      <w:r>
-        <w:t>1.4.6 Construction</w:t>
-      </w:r>
-      <w:bookmarkEnd w:id="21"/>
     </w:p>
     <w:p/>
     <w:p>
@@ -4288,39 +4310,39 @@
           <w:numId w:val="1"/>
         </w:numPr>
       </w:pPr>
-      <w:bookmarkStart w:id="22" w:name="_Toc1843476"/>
+      <w:bookmarkStart w:id="21" w:name="_Toc1843476"/>
       <w:r>
         <w:t>Non-functional Requirements</w:t>
       </w:r>
-      <w:bookmarkEnd w:id="22"/>
+      <w:bookmarkEnd w:id="21"/>
     </w:p>
     <w:p>
       <w:pPr>
         <w:pStyle w:val="Heading3"/>
         <w:ind w:left="1440"/>
       </w:pPr>
-      <w:bookmarkStart w:id="23" w:name="_Toc1843477"/>
+      <w:bookmarkStart w:id="22" w:name="_Toc1843477"/>
       <w:r>
         <w:t>1.5.1 Performance Requirements</w:t>
       </w:r>
+      <w:bookmarkEnd w:id="22"/>
+    </w:p>
+    <w:p/>
+    <w:p>
+      <w:pPr>
+        <w:pStyle w:val="Heading3"/>
+      </w:pPr>
+      <w:r>
+        <w:tab/>
+      </w:r>
+      <w:r>
+        <w:tab/>
+      </w:r>
+      <w:bookmarkStart w:id="23" w:name="_Toc1843478"/>
+      <w:r>
+        <w:t>1.5.2 Software Quality Attributes</w:t>
+      </w:r>
       <w:bookmarkEnd w:id="23"/>
-    </w:p>
-    <w:p/>
-    <w:p>
-      <w:pPr>
-        <w:pStyle w:val="Heading3"/>
-      </w:pPr>
-      <w:r>
-        <w:tab/>
-      </w:r>
-      <w:r>
-        <w:tab/>
-      </w:r>
-      <w:bookmarkStart w:id="24" w:name="_Toc1843478"/>
-      <w:r>
-        <w:t>1.5.2 Software Quality Attributes</w:t>
-      </w:r>
-      <w:bookmarkEnd w:id="24"/>
       <w:r>
         <w:br w:type="page"/>
       </w:r>
@@ -4332,7 +4354,7 @@
           <w:bottom w:val="single" w:sz="6" w:space="1" w:color="auto"/>
         </w:pBdr>
       </w:pPr>
-      <w:bookmarkStart w:id="25" w:name="_Toc1843479"/>
+      <w:bookmarkStart w:id="24" w:name="_Toc1843479"/>
       <w:r>
         <w:lastRenderedPageBreak/>
         <w:t>UML Diagram</w:t>
@@ -4340,7 +4362,7 @@
       <w:r>
         <w:t>s</w:t>
       </w:r>
-      <w:bookmarkEnd w:id="25"/>
+      <w:bookmarkEnd w:id="24"/>
     </w:p>
     <w:p/>
     <w:p/>
@@ -4356,11 +4378,25 @@
           <w:bottom w:val="single" w:sz="6" w:space="1" w:color="auto"/>
         </w:pBdr>
       </w:pPr>
-      <w:bookmarkStart w:id="26" w:name="_Toc1843480"/>
+      <w:bookmarkStart w:id="25" w:name="_Toc1843480"/>
       <w:r>
         <w:lastRenderedPageBreak/>
         <w:t>Method</w:t>
       </w:r>
+      <w:bookmarkEnd w:id="25"/>
+    </w:p>
+    <w:p/>
+    <w:p>
+      <w:pPr>
+        <w:pStyle w:val="Heading2"/>
+      </w:pPr>
+      <w:r>
+        <w:tab/>
+      </w:r>
+      <w:bookmarkStart w:id="26" w:name="_Toc1843481"/>
+      <w:r>
+        <w:t>3.1 Summary of Techniques</w:t>
+      </w:r>
       <w:bookmarkEnd w:id="26"/>
     </w:p>
     <w:p/>
@@ -4371,28 +4407,14 @@
       <w:r>
         <w:tab/>
       </w:r>
-      <w:bookmarkStart w:id="27" w:name="_Toc1843481"/>
-      <w:r>
-        <w:t>3.1 Summary of Techniques</w:t>
+      <w:bookmarkStart w:id="27" w:name="_Toc1843482"/>
+      <w:r>
+        <w:t xml:space="preserve">3.2 </w:t>
+      </w:r>
+      <w:r>
+        <w:t>Detailed Descriptions</w:t>
       </w:r>
       <w:bookmarkEnd w:id="27"/>
-    </w:p>
-    <w:p/>
-    <w:p>
-      <w:pPr>
-        <w:pStyle w:val="Heading2"/>
-      </w:pPr>
-      <w:r>
-        <w:tab/>
-      </w:r>
-      <w:bookmarkStart w:id="28" w:name="_Toc1843482"/>
-      <w:r>
-        <w:t xml:space="preserve">3.2 </w:t>
-      </w:r>
-      <w:r>
-        <w:t>Detailed Descriptions</w:t>
-      </w:r>
-      <w:bookmarkEnd w:id="28"/>
       <w:r>
         <w:br w:type="page"/>
       </w:r>
@@ -4404,11 +4426,25 @@
           <w:bottom w:val="single" w:sz="6" w:space="1" w:color="auto"/>
         </w:pBdr>
       </w:pPr>
-      <w:bookmarkStart w:id="29" w:name="_Toc1843483"/>
+      <w:bookmarkStart w:id="28" w:name="_Toc1843483"/>
       <w:r>
         <w:lastRenderedPageBreak/>
         <w:t>Development</w:t>
       </w:r>
+      <w:bookmarkEnd w:id="28"/>
+    </w:p>
+    <w:p/>
+    <w:p>
+      <w:pPr>
+        <w:pStyle w:val="Heading2"/>
+      </w:pPr>
+      <w:r>
+        <w:tab/>
+      </w:r>
+      <w:bookmarkStart w:id="29" w:name="_Toc1843484"/>
+      <w:r>
+        <w:t>4.1 Development Process</w:t>
+      </w:r>
       <w:bookmarkEnd w:id="29"/>
     </w:p>
     <w:p/>
@@ -4419,9 +4455,9 @@
       <w:r>
         <w:tab/>
       </w:r>
-      <w:bookmarkStart w:id="30" w:name="_Toc1843484"/>
-      <w:r>
-        <w:t>4.1 Development Process</w:t>
+      <w:bookmarkStart w:id="30" w:name="_Toc1843485"/>
+      <w:r>
+        <w:t>4.2 Concept Design</w:t>
       </w:r>
       <w:bookmarkEnd w:id="30"/>
     </w:p>
@@ -4433,9 +4469,9 @@
       <w:r>
         <w:tab/>
       </w:r>
-      <w:bookmarkStart w:id="31" w:name="_Toc1843485"/>
-      <w:r>
-        <w:t>4.2 Concept Design</w:t>
+      <w:bookmarkStart w:id="31" w:name="_Toc1843486"/>
+      <w:r>
+        <w:t>4.3 Prototyping</w:t>
       </w:r>
       <w:bookmarkEnd w:id="31"/>
     </w:p>
@@ -4447,25 +4483,11 @@
       <w:r>
         <w:tab/>
       </w:r>
-      <w:bookmarkStart w:id="32" w:name="_Toc1843486"/>
-      <w:r>
-        <w:t>4.3 Prototyping</w:t>
+      <w:bookmarkStart w:id="32" w:name="_Toc1843487"/>
+      <w:r>
+        <w:t>4.2 Documentation</w:t>
       </w:r>
       <w:bookmarkEnd w:id="32"/>
-    </w:p>
-    <w:p/>
-    <w:p>
-      <w:pPr>
-        <w:pStyle w:val="Heading2"/>
-      </w:pPr>
-      <w:r>
-        <w:tab/>
-      </w:r>
-      <w:bookmarkStart w:id="33" w:name="_Toc1843487"/>
-      <w:r>
-        <w:t>4.2 Documentation</w:t>
-      </w:r>
-      <w:bookmarkEnd w:id="33"/>
       <w:r>
         <w:br w:type="page"/>
       </w:r>
@@ -4477,11 +4499,25 @@
           <w:bottom w:val="single" w:sz="6" w:space="1" w:color="auto"/>
         </w:pBdr>
       </w:pPr>
-      <w:bookmarkStart w:id="34" w:name="_Toc1843488"/>
+      <w:bookmarkStart w:id="33" w:name="_Toc1843488"/>
       <w:r>
         <w:lastRenderedPageBreak/>
         <w:t>Conclusions</w:t>
       </w:r>
+      <w:bookmarkEnd w:id="33"/>
+    </w:p>
+    <w:p/>
+    <w:p>
+      <w:pPr>
+        <w:pStyle w:val="Heading2"/>
+      </w:pPr>
+      <w:r>
+        <w:tab/>
+      </w:r>
+      <w:bookmarkStart w:id="34" w:name="_Toc1843489"/>
+      <w:r>
+        <w:t>5.1 Shortcomings</w:t>
+      </w:r>
       <w:bookmarkEnd w:id="34"/>
     </w:p>
     <w:p/>
@@ -4492,9 +4528,9 @@
       <w:r>
         <w:tab/>
       </w:r>
-      <w:bookmarkStart w:id="35" w:name="_Toc1843489"/>
-      <w:r>
-        <w:t>5.1 Shortcomings</w:t>
+      <w:bookmarkStart w:id="35" w:name="_Toc1843490"/>
+      <w:r>
+        <w:t>5.2 Areas for Improvement</w:t>
       </w:r>
       <w:bookmarkEnd w:id="35"/>
     </w:p>
@@ -4506,9 +4542,9 @@
       <w:r>
         <w:tab/>
       </w:r>
-      <w:bookmarkStart w:id="36" w:name="_Toc1843490"/>
-      <w:r>
-        <w:t>5.2 Areas for Improvement</w:t>
+      <w:bookmarkStart w:id="36" w:name="_Toc1843491"/>
+      <w:r>
+        <w:t>5.3 Possible Solutions</w:t>
       </w:r>
       <w:bookmarkEnd w:id="36"/>
     </w:p>
@@ -4520,9 +4556,9 @@
       <w:r>
         <w:tab/>
       </w:r>
-      <w:bookmarkStart w:id="37" w:name="_Toc1843491"/>
-      <w:r>
-        <w:t>5.3 Possible Solutions</w:t>
+      <w:bookmarkStart w:id="37" w:name="_Toc1843492"/>
+      <w:r>
+        <w:t>5.4 Extending the Application</w:t>
       </w:r>
       <w:bookmarkEnd w:id="37"/>
     </w:p>
@@ -4534,25 +4570,11 @@
       <w:r>
         <w:tab/>
       </w:r>
-      <w:bookmarkStart w:id="38" w:name="_Toc1843492"/>
-      <w:r>
-        <w:t>5.4 Extending the Application</w:t>
+      <w:bookmarkStart w:id="38" w:name="_Toc1843493"/>
+      <w:r>
+        <w:t>5.5 What I have Learned</w:t>
       </w:r>
       <w:bookmarkEnd w:id="38"/>
-    </w:p>
-    <w:p/>
-    <w:p>
-      <w:pPr>
-        <w:pStyle w:val="Heading2"/>
-      </w:pPr>
-      <w:r>
-        <w:tab/>
-      </w:r>
-      <w:bookmarkStart w:id="39" w:name="_Toc1843493"/>
-      <w:r>
-        <w:t>5.5 What I have Learned</w:t>
-      </w:r>
-      <w:bookmarkEnd w:id="39"/>
     </w:p>
     <w:p/>
     <w:p>
@@ -4567,29 +4589,29 @@
           <w:bottom w:val="single" w:sz="6" w:space="1" w:color="auto"/>
         </w:pBdr>
       </w:pPr>
-      <w:bookmarkStart w:id="40" w:name="_Toc1843494"/>
+      <w:bookmarkStart w:id="39" w:name="_Toc1843494"/>
       <w:r>
         <w:lastRenderedPageBreak/>
         <w:t>References</w:t>
       </w:r>
+      <w:bookmarkEnd w:id="39"/>
+    </w:p>
+    <w:p/>
+    <w:p>
+      <w:pPr>
+        <w:pStyle w:val="Heading2"/>
+      </w:pPr>
+      <w:r>
+        <w:tab/>
+      </w:r>
+      <w:bookmarkStart w:id="40" w:name="_Toc1843495"/>
+      <w:r>
+        <w:t xml:space="preserve">6.1 </w:t>
+      </w:r>
+      <w:r>
+        <w:t>Brief</w:t>
+      </w:r>
       <w:bookmarkEnd w:id="40"/>
-    </w:p>
-    <w:p/>
-    <w:p>
-      <w:pPr>
-        <w:pStyle w:val="Heading2"/>
-      </w:pPr>
-      <w:r>
-        <w:tab/>
-      </w:r>
-      <w:bookmarkStart w:id="41" w:name="_Toc1843495"/>
-      <w:r>
-        <w:t xml:space="preserve">6.1 </w:t>
-      </w:r>
-      <w:r>
-        <w:t>Brief</w:t>
-      </w:r>
-      <w:bookmarkEnd w:id="41"/>
     </w:p>
     <w:p>
       <w:pPr>
@@ -4617,12 +4639,29 @@
       <w:r>
         <w:tab/>
       </w:r>
-      <w:bookmarkStart w:id="42" w:name="_Toc1843496"/>
+      <w:bookmarkStart w:id="41" w:name="_Toc1843496"/>
       <w:r>
         <w:t>6.2 Techniques</w:t>
       </w:r>
+      <w:bookmarkEnd w:id="41"/>
+    </w:p>
+    <w:p>
+      <w:pPr>
+        <w:pStyle w:val="Heading3"/>
+      </w:pPr>
+      <w:r>
+        <w:tab/>
+      </w:r>
+      <w:r>
+        <w:tab/>
+      </w:r>
+      <w:bookmarkStart w:id="42" w:name="_Toc1843497"/>
+      <w:r>
+        <w:t>6.2.1 C++</w:t>
+      </w:r>
       <w:bookmarkEnd w:id="42"/>
     </w:p>
+    <w:p/>
     <w:p>
       <w:pPr>
         <w:pStyle w:val="Heading3"/>
@@ -4633,28 +4672,11 @@
       <w:r>
         <w:tab/>
       </w:r>
-      <w:bookmarkStart w:id="43" w:name="_Toc1843497"/>
-      <w:r>
-        <w:t>6.2.1 C++</w:t>
+      <w:bookmarkStart w:id="43" w:name="_Toc1843498"/>
+      <w:r>
+        <w:t>6.2.2 Blueprints</w:t>
       </w:r>
       <w:bookmarkEnd w:id="43"/>
-    </w:p>
-    <w:p/>
-    <w:p>
-      <w:pPr>
-        <w:pStyle w:val="Heading3"/>
-      </w:pPr>
-      <w:r>
-        <w:tab/>
-      </w:r>
-      <w:r>
-        <w:tab/>
-      </w:r>
-      <w:bookmarkStart w:id="44" w:name="_Toc1843498"/>
-      <w:r>
-        <w:t>6.2.2 Blueprints</w:t>
-      </w:r>
-      <w:bookmarkEnd w:id="44"/>
     </w:p>
     <w:p>
       <w:pPr>
@@ -4700,11 +4722,11 @@
       <w:r>
         <w:tab/>
       </w:r>
-      <w:bookmarkStart w:id="45" w:name="_Toc1843499"/>
+      <w:bookmarkStart w:id="44" w:name="_Toc1843499"/>
       <w:r>
         <w:t>6.3 Research</w:t>
       </w:r>
-      <w:bookmarkEnd w:id="45"/>
+      <w:bookmarkEnd w:id="44"/>
     </w:p>
     <w:p>
       <w:pPr>
@@ -4868,13 +4890,71 @@
       <w:r>
         <w:tab/>
       </w:r>
-      <w:bookmarkStart w:id="46" w:name="_Toc1843500"/>
+      <w:bookmarkStart w:id="45" w:name="_Toc1843500"/>
       <w:r>
         <w:t>6.4 Resources</w:t>
       </w:r>
+      <w:bookmarkEnd w:id="45"/>
+    </w:p>
+    <w:p>
+      <w:pPr>
+        <w:rPr>
+          <w:rFonts w:cstheme="minorHAnsi"/>
+          <w:i/>
+          <w:color w:val="000000"/>
+          <w:sz w:val="20"/>
+          <w:szCs w:val="20"/>
+          <w:shd w:val="clear" w:color="auto" w:fill="FFFFFF"/>
+        </w:rPr>
+      </w:pPr>
+      <w:r>
+        <w:rPr>
+          <w:rFonts w:cstheme="minorHAnsi"/>
+          <w:i/>
+          <w:color w:val="000000"/>
+          <w:sz w:val="20"/>
+          <w:szCs w:val="20"/>
+          <w:shd w:val="clear" w:color="auto" w:fill="FFFFFF"/>
+        </w:rPr>
+        <w:t>Docs.unrealengine.com. (2004). </w:t>
+      </w:r>
+      <w:r>
+        <w:rPr>
+          <w:rFonts w:cstheme="minorHAnsi"/>
+          <w:i/>
+          <w:iCs/>
+          <w:color w:val="000000"/>
+          <w:sz w:val="20"/>
+          <w:szCs w:val="20"/>
+          <w:shd w:val="clear" w:color="auto" w:fill="FFFFFF"/>
+        </w:rPr>
+        <w:t>Unreal Engine 4 Documentation</w:t>
+      </w:r>
+      <w:r>
+        <w:rPr>
+          <w:rFonts w:cstheme="minorHAnsi"/>
+          <w:i/>
+          <w:color w:val="000000"/>
+          <w:sz w:val="20"/>
+          <w:szCs w:val="20"/>
+          <w:shd w:val="clear" w:color="auto" w:fill="FFFFFF"/>
+        </w:rPr>
+        <w:t>. [online] Available at: https://docs.unrealengine.com/en-us [Accessed 24 Feb. 2019].</w:t>
+      </w:r>
+      <w:r>
+        <w:rPr>
+          <w:rFonts w:cstheme="minorHAnsi"/>
+          <w:i/>
+          <w:color w:val="000000"/>
+          <w:sz w:val="20"/>
+          <w:szCs w:val="20"/>
+          <w:shd w:val="clear" w:color="auto" w:fill="FFFFFF"/>
+        </w:rPr>
+        <w:t xml:space="preserve"> -&gt; Starter Content</w:t>
+      </w:r>
+      <w:bookmarkStart w:id="46" w:name="_GoBack"/>
       <w:bookmarkEnd w:id="46"/>
     </w:p>
-    <w:p/>
     <w:sectPr>
       <w:footerReference w:type="default" r:id="rId10"/>
       <w:pgSz w:w="11906" w:h="16838"/>
@@ -4928,6 +5008,7 @@
         <w:docPartUnique/>
       </w:docPartObj>
     </w:sdtPr>
+    <w:sdtEndPr/>
     <w:sdtContent>
       <w:p>
         <w:pPr>
@@ -6392,7 +6473,7 @@
 </file>
 
 <file path=customXml/itemProps1.xml><?xml version="1.0" encoding="utf-8"?>
-<ds:datastoreItem xmlns:ds="http://schemas.openxmlformats.org/officeDocument/2006/customXml" ds:itemID="{56157A28-6D0B-4B06-A4C2-F56B550CE6F7}">
+<ds:datastoreItem xmlns:ds="http://schemas.openxmlformats.org/officeDocument/2006/customXml" ds:itemID="{9B363D92-B9C2-46EC-A000-0E04E6F5CAEF}">
   <ds:schemaRefs>
     <ds:schemaRef ds:uri="http://schemas.openxmlformats.org/officeDocument/2006/bibliography"/>
   </ds:schemaRefs>

</xml_diff>

<commit_message>
Report, user, hardware & software interface, camera functional requirements
</commit_message>
<xml_diff>
--- a/Gameplay Mechanics Report.docx
+++ b/Gameplay Mechanics Report.docx
@@ -1,6 +1,6 @@
 
 <file path=word/document.xml><?xml version="1.0" encoding="utf-8"?>
-<w:document xmlns:wpc="http://schemas.microsoft.com/office/word/2010/wordprocessingCanvas" xmlns:cx="http://schemas.microsoft.com/office/drawing/2014/chartex" xmlns:cx1="http://schemas.microsoft.com/office/drawing/2015/9/8/chartex" xmlns:cx2="http://schemas.microsoft.com/office/drawing/2015/10/21/chartex" xmlns:cx3="http://schemas.microsoft.com/office/drawing/2016/5/9/chartex" xmlns:cx4="http://schemas.microsoft.com/office/drawing/2016/5/10/chartex" xmlns:cx5="http://schemas.microsoft.com/office/drawing/2016/5/11/chartex" xmlns:cx6="http://schemas.microsoft.com/office/drawing/2016/5/12/chartex" xmlns:cx7="http://schemas.microsoft.com/office/drawing/2016/5/13/chartex" xmlns:cx8="http://schemas.microsoft.com/office/drawing/2016/5/14/chartex" xmlns:mc="http://schemas.openxmlformats.org/markup-compatibility/2006" xmlns:aink="http://schemas.microsoft.com/office/drawing/2016/ink" xmlns:am3d="http://schemas.microsoft.com/office/drawing/2017/model3d" xmlns:o="urn:schemas-microsoft-com:office:office" xmlns:r="http://schemas.openxmlformats.org/officeDocument/2006/relationships" xmlns:m="http://schemas.openxmlformats.org/officeDocument/2006/math" xmlns:v="urn:schemas-microsoft-com:vml" xmlns:wp14="http://schemas.microsoft.com/office/word/2010/wordprocessingDrawing" xmlns:wp="http://schemas.openxmlformats.org/drawingml/2006/wordprocessingDrawing" xmlns:w10="urn:schemas-microsoft-com:office:word" xmlns:w="http://schemas.openxmlformats.org/wordprocessingml/2006/main" xmlns:w14="http://schemas.microsoft.com/office/word/2010/wordml" xmlns:w15="http://schemas.microsoft.com/office/word/2012/wordml" xmlns:w16cid="http://schemas.microsoft.com/office/word/2016/wordml/cid" xmlns:w16se="http://schemas.microsoft.com/office/word/2015/wordml/symex" xmlns:wpg="http://schemas.microsoft.com/office/word/2010/wordprocessingGroup" xmlns:wpi="http://schemas.microsoft.com/office/word/2010/wordprocessingInk" xmlns:wne="http://schemas.microsoft.com/office/word/2006/wordml" xmlns:wps="http://schemas.microsoft.com/office/word/2010/wordprocessingShape" mc:Ignorable="w14 w15 w16se w16cid wp14">
+<w:document xmlns:wpc="http://schemas.microsoft.com/office/word/2010/wordprocessingCanvas" xmlns:cx="http://schemas.microsoft.com/office/drawing/2014/chartex" xmlns:cx1="http://schemas.microsoft.com/office/drawing/2015/9/8/chartex" xmlns:mc="http://schemas.openxmlformats.org/markup-compatibility/2006" xmlns:o="urn:schemas-microsoft-com:office:office" xmlns:r="http://schemas.openxmlformats.org/officeDocument/2006/relationships" xmlns:m="http://schemas.openxmlformats.org/officeDocument/2006/math" xmlns:v="urn:schemas-microsoft-com:vml" xmlns:wp14="http://schemas.microsoft.com/office/word/2010/wordprocessingDrawing" xmlns:wp="http://schemas.openxmlformats.org/drawingml/2006/wordprocessingDrawing" xmlns:w10="urn:schemas-microsoft-com:office:word" xmlns:w="http://schemas.openxmlformats.org/wordprocessingml/2006/main" xmlns:w14="http://schemas.microsoft.com/office/word/2010/wordml" xmlns:w15="http://schemas.microsoft.com/office/word/2012/wordml" xmlns:w16se="http://schemas.microsoft.com/office/word/2015/wordml/symex" xmlns:wpg="http://schemas.microsoft.com/office/word/2010/wordprocessingGroup" xmlns:wpi="http://schemas.microsoft.com/office/word/2010/wordprocessingInk" xmlns:wne="http://schemas.microsoft.com/office/word/2006/wordml" xmlns:wps="http://schemas.microsoft.com/office/word/2010/wordprocessingShape" mc:Ignorable="w14 w15 w16se wp14">
   <w:body>
     <w:p>
       <w:pPr>
@@ -11,6 +11,7 @@
       <w:r>
         <w:rPr>
           <w:noProof/>
+          <w:lang w:eastAsia="en-GB"/>
         </w:rPr>
         <w:drawing>
           <wp:inline distT="0" distB="0" distL="0" distR="0" wp14:anchorId="2A8AB5EF" wp14:editId="267257BC">
@@ -65,6 +66,7 @@
       <w:r>
         <w:rPr>
           <w:noProof/>
+          <w:lang w:eastAsia="en-GB"/>
         </w:rPr>
         <w:drawing>
           <wp:anchor distT="0" distB="0" distL="114300" distR="114300" simplePos="0" relativeHeight="251659264" behindDoc="1" locked="0" layoutInCell="1" allowOverlap="1" wp14:anchorId="0B9C8CD5" wp14:editId="0FD39070">
@@ -301,7 +303,7 @@
               <w:rPr>
                 <w:b/>
               </w:rPr>
-              <w:t>4</w:t>
+              <w:t>5</w:t>
             </w:r>
             <w:r>
               <w:rPr>
@@ -327,7 +329,13 @@
               <w:rPr>
                 <w:b/>
               </w:rPr>
-              <w:t>23</w:t>
+              <w:t>2</w:t>
+            </w:r>
+            <w:r>
+              <w:rPr>
+                <w:b/>
+              </w:rPr>
+              <w:t>5</w:t>
             </w:r>
             <w:r>
               <w:rPr>
@@ -350,6 +358,66 @@
                 <w:b/>
               </w:rPr>
             </w:pPr>
+          </w:p>
+          <w:p>
+            <w:pPr>
+              <w:rPr>
+                <w:color w:val="595959" w:themeColor="text1" w:themeTint="A6"/>
+                <w:sz w:val="20"/>
+              </w:rPr>
+            </w:pPr>
+            <w:r>
+              <w:rPr>
+                <w:color w:val="595959" w:themeColor="text1" w:themeTint="A6"/>
+                <w:sz w:val="20"/>
+              </w:rPr>
+              <w:t>Version 0.0.</w:t>
+            </w:r>
+            <w:r>
+              <w:rPr>
+                <w:color w:val="595959" w:themeColor="text1" w:themeTint="A6"/>
+                <w:sz w:val="20"/>
+              </w:rPr>
+              <w:t>4</w:t>
+            </w:r>
+            <w:r>
+              <w:rPr>
+                <w:color w:val="595959" w:themeColor="text1" w:themeTint="A6"/>
+                <w:sz w:val="20"/>
+              </w:rPr>
+              <w:t xml:space="preserve"> –</w:t>
+            </w:r>
+          </w:p>
+          <w:p>
+            <w:pPr>
+              <w:ind w:left="720"/>
+              <w:rPr>
+                <w:b/>
+                <w:color w:val="595959" w:themeColor="text1" w:themeTint="A6"/>
+              </w:rPr>
+            </w:pPr>
+            <w:r>
+              <w:rPr>
+                <w:color w:val="595959" w:themeColor="text1" w:themeTint="A6"/>
+                <w:sz w:val="20"/>
+              </w:rPr>
+              <w:t>February 23</w:t>
+            </w:r>
+            <w:r>
+              <w:rPr>
+                <w:color w:val="595959" w:themeColor="text1" w:themeTint="A6"/>
+                <w:sz w:val="20"/>
+                <w:vertAlign w:val="superscript"/>
+              </w:rPr>
+              <w:t>rd</w:t>
+            </w:r>
+            <w:r>
+              <w:rPr>
+                <w:color w:val="595959" w:themeColor="text1" w:themeTint="A6"/>
+                <w:sz w:val="20"/>
+              </w:rPr>
+              <w:t>, 2019</w:t>
+            </w:r>
           </w:p>
           <w:p>
             <w:pPr>
@@ -3993,6 +4061,9 @@
       <w:bookmarkEnd w:id="7"/>
     </w:p>
     <w:p>
+      <w:pPr>
+        <w:jc w:val="both"/>
+      </w:pPr>
       <w:r>
         <w:tab/>
       </w:r>
@@ -4029,6 +4100,9 @@
       <w:bookmarkEnd w:id="8"/>
     </w:p>
     <w:p>
+      <w:pPr>
+        <w:jc w:val="both"/>
+      </w:pPr>
       <w:r>
         <w:tab/>
       </w:r>
@@ -4061,6 +4135,9 @@
       </w:r>
     </w:p>
     <w:p>
+      <w:pPr>
+        <w:jc w:val="both"/>
+      </w:pPr>
       <w:r>
         <w:tab/>
       </w:r>
@@ -4114,8 +4191,44 @@
       <w:bookmarkEnd w:id="9"/>
     </w:p>
     <w:p>
-      <w:r>
-        <w:tab/>
+      <w:pPr>
+        <w:pStyle w:val="Heading3"/>
+      </w:pPr>
+      <w:r>
+        <w:tab/>
+      </w:r>
+      <w:r>
+        <w:tab/>
+        <w:t xml:space="preserve">1.2.1 </w:t>
+      </w:r>
+      <w:r>
+        <w:t>Overall Function</w:t>
+      </w:r>
+    </w:p>
+    <w:p/>
+    <w:p>
+      <w:pPr>
+        <w:pStyle w:val="Heading3"/>
+      </w:pPr>
+      <w:r>
+        <w:tab/>
+      </w:r>
+      <w:r>
+        <w:tab/>
+        <w:t>1.2.2 User Guide</w:t>
+      </w:r>
+    </w:p>
+    <w:p/>
+    <w:p>
+      <w:pPr>
+        <w:pStyle w:val="Heading3"/>
+      </w:pPr>
+      <w:r>
+        <w:tab/>
+      </w:r>
+      <w:r>
+        <w:tab/>
+        <w:t>1.2.3 Technical Requirements</w:t>
       </w:r>
     </w:p>
     <w:p/>
@@ -4138,18 +4251,82 @@
         <w:pStyle w:val="Heading3"/>
         <w:ind w:left="1440"/>
       </w:pPr>
+      <w:r>
+        <w:t xml:space="preserve">1.3.1 </w:t>
+      </w:r>
       <w:bookmarkStart w:id="11" w:name="_Toc1843466"/>
       <w:r>
-        <w:t>1.3.1 User Interface</w:t>
+        <w:t>User Interface</w:t>
       </w:r>
       <w:bookmarkEnd w:id="11"/>
     </w:p>
-    <w:p/>
+    <w:p>
+      <w:pPr>
+        <w:pStyle w:val="ListParagraph"/>
+        <w:numPr>
+          <w:ilvl w:val="0"/>
+          <w:numId w:val="4"/>
+        </w:numPr>
+        <w:jc w:val="both"/>
+      </w:pPr>
+      <w:r>
+        <w:t>Project files are interfaced via the Unreal Engine</w:t>
+      </w:r>
+    </w:p>
+    <w:p>
+      <w:pPr>
+        <w:pStyle w:val="ListParagraph"/>
+        <w:numPr>
+          <w:ilvl w:val="0"/>
+          <w:numId w:val="4"/>
+        </w:numPr>
+        <w:jc w:val="both"/>
+      </w:pPr>
+      <w:r>
+        <w:t>The demo environment via the level editor &amp; inspector</w:t>
+      </w:r>
+    </w:p>
+    <w:p>
+      <w:pPr>
+        <w:pStyle w:val="ListParagraph"/>
+        <w:numPr>
+          <w:ilvl w:val="0"/>
+          <w:numId w:val="4"/>
+        </w:numPr>
+        <w:jc w:val="both"/>
+      </w:pPr>
+      <w:r>
+        <w:t>Editable class attributes</w:t>
+      </w:r>
+      <w:r>
+        <w:t xml:space="preserve"> via</w:t>
+      </w:r>
+      <w:r>
+        <w:t xml:space="preserve"> hooks in</w:t>
+      </w:r>
+      <w:r>
+        <w:t xml:space="preserve"> the BP editor</w:t>
+      </w:r>
+    </w:p>
+    <w:p>
+      <w:pPr>
+        <w:pStyle w:val="ListParagraph"/>
+        <w:numPr>
+          <w:ilvl w:val="0"/>
+          <w:numId w:val="4"/>
+        </w:numPr>
+        <w:jc w:val="both"/>
+      </w:pPr>
+      <w:r>
+        <w:t>System interaction via gameplay using input peripherals</w:t>
+      </w:r>
+    </w:p>
     <w:p>
       <w:pPr>
         <w:pStyle w:val="Heading3"/>
       </w:pPr>
       <w:r>
+        <w:lastRenderedPageBreak/>
         <w:tab/>
       </w:r>
       <w:r>
@@ -4161,7 +4338,32 @@
       </w:r>
       <w:bookmarkEnd w:id="12"/>
     </w:p>
-    <w:p/>
+    <w:p>
+      <w:pPr>
+        <w:pStyle w:val="ListParagraph"/>
+        <w:numPr>
+          <w:ilvl w:val="0"/>
+          <w:numId w:val="6"/>
+        </w:numPr>
+        <w:jc w:val="both"/>
+      </w:pPr>
+      <w:r>
+        <w:t>The application is developed for the Windows PC platform</w:t>
+      </w:r>
+    </w:p>
+    <w:p>
+      <w:pPr>
+        <w:pStyle w:val="ListParagraph"/>
+        <w:numPr>
+          <w:ilvl w:val="0"/>
+          <w:numId w:val="6"/>
+        </w:numPr>
+        <w:jc w:val="both"/>
+      </w:pPr>
+      <w:r>
+        <w:t>Input requires keyboard and mouse</w:t>
+      </w:r>
+    </w:p>
     <w:p>
       <w:pPr>
         <w:pStyle w:val="Heading3"/>
@@ -4177,6 +4379,63 @@
         <w:t>1.3.3 Software Interface</w:t>
       </w:r>
       <w:bookmarkEnd w:id="13"/>
+    </w:p>
+    <w:p>
+      <w:pPr>
+        <w:pStyle w:val="ListParagraph"/>
+        <w:numPr>
+          <w:ilvl w:val="0"/>
+          <w:numId w:val="5"/>
+        </w:numPr>
+        <w:jc w:val="both"/>
+      </w:pPr>
+      <w:r>
+        <w:t>The application</w:t>
+      </w:r>
+      <w:r>
+        <w:t xml:space="preserve"> was built in Unreal Engine</w:t>
+      </w:r>
+      <w:r>
+        <w:t xml:space="preserve"> 4</w:t>
+      </w:r>
+      <w:r>
+        <w:t xml:space="preserve"> </w:t>
+      </w:r>
+      <w:r>
+        <w:t>v_</w:t>
+      </w:r>
+      <w:r>
+        <w:t>4.1</w:t>
+      </w:r>
+      <w:r>
+        <w:t>9</w:t>
+      </w:r>
+    </w:p>
+    <w:p>
+      <w:pPr>
+        <w:pStyle w:val="ListParagraph"/>
+        <w:numPr>
+          <w:ilvl w:val="0"/>
+          <w:numId w:val="5"/>
+        </w:numPr>
+        <w:jc w:val="both"/>
+      </w:pPr>
+      <w:r>
+        <w:t>Blueprints were created in the Unreal Engine Blueprint Editor</w:t>
+      </w:r>
+    </w:p>
+    <w:p>
+      <w:pPr>
+        <w:pStyle w:val="ListParagraph"/>
+        <w:numPr>
+          <w:ilvl w:val="0"/>
+          <w:numId w:val="5"/>
+        </w:numPr>
+        <w:jc w:val="both"/>
+      </w:pPr>
+      <w:r>
+        <w:t>IDE used for programming was Microsoft Visual Studio 2017</w:t>
+      </w:r>
     </w:p>
     <w:p/>
     <w:p>
@@ -4189,14 +4448,577 @@
       </w:pPr>
       <w:bookmarkStart w:id="14" w:name="_Toc1843469"/>
       <w:r>
+        <w:t xml:space="preserve">Project </w:t>
+      </w:r>
+      <w:r>
+        <w:t>Features</w:t>
+      </w:r>
+      <w:bookmarkEnd w:id="14"/>
+    </w:p>
+    <w:p>
+      <w:pPr>
+        <w:pStyle w:val="Heading3"/>
+      </w:pPr>
+      <w:r>
+        <w:tab/>
+      </w:r>
+      <w:r>
+        <w:tab/>
+      </w:r>
+      <w:bookmarkStart w:id="15" w:name="_Toc1843470"/>
+      <w:r>
+        <w:t xml:space="preserve">1.4.1 </w:t>
+      </w:r>
+      <w:r>
+        <w:t>Demo Environment</w:t>
+      </w:r>
+      <w:bookmarkEnd w:id="15"/>
+    </w:p>
+    <w:p>
+      <w:pPr>
+        <w:pStyle w:val="Heading4"/>
+      </w:pPr>
+      <w:r>
+        <w:tab/>
+      </w:r>
+      <w:r>
+        <w:tab/>
+      </w:r>
+      <w:r>
+        <w:tab/>
+        <w:t>1.4.1.1 Description</w:t>
+      </w:r>
+    </w:p>
+    <w:p/>
+    <w:p>
+      <w:pPr>
+        <w:pStyle w:val="Heading4"/>
+      </w:pPr>
+      <w:r>
+        <w:tab/>
+      </w:r>
+      <w:r>
+        <w:tab/>
+      </w:r>
+      <w:r>
+        <w:tab/>
+        <w:t>1.4.1.2 Functional Requirements</w:t>
+      </w:r>
+    </w:p>
+    <w:p/>
+    <w:p>
+      <w:pPr>
+        <w:pStyle w:val="Heading3"/>
+      </w:pPr>
+      <w:r>
+        <w:tab/>
+      </w:r>
+      <w:r>
+        <w:tab/>
+      </w:r>
+      <w:bookmarkStart w:id="16" w:name="_Toc1843471"/>
+      <w:r>
+        <w:t>1.4.2 Camera Movement</w:t>
+      </w:r>
+      <w:bookmarkEnd w:id="16"/>
+    </w:p>
+    <w:p>
+      <w:pPr>
+        <w:pStyle w:val="Heading4"/>
+      </w:pPr>
+      <w:r>
+        <w:tab/>
+      </w:r>
+      <w:r>
+        <w:tab/>
+      </w:r>
+      <w:r>
+        <w:tab/>
+        <w:t>1.4.</w:t>
+      </w:r>
+      <w:r>
+        <w:t>2</w:t>
+      </w:r>
+      <w:r>
+        <w:t>.1 Description</w:t>
+      </w:r>
+    </w:p>
+    <w:p/>
+    <w:p>
+      <w:pPr>
+        <w:pStyle w:val="Heading4"/>
+      </w:pPr>
+      <w:r>
+        <w:tab/>
+      </w:r>
+      <w:r>
+        <w:tab/>
+      </w:r>
+      <w:r>
+        <w:tab/>
+      </w:r>
+      <w:r>
+        <w:t>1.4.2</w:t>
+      </w:r>
+      <w:r>
+        <w:t>.2 Functional Requirements</w:t>
+      </w:r>
+    </w:p>
+    <w:p>
+      <w:pPr>
+        <w:pStyle w:val="ListParagraph"/>
+        <w:rPr>
+          <w:b/>
+        </w:rPr>
+      </w:pPr>
+      <w:r>
+        <w:rPr>
+          <w:b/>
+        </w:rPr>
+        <w:t>(</w:t>
+      </w:r>
+      <w:r>
+        <w:rPr>
+          <w:b/>
+        </w:rPr>
+        <w:t>R</w:t>
+      </w:r>
+      <w:r>
+        <w:rPr>
+          <w:b/>
+        </w:rPr>
+        <w:t>eq.</w:t>
+      </w:r>
+      <w:r>
+        <w:rPr>
+          <w:b/>
+        </w:rPr>
+        <w:t xml:space="preserve">1) </w:t>
+      </w:r>
+      <w:r>
+        <w:rPr>
+          <w:b/>
+        </w:rPr>
+        <w:t xml:space="preserve">WASD </w:t>
+      </w:r>
+      <w:r>
+        <w:rPr>
+          <w:b/>
+        </w:rPr>
+        <w:t>and</w:t>
+      </w:r>
+      <w:r>
+        <w:rPr>
+          <w:b/>
+        </w:rPr>
+        <w:t xml:space="preserve"> Edge Scroll</w:t>
+      </w:r>
+      <w:r>
+        <w:rPr>
+          <w:b/>
+        </w:rPr>
+        <w:t>:</w:t>
+      </w:r>
+    </w:p>
+    <w:p>
+      <w:pPr>
+        <w:pStyle w:val="ListParagraph"/>
+        <w:ind w:left="0" w:firstLine="720"/>
+      </w:pPr>
+      <w:r>
+        <w:t>T</w:t>
+      </w:r>
+      <w:r>
+        <w:t>he camera must</w:t>
+      </w:r>
+      <w:r>
+        <w:t xml:space="preserve"> be transformed</w:t>
+      </w:r>
+      <w:r>
+        <w:t xml:space="preserve"> left, right, up and down</w:t>
+      </w:r>
+      <w:r>
+        <w:t xml:space="preserve"> using</w:t>
+      </w:r>
+      <w:r>
+        <w:t xml:space="preserve"> the keyboard. The camera must</w:t>
+      </w:r>
+      <w:r>
+        <w:t xml:space="preserve"> also move</w:t>
+      </w:r>
+      <w:r>
+        <w:t xml:space="preserve"> </w:t>
+      </w:r>
+      <w:r>
+        <w:t>if the mouse is moved past the related screen edge.</w:t>
+      </w:r>
+    </w:p>
+    <w:p>
+      <w:pPr>
+        <w:pStyle w:val="ListParagraph"/>
+        <w:rPr>
+          <w:b/>
+        </w:rPr>
+      </w:pPr>
+      <w:r>
+        <w:rPr>
+          <w:b/>
+        </w:rPr>
+        <w:t>(</w:t>
+      </w:r>
+      <w:r>
+        <w:rPr>
+          <w:b/>
+        </w:rPr>
+        <w:t>R</w:t>
+      </w:r>
+      <w:r>
+        <w:rPr>
+          <w:b/>
+        </w:rPr>
+        <w:t>eq.</w:t>
+      </w:r>
+      <w:r>
+        <w:rPr>
+          <w:b/>
+        </w:rPr>
+        <w:t>2</w:t>
+      </w:r>
+      <w:r>
+        <w:rPr>
+          <w:b/>
+        </w:rPr>
+        <w:t xml:space="preserve">) </w:t>
+      </w:r>
+      <w:r>
+        <w:rPr>
+          <w:b/>
+        </w:rPr>
+        <w:t>Pan and Rotate</w:t>
+      </w:r>
+      <w:r>
+        <w:rPr>
+          <w:b/>
+        </w:rPr>
+        <w:t>:</w:t>
+      </w:r>
+    </w:p>
+    <w:p>
+      <w:pPr>
+        <w:pStyle w:val="ListParagraph"/>
+        <w:ind w:left="0" w:firstLine="720"/>
+      </w:pPr>
+      <w:r>
+        <w:t>T</w:t>
+      </w:r>
+      <w:r>
+        <w:t>he camera must</w:t>
+      </w:r>
+      <w:r>
+        <w:t xml:space="preserve"> be </w:t>
+      </w:r>
+      <w:r>
+        <w:t>tilted up and down</w:t>
+      </w:r>
+      <w:r>
+        <w:t xml:space="preserve"> and rotated</w:t>
+      </w:r>
+      <w:r>
+        <w:t xml:space="preserve"> using the mouse.</w:t>
+      </w:r>
+      <w:r>
+        <w:t xml:space="preserve"> The pan value will have a re</w:t>
+      </w:r>
+      <w:r>
+        <w:t>set button.</w:t>
+      </w:r>
+    </w:p>
+    <w:p>
+      <w:pPr>
+        <w:pStyle w:val="ListParagraph"/>
+        <w:rPr>
+          <w:b/>
+        </w:rPr>
+      </w:pPr>
+      <w:r>
+        <w:rPr>
+          <w:b/>
+        </w:rPr>
+        <w:t xml:space="preserve"> </w:t>
+      </w:r>
+      <w:r>
+        <w:rPr>
+          <w:b/>
+        </w:rPr>
+        <w:t>(</w:t>
+      </w:r>
+      <w:r>
+        <w:rPr>
+          <w:b/>
+        </w:rPr>
+        <w:t>R</w:t>
+      </w:r>
+      <w:r>
+        <w:rPr>
+          <w:b/>
+        </w:rPr>
+        <w:t>eq.</w:t>
+      </w:r>
+      <w:r>
+        <w:rPr>
+          <w:b/>
+        </w:rPr>
+        <w:t>3</w:t>
+      </w:r>
+      <w:r>
+        <w:rPr>
+          <w:b/>
+        </w:rPr>
+        <w:t xml:space="preserve">) </w:t>
+      </w:r>
+      <w:r>
+        <w:rPr>
+          <w:b/>
+        </w:rPr>
+        <w:t>Zoom</w:t>
+      </w:r>
+      <w:r>
+        <w:rPr>
+          <w:b/>
+        </w:rPr>
+        <w:t>:</w:t>
+      </w:r>
+    </w:p>
+    <w:p>
+      <w:pPr>
+        <w:pStyle w:val="ListParagraph"/>
+        <w:ind w:left="0" w:firstLine="720"/>
+      </w:pPr>
+      <w:r>
+        <w:t xml:space="preserve">The camera must be </w:t>
+      </w:r>
+      <w:r>
+        <w:t>zoomed</w:t>
+      </w:r>
+      <w:r>
+        <w:t xml:space="preserve"> in and out</w:t>
+      </w:r>
+      <w:r>
+        <w:t xml:space="preserve"> using the mouse</w:t>
+      </w:r>
+      <w:r>
+        <w:t xml:space="preserve"> wheel</w:t>
+      </w:r>
+      <w:r>
+        <w:t xml:space="preserve">. The </w:t>
+      </w:r>
+      <w:r>
+        <w:t>zoom</w:t>
+      </w:r>
+      <w:r>
+        <w:t xml:space="preserve"> </w:t>
+      </w:r>
+      <w:r>
+        <w:t>level</w:t>
+      </w:r>
+      <w:r>
+        <w:t xml:space="preserve"> will have a re</w:t>
+      </w:r>
+      <w:r>
+        <w:t>set button</w:t>
+      </w:r>
+      <w:r>
+        <w:t>.</w:t>
+      </w:r>
+    </w:p>
+    <w:p>
+      <w:pPr>
+        <w:pStyle w:val="ListParagraph"/>
+        <w:rPr>
+          <w:b/>
+        </w:rPr>
+      </w:pPr>
+      <w:r>
+        <w:rPr>
+          <w:b/>
+        </w:rPr>
+        <w:t>(</w:t>
+      </w:r>
+      <w:r>
+        <w:rPr>
+          <w:b/>
+        </w:rPr>
+        <w:t>R</w:t>
+      </w:r>
+      <w:r>
+        <w:rPr>
+          <w:b/>
+        </w:rPr>
+        <w:t>eq.</w:t>
+      </w:r>
+      <w:r>
+        <w:rPr>
+          <w:b/>
+        </w:rPr>
+        <w:t>4</w:t>
+      </w:r>
+      <w:r>
+        <w:rPr>
+          <w:b/>
+        </w:rPr>
+        <w:t xml:space="preserve">) </w:t>
+      </w:r>
+      <w:r>
+        <w:rPr>
+          <w:b/>
+        </w:rPr>
+        <w:t>Editable Settings</w:t>
+      </w:r>
+      <w:r>
+        <w:rPr>
+          <w:b/>
+        </w:rPr>
+        <w:t>:</w:t>
+      </w:r>
+    </w:p>
+    <w:p>
+      <w:pPr>
+        <w:pStyle w:val="ListParagraph"/>
+        <w:ind w:left="0" w:firstLine="720"/>
+      </w:pPr>
+      <w:r>
+        <w:t xml:space="preserve">The camera </w:t>
+      </w:r>
+      <w:r>
+        <w:t>settings</w:t>
+      </w:r>
+      <w:r>
+        <w:t xml:space="preserve"> for move speed and maximum &amp; minimum zoom</w:t>
+      </w:r>
+      <w:r>
+        <w:t xml:space="preserve"> must be alterable in the blueprint editor for the use of artists or designers</w:t>
+      </w:r>
+      <w:r>
+        <w:t>.</w:t>
+      </w:r>
+    </w:p>
+    <w:p>
+      <w:pPr>
+        <w:pStyle w:val="Heading3"/>
+      </w:pPr>
+      <w:r>
+        <w:tab/>
+      </w:r>
+      <w:r>
+        <w:tab/>
+      </w:r>
+      <w:bookmarkStart w:id="17" w:name="_Toc1843472"/>
+      <w:r>
+        <w:t>1.4.3 Mouse Selection</w:t>
+      </w:r>
+      <w:bookmarkEnd w:id="17"/>
+    </w:p>
+    <w:p>
+      <w:pPr>
+        <w:pStyle w:val="Heading4"/>
+      </w:pPr>
+      <w:r>
+        <w:tab/>
+      </w:r>
+      <w:r>
+        <w:tab/>
+      </w:r>
+      <w:r>
+        <w:tab/>
+      </w:r>
+      <w:r>
+        <w:t>1.4.3</w:t>
+      </w:r>
+      <w:r>
+        <w:t>.1 Description</w:t>
+      </w:r>
+    </w:p>
+    <w:p/>
+    <w:p>
+      <w:pPr>
+        <w:pStyle w:val="Heading4"/>
+      </w:pPr>
+      <w:r>
+        <w:tab/>
+      </w:r>
+      <w:r>
+        <w:tab/>
+      </w:r>
+      <w:r>
+        <w:tab/>
+      </w:r>
+      <w:r>
+        <w:t>1.4.3</w:t>
+      </w:r>
+      <w:r>
+        <w:t>.2 Functional Requirements</w:t>
+      </w:r>
+    </w:p>
+    <w:p/>
+    <w:p>
+      <w:pPr>
+        <w:pStyle w:val="Heading3"/>
+      </w:pPr>
+      <w:r>
+        <w:tab/>
+      </w:r>
+      <w:r>
+        <w:tab/>
+      </w:r>
+      <w:bookmarkStart w:id="18" w:name="_Toc1843473"/>
+      <w:r>
+        <w:t>1.4.4 Worker Units</w:t>
+      </w:r>
+      <w:bookmarkEnd w:id="18"/>
+    </w:p>
+    <w:p>
+      <w:pPr>
+        <w:pStyle w:val="Heading4"/>
+      </w:pPr>
+      <w:r>
+        <w:tab/>
+      </w:r>
+      <w:r>
+        <w:tab/>
+      </w:r>
+      <w:r>
+        <w:tab/>
+      </w:r>
+      <w:r>
+        <w:t>1.4.4</w:t>
+      </w:r>
+      <w:r>
+        <w:t>.1 Description</w:t>
+      </w:r>
+    </w:p>
+    <w:p/>
+    <w:p>
+      <w:pPr>
+        <w:pStyle w:val="Heading4"/>
+      </w:pPr>
+      <w:r>
         <w:lastRenderedPageBreak/>
-        <w:t xml:space="preserve">Project </w:t>
-      </w:r>
-      <w:r>
-        <w:t>Features</w:t>
-      </w:r>
-      <w:bookmarkEnd w:id="14"/>
-    </w:p>
+        <w:tab/>
+      </w:r>
+      <w:r>
+        <w:tab/>
+      </w:r>
+      <w:r>
+        <w:tab/>
+      </w:r>
+      <w:r>
+        <w:t>1.4.4</w:t>
+      </w:r>
+      <w:r>
+        <w:t>.2 Functional Requirements</w:t>
+      </w:r>
+    </w:p>
+    <w:p/>
     <w:p>
       <w:pPr>
         <w:pStyle w:val="Heading3"/>
@@ -4207,18 +5029,56 @@
       <w:r>
         <w:tab/>
       </w:r>
-      <w:bookmarkStart w:id="15" w:name="_Toc1843470"/>
-      <w:r>
-        <w:t xml:space="preserve">1.4.1 </w:t>
-      </w:r>
-      <w:r>
-        <w:t>Demo Environment</w:t>
-      </w:r>
-      <w:bookmarkEnd w:id="15"/>
+      <w:bookmarkStart w:id="19" w:name="_Toc1843474"/>
+      <w:r>
+        <w:t>1.4.5 Resources</w:t>
+      </w:r>
+      <w:bookmarkEnd w:id="19"/>
+    </w:p>
+    <w:p>
+      <w:pPr>
+        <w:pStyle w:val="Heading4"/>
+      </w:pPr>
+      <w:r>
+        <w:tab/>
+      </w:r>
+      <w:r>
+        <w:tab/>
+      </w:r>
+      <w:r>
+        <w:tab/>
+      </w:r>
+      <w:r>
+        <w:t>1.4.5</w:t>
+      </w:r>
+      <w:r>
+        <w:t>.1 Description</w:t>
+      </w:r>
     </w:p>
     <w:p/>
     <w:p>
       <w:pPr>
+        <w:pStyle w:val="Heading4"/>
+      </w:pPr>
+      <w:r>
+        <w:tab/>
+      </w:r>
+      <w:r>
+        <w:tab/>
+      </w:r>
+      <w:r>
+        <w:tab/>
+      </w:r>
+      <w:r>
+        <w:t>1.4.5</w:t>
+      </w:r>
+      <w:r>
+        <w:t>.2 Functional Requirements</w:t>
+      </w:r>
+    </w:p>
+    <w:p/>
+    <w:p>
+      <w:pPr>
         <w:pStyle w:val="Heading3"/>
       </w:pPr>
       <w:r>
@@ -4227,79 +5087,52 @@
       <w:r>
         <w:tab/>
       </w:r>
-      <w:bookmarkStart w:id="16" w:name="_Toc1843471"/>
-      <w:r>
-        <w:t>1.4.2 Camera Movement</w:t>
-      </w:r>
-      <w:bookmarkEnd w:id="16"/>
+      <w:bookmarkStart w:id="20" w:name="_Toc1843475"/>
+      <w:r>
+        <w:t>1.4.6 Construction</w:t>
+      </w:r>
+      <w:bookmarkEnd w:id="20"/>
+    </w:p>
+    <w:p>
+      <w:pPr>
+        <w:pStyle w:val="Heading4"/>
+      </w:pPr>
+      <w:r>
+        <w:tab/>
+      </w:r>
+      <w:r>
+        <w:tab/>
+      </w:r>
+      <w:r>
+        <w:tab/>
+      </w:r>
+      <w:r>
+        <w:t>1.4.6</w:t>
+      </w:r>
+      <w:r>
+        <w:t>.1 Description</w:t>
+      </w:r>
     </w:p>
     <w:p/>
     <w:p>
       <w:pPr>
-        <w:pStyle w:val="Heading3"/>
-      </w:pPr>
-      <w:r>
-        <w:tab/>
-      </w:r>
-      <w:r>
-        <w:tab/>
-      </w:r>
-      <w:bookmarkStart w:id="17" w:name="_Toc1843472"/>
-      <w:r>
-        <w:t>1.4.3 Mouse Selection</w:t>
-      </w:r>
-      <w:bookmarkEnd w:id="17"/>
-    </w:p>
-    <w:p/>
-    <w:p>
-      <w:pPr>
-        <w:pStyle w:val="Heading3"/>
-      </w:pPr>
-      <w:r>
-        <w:tab/>
-      </w:r>
-      <w:r>
-        <w:tab/>
-      </w:r>
-      <w:bookmarkStart w:id="18" w:name="_Toc1843473"/>
-      <w:r>
-        <w:t>1.4.4 Worker Units</w:t>
-      </w:r>
-      <w:bookmarkEnd w:id="18"/>
-    </w:p>
-    <w:p/>
-    <w:p>
-      <w:pPr>
-        <w:pStyle w:val="Heading3"/>
-      </w:pPr>
-      <w:r>
-        <w:tab/>
-      </w:r>
-      <w:r>
-        <w:tab/>
-      </w:r>
-      <w:bookmarkStart w:id="19" w:name="_Toc1843474"/>
-      <w:r>
-        <w:t>1.4.5 Resources</w:t>
-      </w:r>
-      <w:bookmarkEnd w:id="19"/>
-    </w:p>
-    <w:p/>
-    <w:p>
-      <w:pPr>
-        <w:pStyle w:val="Heading3"/>
-      </w:pPr>
-      <w:r>
-        <w:tab/>
-      </w:r>
-      <w:r>
-        <w:tab/>
-      </w:r>
-      <w:bookmarkStart w:id="20" w:name="_Toc1843475"/>
-      <w:r>
-        <w:t>1.4.6 Construction</w:t>
-      </w:r>
-      <w:bookmarkEnd w:id="20"/>
+        <w:pStyle w:val="Heading4"/>
+      </w:pPr>
+      <w:r>
+        <w:tab/>
+      </w:r>
+      <w:r>
+        <w:tab/>
+      </w:r>
+      <w:r>
+        <w:tab/>
+      </w:r>
+      <w:r>
+        <w:t>1.4.6</w:t>
+      </w:r>
+      <w:r>
+        <w:t>.2 Functional Requirements</w:t>
+      </w:r>
     </w:p>
     <w:p/>
     <w:p>
@@ -4323,7 +5156,7 @@
       </w:pPr>
       <w:bookmarkStart w:id="22" w:name="_Toc1843477"/>
       <w:r>
-        <w:t>1.5.1 Performance Requirements</w:t>
+        <w:t>1.5.1 Performance</w:t>
       </w:r>
       <w:bookmarkEnd w:id="22"/>
     </w:p>
@@ -4340,9 +5173,12 @@
       </w:r>
       <w:bookmarkStart w:id="23" w:name="_Toc1843478"/>
       <w:r>
-        <w:t>1.5.2 Software Quality Attributes</w:t>
+        <w:t xml:space="preserve">1.5.2 </w:t>
       </w:r>
       <w:bookmarkEnd w:id="23"/>
+      <w:r>
+        <w:t>Design Attributes</w:t>
+      </w:r>
       <w:r>
         <w:br w:type="page"/>
       </w:r>
@@ -4629,7 +5465,31 @@
           <w:szCs w:val="20"/>
           <w:shd w:val="clear" w:color="auto" w:fill="FFFFFF"/>
         </w:rPr>
-        <w:t>Bett, M. (2019). [online] Blackboard.abertay.ac.uk. Available at: https://blackboard.abertay.ac.uk/webapps/blackboard/content/listContent.jsp?course_id=_8571_1&amp;content_id=_524873_1&amp;mode=reset [Accessed 30 Jan. 2019].</w:t>
+        <w:t xml:space="preserve">Bett, M. (2019). [online] Blackboard.abertay.ac.uk. Available at: </w:t>
+      </w:r>
+      <w:hyperlink r:id="rId10" w:history="1">
+        <w:r>
+          <w:rPr>
+            <w:rStyle w:val="Hyperlink"/>
+            <w:rFonts w:cstheme="minorHAnsi"/>
+            <w:i/>
+            <w:sz w:val="20"/>
+            <w:szCs w:val="20"/>
+            <w:shd w:val="clear" w:color="auto" w:fill="FFFFFF"/>
+          </w:rPr>
+          <w:t>https://blackboard.abertay.ac.uk/webapps/blackboard/content/listContent.jsp?course_id=_8571_1&amp;content_id=_524873_1&amp;mode=reset</w:t>
+        </w:r>
+      </w:hyperlink>
+      <w:r>
+        <w:rPr>
+          <w:rFonts w:cstheme="minorHAnsi"/>
+          <w:i/>
+          <w:color w:val="000000"/>
+          <w:sz w:val="20"/>
+          <w:szCs w:val="20"/>
+          <w:shd w:val="clear" w:color="auto" w:fill="FFFFFF"/>
+        </w:rPr>
+        <w:t xml:space="preserve"> [Accessed 30 Jan. 2019].</w:t>
       </w:r>
     </w:p>
     <w:p>
@@ -4712,7 +5572,28 @@
           <w:sz w:val="20"/>
           <w:shd w:val="clear" w:color="auto" w:fill="FFFFFF"/>
         </w:rPr>
-        <w:t>. [online] Available at: https://www.youtube.com/watch?v=FZK5T-vAVFA&amp;list=PLDnygpcOYwFW2XtNyiandrLDG__OAZs7Q [Accessed 23 Feb. 2019].</w:t>
+        <w:t xml:space="preserve">. [online] Available at: </w:t>
+      </w:r>
+      <w:hyperlink r:id="rId11" w:history="1">
+        <w:r>
+          <w:rPr>
+            <w:rStyle w:val="Hyperlink"/>
+            <w:rFonts w:cstheme="minorHAnsi"/>
+            <w:i/>
+            <w:sz w:val="20"/>
+            <w:shd w:val="clear" w:color="auto" w:fill="FFFFFF"/>
+          </w:rPr>
+          <w:t>https://www.youtube.com/watch?v=FZK5T-vAVFA&amp;list=PLDnygpcOYwFW2XtNyiandrLDG__OAZs7Q</w:t>
+        </w:r>
+      </w:hyperlink>
+      <w:r>
+        <w:rPr>
+          <w:rFonts w:cstheme="minorHAnsi"/>
+          <w:i/>
+          <w:sz w:val="20"/>
+          <w:shd w:val="clear" w:color="auto" w:fill="FFFFFF"/>
+        </w:rPr>
+        <w:t xml:space="preserve"> [Accessed 23 Feb. 2019].</w:t>
       </w:r>
     </w:p>
     <w:p>
@@ -4828,7 +5709,44 @@
           <w:szCs w:val="20"/>
           <w:shd w:val="clear" w:color="auto" w:fill="FFFFFF"/>
         </w:rPr>
-        <w:t>. [online] Available at: https://en.wikipedia.org/wiki/Warcraft:_Orcs_%26_Humans [Accessed 19 Feb. 2019].</w:t>
+        <w:t>. [onlin</w:t>
+      </w:r>
+      <w:bookmarkStart w:id="45" w:name="_GoBack"/>
+      <w:bookmarkEnd w:id="45"/>
+      <w:r>
+        <w:rPr>
+          <w:rFonts w:cstheme="minorHAnsi"/>
+          <w:i/>
+          <w:color w:val="000000"/>
+          <w:sz w:val="20"/>
+          <w:szCs w:val="20"/>
+          <w:shd w:val="clear" w:color="auto" w:fill="FFFFFF"/>
+        </w:rPr>
+        <w:t xml:space="preserve">e] Available at: </w:t>
+      </w:r>
+      <w:hyperlink r:id="rId12" w:history="1">
+        <w:r>
+          <w:rPr>
+            <w:rStyle w:val="Hyperlink"/>
+            <w:rFonts w:cstheme="minorHAnsi"/>
+            <w:i/>
+            <w:sz w:val="20"/>
+            <w:szCs w:val="20"/>
+            <w:shd w:val="clear" w:color="auto" w:fill="FFFFFF"/>
+          </w:rPr>
+          <w:t>https://en.wikipedia.org/wiki/Warcraft:_Orcs_%26_Humans</w:t>
+        </w:r>
+      </w:hyperlink>
+      <w:r>
+        <w:rPr>
+          <w:rFonts w:cstheme="minorHAnsi"/>
+          <w:i/>
+          <w:color w:val="000000"/>
+          <w:sz w:val="20"/>
+          <w:szCs w:val="20"/>
+          <w:shd w:val="clear" w:color="auto" w:fill="FFFFFF"/>
+        </w:rPr>
+        <w:t xml:space="preserve"> [Accessed 19 Feb. 2019].</w:t>
       </w:r>
     </w:p>
     <w:p>
@@ -4880,7 +5798,31 @@
           <w:szCs w:val="20"/>
           <w:shd w:val="clear" w:color="auto" w:fill="FFFFFF"/>
         </w:rPr>
-        <w:t>. [online] Available at: https://en.wikipedia.org/wiki/Age_of_Empires_(video_game) [Accessed 19 Feb. 2019].</w:t>
+        <w:t xml:space="preserve">. [online] Available at: </w:t>
+      </w:r>
+      <w:hyperlink r:id="rId13" w:history="1">
+        <w:r>
+          <w:rPr>
+            <w:rStyle w:val="Hyperlink"/>
+            <w:rFonts w:cstheme="minorHAnsi"/>
+            <w:i/>
+            <w:sz w:val="20"/>
+            <w:szCs w:val="20"/>
+            <w:shd w:val="clear" w:color="auto" w:fill="FFFFFF"/>
+          </w:rPr>
+          <w:t>https://en.wikipedia.org/wiki/Age_of_Empires_(video_game)</w:t>
+        </w:r>
+      </w:hyperlink>
+      <w:r>
+        <w:rPr>
+          <w:rFonts w:cstheme="minorHAnsi"/>
+          <w:i/>
+          <w:color w:val="000000"/>
+          <w:sz w:val="20"/>
+          <w:szCs w:val="20"/>
+          <w:shd w:val="clear" w:color="auto" w:fill="FFFFFF"/>
+        </w:rPr>
+        <w:t xml:space="preserve"> [Accessed 19 Feb. 2019].</w:t>
       </w:r>
     </w:p>
     <w:p>
@@ -4890,11 +5832,11 @@
       <w:r>
         <w:tab/>
       </w:r>
-      <w:bookmarkStart w:id="45" w:name="_Toc1843500"/>
+      <w:bookmarkStart w:id="46" w:name="_Toc1843500"/>
       <w:r>
         <w:t>6.4 Resources</w:t>
       </w:r>
-      <w:bookmarkEnd w:id="45"/>
+      <w:bookmarkEnd w:id="46"/>
     </w:p>
     <w:p>
       <w:pPr>
@@ -4939,8 +5881,21 @@
           <w:szCs w:val="20"/>
           <w:shd w:val="clear" w:color="auto" w:fill="FFFFFF"/>
         </w:rPr>
-        <w:t>. [online] Available at: https://docs.unrealengine.com/en-us [Accessed 24 Feb. 2019].</w:t>
-      </w:r>
+        <w:t xml:space="preserve">. [online] Available at: </w:t>
+      </w:r>
+      <w:hyperlink r:id="rId14" w:history="1">
+        <w:r>
+          <w:rPr>
+            <w:rStyle w:val="Hyperlink"/>
+            <w:rFonts w:cstheme="minorHAnsi"/>
+            <w:i/>
+            <w:sz w:val="20"/>
+            <w:szCs w:val="20"/>
+            <w:shd w:val="clear" w:color="auto" w:fill="FFFFFF"/>
+          </w:rPr>
+          <w:t>https://docs.unrealengine.com/en-us</w:t>
+        </w:r>
+      </w:hyperlink>
       <w:r>
         <w:rPr>
           <w:rFonts w:cstheme="minorHAnsi"/>
@@ -4950,13 +5905,44 @@
           <w:szCs w:val="20"/>
           <w:shd w:val="clear" w:color="auto" w:fill="FFFFFF"/>
         </w:rPr>
-        <w:t xml:space="preserve"> -&gt; Starter Content</w:t>
-      </w:r>
-      <w:bookmarkStart w:id="46" w:name="_GoBack"/>
-      <w:bookmarkEnd w:id="46"/>
+        <w:t xml:space="preserve"> [Accessed 24 Feb. 2019].</w:t>
+      </w:r>
+      <w:r>
+        <w:rPr>
+          <w:rFonts w:cstheme="minorHAnsi"/>
+          <w:i/>
+          <w:color w:val="000000"/>
+          <w:sz w:val="20"/>
+          <w:szCs w:val="20"/>
+          <w:shd w:val="clear" w:color="auto" w:fill="FFFFFF"/>
+        </w:rPr>
+        <w:t xml:space="preserve"> </w:t>
+      </w:r>
+      <w:r>
+        <w:rPr>
+          <w:rFonts w:cstheme="minorHAnsi"/>
+          <w:i/>
+          <w:color w:val="000000"/>
+          <w:sz w:val="20"/>
+          <w:szCs w:val="20"/>
+          <w:shd w:val="clear" w:color="auto" w:fill="FFFFFF"/>
+        </w:rPr>
+        <w:t xml:space="preserve">-&gt; Unreal Engine 4 </w:t>
+      </w:r>
+      <w:r>
+        <w:rPr>
+          <w:rFonts w:cstheme="minorHAnsi"/>
+          <w:i/>
+          <w:color w:val="000000"/>
+          <w:sz w:val="20"/>
+          <w:szCs w:val="20"/>
+          <w:shd w:val="clear" w:color="auto" w:fill="FFFFFF"/>
+        </w:rPr>
+        <w:t>-&gt; Starter Content</w:t>
+      </w:r>
     </w:p>
     <w:sectPr>
-      <w:footerReference w:type="default" r:id="rId10"/>
+      <w:footerReference w:type="default" r:id="rId15"/>
       <w:pgSz w:w="11906" w:h="16838"/>
       <w:pgMar w:top="1440" w:right="1440" w:bottom="1440" w:left="1440" w:header="708" w:footer="708" w:gutter="0"/>
       <w:pgBorders w:display="firstPage" w:offsetFrom="page">
@@ -4974,7 +5960,7 @@
 </file>
 
 <file path=word/endnotes.xml><?xml version="1.0" encoding="utf-8"?>
-<w:endnotes xmlns:wpc="http://schemas.microsoft.com/office/word/2010/wordprocessingCanvas" xmlns:cx="http://schemas.microsoft.com/office/drawing/2014/chartex" xmlns:cx1="http://schemas.microsoft.com/office/drawing/2015/9/8/chartex" xmlns:cx2="http://schemas.microsoft.com/office/drawing/2015/10/21/chartex" xmlns:cx3="http://schemas.microsoft.com/office/drawing/2016/5/9/chartex" xmlns:cx4="http://schemas.microsoft.com/office/drawing/2016/5/10/chartex" xmlns:cx5="http://schemas.microsoft.com/office/drawing/2016/5/11/chartex" xmlns:cx6="http://schemas.microsoft.com/office/drawing/2016/5/12/chartex" xmlns:cx7="http://schemas.microsoft.com/office/drawing/2016/5/13/chartex" xmlns:cx8="http://schemas.microsoft.com/office/drawing/2016/5/14/chartex" xmlns:mc="http://schemas.openxmlformats.org/markup-compatibility/2006" xmlns:aink="http://schemas.microsoft.com/office/drawing/2016/ink" xmlns:am3d="http://schemas.microsoft.com/office/drawing/2017/model3d" xmlns:o="urn:schemas-microsoft-com:office:office" xmlns:r="http://schemas.openxmlformats.org/officeDocument/2006/relationships" xmlns:m="http://schemas.openxmlformats.org/officeDocument/2006/math" xmlns:v="urn:schemas-microsoft-com:vml" xmlns:wp14="http://schemas.microsoft.com/office/word/2010/wordprocessingDrawing" xmlns:wp="http://schemas.openxmlformats.org/drawingml/2006/wordprocessingDrawing" xmlns:w10="urn:schemas-microsoft-com:office:word" xmlns:w="http://schemas.openxmlformats.org/wordprocessingml/2006/main" xmlns:w14="http://schemas.microsoft.com/office/word/2010/wordml" xmlns:w15="http://schemas.microsoft.com/office/word/2012/wordml" xmlns:w16cid="http://schemas.microsoft.com/office/word/2016/wordml/cid" xmlns:w16se="http://schemas.microsoft.com/office/word/2015/wordml/symex" xmlns:wpg="http://schemas.microsoft.com/office/word/2010/wordprocessingGroup" xmlns:wpi="http://schemas.microsoft.com/office/word/2010/wordprocessingInk" xmlns:wne="http://schemas.microsoft.com/office/word/2006/wordml" xmlns:wps="http://schemas.microsoft.com/office/word/2010/wordprocessingShape" mc:Ignorable="w14 w15 w16se w16cid wp14">
+<w:endnotes xmlns:wpc="http://schemas.microsoft.com/office/word/2010/wordprocessingCanvas" xmlns:cx="http://schemas.microsoft.com/office/drawing/2014/chartex" xmlns:cx1="http://schemas.microsoft.com/office/drawing/2015/9/8/chartex" xmlns:mc="http://schemas.openxmlformats.org/markup-compatibility/2006" xmlns:o="urn:schemas-microsoft-com:office:office" xmlns:r="http://schemas.openxmlformats.org/officeDocument/2006/relationships" xmlns:m="http://schemas.openxmlformats.org/officeDocument/2006/math" xmlns:v="urn:schemas-microsoft-com:vml" xmlns:wp14="http://schemas.microsoft.com/office/word/2010/wordprocessingDrawing" xmlns:wp="http://schemas.openxmlformats.org/drawingml/2006/wordprocessingDrawing" xmlns:w10="urn:schemas-microsoft-com:office:word" xmlns:w="http://schemas.openxmlformats.org/wordprocessingml/2006/main" xmlns:w14="http://schemas.microsoft.com/office/word/2010/wordml" xmlns:w15="http://schemas.microsoft.com/office/word/2012/wordml" xmlns:w16se="http://schemas.microsoft.com/office/word/2015/wordml/symex" xmlns:wpg="http://schemas.microsoft.com/office/word/2010/wordprocessingGroup" xmlns:wpi="http://schemas.microsoft.com/office/word/2010/wordprocessingInk" xmlns:wne="http://schemas.microsoft.com/office/word/2006/wordml" xmlns:wps="http://schemas.microsoft.com/office/word/2010/wordprocessingShape" mc:Ignorable="w14 w15 w16se wp14">
   <w:endnote w:type="separator" w:id="-1">
     <w:p>
       <w:pPr>
@@ -4999,7 +5985,7 @@
 </file>
 
 <file path=word/footer1.xml><?xml version="1.0" encoding="utf-8"?>
-<w:ftr xmlns:wpc="http://schemas.microsoft.com/office/word/2010/wordprocessingCanvas" xmlns:cx="http://schemas.microsoft.com/office/drawing/2014/chartex" xmlns:cx1="http://schemas.microsoft.com/office/drawing/2015/9/8/chartex" xmlns:cx2="http://schemas.microsoft.com/office/drawing/2015/10/21/chartex" xmlns:cx3="http://schemas.microsoft.com/office/drawing/2016/5/9/chartex" xmlns:cx4="http://schemas.microsoft.com/office/drawing/2016/5/10/chartex" xmlns:cx5="http://schemas.microsoft.com/office/drawing/2016/5/11/chartex" xmlns:cx6="http://schemas.microsoft.com/office/drawing/2016/5/12/chartex" xmlns:cx7="http://schemas.microsoft.com/office/drawing/2016/5/13/chartex" xmlns:cx8="http://schemas.microsoft.com/office/drawing/2016/5/14/chartex" xmlns:mc="http://schemas.openxmlformats.org/markup-compatibility/2006" xmlns:aink="http://schemas.microsoft.com/office/drawing/2016/ink" xmlns:am3d="http://schemas.microsoft.com/office/drawing/2017/model3d" xmlns:o="urn:schemas-microsoft-com:office:office" xmlns:r="http://schemas.openxmlformats.org/officeDocument/2006/relationships" xmlns:m="http://schemas.openxmlformats.org/officeDocument/2006/math" xmlns:v="urn:schemas-microsoft-com:vml" xmlns:wp14="http://schemas.microsoft.com/office/word/2010/wordprocessingDrawing" xmlns:wp="http://schemas.openxmlformats.org/drawingml/2006/wordprocessingDrawing" xmlns:w10="urn:schemas-microsoft-com:office:word" xmlns:w="http://schemas.openxmlformats.org/wordprocessingml/2006/main" xmlns:w14="http://schemas.microsoft.com/office/word/2010/wordml" xmlns:w15="http://schemas.microsoft.com/office/word/2012/wordml" xmlns:w16cid="http://schemas.microsoft.com/office/word/2016/wordml/cid" xmlns:w16se="http://schemas.microsoft.com/office/word/2015/wordml/symex" xmlns:wpg="http://schemas.microsoft.com/office/word/2010/wordprocessingGroup" xmlns:wpi="http://schemas.microsoft.com/office/word/2010/wordprocessingInk" xmlns:wne="http://schemas.microsoft.com/office/word/2006/wordml" xmlns:wps="http://schemas.microsoft.com/office/word/2010/wordprocessingShape" mc:Ignorable="w14 w15 w16se w16cid wp14">
+<w:ftr xmlns:wpc="http://schemas.microsoft.com/office/word/2010/wordprocessingCanvas" xmlns:cx="http://schemas.microsoft.com/office/drawing/2014/chartex" xmlns:cx1="http://schemas.microsoft.com/office/drawing/2015/9/8/chartex" xmlns:mc="http://schemas.openxmlformats.org/markup-compatibility/2006" xmlns:o="urn:schemas-microsoft-com:office:office" xmlns:r="http://schemas.openxmlformats.org/officeDocument/2006/relationships" xmlns:m="http://schemas.openxmlformats.org/officeDocument/2006/math" xmlns:v="urn:schemas-microsoft-com:vml" xmlns:wp14="http://schemas.microsoft.com/office/word/2010/wordprocessingDrawing" xmlns:wp="http://schemas.openxmlformats.org/drawingml/2006/wordprocessingDrawing" xmlns:w10="urn:schemas-microsoft-com:office:word" xmlns:w="http://schemas.openxmlformats.org/wordprocessingml/2006/main" xmlns:w14="http://schemas.microsoft.com/office/word/2010/wordml" xmlns:w15="http://schemas.microsoft.com/office/word/2012/wordml" xmlns:w16se="http://schemas.microsoft.com/office/word/2015/wordml/symex" xmlns:wpg="http://schemas.microsoft.com/office/word/2010/wordprocessingGroup" xmlns:wpi="http://schemas.microsoft.com/office/word/2010/wordprocessingInk" xmlns:wne="http://schemas.microsoft.com/office/word/2006/wordml" xmlns:wps="http://schemas.microsoft.com/office/word/2010/wordprocessingShape" mc:Ignorable="w14 w15 w16se wp14">
   <w:sdt>
     <w:sdtPr>
       <w:id w:val="267124071"/>
@@ -5017,6 +6003,7 @@
         <w:r>
           <w:rPr>
             <w:noProof/>
+            <w:lang w:eastAsia="en-GB"/>
           </w:rPr>
           <mc:AlternateContent>
             <mc:Choice Requires="wpg">
@@ -5107,7 +6094,7 @@
                                     <w:noProof/>
                                     <w:color w:val="8C8C8C" w:themeColor="background1" w:themeShade="8C"/>
                                   </w:rPr>
-                                  <w:t>2</w:t>
+                                  <w:t>13</w:t>
                                 </w:r>
                                 <w:r>
                                   <w:rPr>
@@ -5245,7 +6232,7 @@
                               <w:noProof/>
                               <w:color w:val="8C8C8C" w:themeColor="background1" w:themeShade="8C"/>
                             </w:rPr>
-                            <w:t>2</w:t>
+                            <w:t>13</w:t>
                           </w:r>
                           <w:r>
                             <w:rPr>
@@ -5286,7 +6273,7 @@
 </file>
 
 <file path=word/footnotes.xml><?xml version="1.0" encoding="utf-8"?>
-<w:footnotes xmlns:wpc="http://schemas.microsoft.com/office/word/2010/wordprocessingCanvas" xmlns:cx="http://schemas.microsoft.com/office/drawing/2014/chartex" xmlns:cx1="http://schemas.microsoft.com/office/drawing/2015/9/8/chartex" xmlns:cx2="http://schemas.microsoft.com/office/drawing/2015/10/21/chartex" xmlns:cx3="http://schemas.microsoft.com/office/drawing/2016/5/9/chartex" xmlns:cx4="http://schemas.microsoft.com/office/drawing/2016/5/10/chartex" xmlns:cx5="http://schemas.microsoft.com/office/drawing/2016/5/11/chartex" xmlns:cx6="http://schemas.microsoft.com/office/drawing/2016/5/12/chartex" xmlns:cx7="http://schemas.microsoft.com/office/drawing/2016/5/13/chartex" xmlns:cx8="http://schemas.microsoft.com/office/drawing/2016/5/14/chartex" xmlns:mc="http://schemas.openxmlformats.org/markup-compatibility/2006" xmlns:aink="http://schemas.microsoft.com/office/drawing/2016/ink" xmlns:am3d="http://schemas.microsoft.com/office/drawing/2017/model3d" xmlns:o="urn:schemas-microsoft-com:office:office" xmlns:r="http://schemas.openxmlformats.org/officeDocument/2006/relationships" xmlns:m="http://schemas.openxmlformats.org/officeDocument/2006/math" xmlns:v="urn:schemas-microsoft-com:vml" xmlns:wp14="http://schemas.microsoft.com/office/word/2010/wordprocessingDrawing" xmlns:wp="http://schemas.openxmlformats.org/drawingml/2006/wordprocessingDrawing" xmlns:w10="urn:schemas-microsoft-com:office:word" xmlns:w="http://schemas.openxmlformats.org/wordprocessingml/2006/main" xmlns:w14="http://schemas.microsoft.com/office/word/2010/wordml" xmlns:w15="http://schemas.microsoft.com/office/word/2012/wordml" xmlns:w16cid="http://schemas.microsoft.com/office/word/2016/wordml/cid" xmlns:w16se="http://schemas.microsoft.com/office/word/2015/wordml/symex" xmlns:wpg="http://schemas.microsoft.com/office/word/2010/wordprocessingGroup" xmlns:wpi="http://schemas.microsoft.com/office/word/2010/wordprocessingInk" xmlns:wne="http://schemas.microsoft.com/office/word/2006/wordml" xmlns:wps="http://schemas.microsoft.com/office/word/2010/wordprocessingShape" mc:Ignorable="w14 w15 w16se w16cid wp14">
+<w:footnotes xmlns:wpc="http://schemas.microsoft.com/office/word/2010/wordprocessingCanvas" xmlns:cx="http://schemas.microsoft.com/office/drawing/2014/chartex" xmlns:cx1="http://schemas.microsoft.com/office/drawing/2015/9/8/chartex" xmlns:mc="http://schemas.openxmlformats.org/markup-compatibility/2006" xmlns:o="urn:schemas-microsoft-com:office:office" xmlns:r="http://schemas.openxmlformats.org/officeDocument/2006/relationships" xmlns:m="http://schemas.openxmlformats.org/officeDocument/2006/math" xmlns:v="urn:schemas-microsoft-com:vml" xmlns:wp14="http://schemas.microsoft.com/office/word/2010/wordprocessingDrawing" xmlns:wp="http://schemas.openxmlformats.org/drawingml/2006/wordprocessingDrawing" xmlns:w10="urn:schemas-microsoft-com:office:word" xmlns:w="http://schemas.openxmlformats.org/wordprocessingml/2006/main" xmlns:w14="http://schemas.microsoft.com/office/word/2010/wordml" xmlns:w15="http://schemas.microsoft.com/office/word/2012/wordml" xmlns:w16se="http://schemas.microsoft.com/office/word/2015/wordml/symex" xmlns:wpg="http://schemas.microsoft.com/office/word/2010/wordprocessingGroup" xmlns:wpi="http://schemas.microsoft.com/office/word/2010/wordprocessingInk" xmlns:wne="http://schemas.microsoft.com/office/word/2006/wordml" xmlns:wps="http://schemas.microsoft.com/office/word/2010/wordprocessingShape" mc:Ignorable="w14 w15 w16se wp14">
   <w:footnote w:type="separator" w:id="-1">
     <w:p>
       <w:pPr>
@@ -5311,8 +6298,460 @@
 </file>
 
 <file path=word/numbering.xml><?xml version="1.0" encoding="utf-8"?>
-<w:numbering xmlns:wpc="http://schemas.microsoft.com/office/word/2010/wordprocessingCanvas" xmlns:cx="http://schemas.microsoft.com/office/drawing/2014/chartex" xmlns:cx1="http://schemas.microsoft.com/office/drawing/2015/9/8/chartex" xmlns:cx2="http://schemas.microsoft.com/office/drawing/2015/10/21/chartex" xmlns:cx3="http://schemas.microsoft.com/office/drawing/2016/5/9/chartex" xmlns:cx4="http://schemas.microsoft.com/office/drawing/2016/5/10/chartex" xmlns:cx5="http://schemas.microsoft.com/office/drawing/2016/5/11/chartex" xmlns:cx6="http://schemas.microsoft.com/office/drawing/2016/5/12/chartex" xmlns:cx7="http://schemas.microsoft.com/office/drawing/2016/5/13/chartex" xmlns:cx8="http://schemas.microsoft.com/office/drawing/2016/5/14/chartex" xmlns:mc="http://schemas.openxmlformats.org/markup-compatibility/2006" xmlns:aink="http://schemas.microsoft.com/office/drawing/2016/ink" xmlns:am3d="http://schemas.microsoft.com/office/drawing/2017/model3d" xmlns:o="urn:schemas-microsoft-com:office:office" xmlns:r="http://schemas.openxmlformats.org/officeDocument/2006/relationships" xmlns:m="http://schemas.openxmlformats.org/officeDocument/2006/math" xmlns:v="urn:schemas-microsoft-com:vml" xmlns:wp14="http://schemas.microsoft.com/office/word/2010/wordprocessingDrawing" xmlns:wp="http://schemas.openxmlformats.org/drawingml/2006/wordprocessingDrawing" xmlns:w10="urn:schemas-microsoft-com:office:word" xmlns:w="http://schemas.openxmlformats.org/wordprocessingml/2006/main" xmlns:w14="http://schemas.microsoft.com/office/word/2010/wordml" xmlns:w15="http://schemas.microsoft.com/office/word/2012/wordml" xmlns:w16cid="http://schemas.microsoft.com/office/word/2016/wordml/cid" xmlns:w16se="http://schemas.microsoft.com/office/word/2015/wordml/symex" xmlns:wpg="http://schemas.microsoft.com/office/word/2010/wordprocessingGroup" xmlns:wpi="http://schemas.microsoft.com/office/word/2010/wordprocessingInk" xmlns:wne="http://schemas.microsoft.com/office/word/2006/wordml" xmlns:wps="http://schemas.microsoft.com/office/word/2010/wordprocessingShape" mc:Ignorable="w14 w15 w16se w16cid wp14">
+<w:numbering xmlns:wpc="http://schemas.microsoft.com/office/word/2010/wordprocessingCanvas" xmlns:cx="http://schemas.microsoft.com/office/drawing/2014/chartex" xmlns:cx1="http://schemas.microsoft.com/office/drawing/2015/9/8/chartex" xmlns:mc="http://schemas.openxmlformats.org/markup-compatibility/2006" xmlns:o="urn:schemas-microsoft-com:office:office" xmlns:r="http://schemas.openxmlformats.org/officeDocument/2006/relationships" xmlns:m="http://schemas.openxmlformats.org/officeDocument/2006/math" xmlns:v="urn:schemas-microsoft-com:vml" xmlns:wp14="http://schemas.microsoft.com/office/word/2010/wordprocessingDrawing" xmlns:wp="http://schemas.openxmlformats.org/drawingml/2006/wordprocessingDrawing" xmlns:w10="urn:schemas-microsoft-com:office:word" xmlns:w="http://schemas.openxmlformats.org/wordprocessingml/2006/main" xmlns:w14="http://schemas.microsoft.com/office/word/2010/wordml" xmlns:w15="http://schemas.microsoft.com/office/word/2012/wordml" xmlns:w16se="http://schemas.microsoft.com/office/word/2015/wordml/symex" xmlns:wpg="http://schemas.microsoft.com/office/word/2010/wordprocessingGroup" xmlns:wpi="http://schemas.microsoft.com/office/word/2010/wordprocessingInk" xmlns:wne="http://schemas.microsoft.com/office/word/2006/wordml" xmlns:wps="http://schemas.microsoft.com/office/word/2010/wordprocessingShape" mc:Ignorable="w14 w15 w16se wp14">
   <w:abstractNum w:abstractNumId="0" w15:restartNumberingAfterBreak="0">
+    <w:nsid w:val="108C7E8A"/>
+    <w:multiLevelType w:val="hybridMultilevel"/>
+    <w:tmpl w:val="72C68722"/>
+    <w:lvl w:ilvl="0" w:tplc="08090005">
+      <w:start w:val="1"/>
+      <w:numFmt w:val="bullet"/>
+      <w:lvlText w:val=""/>
+      <w:lvlJc w:val="left"/>
+      <w:pPr>
+        <w:ind w:left="1440" w:hanging="360"/>
+      </w:pPr>
+      <w:rPr>
+        <w:rFonts w:ascii="Wingdings" w:hAnsi="Wingdings" w:hint="default"/>
+      </w:rPr>
+    </w:lvl>
+    <w:lvl w:ilvl="1" w:tplc="08090003" w:tentative="1">
+      <w:start w:val="1"/>
+      <w:numFmt w:val="bullet"/>
+      <w:lvlText w:val="o"/>
+      <w:lvlJc w:val="left"/>
+      <w:pPr>
+        <w:ind w:left="2160" w:hanging="360"/>
+      </w:pPr>
+      <w:rPr>
+        <w:rFonts w:ascii="Courier New" w:hAnsi="Courier New" w:cs="Courier New" w:hint="default"/>
+      </w:rPr>
+    </w:lvl>
+    <w:lvl w:ilvl="2" w:tplc="08090005" w:tentative="1">
+      <w:start w:val="1"/>
+      <w:numFmt w:val="bullet"/>
+      <w:lvlText w:val=""/>
+      <w:lvlJc w:val="left"/>
+      <w:pPr>
+        <w:ind w:left="2880" w:hanging="360"/>
+      </w:pPr>
+      <w:rPr>
+        <w:rFonts w:ascii="Wingdings" w:hAnsi="Wingdings" w:hint="default"/>
+      </w:rPr>
+    </w:lvl>
+    <w:lvl w:ilvl="3" w:tplc="08090001" w:tentative="1">
+      <w:start w:val="1"/>
+      <w:numFmt w:val="bullet"/>
+      <w:lvlText w:val=""/>
+      <w:lvlJc w:val="left"/>
+      <w:pPr>
+        <w:ind w:left="3600" w:hanging="360"/>
+      </w:pPr>
+      <w:rPr>
+        <w:rFonts w:ascii="Symbol" w:hAnsi="Symbol" w:hint="default"/>
+      </w:rPr>
+    </w:lvl>
+    <w:lvl w:ilvl="4" w:tplc="08090003" w:tentative="1">
+      <w:start w:val="1"/>
+      <w:numFmt w:val="bullet"/>
+      <w:lvlText w:val="o"/>
+      <w:lvlJc w:val="left"/>
+      <w:pPr>
+        <w:ind w:left="4320" w:hanging="360"/>
+      </w:pPr>
+      <w:rPr>
+        <w:rFonts w:ascii="Courier New" w:hAnsi="Courier New" w:cs="Courier New" w:hint="default"/>
+      </w:rPr>
+    </w:lvl>
+    <w:lvl w:ilvl="5" w:tplc="08090005" w:tentative="1">
+      <w:start w:val="1"/>
+      <w:numFmt w:val="bullet"/>
+      <w:lvlText w:val=""/>
+      <w:lvlJc w:val="left"/>
+      <w:pPr>
+        <w:ind w:left="5040" w:hanging="360"/>
+      </w:pPr>
+      <w:rPr>
+        <w:rFonts w:ascii="Wingdings" w:hAnsi="Wingdings" w:hint="default"/>
+      </w:rPr>
+    </w:lvl>
+    <w:lvl w:ilvl="6" w:tplc="08090001" w:tentative="1">
+      <w:start w:val="1"/>
+      <w:numFmt w:val="bullet"/>
+      <w:lvlText w:val=""/>
+      <w:lvlJc w:val="left"/>
+      <w:pPr>
+        <w:ind w:left="5760" w:hanging="360"/>
+      </w:pPr>
+      <w:rPr>
+        <w:rFonts w:ascii="Symbol" w:hAnsi="Symbol" w:hint="default"/>
+      </w:rPr>
+    </w:lvl>
+    <w:lvl w:ilvl="7" w:tplc="08090003" w:tentative="1">
+      <w:start w:val="1"/>
+      <w:numFmt w:val="bullet"/>
+      <w:lvlText w:val="o"/>
+      <w:lvlJc w:val="left"/>
+      <w:pPr>
+        <w:ind w:left="6480" w:hanging="360"/>
+      </w:pPr>
+      <w:rPr>
+        <w:rFonts w:ascii="Courier New" w:hAnsi="Courier New" w:cs="Courier New" w:hint="default"/>
+      </w:rPr>
+    </w:lvl>
+    <w:lvl w:ilvl="8" w:tplc="08090005" w:tentative="1">
+      <w:start w:val="1"/>
+      <w:numFmt w:val="bullet"/>
+      <w:lvlText w:val=""/>
+      <w:lvlJc w:val="left"/>
+      <w:pPr>
+        <w:ind w:left="7200" w:hanging="360"/>
+      </w:pPr>
+      <w:rPr>
+        <w:rFonts w:ascii="Wingdings" w:hAnsi="Wingdings" w:hint="default"/>
+      </w:rPr>
+    </w:lvl>
+  </w:abstractNum>
+  <w:abstractNum w:abstractNumId="1" w15:restartNumberingAfterBreak="0">
+    <w:nsid w:val="365C158A"/>
+    <w:multiLevelType w:val="hybridMultilevel"/>
+    <w:tmpl w:val="0E5898C0"/>
+    <w:lvl w:ilvl="0" w:tplc="08090005">
+      <w:start w:val="1"/>
+      <w:numFmt w:val="bullet"/>
+      <w:lvlText w:val=""/>
+      <w:lvlJc w:val="left"/>
+      <w:pPr>
+        <w:ind w:left="1440" w:hanging="360"/>
+      </w:pPr>
+      <w:rPr>
+        <w:rFonts w:ascii="Wingdings" w:hAnsi="Wingdings" w:hint="default"/>
+      </w:rPr>
+    </w:lvl>
+    <w:lvl w:ilvl="1" w:tplc="08090003" w:tentative="1">
+      <w:start w:val="1"/>
+      <w:numFmt w:val="bullet"/>
+      <w:lvlText w:val="o"/>
+      <w:lvlJc w:val="left"/>
+      <w:pPr>
+        <w:ind w:left="2160" w:hanging="360"/>
+      </w:pPr>
+      <w:rPr>
+        <w:rFonts w:ascii="Courier New" w:hAnsi="Courier New" w:cs="Courier New" w:hint="default"/>
+      </w:rPr>
+    </w:lvl>
+    <w:lvl w:ilvl="2" w:tplc="08090005" w:tentative="1">
+      <w:start w:val="1"/>
+      <w:numFmt w:val="bullet"/>
+      <w:lvlText w:val=""/>
+      <w:lvlJc w:val="left"/>
+      <w:pPr>
+        <w:ind w:left="2880" w:hanging="360"/>
+      </w:pPr>
+      <w:rPr>
+        <w:rFonts w:ascii="Wingdings" w:hAnsi="Wingdings" w:hint="default"/>
+      </w:rPr>
+    </w:lvl>
+    <w:lvl w:ilvl="3" w:tplc="08090001" w:tentative="1">
+      <w:start w:val="1"/>
+      <w:numFmt w:val="bullet"/>
+      <w:lvlText w:val=""/>
+      <w:lvlJc w:val="left"/>
+      <w:pPr>
+        <w:ind w:left="3600" w:hanging="360"/>
+      </w:pPr>
+      <w:rPr>
+        <w:rFonts w:ascii="Symbol" w:hAnsi="Symbol" w:hint="default"/>
+      </w:rPr>
+    </w:lvl>
+    <w:lvl w:ilvl="4" w:tplc="08090003" w:tentative="1">
+      <w:start w:val="1"/>
+      <w:numFmt w:val="bullet"/>
+      <w:lvlText w:val="o"/>
+      <w:lvlJc w:val="left"/>
+      <w:pPr>
+        <w:ind w:left="4320" w:hanging="360"/>
+      </w:pPr>
+      <w:rPr>
+        <w:rFonts w:ascii="Courier New" w:hAnsi="Courier New" w:cs="Courier New" w:hint="default"/>
+      </w:rPr>
+    </w:lvl>
+    <w:lvl w:ilvl="5" w:tplc="08090005" w:tentative="1">
+      <w:start w:val="1"/>
+      <w:numFmt w:val="bullet"/>
+      <w:lvlText w:val=""/>
+      <w:lvlJc w:val="left"/>
+      <w:pPr>
+        <w:ind w:left="5040" w:hanging="360"/>
+      </w:pPr>
+      <w:rPr>
+        <w:rFonts w:ascii="Wingdings" w:hAnsi="Wingdings" w:hint="default"/>
+      </w:rPr>
+    </w:lvl>
+    <w:lvl w:ilvl="6" w:tplc="08090001" w:tentative="1">
+      <w:start w:val="1"/>
+      <w:numFmt w:val="bullet"/>
+      <w:lvlText w:val=""/>
+      <w:lvlJc w:val="left"/>
+      <w:pPr>
+        <w:ind w:left="5760" w:hanging="360"/>
+      </w:pPr>
+      <w:rPr>
+        <w:rFonts w:ascii="Symbol" w:hAnsi="Symbol" w:hint="default"/>
+      </w:rPr>
+    </w:lvl>
+    <w:lvl w:ilvl="7" w:tplc="08090003" w:tentative="1">
+      <w:start w:val="1"/>
+      <w:numFmt w:val="bullet"/>
+      <w:lvlText w:val="o"/>
+      <w:lvlJc w:val="left"/>
+      <w:pPr>
+        <w:ind w:left="6480" w:hanging="360"/>
+      </w:pPr>
+      <w:rPr>
+        <w:rFonts w:ascii="Courier New" w:hAnsi="Courier New" w:cs="Courier New" w:hint="default"/>
+      </w:rPr>
+    </w:lvl>
+    <w:lvl w:ilvl="8" w:tplc="08090005" w:tentative="1">
+      <w:start w:val="1"/>
+      <w:numFmt w:val="bullet"/>
+      <w:lvlText w:val=""/>
+      <w:lvlJc w:val="left"/>
+      <w:pPr>
+        <w:ind w:left="7200" w:hanging="360"/>
+      </w:pPr>
+      <w:rPr>
+        <w:rFonts w:ascii="Wingdings" w:hAnsi="Wingdings" w:hint="default"/>
+      </w:rPr>
+    </w:lvl>
+  </w:abstractNum>
+  <w:abstractNum w:abstractNumId="2" w15:restartNumberingAfterBreak="0">
+    <w:nsid w:val="3CB23DE5"/>
+    <w:multiLevelType w:val="hybridMultilevel"/>
+    <w:tmpl w:val="9B823208"/>
+    <w:lvl w:ilvl="0" w:tplc="08090005">
+      <w:start w:val="1"/>
+      <w:numFmt w:val="bullet"/>
+      <w:lvlText w:val=""/>
+      <w:lvlJc w:val="left"/>
+      <w:pPr>
+        <w:ind w:left="1440" w:hanging="360"/>
+      </w:pPr>
+      <w:rPr>
+        <w:rFonts w:ascii="Wingdings" w:hAnsi="Wingdings" w:hint="default"/>
+      </w:rPr>
+    </w:lvl>
+    <w:lvl w:ilvl="1" w:tplc="08090003" w:tentative="1">
+      <w:start w:val="1"/>
+      <w:numFmt w:val="bullet"/>
+      <w:lvlText w:val="o"/>
+      <w:lvlJc w:val="left"/>
+      <w:pPr>
+        <w:ind w:left="2160" w:hanging="360"/>
+      </w:pPr>
+      <w:rPr>
+        <w:rFonts w:ascii="Courier New" w:hAnsi="Courier New" w:cs="Courier New" w:hint="default"/>
+      </w:rPr>
+    </w:lvl>
+    <w:lvl w:ilvl="2" w:tplc="08090005" w:tentative="1">
+      <w:start w:val="1"/>
+      <w:numFmt w:val="bullet"/>
+      <w:lvlText w:val=""/>
+      <w:lvlJc w:val="left"/>
+      <w:pPr>
+        <w:ind w:left="2880" w:hanging="360"/>
+      </w:pPr>
+      <w:rPr>
+        <w:rFonts w:ascii="Wingdings" w:hAnsi="Wingdings" w:hint="default"/>
+      </w:rPr>
+    </w:lvl>
+    <w:lvl w:ilvl="3" w:tplc="08090001" w:tentative="1">
+      <w:start w:val="1"/>
+      <w:numFmt w:val="bullet"/>
+      <w:lvlText w:val=""/>
+      <w:lvlJc w:val="left"/>
+      <w:pPr>
+        <w:ind w:left="3600" w:hanging="360"/>
+      </w:pPr>
+      <w:rPr>
+        <w:rFonts w:ascii="Symbol" w:hAnsi="Symbol" w:hint="default"/>
+      </w:rPr>
+    </w:lvl>
+    <w:lvl w:ilvl="4" w:tplc="08090003" w:tentative="1">
+      <w:start w:val="1"/>
+      <w:numFmt w:val="bullet"/>
+      <w:lvlText w:val="o"/>
+      <w:lvlJc w:val="left"/>
+      <w:pPr>
+        <w:ind w:left="4320" w:hanging="360"/>
+      </w:pPr>
+      <w:rPr>
+        <w:rFonts w:ascii="Courier New" w:hAnsi="Courier New" w:cs="Courier New" w:hint="default"/>
+      </w:rPr>
+    </w:lvl>
+    <w:lvl w:ilvl="5" w:tplc="08090005" w:tentative="1">
+      <w:start w:val="1"/>
+      <w:numFmt w:val="bullet"/>
+      <w:lvlText w:val=""/>
+      <w:lvlJc w:val="left"/>
+      <w:pPr>
+        <w:ind w:left="5040" w:hanging="360"/>
+      </w:pPr>
+      <w:rPr>
+        <w:rFonts w:ascii="Wingdings" w:hAnsi="Wingdings" w:hint="default"/>
+      </w:rPr>
+    </w:lvl>
+    <w:lvl w:ilvl="6" w:tplc="08090001" w:tentative="1">
+      <w:start w:val="1"/>
+      <w:numFmt w:val="bullet"/>
+      <w:lvlText w:val=""/>
+      <w:lvlJc w:val="left"/>
+      <w:pPr>
+        <w:ind w:left="5760" w:hanging="360"/>
+      </w:pPr>
+      <w:rPr>
+        <w:rFonts w:ascii="Symbol" w:hAnsi="Symbol" w:hint="default"/>
+      </w:rPr>
+    </w:lvl>
+    <w:lvl w:ilvl="7" w:tplc="08090003" w:tentative="1">
+      <w:start w:val="1"/>
+      <w:numFmt w:val="bullet"/>
+      <w:lvlText w:val="o"/>
+      <w:lvlJc w:val="left"/>
+      <w:pPr>
+        <w:ind w:left="6480" w:hanging="360"/>
+      </w:pPr>
+      <w:rPr>
+        <w:rFonts w:ascii="Courier New" w:hAnsi="Courier New" w:cs="Courier New" w:hint="default"/>
+      </w:rPr>
+    </w:lvl>
+    <w:lvl w:ilvl="8" w:tplc="08090005" w:tentative="1">
+      <w:start w:val="1"/>
+      <w:numFmt w:val="bullet"/>
+      <w:lvlText w:val=""/>
+      <w:lvlJc w:val="left"/>
+      <w:pPr>
+        <w:ind w:left="7200" w:hanging="360"/>
+      </w:pPr>
+      <w:rPr>
+        <w:rFonts w:ascii="Wingdings" w:hAnsi="Wingdings" w:hint="default"/>
+      </w:rPr>
+    </w:lvl>
+  </w:abstractNum>
+  <w:abstractNum w:abstractNumId="3" w15:restartNumberingAfterBreak="0">
+    <w:nsid w:val="421727BC"/>
+    <w:multiLevelType w:val="hybridMultilevel"/>
+    <w:tmpl w:val="DD28DA74"/>
+    <w:lvl w:ilvl="0" w:tplc="08090001">
+      <w:start w:val="1"/>
+      <w:numFmt w:val="bullet"/>
+      <w:lvlText w:val=""/>
+      <w:lvlJc w:val="left"/>
+      <w:pPr>
+        <w:ind w:left="1440" w:hanging="360"/>
+      </w:pPr>
+      <w:rPr>
+        <w:rFonts w:ascii="Symbol" w:hAnsi="Symbol" w:hint="default"/>
+      </w:rPr>
+    </w:lvl>
+    <w:lvl w:ilvl="1" w:tplc="08090003" w:tentative="1">
+      <w:start w:val="1"/>
+      <w:numFmt w:val="bullet"/>
+      <w:lvlText w:val="o"/>
+      <w:lvlJc w:val="left"/>
+      <w:pPr>
+        <w:ind w:left="2160" w:hanging="360"/>
+      </w:pPr>
+      <w:rPr>
+        <w:rFonts w:ascii="Courier New" w:hAnsi="Courier New" w:cs="Courier New" w:hint="default"/>
+      </w:rPr>
+    </w:lvl>
+    <w:lvl w:ilvl="2" w:tplc="08090005" w:tentative="1">
+      <w:start w:val="1"/>
+      <w:numFmt w:val="bullet"/>
+      <w:lvlText w:val=""/>
+      <w:lvlJc w:val="left"/>
+      <w:pPr>
+        <w:ind w:left="2880" w:hanging="360"/>
+      </w:pPr>
+      <w:rPr>
+        <w:rFonts w:ascii="Wingdings" w:hAnsi="Wingdings" w:hint="default"/>
+      </w:rPr>
+    </w:lvl>
+    <w:lvl w:ilvl="3" w:tplc="08090001" w:tentative="1">
+      <w:start w:val="1"/>
+      <w:numFmt w:val="bullet"/>
+      <w:lvlText w:val=""/>
+      <w:lvlJc w:val="left"/>
+      <w:pPr>
+        <w:ind w:left="3600" w:hanging="360"/>
+      </w:pPr>
+      <w:rPr>
+        <w:rFonts w:ascii="Symbol" w:hAnsi="Symbol" w:hint="default"/>
+      </w:rPr>
+    </w:lvl>
+    <w:lvl w:ilvl="4" w:tplc="08090003" w:tentative="1">
+      <w:start w:val="1"/>
+      <w:numFmt w:val="bullet"/>
+      <w:lvlText w:val="o"/>
+      <w:lvlJc w:val="left"/>
+      <w:pPr>
+        <w:ind w:left="4320" w:hanging="360"/>
+      </w:pPr>
+      <w:rPr>
+        <w:rFonts w:ascii="Courier New" w:hAnsi="Courier New" w:cs="Courier New" w:hint="default"/>
+      </w:rPr>
+    </w:lvl>
+    <w:lvl w:ilvl="5" w:tplc="08090005" w:tentative="1">
+      <w:start w:val="1"/>
+      <w:numFmt w:val="bullet"/>
+      <w:lvlText w:val=""/>
+      <w:lvlJc w:val="left"/>
+      <w:pPr>
+        <w:ind w:left="5040" w:hanging="360"/>
+      </w:pPr>
+      <w:rPr>
+        <w:rFonts w:ascii="Wingdings" w:hAnsi="Wingdings" w:hint="default"/>
+      </w:rPr>
+    </w:lvl>
+    <w:lvl w:ilvl="6" w:tplc="08090001" w:tentative="1">
+      <w:start w:val="1"/>
+      <w:numFmt w:val="bullet"/>
+      <w:lvlText w:val=""/>
+      <w:lvlJc w:val="left"/>
+      <w:pPr>
+        <w:ind w:left="5760" w:hanging="360"/>
+      </w:pPr>
+      <w:rPr>
+        <w:rFonts w:ascii="Symbol" w:hAnsi="Symbol" w:hint="default"/>
+      </w:rPr>
+    </w:lvl>
+    <w:lvl w:ilvl="7" w:tplc="08090003" w:tentative="1">
+      <w:start w:val="1"/>
+      <w:numFmt w:val="bullet"/>
+      <w:lvlText w:val="o"/>
+      <w:lvlJc w:val="left"/>
+      <w:pPr>
+        <w:ind w:left="6480" w:hanging="360"/>
+      </w:pPr>
+      <w:rPr>
+        <w:rFonts w:ascii="Courier New" w:hAnsi="Courier New" w:cs="Courier New" w:hint="default"/>
+      </w:rPr>
+    </w:lvl>
+    <w:lvl w:ilvl="8" w:tplc="08090005" w:tentative="1">
+      <w:start w:val="1"/>
+      <w:numFmt w:val="bullet"/>
+      <w:lvlText w:val=""/>
+      <w:lvlJc w:val="left"/>
+      <w:pPr>
+        <w:ind w:left="7200" w:hanging="360"/>
+      </w:pPr>
+      <w:rPr>
+        <w:rFonts w:ascii="Wingdings" w:hAnsi="Wingdings" w:hint="default"/>
+      </w:rPr>
+    </w:lvl>
+  </w:abstractNum>
+  <w:abstractNum w:abstractNumId="4" w15:restartNumberingAfterBreak="0">
     <w:nsid w:val="42876FB7"/>
     <w:multiLevelType w:val="multilevel"/>
     <w:tmpl w:val="03400E4E"/>
@@ -5425,14 +6864,258 @@
       </w:rPr>
     </w:lvl>
   </w:abstractNum>
+  <w:abstractNum w:abstractNumId="5" w15:restartNumberingAfterBreak="0">
+    <w:nsid w:val="455B7B27"/>
+    <w:multiLevelType w:val="hybridMultilevel"/>
+    <w:tmpl w:val="D3AC2396"/>
+    <w:lvl w:ilvl="0" w:tplc="08090005">
+      <w:start w:val="1"/>
+      <w:numFmt w:val="bullet"/>
+      <w:lvlText w:val=""/>
+      <w:lvlJc w:val="left"/>
+      <w:pPr>
+        <w:ind w:left="1440" w:hanging="360"/>
+      </w:pPr>
+      <w:rPr>
+        <w:rFonts w:ascii="Wingdings" w:hAnsi="Wingdings" w:hint="default"/>
+      </w:rPr>
+    </w:lvl>
+    <w:lvl w:ilvl="1" w:tplc="08090003" w:tentative="1">
+      <w:start w:val="1"/>
+      <w:numFmt w:val="bullet"/>
+      <w:lvlText w:val="o"/>
+      <w:lvlJc w:val="left"/>
+      <w:pPr>
+        <w:ind w:left="2160" w:hanging="360"/>
+      </w:pPr>
+      <w:rPr>
+        <w:rFonts w:ascii="Courier New" w:hAnsi="Courier New" w:cs="Courier New" w:hint="default"/>
+      </w:rPr>
+    </w:lvl>
+    <w:lvl w:ilvl="2" w:tplc="08090005" w:tentative="1">
+      <w:start w:val="1"/>
+      <w:numFmt w:val="bullet"/>
+      <w:lvlText w:val=""/>
+      <w:lvlJc w:val="left"/>
+      <w:pPr>
+        <w:ind w:left="2880" w:hanging="360"/>
+      </w:pPr>
+      <w:rPr>
+        <w:rFonts w:ascii="Wingdings" w:hAnsi="Wingdings" w:hint="default"/>
+      </w:rPr>
+    </w:lvl>
+    <w:lvl w:ilvl="3" w:tplc="08090001" w:tentative="1">
+      <w:start w:val="1"/>
+      <w:numFmt w:val="bullet"/>
+      <w:lvlText w:val=""/>
+      <w:lvlJc w:val="left"/>
+      <w:pPr>
+        <w:ind w:left="3600" w:hanging="360"/>
+      </w:pPr>
+      <w:rPr>
+        <w:rFonts w:ascii="Symbol" w:hAnsi="Symbol" w:hint="default"/>
+      </w:rPr>
+    </w:lvl>
+    <w:lvl w:ilvl="4" w:tplc="08090003" w:tentative="1">
+      <w:start w:val="1"/>
+      <w:numFmt w:val="bullet"/>
+      <w:lvlText w:val="o"/>
+      <w:lvlJc w:val="left"/>
+      <w:pPr>
+        <w:ind w:left="4320" w:hanging="360"/>
+      </w:pPr>
+      <w:rPr>
+        <w:rFonts w:ascii="Courier New" w:hAnsi="Courier New" w:cs="Courier New" w:hint="default"/>
+      </w:rPr>
+    </w:lvl>
+    <w:lvl w:ilvl="5" w:tplc="08090005" w:tentative="1">
+      <w:start w:val="1"/>
+      <w:numFmt w:val="bullet"/>
+      <w:lvlText w:val=""/>
+      <w:lvlJc w:val="left"/>
+      <w:pPr>
+        <w:ind w:left="5040" w:hanging="360"/>
+      </w:pPr>
+      <w:rPr>
+        <w:rFonts w:ascii="Wingdings" w:hAnsi="Wingdings" w:hint="default"/>
+      </w:rPr>
+    </w:lvl>
+    <w:lvl w:ilvl="6" w:tplc="08090001" w:tentative="1">
+      <w:start w:val="1"/>
+      <w:numFmt w:val="bullet"/>
+      <w:lvlText w:val=""/>
+      <w:lvlJc w:val="left"/>
+      <w:pPr>
+        <w:ind w:left="5760" w:hanging="360"/>
+      </w:pPr>
+      <w:rPr>
+        <w:rFonts w:ascii="Symbol" w:hAnsi="Symbol" w:hint="default"/>
+      </w:rPr>
+    </w:lvl>
+    <w:lvl w:ilvl="7" w:tplc="08090003" w:tentative="1">
+      <w:start w:val="1"/>
+      <w:numFmt w:val="bullet"/>
+      <w:lvlText w:val="o"/>
+      <w:lvlJc w:val="left"/>
+      <w:pPr>
+        <w:ind w:left="6480" w:hanging="360"/>
+      </w:pPr>
+      <w:rPr>
+        <w:rFonts w:ascii="Courier New" w:hAnsi="Courier New" w:cs="Courier New" w:hint="default"/>
+      </w:rPr>
+    </w:lvl>
+    <w:lvl w:ilvl="8" w:tplc="08090005" w:tentative="1">
+      <w:start w:val="1"/>
+      <w:numFmt w:val="bullet"/>
+      <w:lvlText w:val=""/>
+      <w:lvlJc w:val="left"/>
+      <w:pPr>
+        <w:ind w:left="7200" w:hanging="360"/>
+      </w:pPr>
+      <w:rPr>
+        <w:rFonts w:ascii="Wingdings" w:hAnsi="Wingdings" w:hint="default"/>
+      </w:rPr>
+    </w:lvl>
+  </w:abstractNum>
+  <w:abstractNum w:abstractNumId="6" w15:restartNumberingAfterBreak="0">
+    <w:nsid w:val="5C561F6E"/>
+    <w:multiLevelType w:val="hybridMultilevel"/>
+    <w:tmpl w:val="F604A39E"/>
+    <w:lvl w:ilvl="0" w:tplc="08090001">
+      <w:start w:val="1"/>
+      <w:numFmt w:val="bullet"/>
+      <w:lvlText w:val=""/>
+      <w:lvlJc w:val="left"/>
+      <w:pPr>
+        <w:ind w:left="720" w:hanging="360"/>
+      </w:pPr>
+      <w:rPr>
+        <w:rFonts w:ascii="Symbol" w:hAnsi="Symbol" w:hint="default"/>
+      </w:rPr>
+    </w:lvl>
+    <w:lvl w:ilvl="1" w:tplc="08090003" w:tentative="1">
+      <w:start w:val="1"/>
+      <w:numFmt w:val="bullet"/>
+      <w:lvlText w:val="o"/>
+      <w:lvlJc w:val="left"/>
+      <w:pPr>
+        <w:ind w:left="1440" w:hanging="360"/>
+      </w:pPr>
+      <w:rPr>
+        <w:rFonts w:ascii="Courier New" w:hAnsi="Courier New" w:cs="Courier New" w:hint="default"/>
+      </w:rPr>
+    </w:lvl>
+    <w:lvl w:ilvl="2" w:tplc="08090005" w:tentative="1">
+      <w:start w:val="1"/>
+      <w:numFmt w:val="bullet"/>
+      <w:lvlText w:val=""/>
+      <w:lvlJc w:val="left"/>
+      <w:pPr>
+        <w:ind w:left="2160" w:hanging="360"/>
+      </w:pPr>
+      <w:rPr>
+        <w:rFonts w:ascii="Wingdings" w:hAnsi="Wingdings" w:hint="default"/>
+      </w:rPr>
+    </w:lvl>
+    <w:lvl w:ilvl="3" w:tplc="08090001" w:tentative="1">
+      <w:start w:val="1"/>
+      <w:numFmt w:val="bullet"/>
+      <w:lvlText w:val=""/>
+      <w:lvlJc w:val="left"/>
+      <w:pPr>
+        <w:ind w:left="2880" w:hanging="360"/>
+      </w:pPr>
+      <w:rPr>
+        <w:rFonts w:ascii="Symbol" w:hAnsi="Symbol" w:hint="default"/>
+      </w:rPr>
+    </w:lvl>
+    <w:lvl w:ilvl="4" w:tplc="08090003" w:tentative="1">
+      <w:start w:val="1"/>
+      <w:numFmt w:val="bullet"/>
+      <w:lvlText w:val="o"/>
+      <w:lvlJc w:val="left"/>
+      <w:pPr>
+        <w:ind w:left="3600" w:hanging="360"/>
+      </w:pPr>
+      <w:rPr>
+        <w:rFonts w:ascii="Courier New" w:hAnsi="Courier New" w:cs="Courier New" w:hint="default"/>
+      </w:rPr>
+    </w:lvl>
+    <w:lvl w:ilvl="5" w:tplc="08090005" w:tentative="1">
+      <w:start w:val="1"/>
+      <w:numFmt w:val="bullet"/>
+      <w:lvlText w:val=""/>
+      <w:lvlJc w:val="left"/>
+      <w:pPr>
+        <w:ind w:left="4320" w:hanging="360"/>
+      </w:pPr>
+      <w:rPr>
+        <w:rFonts w:ascii="Wingdings" w:hAnsi="Wingdings" w:hint="default"/>
+      </w:rPr>
+    </w:lvl>
+    <w:lvl w:ilvl="6" w:tplc="08090001" w:tentative="1">
+      <w:start w:val="1"/>
+      <w:numFmt w:val="bullet"/>
+      <w:lvlText w:val=""/>
+      <w:lvlJc w:val="left"/>
+      <w:pPr>
+        <w:ind w:left="5040" w:hanging="360"/>
+      </w:pPr>
+      <w:rPr>
+        <w:rFonts w:ascii="Symbol" w:hAnsi="Symbol" w:hint="default"/>
+      </w:rPr>
+    </w:lvl>
+    <w:lvl w:ilvl="7" w:tplc="08090003" w:tentative="1">
+      <w:start w:val="1"/>
+      <w:numFmt w:val="bullet"/>
+      <w:lvlText w:val="o"/>
+      <w:lvlJc w:val="left"/>
+      <w:pPr>
+        <w:ind w:left="5760" w:hanging="360"/>
+      </w:pPr>
+      <w:rPr>
+        <w:rFonts w:ascii="Courier New" w:hAnsi="Courier New" w:cs="Courier New" w:hint="default"/>
+      </w:rPr>
+    </w:lvl>
+    <w:lvl w:ilvl="8" w:tplc="08090005" w:tentative="1">
+      <w:start w:val="1"/>
+      <w:numFmt w:val="bullet"/>
+      <w:lvlText w:val=""/>
+      <w:lvlJc w:val="left"/>
+      <w:pPr>
+        <w:ind w:left="6480" w:hanging="360"/>
+      </w:pPr>
+      <w:rPr>
+        <w:rFonts w:ascii="Wingdings" w:hAnsi="Wingdings" w:hint="default"/>
+      </w:rPr>
+    </w:lvl>
+  </w:abstractNum>
   <w:num w:numId="1">
+    <w:abstractNumId w:val="4"/>
+  </w:num>
+  <w:num w:numId="2">
+    <w:abstractNumId w:val="3"/>
+  </w:num>
+  <w:num w:numId="3">
+    <w:abstractNumId w:val="6"/>
+  </w:num>
+  <w:num w:numId="4">
     <w:abstractNumId w:val="0"/>
+  </w:num>
+  <w:num w:numId="5">
+    <w:abstractNumId w:val="5"/>
+  </w:num>
+  <w:num w:numId="6">
+    <w:abstractNumId w:val="2"/>
+  </w:num>
+  <w:num w:numId="7">
+    <w:abstractNumId w:val="1"/>
   </w:num>
 </w:numbering>
 </file>
 
 <file path=word/styles.xml><?xml version="1.0" encoding="utf-8"?>
-<w:styles xmlns:mc="http://schemas.openxmlformats.org/markup-compatibility/2006" xmlns:r="http://schemas.openxmlformats.org/officeDocument/2006/relationships" xmlns:w="http://schemas.openxmlformats.org/wordprocessingml/2006/main" xmlns:w14="http://schemas.microsoft.com/office/word/2010/wordml" xmlns:w15="http://schemas.microsoft.com/office/word/2012/wordml" xmlns:w16cid="http://schemas.microsoft.com/office/word/2016/wordml/cid" xmlns:w16se="http://schemas.microsoft.com/office/word/2015/wordml/symex" mc:Ignorable="w14 w15 w16se w16cid">
+<w:styles xmlns:mc="http://schemas.openxmlformats.org/markup-compatibility/2006" xmlns:r="http://schemas.openxmlformats.org/officeDocument/2006/relationships" xmlns:w="http://schemas.openxmlformats.org/wordprocessingml/2006/main" xmlns:w14="http://schemas.microsoft.com/office/word/2010/wordml" xmlns:w15="http://schemas.microsoft.com/office/word/2012/wordml" xmlns:w16se="http://schemas.microsoft.com/office/word/2015/wordml/symex" mc:Ignorable="w14 w15 w16se">
   <w:docDefaults>
     <w:rPrDefault>
       <w:rPr>
@@ -5448,7 +7131,7 @@
       </w:pPr>
     </w:pPrDefault>
   </w:docDefaults>
-  <w:latentStyles w:defLockedState="0" w:defUIPriority="99" w:defSemiHidden="0" w:defUnhideWhenUsed="0" w:defQFormat="0" w:count="375">
+  <w:latentStyles w:defLockedState="0" w:defUIPriority="99" w:defSemiHidden="0" w:defUnhideWhenUsed="0" w:defQFormat="0" w:count="371">
     <w:lsdException w:name="Normal" w:uiPriority="0" w:qFormat="1"/>
     <w:lsdException w:name="heading 1" w:uiPriority="9" w:qFormat="1"/>
     <w:lsdException w:name="heading 2" w:semiHidden="1" w:uiPriority="9" w:unhideWhenUsed="1" w:qFormat="1"/>
@@ -5820,10 +7503,6 @@
     <w:lsdException w:name="List Table 5 Dark Accent 6" w:uiPriority="50"/>
     <w:lsdException w:name="List Table 6 Colorful Accent 6" w:uiPriority="51"/>
     <w:lsdException w:name="List Table 7 Colorful Accent 6" w:uiPriority="52"/>
-    <w:lsdException w:name="Mention" w:semiHidden="1" w:unhideWhenUsed="1"/>
-    <w:lsdException w:name="Smart Hyperlink" w:semiHidden="1" w:unhideWhenUsed="1"/>
-    <w:lsdException w:name="Hashtag" w:semiHidden="1" w:unhideWhenUsed="1"/>
-    <w:lsdException w:name="Unresolved Mention" w:semiHidden="1" w:unhideWhenUsed="1"/>
   </w:latentStyles>
   <w:style w:type="paragraph" w:default="1" w:styleId="Normal">
     <w:name w:val="Normal"/>
@@ -5893,6 +7572,28 @@
       <w:color w:val="243F60" w:themeColor="accent1" w:themeShade="7F"/>
       <w:sz w:val="24"/>
       <w:szCs w:val="24"/>
+    </w:rPr>
+  </w:style>
+  <w:style w:type="paragraph" w:styleId="Heading4">
+    <w:name w:val="heading 4"/>
+    <w:basedOn w:val="Normal"/>
+    <w:next w:val="Normal"/>
+    <w:link w:val="Heading4Char"/>
+    <w:uiPriority w:val="9"/>
+    <w:unhideWhenUsed/>
+    <w:qFormat/>
+    <w:rsid w:val="00C95EF0"/>
+    <w:pPr>
+      <w:keepNext/>
+      <w:keepLines/>
+      <w:spacing w:before="40" w:after="0"/>
+      <w:outlineLvl w:val="3"/>
+    </w:pPr>
+    <w:rPr>
+      <w:rFonts w:asciiTheme="majorHAnsi" w:eastAsiaTheme="majorEastAsia" w:hAnsiTheme="majorHAnsi" w:cstheme="majorBidi"/>
+      <w:i/>
+      <w:iCs/>
+      <w:color w:val="365F91" w:themeColor="accent1" w:themeShade="BF"/>
     </w:rPr>
   </w:style>
   <w:style w:type="character" w:default="1" w:styleId="DefaultParagraphFont">
@@ -6181,6 +7882,19 @@
       <w:spacing w:after="100"/>
       <w:ind w:left="440"/>
     </w:pPr>
+  </w:style>
+  <w:style w:type="character" w:customStyle="1" w:styleId="Heading4Char">
+    <w:name w:val="Heading 4 Char"/>
+    <w:basedOn w:val="DefaultParagraphFont"/>
+    <w:link w:val="Heading4"/>
+    <w:uiPriority w:val="9"/>
+    <w:rsid w:val="00C95EF0"/>
+    <w:rPr>
+      <w:rFonts w:asciiTheme="majorHAnsi" w:eastAsiaTheme="majorEastAsia" w:hAnsiTheme="majorHAnsi" w:cstheme="majorBidi"/>
+      <w:i/>
+      <w:iCs/>
+      <w:color w:val="365F91" w:themeColor="accent1" w:themeShade="BF"/>
+    </w:rPr>
   </w:style>
 </w:styles>
 </file>
@@ -6473,7 +8187,7 @@
 </file>
 
 <file path=customXml/itemProps1.xml><?xml version="1.0" encoding="utf-8"?>
-<ds:datastoreItem xmlns:ds="http://schemas.openxmlformats.org/officeDocument/2006/customXml" ds:itemID="{9B363D92-B9C2-46EC-A000-0E04E6F5CAEF}">
+<ds:datastoreItem xmlns:ds="http://schemas.openxmlformats.org/officeDocument/2006/customXml" ds:itemID="{4825B5D8-021E-4274-9C73-78CBFFB40187}">
   <ds:schemaRefs>
     <ds:schemaRef ds:uri="http://schemas.openxmlformats.org/officeDocument/2006/bibliography"/>
   </ds:schemaRefs>

</xml_diff>

<commit_message>
1st draft, feature functional requirements
</commit_message>
<xml_diff>
--- a/Gameplay Mechanics Report.docx
+++ b/Gameplay Mechanics Report.docx
@@ -1,6 +1,6 @@
 
 <file path=word/document.xml><?xml version="1.0" encoding="utf-8"?>
-<w:document xmlns:wpc="http://schemas.microsoft.com/office/word/2010/wordprocessingCanvas" xmlns:cx="http://schemas.microsoft.com/office/drawing/2014/chartex" xmlns:cx1="http://schemas.microsoft.com/office/drawing/2015/9/8/chartex" xmlns:mc="http://schemas.openxmlformats.org/markup-compatibility/2006" xmlns:o="urn:schemas-microsoft-com:office:office" xmlns:r="http://schemas.openxmlformats.org/officeDocument/2006/relationships" xmlns:m="http://schemas.openxmlformats.org/officeDocument/2006/math" xmlns:v="urn:schemas-microsoft-com:vml" xmlns:wp14="http://schemas.microsoft.com/office/word/2010/wordprocessingDrawing" xmlns:wp="http://schemas.openxmlformats.org/drawingml/2006/wordprocessingDrawing" xmlns:w10="urn:schemas-microsoft-com:office:word" xmlns:w="http://schemas.openxmlformats.org/wordprocessingml/2006/main" xmlns:w14="http://schemas.microsoft.com/office/word/2010/wordml" xmlns:w15="http://schemas.microsoft.com/office/word/2012/wordml" xmlns:w16se="http://schemas.microsoft.com/office/word/2015/wordml/symex" xmlns:wpg="http://schemas.microsoft.com/office/word/2010/wordprocessingGroup" xmlns:wpi="http://schemas.microsoft.com/office/word/2010/wordprocessingInk" xmlns:wne="http://schemas.microsoft.com/office/word/2006/wordml" xmlns:wps="http://schemas.microsoft.com/office/word/2010/wordprocessingShape" mc:Ignorable="w14 w15 w16se wp14">
+<w:document xmlns:wpc="http://schemas.microsoft.com/office/word/2010/wordprocessingCanvas" xmlns:cx="http://schemas.microsoft.com/office/drawing/2014/chartex" xmlns:cx1="http://schemas.microsoft.com/office/drawing/2015/9/8/chartex" xmlns:cx2="http://schemas.microsoft.com/office/drawing/2015/10/21/chartex" xmlns:cx3="http://schemas.microsoft.com/office/drawing/2016/5/9/chartex" xmlns:cx4="http://schemas.microsoft.com/office/drawing/2016/5/10/chartex" xmlns:cx5="http://schemas.microsoft.com/office/drawing/2016/5/11/chartex" xmlns:cx6="http://schemas.microsoft.com/office/drawing/2016/5/12/chartex" xmlns:cx7="http://schemas.microsoft.com/office/drawing/2016/5/13/chartex" xmlns:cx8="http://schemas.microsoft.com/office/drawing/2016/5/14/chartex" xmlns:mc="http://schemas.openxmlformats.org/markup-compatibility/2006" xmlns:aink="http://schemas.microsoft.com/office/drawing/2016/ink" xmlns:am3d="http://schemas.microsoft.com/office/drawing/2017/model3d" xmlns:o="urn:schemas-microsoft-com:office:office" xmlns:r="http://schemas.openxmlformats.org/officeDocument/2006/relationships" xmlns:m="http://schemas.openxmlformats.org/officeDocument/2006/math" xmlns:v="urn:schemas-microsoft-com:vml" xmlns:wp14="http://schemas.microsoft.com/office/word/2010/wordprocessingDrawing" xmlns:wp="http://schemas.openxmlformats.org/drawingml/2006/wordprocessingDrawing" xmlns:w10="urn:schemas-microsoft-com:office:word" xmlns:w="http://schemas.openxmlformats.org/wordprocessingml/2006/main" xmlns:w14="http://schemas.microsoft.com/office/word/2010/wordml" xmlns:w15="http://schemas.microsoft.com/office/word/2012/wordml" xmlns:w16cid="http://schemas.microsoft.com/office/word/2016/wordml/cid" xmlns:w16se="http://schemas.microsoft.com/office/word/2015/wordml/symex" xmlns:wpg="http://schemas.microsoft.com/office/word/2010/wordprocessingGroup" xmlns:wpi="http://schemas.microsoft.com/office/word/2010/wordprocessingInk" xmlns:wne="http://schemas.microsoft.com/office/word/2006/wordml" xmlns:wps="http://schemas.microsoft.com/office/word/2010/wordprocessingShape" mc:Ignorable="w14 w15 w16se w16cid wp14">
   <w:body>
     <w:p>
       <w:pPr>
@@ -229,7 +229,7 @@
           <w:bottom w:val="single" w:sz="6" w:space="1" w:color="auto"/>
         </w:pBdr>
       </w:pPr>
-      <w:bookmarkStart w:id="1" w:name="_Toc1843457"/>
+      <w:bookmarkStart w:id="1" w:name="_Toc2115367"/>
       <w:r>
         <w:lastRenderedPageBreak/>
         <w:t>Document Version</w:t>
@@ -678,7 +678,7 @@
             </w:rPr>
             <w:fldChar w:fldCharType="separate"/>
           </w:r>
-          <w:hyperlink w:anchor="_Toc1843457" w:history="1">
+          <w:hyperlink w:anchor="_Toc2115367" w:history="1">
             <w:r>
               <w:rPr>
                 <w:rStyle w:val="Hyperlink"/>
@@ -701,7 +701,7 @@
               <w:rPr>
                 <w:webHidden/>
               </w:rPr>
-              <w:instrText xml:space="preserve"> PAGEREF _Toc1843457 \h </w:instrText>
+              <w:instrText xml:space="preserve"> PAGEREF _Toc2115367 \h </w:instrText>
             </w:r>
             <w:r>
               <w:rPr>
@@ -737,7 +737,7 @@
               <w:lang w:eastAsia="en-GB"/>
             </w:rPr>
           </w:pPr>
-          <w:hyperlink w:anchor="_Toc1843458" w:history="1">
+          <w:hyperlink w:anchor="_Toc2115368" w:history="1">
             <w:r>
               <w:rPr>
                 <w:rStyle w:val="Hyperlink"/>
@@ -760,7 +760,7 @@
               <w:rPr>
                 <w:webHidden/>
               </w:rPr>
-              <w:instrText xml:space="preserve"> PAGEREF _Toc1843458 \h </w:instrText>
+              <w:instrText xml:space="preserve"> PAGEREF _Toc2115368 \h </w:instrText>
             </w:r>
             <w:r>
               <w:rPr>
@@ -796,7 +796,7 @@
               <w:lang w:eastAsia="en-GB"/>
             </w:rPr>
           </w:pPr>
-          <w:hyperlink w:anchor="_Toc1843459" w:history="1">
+          <w:hyperlink w:anchor="_Toc2115369" w:history="1">
             <w:r>
               <w:rPr>
                 <w:rStyle w:val="Hyperlink"/>
@@ -819,7 +819,7 @@
               <w:rPr>
                 <w:webHidden/>
               </w:rPr>
-              <w:instrText xml:space="preserve"> PAGEREF _Toc1843459 \h </w:instrText>
+              <w:instrText xml:space="preserve"> PAGEREF _Toc2115369 \h </w:instrText>
             </w:r>
             <w:r>
               <w:rPr>
@@ -859,7 +859,7 @@
               <w:lang w:eastAsia="en-GB"/>
             </w:rPr>
           </w:pPr>
-          <w:hyperlink w:anchor="_Toc1843460" w:history="1">
+          <w:hyperlink w:anchor="_Toc2115370" w:history="1">
             <w:r>
               <w:rPr>
                 <w:rStyle w:val="Hyperlink"/>
@@ -901,7 +901,7 @@
                 <w:noProof/>
                 <w:webHidden/>
               </w:rPr>
-              <w:instrText xml:space="preserve"> PAGEREF _Toc1843460 \h </w:instrText>
+              <w:instrText xml:space="preserve"> PAGEREF _Toc2115370 \h </w:instrText>
             </w:r>
             <w:r>
               <w:rPr>
@@ -944,7 +944,7 @@
               <w:lang w:eastAsia="en-GB"/>
             </w:rPr>
           </w:pPr>
-          <w:hyperlink w:anchor="_Toc1843461" w:history="1">
+          <w:hyperlink w:anchor="_Toc2115371" w:history="1">
             <w:r>
               <w:rPr>
                 <w:rStyle w:val="Hyperlink"/>
@@ -971,7 +971,7 @@
                 <w:noProof/>
                 <w:webHidden/>
               </w:rPr>
-              <w:instrText xml:space="preserve"> PAGEREF _Toc1843461 \h </w:instrText>
+              <w:instrText xml:space="preserve"> PAGEREF _Toc2115371 \h </w:instrText>
             </w:r>
             <w:r>
               <w:rPr>
@@ -1014,7 +1014,7 @@
               <w:lang w:eastAsia="en-GB"/>
             </w:rPr>
           </w:pPr>
-          <w:hyperlink w:anchor="_Toc1843462" w:history="1">
+          <w:hyperlink w:anchor="_Toc2115372" w:history="1">
             <w:r>
               <w:rPr>
                 <w:rStyle w:val="Hyperlink"/>
@@ -1041,7 +1041,7 @@
                 <w:noProof/>
                 <w:webHidden/>
               </w:rPr>
-              <w:instrText xml:space="preserve"> PAGEREF _Toc1843462 \h </w:instrText>
+              <w:instrText xml:space="preserve"> PAGEREF _Toc2115372 \h </w:instrText>
             </w:r>
             <w:r>
               <w:rPr>
@@ -1084,7 +1084,7 @@
               <w:lang w:eastAsia="en-GB"/>
             </w:rPr>
           </w:pPr>
-          <w:hyperlink w:anchor="_Toc1843463" w:history="1">
+          <w:hyperlink w:anchor="_Toc2115373" w:history="1">
             <w:r>
               <w:rPr>
                 <w:rStyle w:val="Hyperlink"/>
@@ -1111,7 +1111,7 @@
                 <w:noProof/>
                 <w:webHidden/>
               </w:rPr>
-              <w:instrText xml:space="preserve"> PAGEREF _Toc1843463 \h </w:instrText>
+              <w:instrText xml:space="preserve"> PAGEREF _Toc2115373 \h </w:instrText>
             </w:r>
             <w:r>
               <w:rPr>
@@ -1155,7 +1155,7 @@
               <w:lang w:eastAsia="en-GB"/>
             </w:rPr>
           </w:pPr>
-          <w:hyperlink w:anchor="_Toc1843464" w:history="1">
+          <w:hyperlink w:anchor="_Toc2115374" w:history="1">
             <w:r>
               <w:rPr>
                 <w:rStyle w:val="Hyperlink"/>
@@ -1197,7 +1197,217 @@
                 <w:noProof/>
                 <w:webHidden/>
               </w:rPr>
-              <w:instrText xml:space="preserve"> PAGEREF _Toc1843464 \h </w:instrText>
+              <w:instrText xml:space="preserve"> PAGEREF _Toc2115374 \h </w:instrText>
+            </w:r>
+            <w:r>
+              <w:rPr>
+                <w:noProof/>
+                <w:webHidden/>
+              </w:rPr>
+            </w:r>
+            <w:r>
+              <w:rPr>
+                <w:noProof/>
+                <w:webHidden/>
+              </w:rPr>
+              <w:fldChar w:fldCharType="separate"/>
+            </w:r>
+            <w:r>
+              <w:rPr>
+                <w:noProof/>
+                <w:webHidden/>
+              </w:rPr>
+              <w:t>6</w:t>
+            </w:r>
+            <w:r>
+              <w:rPr>
+                <w:noProof/>
+                <w:webHidden/>
+              </w:rPr>
+              <w:fldChar w:fldCharType="end"/>
+            </w:r>
+          </w:hyperlink>
+        </w:p>
+        <w:p>
+          <w:pPr>
+            <w:pStyle w:val="TOC3"/>
+            <w:tabs>
+              <w:tab w:val="right" w:leader="dot" w:pos="9016"/>
+            </w:tabs>
+            <w:rPr>
+              <w:rFonts w:eastAsiaTheme="minorEastAsia"/>
+              <w:noProof/>
+              <w:lang w:eastAsia="en-GB"/>
+            </w:rPr>
+          </w:pPr>
+          <w:hyperlink w:anchor="_Toc2115375" w:history="1">
+            <w:r>
+              <w:rPr>
+                <w:rStyle w:val="Hyperlink"/>
+                <w:noProof/>
+              </w:rPr>
+              <w:t>1.2.1 Overall Function</w:t>
+            </w:r>
+            <w:r>
+              <w:rPr>
+                <w:noProof/>
+                <w:webHidden/>
+              </w:rPr>
+              <w:tab/>
+            </w:r>
+            <w:r>
+              <w:rPr>
+                <w:noProof/>
+                <w:webHidden/>
+              </w:rPr>
+              <w:fldChar w:fldCharType="begin"/>
+            </w:r>
+            <w:r>
+              <w:rPr>
+                <w:noProof/>
+                <w:webHidden/>
+              </w:rPr>
+              <w:instrText xml:space="preserve"> PAGEREF _Toc2115375 \h </w:instrText>
+            </w:r>
+            <w:r>
+              <w:rPr>
+                <w:noProof/>
+                <w:webHidden/>
+              </w:rPr>
+            </w:r>
+            <w:r>
+              <w:rPr>
+                <w:noProof/>
+                <w:webHidden/>
+              </w:rPr>
+              <w:fldChar w:fldCharType="separate"/>
+            </w:r>
+            <w:r>
+              <w:rPr>
+                <w:noProof/>
+                <w:webHidden/>
+              </w:rPr>
+              <w:t>6</w:t>
+            </w:r>
+            <w:r>
+              <w:rPr>
+                <w:noProof/>
+                <w:webHidden/>
+              </w:rPr>
+              <w:fldChar w:fldCharType="end"/>
+            </w:r>
+          </w:hyperlink>
+        </w:p>
+        <w:p>
+          <w:pPr>
+            <w:pStyle w:val="TOC3"/>
+            <w:tabs>
+              <w:tab w:val="right" w:leader="dot" w:pos="9016"/>
+            </w:tabs>
+            <w:rPr>
+              <w:rFonts w:eastAsiaTheme="minorEastAsia"/>
+              <w:noProof/>
+              <w:lang w:eastAsia="en-GB"/>
+            </w:rPr>
+          </w:pPr>
+          <w:hyperlink w:anchor="_Toc2115376" w:history="1">
+            <w:r>
+              <w:rPr>
+                <w:rStyle w:val="Hyperlink"/>
+                <w:noProof/>
+              </w:rPr>
+              <w:t>1.2.2 User Guide</w:t>
+            </w:r>
+            <w:r>
+              <w:rPr>
+                <w:noProof/>
+                <w:webHidden/>
+              </w:rPr>
+              <w:tab/>
+            </w:r>
+            <w:r>
+              <w:rPr>
+                <w:noProof/>
+                <w:webHidden/>
+              </w:rPr>
+              <w:fldChar w:fldCharType="begin"/>
+            </w:r>
+            <w:r>
+              <w:rPr>
+                <w:noProof/>
+                <w:webHidden/>
+              </w:rPr>
+              <w:instrText xml:space="preserve"> PAGEREF _Toc2115376 \h </w:instrText>
+            </w:r>
+            <w:r>
+              <w:rPr>
+                <w:noProof/>
+                <w:webHidden/>
+              </w:rPr>
+            </w:r>
+            <w:r>
+              <w:rPr>
+                <w:noProof/>
+                <w:webHidden/>
+              </w:rPr>
+              <w:fldChar w:fldCharType="separate"/>
+            </w:r>
+            <w:r>
+              <w:rPr>
+                <w:noProof/>
+                <w:webHidden/>
+              </w:rPr>
+              <w:t>6</w:t>
+            </w:r>
+            <w:r>
+              <w:rPr>
+                <w:noProof/>
+                <w:webHidden/>
+              </w:rPr>
+              <w:fldChar w:fldCharType="end"/>
+            </w:r>
+          </w:hyperlink>
+        </w:p>
+        <w:p>
+          <w:pPr>
+            <w:pStyle w:val="TOC3"/>
+            <w:tabs>
+              <w:tab w:val="right" w:leader="dot" w:pos="9016"/>
+            </w:tabs>
+            <w:rPr>
+              <w:rFonts w:eastAsiaTheme="minorEastAsia"/>
+              <w:noProof/>
+              <w:lang w:eastAsia="en-GB"/>
+            </w:rPr>
+          </w:pPr>
+          <w:hyperlink w:anchor="_Toc2115377" w:history="1">
+            <w:r>
+              <w:rPr>
+                <w:rStyle w:val="Hyperlink"/>
+                <w:noProof/>
+              </w:rPr>
+              <w:t>1.2.3 Technical Requirements</w:t>
+            </w:r>
+            <w:r>
+              <w:rPr>
+                <w:noProof/>
+                <w:webHidden/>
+              </w:rPr>
+              <w:tab/>
+            </w:r>
+            <w:r>
+              <w:rPr>
+                <w:noProof/>
+                <w:webHidden/>
+              </w:rPr>
+              <w:fldChar w:fldCharType="begin"/>
+            </w:r>
+            <w:r>
+              <w:rPr>
+                <w:noProof/>
+                <w:webHidden/>
+              </w:rPr>
+              <w:instrText xml:space="preserve"> PAGEREF _Toc2115377 \h </w:instrText>
             </w:r>
             <w:r>
               <w:rPr>
@@ -1241,7 +1451,7 @@
               <w:lang w:eastAsia="en-GB"/>
             </w:rPr>
           </w:pPr>
-          <w:hyperlink w:anchor="_Toc1843465" w:history="1">
+          <w:hyperlink w:anchor="_Toc2115378" w:history="1">
             <w:r>
               <w:rPr>
                 <w:rStyle w:val="Hyperlink"/>
@@ -1283,7 +1493,7 @@
                 <w:noProof/>
                 <w:webHidden/>
               </w:rPr>
-              <w:instrText xml:space="preserve"> PAGEREF _Toc1843465 \h </w:instrText>
+              <w:instrText xml:space="preserve"> PAGEREF _Toc2115378 \h </w:instrText>
             </w:r>
             <w:r>
               <w:rPr>
@@ -1326,7 +1536,7 @@
               <w:lang w:eastAsia="en-GB"/>
             </w:rPr>
           </w:pPr>
-          <w:hyperlink w:anchor="_Toc1843466" w:history="1">
+          <w:hyperlink w:anchor="_Toc2115379" w:history="1">
             <w:r>
               <w:rPr>
                 <w:rStyle w:val="Hyperlink"/>
@@ -1353,7 +1563,7 @@
                 <w:noProof/>
                 <w:webHidden/>
               </w:rPr>
-              <w:instrText xml:space="preserve"> PAGEREF _Toc1843466 \h </w:instrText>
+              <w:instrText xml:space="preserve"> PAGEREF _Toc2115379 \h </w:instrText>
             </w:r>
             <w:r>
               <w:rPr>
@@ -1396,7 +1606,7 @@
               <w:lang w:eastAsia="en-GB"/>
             </w:rPr>
           </w:pPr>
-          <w:hyperlink w:anchor="_Toc1843467" w:history="1">
+          <w:hyperlink w:anchor="_Toc2115380" w:history="1">
             <w:r>
               <w:rPr>
                 <w:rStyle w:val="Hyperlink"/>
@@ -1423,7 +1633,7 @@
                 <w:noProof/>
                 <w:webHidden/>
               </w:rPr>
-              <w:instrText xml:space="preserve"> PAGEREF _Toc1843467 \h </w:instrText>
+              <w:instrText xml:space="preserve"> PAGEREF _Toc2115380 \h </w:instrText>
             </w:r>
             <w:r>
               <w:rPr>
@@ -1443,7 +1653,7 @@
                 <w:noProof/>
                 <w:webHidden/>
               </w:rPr>
-              <w:t>6</w:t>
+              <w:t>7</w:t>
             </w:r>
             <w:r>
               <w:rPr>
@@ -1466,7 +1676,7 @@
               <w:lang w:eastAsia="en-GB"/>
             </w:rPr>
           </w:pPr>
-          <w:hyperlink w:anchor="_Toc1843468" w:history="1">
+          <w:hyperlink w:anchor="_Toc2115381" w:history="1">
             <w:r>
               <w:rPr>
                 <w:rStyle w:val="Hyperlink"/>
@@ -1493,7 +1703,7 @@
                 <w:noProof/>
                 <w:webHidden/>
               </w:rPr>
-              <w:instrText xml:space="preserve"> PAGEREF _Toc1843468 \h </w:instrText>
+              <w:instrText xml:space="preserve"> PAGEREF _Toc2115381 \h </w:instrText>
             </w:r>
             <w:r>
               <w:rPr>
@@ -1513,7 +1723,7 @@
                 <w:noProof/>
                 <w:webHidden/>
               </w:rPr>
-              <w:t>6</w:t>
+              <w:t>7</w:t>
             </w:r>
             <w:r>
               <w:rPr>
@@ -1537,7 +1747,7 @@
               <w:lang w:eastAsia="en-GB"/>
             </w:rPr>
           </w:pPr>
-          <w:hyperlink w:anchor="_Toc1843469" w:history="1">
+          <w:hyperlink w:anchor="_Toc2115382" w:history="1">
             <w:r>
               <w:rPr>
                 <w:rStyle w:val="Hyperlink"/>
@@ -1579,7 +1789,7 @@
                 <w:noProof/>
                 <w:webHidden/>
               </w:rPr>
-              <w:instrText xml:space="preserve"> PAGEREF _Toc1843469 \h </w:instrText>
+              <w:instrText xml:space="preserve"> PAGEREF _Toc2115382 \h </w:instrText>
             </w:r>
             <w:r>
               <w:rPr>
@@ -1622,7 +1832,7 @@
               <w:lang w:eastAsia="en-GB"/>
             </w:rPr>
           </w:pPr>
-          <w:hyperlink w:anchor="_Toc1843470" w:history="1">
+          <w:hyperlink w:anchor="_Toc2115383" w:history="1">
             <w:r>
               <w:rPr>
                 <w:rStyle w:val="Hyperlink"/>
@@ -1649,7 +1859,7 @@
                 <w:noProof/>
                 <w:webHidden/>
               </w:rPr>
-              <w:instrText xml:space="preserve"> PAGEREF _Toc1843470 \h </w:instrText>
+              <w:instrText xml:space="preserve"> PAGEREF _Toc2115383 \h </w:instrText>
             </w:r>
             <w:r>
               <w:rPr>
@@ -1692,7 +1902,7 @@
               <w:lang w:eastAsia="en-GB"/>
             </w:rPr>
           </w:pPr>
-          <w:hyperlink w:anchor="_Toc1843471" w:history="1">
+          <w:hyperlink w:anchor="_Toc2115384" w:history="1">
             <w:r>
               <w:rPr>
                 <w:rStyle w:val="Hyperlink"/>
@@ -1719,7 +1929,7 @@
                 <w:noProof/>
                 <w:webHidden/>
               </w:rPr>
-              <w:instrText xml:space="preserve"> PAGEREF _Toc1843471 \h </w:instrText>
+              <w:instrText xml:space="preserve"> PAGEREF _Toc2115384 \h </w:instrText>
             </w:r>
             <w:r>
               <w:rPr>
@@ -1762,7 +1972,7 @@
               <w:lang w:eastAsia="en-GB"/>
             </w:rPr>
           </w:pPr>
-          <w:hyperlink w:anchor="_Toc1843472" w:history="1">
+          <w:hyperlink w:anchor="_Toc2115385" w:history="1">
             <w:r>
               <w:rPr>
                 <w:rStyle w:val="Hyperlink"/>
@@ -1789,7 +1999,7 @@
                 <w:noProof/>
                 <w:webHidden/>
               </w:rPr>
-              <w:instrText xml:space="preserve"> PAGEREF _Toc1843472 \h </w:instrText>
+              <w:instrText xml:space="preserve"> PAGEREF _Toc2115385 \h </w:instrText>
             </w:r>
             <w:r>
               <w:rPr>
@@ -1832,7 +2042,7 @@
               <w:lang w:eastAsia="en-GB"/>
             </w:rPr>
           </w:pPr>
-          <w:hyperlink w:anchor="_Toc1843473" w:history="1">
+          <w:hyperlink w:anchor="_Toc2115386" w:history="1">
             <w:r>
               <w:rPr>
                 <w:rStyle w:val="Hyperlink"/>
@@ -1859,7 +2069,7 @@
                 <w:noProof/>
                 <w:webHidden/>
               </w:rPr>
-              <w:instrText xml:space="preserve"> PAGEREF _Toc1843473 \h </w:instrText>
+              <w:instrText xml:space="preserve"> PAGEREF _Toc2115386 \h </w:instrText>
             </w:r>
             <w:r>
               <w:rPr>
@@ -1879,7 +2089,7 @@
                 <w:noProof/>
                 <w:webHidden/>
               </w:rPr>
-              <w:t>7</w:t>
+              <w:t>8</w:t>
             </w:r>
             <w:r>
               <w:rPr>
@@ -1902,7 +2112,7 @@
               <w:lang w:eastAsia="en-GB"/>
             </w:rPr>
           </w:pPr>
-          <w:hyperlink w:anchor="_Toc1843474" w:history="1">
+          <w:hyperlink w:anchor="_Toc2115387" w:history="1">
             <w:r>
               <w:rPr>
                 <w:rStyle w:val="Hyperlink"/>
@@ -1929,7 +2139,7 @@
                 <w:noProof/>
                 <w:webHidden/>
               </w:rPr>
-              <w:instrText xml:space="preserve"> PAGEREF _Toc1843474 \h </w:instrText>
+              <w:instrText xml:space="preserve"> PAGEREF _Toc2115387 \h </w:instrText>
             </w:r>
             <w:r>
               <w:rPr>
@@ -1949,7 +2159,7 @@
                 <w:noProof/>
                 <w:webHidden/>
               </w:rPr>
-              <w:t>7</w:t>
+              <w:t>8</w:t>
             </w:r>
             <w:r>
               <w:rPr>
@@ -1972,7 +2182,7 @@
               <w:lang w:eastAsia="en-GB"/>
             </w:rPr>
           </w:pPr>
-          <w:hyperlink w:anchor="_Toc1843475" w:history="1">
+          <w:hyperlink w:anchor="_Toc2115388" w:history="1">
             <w:r>
               <w:rPr>
                 <w:rStyle w:val="Hyperlink"/>
@@ -1999,7 +2209,7 @@
                 <w:noProof/>
                 <w:webHidden/>
               </w:rPr>
-              <w:instrText xml:space="preserve"> PAGEREF _Toc1843475 \h </w:instrText>
+              <w:instrText xml:space="preserve"> PAGEREF _Toc2115388 \h </w:instrText>
             </w:r>
             <w:r>
               <w:rPr>
@@ -2019,7 +2229,7 @@
                 <w:noProof/>
                 <w:webHidden/>
               </w:rPr>
-              <w:t>7</w:t>
+              <w:t>8</w:t>
             </w:r>
             <w:r>
               <w:rPr>
@@ -2043,7 +2253,7 @@
               <w:lang w:eastAsia="en-GB"/>
             </w:rPr>
           </w:pPr>
-          <w:hyperlink w:anchor="_Toc1843476" w:history="1">
+          <w:hyperlink w:anchor="_Toc2115389" w:history="1">
             <w:r>
               <w:rPr>
                 <w:rStyle w:val="Hyperlink"/>
@@ -2085,7 +2295,7 @@
                 <w:noProof/>
                 <w:webHidden/>
               </w:rPr>
-              <w:instrText xml:space="preserve"> PAGEREF _Toc1843476 \h </w:instrText>
+              <w:instrText xml:space="preserve"> PAGEREF _Toc2115389 \h </w:instrText>
             </w:r>
             <w:r>
               <w:rPr>
@@ -2105,7 +2315,7 @@
                 <w:noProof/>
                 <w:webHidden/>
               </w:rPr>
-              <w:t>7</w:t>
+              <w:t>8</w:t>
             </w:r>
             <w:r>
               <w:rPr>
@@ -2128,13 +2338,13 @@
               <w:lang w:eastAsia="en-GB"/>
             </w:rPr>
           </w:pPr>
-          <w:hyperlink w:anchor="_Toc1843477" w:history="1">
+          <w:hyperlink w:anchor="_Toc2115390" w:history="1">
             <w:r>
               <w:rPr>
                 <w:rStyle w:val="Hyperlink"/>
                 <w:noProof/>
               </w:rPr>
-              <w:t>1.5.1 Performance Requirements</w:t>
+              <w:t>1.5.1 Performance</w:t>
             </w:r>
             <w:r>
               <w:rPr>
@@ -2155,7 +2365,7 @@
                 <w:noProof/>
                 <w:webHidden/>
               </w:rPr>
-              <w:instrText xml:space="preserve"> PAGEREF _Toc1843477 \h </w:instrText>
+              <w:instrText xml:space="preserve"> PAGEREF _Toc2115390 \h </w:instrText>
             </w:r>
             <w:r>
               <w:rPr>
@@ -2175,7 +2385,7 @@
                 <w:noProof/>
                 <w:webHidden/>
               </w:rPr>
-              <w:t>7</w:t>
+              <w:t>8</w:t>
             </w:r>
             <w:r>
               <w:rPr>
@@ -2198,13 +2408,13 @@
               <w:lang w:eastAsia="en-GB"/>
             </w:rPr>
           </w:pPr>
-          <w:hyperlink w:anchor="_Toc1843478" w:history="1">
+          <w:hyperlink w:anchor="_Toc2115391" w:history="1">
             <w:r>
               <w:rPr>
                 <w:rStyle w:val="Hyperlink"/>
                 <w:noProof/>
               </w:rPr>
-              <w:t>1.5.2 Software Quality Attributes</w:t>
+              <w:t>1.5.2 Design Attributes</w:t>
             </w:r>
             <w:r>
               <w:rPr>
@@ -2225,7 +2435,7 @@
                 <w:noProof/>
                 <w:webHidden/>
               </w:rPr>
-              <w:instrText xml:space="preserve"> PAGEREF _Toc1843478 \h </w:instrText>
+              <w:instrText xml:space="preserve"> PAGEREF _Toc2115391 \h </w:instrText>
             </w:r>
             <w:r>
               <w:rPr>
@@ -2245,7 +2455,7 @@
                 <w:noProof/>
                 <w:webHidden/>
               </w:rPr>
-              <w:t>7</w:t>
+              <w:t>8</w:t>
             </w:r>
             <w:r>
               <w:rPr>
@@ -2265,7 +2475,7 @@
               <w:lang w:eastAsia="en-GB"/>
             </w:rPr>
           </w:pPr>
-          <w:hyperlink w:anchor="_Toc1843479" w:history="1">
+          <w:hyperlink w:anchor="_Toc2115392" w:history="1">
             <w:r>
               <w:rPr>
                 <w:rStyle w:val="Hyperlink"/>
@@ -2288,7 +2498,7 @@
               <w:rPr>
                 <w:webHidden/>
               </w:rPr>
-              <w:instrText xml:space="preserve"> PAGEREF _Toc1843479 \h </w:instrText>
+              <w:instrText xml:space="preserve"> PAGEREF _Toc2115392 \h </w:instrText>
             </w:r>
             <w:r>
               <w:rPr>
@@ -2305,7 +2515,7 @@
               <w:rPr>
                 <w:webHidden/>
               </w:rPr>
-              <w:t>8</w:t>
+              <w:t>9</w:t>
             </w:r>
             <w:r>
               <w:rPr>
@@ -2324,7 +2534,7 @@
               <w:lang w:eastAsia="en-GB"/>
             </w:rPr>
           </w:pPr>
-          <w:hyperlink w:anchor="_Toc1843480" w:history="1">
+          <w:hyperlink w:anchor="_Toc2115393" w:history="1">
             <w:r>
               <w:rPr>
                 <w:rStyle w:val="Hyperlink"/>
@@ -2347,7 +2557,7 @@
               <w:rPr>
                 <w:webHidden/>
               </w:rPr>
-              <w:instrText xml:space="preserve"> PAGEREF _Toc1843480 \h </w:instrText>
+              <w:instrText xml:space="preserve"> PAGEREF _Toc2115393 \h </w:instrText>
             </w:r>
             <w:r>
               <w:rPr>
@@ -2364,7 +2574,7 @@
               <w:rPr>
                 <w:webHidden/>
               </w:rPr>
-              <w:t>9</w:t>
+              <w:t>10</w:t>
             </w:r>
             <w:r>
               <w:rPr>
@@ -2386,7 +2596,7 @@
               <w:lang w:eastAsia="en-GB"/>
             </w:rPr>
           </w:pPr>
-          <w:hyperlink w:anchor="_Toc1843481" w:history="1">
+          <w:hyperlink w:anchor="_Toc2115394" w:history="1">
             <w:r>
               <w:rPr>
                 <w:rStyle w:val="Hyperlink"/>
@@ -2413,7 +2623,7 @@
                 <w:noProof/>
                 <w:webHidden/>
               </w:rPr>
-              <w:instrText xml:space="preserve"> PAGEREF _Toc1843481 \h </w:instrText>
+              <w:instrText xml:space="preserve"> PAGEREF _Toc2115394 \h </w:instrText>
             </w:r>
             <w:r>
               <w:rPr>
@@ -2433,7 +2643,7 @@
                 <w:noProof/>
                 <w:webHidden/>
               </w:rPr>
-              <w:t>9</w:t>
+              <w:t>10</w:t>
             </w:r>
             <w:r>
               <w:rPr>
@@ -2456,7 +2666,7 @@
               <w:lang w:eastAsia="en-GB"/>
             </w:rPr>
           </w:pPr>
-          <w:hyperlink w:anchor="_Toc1843482" w:history="1">
+          <w:hyperlink w:anchor="_Toc2115395" w:history="1">
             <w:r>
               <w:rPr>
                 <w:rStyle w:val="Hyperlink"/>
@@ -2483,7 +2693,7 @@
                 <w:noProof/>
                 <w:webHidden/>
               </w:rPr>
-              <w:instrText xml:space="preserve"> PAGEREF _Toc1843482 \h </w:instrText>
+              <w:instrText xml:space="preserve"> PAGEREF _Toc2115395 \h </w:instrText>
             </w:r>
             <w:r>
               <w:rPr>
@@ -2503,7 +2713,7 @@
                 <w:noProof/>
                 <w:webHidden/>
               </w:rPr>
-              <w:t>9</w:t>
+              <w:t>10</w:t>
             </w:r>
             <w:r>
               <w:rPr>
@@ -2523,7 +2733,7 @@
               <w:lang w:eastAsia="en-GB"/>
             </w:rPr>
           </w:pPr>
-          <w:hyperlink w:anchor="_Toc1843483" w:history="1">
+          <w:hyperlink w:anchor="_Toc2115396" w:history="1">
             <w:r>
               <w:rPr>
                 <w:rStyle w:val="Hyperlink"/>
@@ -2546,7 +2756,7 @@
               <w:rPr>
                 <w:webHidden/>
               </w:rPr>
-              <w:instrText xml:space="preserve"> PAGEREF _Toc1843483 \h </w:instrText>
+              <w:instrText xml:space="preserve"> PAGEREF _Toc2115396 \h </w:instrText>
             </w:r>
             <w:r>
               <w:rPr>
@@ -2563,7 +2773,7 @@
               <w:rPr>
                 <w:webHidden/>
               </w:rPr>
-              <w:t>10</w:t>
+              <w:t>11</w:t>
             </w:r>
             <w:r>
               <w:rPr>
@@ -2585,7 +2795,7 @@
               <w:lang w:eastAsia="en-GB"/>
             </w:rPr>
           </w:pPr>
-          <w:hyperlink w:anchor="_Toc1843484" w:history="1">
+          <w:hyperlink w:anchor="_Toc2115397" w:history="1">
             <w:r>
               <w:rPr>
                 <w:rStyle w:val="Hyperlink"/>
@@ -2612,7 +2822,7 @@
                 <w:noProof/>
                 <w:webHidden/>
               </w:rPr>
-              <w:instrText xml:space="preserve"> PAGEREF _Toc1843484 \h </w:instrText>
+              <w:instrText xml:space="preserve"> PAGEREF _Toc2115397 \h </w:instrText>
             </w:r>
             <w:r>
               <w:rPr>
@@ -2632,7 +2842,7 @@
                 <w:noProof/>
                 <w:webHidden/>
               </w:rPr>
-              <w:t>10</w:t>
+              <w:t>11</w:t>
             </w:r>
             <w:r>
               <w:rPr>
@@ -2655,7 +2865,7 @@
               <w:lang w:eastAsia="en-GB"/>
             </w:rPr>
           </w:pPr>
-          <w:hyperlink w:anchor="_Toc1843485" w:history="1">
+          <w:hyperlink w:anchor="_Toc2115398" w:history="1">
             <w:r>
               <w:rPr>
                 <w:rStyle w:val="Hyperlink"/>
@@ -2682,7 +2892,7 @@
                 <w:noProof/>
                 <w:webHidden/>
               </w:rPr>
-              <w:instrText xml:space="preserve"> PAGEREF _Toc1843485 \h </w:instrText>
+              <w:instrText xml:space="preserve"> PAGEREF _Toc2115398 \h </w:instrText>
             </w:r>
             <w:r>
               <w:rPr>
@@ -2702,7 +2912,7 @@
                 <w:noProof/>
                 <w:webHidden/>
               </w:rPr>
-              <w:t>10</w:t>
+              <w:t>11</w:t>
             </w:r>
             <w:r>
               <w:rPr>
@@ -2725,7 +2935,7 @@
               <w:lang w:eastAsia="en-GB"/>
             </w:rPr>
           </w:pPr>
-          <w:hyperlink w:anchor="_Toc1843486" w:history="1">
+          <w:hyperlink w:anchor="_Toc2115399" w:history="1">
             <w:r>
               <w:rPr>
                 <w:rStyle w:val="Hyperlink"/>
@@ -2752,7 +2962,7 @@
                 <w:noProof/>
                 <w:webHidden/>
               </w:rPr>
-              <w:instrText xml:space="preserve"> PAGEREF _Toc1843486 \h </w:instrText>
+              <w:instrText xml:space="preserve"> PAGEREF _Toc2115399 \h </w:instrText>
             </w:r>
             <w:r>
               <w:rPr>
@@ -2772,7 +2982,7 @@
                 <w:noProof/>
                 <w:webHidden/>
               </w:rPr>
-              <w:t>10</w:t>
+              <w:t>11</w:t>
             </w:r>
             <w:r>
               <w:rPr>
@@ -2795,7 +3005,7 @@
               <w:lang w:eastAsia="en-GB"/>
             </w:rPr>
           </w:pPr>
-          <w:hyperlink w:anchor="_Toc1843487" w:history="1">
+          <w:hyperlink w:anchor="_Toc2115400" w:history="1">
             <w:r>
               <w:rPr>
                 <w:rStyle w:val="Hyperlink"/>
@@ -2822,7 +3032,7 @@
                 <w:noProof/>
                 <w:webHidden/>
               </w:rPr>
-              <w:instrText xml:space="preserve"> PAGEREF _Toc1843487 \h </w:instrText>
+              <w:instrText xml:space="preserve"> PAGEREF _Toc2115400 \h </w:instrText>
             </w:r>
             <w:r>
               <w:rPr>
@@ -2842,7 +3052,7 @@
                 <w:noProof/>
                 <w:webHidden/>
               </w:rPr>
-              <w:t>10</w:t>
+              <w:t>11</w:t>
             </w:r>
             <w:r>
               <w:rPr>
@@ -2862,7 +3072,7 @@
               <w:lang w:eastAsia="en-GB"/>
             </w:rPr>
           </w:pPr>
-          <w:hyperlink w:anchor="_Toc1843488" w:history="1">
+          <w:hyperlink w:anchor="_Toc2115401" w:history="1">
             <w:r>
               <w:rPr>
                 <w:rStyle w:val="Hyperlink"/>
@@ -2885,7 +3095,7 @@
               <w:rPr>
                 <w:webHidden/>
               </w:rPr>
-              <w:instrText xml:space="preserve"> PAGEREF _Toc1843488 \h </w:instrText>
+              <w:instrText xml:space="preserve"> PAGEREF _Toc2115401 \h </w:instrText>
             </w:r>
             <w:r>
               <w:rPr>
@@ -2902,7 +3112,7 @@
               <w:rPr>
                 <w:webHidden/>
               </w:rPr>
-              <w:t>11</w:t>
+              <w:t>12</w:t>
             </w:r>
             <w:r>
               <w:rPr>
@@ -2924,7 +3134,7 @@
               <w:lang w:eastAsia="en-GB"/>
             </w:rPr>
           </w:pPr>
-          <w:hyperlink w:anchor="_Toc1843489" w:history="1">
+          <w:hyperlink w:anchor="_Toc2115402" w:history="1">
             <w:r>
               <w:rPr>
                 <w:rStyle w:val="Hyperlink"/>
@@ -2951,7 +3161,7 @@
                 <w:noProof/>
                 <w:webHidden/>
               </w:rPr>
-              <w:instrText xml:space="preserve"> PAGEREF _Toc1843489 \h </w:instrText>
+              <w:instrText xml:space="preserve"> PAGEREF _Toc2115402 \h </w:instrText>
             </w:r>
             <w:r>
               <w:rPr>
@@ -2971,7 +3181,7 @@
                 <w:noProof/>
                 <w:webHidden/>
               </w:rPr>
-              <w:t>11</w:t>
+              <w:t>12</w:t>
             </w:r>
             <w:r>
               <w:rPr>
@@ -2994,7 +3204,7 @@
               <w:lang w:eastAsia="en-GB"/>
             </w:rPr>
           </w:pPr>
-          <w:hyperlink w:anchor="_Toc1843490" w:history="1">
+          <w:hyperlink w:anchor="_Toc2115403" w:history="1">
             <w:r>
               <w:rPr>
                 <w:rStyle w:val="Hyperlink"/>
@@ -3021,7 +3231,7 @@
                 <w:noProof/>
                 <w:webHidden/>
               </w:rPr>
-              <w:instrText xml:space="preserve"> PAGEREF _Toc1843490 \h </w:instrText>
+              <w:instrText xml:space="preserve"> PAGEREF _Toc2115403 \h </w:instrText>
             </w:r>
             <w:r>
               <w:rPr>
@@ -3041,7 +3251,7 @@
                 <w:noProof/>
                 <w:webHidden/>
               </w:rPr>
-              <w:t>11</w:t>
+              <w:t>12</w:t>
             </w:r>
             <w:r>
               <w:rPr>
@@ -3064,7 +3274,7 @@
               <w:lang w:eastAsia="en-GB"/>
             </w:rPr>
           </w:pPr>
-          <w:hyperlink w:anchor="_Toc1843491" w:history="1">
+          <w:hyperlink w:anchor="_Toc2115404" w:history="1">
             <w:r>
               <w:rPr>
                 <w:rStyle w:val="Hyperlink"/>
@@ -3091,7 +3301,7 @@
                 <w:noProof/>
                 <w:webHidden/>
               </w:rPr>
-              <w:instrText xml:space="preserve"> PAGEREF _Toc1843491 \h </w:instrText>
+              <w:instrText xml:space="preserve"> PAGEREF _Toc2115404 \h </w:instrText>
             </w:r>
             <w:r>
               <w:rPr>
@@ -3111,7 +3321,7 @@
                 <w:noProof/>
                 <w:webHidden/>
               </w:rPr>
-              <w:t>11</w:t>
+              <w:t>12</w:t>
             </w:r>
             <w:r>
               <w:rPr>
@@ -3134,7 +3344,7 @@
               <w:lang w:eastAsia="en-GB"/>
             </w:rPr>
           </w:pPr>
-          <w:hyperlink w:anchor="_Toc1843492" w:history="1">
+          <w:hyperlink w:anchor="_Toc2115405" w:history="1">
             <w:r>
               <w:rPr>
                 <w:rStyle w:val="Hyperlink"/>
@@ -3161,7 +3371,7 @@
                 <w:noProof/>
                 <w:webHidden/>
               </w:rPr>
-              <w:instrText xml:space="preserve"> PAGEREF _Toc1843492 \h </w:instrText>
+              <w:instrText xml:space="preserve"> PAGEREF _Toc2115405 \h </w:instrText>
             </w:r>
             <w:r>
               <w:rPr>
@@ -3181,7 +3391,7 @@
                 <w:noProof/>
                 <w:webHidden/>
               </w:rPr>
-              <w:t>11</w:t>
+              <w:t>12</w:t>
             </w:r>
             <w:r>
               <w:rPr>
@@ -3204,7 +3414,7 @@
               <w:lang w:eastAsia="en-GB"/>
             </w:rPr>
           </w:pPr>
-          <w:hyperlink w:anchor="_Toc1843493" w:history="1">
+          <w:hyperlink w:anchor="_Toc2115406" w:history="1">
             <w:r>
               <w:rPr>
                 <w:rStyle w:val="Hyperlink"/>
@@ -3231,7 +3441,7 @@
                 <w:noProof/>
                 <w:webHidden/>
               </w:rPr>
-              <w:instrText xml:space="preserve"> PAGEREF _Toc1843493 \h </w:instrText>
+              <w:instrText xml:space="preserve"> PAGEREF _Toc2115406 \h </w:instrText>
             </w:r>
             <w:r>
               <w:rPr>
@@ -3251,7 +3461,7 @@
                 <w:noProof/>
                 <w:webHidden/>
               </w:rPr>
-              <w:t>11</w:t>
+              <w:t>12</w:t>
             </w:r>
             <w:r>
               <w:rPr>
@@ -3271,7 +3481,7 @@
               <w:lang w:eastAsia="en-GB"/>
             </w:rPr>
           </w:pPr>
-          <w:hyperlink w:anchor="_Toc1843494" w:history="1">
+          <w:hyperlink w:anchor="_Toc2115407" w:history="1">
             <w:r>
               <w:rPr>
                 <w:rStyle w:val="Hyperlink"/>
@@ -3294,7 +3504,7 @@
               <w:rPr>
                 <w:webHidden/>
               </w:rPr>
-              <w:instrText xml:space="preserve"> PAGEREF _Toc1843494 \h </w:instrText>
+              <w:instrText xml:space="preserve"> PAGEREF _Toc2115407 \h </w:instrText>
             </w:r>
             <w:r>
               <w:rPr>
@@ -3311,7 +3521,7 @@
               <w:rPr>
                 <w:webHidden/>
               </w:rPr>
-              <w:t>12</w:t>
+              <w:t>13</w:t>
             </w:r>
             <w:r>
               <w:rPr>
@@ -3333,7 +3543,7 @@
               <w:lang w:eastAsia="en-GB"/>
             </w:rPr>
           </w:pPr>
-          <w:hyperlink w:anchor="_Toc1843495" w:history="1">
+          <w:hyperlink w:anchor="_Toc2115408" w:history="1">
             <w:r>
               <w:rPr>
                 <w:rStyle w:val="Hyperlink"/>
@@ -3360,7 +3570,7 @@
                 <w:noProof/>
                 <w:webHidden/>
               </w:rPr>
-              <w:instrText xml:space="preserve"> PAGEREF _Toc1843495 \h </w:instrText>
+              <w:instrText xml:space="preserve"> PAGEREF _Toc2115408 \h </w:instrText>
             </w:r>
             <w:r>
               <w:rPr>
@@ -3380,7 +3590,7 @@
                 <w:noProof/>
                 <w:webHidden/>
               </w:rPr>
-              <w:t>12</w:t>
+              <w:t>13</w:t>
             </w:r>
             <w:r>
               <w:rPr>
@@ -3403,7 +3613,7 @@
               <w:lang w:eastAsia="en-GB"/>
             </w:rPr>
           </w:pPr>
-          <w:hyperlink w:anchor="_Toc1843496" w:history="1">
+          <w:hyperlink w:anchor="_Toc2115409" w:history="1">
             <w:r>
               <w:rPr>
                 <w:rStyle w:val="Hyperlink"/>
@@ -3430,7 +3640,7 @@
                 <w:noProof/>
                 <w:webHidden/>
               </w:rPr>
-              <w:instrText xml:space="preserve"> PAGEREF _Toc1843496 \h </w:instrText>
+              <w:instrText xml:space="preserve"> PAGEREF _Toc2115409 \h </w:instrText>
             </w:r>
             <w:r>
               <w:rPr>
@@ -3450,7 +3660,7 @@
                 <w:noProof/>
                 <w:webHidden/>
               </w:rPr>
-              <w:t>12</w:t>
+              <w:t>13</w:t>
             </w:r>
             <w:r>
               <w:rPr>
@@ -3473,7 +3683,7 @@
               <w:lang w:eastAsia="en-GB"/>
             </w:rPr>
           </w:pPr>
-          <w:hyperlink w:anchor="_Toc1843497" w:history="1">
+          <w:hyperlink w:anchor="_Toc2115410" w:history="1">
             <w:r>
               <w:rPr>
                 <w:rStyle w:val="Hyperlink"/>
@@ -3500,7 +3710,7 @@
                 <w:noProof/>
                 <w:webHidden/>
               </w:rPr>
-              <w:instrText xml:space="preserve"> PAGEREF _Toc1843497 \h </w:instrText>
+              <w:instrText xml:space="preserve"> PAGEREF _Toc2115410 \h </w:instrText>
             </w:r>
             <w:r>
               <w:rPr>
@@ -3520,7 +3730,7 @@
                 <w:noProof/>
                 <w:webHidden/>
               </w:rPr>
-              <w:t>12</w:t>
+              <w:t>13</w:t>
             </w:r>
             <w:r>
               <w:rPr>
@@ -3543,7 +3753,7 @@
               <w:lang w:eastAsia="en-GB"/>
             </w:rPr>
           </w:pPr>
-          <w:hyperlink w:anchor="_Toc1843498" w:history="1">
+          <w:hyperlink w:anchor="_Toc2115411" w:history="1">
             <w:r>
               <w:rPr>
                 <w:rStyle w:val="Hyperlink"/>
@@ -3570,7 +3780,7 @@
                 <w:noProof/>
                 <w:webHidden/>
               </w:rPr>
-              <w:instrText xml:space="preserve"> PAGEREF _Toc1843498 \h </w:instrText>
+              <w:instrText xml:space="preserve"> PAGEREF _Toc2115411 \h </w:instrText>
             </w:r>
             <w:r>
               <w:rPr>
@@ -3590,7 +3800,7 @@
                 <w:noProof/>
                 <w:webHidden/>
               </w:rPr>
-              <w:t>12</w:t>
+              <w:t>13</w:t>
             </w:r>
             <w:r>
               <w:rPr>
@@ -3613,7 +3823,7 @@
               <w:lang w:eastAsia="en-GB"/>
             </w:rPr>
           </w:pPr>
-          <w:hyperlink w:anchor="_Toc1843499" w:history="1">
+          <w:hyperlink w:anchor="_Toc2115412" w:history="1">
             <w:r>
               <w:rPr>
                 <w:rStyle w:val="Hyperlink"/>
@@ -3640,7 +3850,7 @@
                 <w:noProof/>
                 <w:webHidden/>
               </w:rPr>
-              <w:instrText xml:space="preserve"> PAGEREF _Toc1843499 \h </w:instrText>
+              <w:instrText xml:space="preserve"> PAGEREF _Toc2115412 \h </w:instrText>
             </w:r>
             <w:r>
               <w:rPr>
@@ -3660,7 +3870,7 @@
                 <w:noProof/>
                 <w:webHidden/>
               </w:rPr>
-              <w:t>12</w:t>
+              <w:t>13</w:t>
             </w:r>
             <w:r>
               <w:rPr>
@@ -3683,7 +3893,7 @@
               <w:lang w:eastAsia="en-GB"/>
             </w:rPr>
           </w:pPr>
-          <w:hyperlink w:anchor="_Toc1843500" w:history="1">
+          <w:hyperlink w:anchor="_Toc2115413" w:history="1">
             <w:r>
               <w:rPr>
                 <w:rStyle w:val="Hyperlink"/>
@@ -3710,7 +3920,7 @@
                 <w:noProof/>
                 <w:webHidden/>
               </w:rPr>
-              <w:instrText xml:space="preserve"> PAGEREF _Toc1843500 \h </w:instrText>
+              <w:instrText xml:space="preserve"> PAGEREF _Toc2115413 \h </w:instrText>
             </w:r>
             <w:r>
               <w:rPr>
@@ -3730,7 +3940,7 @@
                 <w:noProof/>
                 <w:webHidden/>
               </w:rPr>
-              <w:t>12</w:t>
+              <w:t>13</w:t>
             </w:r>
             <w:r>
               <w:rPr>
@@ -3773,7 +3983,7 @@
           <w:bottom w:val="single" w:sz="6" w:space="1" w:color="auto"/>
         </w:pBdr>
       </w:pPr>
-      <w:bookmarkStart w:id="2" w:name="_Toc1843458"/>
+      <w:bookmarkStart w:id="2" w:name="_Toc2115368"/>
       <w:r>
         <w:lastRenderedPageBreak/>
         <w:t>Preface</w:t>
@@ -3874,7 +4084,7 @@
           <w:bottom w:val="single" w:sz="6" w:space="1" w:color="auto"/>
         </w:pBdr>
       </w:pPr>
-      <w:bookmarkStart w:id="3" w:name="_Toc1843459"/>
+      <w:bookmarkStart w:id="3" w:name="_Toc2115369"/>
       <w:r>
         <w:lastRenderedPageBreak/>
         <w:t>Requirements Specification</w:t>
@@ -3897,7 +4107,7 @@
         </w:numPr>
         <w:jc w:val="both"/>
       </w:pPr>
-      <w:bookmarkStart w:id="5" w:name="_Toc1843460"/>
+      <w:bookmarkStart w:id="5" w:name="_Toc2115370"/>
       <w:bookmarkEnd w:id="4"/>
       <w:r>
         <w:t>Introductio</w:t>
@@ -3912,7 +4122,7 @@
         <w:pStyle w:val="Heading3"/>
         <w:ind w:left="1440"/>
       </w:pPr>
-      <w:bookmarkStart w:id="6" w:name="_Toc1843461"/>
+      <w:bookmarkStart w:id="6" w:name="_Toc2115371"/>
       <w:r>
         <w:t xml:space="preserve">1.1.1 </w:t>
       </w:r>
@@ -4054,7 +4264,7 @@
       <w:r>
         <w:tab/>
       </w:r>
-      <w:bookmarkStart w:id="7" w:name="_Toc1843462"/>
+      <w:bookmarkStart w:id="7" w:name="_Toc2115372"/>
       <w:r>
         <w:t>1.1.2 Intended Audience</w:t>
       </w:r>
@@ -4093,7 +4303,7 @@
       <w:r>
         <w:tab/>
       </w:r>
-      <w:bookmarkStart w:id="8" w:name="_Toc1843463"/>
+      <w:bookmarkStart w:id="8" w:name="_Toc2115373"/>
       <w:r>
         <w:t>1.1.3 Project Scope</w:t>
       </w:r>
@@ -4178,7 +4388,7 @@
           <w:numId w:val="1"/>
         </w:numPr>
       </w:pPr>
-      <w:bookmarkStart w:id="9" w:name="_Toc1843464"/>
+      <w:bookmarkStart w:id="9" w:name="_Toc2115374"/>
       <w:r>
         <w:t>Product</w:t>
       </w:r>
@@ -4199,11 +4409,15 @@
       </w:r>
       <w:r>
         <w:tab/>
+      </w:r>
+      <w:bookmarkStart w:id="10" w:name="_Toc2115375"/>
+      <w:r>
         <w:t xml:space="preserve">1.2.1 </w:t>
       </w:r>
       <w:r>
         <w:t>Overall Function</w:t>
       </w:r>
+      <w:bookmarkEnd w:id="10"/>
     </w:p>
     <w:p/>
     <w:p>
@@ -4215,8 +4429,12 @@
       </w:r>
       <w:r>
         <w:tab/>
+      </w:r>
+      <w:bookmarkStart w:id="11" w:name="_Toc2115376"/>
+      <w:r>
         <w:t>1.2.2 User Guide</w:t>
       </w:r>
+      <w:bookmarkEnd w:id="11"/>
     </w:p>
     <w:p/>
     <w:p>
@@ -4228,8 +4446,12 @@
       </w:r>
       <w:r>
         <w:tab/>
+      </w:r>
+      <w:bookmarkStart w:id="12" w:name="_Toc2115377"/>
+      <w:r>
         <w:t>1.2.3 Technical Requirements</w:t>
       </w:r>
+      <w:bookmarkEnd w:id="12"/>
     </w:p>
     <w:p/>
     <w:p>
@@ -4240,25 +4462,22 @@
           <w:numId w:val="1"/>
         </w:numPr>
       </w:pPr>
-      <w:bookmarkStart w:id="10" w:name="_Toc1843465"/>
+      <w:bookmarkStart w:id="13" w:name="_Toc2115378"/>
       <w:r>
         <w:t>External Interface Requirements</w:t>
       </w:r>
-      <w:bookmarkEnd w:id="10"/>
+      <w:bookmarkEnd w:id="13"/>
     </w:p>
     <w:p>
       <w:pPr>
         <w:pStyle w:val="Heading3"/>
         <w:ind w:left="1440"/>
       </w:pPr>
-      <w:r>
-        <w:t xml:space="preserve">1.3.1 </w:t>
-      </w:r>
-      <w:bookmarkStart w:id="11" w:name="_Toc1843466"/>
-      <w:r>
-        <w:t>User Interface</w:t>
-      </w:r>
-      <w:bookmarkEnd w:id="11"/>
+      <w:bookmarkStart w:id="14" w:name="_Toc2115379"/>
+      <w:r>
+        <w:t>1.3.1 User Interface</w:t>
+      </w:r>
+      <w:bookmarkEnd w:id="14"/>
     </w:p>
     <w:p>
       <w:pPr>
@@ -4332,11 +4551,11 @@
       <w:r>
         <w:tab/>
       </w:r>
-      <w:bookmarkStart w:id="12" w:name="_Toc1843467"/>
+      <w:bookmarkStart w:id="15" w:name="_Toc2115380"/>
       <w:r>
         <w:t>1.3.2 Hardware Interface</w:t>
       </w:r>
-      <w:bookmarkEnd w:id="12"/>
+      <w:bookmarkEnd w:id="15"/>
     </w:p>
     <w:p>
       <w:pPr>
@@ -4374,11 +4593,11 @@
       <w:r>
         <w:tab/>
       </w:r>
-      <w:bookmarkStart w:id="13" w:name="_Toc1843468"/>
+      <w:bookmarkStart w:id="16" w:name="_Toc2115381"/>
       <w:r>
         <w:t>1.3.3 Software Interface</w:t>
       </w:r>
-      <w:bookmarkEnd w:id="13"/>
+      <w:bookmarkEnd w:id="16"/>
     </w:p>
     <w:p>
       <w:pPr>
@@ -4446,14 +4665,14 @@
           <w:numId w:val="1"/>
         </w:numPr>
       </w:pPr>
-      <w:bookmarkStart w:id="14" w:name="_Toc1843469"/>
+      <w:bookmarkStart w:id="17" w:name="_Toc2115382"/>
       <w:r>
         <w:t xml:space="preserve">Project </w:t>
       </w:r>
       <w:r>
         <w:t>Features</w:t>
       </w:r>
-      <w:bookmarkEnd w:id="14"/>
+      <w:bookmarkEnd w:id="17"/>
     </w:p>
     <w:p>
       <w:pPr>
@@ -4465,14 +4684,14 @@
       <w:r>
         <w:tab/>
       </w:r>
-      <w:bookmarkStart w:id="15" w:name="_Toc1843470"/>
+      <w:bookmarkStart w:id="18" w:name="_Toc2115383"/>
       <w:r>
         <w:t xml:space="preserve">1.4.1 </w:t>
       </w:r>
       <w:r>
         <w:t>Demo Environment</w:t>
       </w:r>
-      <w:bookmarkEnd w:id="15"/>
+      <w:bookmarkEnd w:id="18"/>
     </w:p>
     <w:p>
       <w:pPr>
@@ -4505,68 +4724,10 @@
         <w:t>1.4.1.2 Functional Requirements</w:t>
       </w:r>
     </w:p>
-    <w:p/>
-    <w:p>
-      <w:pPr>
-        <w:pStyle w:val="Heading3"/>
-      </w:pPr>
-      <w:r>
-        <w:tab/>
-      </w:r>
-      <w:r>
-        <w:tab/>
-      </w:r>
-      <w:bookmarkStart w:id="16" w:name="_Toc1843471"/>
-      <w:r>
-        <w:t>1.4.2 Camera Movement</w:t>
-      </w:r>
-      <w:bookmarkEnd w:id="16"/>
-    </w:p>
-    <w:p>
-      <w:pPr>
-        <w:pStyle w:val="Heading4"/>
-      </w:pPr>
-      <w:r>
-        <w:tab/>
-      </w:r>
-      <w:r>
-        <w:tab/>
-      </w:r>
-      <w:r>
-        <w:tab/>
-        <w:t>1.4.</w:t>
-      </w:r>
-      <w:r>
-        <w:t>2</w:t>
-      </w:r>
-      <w:r>
-        <w:t>.1 Description</w:t>
-      </w:r>
-    </w:p>
-    <w:p/>
-    <w:p>
-      <w:pPr>
-        <w:pStyle w:val="Heading4"/>
-      </w:pPr>
-      <w:r>
-        <w:tab/>
-      </w:r>
-      <w:r>
-        <w:tab/>
-      </w:r>
-      <w:r>
-        <w:tab/>
-      </w:r>
-      <w:r>
-        <w:t>1.4.2</w:t>
-      </w:r>
-      <w:r>
-        <w:t>.2 Functional Requirements</w:t>
-      </w:r>
-    </w:p>
     <w:p>
       <w:pPr>
         <w:pStyle w:val="ListParagraph"/>
+        <w:jc w:val="both"/>
         <w:rPr>
           <w:b/>
         </w:rPr>
@@ -4581,13 +4742,7 @@
         <w:rPr>
           <w:b/>
         </w:rPr>
-        <w:t>R</w:t>
-      </w:r>
-      <w:r>
-        <w:rPr>
-          <w:b/>
-        </w:rPr>
-        <w:t>eq.</w:t>
+        <w:t>Req.</w:t>
       </w:r>
       <w:r>
         <w:rPr>
@@ -4599,19 +4754,13 @@
         <w:rPr>
           <w:b/>
         </w:rPr>
-        <w:t xml:space="preserve">WASD </w:t>
-      </w:r>
-      <w:r>
-        <w:rPr>
-          <w:b/>
-        </w:rPr>
-        <w:t>and</w:t>
-      </w:r>
-      <w:r>
-        <w:rPr>
-          <w:b/>
-        </w:rPr>
-        <w:t xml:space="preserve"> Edge Scroll</w:t>
+        <w:t>Level</w:t>
+      </w:r>
+      <w:r>
+        <w:rPr>
+          <w:b/>
+        </w:rPr>
+        <w:t xml:space="preserve"> Design</w:t>
       </w:r>
       <w:r>
         <w:rPr>
@@ -4624,38 +4773,22 @@
       <w:pPr>
         <w:pStyle w:val="ListParagraph"/>
         <w:ind w:left="0" w:firstLine="720"/>
-      </w:pPr>
-      <w:r>
-        <w:t>T</w:t>
-      </w:r>
-      <w:r>
-        <w:t>he camera must</w:t>
-      </w:r>
-      <w:r>
-        <w:t xml:space="preserve"> be transformed</w:t>
-      </w:r>
-      <w:r>
-        <w:t xml:space="preserve"> left, right, up and down</w:t>
-      </w:r>
-      <w:r>
-        <w:t xml:space="preserve"> using</w:t>
-      </w:r>
-      <w:r>
-        <w:t xml:space="preserve"> the keyboard. The camera must</w:t>
-      </w:r>
-      <w:r>
-        <w:t xml:space="preserve"> also move</w:t>
-      </w:r>
-      <w:r>
-        <w:t xml:space="preserve"> </w:t>
-      </w:r>
-      <w:r>
-        <w:t>if the mouse is moved past the related screen edge.</w:t>
+        <w:jc w:val="both"/>
+      </w:pPr>
+      <w:r>
+        <w:t>The scene will consist of a landscape terrain</w:t>
+      </w:r>
+      <w:r>
+        <w:t>. The terrain will not have obstacles and will be a flat plane.</w:t>
+      </w:r>
+      <w:r>
+        <w:t xml:space="preserve"> Resource patches will be placed around the map.</w:t>
       </w:r>
     </w:p>
     <w:p>
       <w:pPr>
         <w:pStyle w:val="ListParagraph"/>
+        <w:jc w:val="both"/>
         <w:rPr>
           <w:b/>
         </w:rPr>
@@ -4670,13 +4803,7 @@
         <w:rPr>
           <w:b/>
         </w:rPr>
-        <w:t>R</w:t>
-      </w:r>
-      <w:r>
-        <w:rPr>
-          <w:b/>
-        </w:rPr>
-        <w:t>eq.</w:t>
+        <w:t>Req.</w:t>
       </w:r>
       <w:r>
         <w:rPr>
@@ -4694,7 +4821,7 @@
         <w:rPr>
           <w:b/>
         </w:rPr>
-        <w:t>Pan and Rotate</w:t>
+        <w:t>User Interface</w:t>
       </w:r>
       <w:r>
         <w:rPr>
@@ -4707,45 +4834,96 @@
       <w:pPr>
         <w:pStyle w:val="ListParagraph"/>
         <w:ind w:left="0" w:firstLine="720"/>
-      </w:pPr>
-      <w:r>
-        <w:t>T</w:t>
-      </w:r>
-      <w:r>
-        <w:t>he camera must</w:t>
-      </w:r>
-      <w:r>
-        <w:t xml:space="preserve"> be </w:t>
-      </w:r>
-      <w:r>
-        <w:t>tilted up and down</w:t>
-      </w:r>
-      <w:r>
-        <w:t xml:space="preserve"> and rotated</w:t>
-      </w:r>
-      <w:r>
-        <w:t xml:space="preserve"> using the mouse.</w:t>
-      </w:r>
-      <w:r>
-        <w:t xml:space="preserve"> The pan value will have a re</w:t>
-      </w:r>
-      <w:r>
-        <w:t>set button.</w:t>
+        <w:jc w:val="both"/>
+      </w:pPr>
+      <w:r>
+        <w:t>Include a</w:t>
+      </w:r>
+      <w:r>
+        <w:t xml:space="preserve"> menu system for selecting a building to construct, which is visible only when a worker is selected.</w:t>
+      </w:r>
+      <w:r>
+        <w:t xml:space="preserve"> Also</w:t>
+      </w:r>
+      <w:r>
+        <w:t>,</w:t>
+      </w:r>
+      <w:r>
+        <w:t xml:space="preserve"> must include a display for showing selected units</w:t>
+      </w:r>
+      <w:r>
+        <w:t>/buildings</w:t>
+      </w:r>
+      <w:r>
+        <w:t xml:space="preserve"> and their stats.</w:t>
+      </w:r>
+      <w:r>
+        <w:t xml:space="preserve"> Resource numbers will be visible on a bar at the top of the screen.</w:t>
+      </w:r>
+      <w:r>
+        <w:t xml:space="preserve"> The mouse position will have a</w:t>
+      </w:r>
+      <w:bookmarkStart w:id="19" w:name="_GoBack"/>
+      <w:bookmarkEnd w:id="19"/>
+      <w:r>
+        <w:t xml:space="preserve"> cursor icon.</w:t>
+      </w:r>
+    </w:p>
+    <w:p>
+      <w:pPr>
+        <w:pStyle w:val="Heading3"/>
+      </w:pPr>
+      <w:r>
+        <w:tab/>
+      </w:r>
+      <w:r>
+        <w:tab/>
+      </w:r>
+      <w:bookmarkStart w:id="20" w:name="_Toc2115384"/>
+      <w:r>
+        <w:t>1.4.2 Camera Movement</w:t>
+      </w:r>
+      <w:bookmarkEnd w:id="20"/>
+    </w:p>
+    <w:p>
+      <w:pPr>
+        <w:pStyle w:val="Heading4"/>
+      </w:pPr>
+      <w:r>
+        <w:tab/>
+      </w:r>
+      <w:r>
+        <w:tab/>
+      </w:r>
+      <w:r>
+        <w:tab/>
+        <w:t>1.4.2.1 Description</w:t>
+      </w:r>
+    </w:p>
+    <w:p/>
+    <w:p>
+      <w:pPr>
+        <w:pStyle w:val="Heading4"/>
+      </w:pPr>
+      <w:r>
+        <w:tab/>
+      </w:r>
+      <w:r>
+        <w:tab/>
+      </w:r>
+      <w:r>
+        <w:tab/>
+        <w:t>1.4.2.2 Functional Requirements</w:t>
       </w:r>
     </w:p>
     <w:p>
       <w:pPr>
         <w:pStyle w:val="ListParagraph"/>
-        <w:rPr>
-          <w:b/>
-        </w:rPr>
-      </w:pPr>
-      <w:r>
-        <w:rPr>
-          <w:b/>
-        </w:rPr>
-        <w:t xml:space="preserve"> </w:t>
-      </w:r>
+        <w:jc w:val="both"/>
+        <w:rPr>
+          <w:b/>
+        </w:rPr>
+      </w:pPr>
       <w:r>
         <w:rPr>
           <w:b/>
@@ -4768,19 +4946,25 @@
         <w:rPr>
           <w:b/>
         </w:rPr>
-        <w:t>3</w:t>
-      </w:r>
-      <w:r>
-        <w:rPr>
-          <w:b/>
-        </w:rPr>
-        <w:t xml:space="preserve">) </w:t>
-      </w:r>
-      <w:r>
-        <w:rPr>
-          <w:b/>
-        </w:rPr>
-        <w:t>Zoom</w:t>
+        <w:t xml:space="preserve">1) </w:t>
+      </w:r>
+      <w:r>
+        <w:rPr>
+          <w:b/>
+        </w:rPr>
+        <w:t xml:space="preserve">WASD </w:t>
+      </w:r>
+      <w:r>
+        <w:rPr>
+          <w:b/>
+        </w:rPr>
+        <w:t>and</w:t>
+      </w:r>
+      <w:r>
+        <w:rPr>
+          <w:b/>
+        </w:rPr>
+        <w:t xml:space="preserve"> Edge Scroll</w:t>
       </w:r>
       <w:r>
         <w:rPr>
@@ -4793,47 +4977,40 @@
       <w:pPr>
         <w:pStyle w:val="ListParagraph"/>
         <w:ind w:left="0" w:firstLine="720"/>
-      </w:pPr>
-      <w:r>
-        <w:t xml:space="preserve">The camera must be </w:t>
-      </w:r>
-      <w:r>
-        <w:t>zoomed</w:t>
-      </w:r>
-      <w:r>
-        <w:t xml:space="preserve"> in and out</w:t>
-      </w:r>
-      <w:r>
-        <w:t xml:space="preserve"> using the mouse</w:t>
-      </w:r>
-      <w:r>
-        <w:t xml:space="preserve"> wheel</w:t>
-      </w:r>
-      <w:r>
-        <w:t xml:space="preserve">. The </w:t>
-      </w:r>
-      <w:r>
-        <w:t>zoom</w:t>
+        <w:jc w:val="both"/>
+      </w:pPr>
+      <w:r>
+        <w:t>T</w:t>
+      </w:r>
+      <w:r>
+        <w:t>he camera must</w:t>
+      </w:r>
+      <w:r>
+        <w:t xml:space="preserve"> be transformed</w:t>
+      </w:r>
+      <w:r>
+        <w:t xml:space="preserve"> left, right, up and down</w:t>
+      </w:r>
+      <w:r>
+        <w:t xml:space="preserve"> using</w:t>
+      </w:r>
+      <w:r>
+        <w:t xml:space="preserve"> the keyboard. The camera must</w:t>
+      </w:r>
+      <w:r>
+        <w:t xml:space="preserve"> also move</w:t>
       </w:r>
       <w:r>
         <w:t xml:space="preserve"> </w:t>
       </w:r>
       <w:r>
-        <w:t>level</w:t>
-      </w:r>
-      <w:r>
-        <w:t xml:space="preserve"> will have a re</w:t>
-      </w:r>
-      <w:r>
-        <w:t>set button</w:t>
-      </w:r>
-      <w:r>
-        <w:t>.</w:t>
+        <w:t>if the mouse is moved past the related screen edge.</w:t>
       </w:r>
     </w:p>
     <w:p>
       <w:pPr>
         <w:pStyle w:val="ListParagraph"/>
+        <w:jc w:val="both"/>
         <w:rPr>
           <w:b/>
         </w:rPr>
@@ -4860,19 +5037,13 @@
         <w:rPr>
           <w:b/>
         </w:rPr>
-        <w:t>4</w:t>
-      </w:r>
-      <w:r>
-        <w:rPr>
-          <w:b/>
-        </w:rPr>
-        <w:t xml:space="preserve">) </w:t>
-      </w:r>
-      <w:r>
-        <w:rPr>
-          <w:b/>
-        </w:rPr>
-        <w:t>Editable Settings</w:t>
+        <w:t xml:space="preserve">2) </w:t>
+      </w:r>
+      <w:r>
+        <w:rPr>
+          <w:b/>
+        </w:rPr>
+        <w:t>Pan and Rotate</w:t>
       </w:r>
       <w:r>
         <w:rPr>
@@ -4885,21 +5056,171 @@
       <w:pPr>
         <w:pStyle w:val="ListParagraph"/>
         <w:ind w:left="0" w:firstLine="720"/>
-      </w:pPr>
-      <w:r>
-        <w:t xml:space="preserve">The camera </w:t>
-      </w:r>
-      <w:r>
-        <w:t>settings</w:t>
+        <w:jc w:val="both"/>
+      </w:pPr>
+      <w:r>
+        <w:t>T</w:t>
+      </w:r>
+      <w:r>
+        <w:t>he camera must</w:t>
+      </w:r>
+      <w:r>
+        <w:t xml:space="preserve"> be </w:t>
+      </w:r>
+      <w:r>
+        <w:t>tilted up and down</w:t>
+      </w:r>
+      <w:r>
+        <w:t xml:space="preserve"> and rotated</w:t>
+      </w:r>
+      <w:r>
+        <w:t xml:space="preserve"> using the mouse.</w:t>
+      </w:r>
+      <w:r>
+        <w:t xml:space="preserve"> The pan value will have a re</w:t>
+      </w:r>
+      <w:r>
+        <w:t>set button.</w:t>
+      </w:r>
+    </w:p>
+    <w:p>
+      <w:pPr>
+        <w:pStyle w:val="ListParagraph"/>
+        <w:jc w:val="both"/>
+        <w:rPr>
+          <w:b/>
+        </w:rPr>
+      </w:pPr>
+      <w:r>
+        <w:rPr>
+          <w:b/>
+        </w:rPr>
+        <w:t xml:space="preserve"> (</w:t>
+      </w:r>
+      <w:r>
+        <w:rPr>
+          <w:b/>
+        </w:rPr>
+        <w:t>R</w:t>
+      </w:r>
+      <w:r>
+        <w:rPr>
+          <w:b/>
+        </w:rPr>
+        <w:t>eq.</w:t>
+      </w:r>
+      <w:r>
+        <w:rPr>
+          <w:b/>
+        </w:rPr>
+        <w:t>3</w:t>
+      </w:r>
+      <w:r>
+        <w:rPr>
+          <w:b/>
+        </w:rPr>
+        <w:t xml:space="preserve">) </w:t>
+      </w:r>
+      <w:r>
+        <w:rPr>
+          <w:b/>
+        </w:rPr>
+        <w:t>Zoom</w:t>
+      </w:r>
+      <w:r>
+        <w:rPr>
+          <w:b/>
+        </w:rPr>
+        <w:t>:</w:t>
+      </w:r>
+    </w:p>
+    <w:p>
+      <w:pPr>
+        <w:pStyle w:val="ListParagraph"/>
+        <w:ind w:left="0" w:firstLine="720"/>
+        <w:jc w:val="both"/>
+      </w:pPr>
+      <w:r>
+        <w:t>The camera must be zoomed</w:t>
+      </w:r>
+      <w:r>
+        <w:t xml:space="preserve"> in and out</w:t>
+      </w:r>
+      <w:r>
+        <w:t xml:space="preserve"> using the mouse wheel. The zoom </w:t>
+      </w:r>
+      <w:r>
+        <w:t>level</w:t>
+      </w:r>
+      <w:r>
+        <w:t xml:space="preserve"> will have a reset button.</w:t>
+      </w:r>
+    </w:p>
+    <w:p>
+      <w:pPr>
+        <w:pStyle w:val="ListParagraph"/>
+        <w:jc w:val="both"/>
+        <w:rPr>
+          <w:b/>
+        </w:rPr>
+      </w:pPr>
+      <w:r>
+        <w:rPr>
+          <w:b/>
+        </w:rPr>
+        <w:t>(</w:t>
+      </w:r>
+      <w:r>
+        <w:rPr>
+          <w:b/>
+        </w:rPr>
+        <w:t>R</w:t>
+      </w:r>
+      <w:r>
+        <w:rPr>
+          <w:b/>
+        </w:rPr>
+        <w:t>eq.</w:t>
+      </w:r>
+      <w:r>
+        <w:rPr>
+          <w:b/>
+        </w:rPr>
+        <w:t>4</w:t>
+      </w:r>
+      <w:r>
+        <w:rPr>
+          <w:b/>
+        </w:rPr>
+        <w:t xml:space="preserve">) </w:t>
+      </w:r>
+      <w:r>
+        <w:rPr>
+          <w:b/>
+        </w:rPr>
+        <w:t>Editable Settings</w:t>
+      </w:r>
+      <w:r>
+        <w:rPr>
+          <w:b/>
+        </w:rPr>
+        <w:t>:</w:t>
+      </w:r>
+    </w:p>
+    <w:p>
+      <w:pPr>
+        <w:pStyle w:val="ListParagraph"/>
+        <w:ind w:left="0" w:firstLine="720"/>
+        <w:jc w:val="both"/>
+      </w:pPr>
+      <w:r>
+        <w:t>The camera settings</w:t>
       </w:r>
       <w:r>
         <w:t xml:space="preserve"> for move speed and maximum &amp; minimum zoom</w:t>
       </w:r>
       <w:r>
-        <w:t xml:space="preserve"> must be alterable in the blueprint editor for the use of artists or designers</w:t>
-      </w:r>
-      <w:r>
-        <w:t>.</w:t>
+        <w:t xml:space="preserve"> must be alterable in the blueprint editor for the use of artists or designers.</w:t>
       </w:r>
     </w:p>
     <w:p>
@@ -4912,11 +5233,11 @@
       <w:r>
         <w:tab/>
       </w:r>
-      <w:bookmarkStart w:id="17" w:name="_Toc1843472"/>
+      <w:bookmarkStart w:id="21" w:name="_Toc2115385"/>
       <w:r>
         <w:t>1.4.3 Mouse Selection</w:t>
       </w:r>
-      <w:bookmarkEnd w:id="17"/>
+      <w:bookmarkEnd w:id="21"/>
     </w:p>
     <w:p>
       <w:pPr>
@@ -4930,70 +5251,7 @@
       </w:r>
       <w:r>
         <w:tab/>
-      </w:r>
-      <w:r>
-        <w:t>1.4.3</w:t>
-      </w:r>
-      <w:r>
-        <w:t>.1 Description</w:t>
-      </w:r>
-    </w:p>
-    <w:p/>
-    <w:p>
-      <w:pPr>
-        <w:pStyle w:val="Heading4"/>
-      </w:pPr>
-      <w:r>
-        <w:tab/>
-      </w:r>
-      <w:r>
-        <w:tab/>
-      </w:r>
-      <w:r>
-        <w:tab/>
-      </w:r>
-      <w:r>
-        <w:t>1.4.3</w:t>
-      </w:r>
-      <w:r>
-        <w:t>.2 Functional Requirements</w:t>
-      </w:r>
-    </w:p>
-    <w:p/>
-    <w:p>
-      <w:pPr>
-        <w:pStyle w:val="Heading3"/>
-      </w:pPr>
-      <w:r>
-        <w:tab/>
-      </w:r>
-      <w:r>
-        <w:tab/>
-      </w:r>
-      <w:bookmarkStart w:id="18" w:name="_Toc1843473"/>
-      <w:r>
-        <w:t>1.4.4 Worker Units</w:t>
-      </w:r>
-      <w:bookmarkEnd w:id="18"/>
-    </w:p>
-    <w:p>
-      <w:pPr>
-        <w:pStyle w:val="Heading4"/>
-      </w:pPr>
-      <w:r>
-        <w:tab/>
-      </w:r>
-      <w:r>
-        <w:tab/>
-      </w:r>
-      <w:r>
-        <w:tab/>
-      </w:r>
-      <w:r>
-        <w:t>1.4.4</w:t>
-      </w:r>
-      <w:r>
-        <w:t>.1 Description</w:t>
+        <w:t>1.4.3.1 Description</w:t>
       </w:r>
     </w:p>
     <w:p/>
@@ -5010,17 +5268,417 @@
       </w:r>
       <w:r>
         <w:tab/>
-      </w:r>
-      <w:r>
-        <w:t>1.4.4</w:t>
-      </w:r>
-      <w:r>
-        <w:t>.2 Functional Requirements</w:t>
+        <w:t>1.4.3.2 Functional Requirements</w:t>
+      </w:r>
+    </w:p>
+    <w:p>
+      <w:pPr>
+        <w:pStyle w:val="ListParagraph"/>
+        <w:jc w:val="both"/>
+        <w:rPr>
+          <w:b/>
+        </w:rPr>
+      </w:pPr>
+      <w:r>
+        <w:rPr>
+          <w:b/>
+        </w:rPr>
+        <w:t>(</w:t>
+      </w:r>
+      <w:r>
+        <w:rPr>
+          <w:b/>
+        </w:rPr>
+        <w:t>Req.</w:t>
+      </w:r>
+      <w:r>
+        <w:rPr>
+          <w:b/>
+        </w:rPr>
+        <w:t xml:space="preserve">1) </w:t>
+      </w:r>
+      <w:r>
+        <w:rPr>
+          <w:b/>
+        </w:rPr>
+        <w:t>Click Select</w:t>
+      </w:r>
+      <w:r>
+        <w:rPr>
+          <w:b/>
+        </w:rPr>
+        <w:t>:</w:t>
+      </w:r>
+    </w:p>
+    <w:p>
+      <w:pPr>
+        <w:pStyle w:val="ListParagraph"/>
+        <w:ind w:left="0" w:firstLine="720"/>
+        <w:jc w:val="both"/>
+      </w:pPr>
+      <w:r>
+        <w:t>When the mouse cursor is hovering over a unit or building left click will select and highlight the unit or building. The cursor icon will change when hovering over a selectable object.</w:t>
+      </w:r>
+    </w:p>
+    <w:p>
+      <w:pPr>
+        <w:pStyle w:val="ListParagraph"/>
+        <w:jc w:val="both"/>
+        <w:rPr>
+          <w:b/>
+        </w:rPr>
+      </w:pPr>
+      <w:r>
+        <w:rPr>
+          <w:b/>
+        </w:rPr>
+        <w:t>(</w:t>
+      </w:r>
+      <w:r>
+        <w:rPr>
+          <w:b/>
+        </w:rPr>
+        <w:t>Req.2</w:t>
+      </w:r>
+      <w:r>
+        <w:rPr>
+          <w:b/>
+        </w:rPr>
+        <w:t xml:space="preserve">) </w:t>
+      </w:r>
+      <w:r>
+        <w:rPr>
+          <w:b/>
+        </w:rPr>
+        <w:t>Drag Select Box</w:t>
+      </w:r>
+      <w:r>
+        <w:rPr>
+          <w:b/>
+        </w:rPr>
+        <w:t>:</w:t>
+      </w:r>
+    </w:p>
+    <w:p>
+      <w:pPr>
+        <w:pStyle w:val="ListParagraph"/>
+        <w:ind w:left="0" w:firstLine="720"/>
+        <w:jc w:val="both"/>
+      </w:pPr>
+      <w:r>
+        <w:t>Pressing and holding the select button will draw a box between the first click point and the mouse cursor current position. Releasing the select button will cause all units within the box to be selected. Buildings cannot be selected with the selection box.</w:t>
+      </w:r>
+    </w:p>
+    <w:p>
+      <w:pPr>
+        <w:pStyle w:val="Heading3"/>
+      </w:pPr>
+      <w:r>
+        <w:tab/>
+      </w:r>
+      <w:r>
+        <w:tab/>
+      </w:r>
+      <w:bookmarkStart w:id="22" w:name="_Toc2115386"/>
+      <w:r>
+        <w:t>1.4.4 Worker Units</w:t>
+      </w:r>
+      <w:bookmarkEnd w:id="22"/>
+    </w:p>
+    <w:p>
+      <w:pPr>
+        <w:pStyle w:val="Heading4"/>
+      </w:pPr>
+      <w:r>
+        <w:tab/>
+      </w:r>
+      <w:r>
+        <w:tab/>
+      </w:r>
+      <w:r>
+        <w:tab/>
+        <w:t>1.4.4.1 Description</w:t>
       </w:r>
     </w:p>
     <w:p/>
     <w:p>
       <w:pPr>
+        <w:pStyle w:val="Heading4"/>
+      </w:pPr>
+      <w:r>
+        <w:tab/>
+      </w:r>
+      <w:r>
+        <w:tab/>
+      </w:r>
+      <w:r>
+        <w:tab/>
+        <w:t>1.4.4.2 Functional Requirements</w:t>
+      </w:r>
+    </w:p>
+    <w:p>
+      <w:pPr>
+        <w:pStyle w:val="ListParagraph"/>
+        <w:jc w:val="both"/>
+        <w:rPr>
+          <w:b/>
+        </w:rPr>
+      </w:pPr>
+      <w:r>
+        <w:rPr>
+          <w:b/>
+        </w:rPr>
+        <w:t>(</w:t>
+      </w:r>
+      <w:r>
+        <w:rPr>
+          <w:b/>
+        </w:rPr>
+        <w:t>Req.</w:t>
+      </w:r>
+      <w:r>
+        <w:rPr>
+          <w:b/>
+        </w:rPr>
+        <w:t xml:space="preserve">1) </w:t>
+      </w:r>
+      <w:r>
+        <w:rPr>
+          <w:b/>
+        </w:rPr>
+        <w:t xml:space="preserve">Move </w:t>
+      </w:r>
+      <w:r>
+        <w:rPr>
+          <w:b/>
+        </w:rPr>
+        <w:t>to</w:t>
+      </w:r>
+      <w:r>
+        <w:rPr>
+          <w:b/>
+        </w:rPr>
+        <w:t xml:space="preserve"> Position</w:t>
+      </w:r>
+      <w:r>
+        <w:rPr>
+          <w:b/>
+        </w:rPr>
+        <w:t>:</w:t>
+      </w:r>
+    </w:p>
+    <w:p>
+      <w:pPr>
+        <w:pStyle w:val="ListParagraph"/>
+        <w:ind w:left="0" w:firstLine="720"/>
+        <w:jc w:val="both"/>
+      </w:pPr>
+      <w:r>
+        <w:t>Units will move to the position of the mouse when the user right clicks an area of empty ground on the terrain. Units must be selected to be moved.</w:t>
+      </w:r>
+      <w:r>
+        <w:t xml:space="preserve"> Units will move around structures.</w:t>
+      </w:r>
+      <w:r>
+        <w:t xml:space="preserve"> Units will space themselves apart</w:t>
+      </w:r>
+      <w:r>
+        <w:t xml:space="preserve"> to prevent </w:t>
+      </w:r>
+      <w:r>
+        <w:t>clip</w:t>
+      </w:r>
+      <w:r>
+        <w:t>ping</w:t>
+      </w:r>
+      <w:r>
+        <w:t>.</w:t>
+      </w:r>
+    </w:p>
+    <w:p>
+      <w:pPr>
+        <w:pStyle w:val="ListParagraph"/>
+        <w:jc w:val="both"/>
+        <w:rPr>
+          <w:b/>
+        </w:rPr>
+      </w:pPr>
+      <w:r>
+        <w:rPr>
+          <w:b/>
+        </w:rPr>
+        <w:t>(</w:t>
+      </w:r>
+      <w:r>
+        <w:rPr>
+          <w:b/>
+        </w:rPr>
+        <w:t>Req.</w:t>
+      </w:r>
+      <w:r>
+        <w:rPr>
+          <w:b/>
+        </w:rPr>
+        <w:t>2</w:t>
+      </w:r>
+      <w:r>
+        <w:rPr>
+          <w:b/>
+        </w:rPr>
+        <w:t xml:space="preserve">) </w:t>
+      </w:r>
+      <w:r>
+        <w:rPr>
+          <w:b/>
+        </w:rPr>
+        <w:t>Build Structure</w:t>
+      </w:r>
+      <w:r>
+        <w:rPr>
+          <w:b/>
+        </w:rPr>
+        <w:t>:</w:t>
+      </w:r>
+    </w:p>
+    <w:p>
+      <w:pPr>
+        <w:pStyle w:val="ListParagraph"/>
+        <w:ind w:left="0" w:firstLine="720"/>
+        <w:jc w:val="both"/>
+      </w:pPr>
+      <w:r>
+        <w:t>Selected workers will automatically move to construct a placed building.</w:t>
+      </w:r>
+      <w:r>
+        <w:t xml:space="preserve"> Workers not building can be sent to construct a building by right clicking on the</w:t>
+      </w:r>
+      <w:r>
+        <w:t xml:space="preserve"> unfinished structure</w:t>
+      </w:r>
+      <w:r>
+        <w:t>.</w:t>
+      </w:r>
+    </w:p>
+    <w:p>
+      <w:pPr>
+        <w:pStyle w:val="ListParagraph"/>
+        <w:jc w:val="both"/>
+        <w:rPr>
+          <w:b/>
+        </w:rPr>
+      </w:pPr>
+      <w:r>
+        <w:rPr>
+          <w:b/>
+        </w:rPr>
+        <w:t>(</w:t>
+      </w:r>
+      <w:r>
+        <w:rPr>
+          <w:b/>
+        </w:rPr>
+        <w:t>Req.</w:t>
+      </w:r>
+      <w:r>
+        <w:rPr>
+          <w:b/>
+        </w:rPr>
+        <w:t>3</w:t>
+      </w:r>
+      <w:r>
+        <w:rPr>
+          <w:b/>
+        </w:rPr>
+        <w:t xml:space="preserve">) </w:t>
+      </w:r>
+      <w:r>
+        <w:rPr>
+          <w:b/>
+        </w:rPr>
+        <w:t>Harvest Resource</w:t>
+      </w:r>
+      <w:r>
+        <w:rPr>
+          <w:b/>
+        </w:rPr>
+        <w:t>:</w:t>
+      </w:r>
+    </w:p>
+    <w:p>
+      <w:pPr>
+        <w:pStyle w:val="ListParagraph"/>
+        <w:ind w:left="0" w:firstLine="720"/>
+        <w:jc w:val="both"/>
+      </w:pPr>
+      <w:r>
+        <w:t xml:space="preserve">Selected </w:t>
+      </w:r>
+      <w:r>
+        <w:t xml:space="preserve">units will move to harvest a resource patch by right clicking on the resource. Units will bring gathered resources back to a collection building to deposit. When carrying a </w:t>
+      </w:r>
+      <w:r>
+        <w:t>resource,</w:t>
+      </w:r>
+      <w:r>
+        <w:t xml:space="preserve"> the unit will have a visual effect, depending on the resource. If carrying a resource of </w:t>
+      </w:r>
+      <w:r>
+        <w:t>‘</w:t>
+      </w:r>
+      <w:r>
+        <w:t>type 1</w:t>
+      </w:r>
+      <w:r>
+        <w:t>’</w:t>
+      </w:r>
+      <w:r>
+        <w:t xml:space="preserve"> and ordered to harvest a resource of </w:t>
+      </w:r>
+      <w:r>
+        <w:t>‘</w:t>
+      </w:r>
+      <w:r>
+        <w:t>type 2</w:t>
+      </w:r>
+      <w:r>
+        <w:t>’</w:t>
+      </w:r>
+      <w:r>
+        <w:t xml:space="preserve">, the carried </w:t>
+      </w:r>
+      <w:r>
+        <w:t>‘</w:t>
+      </w:r>
+      <w:r>
+        <w:t>type 1</w:t>
+      </w:r>
+      <w:r>
+        <w:t>’</w:t>
+      </w:r>
+      <w:r>
+        <w:t xml:space="preserve"> resource will be replaced with </w:t>
+      </w:r>
+      <w:r>
+        <w:t>‘</w:t>
+      </w:r>
+      <w:r>
+        <w:t>type 2</w:t>
+      </w:r>
+      <w:r>
+        <w:t>’</w:t>
+      </w:r>
+      <w:r>
+        <w:t>.</w:t>
+      </w:r>
+      <w:r>
+        <w:t xml:space="preserve"> When ordered to harvest the worker will automatically </w:t>
+      </w:r>
+      <w:r>
+        <w:t>continue harvesting and depositing from the same resource.</w:t>
+      </w:r>
+    </w:p>
+    <w:p>
+      <w:pPr>
         <w:pStyle w:val="Heading3"/>
       </w:pPr>
       <w:r>
@@ -5029,11 +5687,11 @@
       <w:r>
         <w:tab/>
       </w:r>
-      <w:bookmarkStart w:id="19" w:name="_Toc1843474"/>
+      <w:bookmarkStart w:id="23" w:name="_Toc2115387"/>
       <w:r>
         <w:t>1.4.5 Resources</w:t>
       </w:r>
-      <w:bookmarkEnd w:id="19"/>
+      <w:bookmarkEnd w:id="23"/>
     </w:p>
     <w:p>
       <w:pPr>
@@ -5047,12 +5705,7 @@
       </w:r>
       <w:r>
         <w:tab/>
-      </w:r>
-      <w:r>
-        <w:t>1.4.5</w:t>
-      </w:r>
-      <w:r>
-        <w:t>.1 Description</w:t>
+        <w:t>1.4.5.1 Description</w:t>
       </w:r>
     </w:p>
     <w:p/>
@@ -5068,18 +5721,166 @@
       </w:r>
       <w:r>
         <w:tab/>
-      </w:r>
-      <w:r>
-        <w:t>1.4.5</w:t>
-      </w:r>
-      <w:r>
-        <w:t>.2 Functional Requirements</w:t>
+        <w:t>1.4.5.2 Functional Requirements</w:t>
+      </w:r>
+    </w:p>
+    <w:p>
+      <w:pPr>
+        <w:pStyle w:val="ListParagraph"/>
+        <w:jc w:val="both"/>
+        <w:rPr>
+          <w:b/>
+        </w:rPr>
+      </w:pPr>
+      <w:r>
+        <w:rPr>
+          <w:b/>
+        </w:rPr>
+        <w:t>(</w:t>
+      </w:r>
+      <w:r>
+        <w:rPr>
+          <w:b/>
+        </w:rPr>
+        <w:t>Req.</w:t>
+      </w:r>
+      <w:r>
+        <w:rPr>
+          <w:b/>
+        </w:rPr>
+        <w:t>1</w:t>
+      </w:r>
+      <w:r>
+        <w:rPr>
+          <w:b/>
+        </w:rPr>
+        <w:t>)</w:t>
+      </w:r>
+      <w:r>
+        <w:rPr>
+          <w:b/>
+        </w:rPr>
+        <w:t xml:space="preserve"> Resource Depletion</w:t>
+      </w:r>
+      <w:r>
+        <w:rPr>
+          <w:b/>
+        </w:rPr>
+        <w:t>:</w:t>
+      </w:r>
+    </w:p>
+    <w:p>
+      <w:pPr>
+        <w:pStyle w:val="ListParagraph"/>
+        <w:ind w:left="0" w:firstLine="720"/>
+        <w:jc w:val="both"/>
+      </w:pPr>
+      <w:r>
+        <w:t xml:space="preserve">As the resources are harvested from the patch the total number of resources in the patch will reduce. If a patch has zero </w:t>
+      </w:r>
+      <w:r>
+        <w:t>resources,</w:t>
+      </w:r>
+      <w:r>
+        <w:t xml:space="preserve"> the patch stops being available to harvest.</w:t>
+      </w:r>
+    </w:p>
+    <w:p>
+      <w:pPr>
+        <w:pStyle w:val="ListParagraph"/>
+        <w:jc w:val="both"/>
+        <w:rPr>
+          <w:b/>
+        </w:rPr>
+      </w:pPr>
+      <w:r>
+        <w:rPr>
+          <w:b/>
+        </w:rPr>
+        <w:t>(</w:t>
+      </w:r>
+      <w:r>
+        <w:rPr>
+          <w:b/>
+        </w:rPr>
+        <w:t>Req.</w:t>
+      </w:r>
+      <w:r>
+        <w:rPr>
+          <w:b/>
+        </w:rPr>
+        <w:t>2</w:t>
+      </w:r>
+      <w:r>
+        <w:rPr>
+          <w:b/>
+        </w:rPr>
+        <w:t>)</w:t>
+      </w:r>
+      <w:r>
+        <w:rPr>
+          <w:b/>
+        </w:rPr>
+        <w:t xml:space="preserve"> </w:t>
+      </w:r>
+      <w:r>
+        <w:rPr>
+          <w:b/>
+        </w:rPr>
+        <w:t>Maximum Workers</w:t>
+      </w:r>
+      <w:r>
+        <w:rPr>
+          <w:b/>
+        </w:rPr>
+        <w:t>:</w:t>
+      </w:r>
+    </w:p>
+    <w:p>
+      <w:pPr>
+        <w:pStyle w:val="ListParagraph"/>
+        <w:ind w:left="0" w:firstLine="720"/>
+        <w:jc w:val="both"/>
+      </w:pPr>
+      <w:r>
+        <w:t>Each patch of resources has a maximum number of concurrent workers. Assigned workers will wait until there is a free space for harvesting.</w:t>
+      </w:r>
+    </w:p>
+    <w:p>
+      <w:pPr>
+        <w:pStyle w:val="Heading3"/>
+      </w:pPr>
+      <w:r>
+        <w:tab/>
+      </w:r>
+      <w:r>
+        <w:tab/>
+      </w:r>
+      <w:bookmarkStart w:id="24" w:name="_Toc2115388"/>
+      <w:r>
+        <w:t>1.4.6 Construction</w:t>
+      </w:r>
+      <w:bookmarkEnd w:id="24"/>
+    </w:p>
+    <w:p>
+      <w:pPr>
+        <w:pStyle w:val="Heading4"/>
+      </w:pPr>
+      <w:r>
+        <w:tab/>
+      </w:r>
+      <w:r>
+        <w:tab/>
+      </w:r>
+      <w:r>
+        <w:tab/>
+        <w:t>1.4.6.1 Description</w:t>
       </w:r>
     </w:p>
     <w:p/>
     <w:p>
       <w:pPr>
-        <w:pStyle w:val="Heading3"/>
+        <w:pStyle w:val="Heading4"/>
       </w:pPr>
       <w:r>
         <w:tab/>
@@ -5087,54 +5888,195 @@
       <w:r>
         <w:tab/>
       </w:r>
-      <w:bookmarkStart w:id="20" w:name="_Toc1843475"/>
-      <w:r>
-        <w:t>1.4.6 Construction</w:t>
-      </w:r>
-      <w:bookmarkEnd w:id="20"/>
-    </w:p>
-    <w:p>
-      <w:pPr>
-        <w:pStyle w:val="Heading4"/>
-      </w:pPr>
       <w:r>
         <w:tab/>
-      </w:r>
-      <w:r>
-        <w:tab/>
-      </w:r>
-      <w:r>
-        <w:tab/>
-      </w:r>
-      <w:r>
-        <w:t>1.4.6</w:t>
-      </w:r>
-      <w:r>
-        <w:t>.1 Description</w:t>
-      </w:r>
-    </w:p>
-    <w:p/>
-    <w:p>
-      <w:pPr>
-        <w:pStyle w:val="Heading4"/>
-      </w:pPr>
-      <w:r>
-        <w:tab/>
-      </w:r>
-      <w:r>
-        <w:tab/>
-      </w:r>
-      <w:r>
-        <w:tab/>
-      </w:r>
-      <w:r>
-        <w:t>1.4.6</w:t>
-      </w:r>
-      <w:r>
-        <w:t>.2 Functional Requirements</w:t>
-      </w:r>
-    </w:p>
-    <w:p/>
+        <w:t>1.4.6.2 Functional Requirements</w:t>
+      </w:r>
+    </w:p>
+    <w:p>
+      <w:pPr>
+        <w:pStyle w:val="ListParagraph"/>
+        <w:jc w:val="both"/>
+        <w:rPr>
+          <w:b/>
+        </w:rPr>
+      </w:pPr>
+      <w:r>
+        <w:rPr>
+          <w:b/>
+        </w:rPr>
+        <w:t>(</w:t>
+      </w:r>
+      <w:r>
+        <w:rPr>
+          <w:b/>
+        </w:rPr>
+        <w:t>Req.1</w:t>
+      </w:r>
+      <w:r>
+        <w:rPr>
+          <w:b/>
+        </w:rPr>
+        <w:t>)</w:t>
+      </w:r>
+      <w:r>
+        <w:rPr>
+          <w:b/>
+        </w:rPr>
+        <w:t xml:space="preserve"> </w:t>
+      </w:r>
+      <w:r>
+        <w:rPr>
+          <w:b/>
+        </w:rPr>
+        <w:t>Placing a Building</w:t>
+      </w:r>
+      <w:r>
+        <w:rPr>
+          <w:b/>
+        </w:rPr>
+        <w:t>:</w:t>
+      </w:r>
+    </w:p>
+    <w:p>
+      <w:pPr>
+        <w:pStyle w:val="ListParagraph"/>
+        <w:ind w:left="0" w:firstLine="720"/>
+        <w:jc w:val="both"/>
+      </w:pPr>
+      <w:r>
+        <w:lastRenderedPageBreak/>
+        <w:t xml:space="preserve">Selecting a building from the menu spawns a ‘ghost’ </w:t>
+      </w:r>
+      <w:r>
+        <w:t>that will follow the mouse cursor. Left clicking on an empty space will place the building. Buildings cannot be placed on top of other buildings. Units will move away from the building placement location.</w:t>
+      </w:r>
+    </w:p>
+    <w:p>
+      <w:pPr>
+        <w:pStyle w:val="ListParagraph"/>
+        <w:jc w:val="both"/>
+        <w:rPr>
+          <w:b/>
+        </w:rPr>
+      </w:pPr>
+      <w:r>
+        <w:rPr>
+          <w:b/>
+        </w:rPr>
+        <w:t>(</w:t>
+      </w:r>
+      <w:r>
+        <w:rPr>
+          <w:b/>
+        </w:rPr>
+        <w:t>Req.2</w:t>
+      </w:r>
+      <w:r>
+        <w:rPr>
+          <w:b/>
+        </w:rPr>
+        <w:t>)</w:t>
+      </w:r>
+      <w:r>
+        <w:rPr>
+          <w:b/>
+        </w:rPr>
+        <w:t xml:space="preserve"> </w:t>
+      </w:r>
+      <w:r>
+        <w:rPr>
+          <w:b/>
+        </w:rPr>
+        <w:t>Build Cost</w:t>
+      </w:r>
+      <w:r>
+        <w:rPr>
+          <w:b/>
+        </w:rPr>
+        <w:t>:</w:t>
+      </w:r>
+    </w:p>
+    <w:p>
+      <w:pPr>
+        <w:pStyle w:val="ListParagraph"/>
+        <w:ind w:left="0" w:firstLine="720"/>
+        <w:jc w:val="both"/>
+      </w:pPr>
+      <w:r>
+        <w:t>Buildings will take a set number of resources and time to construct.</w:t>
+      </w:r>
+      <w:r>
+        <w:t xml:space="preserve"> Resources will be removed when the building is placed. Unfinished buildings can be cancelled, returning the resources used.</w:t>
+      </w:r>
+    </w:p>
+    <w:p>
+      <w:pPr>
+        <w:pStyle w:val="ListParagraph"/>
+        <w:jc w:val="both"/>
+        <w:rPr>
+          <w:b/>
+        </w:rPr>
+      </w:pPr>
+      <w:r>
+        <w:rPr>
+          <w:b/>
+        </w:rPr>
+        <w:t>(</w:t>
+      </w:r>
+      <w:r>
+        <w:rPr>
+          <w:b/>
+        </w:rPr>
+        <w:t>Req.</w:t>
+      </w:r>
+      <w:r>
+        <w:rPr>
+          <w:b/>
+        </w:rPr>
+        <w:t>3</w:t>
+      </w:r>
+      <w:r>
+        <w:rPr>
+          <w:b/>
+        </w:rPr>
+        <w:t>)</w:t>
+      </w:r>
+      <w:r>
+        <w:rPr>
+          <w:b/>
+        </w:rPr>
+        <w:t xml:space="preserve"> </w:t>
+      </w:r>
+      <w:r>
+        <w:rPr>
+          <w:b/>
+        </w:rPr>
+        <w:t>Multiple Builders</w:t>
+      </w:r>
+      <w:r>
+        <w:rPr>
+          <w:b/>
+        </w:rPr>
+        <w:t>:</w:t>
+      </w:r>
+    </w:p>
+    <w:p>
+      <w:pPr>
+        <w:pStyle w:val="ListParagraph"/>
+        <w:ind w:left="0" w:firstLine="720"/>
+        <w:jc w:val="both"/>
+      </w:pPr>
+      <w:r>
+        <w:t xml:space="preserve">Assigning more workers to build will decrease the build time for a </w:t>
+      </w:r>
+      <w:r>
+        <w:t>building</w:t>
+      </w:r>
+      <w:r>
+        <w:t xml:space="preserve"> under construction (increase the build speed).</w:t>
+      </w:r>
+    </w:p>
     <w:p>
       <w:pPr>
         <w:pStyle w:val="Heading2"/>
@@ -5143,22 +6085,22 @@
           <w:numId w:val="1"/>
         </w:numPr>
       </w:pPr>
-      <w:bookmarkStart w:id="21" w:name="_Toc1843476"/>
+      <w:bookmarkStart w:id="25" w:name="_Toc2115389"/>
       <w:r>
         <w:t>Non-functional Requirements</w:t>
       </w:r>
-      <w:bookmarkEnd w:id="21"/>
+      <w:bookmarkEnd w:id="25"/>
     </w:p>
     <w:p>
       <w:pPr>
         <w:pStyle w:val="Heading3"/>
         <w:ind w:left="1440"/>
       </w:pPr>
-      <w:bookmarkStart w:id="22" w:name="_Toc1843477"/>
+      <w:bookmarkStart w:id="26" w:name="_Toc2115390"/>
       <w:r>
         <w:t>1.5.1 Performance</w:t>
       </w:r>
-      <w:bookmarkEnd w:id="22"/>
+      <w:bookmarkEnd w:id="26"/>
     </w:p>
     <w:p/>
     <w:p>
@@ -5171,14 +6113,11 @@
       <w:r>
         <w:tab/>
       </w:r>
-      <w:bookmarkStart w:id="23" w:name="_Toc1843478"/>
-      <w:r>
-        <w:t xml:space="preserve">1.5.2 </w:t>
-      </w:r>
-      <w:bookmarkEnd w:id="23"/>
-      <w:r>
-        <w:t>Design Attributes</w:t>
-      </w:r>
+      <w:bookmarkStart w:id="27" w:name="_Toc2115391"/>
+      <w:r>
+        <w:t>1.5.2 Design Attributes</w:t>
+      </w:r>
+      <w:bookmarkEnd w:id="27"/>
       <w:r>
         <w:br w:type="page"/>
       </w:r>
@@ -5190,7 +6129,7 @@
           <w:bottom w:val="single" w:sz="6" w:space="1" w:color="auto"/>
         </w:pBdr>
       </w:pPr>
-      <w:bookmarkStart w:id="24" w:name="_Toc1843479"/>
+      <w:bookmarkStart w:id="28" w:name="_Toc2115392"/>
       <w:r>
         <w:lastRenderedPageBreak/>
         <w:t>UML Diagram</w:t>
@@ -5198,7 +6137,7 @@
       <w:r>
         <w:t>s</w:t>
       </w:r>
-      <w:bookmarkEnd w:id="24"/>
+      <w:bookmarkEnd w:id="28"/>
     </w:p>
     <w:p/>
     <w:p/>
@@ -5214,12 +6153,12 @@
           <w:bottom w:val="single" w:sz="6" w:space="1" w:color="auto"/>
         </w:pBdr>
       </w:pPr>
-      <w:bookmarkStart w:id="25" w:name="_Toc1843480"/>
+      <w:bookmarkStart w:id="29" w:name="_Toc2115393"/>
       <w:r>
         <w:lastRenderedPageBreak/>
         <w:t>Method</w:t>
       </w:r>
-      <w:bookmarkEnd w:id="25"/>
+      <w:bookmarkEnd w:id="29"/>
     </w:p>
     <w:p/>
     <w:p>
@@ -5229,11 +6168,11 @@
       <w:r>
         <w:tab/>
       </w:r>
-      <w:bookmarkStart w:id="26" w:name="_Toc1843481"/>
+      <w:bookmarkStart w:id="30" w:name="_Toc2115394"/>
       <w:r>
         <w:t>3.1 Summary of Techniques</w:t>
       </w:r>
-      <w:bookmarkEnd w:id="26"/>
+      <w:bookmarkEnd w:id="30"/>
     </w:p>
     <w:p/>
     <w:p>
@@ -5243,14 +6182,14 @@
       <w:r>
         <w:tab/>
       </w:r>
-      <w:bookmarkStart w:id="27" w:name="_Toc1843482"/>
+      <w:bookmarkStart w:id="31" w:name="_Toc2115395"/>
       <w:r>
         <w:t xml:space="preserve">3.2 </w:t>
       </w:r>
       <w:r>
         <w:t>Detailed Descriptions</w:t>
       </w:r>
-      <w:bookmarkEnd w:id="27"/>
+      <w:bookmarkEnd w:id="31"/>
       <w:r>
         <w:br w:type="page"/>
       </w:r>
@@ -5262,12 +6201,12 @@
           <w:bottom w:val="single" w:sz="6" w:space="1" w:color="auto"/>
         </w:pBdr>
       </w:pPr>
-      <w:bookmarkStart w:id="28" w:name="_Toc1843483"/>
+      <w:bookmarkStart w:id="32" w:name="_Toc2115396"/>
       <w:r>
         <w:lastRenderedPageBreak/>
         <w:t>Development</w:t>
       </w:r>
-      <w:bookmarkEnd w:id="28"/>
+      <w:bookmarkEnd w:id="32"/>
     </w:p>
     <w:p/>
     <w:p>
@@ -5277,11 +6216,11 @@
       <w:r>
         <w:tab/>
       </w:r>
-      <w:bookmarkStart w:id="29" w:name="_Toc1843484"/>
+      <w:bookmarkStart w:id="33" w:name="_Toc2115397"/>
       <w:r>
         <w:t>4.1 Development Process</w:t>
       </w:r>
-      <w:bookmarkEnd w:id="29"/>
+      <w:bookmarkEnd w:id="33"/>
     </w:p>
     <w:p/>
     <w:p>
@@ -5291,11 +6230,11 @@
       <w:r>
         <w:tab/>
       </w:r>
-      <w:bookmarkStart w:id="30" w:name="_Toc1843485"/>
+      <w:bookmarkStart w:id="34" w:name="_Toc2115398"/>
       <w:r>
         <w:t>4.2 Concept Design</w:t>
       </w:r>
-      <w:bookmarkEnd w:id="30"/>
+      <w:bookmarkEnd w:id="34"/>
     </w:p>
     <w:p/>
     <w:p>
@@ -5305,11 +6244,11 @@
       <w:r>
         <w:tab/>
       </w:r>
-      <w:bookmarkStart w:id="31" w:name="_Toc1843486"/>
+      <w:bookmarkStart w:id="35" w:name="_Toc2115399"/>
       <w:r>
         <w:t>4.3 Prototyping</w:t>
       </w:r>
-      <w:bookmarkEnd w:id="31"/>
+      <w:bookmarkEnd w:id="35"/>
     </w:p>
     <w:p/>
     <w:p>
@@ -5319,11 +6258,11 @@
       <w:r>
         <w:tab/>
       </w:r>
-      <w:bookmarkStart w:id="32" w:name="_Toc1843487"/>
+      <w:bookmarkStart w:id="36" w:name="_Toc2115400"/>
       <w:r>
         <w:t>4.2 Documentation</w:t>
       </w:r>
-      <w:bookmarkEnd w:id="32"/>
+      <w:bookmarkEnd w:id="36"/>
       <w:r>
         <w:br w:type="page"/>
       </w:r>
@@ -5335,12 +6274,12 @@
           <w:bottom w:val="single" w:sz="6" w:space="1" w:color="auto"/>
         </w:pBdr>
       </w:pPr>
-      <w:bookmarkStart w:id="33" w:name="_Toc1843488"/>
+      <w:bookmarkStart w:id="37" w:name="_Toc2115401"/>
       <w:r>
         <w:lastRenderedPageBreak/>
         <w:t>Conclusions</w:t>
       </w:r>
-      <w:bookmarkEnd w:id="33"/>
+      <w:bookmarkEnd w:id="37"/>
     </w:p>
     <w:p/>
     <w:p>
@@ -5350,11 +6289,11 @@
       <w:r>
         <w:tab/>
       </w:r>
-      <w:bookmarkStart w:id="34" w:name="_Toc1843489"/>
+      <w:bookmarkStart w:id="38" w:name="_Toc2115402"/>
       <w:r>
         <w:t>5.1 Shortcomings</w:t>
       </w:r>
-      <w:bookmarkEnd w:id="34"/>
+      <w:bookmarkEnd w:id="38"/>
     </w:p>
     <w:p/>
     <w:p>
@@ -5364,11 +6303,11 @@
       <w:r>
         <w:tab/>
       </w:r>
-      <w:bookmarkStart w:id="35" w:name="_Toc1843490"/>
+      <w:bookmarkStart w:id="39" w:name="_Toc2115403"/>
       <w:r>
         <w:t>5.2 Areas for Improvement</w:t>
       </w:r>
-      <w:bookmarkEnd w:id="35"/>
+      <w:bookmarkEnd w:id="39"/>
     </w:p>
     <w:p/>
     <w:p>
@@ -5378,11 +6317,11 @@
       <w:r>
         <w:tab/>
       </w:r>
-      <w:bookmarkStart w:id="36" w:name="_Toc1843491"/>
+      <w:bookmarkStart w:id="40" w:name="_Toc2115404"/>
       <w:r>
         <w:t>5.3 Possible Solutions</w:t>
       </w:r>
-      <w:bookmarkEnd w:id="36"/>
+      <w:bookmarkEnd w:id="40"/>
     </w:p>
     <w:p/>
     <w:p>
@@ -5392,11 +6331,11 @@
       <w:r>
         <w:tab/>
       </w:r>
-      <w:bookmarkStart w:id="37" w:name="_Toc1843492"/>
+      <w:bookmarkStart w:id="41" w:name="_Toc2115405"/>
       <w:r>
         <w:t>5.4 Extending the Application</w:t>
       </w:r>
-      <w:bookmarkEnd w:id="37"/>
+      <w:bookmarkEnd w:id="41"/>
     </w:p>
     <w:p/>
     <w:p>
@@ -5406,11 +6345,11 @@
       <w:r>
         <w:tab/>
       </w:r>
-      <w:bookmarkStart w:id="38" w:name="_Toc1843493"/>
+      <w:bookmarkStart w:id="42" w:name="_Toc2115406"/>
       <w:r>
         <w:t>5.5 What I have Learned</w:t>
       </w:r>
-      <w:bookmarkEnd w:id="38"/>
+      <w:bookmarkEnd w:id="42"/>
     </w:p>
     <w:p/>
     <w:p>
@@ -5425,12 +6364,12 @@
           <w:bottom w:val="single" w:sz="6" w:space="1" w:color="auto"/>
         </w:pBdr>
       </w:pPr>
-      <w:bookmarkStart w:id="39" w:name="_Toc1843494"/>
+      <w:bookmarkStart w:id="43" w:name="_Toc2115407"/>
       <w:r>
         <w:lastRenderedPageBreak/>
         <w:t>References</w:t>
       </w:r>
-      <w:bookmarkEnd w:id="39"/>
+      <w:bookmarkEnd w:id="43"/>
     </w:p>
     <w:p/>
     <w:p>
@@ -5440,14 +6379,14 @@
       <w:r>
         <w:tab/>
       </w:r>
-      <w:bookmarkStart w:id="40" w:name="_Toc1843495"/>
+      <w:bookmarkStart w:id="44" w:name="_Toc2115408"/>
       <w:r>
         <w:t xml:space="preserve">6.1 </w:t>
       </w:r>
       <w:r>
         <w:t>Brief</w:t>
       </w:r>
-      <w:bookmarkEnd w:id="40"/>
+      <w:bookmarkEnd w:id="44"/>
     </w:p>
     <w:p>
       <w:pPr>
@@ -5499,11 +6438,11 @@
       <w:r>
         <w:tab/>
       </w:r>
-      <w:bookmarkStart w:id="41" w:name="_Toc1843496"/>
+      <w:bookmarkStart w:id="45" w:name="_Toc2115409"/>
       <w:r>
         <w:t>6.2 Techniques</w:t>
       </w:r>
-      <w:bookmarkEnd w:id="41"/>
+      <w:bookmarkEnd w:id="45"/>
     </w:p>
     <w:p>
       <w:pPr>
@@ -5515,11 +6454,11 @@
       <w:r>
         <w:tab/>
       </w:r>
-      <w:bookmarkStart w:id="42" w:name="_Toc1843497"/>
+      <w:bookmarkStart w:id="46" w:name="_Toc2115410"/>
       <w:r>
         <w:t>6.2.1 C++</w:t>
       </w:r>
-      <w:bookmarkEnd w:id="42"/>
+      <w:bookmarkEnd w:id="46"/>
     </w:p>
     <w:p/>
     <w:p>
@@ -5532,11 +6471,11 @@
       <w:r>
         <w:tab/>
       </w:r>
-      <w:bookmarkStart w:id="43" w:name="_Toc1843498"/>
+      <w:bookmarkStart w:id="47" w:name="_Toc2115411"/>
       <w:r>
         <w:t>6.2.2 Blueprints</w:t>
       </w:r>
-      <w:bookmarkEnd w:id="43"/>
+      <w:bookmarkEnd w:id="47"/>
     </w:p>
     <w:p>
       <w:pPr>
@@ -5603,11 +6542,11 @@
       <w:r>
         <w:tab/>
       </w:r>
-      <w:bookmarkStart w:id="44" w:name="_Toc1843499"/>
+      <w:bookmarkStart w:id="48" w:name="_Toc2115412"/>
       <w:r>
         <w:t>6.3 Research</w:t>
       </w:r>
-      <w:bookmarkEnd w:id="44"/>
+      <w:bookmarkEnd w:id="48"/>
     </w:p>
     <w:p>
       <w:pPr>
@@ -5709,20 +6648,7 @@
           <w:szCs w:val="20"/>
           <w:shd w:val="clear" w:color="auto" w:fill="FFFFFF"/>
         </w:rPr>
-        <w:t>. [onlin</w:t>
-      </w:r>
-      <w:bookmarkStart w:id="45" w:name="_GoBack"/>
-      <w:bookmarkEnd w:id="45"/>
-      <w:r>
-        <w:rPr>
-          <w:rFonts w:cstheme="minorHAnsi"/>
-          <w:i/>
-          <w:color w:val="000000"/>
-          <w:sz w:val="20"/>
-          <w:szCs w:val="20"/>
-          <w:shd w:val="clear" w:color="auto" w:fill="FFFFFF"/>
-        </w:rPr>
-        <w:t xml:space="preserve">e] Available at: </w:t>
+        <w:t xml:space="preserve">. [online] Available at: </w:t>
       </w:r>
       <w:hyperlink r:id="rId12" w:history="1">
         <w:r>
@@ -5832,11 +6758,11 @@
       <w:r>
         <w:tab/>
       </w:r>
-      <w:bookmarkStart w:id="46" w:name="_Toc1843500"/>
+      <w:bookmarkStart w:id="49" w:name="_Toc2115413"/>
       <w:r>
         <w:t>6.4 Resources</w:t>
       </w:r>
-      <w:bookmarkEnd w:id="46"/>
+      <w:bookmarkEnd w:id="49"/>
     </w:p>
     <w:p>
       <w:pPr>
@@ -5927,18 +6853,7 @@
           <w:szCs w:val="20"/>
           <w:shd w:val="clear" w:color="auto" w:fill="FFFFFF"/>
         </w:rPr>
-        <w:t xml:space="preserve">-&gt; Unreal Engine 4 </w:t>
-      </w:r>
-      <w:r>
-        <w:rPr>
-          <w:rFonts w:cstheme="minorHAnsi"/>
-          <w:i/>
-          <w:color w:val="000000"/>
-          <w:sz w:val="20"/>
-          <w:szCs w:val="20"/>
-          <w:shd w:val="clear" w:color="auto" w:fill="FFFFFF"/>
-        </w:rPr>
-        <w:t>-&gt; Starter Content</w:t>
+        <w:t>-&gt; Unreal Engine 4 -&gt; Starter Content</w:t>
       </w:r>
     </w:p>
     <w:sectPr>
@@ -5960,7 +6875,7 @@
 </file>
 
 <file path=word/endnotes.xml><?xml version="1.0" encoding="utf-8"?>
-<w:endnotes xmlns:wpc="http://schemas.microsoft.com/office/word/2010/wordprocessingCanvas" xmlns:cx="http://schemas.microsoft.com/office/drawing/2014/chartex" xmlns:cx1="http://schemas.microsoft.com/office/drawing/2015/9/8/chartex" xmlns:mc="http://schemas.openxmlformats.org/markup-compatibility/2006" xmlns:o="urn:schemas-microsoft-com:office:office" xmlns:r="http://schemas.openxmlformats.org/officeDocument/2006/relationships" xmlns:m="http://schemas.openxmlformats.org/officeDocument/2006/math" xmlns:v="urn:schemas-microsoft-com:vml" xmlns:wp14="http://schemas.microsoft.com/office/word/2010/wordprocessingDrawing" xmlns:wp="http://schemas.openxmlformats.org/drawingml/2006/wordprocessingDrawing" xmlns:w10="urn:schemas-microsoft-com:office:word" xmlns:w="http://schemas.openxmlformats.org/wordprocessingml/2006/main" xmlns:w14="http://schemas.microsoft.com/office/word/2010/wordml" xmlns:w15="http://schemas.microsoft.com/office/word/2012/wordml" xmlns:w16se="http://schemas.microsoft.com/office/word/2015/wordml/symex" xmlns:wpg="http://schemas.microsoft.com/office/word/2010/wordprocessingGroup" xmlns:wpi="http://schemas.microsoft.com/office/word/2010/wordprocessingInk" xmlns:wne="http://schemas.microsoft.com/office/word/2006/wordml" xmlns:wps="http://schemas.microsoft.com/office/word/2010/wordprocessingShape" mc:Ignorable="w14 w15 w16se wp14">
+<w:endnotes xmlns:wpc="http://schemas.microsoft.com/office/word/2010/wordprocessingCanvas" xmlns:cx="http://schemas.microsoft.com/office/drawing/2014/chartex" xmlns:cx1="http://schemas.microsoft.com/office/drawing/2015/9/8/chartex" xmlns:cx2="http://schemas.microsoft.com/office/drawing/2015/10/21/chartex" xmlns:cx3="http://schemas.microsoft.com/office/drawing/2016/5/9/chartex" xmlns:cx4="http://schemas.microsoft.com/office/drawing/2016/5/10/chartex" xmlns:cx5="http://schemas.microsoft.com/office/drawing/2016/5/11/chartex" xmlns:cx6="http://schemas.microsoft.com/office/drawing/2016/5/12/chartex" xmlns:cx7="http://schemas.microsoft.com/office/drawing/2016/5/13/chartex" xmlns:cx8="http://schemas.microsoft.com/office/drawing/2016/5/14/chartex" xmlns:mc="http://schemas.openxmlformats.org/markup-compatibility/2006" xmlns:aink="http://schemas.microsoft.com/office/drawing/2016/ink" xmlns:am3d="http://schemas.microsoft.com/office/drawing/2017/model3d" xmlns:o="urn:schemas-microsoft-com:office:office" xmlns:r="http://schemas.openxmlformats.org/officeDocument/2006/relationships" xmlns:m="http://schemas.openxmlformats.org/officeDocument/2006/math" xmlns:v="urn:schemas-microsoft-com:vml" xmlns:wp14="http://schemas.microsoft.com/office/word/2010/wordprocessingDrawing" xmlns:wp="http://schemas.openxmlformats.org/drawingml/2006/wordprocessingDrawing" xmlns:w10="urn:schemas-microsoft-com:office:word" xmlns:w="http://schemas.openxmlformats.org/wordprocessingml/2006/main" xmlns:w14="http://schemas.microsoft.com/office/word/2010/wordml" xmlns:w15="http://schemas.microsoft.com/office/word/2012/wordml" xmlns:w16cid="http://schemas.microsoft.com/office/word/2016/wordml/cid" xmlns:w16se="http://schemas.microsoft.com/office/word/2015/wordml/symex" xmlns:wpg="http://schemas.microsoft.com/office/word/2010/wordprocessingGroup" xmlns:wpi="http://schemas.microsoft.com/office/word/2010/wordprocessingInk" xmlns:wne="http://schemas.microsoft.com/office/word/2006/wordml" xmlns:wps="http://schemas.microsoft.com/office/word/2010/wordprocessingShape" mc:Ignorable="w14 w15 w16se w16cid wp14">
   <w:endnote w:type="separator" w:id="-1">
     <w:p>
       <w:pPr>
@@ -5985,7 +6900,7 @@
 </file>
 
 <file path=word/footer1.xml><?xml version="1.0" encoding="utf-8"?>
-<w:ftr xmlns:wpc="http://schemas.microsoft.com/office/word/2010/wordprocessingCanvas" xmlns:cx="http://schemas.microsoft.com/office/drawing/2014/chartex" xmlns:cx1="http://schemas.microsoft.com/office/drawing/2015/9/8/chartex" xmlns:mc="http://schemas.openxmlformats.org/markup-compatibility/2006" xmlns:o="urn:schemas-microsoft-com:office:office" xmlns:r="http://schemas.openxmlformats.org/officeDocument/2006/relationships" xmlns:m="http://schemas.openxmlformats.org/officeDocument/2006/math" xmlns:v="urn:schemas-microsoft-com:vml" xmlns:wp14="http://schemas.microsoft.com/office/word/2010/wordprocessingDrawing" xmlns:wp="http://schemas.openxmlformats.org/drawingml/2006/wordprocessingDrawing" xmlns:w10="urn:schemas-microsoft-com:office:word" xmlns:w="http://schemas.openxmlformats.org/wordprocessingml/2006/main" xmlns:w14="http://schemas.microsoft.com/office/word/2010/wordml" xmlns:w15="http://schemas.microsoft.com/office/word/2012/wordml" xmlns:w16se="http://schemas.microsoft.com/office/word/2015/wordml/symex" xmlns:wpg="http://schemas.microsoft.com/office/word/2010/wordprocessingGroup" xmlns:wpi="http://schemas.microsoft.com/office/word/2010/wordprocessingInk" xmlns:wne="http://schemas.microsoft.com/office/word/2006/wordml" xmlns:wps="http://schemas.microsoft.com/office/word/2010/wordprocessingShape" mc:Ignorable="w14 w15 w16se wp14">
+<w:ftr xmlns:wpc="http://schemas.microsoft.com/office/word/2010/wordprocessingCanvas" xmlns:cx="http://schemas.microsoft.com/office/drawing/2014/chartex" xmlns:cx1="http://schemas.microsoft.com/office/drawing/2015/9/8/chartex" xmlns:cx2="http://schemas.microsoft.com/office/drawing/2015/10/21/chartex" xmlns:cx3="http://schemas.microsoft.com/office/drawing/2016/5/9/chartex" xmlns:cx4="http://schemas.microsoft.com/office/drawing/2016/5/10/chartex" xmlns:cx5="http://schemas.microsoft.com/office/drawing/2016/5/11/chartex" xmlns:cx6="http://schemas.microsoft.com/office/drawing/2016/5/12/chartex" xmlns:cx7="http://schemas.microsoft.com/office/drawing/2016/5/13/chartex" xmlns:cx8="http://schemas.microsoft.com/office/drawing/2016/5/14/chartex" xmlns:mc="http://schemas.openxmlformats.org/markup-compatibility/2006" xmlns:aink="http://schemas.microsoft.com/office/drawing/2016/ink" xmlns:am3d="http://schemas.microsoft.com/office/drawing/2017/model3d" xmlns:o="urn:schemas-microsoft-com:office:office" xmlns:r="http://schemas.openxmlformats.org/officeDocument/2006/relationships" xmlns:m="http://schemas.openxmlformats.org/officeDocument/2006/math" xmlns:v="urn:schemas-microsoft-com:vml" xmlns:wp14="http://schemas.microsoft.com/office/word/2010/wordprocessingDrawing" xmlns:wp="http://schemas.openxmlformats.org/drawingml/2006/wordprocessingDrawing" xmlns:w10="urn:schemas-microsoft-com:office:word" xmlns:w="http://schemas.openxmlformats.org/wordprocessingml/2006/main" xmlns:w14="http://schemas.microsoft.com/office/word/2010/wordml" xmlns:w15="http://schemas.microsoft.com/office/word/2012/wordml" xmlns:w16cid="http://schemas.microsoft.com/office/word/2016/wordml/cid" xmlns:w16se="http://schemas.microsoft.com/office/word/2015/wordml/symex" xmlns:wpg="http://schemas.microsoft.com/office/word/2010/wordprocessingGroup" xmlns:wpi="http://schemas.microsoft.com/office/word/2010/wordprocessingInk" xmlns:wne="http://schemas.microsoft.com/office/word/2006/wordml" xmlns:wps="http://schemas.microsoft.com/office/word/2010/wordprocessingShape" mc:Ignorable="w14 w15 w16se w16cid wp14">
   <w:sdt>
     <w:sdtPr>
       <w:id w:val="267124071"/>
@@ -5994,7 +6909,6 @@
         <w:docPartUnique/>
       </w:docPartObj>
     </w:sdtPr>
-    <w:sdtEndPr/>
     <w:sdtContent>
       <w:p>
         <w:pPr>
@@ -6273,7 +7187,7 @@
 </file>
 
 <file path=word/footnotes.xml><?xml version="1.0" encoding="utf-8"?>
-<w:footnotes xmlns:wpc="http://schemas.microsoft.com/office/word/2010/wordprocessingCanvas" xmlns:cx="http://schemas.microsoft.com/office/drawing/2014/chartex" xmlns:cx1="http://schemas.microsoft.com/office/drawing/2015/9/8/chartex" xmlns:mc="http://schemas.openxmlformats.org/markup-compatibility/2006" xmlns:o="urn:schemas-microsoft-com:office:office" xmlns:r="http://schemas.openxmlformats.org/officeDocument/2006/relationships" xmlns:m="http://schemas.openxmlformats.org/officeDocument/2006/math" xmlns:v="urn:schemas-microsoft-com:vml" xmlns:wp14="http://schemas.microsoft.com/office/word/2010/wordprocessingDrawing" xmlns:wp="http://schemas.openxmlformats.org/drawingml/2006/wordprocessingDrawing" xmlns:w10="urn:schemas-microsoft-com:office:word" xmlns:w="http://schemas.openxmlformats.org/wordprocessingml/2006/main" xmlns:w14="http://schemas.microsoft.com/office/word/2010/wordml" xmlns:w15="http://schemas.microsoft.com/office/word/2012/wordml" xmlns:w16se="http://schemas.microsoft.com/office/word/2015/wordml/symex" xmlns:wpg="http://schemas.microsoft.com/office/word/2010/wordprocessingGroup" xmlns:wpi="http://schemas.microsoft.com/office/word/2010/wordprocessingInk" xmlns:wne="http://schemas.microsoft.com/office/word/2006/wordml" xmlns:wps="http://schemas.microsoft.com/office/word/2010/wordprocessingShape" mc:Ignorable="w14 w15 w16se wp14">
+<w:footnotes xmlns:wpc="http://schemas.microsoft.com/office/word/2010/wordprocessingCanvas" xmlns:cx="http://schemas.microsoft.com/office/drawing/2014/chartex" xmlns:cx1="http://schemas.microsoft.com/office/drawing/2015/9/8/chartex" xmlns:cx2="http://schemas.microsoft.com/office/drawing/2015/10/21/chartex" xmlns:cx3="http://schemas.microsoft.com/office/drawing/2016/5/9/chartex" xmlns:cx4="http://schemas.microsoft.com/office/drawing/2016/5/10/chartex" xmlns:cx5="http://schemas.microsoft.com/office/drawing/2016/5/11/chartex" xmlns:cx6="http://schemas.microsoft.com/office/drawing/2016/5/12/chartex" xmlns:cx7="http://schemas.microsoft.com/office/drawing/2016/5/13/chartex" xmlns:cx8="http://schemas.microsoft.com/office/drawing/2016/5/14/chartex" xmlns:mc="http://schemas.openxmlformats.org/markup-compatibility/2006" xmlns:aink="http://schemas.microsoft.com/office/drawing/2016/ink" xmlns:am3d="http://schemas.microsoft.com/office/drawing/2017/model3d" xmlns:o="urn:schemas-microsoft-com:office:office" xmlns:r="http://schemas.openxmlformats.org/officeDocument/2006/relationships" xmlns:m="http://schemas.openxmlformats.org/officeDocument/2006/math" xmlns:v="urn:schemas-microsoft-com:vml" xmlns:wp14="http://schemas.microsoft.com/office/word/2010/wordprocessingDrawing" xmlns:wp="http://schemas.openxmlformats.org/drawingml/2006/wordprocessingDrawing" xmlns:w10="urn:schemas-microsoft-com:office:word" xmlns:w="http://schemas.openxmlformats.org/wordprocessingml/2006/main" xmlns:w14="http://schemas.microsoft.com/office/word/2010/wordml" xmlns:w15="http://schemas.microsoft.com/office/word/2012/wordml" xmlns:w16cid="http://schemas.microsoft.com/office/word/2016/wordml/cid" xmlns:w16se="http://schemas.microsoft.com/office/word/2015/wordml/symex" xmlns:wpg="http://schemas.microsoft.com/office/word/2010/wordprocessingGroup" xmlns:wpi="http://schemas.microsoft.com/office/word/2010/wordprocessingInk" xmlns:wne="http://schemas.microsoft.com/office/word/2006/wordml" xmlns:wps="http://schemas.microsoft.com/office/word/2010/wordprocessingShape" mc:Ignorable="w14 w15 w16se w16cid wp14">
   <w:footnote w:type="separator" w:id="-1">
     <w:p>
       <w:pPr>
@@ -6298,7 +7212,7 @@
 </file>
 
 <file path=word/numbering.xml><?xml version="1.0" encoding="utf-8"?>
-<w:numbering xmlns:wpc="http://schemas.microsoft.com/office/word/2010/wordprocessingCanvas" xmlns:cx="http://schemas.microsoft.com/office/drawing/2014/chartex" xmlns:cx1="http://schemas.microsoft.com/office/drawing/2015/9/8/chartex" xmlns:mc="http://schemas.openxmlformats.org/markup-compatibility/2006" xmlns:o="urn:schemas-microsoft-com:office:office" xmlns:r="http://schemas.openxmlformats.org/officeDocument/2006/relationships" xmlns:m="http://schemas.openxmlformats.org/officeDocument/2006/math" xmlns:v="urn:schemas-microsoft-com:vml" xmlns:wp14="http://schemas.microsoft.com/office/word/2010/wordprocessingDrawing" xmlns:wp="http://schemas.openxmlformats.org/drawingml/2006/wordprocessingDrawing" xmlns:w10="urn:schemas-microsoft-com:office:word" xmlns:w="http://schemas.openxmlformats.org/wordprocessingml/2006/main" xmlns:w14="http://schemas.microsoft.com/office/word/2010/wordml" xmlns:w15="http://schemas.microsoft.com/office/word/2012/wordml" xmlns:w16se="http://schemas.microsoft.com/office/word/2015/wordml/symex" xmlns:wpg="http://schemas.microsoft.com/office/word/2010/wordprocessingGroup" xmlns:wpi="http://schemas.microsoft.com/office/word/2010/wordprocessingInk" xmlns:wne="http://schemas.microsoft.com/office/word/2006/wordml" xmlns:wps="http://schemas.microsoft.com/office/word/2010/wordprocessingShape" mc:Ignorable="w14 w15 w16se wp14">
+<w:numbering xmlns:wpc="http://schemas.microsoft.com/office/word/2010/wordprocessingCanvas" xmlns:cx="http://schemas.microsoft.com/office/drawing/2014/chartex" xmlns:cx1="http://schemas.microsoft.com/office/drawing/2015/9/8/chartex" xmlns:cx2="http://schemas.microsoft.com/office/drawing/2015/10/21/chartex" xmlns:cx3="http://schemas.microsoft.com/office/drawing/2016/5/9/chartex" xmlns:cx4="http://schemas.microsoft.com/office/drawing/2016/5/10/chartex" xmlns:cx5="http://schemas.microsoft.com/office/drawing/2016/5/11/chartex" xmlns:cx6="http://schemas.microsoft.com/office/drawing/2016/5/12/chartex" xmlns:cx7="http://schemas.microsoft.com/office/drawing/2016/5/13/chartex" xmlns:cx8="http://schemas.microsoft.com/office/drawing/2016/5/14/chartex" xmlns:mc="http://schemas.openxmlformats.org/markup-compatibility/2006" xmlns:aink="http://schemas.microsoft.com/office/drawing/2016/ink" xmlns:am3d="http://schemas.microsoft.com/office/drawing/2017/model3d" xmlns:o="urn:schemas-microsoft-com:office:office" xmlns:r="http://schemas.openxmlformats.org/officeDocument/2006/relationships" xmlns:m="http://schemas.openxmlformats.org/officeDocument/2006/math" xmlns:v="urn:schemas-microsoft-com:vml" xmlns:wp14="http://schemas.microsoft.com/office/word/2010/wordprocessingDrawing" xmlns:wp="http://schemas.openxmlformats.org/drawingml/2006/wordprocessingDrawing" xmlns:w10="urn:schemas-microsoft-com:office:word" xmlns:w="http://schemas.openxmlformats.org/wordprocessingml/2006/main" xmlns:w14="http://schemas.microsoft.com/office/word/2010/wordml" xmlns:w15="http://schemas.microsoft.com/office/word/2012/wordml" xmlns:w16cid="http://schemas.microsoft.com/office/word/2016/wordml/cid" xmlns:w16se="http://schemas.microsoft.com/office/word/2015/wordml/symex" xmlns:wpg="http://schemas.microsoft.com/office/word/2010/wordprocessingGroup" xmlns:wpi="http://schemas.microsoft.com/office/word/2010/wordprocessingInk" xmlns:wne="http://schemas.microsoft.com/office/word/2006/wordml" xmlns:wps="http://schemas.microsoft.com/office/word/2010/wordprocessingShape" mc:Ignorable="w14 w15 w16se w16cid wp14">
   <w:abstractNum w:abstractNumId="0" w15:restartNumberingAfterBreak="0">
     <w:nsid w:val="108C7E8A"/>
     <w:multiLevelType w:val="hybridMultilevel"/>
@@ -7115,7 +8029,7 @@
 </file>
 
 <file path=word/styles.xml><?xml version="1.0" encoding="utf-8"?>
-<w:styles xmlns:mc="http://schemas.openxmlformats.org/markup-compatibility/2006" xmlns:r="http://schemas.openxmlformats.org/officeDocument/2006/relationships" xmlns:w="http://schemas.openxmlformats.org/wordprocessingml/2006/main" xmlns:w14="http://schemas.microsoft.com/office/word/2010/wordml" xmlns:w15="http://schemas.microsoft.com/office/word/2012/wordml" xmlns:w16se="http://schemas.microsoft.com/office/word/2015/wordml/symex" mc:Ignorable="w14 w15 w16se">
+<w:styles xmlns:mc="http://schemas.openxmlformats.org/markup-compatibility/2006" xmlns:r="http://schemas.openxmlformats.org/officeDocument/2006/relationships" xmlns:w="http://schemas.openxmlformats.org/wordprocessingml/2006/main" xmlns:w14="http://schemas.microsoft.com/office/word/2010/wordml" xmlns:w15="http://schemas.microsoft.com/office/word/2012/wordml" xmlns:w16cid="http://schemas.microsoft.com/office/word/2016/wordml/cid" xmlns:w16se="http://schemas.microsoft.com/office/word/2015/wordml/symex" mc:Ignorable="w14 w15 w16se w16cid">
   <w:docDefaults>
     <w:rPrDefault>
       <w:rPr>
@@ -7131,7 +8045,7 @@
       </w:pPr>
     </w:pPrDefault>
   </w:docDefaults>
-  <w:latentStyles w:defLockedState="0" w:defUIPriority="99" w:defSemiHidden="0" w:defUnhideWhenUsed="0" w:defQFormat="0" w:count="371">
+  <w:latentStyles w:defLockedState="0" w:defUIPriority="99" w:defSemiHidden="0" w:defUnhideWhenUsed="0" w:defQFormat="0" w:count="375">
     <w:lsdException w:name="Normal" w:uiPriority="0" w:qFormat="1"/>
     <w:lsdException w:name="heading 1" w:uiPriority="9" w:qFormat="1"/>
     <w:lsdException w:name="heading 2" w:semiHidden="1" w:uiPriority="9" w:unhideWhenUsed="1" w:qFormat="1"/>
@@ -7237,7 +8151,6 @@
     <w:lsdException w:name="HTML Sample" w:semiHidden="1" w:unhideWhenUsed="1"/>
     <w:lsdException w:name="HTML Typewriter" w:semiHidden="1" w:unhideWhenUsed="1"/>
     <w:lsdException w:name="HTML Variable" w:semiHidden="1" w:unhideWhenUsed="1"/>
-    <w:lsdException w:name="Normal Table" w:semiHidden="1" w:unhideWhenUsed="1"/>
     <w:lsdException w:name="annotation subject" w:semiHidden="1" w:unhideWhenUsed="1"/>
     <w:lsdException w:name="No List" w:semiHidden="1" w:unhideWhenUsed="1"/>
     <w:lsdException w:name="Outline List 1" w:semiHidden="1" w:unhideWhenUsed="1"/>
@@ -7281,10 +8194,8 @@
     <w:lsdException w:name="Table Elegant" w:semiHidden="1" w:unhideWhenUsed="1"/>
     <w:lsdException w:name="Table Professional" w:semiHidden="1" w:unhideWhenUsed="1"/>
     <w:lsdException w:name="Table Subtle 1" w:semiHidden="1" w:unhideWhenUsed="1"/>
-    <w:lsdException w:name="Table Subtle 2" w:semiHidden="1" w:unhideWhenUsed="1"/>
     <w:lsdException w:name="Table Web 1" w:semiHidden="1" w:unhideWhenUsed="1"/>
     <w:lsdException w:name="Table Web 2" w:semiHidden="1" w:unhideWhenUsed="1"/>
-    <w:lsdException w:name="Table Web 3" w:semiHidden="1" w:unhideWhenUsed="1"/>
     <w:lsdException w:name="Balloon Text" w:semiHidden="1" w:unhideWhenUsed="1"/>
     <w:lsdException w:name="Table Grid" w:uiPriority="59"/>
     <w:lsdException w:name="Table Theme" w:semiHidden="1" w:unhideWhenUsed="1"/>
@@ -7503,6 +8414,10 @@
     <w:lsdException w:name="List Table 5 Dark Accent 6" w:uiPriority="50"/>
     <w:lsdException w:name="List Table 6 Colorful Accent 6" w:uiPriority="51"/>
     <w:lsdException w:name="List Table 7 Colorful Accent 6" w:uiPriority="52"/>
+    <w:lsdException w:name="Mention" w:semiHidden="1" w:unhideWhenUsed="1"/>
+    <w:lsdException w:name="Smart Hyperlink" w:semiHidden="1" w:unhideWhenUsed="1"/>
+    <w:lsdException w:name="Hashtag" w:semiHidden="1" w:unhideWhenUsed="1"/>
+    <w:lsdException w:name="Unresolved Mention" w:semiHidden="1" w:unhideWhenUsed="1"/>
   </w:latentStyles>
   <w:style w:type="paragraph" w:default="1" w:styleId="Normal">
     <w:name w:val="Normal"/>
@@ -8187,7 +9102,7 @@
 </file>
 
 <file path=customXml/itemProps1.xml><?xml version="1.0" encoding="utf-8"?>
-<ds:datastoreItem xmlns:ds="http://schemas.openxmlformats.org/officeDocument/2006/customXml" ds:itemID="{4825B5D8-021E-4274-9C73-78CBFFB40187}">
+<ds:datastoreItem xmlns:ds="http://schemas.openxmlformats.org/officeDocument/2006/customXml" ds:itemID="{0CCBDA79-690F-45C7-AF71-3632CF7C828C}">
   <ds:schemaRefs>
     <ds:schemaRef ds:uri="http://schemas.openxmlformats.org/officeDocument/2006/bibliography"/>
   </ds:schemaRefs>

</xml_diff>

<commit_message>
updated report version history, v_0.6
</commit_message>
<xml_diff>
--- a/Gameplay Mechanics Report.docx
+++ b/Gameplay Mechanics Report.docx
@@ -303,7 +303,7 @@
               <w:rPr>
                 <w:b/>
               </w:rPr>
-              <w:t>5</w:t>
+              <w:t>6</w:t>
             </w:r>
             <w:r>
               <w:rPr>
@@ -335,15 +335,17 @@
               <w:rPr>
                 <w:b/>
               </w:rPr>
-              <w:t>5</w:t>
+              <w:t>7</w:t>
             </w:r>
             <w:r>
               <w:rPr>
                 <w:b/>
                 <w:vertAlign w:val="superscript"/>
               </w:rPr>
-              <w:t>rd</w:t>
-            </w:r>
+              <w:t>th</w:t>
+            </w:r>
+            <w:bookmarkStart w:id="2" w:name="_GoBack"/>
+            <w:bookmarkEnd w:id="2"/>
             <w:r>
               <w:rPr>
                 <w:b/>
@@ -358,6 +360,73 @@
                 <w:b/>
               </w:rPr>
             </w:pPr>
+          </w:p>
+          <w:p>
+            <w:pPr>
+              <w:rPr>
+                <w:color w:val="595959" w:themeColor="text1" w:themeTint="A6"/>
+                <w:sz w:val="20"/>
+              </w:rPr>
+            </w:pPr>
+            <w:r>
+              <w:rPr>
+                <w:color w:val="595959" w:themeColor="text1" w:themeTint="A6"/>
+                <w:sz w:val="20"/>
+              </w:rPr>
+              <w:t>Version 0.0.</w:t>
+            </w:r>
+            <w:r>
+              <w:rPr>
+                <w:color w:val="595959" w:themeColor="text1" w:themeTint="A6"/>
+                <w:sz w:val="20"/>
+              </w:rPr>
+              <w:t>5</w:t>
+            </w:r>
+            <w:r>
+              <w:rPr>
+                <w:color w:val="595959" w:themeColor="text1" w:themeTint="A6"/>
+                <w:sz w:val="20"/>
+              </w:rPr>
+              <w:t xml:space="preserve"> –</w:t>
+            </w:r>
+          </w:p>
+          <w:p>
+            <w:pPr>
+              <w:ind w:left="720"/>
+              <w:rPr>
+                <w:b/>
+                <w:color w:val="595959" w:themeColor="text1" w:themeTint="A6"/>
+              </w:rPr>
+            </w:pPr>
+            <w:r>
+              <w:rPr>
+                <w:color w:val="595959" w:themeColor="text1" w:themeTint="A6"/>
+                <w:sz w:val="20"/>
+              </w:rPr>
+              <w:t>February 2</w:t>
+            </w:r>
+            <w:r>
+              <w:rPr>
+                <w:color w:val="595959" w:themeColor="text1" w:themeTint="A6"/>
+                <w:sz w:val="20"/>
+              </w:rPr>
+              <w:t>5</w:t>
+            </w:r>
+            <w:r>
+              <w:rPr>
+                <w:color w:val="595959" w:themeColor="text1" w:themeTint="A6"/>
+                <w:sz w:val="20"/>
+                <w:vertAlign w:val="superscript"/>
+              </w:rPr>
+              <w:t>th</w:t>
+            </w:r>
+            <w:r>
+              <w:rPr>
+                <w:color w:val="595959" w:themeColor="text1" w:themeTint="A6"/>
+                <w:sz w:val="20"/>
+              </w:rPr>
+              <w:t>, 2019</w:t>
+            </w:r>
           </w:p>
           <w:p>
             <w:pPr>
@@ -3983,12 +4052,12 @@
           <w:bottom w:val="single" w:sz="6" w:space="1" w:color="auto"/>
         </w:pBdr>
       </w:pPr>
-      <w:bookmarkStart w:id="2" w:name="_Toc2115368"/>
+      <w:bookmarkStart w:id="3" w:name="_Toc2115368"/>
       <w:r>
         <w:lastRenderedPageBreak/>
         <w:t>Preface</w:t>
       </w:r>
-      <w:bookmarkEnd w:id="2"/>
+      <w:bookmarkEnd w:id="3"/>
     </w:p>
     <w:p/>
     <w:p>
@@ -4084,19 +4153,19 @@
           <w:bottom w:val="single" w:sz="6" w:space="1" w:color="auto"/>
         </w:pBdr>
       </w:pPr>
-      <w:bookmarkStart w:id="3" w:name="_Toc2115369"/>
+      <w:bookmarkStart w:id="4" w:name="_Toc2115369"/>
       <w:r>
         <w:lastRenderedPageBreak/>
         <w:t>Requirements Specification</w:t>
       </w:r>
-      <w:bookmarkEnd w:id="3"/>
+      <w:bookmarkEnd w:id="4"/>
     </w:p>
     <w:p>
       <w:pPr>
         <w:pStyle w:val="Heading2"/>
         <w:jc w:val="both"/>
       </w:pPr>
-      <w:bookmarkStart w:id="4" w:name="_Toc532504527"/>
+      <w:bookmarkStart w:id="5" w:name="_Toc532504527"/>
     </w:p>
     <w:p>
       <w:pPr>
@@ -4107,29 +4176,29 @@
         </w:numPr>
         <w:jc w:val="both"/>
       </w:pPr>
-      <w:bookmarkStart w:id="5" w:name="_Toc2115370"/>
-      <w:bookmarkEnd w:id="4"/>
+      <w:bookmarkStart w:id="6" w:name="_Toc2115370"/>
+      <w:bookmarkEnd w:id="5"/>
       <w:r>
         <w:t>Introductio</w:t>
       </w:r>
       <w:r>
         <w:t>n</w:t>
       </w:r>
-      <w:bookmarkEnd w:id="5"/>
+      <w:bookmarkEnd w:id="6"/>
     </w:p>
     <w:p>
       <w:pPr>
         <w:pStyle w:val="Heading3"/>
         <w:ind w:left="1440"/>
       </w:pPr>
-      <w:bookmarkStart w:id="6" w:name="_Toc2115371"/>
+      <w:bookmarkStart w:id="7" w:name="_Toc2115371"/>
       <w:r>
         <w:t xml:space="preserve">1.1.1 </w:t>
       </w:r>
       <w:r>
         <w:t>Objective</w:t>
       </w:r>
-      <w:bookmarkEnd w:id="6"/>
+      <w:bookmarkEnd w:id="7"/>
     </w:p>
     <w:p>
       <w:pPr>
@@ -4264,11 +4333,11 @@
       <w:r>
         <w:tab/>
       </w:r>
-      <w:bookmarkStart w:id="7" w:name="_Toc2115372"/>
+      <w:bookmarkStart w:id="8" w:name="_Toc2115372"/>
       <w:r>
         <w:t>1.1.2 Intended Audience</w:t>
       </w:r>
-      <w:bookmarkEnd w:id="7"/>
+      <w:bookmarkEnd w:id="8"/>
     </w:p>
     <w:p>
       <w:pPr>
@@ -4303,11 +4372,11 @@
       <w:r>
         <w:tab/>
       </w:r>
-      <w:bookmarkStart w:id="8" w:name="_Toc2115373"/>
+      <w:bookmarkStart w:id="9" w:name="_Toc2115373"/>
       <w:r>
         <w:t>1.1.3 Project Scope</w:t>
       </w:r>
-      <w:bookmarkEnd w:id="8"/>
+      <w:bookmarkEnd w:id="9"/>
     </w:p>
     <w:p>
       <w:pPr>
@@ -4388,7 +4457,7 @@
           <w:numId w:val="1"/>
         </w:numPr>
       </w:pPr>
-      <w:bookmarkStart w:id="9" w:name="_Toc2115374"/>
+      <w:bookmarkStart w:id="10" w:name="_Toc2115374"/>
       <w:r>
         <w:t>Product</w:t>
       </w:r>
@@ -4398,7 +4467,7 @@
       <w:r>
         <w:t>Overview</w:t>
       </w:r>
-      <w:bookmarkEnd w:id="9"/>
+      <w:bookmarkEnd w:id="10"/>
     </w:p>
     <w:p>
       <w:pPr>
@@ -4410,14 +4479,14 @@
       <w:r>
         <w:tab/>
       </w:r>
-      <w:bookmarkStart w:id="10" w:name="_Toc2115375"/>
+      <w:bookmarkStart w:id="11" w:name="_Toc2115375"/>
       <w:r>
         <w:t xml:space="preserve">1.2.1 </w:t>
       </w:r>
       <w:r>
         <w:t>Overall Function</w:t>
       </w:r>
-      <w:bookmarkEnd w:id="10"/>
+      <w:bookmarkEnd w:id="11"/>
     </w:p>
     <w:p/>
     <w:p>
@@ -4430,11 +4499,11 @@
       <w:r>
         <w:tab/>
       </w:r>
-      <w:bookmarkStart w:id="11" w:name="_Toc2115376"/>
+      <w:bookmarkStart w:id="12" w:name="_Toc2115376"/>
       <w:r>
         <w:t>1.2.2 User Guide</w:t>
       </w:r>
-      <w:bookmarkEnd w:id="11"/>
+      <w:bookmarkEnd w:id="12"/>
     </w:p>
     <w:p/>
     <w:p>
@@ -4447,11 +4516,11 @@
       <w:r>
         <w:tab/>
       </w:r>
-      <w:bookmarkStart w:id="12" w:name="_Toc2115377"/>
+      <w:bookmarkStart w:id="13" w:name="_Toc2115377"/>
       <w:r>
         <w:t>1.2.3 Technical Requirements</w:t>
       </w:r>
-      <w:bookmarkEnd w:id="12"/>
+      <w:bookmarkEnd w:id="13"/>
     </w:p>
     <w:p/>
     <w:p>
@@ -4462,22 +4531,22 @@
           <w:numId w:val="1"/>
         </w:numPr>
       </w:pPr>
-      <w:bookmarkStart w:id="13" w:name="_Toc2115378"/>
+      <w:bookmarkStart w:id="14" w:name="_Toc2115378"/>
       <w:r>
         <w:t>External Interface Requirements</w:t>
       </w:r>
-      <w:bookmarkEnd w:id="13"/>
+      <w:bookmarkEnd w:id="14"/>
     </w:p>
     <w:p>
       <w:pPr>
         <w:pStyle w:val="Heading3"/>
         <w:ind w:left="1440"/>
       </w:pPr>
-      <w:bookmarkStart w:id="14" w:name="_Toc2115379"/>
+      <w:bookmarkStart w:id="15" w:name="_Toc2115379"/>
       <w:r>
         <w:t>1.3.1 User Interface</w:t>
       </w:r>
-      <w:bookmarkEnd w:id="14"/>
+      <w:bookmarkEnd w:id="15"/>
     </w:p>
     <w:p>
       <w:pPr>
@@ -4551,11 +4620,11 @@
       <w:r>
         <w:tab/>
       </w:r>
-      <w:bookmarkStart w:id="15" w:name="_Toc2115380"/>
+      <w:bookmarkStart w:id="16" w:name="_Toc2115380"/>
       <w:r>
         <w:t>1.3.2 Hardware Interface</w:t>
       </w:r>
-      <w:bookmarkEnd w:id="15"/>
+      <w:bookmarkEnd w:id="16"/>
     </w:p>
     <w:p>
       <w:pPr>
@@ -4593,11 +4662,11 @@
       <w:r>
         <w:tab/>
       </w:r>
-      <w:bookmarkStart w:id="16" w:name="_Toc2115381"/>
+      <w:bookmarkStart w:id="17" w:name="_Toc2115381"/>
       <w:r>
         <w:t>1.3.3 Software Interface</w:t>
       </w:r>
-      <w:bookmarkEnd w:id="16"/>
+      <w:bookmarkEnd w:id="17"/>
     </w:p>
     <w:p>
       <w:pPr>
@@ -4665,14 +4734,14 @@
           <w:numId w:val="1"/>
         </w:numPr>
       </w:pPr>
-      <w:bookmarkStart w:id="17" w:name="_Toc2115382"/>
+      <w:bookmarkStart w:id="18" w:name="_Toc2115382"/>
       <w:r>
         <w:t xml:space="preserve">Project </w:t>
       </w:r>
       <w:r>
         <w:t>Features</w:t>
       </w:r>
-      <w:bookmarkEnd w:id="17"/>
+      <w:bookmarkEnd w:id="18"/>
     </w:p>
     <w:p>
       <w:pPr>
@@ -4684,14 +4753,14 @@
       <w:r>
         <w:tab/>
       </w:r>
-      <w:bookmarkStart w:id="18" w:name="_Toc2115383"/>
+      <w:bookmarkStart w:id="19" w:name="_Toc2115383"/>
       <w:r>
         <w:t xml:space="preserve">1.4.1 </w:t>
       </w:r>
       <w:r>
         <w:t>Demo Environment</w:t>
       </w:r>
-      <w:bookmarkEnd w:id="18"/>
+      <w:bookmarkEnd w:id="19"/>
     </w:p>
     <w:p>
       <w:pPr>
@@ -4803,13 +4872,7 @@
         <w:rPr>
           <w:b/>
         </w:rPr>
-        <w:t>Req.</w:t>
-      </w:r>
-      <w:r>
-        <w:rPr>
-          <w:b/>
-        </w:rPr>
-        <w:t>2</w:t>
+        <w:t>Req.2</w:t>
       </w:r>
       <w:r>
         <w:rPr>
@@ -4861,12 +4924,7 @@
         <w:t xml:space="preserve"> Resource numbers will be visible on a bar at the top of the screen.</w:t>
       </w:r>
       <w:r>
-        <w:t xml:space="preserve"> The mouse position will have a</w:t>
-      </w:r>
-      <w:bookmarkStart w:id="19" w:name="_GoBack"/>
-      <w:bookmarkEnd w:id="19"/>
-      <w:r>
-        <w:t xml:space="preserve"> cursor icon.</w:t>
+        <w:t xml:space="preserve"> The mouse position will have a cursor icon.</w:t>
       </w:r>
     </w:p>
     <w:p>
@@ -5803,13 +5861,7 @@
         <w:rPr>
           <w:b/>
         </w:rPr>
-        <w:t>Req.</w:t>
-      </w:r>
-      <w:r>
-        <w:rPr>
-          <w:b/>
-        </w:rPr>
-        <w:t>2</w:t>
+        <w:t>Req.2</w:t>
       </w:r>
       <w:r>
         <w:rPr>
@@ -5821,13 +5873,7 @@
         <w:rPr>
           <w:b/>
         </w:rPr>
-        <w:t xml:space="preserve"> </w:t>
-      </w:r>
-      <w:r>
-        <w:rPr>
-          <w:b/>
-        </w:rPr>
-        <w:t>Maximum Workers</w:t>
+        <w:t xml:space="preserve"> Maximum Workers</w:t>
       </w:r>
       <w:r>
         <w:rPr>
@@ -5923,13 +5969,7 @@
         <w:rPr>
           <w:b/>
         </w:rPr>
-        <w:t xml:space="preserve"> </w:t>
-      </w:r>
-      <w:r>
-        <w:rPr>
-          <w:b/>
-        </w:rPr>
-        <w:t>Placing a Building</w:t>
+        <w:t xml:space="preserve"> Placing a Building</w:t>
       </w:r>
       <w:r>
         <w:rPr>
@@ -6028,13 +6068,7 @@
         <w:rPr>
           <w:b/>
         </w:rPr>
-        <w:t>Req.</w:t>
-      </w:r>
-      <w:r>
-        <w:rPr>
-          <w:b/>
-        </w:rPr>
-        <w:t>3</w:t>
+        <w:t>Req.3</w:t>
       </w:r>
       <w:r>
         <w:rPr>
@@ -6046,13 +6080,7 @@
         <w:rPr>
           <w:b/>
         </w:rPr>
-        <w:t xml:space="preserve"> </w:t>
-      </w:r>
-      <w:r>
-        <w:rPr>
-          <w:b/>
-        </w:rPr>
-        <w:t>Multiple Builders</w:t>
+        <w:t xml:space="preserve"> Multiple Builders</w:t>
       </w:r>
       <w:r>
         <w:rPr>
@@ -6909,6 +6937,7 @@
         <w:docPartUnique/>
       </w:docPartObj>
     </w:sdtPr>
+    <w:sdtEndPr/>
     <w:sdtContent>
       <w:p>
         <w:pPr>
@@ -8151,6 +8180,7 @@
     <w:lsdException w:name="HTML Sample" w:semiHidden="1" w:unhideWhenUsed="1"/>
     <w:lsdException w:name="HTML Typewriter" w:semiHidden="1" w:unhideWhenUsed="1"/>
     <w:lsdException w:name="HTML Variable" w:semiHidden="1" w:unhideWhenUsed="1"/>
+    <w:lsdException w:name="Normal Table" w:semiHidden="1" w:unhideWhenUsed="1"/>
     <w:lsdException w:name="annotation subject" w:semiHidden="1" w:unhideWhenUsed="1"/>
     <w:lsdException w:name="No List" w:semiHidden="1" w:unhideWhenUsed="1"/>
     <w:lsdException w:name="Outline List 1" w:semiHidden="1" w:unhideWhenUsed="1"/>
@@ -8194,8 +8224,10 @@
     <w:lsdException w:name="Table Elegant" w:semiHidden="1" w:unhideWhenUsed="1"/>
     <w:lsdException w:name="Table Professional" w:semiHidden="1" w:unhideWhenUsed="1"/>
     <w:lsdException w:name="Table Subtle 1" w:semiHidden="1" w:unhideWhenUsed="1"/>
+    <w:lsdException w:name="Table Subtle 2" w:semiHidden="1" w:unhideWhenUsed="1"/>
     <w:lsdException w:name="Table Web 1" w:semiHidden="1" w:unhideWhenUsed="1"/>
     <w:lsdException w:name="Table Web 2" w:semiHidden="1" w:unhideWhenUsed="1"/>
+    <w:lsdException w:name="Table Web 3" w:semiHidden="1" w:unhideWhenUsed="1"/>
     <w:lsdException w:name="Balloon Text" w:semiHidden="1" w:unhideWhenUsed="1"/>
     <w:lsdException w:name="Table Grid" w:uiPriority="59"/>
     <w:lsdException w:name="Table Theme" w:semiHidden="1" w:unhideWhenUsed="1"/>
@@ -9102,7 +9134,7 @@
 </file>
 
 <file path=customXml/itemProps1.xml><?xml version="1.0" encoding="utf-8"?>
-<ds:datastoreItem xmlns:ds="http://schemas.openxmlformats.org/officeDocument/2006/customXml" ds:itemID="{0CCBDA79-690F-45C7-AF71-3632CF7C828C}">
+<ds:datastoreItem xmlns:ds="http://schemas.openxmlformats.org/officeDocument/2006/customXml" ds:itemID="{73A294EC-3817-437C-A265-B0AB1B57A855}">
   <ds:schemaRefs>
     <ds:schemaRef ds:uri="http://schemas.openxmlformats.org/officeDocument/2006/bibliography"/>
   </ds:schemaRefs>

</xml_diff>

<commit_message>
Remake of project on updated version of Unreal with new c++ classes
</commit_message>
<xml_diff>
--- a/Gameplay Mechanics Report.docx
+++ b/Gameplay Mechanics Report.docx
@@ -344,8 +344,6 @@
               </w:rPr>
               <w:t>th</w:t>
             </w:r>
-            <w:bookmarkStart w:id="2" w:name="_GoBack"/>
-            <w:bookmarkEnd w:id="2"/>
             <w:r>
               <w:rPr>
                 <w:b/>
@@ -403,14 +401,7 @@
                 <w:color w:val="595959" w:themeColor="text1" w:themeTint="A6"/>
                 <w:sz w:val="20"/>
               </w:rPr>
-              <w:t>February 2</w:t>
-            </w:r>
-            <w:r>
-              <w:rPr>
-                <w:color w:val="595959" w:themeColor="text1" w:themeTint="A6"/>
-                <w:sz w:val="20"/>
-              </w:rPr>
-              <w:t>5</w:t>
+              <w:t>February 25</w:t>
             </w:r>
             <w:r>
               <w:rPr>
@@ -4052,16 +4043,17 @@
           <w:bottom w:val="single" w:sz="6" w:space="1" w:color="auto"/>
         </w:pBdr>
       </w:pPr>
-      <w:bookmarkStart w:id="3" w:name="_Toc2115368"/>
+      <w:bookmarkStart w:id="2" w:name="_Toc2115368"/>
       <w:r>
         <w:lastRenderedPageBreak/>
         <w:t>Preface</w:t>
       </w:r>
-      <w:bookmarkEnd w:id="3"/>
+      <w:bookmarkEnd w:id="2"/>
     </w:p>
     <w:p/>
     <w:p>
       <w:pPr>
+        <w:spacing w:line="360" w:lineRule="auto"/>
         <w:jc w:val="both"/>
       </w:pPr>
       <w:r>
@@ -4153,19 +4145,19 @@
           <w:bottom w:val="single" w:sz="6" w:space="1" w:color="auto"/>
         </w:pBdr>
       </w:pPr>
-      <w:bookmarkStart w:id="4" w:name="_Toc2115369"/>
+      <w:bookmarkStart w:id="3" w:name="_Toc2115369"/>
       <w:r>
         <w:lastRenderedPageBreak/>
         <w:t>Requirements Specification</w:t>
       </w:r>
-      <w:bookmarkEnd w:id="4"/>
+      <w:bookmarkEnd w:id="3"/>
     </w:p>
     <w:p>
       <w:pPr>
         <w:pStyle w:val="Heading2"/>
         <w:jc w:val="both"/>
       </w:pPr>
-      <w:bookmarkStart w:id="5" w:name="_Toc532504527"/>
+      <w:bookmarkStart w:id="4" w:name="_Toc532504527"/>
     </w:p>
     <w:p>
       <w:pPr>
@@ -4176,32 +4168,33 @@
         </w:numPr>
         <w:jc w:val="both"/>
       </w:pPr>
-      <w:bookmarkStart w:id="6" w:name="_Toc2115370"/>
+      <w:bookmarkStart w:id="5" w:name="_Toc2115370"/>
+      <w:bookmarkEnd w:id="4"/>
+      <w:r>
+        <w:t>Introductio</w:t>
+      </w:r>
+      <w:r>
+        <w:t>n</w:t>
+      </w:r>
       <w:bookmarkEnd w:id="5"/>
-      <w:r>
-        <w:t>Introductio</w:t>
-      </w:r>
-      <w:r>
-        <w:t>n</w:t>
-      </w:r>
-      <w:bookmarkEnd w:id="6"/>
     </w:p>
     <w:p>
       <w:pPr>
         <w:pStyle w:val="Heading3"/>
         <w:ind w:left="1440"/>
       </w:pPr>
-      <w:bookmarkStart w:id="7" w:name="_Toc2115371"/>
+      <w:bookmarkStart w:id="6" w:name="_Toc2115371"/>
       <w:r>
         <w:t xml:space="preserve">1.1.1 </w:t>
       </w:r>
       <w:r>
         <w:t>Objective</w:t>
       </w:r>
-      <w:bookmarkEnd w:id="7"/>
-    </w:p>
-    <w:p>
-      <w:pPr>
+      <w:bookmarkEnd w:id="6"/>
+    </w:p>
+    <w:p>
+      <w:pPr>
+        <w:spacing w:line="360" w:lineRule="auto"/>
         <w:jc w:val="both"/>
       </w:pPr>
       <w:r>
@@ -4333,59 +4326,61 @@
       <w:r>
         <w:tab/>
       </w:r>
-      <w:bookmarkStart w:id="8" w:name="_Toc2115372"/>
+      <w:bookmarkStart w:id="7" w:name="_Toc2115372"/>
       <w:r>
         <w:t>1.1.2 Intended Audience</w:t>
       </w:r>
+      <w:bookmarkEnd w:id="7"/>
+    </w:p>
+    <w:p>
+      <w:pPr>
+        <w:spacing w:line="360" w:lineRule="auto"/>
+        <w:jc w:val="both"/>
+      </w:pPr>
+      <w:r>
+        <w:tab/>
+      </w:r>
+      <w:r>
+        <w:t>Users of the application are expected to use this report as a guide to understand the applications functionality.</w:t>
+      </w:r>
+      <w:r>
+        <w:t xml:space="preserve"> Assessors will </w:t>
+      </w:r>
+      <w:r>
+        <w:t xml:space="preserve">use the document to critically evaluate the project as part of the coursework submission. Furthermore, the </w:t>
+      </w:r>
+      <w:r>
+        <w:t>project</w:t>
+      </w:r>
+      <w:r>
+        <w:t xml:space="preserve"> is intended as an academic resource for any who wish to use it for educational purposes.</w:t>
+      </w:r>
+    </w:p>
+    <w:p>
+      <w:pPr>
+        <w:pStyle w:val="Heading3"/>
+      </w:pPr>
+      <w:r>
+        <w:tab/>
+      </w:r>
+      <w:r>
+        <w:tab/>
+      </w:r>
+      <w:bookmarkStart w:id="8" w:name="_Toc2115373"/>
+      <w:r>
+        <w:t>1.1.3 Project Scope</w:t>
+      </w:r>
       <w:bookmarkEnd w:id="8"/>
     </w:p>
     <w:p>
       <w:pPr>
+        <w:spacing w:line="360" w:lineRule="auto"/>
         <w:jc w:val="both"/>
       </w:pPr>
       <w:r>
         <w:tab/>
       </w:r>
       <w:r>
-        <w:t>Users of the application are expected to use this report as a guide to understand the applications functionality.</w:t>
-      </w:r>
-      <w:r>
-        <w:t xml:space="preserve"> Assessors will </w:t>
-      </w:r>
-      <w:r>
-        <w:t xml:space="preserve">use the document to critically evaluate the project as part of the coursework submission. Furthermore, the </w:t>
-      </w:r>
-      <w:r>
-        <w:t>project</w:t>
-      </w:r>
-      <w:r>
-        <w:t xml:space="preserve"> is intended as an academic resource for any who wish to use it for educational purposes.</w:t>
-      </w:r>
-    </w:p>
-    <w:p>
-      <w:pPr>
-        <w:pStyle w:val="Heading3"/>
-      </w:pPr>
-      <w:r>
-        <w:tab/>
-      </w:r>
-      <w:r>
-        <w:tab/>
-      </w:r>
-      <w:bookmarkStart w:id="9" w:name="_Toc2115373"/>
-      <w:r>
-        <w:t>1.1.3 Project Scope</w:t>
-      </w:r>
-      <w:bookmarkEnd w:id="9"/>
-    </w:p>
-    <w:p>
-      <w:pPr>
-        <w:jc w:val="both"/>
-      </w:pPr>
-      <w:r>
-        <w:tab/>
-      </w:r>
-      <w:r>
         <w:t>Th</w:t>
       </w:r>
       <w:r>
@@ -4415,6 +4410,7 @@
     </w:p>
     <w:p>
       <w:pPr>
+        <w:spacing w:line="360" w:lineRule="auto"/>
         <w:jc w:val="both"/>
       </w:pPr>
       <w:r>
@@ -4457,7 +4453,7 @@
           <w:numId w:val="1"/>
         </w:numPr>
       </w:pPr>
-      <w:bookmarkStart w:id="10" w:name="_Toc2115374"/>
+      <w:bookmarkStart w:id="9" w:name="_Toc2115374"/>
       <w:r>
         <w:t>Product</w:t>
       </w:r>
@@ -4467,8 +4463,28 @@
       <w:r>
         <w:t>Overview</w:t>
       </w:r>
+      <w:bookmarkEnd w:id="9"/>
+    </w:p>
+    <w:p>
+      <w:pPr>
+        <w:pStyle w:val="Heading3"/>
+      </w:pPr>
+      <w:r>
+        <w:tab/>
+      </w:r>
+      <w:r>
+        <w:tab/>
+      </w:r>
+      <w:bookmarkStart w:id="10" w:name="_Toc2115375"/>
+      <w:r>
+        <w:t xml:space="preserve">1.2.1 </w:t>
+      </w:r>
+      <w:r>
+        <w:t>Overall Function</w:t>
+      </w:r>
       <w:bookmarkEnd w:id="10"/>
     </w:p>
+    <w:p/>
     <w:p>
       <w:pPr>
         <w:pStyle w:val="Heading3"/>
@@ -4479,12 +4495,9 @@
       <w:r>
         <w:tab/>
       </w:r>
-      <w:bookmarkStart w:id="11" w:name="_Toc2115375"/>
-      <w:r>
-        <w:t xml:space="preserve">1.2.1 </w:t>
-      </w:r>
-      <w:r>
-        <w:t>Overall Function</w:t>
+      <w:bookmarkStart w:id="11" w:name="_Toc2115376"/>
+      <w:r>
+        <w:t>1.2.2 User Guide</w:t>
       </w:r>
       <w:bookmarkEnd w:id="11"/>
     </w:p>
@@ -4499,28 +4512,11 @@
       <w:r>
         <w:tab/>
       </w:r>
-      <w:bookmarkStart w:id="12" w:name="_Toc2115376"/>
-      <w:r>
-        <w:t>1.2.2 User Guide</w:t>
+      <w:bookmarkStart w:id="12" w:name="_Toc2115377"/>
+      <w:r>
+        <w:t>1.2.3 Technical Requirements</w:t>
       </w:r>
       <w:bookmarkEnd w:id="12"/>
-    </w:p>
-    <w:p/>
-    <w:p>
-      <w:pPr>
-        <w:pStyle w:val="Heading3"/>
-      </w:pPr>
-      <w:r>
-        <w:tab/>
-      </w:r>
-      <w:r>
-        <w:tab/>
-      </w:r>
-      <w:bookmarkStart w:id="13" w:name="_Toc2115377"/>
-      <w:r>
-        <w:t>1.2.3 Technical Requirements</w:t>
-      </w:r>
-      <w:bookmarkEnd w:id="13"/>
     </w:p>
     <w:p/>
     <w:p>
@@ -4531,22 +4527,23 @@
           <w:numId w:val="1"/>
         </w:numPr>
       </w:pPr>
-      <w:bookmarkStart w:id="14" w:name="_Toc2115378"/>
-      <w:r>
+      <w:bookmarkStart w:id="13" w:name="_Toc2115378"/>
+      <w:r>
+        <w:lastRenderedPageBreak/>
         <w:t>External Interface Requirements</w:t>
       </w:r>
-      <w:bookmarkEnd w:id="14"/>
+      <w:bookmarkEnd w:id="13"/>
     </w:p>
     <w:p>
       <w:pPr>
         <w:pStyle w:val="Heading3"/>
         <w:ind w:left="1440"/>
       </w:pPr>
-      <w:bookmarkStart w:id="15" w:name="_Toc2115379"/>
+      <w:bookmarkStart w:id="14" w:name="_Toc2115379"/>
       <w:r>
         <w:t>1.3.1 User Interface</w:t>
       </w:r>
-      <w:bookmarkEnd w:id="15"/>
+      <w:bookmarkEnd w:id="14"/>
     </w:p>
     <w:p>
       <w:pPr>
@@ -4614,17 +4611,16 @@
         <w:pStyle w:val="Heading3"/>
       </w:pPr>
       <w:r>
-        <w:lastRenderedPageBreak/>
         <w:tab/>
       </w:r>
       <w:r>
         <w:tab/>
       </w:r>
-      <w:bookmarkStart w:id="16" w:name="_Toc2115380"/>
+      <w:bookmarkStart w:id="15" w:name="_Toc2115380"/>
       <w:r>
         <w:t>1.3.2 Hardware Interface</w:t>
       </w:r>
-      <w:bookmarkEnd w:id="16"/>
+      <w:bookmarkEnd w:id="15"/>
     </w:p>
     <w:p>
       <w:pPr>
@@ -4662,11 +4658,11 @@
       <w:r>
         <w:tab/>
       </w:r>
-      <w:bookmarkStart w:id="17" w:name="_Toc2115381"/>
+      <w:bookmarkStart w:id="16" w:name="_Toc2115381"/>
       <w:r>
         <w:t>1.3.3 Software Interface</w:t>
       </w:r>
-      <w:bookmarkEnd w:id="17"/>
+      <w:bookmarkEnd w:id="16"/>
     </w:p>
     <w:p>
       <w:pPr>
@@ -4734,33 +4730,33 @@
           <w:numId w:val="1"/>
         </w:numPr>
       </w:pPr>
-      <w:bookmarkStart w:id="18" w:name="_Toc2115382"/>
+      <w:bookmarkStart w:id="17" w:name="_Toc2115382"/>
       <w:r>
         <w:t xml:space="preserve">Project </w:t>
       </w:r>
       <w:r>
         <w:t>Features</w:t>
       </w:r>
+      <w:bookmarkEnd w:id="17"/>
+    </w:p>
+    <w:p>
+      <w:pPr>
+        <w:pStyle w:val="Heading3"/>
+      </w:pPr>
+      <w:r>
+        <w:tab/>
+      </w:r>
+      <w:r>
+        <w:tab/>
+      </w:r>
+      <w:bookmarkStart w:id="18" w:name="_Toc2115383"/>
+      <w:r>
+        <w:t xml:space="preserve">1.4.1 </w:t>
+      </w:r>
+      <w:r>
+        <w:t>Demo Environment</w:t>
+      </w:r>
       <w:bookmarkEnd w:id="18"/>
-    </w:p>
-    <w:p>
-      <w:pPr>
-        <w:pStyle w:val="Heading3"/>
-      </w:pPr>
-      <w:r>
-        <w:tab/>
-      </w:r>
-      <w:r>
-        <w:tab/>
-      </w:r>
-      <w:bookmarkStart w:id="19" w:name="_Toc2115383"/>
-      <w:r>
-        <w:t xml:space="preserve">1.4.1 </w:t>
-      </w:r>
-      <w:r>
-        <w:t>Demo Environment</w:t>
-      </w:r>
-      <w:bookmarkEnd w:id="19"/>
     </w:p>
     <w:p>
       <w:pPr>
@@ -4937,11 +4933,11 @@
       <w:r>
         <w:tab/>
       </w:r>
-      <w:bookmarkStart w:id="20" w:name="_Toc2115384"/>
+      <w:bookmarkStart w:id="19" w:name="_Toc2115384"/>
       <w:r>
         <w:t>1.4.2 Camera Movement</w:t>
       </w:r>
-      <w:bookmarkEnd w:id="20"/>
+      <w:bookmarkEnd w:id="19"/>
     </w:p>
     <w:p>
       <w:pPr>
@@ -5199,6 +5195,7 @@
         <w:jc w:val="both"/>
       </w:pPr>
       <w:r>
+        <w:lastRenderedPageBreak/>
         <w:t>The camera must be zoomed</w:t>
       </w:r>
       <w:r>
@@ -5291,11 +5288,11 @@
       <w:r>
         <w:tab/>
       </w:r>
-      <w:bookmarkStart w:id="21" w:name="_Toc2115385"/>
+      <w:bookmarkStart w:id="20" w:name="_Toc2115385"/>
       <w:r>
         <w:t>1.4.3 Mouse Selection</w:t>
       </w:r>
-      <w:bookmarkEnd w:id="21"/>
+      <w:bookmarkEnd w:id="20"/>
     </w:p>
     <w:p>
       <w:pPr>
@@ -5318,7 +5315,6 @@
         <w:pStyle w:val="Heading4"/>
       </w:pPr>
       <w:r>
-        <w:lastRenderedPageBreak/>
         <w:tab/>
       </w:r>
       <w:r>
@@ -5437,11 +5433,11 @@
       <w:r>
         <w:tab/>
       </w:r>
-      <w:bookmarkStart w:id="22" w:name="_Toc2115386"/>
+      <w:bookmarkStart w:id="21" w:name="_Toc2115386"/>
       <w:r>
         <w:t>1.4.4 Worker Units</w:t>
       </w:r>
-      <w:bookmarkEnd w:id="22"/>
+      <w:bookmarkEnd w:id="21"/>
     </w:p>
     <w:p>
       <w:pPr>
@@ -5745,11 +5741,11 @@
       <w:r>
         <w:tab/>
       </w:r>
-      <w:bookmarkStart w:id="23" w:name="_Toc2115387"/>
+      <w:bookmarkStart w:id="22" w:name="_Toc2115387"/>
       <w:r>
         <w:t>1.4.5 Resources</w:t>
       </w:r>
-      <w:bookmarkEnd w:id="23"/>
+      <w:bookmarkEnd w:id="22"/>
     </w:p>
     <w:p>
       <w:pPr>
@@ -5855,6 +5851,7 @@
         <w:rPr>
           <w:b/>
         </w:rPr>
+        <w:lastRenderedPageBreak/>
         <w:t>(</w:t>
       </w:r>
       <w:r>
@@ -5902,11 +5899,11 @@
       <w:r>
         <w:tab/>
       </w:r>
-      <w:bookmarkStart w:id="24" w:name="_Toc2115388"/>
+      <w:bookmarkStart w:id="23" w:name="_Toc2115388"/>
       <w:r>
         <w:t>1.4.6 Construction</w:t>
       </w:r>
-      <w:bookmarkEnd w:id="24"/>
+      <w:bookmarkEnd w:id="23"/>
     </w:p>
     <w:p>
       <w:pPr>
@@ -5985,7 +5982,6 @@
         <w:jc w:val="both"/>
       </w:pPr>
       <w:r>
-        <w:lastRenderedPageBreak/>
         <w:t xml:space="preserve">Selecting a building from the menu spawns a ‘ghost’ </w:t>
       </w:r>
       <w:r>
@@ -6113,39 +6109,39 @@
           <w:numId w:val="1"/>
         </w:numPr>
       </w:pPr>
-      <w:bookmarkStart w:id="25" w:name="_Toc2115389"/>
+      <w:bookmarkStart w:id="24" w:name="_Toc2115389"/>
       <w:r>
         <w:t>Non-functional Requirements</w:t>
       </w:r>
-      <w:bookmarkEnd w:id="25"/>
+      <w:bookmarkEnd w:id="24"/>
     </w:p>
     <w:p>
       <w:pPr>
         <w:pStyle w:val="Heading3"/>
         <w:ind w:left="1440"/>
       </w:pPr>
-      <w:bookmarkStart w:id="26" w:name="_Toc2115390"/>
+      <w:bookmarkStart w:id="25" w:name="_Toc2115390"/>
       <w:r>
         <w:t>1.5.1 Performance</w:t>
       </w:r>
+      <w:bookmarkEnd w:id="25"/>
+    </w:p>
+    <w:p/>
+    <w:p>
+      <w:pPr>
+        <w:pStyle w:val="Heading3"/>
+      </w:pPr>
+      <w:r>
+        <w:tab/>
+      </w:r>
+      <w:r>
+        <w:tab/>
+      </w:r>
+      <w:bookmarkStart w:id="26" w:name="_Toc2115391"/>
+      <w:r>
+        <w:t>1.5.2 Design Attributes</w:t>
+      </w:r>
       <w:bookmarkEnd w:id="26"/>
-    </w:p>
-    <w:p/>
-    <w:p>
-      <w:pPr>
-        <w:pStyle w:val="Heading3"/>
-      </w:pPr>
-      <w:r>
-        <w:tab/>
-      </w:r>
-      <w:r>
-        <w:tab/>
-      </w:r>
-      <w:bookmarkStart w:id="27" w:name="_Toc2115391"/>
-      <w:r>
-        <w:t>1.5.2 Design Attributes</w:t>
-      </w:r>
-      <w:bookmarkEnd w:id="27"/>
       <w:r>
         <w:br w:type="page"/>
       </w:r>
@@ -6157,7 +6153,7 @@
           <w:bottom w:val="single" w:sz="6" w:space="1" w:color="auto"/>
         </w:pBdr>
       </w:pPr>
-      <w:bookmarkStart w:id="28" w:name="_Toc2115392"/>
+      <w:bookmarkStart w:id="27" w:name="_Toc2115392"/>
       <w:r>
         <w:lastRenderedPageBreak/>
         <w:t>UML Diagram</w:t>
@@ -6165,7 +6161,7 @@
       <w:r>
         <w:t>s</w:t>
       </w:r>
-      <w:bookmarkEnd w:id="28"/>
+      <w:bookmarkEnd w:id="27"/>
     </w:p>
     <w:p/>
     <w:p/>
@@ -6181,11 +6177,25 @@
           <w:bottom w:val="single" w:sz="6" w:space="1" w:color="auto"/>
         </w:pBdr>
       </w:pPr>
-      <w:bookmarkStart w:id="29" w:name="_Toc2115393"/>
+      <w:bookmarkStart w:id="28" w:name="_Toc2115393"/>
       <w:r>
         <w:lastRenderedPageBreak/>
         <w:t>Method</w:t>
       </w:r>
+      <w:bookmarkEnd w:id="28"/>
+    </w:p>
+    <w:p/>
+    <w:p>
+      <w:pPr>
+        <w:pStyle w:val="Heading2"/>
+      </w:pPr>
+      <w:r>
+        <w:tab/>
+      </w:r>
+      <w:bookmarkStart w:id="29" w:name="_Toc2115394"/>
+      <w:r>
+        <w:t>3.1 Summary of Techniques</w:t>
+      </w:r>
       <w:bookmarkEnd w:id="29"/>
     </w:p>
     <w:p/>
@@ -6196,28 +6206,14 @@
       <w:r>
         <w:tab/>
       </w:r>
-      <w:bookmarkStart w:id="30" w:name="_Toc2115394"/>
-      <w:r>
-        <w:t>3.1 Summary of Techniques</w:t>
+      <w:bookmarkStart w:id="30" w:name="_Toc2115395"/>
+      <w:r>
+        <w:t xml:space="preserve">3.2 </w:t>
+      </w:r>
+      <w:r>
+        <w:t>Detailed Descriptions</w:t>
       </w:r>
       <w:bookmarkEnd w:id="30"/>
-    </w:p>
-    <w:p/>
-    <w:p>
-      <w:pPr>
-        <w:pStyle w:val="Heading2"/>
-      </w:pPr>
-      <w:r>
-        <w:tab/>
-      </w:r>
-      <w:bookmarkStart w:id="31" w:name="_Toc2115395"/>
-      <w:r>
-        <w:t xml:space="preserve">3.2 </w:t>
-      </w:r>
-      <w:r>
-        <w:t>Detailed Descriptions</w:t>
-      </w:r>
-      <w:bookmarkEnd w:id="31"/>
       <w:r>
         <w:br w:type="page"/>
       </w:r>
@@ -6229,11 +6225,25 @@
           <w:bottom w:val="single" w:sz="6" w:space="1" w:color="auto"/>
         </w:pBdr>
       </w:pPr>
-      <w:bookmarkStart w:id="32" w:name="_Toc2115396"/>
+      <w:bookmarkStart w:id="31" w:name="_Toc2115396"/>
       <w:r>
         <w:lastRenderedPageBreak/>
         <w:t>Development</w:t>
       </w:r>
+      <w:bookmarkEnd w:id="31"/>
+    </w:p>
+    <w:p/>
+    <w:p>
+      <w:pPr>
+        <w:pStyle w:val="Heading2"/>
+      </w:pPr>
+      <w:r>
+        <w:tab/>
+      </w:r>
+      <w:bookmarkStart w:id="32" w:name="_Toc2115397"/>
+      <w:r>
+        <w:t>4.1 Development Process</w:t>
+      </w:r>
       <w:bookmarkEnd w:id="32"/>
     </w:p>
     <w:p/>
@@ -6244,9 +6254,9 @@
       <w:r>
         <w:tab/>
       </w:r>
-      <w:bookmarkStart w:id="33" w:name="_Toc2115397"/>
-      <w:r>
-        <w:t>4.1 Development Process</w:t>
+      <w:bookmarkStart w:id="33" w:name="_Toc2115398"/>
+      <w:r>
+        <w:t>4.2 Concept Design</w:t>
       </w:r>
       <w:bookmarkEnd w:id="33"/>
     </w:p>
@@ -6258,9 +6268,9 @@
       <w:r>
         <w:tab/>
       </w:r>
-      <w:bookmarkStart w:id="34" w:name="_Toc2115398"/>
-      <w:r>
-        <w:t>4.2 Concept Design</w:t>
+      <w:bookmarkStart w:id="34" w:name="_Toc2115399"/>
+      <w:r>
+        <w:t>4.3 Prototyping</w:t>
       </w:r>
       <w:bookmarkEnd w:id="34"/>
     </w:p>
@@ -6272,25 +6282,11 @@
       <w:r>
         <w:tab/>
       </w:r>
-      <w:bookmarkStart w:id="35" w:name="_Toc2115399"/>
-      <w:r>
-        <w:t>4.3 Prototyping</w:t>
+      <w:bookmarkStart w:id="35" w:name="_Toc2115400"/>
+      <w:r>
+        <w:t>4.2 Documentation</w:t>
       </w:r>
       <w:bookmarkEnd w:id="35"/>
-    </w:p>
-    <w:p/>
-    <w:p>
-      <w:pPr>
-        <w:pStyle w:val="Heading2"/>
-      </w:pPr>
-      <w:r>
-        <w:tab/>
-      </w:r>
-      <w:bookmarkStart w:id="36" w:name="_Toc2115400"/>
-      <w:r>
-        <w:t>4.2 Documentation</w:t>
-      </w:r>
-      <w:bookmarkEnd w:id="36"/>
       <w:r>
         <w:br w:type="page"/>
       </w:r>
@@ -6302,11 +6298,25 @@
           <w:bottom w:val="single" w:sz="6" w:space="1" w:color="auto"/>
         </w:pBdr>
       </w:pPr>
-      <w:bookmarkStart w:id="37" w:name="_Toc2115401"/>
+      <w:bookmarkStart w:id="36" w:name="_Toc2115401"/>
       <w:r>
         <w:lastRenderedPageBreak/>
         <w:t>Conclusions</w:t>
       </w:r>
+      <w:bookmarkEnd w:id="36"/>
+    </w:p>
+    <w:p/>
+    <w:p>
+      <w:pPr>
+        <w:pStyle w:val="Heading2"/>
+      </w:pPr>
+      <w:r>
+        <w:tab/>
+      </w:r>
+      <w:bookmarkStart w:id="37" w:name="_Toc2115402"/>
+      <w:r>
+        <w:t>5.1 Shortcomings</w:t>
+      </w:r>
       <w:bookmarkEnd w:id="37"/>
     </w:p>
     <w:p/>
@@ -6317,9 +6327,9 @@
       <w:r>
         <w:tab/>
       </w:r>
-      <w:bookmarkStart w:id="38" w:name="_Toc2115402"/>
-      <w:r>
-        <w:t>5.1 Shortcomings</w:t>
+      <w:bookmarkStart w:id="38" w:name="_Toc2115403"/>
+      <w:r>
+        <w:t>5.2 Areas for Improvement</w:t>
       </w:r>
       <w:bookmarkEnd w:id="38"/>
     </w:p>
@@ -6331,9 +6341,9 @@
       <w:r>
         <w:tab/>
       </w:r>
-      <w:bookmarkStart w:id="39" w:name="_Toc2115403"/>
-      <w:r>
-        <w:t>5.2 Areas for Improvement</w:t>
+      <w:bookmarkStart w:id="39" w:name="_Toc2115404"/>
+      <w:r>
+        <w:t>5.3 Possible Solutions</w:t>
       </w:r>
       <w:bookmarkEnd w:id="39"/>
     </w:p>
@@ -6345,9 +6355,9 @@
       <w:r>
         <w:tab/>
       </w:r>
-      <w:bookmarkStart w:id="40" w:name="_Toc2115404"/>
-      <w:r>
-        <w:t>5.3 Possible Solutions</w:t>
+      <w:bookmarkStart w:id="40" w:name="_Toc2115405"/>
+      <w:r>
+        <w:t>5.4 Extending the Application</w:t>
       </w:r>
       <w:bookmarkEnd w:id="40"/>
     </w:p>
@@ -6359,25 +6369,11 @@
       <w:r>
         <w:tab/>
       </w:r>
-      <w:bookmarkStart w:id="41" w:name="_Toc2115405"/>
-      <w:r>
-        <w:t>5.4 Extending the Application</w:t>
+      <w:bookmarkStart w:id="41" w:name="_Toc2115406"/>
+      <w:r>
+        <w:t>5.5 What I have Learned</w:t>
       </w:r>
       <w:bookmarkEnd w:id="41"/>
-    </w:p>
-    <w:p/>
-    <w:p>
-      <w:pPr>
-        <w:pStyle w:val="Heading2"/>
-      </w:pPr>
-      <w:r>
-        <w:tab/>
-      </w:r>
-      <w:bookmarkStart w:id="42" w:name="_Toc2115406"/>
-      <w:r>
-        <w:t>5.5 What I have Learned</w:t>
-      </w:r>
-      <w:bookmarkEnd w:id="42"/>
     </w:p>
     <w:p/>
     <w:p>
@@ -6392,29 +6388,29 @@
           <w:bottom w:val="single" w:sz="6" w:space="1" w:color="auto"/>
         </w:pBdr>
       </w:pPr>
-      <w:bookmarkStart w:id="43" w:name="_Toc2115407"/>
+      <w:bookmarkStart w:id="42" w:name="_Toc2115407"/>
       <w:r>
         <w:lastRenderedPageBreak/>
         <w:t>References</w:t>
       </w:r>
+      <w:bookmarkEnd w:id="42"/>
+    </w:p>
+    <w:p/>
+    <w:p>
+      <w:pPr>
+        <w:pStyle w:val="Heading2"/>
+      </w:pPr>
+      <w:r>
+        <w:tab/>
+      </w:r>
+      <w:bookmarkStart w:id="43" w:name="_Toc2115408"/>
+      <w:r>
+        <w:t xml:space="preserve">6.1 </w:t>
+      </w:r>
+      <w:r>
+        <w:t>Brief</w:t>
+      </w:r>
       <w:bookmarkEnd w:id="43"/>
-    </w:p>
-    <w:p/>
-    <w:p>
-      <w:pPr>
-        <w:pStyle w:val="Heading2"/>
-      </w:pPr>
-      <w:r>
-        <w:tab/>
-      </w:r>
-      <w:bookmarkStart w:id="44" w:name="_Toc2115408"/>
-      <w:r>
-        <w:t xml:space="preserve">6.1 </w:t>
-      </w:r>
-      <w:r>
-        <w:t>Brief</w:t>
-      </w:r>
-      <w:bookmarkEnd w:id="44"/>
     </w:p>
     <w:p>
       <w:pPr>
@@ -6466,14 +6462,96 @@
       <w:r>
         <w:tab/>
       </w:r>
-      <w:bookmarkStart w:id="45" w:name="_Toc2115409"/>
+      <w:bookmarkStart w:id="44" w:name="_Toc2115409"/>
       <w:r>
         <w:t>6.2 Techniques</w:t>
       </w:r>
+      <w:bookmarkEnd w:id="44"/>
+    </w:p>
+    <w:p>
+      <w:pPr>
+        <w:pStyle w:val="Heading3"/>
+      </w:pPr>
+      <w:r>
+        <w:tab/>
+      </w:r>
+      <w:r>
+        <w:tab/>
+      </w:r>
+      <w:bookmarkStart w:id="45" w:name="_Toc2115410"/>
+      <w:r>
+        <w:t>6.2.1 C++</w:t>
+      </w:r>
       <w:bookmarkEnd w:id="45"/>
     </w:p>
     <w:p>
       <w:pPr>
+        <w:rPr>
+          <w:rFonts w:cstheme="minorHAnsi"/>
+          <w:i/>
+        </w:rPr>
+      </w:pPr>
+      <w:r>
+        <w:rPr>
+          <w:rFonts w:cstheme="minorHAnsi"/>
+          <w:i/>
+          <w:color w:val="000000"/>
+          <w:sz w:val="20"/>
+          <w:szCs w:val="20"/>
+          <w:shd w:val="clear" w:color="auto" w:fill="FFFFFF"/>
+        </w:rPr>
+        <w:t>YouTube. (2017). </w:t>
+      </w:r>
+      <w:r>
+        <w:rPr>
+          <w:rFonts w:cstheme="minorHAnsi"/>
+          <w:i/>
+          <w:iCs/>
+          <w:color w:val="000000"/>
+          <w:sz w:val="20"/>
+          <w:szCs w:val="20"/>
+          <w:shd w:val="clear" w:color="auto" w:fill="FFFFFF"/>
+        </w:rPr>
+        <w:t>[UE4 C++] RTS Select and Move Units - Part 1 of 2</w:t>
+      </w:r>
+      <w:r>
+        <w:rPr>
+          <w:rFonts w:cstheme="minorHAnsi"/>
+          <w:i/>
+          <w:color w:val="000000"/>
+          <w:sz w:val="20"/>
+          <w:szCs w:val="20"/>
+          <w:shd w:val="clear" w:color="auto" w:fill="FFFFFF"/>
+        </w:rPr>
+        <w:t xml:space="preserve">. [online] Available at: </w:t>
+      </w:r>
+      <w:hyperlink r:id="rId11" w:history="1">
+        <w:r>
+          <w:rPr>
+            <w:rStyle w:val="Hyperlink"/>
+            <w:rFonts w:cstheme="minorHAnsi"/>
+            <w:i/>
+            <w:sz w:val="20"/>
+            <w:szCs w:val="20"/>
+            <w:shd w:val="clear" w:color="auto" w:fill="FFFFFF"/>
+          </w:rPr>
+          <w:t>https://www.youtube.com/watch?v=TLp4XyX6y4o&amp;ab_channel=ARCHITYPE-%5BGameDev%5D</w:t>
+        </w:r>
+      </w:hyperlink>
+      <w:r>
+        <w:rPr>
+          <w:rFonts w:cstheme="minorHAnsi"/>
+          <w:i/>
+          <w:color w:val="000000"/>
+          <w:sz w:val="20"/>
+          <w:szCs w:val="20"/>
+          <w:shd w:val="clear" w:color="auto" w:fill="FFFFFF"/>
+        </w:rPr>
+        <w:t xml:space="preserve"> [Accessed 26 Feb. 2019].</w:t>
+      </w:r>
+    </w:p>
+    <w:p>
+      <w:pPr>
         <w:pStyle w:val="Heading3"/>
       </w:pPr>
       <w:r>
@@ -6482,28 +6560,11 @@
       <w:r>
         <w:tab/>
       </w:r>
-      <w:bookmarkStart w:id="46" w:name="_Toc2115410"/>
-      <w:r>
-        <w:t>6.2.1 C++</w:t>
+      <w:bookmarkStart w:id="46" w:name="_Toc2115411"/>
+      <w:r>
+        <w:t>6.2.2 Blueprints</w:t>
       </w:r>
       <w:bookmarkEnd w:id="46"/>
-    </w:p>
-    <w:p/>
-    <w:p>
-      <w:pPr>
-        <w:pStyle w:val="Heading3"/>
-      </w:pPr>
-      <w:r>
-        <w:tab/>
-      </w:r>
-      <w:r>
-        <w:tab/>
-      </w:r>
-      <w:bookmarkStart w:id="47" w:name="_Toc2115411"/>
-      <w:r>
-        <w:t>6.2.2 Blueprints</w:t>
-      </w:r>
-      <w:bookmarkEnd w:id="47"/>
     </w:p>
     <w:p>
       <w:pPr>
@@ -6541,7 +6602,7 @@
         </w:rPr>
         <w:t xml:space="preserve">. [online] Available at: </w:t>
       </w:r>
-      <w:hyperlink r:id="rId11" w:history="1">
+      <w:hyperlink r:id="rId12" w:history="1">
         <w:r>
           <w:rPr>
             <w:rStyle w:val="Hyperlink"/>
@@ -6570,11 +6631,11 @@
       <w:r>
         <w:tab/>
       </w:r>
-      <w:bookmarkStart w:id="48" w:name="_Toc2115412"/>
+      <w:bookmarkStart w:id="47" w:name="_Toc2115412"/>
       <w:r>
         <w:t>6.3 Research</w:t>
       </w:r>
-      <w:bookmarkEnd w:id="48"/>
+      <w:bookmarkEnd w:id="47"/>
     </w:p>
     <w:p>
       <w:pPr>
@@ -6678,7 +6739,7 @@
         </w:rPr>
         <w:t xml:space="preserve">. [online] Available at: </w:t>
       </w:r>
-      <w:hyperlink r:id="rId12" w:history="1">
+      <w:hyperlink r:id="rId13" w:history="1">
         <w:r>
           <w:rPr>
             <w:rStyle w:val="Hyperlink"/>
@@ -6754,7 +6815,7 @@
         </w:rPr>
         <w:t xml:space="preserve">. [online] Available at: </w:t>
       </w:r>
-      <w:hyperlink r:id="rId13" w:history="1">
+      <w:hyperlink r:id="rId14" w:history="1">
         <w:r>
           <w:rPr>
             <w:rStyle w:val="Hyperlink"/>
@@ -6786,11 +6847,11 @@
       <w:r>
         <w:tab/>
       </w:r>
-      <w:bookmarkStart w:id="49" w:name="_Toc2115413"/>
+      <w:bookmarkStart w:id="48" w:name="_Toc2115413"/>
       <w:r>
         <w:t>6.4 Resources</w:t>
       </w:r>
-      <w:bookmarkEnd w:id="49"/>
+      <w:bookmarkEnd w:id="48"/>
     </w:p>
     <w:p>
       <w:pPr>
@@ -6837,7 +6898,7 @@
         </w:rPr>
         <w:t xml:space="preserve">. [online] Available at: </w:t>
       </w:r>
-      <w:hyperlink r:id="rId14" w:history="1">
+      <w:hyperlink r:id="rId15" w:history="1">
         <w:r>
           <w:rPr>
             <w:rStyle w:val="Hyperlink"/>
@@ -6884,8 +6945,104 @@
         <w:t>-&gt; Unreal Engine 4 -&gt; Starter Content</w:t>
       </w:r>
     </w:p>
+    <w:p>
+      <w:pPr>
+        <w:rPr>
+          <w:rFonts w:cstheme="minorHAnsi"/>
+          <w:i/>
+          <w:color w:val="000000"/>
+          <w:sz w:val="20"/>
+          <w:szCs w:val="20"/>
+          <w:shd w:val="clear" w:color="auto" w:fill="FFFFFF"/>
+        </w:rPr>
+      </w:pPr>
+      <w:r>
+        <w:rPr>
+          <w:rFonts w:cstheme="minorHAnsi"/>
+          <w:i/>
+          <w:color w:val="000000"/>
+          <w:sz w:val="20"/>
+          <w:szCs w:val="20"/>
+          <w:shd w:val="clear" w:color="auto" w:fill="FFFFFF"/>
+        </w:rPr>
+        <w:t>Visual-paradigm.com. (2004). </w:t>
+      </w:r>
+      <w:r>
+        <w:rPr>
+          <w:rFonts w:cstheme="minorHAnsi"/>
+          <w:i/>
+          <w:iCs/>
+          <w:color w:val="000000"/>
+          <w:sz w:val="20"/>
+          <w:szCs w:val="20"/>
+          <w:shd w:val="clear" w:color="auto" w:fill="FFFFFF"/>
+        </w:rPr>
+        <w:t xml:space="preserve">Ideal </w:t>
+      </w:r>
+      <w:r>
+        <w:rPr>
+          <w:rFonts w:cstheme="minorHAnsi"/>
+          <w:i/>
+          <w:iCs/>
+          <w:color w:val="000000"/>
+          <w:sz w:val="20"/>
+          <w:szCs w:val="20"/>
+          <w:shd w:val="clear" w:color="auto" w:fill="FFFFFF"/>
+        </w:rPr>
+        <w:t>Modelling</w:t>
+      </w:r>
+      <w:r>
+        <w:rPr>
+          <w:rFonts w:cstheme="minorHAnsi"/>
+          <w:i/>
+          <w:iCs/>
+          <w:color w:val="000000"/>
+          <w:sz w:val="20"/>
+          <w:szCs w:val="20"/>
+          <w:shd w:val="clear" w:color="auto" w:fill="FFFFFF"/>
+        </w:rPr>
+        <w:t xml:space="preserve"> &amp; Diagramming Tool for Agile Team Collaboration</w:t>
+      </w:r>
+      <w:r>
+        <w:rPr>
+          <w:rFonts w:cstheme="minorHAnsi"/>
+          <w:i/>
+          <w:color w:val="000000"/>
+          <w:sz w:val="20"/>
+          <w:szCs w:val="20"/>
+          <w:shd w:val="clear" w:color="auto" w:fill="FFFFFF"/>
+        </w:rPr>
+        <w:t xml:space="preserve">. [online] Available at: </w:t>
+      </w:r>
+      <w:hyperlink r:id="rId16" w:history="1">
+        <w:r>
+          <w:rPr>
+            <w:rStyle w:val="Hyperlink"/>
+            <w:rFonts w:cstheme="minorHAnsi"/>
+            <w:i/>
+            <w:sz w:val="20"/>
+            <w:szCs w:val="20"/>
+            <w:shd w:val="clear" w:color="auto" w:fill="FFFFFF"/>
+          </w:rPr>
+          <w:t>https://www.visual-paradigm.com/</w:t>
+        </w:r>
+      </w:hyperlink>
+      <w:r>
+        <w:rPr>
+          <w:rFonts w:cstheme="minorHAnsi"/>
+          <w:i/>
+          <w:color w:val="000000"/>
+          <w:sz w:val="20"/>
+          <w:szCs w:val="20"/>
+          <w:shd w:val="clear" w:color="auto" w:fill="FFFFFF"/>
+        </w:rPr>
+        <w:t xml:space="preserve"> [Accessed 16 Apr. 2019].</w:t>
+      </w:r>
+      <w:bookmarkStart w:id="49" w:name="_GoBack"/>
+      <w:bookmarkEnd w:id="49"/>
+    </w:p>
     <w:sectPr>
-      <w:footerReference w:type="default" r:id="rId15"/>
+      <w:footerReference w:type="default" r:id="rId17"/>
       <w:pgSz w:w="11906" w:h="16838"/>
       <w:pgMar w:top="1440" w:right="1440" w:bottom="1440" w:left="1440" w:header="708" w:footer="708" w:gutter="0"/>
       <w:pgBorders w:display="firstPage" w:offsetFrom="page">
@@ -8843,6 +9000,18 @@
       <w:color w:val="365F91" w:themeColor="accent1" w:themeShade="BF"/>
     </w:rPr>
   </w:style>
+  <w:style w:type="character" w:styleId="UnresolvedMention">
+    <w:name w:val="Unresolved Mention"/>
+    <w:basedOn w:val="DefaultParagraphFont"/>
+    <w:uiPriority w:val="99"/>
+    <w:semiHidden/>
+    <w:unhideWhenUsed/>
+    <w:rsid w:val="00B4626D"/>
+    <w:rPr>
+      <w:color w:val="605E5C"/>
+      <w:shd w:val="clear" w:color="auto" w:fill="E1DFDD"/>
+    </w:rPr>
+  </w:style>
 </w:styles>
 </file>
 
@@ -9134,7 +9303,7 @@
 </file>
 
 <file path=customXml/itemProps1.xml><?xml version="1.0" encoding="utf-8"?>
-<ds:datastoreItem xmlns:ds="http://schemas.openxmlformats.org/officeDocument/2006/customXml" ds:itemID="{73A294EC-3817-437C-A265-B0AB1B57A855}">
+<ds:datastoreItem xmlns:ds="http://schemas.openxmlformats.org/officeDocument/2006/customXml" ds:itemID="{2671B141-7CE8-4385-BBF6-77663B941F31}">
   <ds:schemaRefs>
     <ds:schemaRef ds:uri="http://schemas.openxmlformats.org/officeDocument/2006/bibliography"/>
   </ds:schemaRefs>

</xml_diff>

<commit_message>
Added a couple of references
</commit_message>
<xml_diff>
--- a/Gameplay Mechanics Report.docx
+++ b/Gameplay Mechanics Report.docx
@@ -344,8 +344,6 @@
               </w:rPr>
               <w:t>th</w:t>
             </w:r>
-            <w:bookmarkStart w:id="2" w:name="_GoBack"/>
-            <w:bookmarkEnd w:id="2"/>
             <w:r>
               <w:rPr>
                 <w:b/>
@@ -403,14 +401,7 @@
                 <w:color w:val="595959" w:themeColor="text1" w:themeTint="A6"/>
                 <w:sz w:val="20"/>
               </w:rPr>
-              <w:t>February 2</w:t>
-            </w:r>
-            <w:r>
-              <w:rPr>
-                <w:color w:val="595959" w:themeColor="text1" w:themeTint="A6"/>
-                <w:sz w:val="20"/>
-              </w:rPr>
-              <w:t>5</w:t>
+              <w:t>February 25</w:t>
             </w:r>
             <w:r>
               <w:rPr>
@@ -4052,12 +4043,12 @@
           <w:bottom w:val="single" w:sz="6" w:space="1" w:color="auto"/>
         </w:pBdr>
       </w:pPr>
-      <w:bookmarkStart w:id="3" w:name="_Toc2115368"/>
+      <w:bookmarkStart w:id="2" w:name="_Toc2115368"/>
       <w:r>
         <w:lastRenderedPageBreak/>
         <w:t>Preface</w:t>
       </w:r>
-      <w:bookmarkEnd w:id="3"/>
+      <w:bookmarkEnd w:id="2"/>
     </w:p>
     <w:p/>
     <w:p>
@@ -4153,19 +4144,19 @@
           <w:bottom w:val="single" w:sz="6" w:space="1" w:color="auto"/>
         </w:pBdr>
       </w:pPr>
-      <w:bookmarkStart w:id="4" w:name="_Toc2115369"/>
+      <w:bookmarkStart w:id="3" w:name="_Toc2115369"/>
       <w:r>
         <w:lastRenderedPageBreak/>
         <w:t>Requirements Specification</w:t>
       </w:r>
-      <w:bookmarkEnd w:id="4"/>
+      <w:bookmarkEnd w:id="3"/>
     </w:p>
     <w:p>
       <w:pPr>
         <w:pStyle w:val="Heading2"/>
         <w:jc w:val="both"/>
       </w:pPr>
-      <w:bookmarkStart w:id="5" w:name="_Toc532504527"/>
+      <w:bookmarkStart w:id="4" w:name="_Toc532504527"/>
     </w:p>
     <w:p>
       <w:pPr>
@@ -4176,29 +4167,29 @@
         </w:numPr>
         <w:jc w:val="both"/>
       </w:pPr>
-      <w:bookmarkStart w:id="6" w:name="_Toc2115370"/>
+      <w:bookmarkStart w:id="5" w:name="_Toc2115370"/>
+      <w:bookmarkEnd w:id="4"/>
+      <w:r>
+        <w:t>Introductio</w:t>
+      </w:r>
+      <w:r>
+        <w:t>n</w:t>
+      </w:r>
       <w:bookmarkEnd w:id="5"/>
-      <w:r>
-        <w:t>Introductio</w:t>
-      </w:r>
-      <w:r>
-        <w:t>n</w:t>
-      </w:r>
-      <w:bookmarkEnd w:id="6"/>
     </w:p>
     <w:p>
       <w:pPr>
         <w:pStyle w:val="Heading3"/>
         <w:ind w:left="1440"/>
       </w:pPr>
-      <w:bookmarkStart w:id="7" w:name="_Toc2115371"/>
+      <w:bookmarkStart w:id="6" w:name="_Toc2115371"/>
       <w:r>
         <w:t xml:space="preserve">1.1.1 </w:t>
       </w:r>
       <w:r>
         <w:t>Objective</w:t>
       </w:r>
-      <w:bookmarkEnd w:id="7"/>
+      <w:bookmarkEnd w:id="6"/>
     </w:p>
     <w:p>
       <w:pPr>
@@ -4333,50 +4324,50 @@
       <w:r>
         <w:tab/>
       </w:r>
-      <w:bookmarkStart w:id="8" w:name="_Toc2115372"/>
+      <w:bookmarkStart w:id="7" w:name="_Toc2115372"/>
       <w:r>
         <w:t>1.1.2 Intended Audience</w:t>
       </w:r>
+      <w:bookmarkEnd w:id="7"/>
+    </w:p>
+    <w:p>
+      <w:pPr>
+        <w:jc w:val="both"/>
+      </w:pPr>
+      <w:r>
+        <w:tab/>
+      </w:r>
+      <w:r>
+        <w:t>Users of the application are expected to use this report as a guide to understand the applications functionality.</w:t>
+      </w:r>
+      <w:r>
+        <w:t xml:space="preserve"> Assessors will </w:t>
+      </w:r>
+      <w:r>
+        <w:t xml:space="preserve">use the document to critically evaluate the project as part of the coursework submission. Furthermore, the </w:t>
+      </w:r>
+      <w:r>
+        <w:t>project</w:t>
+      </w:r>
+      <w:r>
+        <w:t xml:space="preserve"> is intended as an academic resource for any who wish to use it for educational purposes.</w:t>
+      </w:r>
+    </w:p>
+    <w:p>
+      <w:pPr>
+        <w:pStyle w:val="Heading3"/>
+      </w:pPr>
+      <w:r>
+        <w:tab/>
+      </w:r>
+      <w:r>
+        <w:tab/>
+      </w:r>
+      <w:bookmarkStart w:id="8" w:name="_Toc2115373"/>
+      <w:r>
+        <w:t>1.1.3 Project Scope</w:t>
+      </w:r>
       <w:bookmarkEnd w:id="8"/>
-    </w:p>
-    <w:p>
-      <w:pPr>
-        <w:jc w:val="both"/>
-      </w:pPr>
-      <w:r>
-        <w:tab/>
-      </w:r>
-      <w:r>
-        <w:t>Users of the application are expected to use this report as a guide to understand the applications functionality.</w:t>
-      </w:r>
-      <w:r>
-        <w:t xml:space="preserve"> Assessors will </w:t>
-      </w:r>
-      <w:r>
-        <w:t xml:space="preserve">use the document to critically evaluate the project as part of the coursework submission. Furthermore, the </w:t>
-      </w:r>
-      <w:r>
-        <w:t>project</w:t>
-      </w:r>
-      <w:r>
-        <w:t xml:space="preserve"> is intended as an academic resource for any who wish to use it for educational purposes.</w:t>
-      </w:r>
-    </w:p>
-    <w:p>
-      <w:pPr>
-        <w:pStyle w:val="Heading3"/>
-      </w:pPr>
-      <w:r>
-        <w:tab/>
-      </w:r>
-      <w:r>
-        <w:tab/>
-      </w:r>
-      <w:bookmarkStart w:id="9" w:name="_Toc2115373"/>
-      <w:r>
-        <w:t>1.1.3 Project Scope</w:t>
-      </w:r>
-      <w:bookmarkEnd w:id="9"/>
     </w:p>
     <w:p>
       <w:pPr>
@@ -4457,7 +4448,7 @@
           <w:numId w:val="1"/>
         </w:numPr>
       </w:pPr>
-      <w:bookmarkStart w:id="10" w:name="_Toc2115374"/>
+      <w:bookmarkStart w:id="9" w:name="_Toc2115374"/>
       <w:r>
         <w:t>Product</w:t>
       </w:r>
@@ -4467,8 +4458,28 @@
       <w:r>
         <w:t>Overview</w:t>
       </w:r>
+      <w:bookmarkEnd w:id="9"/>
+    </w:p>
+    <w:p>
+      <w:pPr>
+        <w:pStyle w:val="Heading3"/>
+      </w:pPr>
+      <w:r>
+        <w:tab/>
+      </w:r>
+      <w:r>
+        <w:tab/>
+      </w:r>
+      <w:bookmarkStart w:id="10" w:name="_Toc2115375"/>
+      <w:r>
+        <w:t xml:space="preserve">1.2.1 </w:t>
+      </w:r>
+      <w:r>
+        <w:t>Overall Function</w:t>
+      </w:r>
       <w:bookmarkEnd w:id="10"/>
     </w:p>
+    <w:p/>
     <w:p>
       <w:pPr>
         <w:pStyle w:val="Heading3"/>
@@ -4479,12 +4490,9 @@
       <w:r>
         <w:tab/>
       </w:r>
-      <w:bookmarkStart w:id="11" w:name="_Toc2115375"/>
-      <w:r>
-        <w:t xml:space="preserve">1.2.1 </w:t>
-      </w:r>
-      <w:r>
-        <w:t>Overall Function</w:t>
+      <w:bookmarkStart w:id="11" w:name="_Toc2115376"/>
+      <w:r>
+        <w:t>1.2.2 User Guide</w:t>
       </w:r>
       <w:bookmarkEnd w:id="11"/>
     </w:p>
@@ -4499,28 +4507,11 @@
       <w:r>
         <w:tab/>
       </w:r>
-      <w:bookmarkStart w:id="12" w:name="_Toc2115376"/>
-      <w:r>
-        <w:t>1.2.2 User Guide</w:t>
+      <w:bookmarkStart w:id="12" w:name="_Toc2115377"/>
+      <w:r>
+        <w:t>1.2.3 Technical Requirements</w:t>
       </w:r>
       <w:bookmarkEnd w:id="12"/>
-    </w:p>
-    <w:p/>
-    <w:p>
-      <w:pPr>
-        <w:pStyle w:val="Heading3"/>
-      </w:pPr>
-      <w:r>
-        <w:tab/>
-      </w:r>
-      <w:r>
-        <w:tab/>
-      </w:r>
-      <w:bookmarkStart w:id="13" w:name="_Toc2115377"/>
-      <w:r>
-        <w:t>1.2.3 Technical Requirements</w:t>
-      </w:r>
-      <w:bookmarkEnd w:id="13"/>
     </w:p>
     <w:p/>
     <w:p>
@@ -4531,22 +4522,22 @@
           <w:numId w:val="1"/>
         </w:numPr>
       </w:pPr>
-      <w:bookmarkStart w:id="14" w:name="_Toc2115378"/>
+      <w:bookmarkStart w:id="13" w:name="_Toc2115378"/>
       <w:r>
         <w:t>External Interface Requirements</w:t>
       </w:r>
-      <w:bookmarkEnd w:id="14"/>
+      <w:bookmarkEnd w:id="13"/>
     </w:p>
     <w:p>
       <w:pPr>
         <w:pStyle w:val="Heading3"/>
         <w:ind w:left="1440"/>
       </w:pPr>
-      <w:bookmarkStart w:id="15" w:name="_Toc2115379"/>
+      <w:bookmarkStart w:id="14" w:name="_Toc2115379"/>
       <w:r>
         <w:t>1.3.1 User Interface</w:t>
       </w:r>
-      <w:bookmarkEnd w:id="15"/>
+      <w:bookmarkEnd w:id="14"/>
     </w:p>
     <w:p>
       <w:pPr>
@@ -4620,11 +4611,11 @@
       <w:r>
         <w:tab/>
       </w:r>
-      <w:bookmarkStart w:id="16" w:name="_Toc2115380"/>
+      <w:bookmarkStart w:id="15" w:name="_Toc2115380"/>
       <w:r>
         <w:t>1.3.2 Hardware Interface</w:t>
       </w:r>
-      <w:bookmarkEnd w:id="16"/>
+      <w:bookmarkEnd w:id="15"/>
     </w:p>
     <w:p>
       <w:pPr>
@@ -4662,11 +4653,11 @@
       <w:r>
         <w:tab/>
       </w:r>
-      <w:bookmarkStart w:id="17" w:name="_Toc2115381"/>
+      <w:bookmarkStart w:id="16" w:name="_Toc2115381"/>
       <w:r>
         <w:t>1.3.3 Software Interface</w:t>
       </w:r>
-      <w:bookmarkEnd w:id="17"/>
+      <w:bookmarkEnd w:id="16"/>
     </w:p>
     <w:p>
       <w:pPr>
@@ -4734,33 +4725,33 @@
           <w:numId w:val="1"/>
         </w:numPr>
       </w:pPr>
-      <w:bookmarkStart w:id="18" w:name="_Toc2115382"/>
+      <w:bookmarkStart w:id="17" w:name="_Toc2115382"/>
       <w:r>
         <w:t xml:space="preserve">Project </w:t>
       </w:r>
       <w:r>
         <w:t>Features</w:t>
       </w:r>
+      <w:bookmarkEnd w:id="17"/>
+    </w:p>
+    <w:p>
+      <w:pPr>
+        <w:pStyle w:val="Heading3"/>
+      </w:pPr>
+      <w:r>
+        <w:tab/>
+      </w:r>
+      <w:r>
+        <w:tab/>
+      </w:r>
+      <w:bookmarkStart w:id="18" w:name="_Toc2115383"/>
+      <w:r>
+        <w:t xml:space="preserve">1.4.1 </w:t>
+      </w:r>
+      <w:r>
+        <w:t>Demo Environment</w:t>
+      </w:r>
       <w:bookmarkEnd w:id="18"/>
-    </w:p>
-    <w:p>
-      <w:pPr>
-        <w:pStyle w:val="Heading3"/>
-      </w:pPr>
-      <w:r>
-        <w:tab/>
-      </w:r>
-      <w:r>
-        <w:tab/>
-      </w:r>
-      <w:bookmarkStart w:id="19" w:name="_Toc2115383"/>
-      <w:r>
-        <w:t xml:space="preserve">1.4.1 </w:t>
-      </w:r>
-      <w:r>
-        <w:t>Demo Environment</w:t>
-      </w:r>
-      <w:bookmarkEnd w:id="19"/>
     </w:p>
     <w:p>
       <w:pPr>
@@ -4937,11 +4928,11 @@
       <w:r>
         <w:tab/>
       </w:r>
-      <w:bookmarkStart w:id="20" w:name="_Toc2115384"/>
+      <w:bookmarkStart w:id="19" w:name="_Toc2115384"/>
       <w:r>
         <w:t>1.4.2 Camera Movement</w:t>
       </w:r>
-      <w:bookmarkEnd w:id="20"/>
+      <w:bookmarkEnd w:id="19"/>
     </w:p>
     <w:p>
       <w:pPr>
@@ -5291,11 +5282,11 @@
       <w:r>
         <w:tab/>
       </w:r>
-      <w:bookmarkStart w:id="21" w:name="_Toc2115385"/>
+      <w:bookmarkStart w:id="20" w:name="_Toc2115385"/>
       <w:r>
         <w:t>1.4.3 Mouse Selection</w:t>
       </w:r>
-      <w:bookmarkEnd w:id="21"/>
+      <w:bookmarkEnd w:id="20"/>
     </w:p>
     <w:p>
       <w:pPr>
@@ -5437,11 +5428,11 @@
       <w:r>
         <w:tab/>
       </w:r>
-      <w:bookmarkStart w:id="22" w:name="_Toc2115386"/>
+      <w:bookmarkStart w:id="21" w:name="_Toc2115386"/>
       <w:r>
         <w:t>1.4.4 Worker Units</w:t>
       </w:r>
-      <w:bookmarkEnd w:id="22"/>
+      <w:bookmarkEnd w:id="21"/>
     </w:p>
     <w:p>
       <w:pPr>
@@ -5745,11 +5736,11 @@
       <w:r>
         <w:tab/>
       </w:r>
-      <w:bookmarkStart w:id="23" w:name="_Toc2115387"/>
+      <w:bookmarkStart w:id="22" w:name="_Toc2115387"/>
       <w:r>
         <w:t>1.4.5 Resources</w:t>
       </w:r>
-      <w:bookmarkEnd w:id="23"/>
+      <w:bookmarkEnd w:id="22"/>
     </w:p>
     <w:p>
       <w:pPr>
@@ -5902,11 +5893,11 @@
       <w:r>
         <w:tab/>
       </w:r>
-      <w:bookmarkStart w:id="24" w:name="_Toc2115388"/>
+      <w:bookmarkStart w:id="23" w:name="_Toc2115388"/>
       <w:r>
         <w:t>1.4.6 Construction</w:t>
       </w:r>
-      <w:bookmarkEnd w:id="24"/>
+      <w:bookmarkEnd w:id="23"/>
     </w:p>
     <w:p>
       <w:pPr>
@@ -6113,39 +6104,39 @@
           <w:numId w:val="1"/>
         </w:numPr>
       </w:pPr>
-      <w:bookmarkStart w:id="25" w:name="_Toc2115389"/>
+      <w:bookmarkStart w:id="24" w:name="_Toc2115389"/>
       <w:r>
         <w:t>Non-functional Requirements</w:t>
       </w:r>
-      <w:bookmarkEnd w:id="25"/>
+      <w:bookmarkEnd w:id="24"/>
     </w:p>
     <w:p>
       <w:pPr>
         <w:pStyle w:val="Heading3"/>
         <w:ind w:left="1440"/>
       </w:pPr>
-      <w:bookmarkStart w:id="26" w:name="_Toc2115390"/>
+      <w:bookmarkStart w:id="25" w:name="_Toc2115390"/>
       <w:r>
         <w:t>1.5.1 Performance</w:t>
       </w:r>
+      <w:bookmarkEnd w:id="25"/>
+    </w:p>
+    <w:p/>
+    <w:p>
+      <w:pPr>
+        <w:pStyle w:val="Heading3"/>
+      </w:pPr>
+      <w:r>
+        <w:tab/>
+      </w:r>
+      <w:r>
+        <w:tab/>
+      </w:r>
+      <w:bookmarkStart w:id="26" w:name="_Toc2115391"/>
+      <w:r>
+        <w:t>1.5.2 Design Attributes</w:t>
+      </w:r>
       <w:bookmarkEnd w:id="26"/>
-    </w:p>
-    <w:p/>
-    <w:p>
-      <w:pPr>
-        <w:pStyle w:val="Heading3"/>
-      </w:pPr>
-      <w:r>
-        <w:tab/>
-      </w:r>
-      <w:r>
-        <w:tab/>
-      </w:r>
-      <w:bookmarkStart w:id="27" w:name="_Toc2115391"/>
-      <w:r>
-        <w:t>1.5.2 Design Attributes</w:t>
-      </w:r>
-      <w:bookmarkEnd w:id="27"/>
       <w:r>
         <w:br w:type="page"/>
       </w:r>
@@ -6157,7 +6148,7 @@
           <w:bottom w:val="single" w:sz="6" w:space="1" w:color="auto"/>
         </w:pBdr>
       </w:pPr>
-      <w:bookmarkStart w:id="28" w:name="_Toc2115392"/>
+      <w:bookmarkStart w:id="27" w:name="_Toc2115392"/>
       <w:r>
         <w:lastRenderedPageBreak/>
         <w:t>UML Diagram</w:t>
@@ -6165,7 +6156,7 @@
       <w:r>
         <w:t>s</w:t>
       </w:r>
-      <w:bookmarkEnd w:id="28"/>
+      <w:bookmarkEnd w:id="27"/>
     </w:p>
     <w:p/>
     <w:p/>
@@ -6181,11 +6172,25 @@
           <w:bottom w:val="single" w:sz="6" w:space="1" w:color="auto"/>
         </w:pBdr>
       </w:pPr>
-      <w:bookmarkStart w:id="29" w:name="_Toc2115393"/>
+      <w:bookmarkStart w:id="28" w:name="_Toc2115393"/>
       <w:r>
         <w:lastRenderedPageBreak/>
         <w:t>Method</w:t>
       </w:r>
+      <w:bookmarkEnd w:id="28"/>
+    </w:p>
+    <w:p/>
+    <w:p>
+      <w:pPr>
+        <w:pStyle w:val="Heading2"/>
+      </w:pPr>
+      <w:r>
+        <w:tab/>
+      </w:r>
+      <w:bookmarkStart w:id="29" w:name="_Toc2115394"/>
+      <w:r>
+        <w:t>3.1 Summary of Techniques</w:t>
+      </w:r>
       <w:bookmarkEnd w:id="29"/>
     </w:p>
     <w:p/>
@@ -6196,28 +6201,14 @@
       <w:r>
         <w:tab/>
       </w:r>
-      <w:bookmarkStart w:id="30" w:name="_Toc2115394"/>
-      <w:r>
-        <w:t>3.1 Summary of Techniques</w:t>
+      <w:bookmarkStart w:id="30" w:name="_Toc2115395"/>
+      <w:r>
+        <w:t xml:space="preserve">3.2 </w:t>
+      </w:r>
+      <w:r>
+        <w:t>Detailed Descriptions</w:t>
       </w:r>
       <w:bookmarkEnd w:id="30"/>
-    </w:p>
-    <w:p/>
-    <w:p>
-      <w:pPr>
-        <w:pStyle w:val="Heading2"/>
-      </w:pPr>
-      <w:r>
-        <w:tab/>
-      </w:r>
-      <w:bookmarkStart w:id="31" w:name="_Toc2115395"/>
-      <w:r>
-        <w:t xml:space="preserve">3.2 </w:t>
-      </w:r>
-      <w:r>
-        <w:t>Detailed Descriptions</w:t>
-      </w:r>
-      <w:bookmarkEnd w:id="31"/>
       <w:r>
         <w:br w:type="page"/>
       </w:r>
@@ -6229,11 +6220,25 @@
           <w:bottom w:val="single" w:sz="6" w:space="1" w:color="auto"/>
         </w:pBdr>
       </w:pPr>
-      <w:bookmarkStart w:id="32" w:name="_Toc2115396"/>
+      <w:bookmarkStart w:id="31" w:name="_Toc2115396"/>
       <w:r>
         <w:lastRenderedPageBreak/>
         <w:t>Development</w:t>
       </w:r>
+      <w:bookmarkEnd w:id="31"/>
+    </w:p>
+    <w:p/>
+    <w:p>
+      <w:pPr>
+        <w:pStyle w:val="Heading2"/>
+      </w:pPr>
+      <w:r>
+        <w:tab/>
+      </w:r>
+      <w:bookmarkStart w:id="32" w:name="_Toc2115397"/>
+      <w:r>
+        <w:t>4.1 Development Process</w:t>
+      </w:r>
       <w:bookmarkEnd w:id="32"/>
     </w:p>
     <w:p/>
@@ -6244,9 +6249,9 @@
       <w:r>
         <w:tab/>
       </w:r>
-      <w:bookmarkStart w:id="33" w:name="_Toc2115397"/>
-      <w:r>
-        <w:t>4.1 Development Process</w:t>
+      <w:bookmarkStart w:id="33" w:name="_Toc2115398"/>
+      <w:r>
+        <w:t>4.2 Concept Design</w:t>
       </w:r>
       <w:bookmarkEnd w:id="33"/>
     </w:p>
@@ -6258,9 +6263,9 @@
       <w:r>
         <w:tab/>
       </w:r>
-      <w:bookmarkStart w:id="34" w:name="_Toc2115398"/>
-      <w:r>
-        <w:t>4.2 Concept Design</w:t>
+      <w:bookmarkStart w:id="34" w:name="_Toc2115399"/>
+      <w:r>
+        <w:t>4.3 Prototyping</w:t>
       </w:r>
       <w:bookmarkEnd w:id="34"/>
     </w:p>
@@ -6272,25 +6277,11 @@
       <w:r>
         <w:tab/>
       </w:r>
-      <w:bookmarkStart w:id="35" w:name="_Toc2115399"/>
-      <w:r>
-        <w:t>4.3 Prototyping</w:t>
+      <w:bookmarkStart w:id="35" w:name="_Toc2115400"/>
+      <w:r>
+        <w:t>4.2 Documentation</w:t>
       </w:r>
       <w:bookmarkEnd w:id="35"/>
-    </w:p>
-    <w:p/>
-    <w:p>
-      <w:pPr>
-        <w:pStyle w:val="Heading2"/>
-      </w:pPr>
-      <w:r>
-        <w:tab/>
-      </w:r>
-      <w:bookmarkStart w:id="36" w:name="_Toc2115400"/>
-      <w:r>
-        <w:t>4.2 Documentation</w:t>
-      </w:r>
-      <w:bookmarkEnd w:id="36"/>
       <w:r>
         <w:br w:type="page"/>
       </w:r>
@@ -6302,11 +6293,25 @@
           <w:bottom w:val="single" w:sz="6" w:space="1" w:color="auto"/>
         </w:pBdr>
       </w:pPr>
-      <w:bookmarkStart w:id="37" w:name="_Toc2115401"/>
+      <w:bookmarkStart w:id="36" w:name="_Toc2115401"/>
       <w:r>
         <w:lastRenderedPageBreak/>
         <w:t>Conclusions</w:t>
       </w:r>
+      <w:bookmarkEnd w:id="36"/>
+    </w:p>
+    <w:p/>
+    <w:p>
+      <w:pPr>
+        <w:pStyle w:val="Heading2"/>
+      </w:pPr>
+      <w:r>
+        <w:tab/>
+      </w:r>
+      <w:bookmarkStart w:id="37" w:name="_Toc2115402"/>
+      <w:r>
+        <w:t>5.1 Shortcomings</w:t>
+      </w:r>
       <w:bookmarkEnd w:id="37"/>
     </w:p>
     <w:p/>
@@ -6317,9 +6322,9 @@
       <w:r>
         <w:tab/>
       </w:r>
-      <w:bookmarkStart w:id="38" w:name="_Toc2115402"/>
-      <w:r>
-        <w:t>5.1 Shortcomings</w:t>
+      <w:bookmarkStart w:id="38" w:name="_Toc2115403"/>
+      <w:r>
+        <w:t>5.2 Areas for Improvement</w:t>
       </w:r>
       <w:bookmarkEnd w:id="38"/>
     </w:p>
@@ -6331,9 +6336,9 @@
       <w:r>
         <w:tab/>
       </w:r>
-      <w:bookmarkStart w:id="39" w:name="_Toc2115403"/>
-      <w:r>
-        <w:t>5.2 Areas for Improvement</w:t>
+      <w:bookmarkStart w:id="39" w:name="_Toc2115404"/>
+      <w:r>
+        <w:t>5.3 Possible Solutions</w:t>
       </w:r>
       <w:bookmarkEnd w:id="39"/>
     </w:p>
@@ -6345,9 +6350,9 @@
       <w:r>
         <w:tab/>
       </w:r>
-      <w:bookmarkStart w:id="40" w:name="_Toc2115404"/>
-      <w:r>
-        <w:t>5.3 Possible Solutions</w:t>
+      <w:bookmarkStart w:id="40" w:name="_Toc2115405"/>
+      <w:r>
+        <w:t>5.4 Extending the Application</w:t>
       </w:r>
       <w:bookmarkEnd w:id="40"/>
     </w:p>
@@ -6359,25 +6364,11 @@
       <w:r>
         <w:tab/>
       </w:r>
-      <w:bookmarkStart w:id="41" w:name="_Toc2115405"/>
-      <w:r>
-        <w:t>5.4 Extending the Application</w:t>
+      <w:bookmarkStart w:id="41" w:name="_Toc2115406"/>
+      <w:r>
+        <w:t>5.5 What I have Learned</w:t>
       </w:r>
       <w:bookmarkEnd w:id="41"/>
-    </w:p>
-    <w:p/>
-    <w:p>
-      <w:pPr>
-        <w:pStyle w:val="Heading2"/>
-      </w:pPr>
-      <w:r>
-        <w:tab/>
-      </w:r>
-      <w:bookmarkStart w:id="42" w:name="_Toc2115406"/>
-      <w:r>
-        <w:t>5.5 What I have Learned</w:t>
-      </w:r>
-      <w:bookmarkEnd w:id="42"/>
     </w:p>
     <w:p/>
     <w:p>
@@ -6392,29 +6383,29 @@
           <w:bottom w:val="single" w:sz="6" w:space="1" w:color="auto"/>
         </w:pBdr>
       </w:pPr>
-      <w:bookmarkStart w:id="43" w:name="_Toc2115407"/>
+      <w:bookmarkStart w:id="42" w:name="_Toc2115407"/>
       <w:r>
         <w:lastRenderedPageBreak/>
         <w:t>References</w:t>
       </w:r>
+      <w:bookmarkEnd w:id="42"/>
+    </w:p>
+    <w:p/>
+    <w:p>
+      <w:pPr>
+        <w:pStyle w:val="Heading2"/>
+      </w:pPr>
+      <w:r>
+        <w:tab/>
+      </w:r>
+      <w:bookmarkStart w:id="43" w:name="_Toc2115408"/>
+      <w:r>
+        <w:t xml:space="preserve">6.1 </w:t>
+      </w:r>
+      <w:r>
+        <w:t>Brief</w:t>
+      </w:r>
       <w:bookmarkEnd w:id="43"/>
-    </w:p>
-    <w:p/>
-    <w:p>
-      <w:pPr>
-        <w:pStyle w:val="Heading2"/>
-      </w:pPr>
-      <w:r>
-        <w:tab/>
-      </w:r>
-      <w:bookmarkStart w:id="44" w:name="_Toc2115408"/>
-      <w:r>
-        <w:t xml:space="preserve">6.1 </w:t>
-      </w:r>
-      <w:r>
-        <w:t>Brief</w:t>
-      </w:r>
-      <w:bookmarkEnd w:id="44"/>
     </w:p>
     <w:p>
       <w:pPr>
@@ -6466,12 +6457,29 @@
       <w:r>
         <w:tab/>
       </w:r>
-      <w:bookmarkStart w:id="45" w:name="_Toc2115409"/>
+      <w:bookmarkStart w:id="44" w:name="_Toc2115409"/>
       <w:r>
         <w:t>6.2 Techniques</w:t>
       </w:r>
+      <w:bookmarkEnd w:id="44"/>
+    </w:p>
+    <w:p>
+      <w:pPr>
+        <w:pStyle w:val="Heading3"/>
+      </w:pPr>
+      <w:r>
+        <w:tab/>
+      </w:r>
+      <w:r>
+        <w:tab/>
+      </w:r>
+      <w:bookmarkStart w:id="45" w:name="_Toc2115410"/>
+      <w:r>
+        <w:t>6.2.1 C++</w:t>
+      </w:r>
       <w:bookmarkEnd w:id="45"/>
     </w:p>
+    <w:p/>
     <w:p>
       <w:pPr>
         <w:pStyle w:val="Heading3"/>
@@ -6482,28 +6490,11 @@
       <w:r>
         <w:tab/>
       </w:r>
-      <w:bookmarkStart w:id="46" w:name="_Toc2115410"/>
-      <w:r>
-        <w:t>6.2.1 C++</w:t>
+      <w:bookmarkStart w:id="46" w:name="_Toc2115411"/>
+      <w:r>
+        <w:t>6.2.2 Blueprints</w:t>
       </w:r>
       <w:bookmarkEnd w:id="46"/>
-    </w:p>
-    <w:p/>
-    <w:p>
-      <w:pPr>
-        <w:pStyle w:val="Heading3"/>
-      </w:pPr>
-      <w:r>
-        <w:tab/>
-      </w:r>
-      <w:r>
-        <w:tab/>
-      </w:r>
-      <w:bookmarkStart w:id="47" w:name="_Toc2115411"/>
-      <w:r>
-        <w:t>6.2.2 Blueprints</w:t>
-      </w:r>
-      <w:bookmarkEnd w:id="47"/>
     </w:p>
     <w:p>
       <w:pPr>
@@ -6570,11 +6561,11 @@
       <w:r>
         <w:tab/>
       </w:r>
-      <w:bookmarkStart w:id="48" w:name="_Toc2115412"/>
+      <w:bookmarkStart w:id="47" w:name="_Toc2115412"/>
       <w:r>
         <w:t>6.3 Research</w:t>
       </w:r>
-      <w:bookmarkEnd w:id="48"/>
+      <w:bookmarkEnd w:id="47"/>
     </w:p>
     <w:p>
       <w:pPr>
@@ -6786,11 +6777,11 @@
       <w:r>
         <w:tab/>
       </w:r>
-      <w:bookmarkStart w:id="49" w:name="_Toc2115413"/>
+      <w:bookmarkStart w:id="48" w:name="_Toc2115413"/>
       <w:r>
         <w:t>6.4 Resources</w:t>
       </w:r>
-      <w:bookmarkEnd w:id="49"/>
+      <w:bookmarkEnd w:id="48"/>
     </w:p>
     <w:p>
       <w:pPr>
@@ -6884,8 +6875,306 @@
         <w:t>-&gt; Unreal Engine 4 -&gt; Starter Content</w:t>
       </w:r>
     </w:p>
+    <w:p>
+      <w:pPr>
+        <w:rPr>
+          <w:rFonts w:cstheme="minorHAnsi"/>
+          <w:i/>
+          <w:color w:val="000000"/>
+          <w:sz w:val="20"/>
+          <w:szCs w:val="20"/>
+          <w:shd w:val="clear" w:color="auto" w:fill="FFFFFF"/>
+        </w:rPr>
+      </w:pPr>
+      <w:r>
+        <w:rPr>
+          <w:rFonts w:cstheme="minorHAnsi"/>
+          <w:i/>
+          <w:color w:val="000000"/>
+          <w:sz w:val="20"/>
+          <w:szCs w:val="20"/>
+          <w:shd w:val="clear" w:color="auto" w:fill="FFFFFF"/>
+        </w:rPr>
+        <w:t>Visual Studio. (201</w:t>
+      </w:r>
+      <w:r>
+        <w:rPr>
+          <w:rFonts w:cstheme="minorHAnsi"/>
+          <w:i/>
+          <w:color w:val="000000"/>
+          <w:sz w:val="20"/>
+          <w:szCs w:val="20"/>
+          <w:shd w:val="clear" w:color="auto" w:fill="FFFFFF"/>
+        </w:rPr>
+        <w:t>7</w:t>
+      </w:r>
+      <w:r>
+        <w:rPr>
+          <w:rFonts w:cstheme="minorHAnsi"/>
+          <w:i/>
+          <w:color w:val="000000"/>
+          <w:sz w:val="20"/>
+          <w:szCs w:val="20"/>
+          <w:shd w:val="clear" w:color="auto" w:fill="FFFFFF"/>
+        </w:rPr>
+        <w:t>). </w:t>
+      </w:r>
+      <w:r>
+        <w:rPr>
+          <w:rFonts w:cstheme="minorHAnsi"/>
+          <w:i/>
+          <w:iCs/>
+          <w:color w:val="000000"/>
+          <w:sz w:val="20"/>
+          <w:szCs w:val="20"/>
+          <w:shd w:val="clear" w:color="auto" w:fill="FFFFFF"/>
+        </w:rPr>
+        <w:t>Visual Studio IDE, Code Editor, Azure DevOps, &amp; App Centre - Visual Studio</w:t>
+      </w:r>
+      <w:r>
+        <w:rPr>
+          <w:rFonts w:cstheme="minorHAnsi"/>
+          <w:i/>
+          <w:color w:val="000000"/>
+          <w:sz w:val="20"/>
+          <w:szCs w:val="20"/>
+          <w:shd w:val="clear" w:color="auto" w:fill="FFFFFF"/>
+        </w:rPr>
+        <w:t xml:space="preserve">. [online] Available at: </w:t>
+      </w:r>
+      <w:hyperlink r:id="rId15" w:history="1">
+        <w:r>
+          <w:rPr>
+            <w:rStyle w:val="Hyperlink"/>
+            <w:rFonts w:cstheme="minorHAnsi"/>
+            <w:i/>
+            <w:sz w:val="20"/>
+            <w:szCs w:val="20"/>
+            <w:shd w:val="clear" w:color="auto" w:fill="FFFFFF"/>
+          </w:rPr>
+          <w:t>https://visualstudio.microso</w:t>
+        </w:r>
+        <w:r>
+          <w:rPr>
+            <w:rStyle w:val="Hyperlink"/>
+            <w:rFonts w:cstheme="minorHAnsi"/>
+            <w:i/>
+            <w:sz w:val="20"/>
+            <w:szCs w:val="20"/>
+            <w:shd w:val="clear" w:color="auto" w:fill="FFFFFF"/>
+          </w:rPr>
+          <w:t>f</w:t>
+        </w:r>
+        <w:r>
+          <w:rPr>
+            <w:rStyle w:val="Hyperlink"/>
+            <w:rFonts w:cstheme="minorHAnsi"/>
+            <w:i/>
+            <w:sz w:val="20"/>
+            <w:szCs w:val="20"/>
+            <w:shd w:val="clear" w:color="auto" w:fill="FFFFFF"/>
+          </w:rPr>
+          <w:t>t.com/</w:t>
+        </w:r>
+      </w:hyperlink>
+      <w:r>
+        <w:rPr>
+          <w:rFonts w:cstheme="minorHAnsi"/>
+          <w:i/>
+          <w:color w:val="000000"/>
+          <w:sz w:val="20"/>
+          <w:szCs w:val="20"/>
+          <w:shd w:val="clear" w:color="auto" w:fill="FFFFFF"/>
+        </w:rPr>
+        <w:t xml:space="preserve"> [Accessed 24 Feb. 2019].</w:t>
+      </w:r>
+    </w:p>
+    <w:p>
+      <w:pPr>
+        <w:rPr>
+          <w:rFonts w:cstheme="minorHAnsi"/>
+          <w:i/>
+        </w:rPr>
+      </w:pPr>
+      <w:r>
+        <w:rPr>
+          <w:rFonts w:cstheme="minorHAnsi"/>
+          <w:i/>
+          <w:color w:val="000000"/>
+          <w:sz w:val="20"/>
+          <w:szCs w:val="20"/>
+          <w:shd w:val="clear" w:color="auto" w:fill="FFFFFF"/>
+        </w:rPr>
+        <w:t xml:space="preserve">Cite This </w:t>
+      </w:r>
+      <w:proofErr w:type="gramStart"/>
+      <w:r>
+        <w:rPr>
+          <w:rFonts w:cstheme="minorHAnsi"/>
+          <w:i/>
+          <w:color w:val="000000"/>
+          <w:sz w:val="20"/>
+          <w:szCs w:val="20"/>
+          <w:shd w:val="clear" w:color="auto" w:fill="FFFFFF"/>
+        </w:rPr>
+        <w:t>For</w:t>
+      </w:r>
+      <w:proofErr w:type="gramEnd"/>
+      <w:r>
+        <w:rPr>
+          <w:rFonts w:cstheme="minorHAnsi"/>
+          <w:i/>
+          <w:color w:val="000000"/>
+          <w:sz w:val="20"/>
+          <w:szCs w:val="20"/>
+          <w:shd w:val="clear" w:color="auto" w:fill="FFFFFF"/>
+        </w:rPr>
+        <w:t xml:space="preserve"> Me. (2019). </w:t>
+      </w:r>
+      <w:r>
+        <w:rPr>
+          <w:rFonts w:cstheme="minorHAnsi"/>
+          <w:i/>
+          <w:iCs/>
+          <w:color w:val="000000"/>
+          <w:sz w:val="20"/>
+          <w:szCs w:val="20"/>
+          <w:shd w:val="clear" w:color="auto" w:fill="FFFFFF"/>
+        </w:rPr>
+        <w:t xml:space="preserve">Save Time and Improve your Marks with </w:t>
+      </w:r>
+      <w:proofErr w:type="spellStart"/>
+      <w:r>
+        <w:rPr>
+          <w:rFonts w:cstheme="minorHAnsi"/>
+          <w:i/>
+          <w:iCs/>
+          <w:color w:val="000000"/>
+          <w:sz w:val="20"/>
+          <w:szCs w:val="20"/>
+          <w:shd w:val="clear" w:color="auto" w:fill="FFFFFF"/>
+        </w:rPr>
+        <w:t>CiteThisForMe</w:t>
+      </w:r>
+      <w:proofErr w:type="spellEnd"/>
+      <w:r>
+        <w:rPr>
+          <w:rFonts w:cstheme="minorHAnsi"/>
+          <w:i/>
+          <w:iCs/>
+          <w:color w:val="000000"/>
+          <w:sz w:val="20"/>
+          <w:szCs w:val="20"/>
+          <w:shd w:val="clear" w:color="auto" w:fill="FFFFFF"/>
+        </w:rPr>
+        <w:t>, The No. 1 Citation Tool</w:t>
+      </w:r>
+      <w:r>
+        <w:rPr>
+          <w:rFonts w:cstheme="minorHAnsi"/>
+          <w:i/>
+          <w:color w:val="000000"/>
+          <w:sz w:val="20"/>
+          <w:szCs w:val="20"/>
+          <w:shd w:val="clear" w:color="auto" w:fill="FFFFFF"/>
+        </w:rPr>
+        <w:t xml:space="preserve">. [online] Available at: </w:t>
+      </w:r>
+      <w:hyperlink r:id="rId16" w:history="1">
+        <w:r>
+          <w:rPr>
+            <w:rStyle w:val="Hyperlink"/>
+            <w:rFonts w:cstheme="minorHAnsi"/>
+            <w:i/>
+            <w:sz w:val="20"/>
+            <w:szCs w:val="20"/>
+            <w:shd w:val="clear" w:color="auto" w:fill="FFFFFF"/>
+          </w:rPr>
+          <w:t>http://www.citethisfor</w:t>
+        </w:r>
+        <w:r>
+          <w:rPr>
+            <w:rStyle w:val="Hyperlink"/>
+            <w:rFonts w:cstheme="minorHAnsi"/>
+            <w:i/>
+            <w:sz w:val="20"/>
+            <w:szCs w:val="20"/>
+            <w:shd w:val="clear" w:color="auto" w:fill="FFFFFF"/>
+          </w:rPr>
+          <w:t>m</w:t>
+        </w:r>
+        <w:r>
+          <w:rPr>
+            <w:rStyle w:val="Hyperlink"/>
+            <w:rFonts w:cstheme="minorHAnsi"/>
+            <w:i/>
+            <w:sz w:val="20"/>
+            <w:szCs w:val="20"/>
+            <w:shd w:val="clear" w:color="auto" w:fill="FFFFFF"/>
+          </w:rPr>
+          <w:t>e.com/</w:t>
+        </w:r>
+      </w:hyperlink>
+      <w:r>
+        <w:rPr>
+          <w:rFonts w:cstheme="minorHAnsi"/>
+          <w:i/>
+          <w:color w:val="000000"/>
+          <w:sz w:val="20"/>
+          <w:szCs w:val="20"/>
+          <w:shd w:val="clear" w:color="auto" w:fill="FFFFFF"/>
+        </w:rPr>
+        <w:t xml:space="preserve"> [Accessed </w:t>
+      </w:r>
+      <w:r>
+        <w:rPr>
+          <w:rFonts w:cstheme="minorHAnsi"/>
+          <w:i/>
+          <w:color w:val="000000"/>
+          <w:sz w:val="20"/>
+          <w:szCs w:val="20"/>
+          <w:shd w:val="clear" w:color="auto" w:fill="FFFFFF"/>
+        </w:rPr>
+        <w:t>12</w:t>
+      </w:r>
+      <w:r>
+        <w:rPr>
+          <w:rFonts w:cstheme="minorHAnsi"/>
+          <w:i/>
+          <w:color w:val="000000"/>
+          <w:sz w:val="20"/>
+          <w:szCs w:val="20"/>
+          <w:shd w:val="clear" w:color="auto" w:fill="FFFFFF"/>
+        </w:rPr>
+        <w:t xml:space="preserve"> </w:t>
+      </w:r>
+      <w:r>
+        <w:rPr>
+          <w:rFonts w:cstheme="minorHAnsi"/>
+          <w:i/>
+          <w:color w:val="000000"/>
+          <w:sz w:val="20"/>
+          <w:szCs w:val="20"/>
+          <w:shd w:val="clear" w:color="auto" w:fill="FFFFFF"/>
+        </w:rPr>
+        <w:t>Feb</w:t>
+      </w:r>
+      <w:r>
+        <w:rPr>
+          <w:rFonts w:cstheme="minorHAnsi"/>
+          <w:i/>
+          <w:color w:val="000000"/>
+          <w:sz w:val="20"/>
+          <w:szCs w:val="20"/>
+          <w:shd w:val="clear" w:color="auto" w:fill="FFFFFF"/>
+        </w:rPr>
+        <w:t>. 2019].</w:t>
+      </w:r>
+      <w:bookmarkStart w:id="49" w:name="_GoBack"/>
+      <w:bookmarkEnd w:id="49"/>
+    </w:p>
     <w:sectPr>
-      <w:footerReference w:type="default" r:id="rId15"/>
+      <w:footerReference w:type="default" r:id="rId17"/>
       <w:pgSz w:w="11906" w:h="16838"/>
       <w:pgMar w:top="1440" w:right="1440" w:bottom="1440" w:left="1440" w:header="708" w:footer="708" w:gutter="0"/>
       <w:pgBorders w:display="firstPage" w:offsetFrom="page">
@@ -8843,6 +9132,18 @@
       <w:color w:val="365F91" w:themeColor="accent1" w:themeShade="BF"/>
     </w:rPr>
   </w:style>
+  <w:style w:type="character" w:styleId="FollowedHyperlink">
+    <w:name w:val="FollowedHyperlink"/>
+    <w:basedOn w:val="DefaultParagraphFont"/>
+    <w:uiPriority w:val="99"/>
+    <w:semiHidden/>
+    <w:unhideWhenUsed/>
+    <w:rsid w:val="0011349D"/>
+    <w:rPr>
+      <w:color w:val="800080" w:themeColor="followedHyperlink"/>
+      <w:u w:val="single"/>
+    </w:rPr>
+  </w:style>
 </w:styles>
 </file>
 
@@ -9134,7 +9435,7 @@
 </file>
 
 <file path=customXml/itemProps1.xml><?xml version="1.0" encoding="utf-8"?>
-<ds:datastoreItem xmlns:ds="http://schemas.openxmlformats.org/officeDocument/2006/customXml" ds:itemID="{73A294EC-3817-437C-A265-B0AB1B57A855}">
+<ds:datastoreItem xmlns:ds="http://schemas.openxmlformats.org/officeDocument/2006/customXml" ds:itemID="{3400EE27-8B88-4E1E-8293-53339B9CCC60}">
   <ds:schemaRefs>
     <ds:schemaRef ds:uri="http://schemas.openxmlformats.org/officeDocument/2006/bibliography"/>
   </ds:schemaRefs>

</xml_diff>

<commit_message>
Report method and development
</commit_message>
<xml_diff>
--- a/Gameplay Mechanics Report.docx
+++ b/Gameplay Mechanics Report.docx
@@ -8008,6 +8008,14 @@
         </w:rPr>
         <w:t>R 1.1</w:t>
       </w:r>
+      <w:r>
+        <w:rPr>
+          <w:sz w:val="20"/>
+          <w:szCs w:val="20"/>
+          <w:u w:val="single"/>
+        </w:rPr>
+        <w:t xml:space="preserve"> Terrain</w:t>
+      </w:r>
     </w:p>
     <w:p>
       <w:pPr>
@@ -8096,6 +8104,14 @@
         </w:rPr>
         <w:t>R 1.2</w:t>
       </w:r>
+      <w:r>
+        <w:rPr>
+          <w:sz w:val="20"/>
+          <w:szCs w:val="20"/>
+          <w:u w:val="single"/>
+        </w:rPr>
+        <w:t xml:space="preserve"> Object Layout</w:t>
+      </w:r>
     </w:p>
     <w:p>
       <w:pPr>
@@ -8172,6 +8188,14 @@
           <w:u w:val="single"/>
         </w:rPr>
         <w:t>R 1.3</w:t>
+      </w:r>
+      <w:r>
+        <w:rPr>
+          <w:sz w:val="20"/>
+          <w:szCs w:val="20"/>
+          <w:u w:val="single"/>
+        </w:rPr>
+        <w:t xml:space="preserve"> Resources</w:t>
       </w:r>
     </w:p>
     <w:p>
@@ -8335,6 +8359,14 @@
         </w:rPr>
         <w:t>.1</w:t>
       </w:r>
+      <w:r>
+        <w:rPr>
+          <w:sz w:val="20"/>
+          <w:szCs w:val="20"/>
+          <w:u w:val="single"/>
+        </w:rPr>
+        <w:t xml:space="preserve"> Build Menu</w:t>
+      </w:r>
     </w:p>
     <w:p>
       <w:pPr>
@@ -8399,6 +8431,14 @@
         </w:rPr>
         <w:t>R 2.2</w:t>
       </w:r>
+      <w:r>
+        <w:rPr>
+          <w:sz w:val="20"/>
+          <w:szCs w:val="20"/>
+          <w:u w:val="single"/>
+        </w:rPr>
+        <w:t xml:space="preserve"> Train Menu</w:t>
+      </w:r>
     </w:p>
     <w:p>
       <w:pPr>
@@ -8464,6 +8504,14 @@
         </w:rPr>
         <w:t>R 2.3</w:t>
       </w:r>
+      <w:r>
+        <w:rPr>
+          <w:sz w:val="20"/>
+          <w:szCs w:val="20"/>
+          <w:u w:val="single"/>
+        </w:rPr>
+        <w:t xml:space="preserve"> Resource Bar</w:t>
+      </w:r>
     </w:p>
     <w:p>
       <w:pPr>
@@ -8519,6 +8567,22 @@
           <w:u w:val="single"/>
         </w:rPr>
         <w:t>R 2.4</w:t>
+      </w:r>
+      <w:r>
+        <w:rPr>
+          <w:sz w:val="20"/>
+          <w:szCs w:val="20"/>
+          <w:u w:val="single"/>
+        </w:rPr>
+        <w:t xml:space="preserve"> </w:t>
+      </w:r>
+      <w:r>
+        <w:rPr>
+          <w:sz w:val="20"/>
+          <w:szCs w:val="20"/>
+          <w:u w:val="single"/>
+        </w:rPr>
+        <w:t>Selection Window</w:t>
       </w:r>
     </w:p>
     <w:p>
@@ -8830,6 +8894,30 @@
         </w:rPr>
         <w:t>.1</w:t>
       </w:r>
+      <w:r>
+        <w:rPr>
+          <w:sz w:val="20"/>
+          <w:szCs w:val="20"/>
+          <w:u w:val="single"/>
+        </w:rPr>
+        <w:t xml:space="preserve"> </w:t>
+      </w:r>
+      <w:r>
+        <w:rPr>
+          <w:sz w:val="20"/>
+          <w:szCs w:val="20"/>
+          <w:u w:val="single"/>
+        </w:rPr>
+        <w:t>Moving</w:t>
+      </w:r>
+      <w:r>
+        <w:rPr>
+          <w:sz w:val="20"/>
+          <w:szCs w:val="20"/>
+          <w:u w:val="single"/>
+        </w:rPr>
+        <w:t xml:space="preserve"> Type One</w:t>
+      </w:r>
     </w:p>
     <w:p>
       <w:pPr>
@@ -8944,6 +9032,14 @@
         </w:rPr>
         <w:t>.1</w:t>
       </w:r>
+      <w:r>
+        <w:rPr>
+          <w:sz w:val="20"/>
+          <w:szCs w:val="20"/>
+          <w:u w:val="single"/>
+        </w:rPr>
+        <w:t xml:space="preserve"> Moving Type Two</w:t>
+      </w:r>
     </w:p>
     <w:p>
       <w:pPr>
@@ -9042,6 +9138,14 @@
         </w:rPr>
         <w:t>.1</w:t>
       </w:r>
+      <w:r>
+        <w:rPr>
+          <w:sz w:val="20"/>
+          <w:szCs w:val="20"/>
+          <w:u w:val="single"/>
+        </w:rPr>
+        <w:t xml:space="preserve"> Moving Type Three</w:t>
+      </w:r>
     </w:p>
     <w:p>
       <w:pPr>
@@ -9142,6 +9246,38 @@
           <w:u w:val="single"/>
         </w:rPr>
         <w:t>.1</w:t>
+      </w:r>
+      <w:r>
+        <w:rPr>
+          <w:sz w:val="20"/>
+          <w:szCs w:val="20"/>
+          <w:u w:val="single"/>
+        </w:rPr>
+        <w:t xml:space="preserve"> Blueprint</w:t>
+      </w:r>
+      <w:r>
+        <w:rPr>
+          <w:sz w:val="20"/>
+          <w:szCs w:val="20"/>
+          <w:u w:val="single"/>
+        </w:rPr>
+        <w:t xml:space="preserve"> Edit</w:t>
+      </w:r>
+      <w:r>
+        <w:rPr>
+          <w:sz w:val="20"/>
+          <w:szCs w:val="20"/>
+          <w:u w:val="single"/>
+        </w:rPr>
+        <w:t xml:space="preserve"> </w:t>
+      </w:r>
+      <w:r>
+        <w:rPr>
+          <w:sz w:val="20"/>
+          <w:szCs w:val="20"/>
+          <w:u w:val="single"/>
+        </w:rPr>
+        <w:t>Hook</w:t>
       </w:r>
     </w:p>
     <w:p>
@@ -9419,6 +9555,30 @@
         </w:rPr>
         <w:t>.1</w:t>
       </w:r>
+      <w:r>
+        <w:rPr>
+          <w:sz w:val="20"/>
+          <w:szCs w:val="20"/>
+          <w:u w:val="single"/>
+        </w:rPr>
+        <w:t xml:space="preserve"> Click </w:t>
+      </w:r>
+      <w:r>
+        <w:rPr>
+          <w:sz w:val="20"/>
+          <w:szCs w:val="20"/>
+          <w:u w:val="single"/>
+        </w:rPr>
+        <w:t>o</w:t>
+      </w:r>
+      <w:r>
+        <w:rPr>
+          <w:sz w:val="20"/>
+          <w:szCs w:val="20"/>
+          <w:u w:val="single"/>
+        </w:rPr>
+        <w:t>r Drag Select</w:t>
+      </w:r>
     </w:p>
     <w:p>
       <w:pPr>
@@ -9602,6 +9762,22 @@
           <w:u w:val="single"/>
         </w:rPr>
         <w:t>R 1.2</w:t>
+      </w:r>
+      <w:r>
+        <w:rPr>
+          <w:sz w:val="20"/>
+          <w:szCs w:val="20"/>
+          <w:u w:val="single"/>
+        </w:rPr>
+        <w:t xml:space="preserve"> Hover Over</w:t>
+      </w:r>
+      <w:r>
+        <w:rPr>
+          <w:sz w:val="20"/>
+          <w:szCs w:val="20"/>
+          <w:u w:val="single"/>
+        </w:rPr>
+        <w:t xml:space="preserve"> Actor</w:t>
       </w:r>
     </w:p>
     <w:p>
@@ -9878,6 +10054,46 @@
         </w:rPr>
         <w:t>.1</w:t>
       </w:r>
+      <w:r>
+        <w:rPr>
+          <w:sz w:val="20"/>
+          <w:szCs w:val="20"/>
+          <w:u w:val="single"/>
+        </w:rPr>
+        <w:t xml:space="preserve"> Move </w:t>
+      </w:r>
+      <w:r>
+        <w:rPr>
+          <w:sz w:val="20"/>
+          <w:szCs w:val="20"/>
+          <w:u w:val="single"/>
+        </w:rPr>
+        <w:t>t</w:t>
+      </w:r>
+      <w:r>
+        <w:rPr>
+          <w:sz w:val="20"/>
+          <w:szCs w:val="20"/>
+          <w:u w:val="single"/>
+        </w:rPr>
+        <w:t>o</w:t>
+      </w:r>
+      <w:r>
+        <w:rPr>
+          <w:sz w:val="20"/>
+          <w:szCs w:val="20"/>
+          <w:u w:val="single"/>
+        </w:rPr>
+        <w:t xml:space="preserve"> </w:t>
+      </w:r>
+      <w:r>
+        <w:rPr>
+          <w:sz w:val="20"/>
+          <w:szCs w:val="20"/>
+          <w:u w:val="single"/>
+        </w:rPr>
+        <w:t>Location</w:t>
+      </w:r>
     </w:p>
     <w:p>
       <w:pPr>
@@ -9958,6 +10174,22 @@
         </w:rPr>
         <w:t>R 1.2</w:t>
       </w:r>
+      <w:r>
+        <w:rPr>
+          <w:sz w:val="20"/>
+          <w:szCs w:val="20"/>
+          <w:u w:val="single"/>
+        </w:rPr>
+        <w:t xml:space="preserve"> </w:t>
+      </w:r>
+      <w:r>
+        <w:rPr>
+          <w:sz w:val="20"/>
+          <w:szCs w:val="20"/>
+          <w:u w:val="single"/>
+        </w:rPr>
+        <w:t>Selected Check</w:t>
+      </w:r>
     </w:p>
     <w:p>
       <w:pPr>
@@ -10022,6 +10254,14 @@
           <w:u w:val="single"/>
         </w:rPr>
         <w:t>R 1.3</w:t>
+      </w:r>
+      <w:r>
+        <w:rPr>
+          <w:sz w:val="20"/>
+          <w:szCs w:val="20"/>
+          <w:u w:val="single"/>
+        </w:rPr>
+        <w:t xml:space="preserve"> Formation Move</w:t>
       </w:r>
     </w:p>
     <w:p>
@@ -10144,6 +10384,14 @@
         </w:rPr>
         <w:t>.1</w:t>
       </w:r>
+      <w:r>
+        <w:rPr>
+          <w:sz w:val="20"/>
+          <w:szCs w:val="20"/>
+          <w:u w:val="single"/>
+        </w:rPr>
+        <w:t xml:space="preserve"> Move to Location</w:t>
+      </w:r>
     </w:p>
     <w:p>
       <w:pPr>
@@ -10215,6 +10463,14 @@
           <w:u w:val="single"/>
         </w:rPr>
         <w:t>R 2.2</w:t>
+      </w:r>
+      <w:r>
+        <w:rPr>
+          <w:sz w:val="20"/>
+          <w:szCs w:val="20"/>
+          <w:u w:val="single"/>
+        </w:rPr>
+        <w:t xml:space="preserve"> Continue Construction</w:t>
       </w:r>
     </w:p>
     <w:p>
@@ -10338,6 +10594,22 @@
         </w:rPr>
         <w:t>.1</w:t>
       </w:r>
+      <w:r>
+        <w:rPr>
+          <w:sz w:val="20"/>
+          <w:szCs w:val="20"/>
+          <w:u w:val="single"/>
+        </w:rPr>
+        <w:t xml:space="preserve"> Move to Location</w:t>
+      </w:r>
+      <w:r>
+        <w:rPr>
+          <w:sz w:val="20"/>
+          <w:szCs w:val="20"/>
+          <w:u w:val="single"/>
+        </w:rPr>
+        <w:t xml:space="preserve"> and Harvest</w:t>
+      </w:r>
     </w:p>
     <w:p>
       <w:pPr>
@@ -10394,6 +10666,30 @@
         </w:rPr>
         <w:t>R 3.2</w:t>
       </w:r>
+      <w:r>
+        <w:rPr>
+          <w:sz w:val="20"/>
+          <w:szCs w:val="20"/>
+          <w:u w:val="single"/>
+        </w:rPr>
+        <w:t xml:space="preserve"> Deposit </w:t>
+      </w:r>
+      <w:r>
+        <w:rPr>
+          <w:sz w:val="20"/>
+          <w:szCs w:val="20"/>
+          <w:u w:val="single"/>
+        </w:rPr>
+        <w:t>Resource</w:t>
+      </w:r>
+      <w:r>
+        <w:rPr>
+          <w:sz w:val="20"/>
+          <w:szCs w:val="20"/>
+          <w:u w:val="single"/>
+        </w:rPr>
+        <w:t>s</w:t>
+      </w:r>
     </w:p>
     <w:p>
       <w:pPr>
@@ -10467,6 +10763,14 @@
         </w:rPr>
         <w:t>R 3.3</w:t>
       </w:r>
+      <w:r>
+        <w:rPr>
+          <w:sz w:val="20"/>
+          <w:szCs w:val="20"/>
+          <w:u w:val="single"/>
+        </w:rPr>
+        <w:t xml:space="preserve"> Repeat Task</w:t>
+      </w:r>
     </w:p>
     <w:p>
       <w:pPr>
@@ -10530,6 +10834,14 @@
           <w:u w:val="single"/>
         </w:rPr>
         <w:t>R 3.4</w:t>
+      </w:r>
+      <w:r>
+        <w:rPr>
+          <w:sz w:val="20"/>
+          <w:szCs w:val="20"/>
+          <w:u w:val="single"/>
+        </w:rPr>
+        <w:t xml:space="preserve"> Display Carried Resource</w:t>
       </w:r>
     </w:p>
     <w:p>
@@ -10685,6 +10997,7 @@
     </w:p>
     <w:p>
       <w:pPr>
+        <w:spacing w:line="360" w:lineRule="auto"/>
         <w:jc w:val="both"/>
       </w:pPr>
       <w:r>
@@ -10771,6 +11084,14 @@
         </w:rPr>
         <w:t>.1</w:t>
       </w:r>
+      <w:r>
+        <w:rPr>
+          <w:sz w:val="20"/>
+          <w:szCs w:val="20"/>
+          <w:u w:val="single"/>
+        </w:rPr>
+        <w:t xml:space="preserve"> Decrease Resource</w:t>
+      </w:r>
     </w:p>
     <w:p>
       <w:pPr>
@@ -10850,6 +11171,22 @@
           <w:u w:val="single"/>
         </w:rPr>
         <w:t>.2</w:t>
+      </w:r>
+      <w:r>
+        <w:rPr>
+          <w:sz w:val="20"/>
+          <w:szCs w:val="20"/>
+          <w:u w:val="single"/>
+        </w:rPr>
+        <w:t xml:space="preserve"> </w:t>
+      </w:r>
+      <w:r>
+        <w:rPr>
+          <w:sz w:val="20"/>
+          <w:szCs w:val="20"/>
+          <w:u w:val="single"/>
+        </w:rPr>
+        <w:t>Destroy Resource</w:t>
       </w:r>
     </w:p>
     <w:p>
@@ -11173,6 +11510,14 @@
         </w:rPr>
         <w:t>.1</w:t>
       </w:r>
+      <w:r>
+        <w:rPr>
+          <w:sz w:val="20"/>
+          <w:szCs w:val="20"/>
+          <w:u w:val="single"/>
+        </w:rPr>
+        <w:t xml:space="preserve"> Choose Building to Place</w:t>
+      </w:r>
     </w:p>
     <w:p>
       <w:pPr>
@@ -11271,6 +11616,14 @@
         </w:rPr>
         <w:t>.2</w:t>
       </w:r>
+      <w:r>
+        <w:rPr>
+          <w:sz w:val="20"/>
+          <w:szCs w:val="20"/>
+          <w:u w:val="single"/>
+        </w:rPr>
+        <w:t xml:space="preserve"> Place Building</w:t>
+      </w:r>
     </w:p>
     <w:p>
       <w:pPr>
@@ -11288,7 +11641,23 @@
           <w:sz w:val="20"/>
           <w:szCs w:val="20"/>
         </w:rPr>
-        <w:t>When placing a building left click will finalize its position in the world</w:t>
+        <w:t xml:space="preserve">When placing a building left click </w:t>
+      </w:r>
+      <w:r>
+        <w:rPr>
+          <w:b/>
+          <w:sz w:val="20"/>
+          <w:szCs w:val="20"/>
+        </w:rPr>
+        <w:t>shall</w:t>
+      </w:r>
+      <w:r>
+        <w:rPr>
+          <w:b/>
+          <w:sz w:val="20"/>
+          <w:szCs w:val="20"/>
+        </w:rPr>
+        <w:t xml:space="preserve"> finalize its position in the world</w:t>
       </w:r>
     </w:p>
     <w:p>
@@ -11351,6 +11720,14 @@
           <w:u w:val="single"/>
         </w:rPr>
         <w:t>.3</w:t>
+      </w:r>
+      <w:r>
+        <w:rPr>
+          <w:sz w:val="20"/>
+          <w:szCs w:val="20"/>
+          <w:u w:val="single"/>
+        </w:rPr>
+        <w:t xml:space="preserve"> Collision Check</w:t>
       </w:r>
     </w:p>
     <w:p>
@@ -11458,6 +11835,14 @@
         </w:rPr>
         <w:t>.1</w:t>
       </w:r>
+      <w:r>
+        <w:rPr>
+          <w:sz w:val="20"/>
+          <w:szCs w:val="20"/>
+          <w:u w:val="single"/>
+        </w:rPr>
+        <w:t xml:space="preserve"> Time to Build</w:t>
+      </w:r>
     </w:p>
     <w:p>
       <w:pPr>
@@ -11545,6 +11930,14 @@
           <w:u w:val="single"/>
         </w:rPr>
         <w:t>.2</w:t>
+      </w:r>
+      <w:r>
+        <w:rPr>
+          <w:sz w:val="20"/>
+          <w:szCs w:val="20"/>
+          <w:u w:val="single"/>
+        </w:rPr>
+        <w:t xml:space="preserve"> Cost to Build</w:t>
       </w:r>
     </w:p>
     <w:p>
@@ -11656,6 +12049,14 @@
           <w:u w:val="single"/>
         </w:rPr>
         <w:t>.1</w:t>
+      </w:r>
+      <w:r>
+        <w:rPr>
+          <w:sz w:val="20"/>
+          <w:szCs w:val="20"/>
+          <w:u w:val="single"/>
+        </w:rPr>
+        <w:t xml:space="preserve"> Faster Construction</w:t>
       </w:r>
     </w:p>
     <w:p>
@@ -11874,8 +12275,6 @@
       <w:r>
         <w:t>The code base should be readable and therefore maintainable.</w:t>
       </w:r>
-      <w:bookmarkStart w:id="29" w:name="_GoBack"/>
-      <w:bookmarkEnd w:id="29"/>
     </w:p>
     <w:p>
       <w:pPr>
@@ -11905,7 +12304,7 @@
         </w:pBdr>
         <w:spacing w:line="360" w:lineRule="auto"/>
       </w:pPr>
-      <w:bookmarkStart w:id="30" w:name="_Toc7465361"/>
+      <w:bookmarkStart w:id="29" w:name="_Toc7465361"/>
       <w:r>
         <w:lastRenderedPageBreak/>
         <w:t>UML Diagram</w:t>
@@ -11913,7 +12312,7 @@
       <w:r>
         <w:t>s</w:t>
       </w:r>
-      <w:bookmarkEnd w:id="30"/>
+      <w:bookmarkEnd w:id="29"/>
     </w:p>
     <w:p>
       <w:pPr>
@@ -11928,11 +12327,11 @@
       <w:r>
         <w:tab/>
       </w:r>
-      <w:bookmarkStart w:id="31" w:name="_Toc7465362"/>
+      <w:bookmarkStart w:id="30" w:name="_Toc7465362"/>
       <w:r>
         <w:t>2.1 Use-Case Diagram</w:t>
       </w:r>
-      <w:bookmarkEnd w:id="31"/>
+      <w:bookmarkEnd w:id="30"/>
     </w:p>
     <w:p>
       <w:pPr>
@@ -11991,11 +12390,11 @@
       <w:r>
         <w:tab/>
       </w:r>
-      <w:bookmarkStart w:id="32" w:name="_Toc7465363"/>
+      <w:bookmarkStart w:id="31" w:name="_Toc7465363"/>
       <w:r>
         <w:t>2.2 Class Diagram</w:t>
       </w:r>
-      <w:bookmarkEnd w:id="32"/>
+      <w:bookmarkEnd w:id="31"/>
     </w:p>
     <w:p>
       <w:pPr>
@@ -12061,12 +12460,12 @@
         </w:pBdr>
         <w:spacing w:line="360" w:lineRule="auto"/>
       </w:pPr>
-      <w:bookmarkStart w:id="33" w:name="_Toc7465364"/>
+      <w:bookmarkStart w:id="32" w:name="_Toc7465364"/>
       <w:r>
         <w:lastRenderedPageBreak/>
         <w:t>Method</w:t>
       </w:r>
-      <w:bookmarkEnd w:id="33"/>
+      <w:bookmarkEnd w:id="32"/>
     </w:p>
     <w:p>
       <w:pPr>
@@ -12085,7 +12484,7 @@
       <w:r>
         <w:tab/>
       </w:r>
-      <w:bookmarkStart w:id="34" w:name="_Toc7465365"/>
+      <w:bookmarkStart w:id="33" w:name="_Toc7465365"/>
       <w:r>
         <w:t>3.</w:t>
       </w:r>
@@ -12095,7 +12494,7 @@
       <w:r>
         <w:t xml:space="preserve"> Selection Control</w:t>
       </w:r>
-      <w:bookmarkEnd w:id="34"/>
+      <w:bookmarkEnd w:id="33"/>
     </w:p>
     <w:p>
       <w:pPr>
@@ -12108,31 +12507,58 @@
       <w:r>
         <w:tab/>
       </w:r>
-      <w:bookmarkStart w:id="35" w:name="_Toc7465366"/>
-      <w:r>
-        <w:t xml:space="preserve">3.1.1 </w:t>
-      </w:r>
-      <w:r>
-        <w:t>Detailed Description</w:t>
-      </w:r>
-      <w:bookmarkEnd w:id="35"/>
-    </w:p>
-    <w:p>
-      <w:pPr>
-        <w:spacing w:line="360" w:lineRule="auto"/>
-        <w:jc w:val="both"/>
-      </w:pPr>
-      <w:r>
-        <w:tab/>
-      </w:r>
-      <w:r>
-        <w:t xml:space="preserve">The primary method of control for the player was through mouse selection input. </w:t>
-      </w:r>
-      <w:r>
-        <w:t>As specified in the system features functional requirements it wa</w:t>
-      </w:r>
-      <w:r>
-        <w:t>s necessary to be able to drag a selection box</w:t>
+      <w:bookmarkStart w:id="34" w:name="_Toc7465367"/>
+      <w:r>
+        <w:t>3.1.</w:t>
+      </w:r>
+      <w:r>
+        <w:t>1</w:t>
+      </w:r>
+      <w:r>
+        <w:t xml:space="preserve"> Summary of Techniques</w:t>
+      </w:r>
+      <w:bookmarkEnd w:id="34"/>
+    </w:p>
+    <w:p>
+      <w:pPr>
+        <w:pStyle w:val="ListParagraph"/>
+        <w:numPr>
+          <w:ilvl w:val="0"/>
+          <w:numId w:val="16"/>
+        </w:numPr>
+      </w:pPr>
+      <w:r>
+        <w:t xml:space="preserve">Screen </w:t>
+      </w:r>
+      <w:r>
+        <w:t>s</w:t>
+      </w:r>
+      <w:r>
+        <w:t xml:space="preserve">pace </w:t>
+      </w:r>
+      <w:r>
+        <w:t>to world space conversion</w:t>
+      </w:r>
+    </w:p>
+    <w:p>
+      <w:pPr>
+        <w:pStyle w:val="ListParagraph"/>
+        <w:numPr>
+          <w:ilvl w:val="0"/>
+          <w:numId w:val="16"/>
+        </w:numPr>
+      </w:pPr>
+      <w:r>
+        <w:t>Array data structures to hold</w:t>
+      </w:r>
+      <w:r>
+        <w:t xml:space="preserve"> references</w:t>
+      </w:r>
+      <w:r>
+        <w:t xml:space="preserve"> to</w:t>
+      </w:r>
+      <w:r>
+        <w:t xml:space="preserve"> found units</w:t>
       </w:r>
     </w:p>
     <w:p>
@@ -12146,22 +12572,59 @@
       <w:r>
         <w:tab/>
       </w:r>
-      <w:bookmarkStart w:id="36" w:name="_Toc7465367"/>
-      <w:r>
-        <w:t>3.1.</w:t>
-      </w:r>
-      <w:r>
-        <w:t>2</w:t>
-      </w:r>
-      <w:r>
-        <w:t xml:space="preserve"> Summary of Techniques</w:t>
-      </w:r>
-      <w:bookmarkEnd w:id="36"/>
+      <w:bookmarkStart w:id="35" w:name="_Toc7465366"/>
+      <w:r>
+        <w:t>3.1.2 Detailed Description</w:t>
+      </w:r>
+      <w:bookmarkEnd w:id="35"/>
     </w:p>
     <w:p>
       <w:pPr>
         <w:spacing w:line="360" w:lineRule="auto"/>
-      </w:pPr>
+        <w:jc w:val="both"/>
+      </w:pPr>
+      <w:r>
+        <w:tab/>
+        <w:t>The primary method of control for the player was through mouse selection input. As specified in the system features functional requirements it was necessary to be able to drag a selection box</w:t>
+      </w:r>
+      <w:r>
+        <w:t xml:space="preserve"> over units or buildings. This was achieved by </w:t>
+      </w:r>
+      <w:r>
+        <w:t>using UE4 input management to bind the mouse controls to functions that fire when the left mouse button is pressed and released.</w:t>
+      </w:r>
+      <w:r>
+        <w:t xml:space="preserve"> On pressed, the system finds the screen position of the mouse cursor and draws a rectangle between the start position and the current position each frame. On release of the button, the system </w:t>
+      </w:r>
+      <w:r>
+        <w:t>uses the U</w:t>
+      </w:r>
+      <w:r>
+        <w:t>nreal</w:t>
+      </w:r>
+      <w:r>
+        <w:t xml:space="preserve"> </w:t>
+      </w:r>
+      <w:r>
+        <w:t>function “</w:t>
+      </w:r>
+      <w:proofErr w:type="spellStart"/>
+      <w:r>
+        <w:t>GetActorsInSelectionRectangle</w:t>
+      </w:r>
+      <w:proofErr w:type="spellEnd"/>
+      <w:r>
+        <w:t>” to convert to world space and find highlighted actors.</w:t>
+      </w:r>
+      <w:r>
+        <w:t xml:space="preserve"> Found actors are stored in an array that is </w:t>
+      </w:r>
+      <w:r>
+        <w:t>accessible</w:t>
+      </w:r>
+      <w:r>
+        <w:t xml:space="preserve"> through a Getter.</w:t>
+      </w:r>
     </w:p>
     <w:p>
       <w:pPr>
@@ -12171,14 +12634,14 @@
       <w:r>
         <w:tab/>
       </w:r>
-      <w:bookmarkStart w:id="37" w:name="_Toc7465368"/>
+      <w:bookmarkStart w:id="36" w:name="_Toc7465368"/>
       <w:r>
         <w:t xml:space="preserve">3.2 Worker </w:t>
       </w:r>
       <w:r>
         <w:t>Control</w:t>
       </w:r>
-      <w:bookmarkEnd w:id="37"/>
+      <w:bookmarkEnd w:id="36"/>
     </w:p>
     <w:p>
       <w:pPr>
@@ -12191,7 +12654,7 @@
       <w:r>
         <w:tab/>
       </w:r>
-      <w:bookmarkStart w:id="38" w:name="_Toc7465369"/>
+      <w:bookmarkStart w:id="37" w:name="_Toc7465370"/>
       <w:r>
         <w:t>3.</w:t>
       </w:r>
@@ -12199,11 +12662,116 @@
         <w:t>2</w:t>
       </w:r>
       <w:r>
-        <w:t>.1 Detailed Description</w:t>
-      </w:r>
-      <w:bookmarkEnd w:id="38"/>
-    </w:p>
-    <w:p/>
+        <w:t>.</w:t>
+      </w:r>
+      <w:r>
+        <w:t>1</w:t>
+      </w:r>
+      <w:r>
+        <w:t xml:space="preserve"> Summary of Techniques</w:t>
+      </w:r>
+      <w:bookmarkEnd w:id="37"/>
+    </w:p>
+    <w:p>
+      <w:pPr>
+        <w:pStyle w:val="ListParagraph"/>
+        <w:numPr>
+          <w:ilvl w:val="0"/>
+          <w:numId w:val="17"/>
+        </w:numPr>
+        <w:jc w:val="both"/>
+      </w:pPr>
+      <w:r>
+        <w:t>Array structure of tasks to be completed</w:t>
+      </w:r>
+    </w:p>
+    <w:p>
+      <w:pPr>
+        <w:pStyle w:val="ListParagraph"/>
+        <w:numPr>
+          <w:ilvl w:val="0"/>
+          <w:numId w:val="17"/>
+        </w:numPr>
+        <w:jc w:val="both"/>
+      </w:pPr>
+      <w:r>
+        <w:t xml:space="preserve">Finite state machine </w:t>
+      </w:r>
+      <w:r>
+        <w:t>responsible for</w:t>
+      </w:r>
+      <w:r>
+        <w:t xml:space="preserve"> the </w:t>
+      </w:r>
+      <w:r>
+        <w:t>completion of tasks</w:t>
+      </w:r>
+    </w:p>
+    <w:p>
+      <w:pPr>
+        <w:pStyle w:val="ListParagraph"/>
+        <w:numPr>
+          <w:ilvl w:val="0"/>
+          <w:numId w:val="17"/>
+        </w:numPr>
+        <w:jc w:val="both"/>
+      </w:pPr>
+      <w:r>
+        <w:t>Tasks dynamically added to the stack by player</w:t>
+      </w:r>
+    </w:p>
+    <w:p>
+      <w:pPr>
+        <w:pStyle w:val="ListParagraph"/>
+        <w:numPr>
+          <w:ilvl w:val="0"/>
+          <w:numId w:val="17"/>
+        </w:numPr>
+        <w:jc w:val="both"/>
+      </w:pPr>
+      <w:r>
+        <w:t>Inventory struct for carried resource</w:t>
+      </w:r>
+    </w:p>
+    <w:p>
+      <w:pPr>
+        <w:pStyle w:val="ListParagraph"/>
+        <w:numPr>
+          <w:ilvl w:val="0"/>
+          <w:numId w:val="17"/>
+        </w:numPr>
+        <w:jc w:val="both"/>
+      </w:pPr>
+      <w:r>
+        <w:t>Finding the nearest resource building to act as depot</w:t>
+      </w:r>
+    </w:p>
+    <w:p>
+      <w:pPr>
+        <w:pStyle w:val="ListParagraph"/>
+        <w:numPr>
+          <w:ilvl w:val="0"/>
+          <w:numId w:val="17"/>
+        </w:numPr>
+        <w:jc w:val="both"/>
+      </w:pPr>
+      <w:r>
+        <w:t>Finding the nearest resource of the type that was last gathered</w:t>
+      </w:r>
+    </w:p>
+    <w:p>
+      <w:pPr>
+        <w:pStyle w:val="ListParagraph"/>
+        <w:numPr>
+          <w:ilvl w:val="0"/>
+          <w:numId w:val="17"/>
+        </w:numPr>
+        <w:jc w:val="both"/>
+      </w:pPr>
+      <w:r>
+        <w:t>Custom UI elements</w:t>
+      </w:r>
+    </w:p>
     <w:p>
       <w:pPr>
         <w:pStyle w:val="Heading3"/>
@@ -12215,29 +12783,611 @@
       <w:r>
         <w:tab/>
       </w:r>
-      <w:bookmarkStart w:id="39" w:name="_Toc7465370"/>
-      <w:r>
-        <w:t>3.</w:t>
-      </w:r>
-      <w:r>
-        <w:t>2</w:t>
+      <w:bookmarkStart w:id="38" w:name="_Toc7465369"/>
+      <w:r>
+        <w:t>3.2.2 Detailed Description</w:t>
+      </w:r>
+      <w:bookmarkEnd w:id="38"/>
+    </w:p>
+    <w:p>
+      <w:pPr>
+        <w:tabs>
+          <w:tab w:val="left" w:pos="720"/>
+          <w:tab w:val="left" w:pos="1440"/>
+          <w:tab w:val="left" w:pos="2160"/>
+          <w:tab w:val="left" w:pos="2880"/>
+          <w:tab w:val="left" w:pos="3600"/>
+          <w:tab w:val="left" w:pos="4320"/>
+          <w:tab w:val="left" w:pos="5040"/>
+          <w:tab w:val="left" w:pos="5760"/>
+          <w:tab w:val="left" w:pos="6480"/>
+          <w:tab w:val="left" w:pos="7200"/>
+          <w:tab w:val="left" w:pos="7920"/>
+          <w:tab w:val="left" w:pos="8640"/>
+          <w:tab w:val="right" w:pos="9026"/>
+        </w:tabs>
+        <w:spacing w:line="360" w:lineRule="auto"/>
+        <w:jc w:val="both"/>
+      </w:pPr>
+      <w:r>
+        <w:tab/>
+      </w:r>
+      <w:r>
+        <w:t>The</w:t>
+      </w:r>
+      <w:r>
+        <w:t xml:space="preserve"> worker class was derived from the </w:t>
+      </w:r>
+      <w:proofErr w:type="spellStart"/>
+      <w:r>
+        <w:t>ACharacter</w:t>
+      </w:r>
+      <w:proofErr w:type="spellEnd"/>
+      <w:r>
+        <w:t xml:space="preserve"> parent class</w:t>
+      </w:r>
+      <w:r>
+        <w:t xml:space="preserve">. The class uses a capsule component for collision, a skeletal mesh with animation and a </w:t>
+      </w:r>
+      <w:r>
+        <w:t>select icon.</w:t>
+      </w:r>
+      <w:r>
+        <w:t xml:space="preserve"> The main system of the worker is the finite state machine that begins, runs and removes tasks from the </w:t>
+      </w:r>
+      <w:r>
+        <w:t>“</w:t>
+      </w:r>
+      <w:proofErr w:type="spellStart"/>
+      <w:r>
+        <w:t>task</w:t>
+      </w:r>
+      <w:r>
+        <w:t>S</w:t>
+      </w:r>
+      <w:r>
+        <w:t>tack</w:t>
+      </w:r>
+      <w:proofErr w:type="spellEnd"/>
+      <w:r>
+        <w:t>”</w:t>
+      </w:r>
+      <w:r>
+        <w:t xml:space="preserve"> array data structure</w:t>
+      </w:r>
+      <w:r>
+        <w:t xml:space="preserve"> based on the status of the </w:t>
+      </w:r>
+      <w:r>
+        <w:t>current task</w:t>
       </w:r>
       <w:r>
         <w:t>.</w:t>
       </w:r>
       <w:r>
-        <w:t>2</w:t>
-      </w:r>
-      <w:r>
-        <w:t xml:space="preserve"> Summary of Techniques</w:t>
-      </w:r>
-      <w:bookmarkEnd w:id="39"/>
+        <w:t xml:space="preserve"> Tasks are added to this array in the “</w:t>
+      </w:r>
+      <w:proofErr w:type="spellStart"/>
+      <w:r>
+        <w:t>RunTask</w:t>
+      </w:r>
+      <w:proofErr w:type="spellEnd"/>
+      <w:r>
+        <w:t>” and “</w:t>
+      </w:r>
+      <w:proofErr w:type="spellStart"/>
+      <w:r>
+        <w:t>AddTask</w:t>
+      </w:r>
+      <w:proofErr w:type="spellEnd"/>
+      <w:r>
+        <w:t xml:space="preserve">” functions. The </w:t>
+      </w:r>
+      <w:proofErr w:type="spellStart"/>
+      <w:r>
+        <w:t>RunTask</w:t>
+      </w:r>
+      <w:proofErr w:type="spellEnd"/>
+      <w:r>
+        <w:t xml:space="preserve"> function differs from the </w:t>
+      </w:r>
+      <w:proofErr w:type="spellStart"/>
+      <w:r>
+        <w:t>AddTask</w:t>
+      </w:r>
+      <w:proofErr w:type="spellEnd"/>
+      <w:r>
+        <w:t xml:space="preserve"> </w:t>
+      </w:r>
+      <w:r>
+        <w:t xml:space="preserve">as it clears the </w:t>
+      </w:r>
+      <w:proofErr w:type="spellStart"/>
+      <w:r>
+        <w:t>taskStack</w:t>
+      </w:r>
+      <w:proofErr w:type="spellEnd"/>
+      <w:r>
+        <w:t xml:space="preserve"> befor</w:t>
+      </w:r>
+      <w:r>
+        <w:t>e</w:t>
+      </w:r>
+      <w:r>
+        <w:t xml:space="preserve"> adding another task to begin the new task immediately.</w:t>
+      </w:r>
+    </w:p>
+    <w:p>
+      <w:pPr>
+        <w:tabs>
+          <w:tab w:val="left" w:pos="720"/>
+          <w:tab w:val="left" w:pos="1440"/>
+          <w:tab w:val="left" w:pos="2160"/>
+          <w:tab w:val="left" w:pos="2880"/>
+          <w:tab w:val="left" w:pos="3600"/>
+          <w:tab w:val="left" w:pos="4320"/>
+          <w:tab w:val="left" w:pos="5040"/>
+          <w:tab w:val="left" w:pos="5760"/>
+          <w:tab w:val="left" w:pos="6480"/>
+          <w:tab w:val="left" w:pos="7200"/>
+          <w:tab w:val="left" w:pos="7920"/>
+          <w:tab w:val="left" w:pos="8640"/>
+          <w:tab w:val="right" w:pos="9026"/>
+        </w:tabs>
+        <w:spacing w:line="360" w:lineRule="auto"/>
+        <w:jc w:val="both"/>
+      </w:pPr>
+      <w:r>
+        <w:t xml:space="preserve">The </w:t>
+      </w:r>
+      <w:r>
+        <w:t>system features an inventory struct</w:t>
+      </w:r>
+      <w:r>
+        <w:t xml:space="preserve"> to allow resources to be stored in a specific area of the class</w:t>
+      </w:r>
+      <w:r>
+        <w:t xml:space="preserve"> along with</w:t>
+      </w:r>
+      <w:r>
+        <w:t xml:space="preserve"> the</w:t>
+      </w:r>
+      <w:r>
+        <w:t xml:space="preserve"> settings</w:t>
+      </w:r>
+      <w:r>
+        <w:t xml:space="preserve"> for constraints</w:t>
+      </w:r>
+      <w:r>
+        <w:t>. Access to the data is through</w:t>
+      </w:r>
+      <w:r>
+        <w:t xml:space="preserve"> a</w:t>
+      </w:r>
+      <w:r>
+        <w:t xml:space="preserve"> </w:t>
+      </w:r>
+      <w:r>
+        <w:t>g</w:t>
+      </w:r>
+      <w:r>
+        <w:t>etter</w:t>
+      </w:r>
+      <w:r>
+        <w:t xml:space="preserve"> and a setter</w:t>
+      </w:r>
+      <w:r>
+        <w:t xml:space="preserve"> for the struct.</w:t>
+      </w:r>
+    </w:p>
+    <w:p>
+      <w:pPr>
+        <w:tabs>
+          <w:tab w:val="left" w:pos="720"/>
+          <w:tab w:val="left" w:pos="1440"/>
+          <w:tab w:val="left" w:pos="2160"/>
+          <w:tab w:val="left" w:pos="2880"/>
+          <w:tab w:val="left" w:pos="3600"/>
+          <w:tab w:val="left" w:pos="4320"/>
+          <w:tab w:val="left" w:pos="5040"/>
+          <w:tab w:val="left" w:pos="5760"/>
+          <w:tab w:val="left" w:pos="6480"/>
+          <w:tab w:val="left" w:pos="7200"/>
+          <w:tab w:val="left" w:pos="7920"/>
+          <w:tab w:val="left" w:pos="8640"/>
+          <w:tab w:val="right" w:pos="9026"/>
+        </w:tabs>
+        <w:spacing w:line="360" w:lineRule="auto"/>
+        <w:jc w:val="both"/>
+      </w:pPr>
+      <w:r>
+        <w:lastRenderedPageBreak/>
+        <w:t>The worker class ha</w:t>
+      </w:r>
+      <w:r>
+        <w:t>s</w:t>
+      </w:r>
+      <w:r>
+        <w:t xml:space="preserve"> function</w:t>
+      </w:r>
+      <w:r>
+        <w:t>s</w:t>
+      </w:r>
+      <w:r>
+        <w:t xml:space="preserve"> to locate the nearest resource building</w:t>
+      </w:r>
+      <w:r>
+        <w:t xml:space="preserve"> and nearest resource</w:t>
+      </w:r>
+      <w:r>
+        <w:t xml:space="preserve"> and store the location</w:t>
+      </w:r>
+      <w:r>
+        <w:t xml:space="preserve"> and an object reference respectively</w:t>
+      </w:r>
+      <w:r>
+        <w:t xml:space="preserve">, which can be accessed </w:t>
+      </w:r>
+      <w:r>
+        <w:t>via Getter</w:t>
+      </w:r>
+      <w:r>
+        <w:t>s</w:t>
+      </w:r>
+      <w:r>
+        <w:t>.</w:t>
+      </w:r>
+      <w:r>
+        <w:t xml:space="preserve"> Th</w:t>
+      </w:r>
+      <w:r>
+        <w:t>is was implemented by running a search through the scene to find objects of the desired type and then looping through each to find the closest option.</w:t>
+      </w:r>
+    </w:p>
+    <w:p>
+      <w:pPr>
+        <w:tabs>
+          <w:tab w:val="left" w:pos="720"/>
+          <w:tab w:val="left" w:pos="1440"/>
+          <w:tab w:val="left" w:pos="2160"/>
+          <w:tab w:val="left" w:pos="2880"/>
+          <w:tab w:val="left" w:pos="3600"/>
+          <w:tab w:val="left" w:pos="4320"/>
+          <w:tab w:val="left" w:pos="5040"/>
+          <w:tab w:val="left" w:pos="5760"/>
+          <w:tab w:val="left" w:pos="6480"/>
+          <w:tab w:val="left" w:pos="7200"/>
+          <w:tab w:val="left" w:pos="7920"/>
+          <w:tab w:val="left" w:pos="8640"/>
+          <w:tab w:val="right" w:pos="9026"/>
+        </w:tabs>
+        <w:spacing w:line="360" w:lineRule="auto"/>
+        <w:jc w:val="both"/>
+      </w:pPr>
+      <w:r>
+        <w:t>When the workers booleon variable “</w:t>
+      </w:r>
+      <w:proofErr w:type="spellStart"/>
+      <w:r>
+        <w:t>isSelected</w:t>
+      </w:r>
+      <w:proofErr w:type="spellEnd"/>
+      <w:r>
+        <w:t xml:space="preserve">” is set to true the select icon is set to visible to </w:t>
+      </w:r>
+      <w:r>
+        <w:t>provide a visual indication of the selection.</w:t>
+      </w:r>
+      <w:r>
+        <w:t xml:space="preserve"> When a worker is selected the HUD is instructed to display the unit menu which is where the buildings can be selected and placed.</w:t>
+      </w:r>
+      <w:r>
+        <w:t xml:space="preserve"> Custom UI element structs are stored in two arrays, one for units and one for buildings.</w:t>
+      </w:r>
     </w:p>
     <w:p>
       <w:pPr>
         <w:pStyle w:val="Heading2"/>
         <w:spacing w:line="360" w:lineRule="auto"/>
       </w:pPr>
+      <w:r>
+        <w:tab/>
+      </w:r>
+      <w:bookmarkStart w:id="39" w:name="_Toc7465371"/>
+      <w:r>
+        <w:t xml:space="preserve">3.3 </w:t>
+      </w:r>
+      <w:r>
+        <w:t>Tasks</w:t>
+      </w:r>
+      <w:bookmarkEnd w:id="39"/>
+    </w:p>
+    <w:p>
+      <w:pPr>
+        <w:pStyle w:val="Heading3"/>
+        <w:spacing w:line="360" w:lineRule="auto"/>
+      </w:pPr>
+      <w:r>
+        <w:tab/>
+      </w:r>
+      <w:r>
+        <w:tab/>
+      </w:r>
+      <w:bookmarkStart w:id="40" w:name="_Toc7465372"/>
+      <w:r>
+        <w:t>3.</w:t>
+      </w:r>
+      <w:r>
+        <w:t>3</w:t>
+      </w:r>
+      <w:r>
+        <w:t xml:space="preserve">.1 </w:t>
+      </w:r>
+      <w:bookmarkEnd w:id="40"/>
+      <w:r>
+        <w:t>Summary of Techniques</w:t>
+      </w:r>
+    </w:p>
+    <w:p>
+      <w:pPr>
+        <w:pStyle w:val="ListParagraph"/>
+        <w:numPr>
+          <w:ilvl w:val="0"/>
+          <w:numId w:val="18"/>
+        </w:numPr>
+        <w:jc w:val="both"/>
+      </w:pPr>
+      <w:r>
+        <w:t>Virtual base class task with subclasses for different tasks</w:t>
+      </w:r>
+    </w:p>
+    <w:p>
+      <w:pPr>
+        <w:pStyle w:val="ListParagraph"/>
+        <w:numPr>
+          <w:ilvl w:val="0"/>
+          <w:numId w:val="18"/>
+        </w:numPr>
+        <w:jc w:val="both"/>
+      </w:pPr>
+      <w:r>
+        <w:t>Subclass f</w:t>
+      </w:r>
+      <w:r>
+        <w:t xml:space="preserve">unctions </w:t>
+      </w:r>
+      <w:r>
+        <w:t>override</w:t>
+      </w:r>
+      <w:r>
+        <w:t xml:space="preserve"> parent</w:t>
+      </w:r>
+    </w:p>
+    <w:p>
+      <w:pPr>
+        <w:pStyle w:val="ListParagraph"/>
+        <w:numPr>
+          <w:ilvl w:val="0"/>
+          <w:numId w:val="18"/>
+        </w:numPr>
+        <w:jc w:val="both"/>
+      </w:pPr>
+      <w:r>
+        <w:t>Each subclass has</w:t>
+      </w:r>
+      <w:r>
+        <w:t xml:space="preserve"> a</w:t>
+      </w:r>
+      <w:r>
+        <w:t xml:space="preserve"> unique function</w:t>
+      </w:r>
+    </w:p>
+    <w:p>
+      <w:pPr>
+        <w:pStyle w:val="Heading3"/>
+        <w:spacing w:line="360" w:lineRule="auto"/>
+      </w:pPr>
+      <w:r>
+        <w:tab/>
+      </w:r>
+      <w:r>
+        <w:tab/>
+      </w:r>
+      <w:bookmarkStart w:id="41" w:name="_Toc7465373"/>
+      <w:r>
+        <w:t>3.</w:t>
+      </w:r>
+      <w:r>
+        <w:t>3</w:t>
+      </w:r>
+      <w:r>
+        <w:t>.</w:t>
+      </w:r>
+      <w:r>
+        <w:t>2</w:t>
+      </w:r>
+      <w:r>
+        <w:t xml:space="preserve"> </w:t>
+      </w:r>
+      <w:bookmarkEnd w:id="41"/>
+      <w:r>
+        <w:t>Detailed Description</w:t>
+      </w:r>
+    </w:p>
+    <w:p>
+      <w:pPr>
+        <w:spacing w:line="360" w:lineRule="auto"/>
+        <w:jc w:val="both"/>
+      </w:pPr>
+      <w:r>
+        <w:tab/>
+      </w:r>
+      <w:r>
+        <w:t xml:space="preserve">There are three types of task </w:t>
+      </w:r>
+      <w:r>
+        <w:t>which derive from the parent task class.</w:t>
+      </w:r>
+      <w:r>
+        <w:t xml:space="preserve"> The three </w:t>
+      </w:r>
+      <w:r>
+        <w:t>tasks receive the necessary data to perform the task when constructed. The three types are</w:t>
+      </w:r>
+      <w:r>
+        <w:t xml:space="preserve"> </w:t>
+      </w:r>
+      <w:proofErr w:type="spellStart"/>
+      <w:r>
+        <w:t>moveTask</w:t>
+      </w:r>
+      <w:proofErr w:type="spellEnd"/>
+      <w:r>
+        <w:t xml:space="preserve">, </w:t>
+      </w:r>
+      <w:proofErr w:type="spellStart"/>
+      <w:r>
+        <w:t>constructTask</w:t>
+      </w:r>
+      <w:proofErr w:type="spellEnd"/>
+      <w:r>
+        <w:t xml:space="preserve">, </w:t>
+      </w:r>
+      <w:proofErr w:type="spellStart"/>
+      <w:r>
+        <w:t>collectTask</w:t>
+      </w:r>
+      <w:proofErr w:type="spellEnd"/>
+      <w:r>
+        <w:t xml:space="preserve"> and each</w:t>
+      </w:r>
+      <w:r>
+        <w:t xml:space="preserve"> ha</w:t>
+      </w:r>
+      <w:r>
+        <w:t>s</w:t>
+      </w:r>
+      <w:r>
+        <w:t xml:space="preserve"> unique</w:t>
+      </w:r>
+      <w:r>
+        <w:t xml:space="preserve"> polymorphic</w:t>
+      </w:r>
+      <w:r>
+        <w:t xml:space="preserve"> functions</w:t>
+      </w:r>
+      <w:r>
+        <w:t xml:space="preserve"> which </w:t>
+      </w:r>
+      <w:r>
+        <w:t>direct the worker.</w:t>
+      </w:r>
+    </w:p>
+    <w:p>
+      <w:pPr>
+        <w:spacing w:line="360" w:lineRule="auto"/>
+        <w:jc w:val="both"/>
+      </w:pPr>
+      <w:r>
+        <w:t xml:space="preserve">The move </w:t>
+      </w:r>
+      <w:r>
+        <w:t xml:space="preserve">task has functionality to allow the worker to interact with the nav-mesh in the level using The </w:t>
+      </w:r>
+      <w:proofErr w:type="spellStart"/>
+      <w:r>
+        <w:t>UAIBlueprintHelperLibrary</w:t>
+      </w:r>
+      <w:proofErr w:type="spellEnd"/>
+      <w:r>
+        <w:t xml:space="preserve"> function “</w:t>
+      </w:r>
+      <w:proofErr w:type="spellStart"/>
+      <w:r>
+        <w:t>SimpleMoveToLocation</w:t>
+      </w:r>
+      <w:proofErr w:type="spellEnd"/>
+      <w:r>
+        <w:t>”.</w:t>
+      </w:r>
+      <w:r>
+        <w:t xml:space="preserve"> When the system detects that the worker is close to the move point it sets the task status to complete.</w:t>
+      </w:r>
+    </w:p>
+    <w:p>
+      <w:pPr>
+        <w:spacing w:line="360" w:lineRule="auto"/>
+        <w:jc w:val="both"/>
+      </w:pPr>
+      <w:r>
+        <w:t>The construct task combines movement functionality with functionality to increase</w:t>
+      </w:r>
+      <w:r>
+        <w:t xml:space="preserve"> the percentage of construction when the worker is nearby the</w:t>
+      </w:r>
+      <w:r>
+        <w:t xml:space="preserve"> building</w:t>
+      </w:r>
+      <w:r>
+        <w:t xml:space="preserve"> placement</w:t>
+      </w:r>
+      <w:r>
+        <w:t xml:space="preserve"> location</w:t>
+      </w:r>
+      <w:r>
+        <w:t>.</w:t>
+      </w:r>
+      <w:r>
+        <w:t xml:space="preserve"> If the building has been c</w:t>
+      </w:r>
+      <w:r>
+        <w:t xml:space="preserve">onstructed more or equal to the </w:t>
+      </w:r>
+      <w:r>
+        <w:t>threshold</w:t>
+      </w:r>
+      <w:r>
+        <w:t xml:space="preserve"> </w:t>
+      </w:r>
+      <w:r>
+        <w:t xml:space="preserve">variable </w:t>
+      </w:r>
+      <w:r>
+        <w:t xml:space="preserve">fully </w:t>
+      </w:r>
+      <w:r>
+        <w:t>the task is set to complete.</w:t>
+      </w:r>
+    </w:p>
+    <w:p>
+      <w:pPr>
+        <w:spacing w:line="360" w:lineRule="auto"/>
+        <w:jc w:val="both"/>
+      </w:pPr>
+      <w:r>
+        <w:t xml:space="preserve">The collection task </w:t>
+      </w:r>
+      <w:r>
+        <w:t>combines aspects of the movement &amp; construction tasks. The main system feature is the automatic repetition of</w:t>
+      </w:r>
+      <w:r>
+        <w:t xml:space="preserve"> the task, where the worker is able to transition between collecting and depositing resources. The </w:t>
+      </w:r>
+      <w:r>
+        <w:t>collect cycle works in a similar way to construction</w:t>
+      </w:r>
+      <w:r>
+        <w:t>, but instead of constructing the building the worker removes resource from the target and adds resource to its inventory.</w:t>
+      </w:r>
+      <w:r>
+        <w:t xml:space="preserve"> When depositing, the worker moves to the nearest depot and clears its inventory variables values.</w:t>
+      </w:r>
+      <w:r>
+        <w:t xml:space="preserve"> The cycling of the task takes place if the task queue has only the individual collect task</w:t>
+      </w:r>
+      <w:r>
+        <w:t>, otherwise it sets the task status to complete.</w:t>
+      </w:r>
     </w:p>
     <w:p>
       <w:pPr>
@@ -12245,16 +13395,20 @@
         <w:spacing w:line="360" w:lineRule="auto"/>
       </w:pPr>
       <w:r>
+        <w:lastRenderedPageBreak/>
         <w:tab/>
       </w:r>
-      <w:bookmarkStart w:id="40" w:name="_Toc7465371"/>
-      <w:r>
-        <w:t xml:space="preserve">3.3 </w:t>
-      </w:r>
-      <w:r>
-        <w:t>Tasks</w:t>
-      </w:r>
-      <w:bookmarkEnd w:id="40"/>
+      <w:bookmarkStart w:id="42" w:name="_Toc7465374"/>
+      <w:r>
+        <w:t>3</w:t>
+      </w:r>
+      <w:r>
+        <w:t>.</w:t>
+      </w:r>
+      <w:r>
+        <w:t>4 Buildings</w:t>
+      </w:r>
+      <w:bookmarkEnd w:id="42"/>
     </w:p>
     <w:p>
       <w:pPr>
@@ -12267,22 +13421,75 @@
       <w:r>
         <w:tab/>
       </w:r>
-      <w:bookmarkStart w:id="41" w:name="_Toc7465372"/>
+      <w:bookmarkStart w:id="43" w:name="_Toc7465375"/>
       <w:r>
         <w:t>3.</w:t>
       </w:r>
       <w:r>
-        <w:t>3</w:t>
-      </w:r>
-      <w:r>
-        <w:t>.1 Detailed Description</w:t>
-      </w:r>
-      <w:bookmarkEnd w:id="41"/>
-    </w:p>
-    <w:p>
-      <w:pPr>
-        <w:spacing w:line="360" w:lineRule="auto"/>
-      </w:pPr>
+        <w:t>4</w:t>
+      </w:r>
+      <w:r>
+        <w:t xml:space="preserve">.1 </w:t>
+      </w:r>
+      <w:bookmarkEnd w:id="43"/>
+      <w:r>
+        <w:t>Summary of Techniques</w:t>
+      </w:r>
+    </w:p>
+    <w:p>
+      <w:pPr>
+        <w:pStyle w:val="ListParagraph"/>
+        <w:numPr>
+          <w:ilvl w:val="0"/>
+          <w:numId w:val="19"/>
+        </w:numPr>
+        <w:jc w:val="both"/>
+      </w:pPr>
+      <w:r>
+        <w:t xml:space="preserve">Virtual base class with subclasses for different </w:t>
+      </w:r>
+      <w:r>
+        <w:t>buildings</w:t>
+      </w:r>
+    </w:p>
+    <w:p>
+      <w:pPr>
+        <w:pStyle w:val="ListParagraph"/>
+        <w:numPr>
+          <w:ilvl w:val="0"/>
+          <w:numId w:val="19"/>
+        </w:numPr>
+        <w:jc w:val="both"/>
+      </w:pPr>
+      <w:r>
+        <w:t>Subclass functions override parent</w:t>
+      </w:r>
+    </w:p>
+    <w:p>
+      <w:pPr>
+        <w:pStyle w:val="ListParagraph"/>
+        <w:numPr>
+          <w:ilvl w:val="0"/>
+          <w:numId w:val="19"/>
+        </w:numPr>
+        <w:jc w:val="both"/>
+      </w:pPr>
+      <w:r>
+        <w:t>Each subclass has specific characteristics</w:t>
+      </w:r>
+    </w:p>
+    <w:p>
+      <w:pPr>
+        <w:pStyle w:val="ListParagraph"/>
+        <w:numPr>
+          <w:ilvl w:val="0"/>
+          <w:numId w:val="19"/>
+        </w:numPr>
+        <w:jc w:val="both"/>
+      </w:pPr>
+      <w:r>
+        <w:t>Custom UI elements</w:t>
+      </w:r>
     </w:p>
     <w:p>
       <w:pPr>
@@ -12295,12 +13502,12 @@
       <w:r>
         <w:tab/>
       </w:r>
-      <w:bookmarkStart w:id="42" w:name="_Toc7465373"/>
+      <w:bookmarkStart w:id="44" w:name="_Toc7465376"/>
       <w:r>
         <w:t>3.</w:t>
       </w:r>
       <w:r>
-        <w:t>3</w:t>
+        <w:t>4</w:t>
       </w:r>
       <w:r>
         <w:t>.</w:t>
@@ -12309,35 +13516,74 @@
         <w:t>2</w:t>
       </w:r>
       <w:r>
-        <w:t xml:space="preserve"> Summary of Techniques</w:t>
-      </w:r>
-      <w:bookmarkEnd w:id="42"/>
+        <w:t xml:space="preserve"> </w:t>
+      </w:r>
+      <w:bookmarkEnd w:id="44"/>
+      <w:r>
+        <w:t>Detailed Description</w:t>
+      </w:r>
+    </w:p>
+    <w:p>
+      <w:pPr>
+        <w:spacing w:line="360" w:lineRule="auto"/>
+        <w:jc w:val="both"/>
+      </w:pPr>
+      <w:r>
+        <w:tab/>
+      </w:r>
+      <w:r>
+        <w:t>Buildings of type Unit and type Resource are subclasses of the Construction</w:t>
+      </w:r>
+      <w:r>
+        <w:t>.</w:t>
+      </w:r>
+      <w:r>
+        <w:t xml:space="preserve"> This polymorphic method allows new building types to be easily added</w:t>
+      </w:r>
+      <w:r>
+        <w:t xml:space="preserve"> with the simple creation of a new subclass.</w:t>
+      </w:r>
+      <w:r>
+        <w:t xml:space="preserve"> Only the unit building has a custom UI system and function. The resource building acts as a depot location for worker resources. </w:t>
+      </w:r>
+      <w:r>
+        <w:t>The unit building has functionality to spawn new worker actors into the level</w:t>
+      </w:r>
+      <w:r>
+        <w:t>,</w:t>
+      </w:r>
+      <w:r>
+        <w:t xml:space="preserve"> nearby the building.</w:t>
+      </w:r>
+      <w:r>
+        <w:t xml:space="preserve"> When the train unit button is clicked a new train</w:t>
+      </w:r>
+      <w:r>
+        <w:t xml:space="preserve"> unit</w:t>
+      </w:r>
+      <w:r>
+        <w:t xml:space="preserve"> order is added to a queue structure. After a few seconds counted by a timer, a new worker will spawn. This allows several units to be queued for production. Furthermore, if multiple unit buildings are selected and the training button is pressed, each building will have a train</w:t>
+      </w:r>
+      <w:r>
+        <w:t>ing</w:t>
+      </w:r>
+      <w:r>
+        <w:t xml:space="preserve"> order added to the queue. This is the type of macro system that is preferred in RTS games.</w:t>
+      </w:r>
     </w:p>
     <w:p>
       <w:pPr>
         <w:pStyle w:val="Heading2"/>
         <w:spacing w:line="360" w:lineRule="auto"/>
       </w:pPr>
-    </w:p>
-    <w:p>
-      <w:pPr>
-        <w:pStyle w:val="Heading2"/>
-        <w:spacing w:line="360" w:lineRule="auto"/>
-      </w:pPr>
       <w:r>
         <w:tab/>
       </w:r>
-      <w:bookmarkStart w:id="43" w:name="_Toc7465374"/>
-      <w:r>
-        <w:t>3</w:t>
-      </w:r>
-      <w:r>
-        <w:t>.</w:t>
-      </w:r>
-      <w:r>
-        <w:t>4 Buildings</w:t>
-      </w:r>
-      <w:bookmarkEnd w:id="43"/>
+      <w:bookmarkStart w:id="45" w:name="_Toc7465377"/>
+      <w:r>
+        <w:t>3.5 Resources</w:t>
+      </w:r>
+      <w:bookmarkEnd w:id="45"/>
     </w:p>
     <w:p>
       <w:pPr>
@@ -12350,22 +13596,75 @@
       <w:r>
         <w:tab/>
       </w:r>
-      <w:bookmarkStart w:id="44" w:name="_Toc7465375"/>
+      <w:bookmarkStart w:id="46" w:name="_Toc7465378"/>
       <w:r>
         <w:t>3.</w:t>
       </w:r>
       <w:r>
-        <w:t>4</w:t>
-      </w:r>
-      <w:r>
-        <w:t>.1 Detailed Description</w:t>
-      </w:r>
-      <w:bookmarkEnd w:id="44"/>
-    </w:p>
-    <w:p>
-      <w:pPr>
-        <w:spacing w:line="360" w:lineRule="auto"/>
-      </w:pPr>
+        <w:t>5</w:t>
+      </w:r>
+      <w:r>
+        <w:t xml:space="preserve">.1 </w:t>
+      </w:r>
+      <w:bookmarkEnd w:id="46"/>
+      <w:r>
+        <w:t>Summary of Techniques</w:t>
+      </w:r>
+    </w:p>
+    <w:p>
+      <w:pPr>
+        <w:pStyle w:val="ListParagraph"/>
+        <w:numPr>
+          <w:ilvl w:val="0"/>
+          <w:numId w:val="20"/>
+        </w:numPr>
+        <w:jc w:val="both"/>
+      </w:pPr>
+      <w:r>
+        <w:t xml:space="preserve">Resource manager attached to game mode </w:t>
+      </w:r>
+      <w:r>
+        <w:t>to monitor resources</w:t>
+      </w:r>
+    </w:p>
+    <w:p>
+      <w:pPr>
+        <w:pStyle w:val="ListParagraph"/>
+        <w:numPr>
+          <w:ilvl w:val="0"/>
+          <w:numId w:val="20"/>
+        </w:numPr>
+        <w:jc w:val="both"/>
+      </w:pPr>
+      <w:r>
+        <w:t>Virtual base class with subclasses for different resources</w:t>
+      </w:r>
+    </w:p>
+    <w:p>
+      <w:pPr>
+        <w:pStyle w:val="ListParagraph"/>
+        <w:numPr>
+          <w:ilvl w:val="0"/>
+          <w:numId w:val="20"/>
+        </w:numPr>
+        <w:jc w:val="both"/>
+      </w:pPr>
+      <w:r>
+        <w:t>When collect task is performed resources are subtracted from the class</w:t>
+      </w:r>
+    </w:p>
+    <w:p>
+      <w:pPr>
+        <w:pStyle w:val="ListParagraph"/>
+        <w:numPr>
+          <w:ilvl w:val="0"/>
+          <w:numId w:val="20"/>
+        </w:numPr>
+        <w:jc w:val="both"/>
+      </w:pPr>
+      <w:r>
+        <w:t>Each subclass has specific characteristics</w:t>
+      </w:r>
     </w:p>
     <w:p>
       <w:pPr>
@@ -12378,12 +13677,12 @@
       <w:r>
         <w:tab/>
       </w:r>
-      <w:bookmarkStart w:id="45" w:name="_Toc7465376"/>
+      <w:bookmarkStart w:id="47" w:name="_Toc7465379"/>
       <w:r>
         <w:t>3.</w:t>
       </w:r>
       <w:r>
-        <w:t>4</w:t>
+        <w:t>5</w:t>
       </w:r>
       <w:r>
         <w:t>.</w:t>
@@ -12392,92 +13691,67 @@
         <w:t>2</w:t>
       </w:r>
       <w:r>
-        <w:t xml:space="preserve"> Summary of Techniques</w:t>
-      </w:r>
-      <w:bookmarkEnd w:id="45"/>
-    </w:p>
-    <w:p>
-      <w:pPr>
-        <w:pStyle w:val="Heading2"/>
+        <w:t xml:space="preserve"> </w:t>
+      </w:r>
+      <w:bookmarkEnd w:id="47"/>
+      <w:r>
+        <w:t>Detailed Description</w:t>
+      </w:r>
+    </w:p>
+    <w:p>
+      <w:pPr>
         <w:spacing w:line="360" w:lineRule="auto"/>
-      </w:pPr>
-    </w:p>
-    <w:p>
-      <w:pPr>
-        <w:pStyle w:val="Heading2"/>
+        <w:jc w:val="both"/>
+      </w:pPr>
+      <w:r>
+        <w:tab/>
+      </w:r>
+      <w:r>
+        <w:t xml:space="preserve">A separate class was created to act as a resource manager. The manager is instanced in the Custom Game Mode class to allow it to be accessed from any </w:t>
+      </w:r>
+      <w:proofErr w:type="spellStart"/>
+      <w:r>
+        <w:t>UClass</w:t>
+      </w:r>
+      <w:proofErr w:type="spellEnd"/>
+      <w:r>
+        <w:t xml:space="preserve"> via the </w:t>
+      </w:r>
+      <w:r>
+        <w:t>“</w:t>
+      </w:r>
+      <w:proofErr w:type="spellStart"/>
+      <w:r>
+        <w:t>GetWorld</w:t>
+      </w:r>
+      <w:proofErr w:type="spellEnd"/>
+      <w:r>
+        <w:t>”</w:t>
+      </w:r>
+      <w:r>
+        <w:t xml:space="preserve"> reference.</w:t>
+      </w:r>
+      <w:r>
+        <w:t xml:space="preserve"> The class is where the values for the player’s current resources are stored and read for the HUD.</w:t>
+      </w:r>
+    </w:p>
+    <w:p>
+      <w:pPr>
         <w:spacing w:line="360" w:lineRule="auto"/>
-      </w:pPr>
-      <w:r>
-        <w:tab/>
-      </w:r>
-      <w:bookmarkStart w:id="46" w:name="_Toc7465377"/>
-      <w:r>
-        <w:t>3.5 Resources</w:t>
-      </w:r>
-      <w:bookmarkEnd w:id="46"/>
-    </w:p>
-    <w:p>
-      <w:pPr>
-        <w:pStyle w:val="Heading3"/>
-        <w:spacing w:line="360" w:lineRule="auto"/>
-      </w:pPr>
-      <w:r>
-        <w:tab/>
-      </w:r>
-      <w:r>
-        <w:tab/>
-      </w:r>
-      <w:bookmarkStart w:id="47" w:name="_Toc7465378"/>
-      <w:r>
-        <w:t>3.</w:t>
-      </w:r>
-      <w:r>
-        <w:t>5</w:t>
-      </w:r>
-      <w:r>
-        <w:t>.1 Detailed Description</w:t>
-      </w:r>
-      <w:bookmarkEnd w:id="47"/>
-    </w:p>
-    <w:p>
-      <w:pPr>
-        <w:spacing w:line="360" w:lineRule="auto"/>
-      </w:pPr>
-    </w:p>
-    <w:p>
-      <w:pPr>
-        <w:pStyle w:val="Heading3"/>
-        <w:spacing w:line="360" w:lineRule="auto"/>
-      </w:pPr>
-      <w:r>
-        <w:tab/>
-      </w:r>
-      <w:r>
-        <w:tab/>
-      </w:r>
-      <w:bookmarkStart w:id="48" w:name="_Toc7465379"/>
-      <w:r>
-        <w:t>3.</w:t>
-      </w:r>
-      <w:r>
-        <w:t>5</w:t>
-      </w:r>
-      <w:r>
-        <w:t>.</w:t>
-      </w:r>
-      <w:r>
-        <w:t>2</w:t>
-      </w:r>
-      <w:r>
-        <w:t xml:space="preserve"> Summary of Techniques</w:t>
-      </w:r>
-      <w:bookmarkEnd w:id="48"/>
-    </w:p>
-    <w:p>
-      <w:pPr>
-        <w:spacing w:line="360" w:lineRule="auto"/>
-        <w:jc w:val="both"/>
-      </w:pPr>
+        <w:jc w:val="both"/>
+      </w:pPr>
+      <w:r>
+        <w:t xml:space="preserve">Each specific resource derives from the same base class to allow for addition of new resource types </w:t>
+      </w:r>
+      <w:r>
+        <w:t>as subclasses of parent resource.</w:t>
+      </w:r>
+      <w:r>
+        <w:t xml:space="preserve"> Each resource keeps track of the yield it has remaining and when the yield reaches zero the resource sets itself to depleted and destroys the object.</w:t>
+      </w:r>
+      <w:r>
+        <w:t xml:space="preserve"> This sequence of events is what prompts the worker who depleted the resource to change to another resource of the same type and prevents it from being harvested from again.</w:t>
+      </w:r>
       <w:r>
         <w:br w:type="page"/>
       </w:r>
@@ -12490,12 +13764,12 @@
         </w:pBdr>
         <w:spacing w:line="360" w:lineRule="auto"/>
       </w:pPr>
-      <w:bookmarkStart w:id="49" w:name="_Toc7465380"/>
+      <w:bookmarkStart w:id="48" w:name="_Toc7465380"/>
       <w:r>
         <w:lastRenderedPageBreak/>
         <w:t>Development</w:t>
       </w:r>
-      <w:bookmarkEnd w:id="49"/>
+      <w:bookmarkEnd w:id="48"/>
     </w:p>
     <w:p>
       <w:pPr>
@@ -12510,16 +13784,48 @@
       <w:r>
         <w:tab/>
       </w:r>
-      <w:bookmarkStart w:id="50" w:name="_Toc7465381"/>
+      <w:bookmarkStart w:id="49" w:name="_Toc7465381"/>
       <w:r>
         <w:t>4.1 Development Process</w:t>
       </w:r>
-      <w:bookmarkEnd w:id="50"/>
+      <w:bookmarkEnd w:id="49"/>
     </w:p>
     <w:p>
       <w:pPr>
         <w:spacing w:line="360" w:lineRule="auto"/>
-      </w:pPr>
+        <w:jc w:val="both"/>
+      </w:pPr>
+      <w:r>
+        <w:tab/>
+        <w:t>The development process that was</w:t>
+      </w:r>
+      <w:r>
+        <w:t xml:space="preserve"> utilized</w:t>
+      </w:r>
+      <w:r>
+        <w:t xml:space="preserve"> for this project was based on the Agile development process. This was chosen </w:t>
+      </w:r>
+      <w:r>
+        <w:t>for its flexibility and iterative nature, which would likely prove useful as the project had a moderate to high probability of evolving during its course and the planning, design and documentation would need to adapt with it.</w:t>
+      </w:r>
+    </w:p>
+    <w:p>
+      <w:pPr>
+        <w:spacing w:line="360" w:lineRule="auto"/>
+        <w:jc w:val="both"/>
+      </w:pPr>
+      <w:r>
+        <w:t xml:space="preserve">The initial design of the mechanic was developed in UML which acted as guidelines for the main systems of the product. This approach combined with the Agile process was beneficial to the development of the process as it provided a reference to work off of during construction of the entire system, while accounting for potential changes in the project. While the initial layout of the system was not left unchanged by the end of development, the material and development process </w:t>
+      </w:r>
+      <w:r>
+        <w:t>were</w:t>
+      </w:r>
+      <w:r>
+        <w:t xml:space="preserve"> useful in preparing for potential project </w:t>
+      </w:r>
+      <w:r>
+        <w:t>risks.</w:t>
+      </w:r>
     </w:p>
     <w:p>
       <w:pPr>
@@ -12529,16 +13835,30 @@
       <w:r>
         <w:tab/>
       </w:r>
-      <w:bookmarkStart w:id="51" w:name="_Toc7465382"/>
+      <w:bookmarkStart w:id="50" w:name="_Toc7465382"/>
       <w:r>
         <w:t>4.2 Concept Design</w:t>
       </w:r>
-      <w:bookmarkEnd w:id="51"/>
+      <w:bookmarkEnd w:id="50"/>
     </w:p>
     <w:p>
       <w:pPr>
         <w:spacing w:line="360" w:lineRule="auto"/>
-      </w:pPr>
+        <w:jc w:val="both"/>
+      </w:pPr>
+      <w:r>
+        <w:tab/>
+        <w:t xml:space="preserve">The concept that was chosen was the first of a variety of concepts that were synthesised and </w:t>
+      </w:r>
+      <w:r>
+        <w:t xml:space="preserve">checked with the project client/assessor. This mechanic was chosen as it had been deemed the most suitable for the brief and offered the right amount substance for assessment and the right amount of technical challenge. </w:t>
+      </w:r>
+      <w:r>
+        <w:t xml:space="preserve">The concept was the preferred choice as it was a good balance between a well-known </w:t>
+      </w:r>
+      <w:r>
+        <w:t>mechanic and a mechanic that would demonstrate systems that were less commonly submitted.</w:t>
+      </w:r>
     </w:p>
     <w:p>
       <w:pPr>
@@ -12548,15 +13868,88 @@
       <w:r>
         <w:tab/>
       </w:r>
-      <w:bookmarkStart w:id="52" w:name="_Toc7465383"/>
+      <w:bookmarkStart w:id="51" w:name="_Toc7465383"/>
       <w:r>
         <w:t>4.3 Prototyping</w:t>
       </w:r>
-      <w:bookmarkEnd w:id="52"/>
+      <w:bookmarkEnd w:id="51"/>
     </w:p>
     <w:p>
       <w:pPr>
         <w:spacing w:line="360" w:lineRule="auto"/>
+        <w:jc w:val="both"/>
+      </w:pPr>
+      <w:r>
+        <w:tab/>
+        <w:t>The first step of construction was blueprint prototyping.</w:t>
+      </w:r>
+      <w:r>
+        <w:t xml:space="preserve"> The intention was to prototype the entire mechanic while also developing an understanding of the UE4 blueprint editor. For this, a tutorial </w:t>
+      </w:r>
+      <w:r>
+        <w:rPr>
+          <w:vertAlign w:val="subscript"/>
+        </w:rPr>
+        <w:t>[6.2.2]</w:t>
+      </w:r>
+      <w:r>
+        <w:t xml:space="preserve"> was employed</w:t>
+      </w:r>
+      <w:r>
+        <w:t xml:space="preserve">, which provided the basics on using this part of the editor. However, after </w:t>
+      </w:r>
+      <w:r>
+        <w:t>completing a blueprint prototype of the camera control system it was apparent that this process would be vastly time consuming.</w:t>
+      </w:r>
+      <w:r>
+        <w:t xml:space="preserve"> The size of the event graph for simple camera movements</w:t>
+      </w:r>
+      <w:r>
+        <w:t xml:space="preserve">, when compared to the small input function of the C++ </w:t>
+      </w:r>
+      <w:proofErr w:type="spellStart"/>
+      <w:r>
+        <w:t>GG_RTS_Camera</w:t>
+      </w:r>
+      <w:proofErr w:type="spellEnd"/>
+      <w:r>
+        <w:t xml:space="preserve"> pawn,</w:t>
+      </w:r>
+      <w:r>
+        <w:t xml:space="preserve"> was eviden</w:t>
+      </w:r>
+      <w:r>
+        <w:t>ce of this.</w:t>
+      </w:r>
+      <w:r>
+        <w:t xml:space="preserve"> The blueprint prototype wasn’t a necessity of the product and the workflow was too slow to be sustainable, so the pro</w:t>
+      </w:r>
+      <w:r>
+        <w:t>duction</w:t>
+      </w:r>
+      <w:r>
+        <w:t xml:space="preserve"> was stopped</w:t>
+      </w:r>
+      <w:r>
+        <w:t xml:space="preserve"> in favour of C++ </w:t>
+      </w:r>
+      <w:r>
+        <w:t>development</w:t>
+      </w:r>
+      <w:r>
+        <w:t>.</w:t>
+      </w:r>
+    </w:p>
+    <w:p>
+      <w:pPr>
+        <w:spacing w:line="360" w:lineRule="auto"/>
+        <w:jc w:val="both"/>
+      </w:pPr>
+    </w:p>
+    <w:p>
+      <w:pPr>
+        <w:spacing w:line="360" w:lineRule="auto"/>
+        <w:jc w:val="both"/>
       </w:pPr>
     </w:p>
     <w:p>
@@ -12565,12 +13958,113 @@
         <w:spacing w:line="360" w:lineRule="auto"/>
       </w:pPr>
       <w:r>
+        <w:lastRenderedPageBreak/>
         <w:tab/>
       </w:r>
-      <w:bookmarkStart w:id="53" w:name="_Toc7465384"/>
+      <w:bookmarkStart w:id="52" w:name="_Toc7465384"/>
       <w:r>
         <w:t>4.2 Documentation</w:t>
       </w:r>
+      <w:bookmarkEnd w:id="52"/>
+    </w:p>
+    <w:p>
+      <w:pPr>
+        <w:spacing w:line="360" w:lineRule="auto"/>
+        <w:jc w:val="both"/>
+      </w:pPr>
+      <w:r>
+        <w:tab/>
+      </w:r>
+      <w:r>
+        <w:t>The documentation</w:t>
+      </w:r>
+      <w:r>
+        <w:t xml:space="preserve"> had</w:t>
+      </w:r>
+      <w:r>
+        <w:t xml:space="preserve"> </w:t>
+      </w:r>
+      <w:r>
+        <w:t>undergone many alterations throughout the course of the project and several different versions were made.</w:t>
+      </w:r>
+      <w:r>
+        <w:t xml:space="preserve"> These alterations were mostly focused on the functional requirements sections of the system requirements specification, as a number of the sections, for </w:t>
+      </w:r>
+      <w:r>
+        <w:t>example</w:t>
+      </w:r>
+      <w:r>
+        <w:t>,</w:t>
+      </w:r>
+      <w:r>
+        <w:t xml:space="preserve"> the</w:t>
+      </w:r>
+      <w:r>
+        <w:t xml:space="preserve"> product perspective and objective were constant throughout.</w:t>
+      </w:r>
+      <w:r>
+        <w:t xml:space="preserve"> This was mainly due to iterations of the Agile development process through which further levels of detail were extracted from the requirements of the mechanic.</w:t>
+      </w:r>
+      <w:r>
+        <w:t xml:space="preserve"> </w:t>
+      </w:r>
+    </w:p>
+    <w:p>
+      <w:pPr>
+        <w:spacing w:line="360" w:lineRule="auto"/>
+        <w:jc w:val="both"/>
+      </w:pPr>
+      <w:r>
+        <w:t xml:space="preserve">Initially, the functional requirements gave a </w:t>
+      </w:r>
+      <w:r>
+        <w:t>top-down</w:t>
+      </w:r>
+      <w:r>
+        <w:t xml:space="preserve"> description of a system feature</w:t>
+      </w:r>
+      <w:r>
+        <w:t xml:space="preserve">, in one all-encompassing requirement. This was later broken down into </w:t>
+      </w:r>
+      <w:r>
+        <w:t xml:space="preserve">sub levels of </w:t>
+      </w:r>
+      <w:r>
+        <w:t>requirements</w:t>
+      </w:r>
+      <w:r>
+        <w:t>, each with their own unique identifier, requirement and rationale</w:t>
+      </w:r>
+      <w:r>
+        <w:t xml:space="preserve"> which appeared as much more detailed.</w:t>
+      </w:r>
+      <w:r>
+        <w:t xml:space="preserve"> Furthermore, each requirement was altered to conform to the </w:t>
+      </w:r>
+      <w:proofErr w:type="spellStart"/>
+      <w:r>
+        <w:t>iEEE</w:t>
+      </w:r>
+      <w:proofErr w:type="spellEnd"/>
+      <w:r>
+        <w:t xml:space="preserve"> formal language specifications ‘Shall’, ‘Should’ and ‘May’</w:t>
+      </w:r>
+      <w:r>
+        <w:t xml:space="preserve"> as stated in the recommended practice for SRS documents section Std-830-1998</w:t>
+      </w:r>
+      <w:r>
+        <w:t xml:space="preserve"> </w:t>
+      </w:r>
+      <w:r>
+        <w:rPr>
+          <w:vertAlign w:val="subscript"/>
+        </w:rPr>
+        <w:t>[6.4, 5]</w:t>
+      </w:r>
+      <w:r>
+        <w:t>.</w:t>
+      </w:r>
+      <w:bookmarkStart w:id="53" w:name="_GoBack"/>
       <w:bookmarkEnd w:id="53"/>
       <w:r>
         <w:br w:type="page"/>
@@ -12691,9 +14185,12 @@
       </w:r>
       <w:bookmarkStart w:id="59" w:name="_Toc7465390"/>
       <w:r>
-        <w:t>5.5 What I have Learned</w:t>
+        <w:t xml:space="preserve">5.5 </w:t>
       </w:r>
       <w:bookmarkEnd w:id="59"/>
+      <w:r>
+        <w:t>Personal Outcome</w:t>
+      </w:r>
     </w:p>
     <w:p>
       <w:pPr>
@@ -12745,6 +14242,7 @@
         <w:rPr>
           <w:rFonts w:cstheme="minorHAnsi"/>
           <w:i/>
+          <w:sz w:val="20"/>
         </w:rPr>
       </w:pPr>
       <w:r>
@@ -12752,7 +14250,7 @@
           <w:rFonts w:cstheme="minorHAnsi"/>
           <w:i/>
           <w:color w:val="000000"/>
-          <w:sz w:val="20"/>
+          <w:sz w:val="18"/>
           <w:szCs w:val="20"/>
           <w:shd w:val="clear" w:color="auto" w:fill="FFFFFF"/>
         </w:rPr>
@@ -12764,7 +14262,7 @@
             <w:rStyle w:val="Hyperlink"/>
             <w:rFonts w:cstheme="minorHAnsi"/>
             <w:i/>
-            <w:sz w:val="20"/>
+            <w:sz w:val="18"/>
             <w:szCs w:val="20"/>
             <w:shd w:val="clear" w:color="auto" w:fill="FFFFFF"/>
           </w:rPr>
@@ -12776,7 +14274,7 @@
           <w:rFonts w:cstheme="minorHAnsi"/>
           <w:i/>
           <w:color w:val="000000"/>
-          <w:sz w:val="20"/>
+          <w:sz w:val="18"/>
           <w:szCs w:val="20"/>
           <w:shd w:val="clear" w:color="auto" w:fill="FFFFFF"/>
         </w:rPr>
@@ -12818,7 +14316,7 @@
           <w:rFonts w:cstheme="minorHAnsi"/>
           <w:i/>
           <w:color w:val="000000"/>
-          <w:sz w:val="20"/>
+          <w:sz w:val="18"/>
           <w:szCs w:val="20"/>
           <w:shd w:val="clear" w:color="auto" w:fill="FFFFFF"/>
         </w:rPr>
@@ -12828,7 +14326,7 @@
           <w:rFonts w:cstheme="minorHAnsi"/>
           <w:i/>
           <w:color w:val="000000"/>
-          <w:sz w:val="20"/>
+          <w:sz w:val="18"/>
           <w:szCs w:val="20"/>
           <w:shd w:val="clear" w:color="auto" w:fill="FFFFFF"/>
         </w:rPr>
@@ -12840,7 +14338,7 @@
           <w:i/>
           <w:iCs/>
           <w:color w:val="000000"/>
-          <w:sz w:val="20"/>
+          <w:sz w:val="18"/>
           <w:szCs w:val="20"/>
           <w:shd w:val="clear" w:color="auto" w:fill="FFFFFF"/>
         </w:rPr>
@@ -12851,7 +14349,7 @@
           <w:rFonts w:cstheme="minorHAnsi"/>
           <w:i/>
           <w:color w:val="000000"/>
-          <w:sz w:val="20"/>
+          <w:sz w:val="18"/>
           <w:szCs w:val="20"/>
           <w:shd w:val="clear" w:color="auto" w:fill="FFFFFF"/>
         </w:rPr>
@@ -12863,7 +14361,7 @@
             <w:rStyle w:val="Hyperlink"/>
             <w:rFonts w:cstheme="minorHAnsi"/>
             <w:i/>
-            <w:sz w:val="20"/>
+            <w:sz w:val="18"/>
             <w:szCs w:val="20"/>
             <w:shd w:val="clear" w:color="auto" w:fill="FFFFFF"/>
           </w:rPr>
@@ -12875,7 +14373,7 @@
           <w:rFonts w:cstheme="minorHAnsi"/>
           <w:i/>
           <w:color w:val="000000"/>
-          <w:sz w:val="20"/>
+          <w:sz w:val="18"/>
           <w:szCs w:val="20"/>
           <w:shd w:val="clear" w:color="auto" w:fill="FFFFFF"/>
         </w:rPr>
@@ -12888,7 +14386,7 @@
           <w:rFonts w:cstheme="minorHAnsi"/>
           <w:i/>
           <w:color w:val="000000"/>
-          <w:sz w:val="20"/>
+          <w:sz w:val="18"/>
           <w:szCs w:val="20"/>
           <w:shd w:val="clear" w:color="auto" w:fill="FFFFFF"/>
         </w:rPr>
@@ -12898,7 +14396,7 @@
           <w:rFonts w:cstheme="minorHAnsi"/>
           <w:i/>
           <w:color w:val="000000"/>
-          <w:sz w:val="20"/>
+          <w:sz w:val="18"/>
           <w:szCs w:val="20"/>
           <w:shd w:val="clear" w:color="auto" w:fill="FFFFFF"/>
         </w:rPr>
@@ -12910,7 +14408,7 @@
           <w:i/>
           <w:iCs/>
           <w:color w:val="000000"/>
-          <w:sz w:val="20"/>
+          <w:sz w:val="18"/>
           <w:szCs w:val="20"/>
           <w:shd w:val="clear" w:color="auto" w:fill="FFFFFF"/>
         </w:rPr>
@@ -12921,7 +14419,7 @@
           <w:rFonts w:cstheme="minorHAnsi"/>
           <w:i/>
           <w:color w:val="000000"/>
-          <w:sz w:val="20"/>
+          <w:sz w:val="18"/>
           <w:szCs w:val="20"/>
           <w:shd w:val="clear" w:color="auto" w:fill="FFFFFF"/>
         </w:rPr>
@@ -12933,7 +14431,7 @@
             <w:rStyle w:val="Hyperlink"/>
             <w:rFonts w:cstheme="minorHAnsi"/>
             <w:i/>
-            <w:sz w:val="20"/>
+            <w:sz w:val="18"/>
             <w:szCs w:val="20"/>
             <w:shd w:val="clear" w:color="auto" w:fill="FFFFFF"/>
           </w:rPr>
@@ -12945,7 +14443,7 @@
           <w:rFonts w:cstheme="minorHAnsi"/>
           <w:i/>
           <w:color w:val="000000"/>
-          <w:sz w:val="20"/>
+          <w:sz w:val="18"/>
           <w:szCs w:val="20"/>
           <w:shd w:val="clear" w:color="auto" w:fill="FFFFFF"/>
         </w:rPr>
@@ -12958,7 +14456,7 @@
           <w:rFonts w:cstheme="minorHAnsi"/>
           <w:i/>
           <w:color w:val="000000"/>
-          <w:sz w:val="20"/>
+          <w:sz w:val="18"/>
           <w:szCs w:val="20"/>
           <w:shd w:val="clear" w:color="auto" w:fill="FFFFFF"/>
         </w:rPr>
@@ -12968,7 +14466,7 @@
           <w:rFonts w:cstheme="minorHAnsi"/>
           <w:i/>
           <w:color w:val="000000"/>
-          <w:sz w:val="20"/>
+          <w:sz w:val="18"/>
           <w:szCs w:val="20"/>
           <w:shd w:val="clear" w:color="auto" w:fill="FFFFFF"/>
         </w:rPr>
@@ -12980,7 +14478,7 @@
           <w:i/>
           <w:iCs/>
           <w:color w:val="000000"/>
-          <w:sz w:val="20"/>
+          <w:sz w:val="18"/>
           <w:szCs w:val="20"/>
           <w:shd w:val="clear" w:color="auto" w:fill="FFFFFF"/>
         </w:rPr>
@@ -12991,7 +14489,7 @@
           <w:rFonts w:cstheme="minorHAnsi"/>
           <w:i/>
           <w:color w:val="000000"/>
-          <w:sz w:val="20"/>
+          <w:sz w:val="18"/>
           <w:szCs w:val="20"/>
           <w:shd w:val="clear" w:color="auto" w:fill="FFFFFF"/>
         </w:rPr>
@@ -13002,7 +14500,7 @@
           <w:rFonts w:cstheme="minorHAnsi"/>
           <w:i/>
           <w:color w:val="000000"/>
-          <w:sz w:val="20"/>
+          <w:sz w:val="18"/>
           <w:szCs w:val="20"/>
           <w:shd w:val="clear" w:color="auto" w:fill="FFFFFF"/>
         </w:rPr>
@@ -13014,7 +14512,7 @@
             <w:rStyle w:val="Hyperlink"/>
             <w:rFonts w:cstheme="minorHAnsi"/>
             <w:i/>
-            <w:sz w:val="20"/>
+            <w:sz w:val="18"/>
             <w:szCs w:val="20"/>
             <w:shd w:val="clear" w:color="auto" w:fill="FFFFFF"/>
           </w:rPr>
@@ -13026,48 +14524,28 @@
           <w:rFonts w:cstheme="minorHAnsi"/>
           <w:i/>
           <w:color w:val="000000"/>
-          <w:sz w:val="20"/>
+          <w:sz w:val="18"/>
           <w:szCs w:val="20"/>
           <w:shd w:val="clear" w:color="auto" w:fill="FFFFFF"/>
         </w:rPr>
-        <w:t xml:space="preserve"> [Accessed 1</w:t>
-      </w:r>
+        <w:t xml:space="preserve"> [Accessed 11 Mar. 2019].</w:t>
+      </w:r>
+    </w:p>
+    <w:p>
+      <w:pPr>
+        <w:spacing w:after="0"/>
+        <w:rPr>
+          <w:rFonts w:cstheme="minorHAnsi"/>
+          <w:i/>
+          <w:sz w:val="20"/>
+        </w:rPr>
+      </w:pPr>
       <w:r>
         <w:rPr>
           <w:rFonts w:cstheme="minorHAnsi"/>
           <w:i/>
           <w:color w:val="000000"/>
-          <w:sz w:val="20"/>
-          <w:szCs w:val="20"/>
-          <w:shd w:val="clear" w:color="auto" w:fill="FFFFFF"/>
-        </w:rPr>
-        <w:t>1</w:t>
-      </w:r>
-      <w:r>
-        <w:rPr>
-          <w:rFonts w:cstheme="minorHAnsi"/>
-          <w:i/>
-          <w:color w:val="000000"/>
-          <w:sz w:val="20"/>
-          <w:szCs w:val="20"/>
-          <w:shd w:val="clear" w:color="auto" w:fill="FFFFFF"/>
-        </w:rPr>
-        <w:t xml:space="preserve"> Mar. 2019].</w:t>
-      </w:r>
-    </w:p>
-    <w:p>
-      <w:pPr>
-        <w:rPr>
-          <w:rFonts w:cstheme="minorHAnsi"/>
-          <w:i/>
-        </w:rPr>
-      </w:pPr>
-      <w:r>
-        <w:rPr>
-          <w:rFonts w:cstheme="minorHAnsi"/>
-          <w:i/>
-          <w:color w:val="000000"/>
-          <w:sz w:val="20"/>
+          <w:sz w:val="18"/>
           <w:szCs w:val="20"/>
           <w:shd w:val="clear" w:color="auto" w:fill="FFFFFF"/>
         </w:rPr>
@@ -13079,7 +14557,7 @@
           <w:i/>
           <w:iCs/>
           <w:color w:val="000000"/>
-          <w:sz w:val="20"/>
+          <w:sz w:val="18"/>
           <w:szCs w:val="20"/>
           <w:shd w:val="clear" w:color="auto" w:fill="FFFFFF"/>
         </w:rPr>
@@ -13090,7 +14568,7 @@
           <w:rFonts w:cstheme="minorHAnsi"/>
           <w:i/>
           <w:color w:val="000000"/>
-          <w:sz w:val="20"/>
+          <w:sz w:val="18"/>
           <w:szCs w:val="20"/>
           <w:shd w:val="clear" w:color="auto" w:fill="FFFFFF"/>
         </w:rPr>
@@ -13102,7 +14580,7 @@
             <w:rStyle w:val="Hyperlink"/>
             <w:rFonts w:cstheme="minorHAnsi"/>
             <w:i/>
-            <w:sz w:val="20"/>
+            <w:sz w:val="18"/>
             <w:szCs w:val="20"/>
             <w:shd w:val="clear" w:color="auto" w:fill="FFFFFF"/>
           </w:rPr>
@@ -13114,7 +14592,7 @@
           <w:rFonts w:cstheme="minorHAnsi"/>
           <w:i/>
           <w:color w:val="000000"/>
-          <w:sz w:val="20"/>
+          <w:sz w:val="18"/>
           <w:szCs w:val="20"/>
           <w:shd w:val="clear" w:color="auto" w:fill="FFFFFF"/>
         </w:rPr>
@@ -13142,14 +14620,14 @@
         <w:rPr>
           <w:rFonts w:cstheme="minorHAnsi"/>
           <w:i/>
-          <w:sz w:val="20"/>
+          <w:sz w:val="18"/>
         </w:rPr>
       </w:pPr>
       <w:r>
         <w:rPr>
           <w:rFonts w:cstheme="minorHAnsi"/>
           <w:i/>
-          <w:sz w:val="20"/>
+          <w:sz w:val="18"/>
           <w:shd w:val="clear" w:color="auto" w:fill="FFFFFF"/>
         </w:rPr>
         <w:t>YouTube. (2015). </w:t>
@@ -13159,7 +14637,7 @@
           <w:rFonts w:cstheme="minorHAnsi"/>
           <w:i/>
           <w:iCs/>
-          <w:sz w:val="20"/>
+          <w:sz w:val="18"/>
           <w:shd w:val="clear" w:color="auto" w:fill="FFFFFF"/>
         </w:rPr>
         <w:t>Unreal Engine 4: RTS Tutorial Series</w:t>
@@ -13168,10 +14646,28 @@
         <w:rPr>
           <w:rFonts w:cstheme="minorHAnsi"/>
           <w:i/>
-          <w:sz w:val="20"/>
+          <w:sz w:val="18"/>
           <w:shd w:val="clear" w:color="auto" w:fill="FFFFFF"/>
         </w:rPr>
-        <w:t xml:space="preserve">. [online] Available at: </w:t>
+        <w:t>. [online] Available at:</w:t>
+      </w:r>
+      <w:r>
+        <w:rPr>
+          <w:rFonts w:cstheme="minorHAnsi"/>
+          <w:i/>
+          <w:sz w:val="18"/>
+          <w:shd w:val="clear" w:color="auto" w:fill="FFFFFF"/>
+        </w:rPr>
+        <w:br/>
+      </w:r>
+      <w:r>
+        <w:rPr>
+          <w:rFonts w:cstheme="minorHAnsi"/>
+          <w:i/>
+          <w:sz w:val="18"/>
+          <w:shd w:val="clear" w:color="auto" w:fill="FFFFFF"/>
+        </w:rPr>
+        <w:t xml:space="preserve"> </w:t>
       </w:r>
       <w:hyperlink r:id="rId17" w:history="1">
         <w:r>
@@ -13179,7 +14675,7 @@
             <w:rStyle w:val="Hyperlink"/>
             <w:rFonts w:cstheme="minorHAnsi"/>
             <w:i/>
-            <w:sz w:val="20"/>
+            <w:sz w:val="18"/>
             <w:shd w:val="clear" w:color="auto" w:fill="FFFFFF"/>
           </w:rPr>
           <w:t>https://www.youtube.com/watch?v=FZK5T-vAVFA&amp;list=PLDnygpcOYwFW2XtNyiandrLDG__OAZs7Q</w:t>
@@ -13189,7 +14685,7 @@
         <w:rPr>
           <w:rFonts w:cstheme="minorHAnsi"/>
           <w:i/>
-          <w:sz w:val="20"/>
+          <w:sz w:val="18"/>
           <w:shd w:val="clear" w:color="auto" w:fill="FFFFFF"/>
         </w:rPr>
         <w:t xml:space="preserve"> [Accessed 23 Feb. 2019].</w:t>
@@ -13214,7 +14710,7 @@
           <w:rFonts w:cstheme="minorHAnsi"/>
           <w:i/>
           <w:color w:val="000000"/>
-          <w:sz w:val="20"/>
+          <w:sz w:val="18"/>
           <w:szCs w:val="20"/>
           <w:shd w:val="clear" w:color="auto" w:fill="FFFFFF"/>
         </w:rPr>
@@ -13223,7 +14719,7 @@
         <w:rPr>
           <w:rFonts w:cstheme="minorHAnsi"/>
           <w:color w:val="000000"/>
-          <w:sz w:val="20"/>
+          <w:sz w:val="18"/>
           <w:szCs w:val="20"/>
           <w:shd w:val="clear" w:color="auto" w:fill="FFFFFF"/>
         </w:rPr>
@@ -13234,22 +14730,11 @@
           <w:rFonts w:cstheme="minorHAnsi"/>
           <w:i/>
           <w:color w:val="000000"/>
-          <w:sz w:val="20"/>
+          <w:sz w:val="18"/>
           <w:szCs w:val="20"/>
           <w:shd w:val="clear" w:color="auto" w:fill="FFFFFF"/>
         </w:rPr>
-        <w:t xml:space="preserve"> </w:t>
-      </w:r>
-      <w:r>
-        <w:rPr>
-          <w:rFonts w:cstheme="minorHAnsi"/>
-          <w:i/>
-          <w:color w:val="000000"/>
-          <w:sz w:val="20"/>
-          <w:szCs w:val="20"/>
-          <w:shd w:val="clear" w:color="auto" w:fill="FFFFFF"/>
-        </w:rPr>
-        <w:t>En.wikipedia.org. (2019). </w:t>
+        <w:t xml:space="preserve"> En.wikipedia.org. (2019). </w:t>
       </w:r>
       <w:r>
         <w:rPr>
@@ -13257,54 +14742,18 @@
           <w:i/>
           <w:iCs/>
           <w:color w:val="000000"/>
-          <w:sz w:val="20"/>
+          <w:sz w:val="18"/>
           <w:szCs w:val="20"/>
           <w:shd w:val="clear" w:color="auto" w:fill="FFFFFF"/>
         </w:rPr>
-        <w:t xml:space="preserve">Warcraft: Orcs </w:t>
-      </w:r>
-      <w:r>
-        <w:rPr>
-          <w:rFonts w:cstheme="minorHAnsi"/>
-          <w:i/>
-          <w:iCs/>
-          <w:color w:val="000000"/>
-          <w:sz w:val="20"/>
-          <w:szCs w:val="20"/>
-          <w:shd w:val="clear" w:color="auto" w:fill="FFFFFF"/>
-        </w:rPr>
-        <w:t>&amp;</w:t>
-      </w:r>
-      <w:r>
-        <w:rPr>
-          <w:rFonts w:cstheme="minorHAnsi"/>
-          <w:i/>
-          <w:iCs/>
-          <w:color w:val="000000"/>
-          <w:sz w:val="20"/>
-          <w:szCs w:val="20"/>
-          <w:shd w:val="clear" w:color="auto" w:fill="FFFFFF"/>
-        </w:rPr>
-        <w:t xml:space="preserve"> Humans</w:t>
-      </w:r>
-      <w:r>
-        <w:rPr>
-          <w:rFonts w:cstheme="minorHAnsi"/>
-          <w:i/>
-          <w:iCs/>
-          <w:color w:val="000000"/>
-          <w:sz w:val="20"/>
-          <w:szCs w:val="20"/>
-          <w:shd w:val="clear" w:color="auto" w:fill="FFFFFF"/>
-        </w:rPr>
-        <w:t xml:space="preserve"> (1994)</w:t>
+        <w:t>Warcraft: Orcs &amp; Humans (1994)</w:t>
       </w:r>
       <w:r>
         <w:rPr>
           <w:rFonts w:cstheme="minorHAnsi"/>
           <w:i/>
           <w:color w:val="000000"/>
-          <w:sz w:val="20"/>
+          <w:sz w:val="18"/>
           <w:szCs w:val="20"/>
           <w:shd w:val="clear" w:color="auto" w:fill="FFFFFF"/>
         </w:rPr>
@@ -13316,7 +14765,7 @@
             <w:rStyle w:val="Hyperlink"/>
             <w:rFonts w:cstheme="minorHAnsi"/>
             <w:i/>
-            <w:sz w:val="20"/>
+            <w:sz w:val="18"/>
             <w:szCs w:val="20"/>
             <w:shd w:val="clear" w:color="auto" w:fill="FFFFFF"/>
           </w:rPr>
@@ -13328,7 +14777,7 @@
           <w:rFonts w:cstheme="minorHAnsi"/>
           <w:i/>
           <w:color w:val="000000"/>
-          <w:sz w:val="20"/>
+          <w:sz w:val="18"/>
           <w:szCs w:val="20"/>
           <w:shd w:val="clear" w:color="auto" w:fill="FFFFFF"/>
         </w:rPr>
@@ -13341,7 +14790,7 @@
           <w:rFonts w:cstheme="minorHAnsi"/>
           <w:i/>
           <w:color w:val="000000"/>
-          <w:sz w:val="20"/>
+          <w:sz w:val="18"/>
           <w:szCs w:val="20"/>
           <w:shd w:val="clear" w:color="auto" w:fill="FFFFFF"/>
         </w:rPr>
@@ -13350,7 +14799,7 @@
         <w:rPr>
           <w:rFonts w:cstheme="minorHAnsi"/>
           <w:color w:val="000000"/>
-          <w:sz w:val="20"/>
+          <w:sz w:val="18"/>
           <w:szCs w:val="20"/>
           <w:shd w:val="clear" w:color="auto" w:fill="FFFFFF"/>
         </w:rPr>
@@ -13361,7 +14810,7 @@
           <w:rFonts w:cstheme="minorHAnsi"/>
           <w:i/>
           <w:color w:val="000000"/>
-          <w:sz w:val="20"/>
+          <w:sz w:val="18"/>
           <w:szCs w:val="20"/>
           <w:shd w:val="clear" w:color="auto" w:fill="FFFFFF"/>
         </w:rPr>
@@ -13373,7 +14822,7 @@
           <w:i/>
           <w:iCs/>
           <w:color w:val="000000"/>
-          <w:sz w:val="20"/>
+          <w:sz w:val="18"/>
           <w:szCs w:val="20"/>
           <w:shd w:val="clear" w:color="auto" w:fill="FFFFFF"/>
         </w:rPr>
@@ -13384,7 +14833,7 @@
           <w:rFonts w:cstheme="minorHAnsi"/>
           <w:i/>
           <w:color w:val="000000"/>
-          <w:sz w:val="20"/>
+          <w:sz w:val="18"/>
           <w:szCs w:val="20"/>
           <w:shd w:val="clear" w:color="auto" w:fill="FFFFFF"/>
         </w:rPr>
@@ -13396,7 +14845,7 @@
             <w:rStyle w:val="Hyperlink"/>
             <w:rFonts w:cstheme="minorHAnsi"/>
             <w:i/>
-            <w:sz w:val="20"/>
+            <w:sz w:val="18"/>
             <w:szCs w:val="20"/>
             <w:shd w:val="clear" w:color="auto" w:fill="FFFFFF"/>
           </w:rPr>
@@ -13408,7 +14857,7 @@
           <w:rFonts w:cstheme="minorHAnsi"/>
           <w:i/>
           <w:color w:val="000000"/>
-          <w:sz w:val="20"/>
+          <w:sz w:val="18"/>
           <w:szCs w:val="20"/>
           <w:shd w:val="clear" w:color="auto" w:fill="FFFFFF"/>
         </w:rPr>
@@ -13420,13 +14869,14 @@
         <w:rPr>
           <w:rFonts w:cstheme="minorHAnsi"/>
           <w:i/>
+          <w:sz w:val="20"/>
         </w:rPr>
       </w:pPr>
       <w:r>
         <w:rPr>
           <w:rFonts w:cstheme="minorHAnsi"/>
           <w:color w:val="000000"/>
-          <w:sz w:val="20"/>
+          <w:sz w:val="18"/>
           <w:szCs w:val="20"/>
           <w:shd w:val="clear" w:color="auto" w:fill="FFFFFF"/>
         </w:rPr>
@@ -13437,7 +14887,7 @@
           <w:rFonts w:cstheme="minorHAnsi"/>
           <w:i/>
           <w:color w:val="000000"/>
-          <w:sz w:val="20"/>
+          <w:sz w:val="18"/>
           <w:szCs w:val="20"/>
           <w:shd w:val="clear" w:color="auto" w:fill="FFFFFF"/>
         </w:rPr>
@@ -13449,7 +14899,7 @@
           <w:i/>
           <w:iCs/>
           <w:color w:val="000000"/>
-          <w:sz w:val="20"/>
+          <w:sz w:val="18"/>
           <w:szCs w:val="20"/>
           <w:shd w:val="clear" w:color="auto" w:fill="FFFFFF"/>
         </w:rPr>
@@ -13460,7 +14910,7 @@
           <w:rFonts w:cstheme="minorHAnsi"/>
           <w:i/>
           <w:color w:val="000000"/>
-          <w:sz w:val="20"/>
+          <w:sz w:val="18"/>
           <w:szCs w:val="20"/>
           <w:shd w:val="clear" w:color="auto" w:fill="FFFFFF"/>
         </w:rPr>
@@ -13472,7 +14922,7 @@
             <w:rStyle w:val="Hyperlink"/>
             <w:rFonts w:cstheme="minorHAnsi"/>
             <w:i/>
-            <w:sz w:val="20"/>
+            <w:sz w:val="18"/>
             <w:szCs w:val="20"/>
             <w:shd w:val="clear" w:color="auto" w:fill="FFFFFF"/>
           </w:rPr>
@@ -13484,7 +14934,7 @@
           <w:rFonts w:cstheme="minorHAnsi"/>
           <w:i/>
           <w:color w:val="000000"/>
-          <w:sz w:val="20"/>
+          <w:sz w:val="18"/>
           <w:szCs w:val="20"/>
           <w:shd w:val="clear" w:color="auto" w:fill="FFFFFF"/>
         </w:rPr>
@@ -13510,17 +14960,27 @@
           <w:rFonts w:cstheme="minorHAnsi"/>
           <w:i/>
           <w:color w:val="000000"/>
-          <w:sz w:val="20"/>
+          <w:sz w:val="18"/>
           <w:szCs w:val="20"/>
           <w:shd w:val="clear" w:color="auto" w:fill="FFFFFF"/>
         </w:rPr>
       </w:pPr>
+      <w:r>
+        <w:rPr>
+          <w:rFonts w:cstheme="minorHAnsi"/>
+          <w:color w:val="000000"/>
+          <w:sz w:val="18"/>
+          <w:szCs w:val="20"/>
+          <w:shd w:val="clear" w:color="auto" w:fill="FFFFFF"/>
+        </w:rPr>
+        <w:t xml:space="preserve">[1] </w:t>
+      </w:r>
       <w:r>
         <w:rPr>
           <w:rFonts w:cstheme="minorHAnsi"/>
           <w:i/>
           <w:color w:val="000000"/>
-          <w:sz w:val="20"/>
+          <w:sz w:val="18"/>
           <w:szCs w:val="20"/>
           <w:shd w:val="clear" w:color="auto" w:fill="FFFFFF"/>
         </w:rPr>
@@ -13532,7 +14992,7 @@
           <w:i/>
           <w:iCs/>
           <w:color w:val="000000"/>
-          <w:sz w:val="20"/>
+          <w:sz w:val="18"/>
           <w:szCs w:val="20"/>
           <w:shd w:val="clear" w:color="auto" w:fill="FFFFFF"/>
         </w:rPr>
@@ -13543,11 +15003,22 @@
           <w:rFonts w:cstheme="minorHAnsi"/>
           <w:i/>
           <w:color w:val="000000"/>
-          <w:sz w:val="20"/>
+          <w:sz w:val="18"/>
           <w:szCs w:val="20"/>
           <w:shd w:val="clear" w:color="auto" w:fill="FFFFFF"/>
         </w:rPr>
         <w:t xml:space="preserve">. [online] Available at: </w:t>
+      </w:r>
+      <w:r>
+        <w:rPr>
+          <w:rFonts w:cstheme="minorHAnsi"/>
+          <w:i/>
+          <w:color w:val="000000"/>
+          <w:sz w:val="18"/>
+          <w:szCs w:val="20"/>
+          <w:shd w:val="clear" w:color="auto" w:fill="FFFFFF"/>
+        </w:rPr>
+        <w:br/>
       </w:r>
       <w:hyperlink r:id="rId21" w:history="1">
         <w:r>
@@ -13555,7 +15026,7 @@
             <w:rStyle w:val="Hyperlink"/>
             <w:rFonts w:cstheme="minorHAnsi"/>
             <w:i/>
-            <w:sz w:val="20"/>
+            <w:sz w:val="18"/>
             <w:szCs w:val="20"/>
             <w:shd w:val="clear" w:color="auto" w:fill="FFFFFF"/>
           </w:rPr>
@@ -13567,7 +15038,7 @@
           <w:rFonts w:cstheme="minorHAnsi"/>
           <w:i/>
           <w:color w:val="000000"/>
-          <w:sz w:val="20"/>
+          <w:sz w:val="18"/>
           <w:szCs w:val="20"/>
           <w:shd w:val="clear" w:color="auto" w:fill="FFFFFF"/>
         </w:rPr>
@@ -13578,7 +15049,7 @@
           <w:rFonts w:cstheme="minorHAnsi"/>
           <w:i/>
           <w:color w:val="000000"/>
-          <w:sz w:val="20"/>
+          <w:sz w:val="18"/>
           <w:szCs w:val="20"/>
           <w:shd w:val="clear" w:color="auto" w:fill="FFFFFF"/>
         </w:rPr>
@@ -13589,7 +15060,7 @@
           <w:rFonts w:cstheme="minorHAnsi"/>
           <w:i/>
           <w:color w:val="000000"/>
-          <w:sz w:val="20"/>
+          <w:sz w:val="18"/>
           <w:szCs w:val="20"/>
           <w:shd w:val="clear" w:color="auto" w:fill="FFFFFF"/>
         </w:rPr>
@@ -13602,43 +15073,31 @@
           <w:rFonts w:cstheme="minorHAnsi"/>
           <w:i/>
           <w:color w:val="000000"/>
-          <w:sz w:val="20"/>
+          <w:sz w:val="18"/>
           <w:szCs w:val="20"/>
           <w:shd w:val="clear" w:color="auto" w:fill="FFFFFF"/>
         </w:rPr>
       </w:pPr>
+      <w:r>
+        <w:rPr>
+          <w:rFonts w:cstheme="minorHAnsi"/>
+          <w:color w:val="000000"/>
+          <w:sz w:val="18"/>
+          <w:szCs w:val="20"/>
+          <w:shd w:val="clear" w:color="auto" w:fill="FFFFFF"/>
+        </w:rPr>
+        <w:t xml:space="preserve">[2] </w:t>
+      </w:r>
       <w:r>
         <w:rPr>
           <w:rFonts w:cstheme="minorHAnsi"/>
           <w:i/>
           <w:color w:val="000000"/>
-          <w:sz w:val="20"/>
+          <w:sz w:val="18"/>
           <w:szCs w:val="20"/>
           <w:shd w:val="clear" w:color="auto" w:fill="FFFFFF"/>
         </w:rPr>
-        <w:t>Visual Studio. (201</w:t>
-      </w:r>
-      <w:r>
-        <w:rPr>
-          <w:rFonts w:cstheme="minorHAnsi"/>
-          <w:i/>
-          <w:color w:val="000000"/>
-          <w:sz w:val="20"/>
-          <w:szCs w:val="20"/>
-          <w:shd w:val="clear" w:color="auto" w:fill="FFFFFF"/>
-        </w:rPr>
-        <w:t>7</w:t>
-      </w:r>
-      <w:r>
-        <w:rPr>
-          <w:rFonts w:cstheme="minorHAnsi"/>
-          <w:i/>
-          <w:color w:val="000000"/>
-          <w:sz w:val="20"/>
-          <w:szCs w:val="20"/>
-          <w:shd w:val="clear" w:color="auto" w:fill="FFFFFF"/>
-        </w:rPr>
-        <w:t>). </w:t>
+        <w:t>Visual Studio. (2017). </w:t>
       </w:r>
       <w:r>
         <w:rPr>
@@ -13646,7 +15105,7 @@
           <w:i/>
           <w:iCs/>
           <w:color w:val="000000"/>
-          <w:sz w:val="20"/>
+          <w:sz w:val="18"/>
           <w:szCs w:val="20"/>
           <w:shd w:val="clear" w:color="auto" w:fill="FFFFFF"/>
         </w:rPr>
@@ -13657,7 +15116,7 @@
           <w:rFonts w:cstheme="minorHAnsi"/>
           <w:i/>
           <w:color w:val="000000"/>
-          <w:sz w:val="20"/>
+          <w:sz w:val="18"/>
           <w:szCs w:val="20"/>
           <w:shd w:val="clear" w:color="auto" w:fill="FFFFFF"/>
         </w:rPr>
@@ -13669,7 +15128,7 @@
             <w:rStyle w:val="Hyperlink"/>
             <w:rFonts w:cstheme="minorHAnsi"/>
             <w:i/>
-            <w:sz w:val="20"/>
+            <w:sz w:val="18"/>
             <w:szCs w:val="20"/>
             <w:shd w:val="clear" w:color="auto" w:fill="FFFFFF"/>
           </w:rPr>
@@ -13681,7 +15140,7 @@
           <w:rFonts w:cstheme="minorHAnsi"/>
           <w:i/>
           <w:color w:val="000000"/>
-          <w:sz w:val="20"/>
+          <w:sz w:val="18"/>
           <w:szCs w:val="20"/>
           <w:shd w:val="clear" w:color="auto" w:fill="FFFFFF"/>
         </w:rPr>
@@ -13694,17 +15153,27 @@
           <w:rFonts w:cstheme="minorHAnsi"/>
           <w:i/>
           <w:color w:val="000000"/>
-          <w:sz w:val="20"/>
+          <w:sz w:val="18"/>
           <w:szCs w:val="20"/>
           <w:shd w:val="clear" w:color="auto" w:fill="FFFFFF"/>
         </w:rPr>
       </w:pPr>
+      <w:r>
+        <w:rPr>
+          <w:rFonts w:cstheme="minorHAnsi"/>
+          <w:color w:val="000000"/>
+          <w:sz w:val="18"/>
+          <w:szCs w:val="20"/>
+          <w:shd w:val="clear" w:color="auto" w:fill="FFFFFF"/>
+        </w:rPr>
+        <w:t xml:space="preserve">[3] </w:t>
+      </w:r>
       <w:r>
         <w:rPr>
           <w:rFonts w:cstheme="minorHAnsi"/>
           <w:i/>
           <w:color w:val="000000"/>
-          <w:sz w:val="20"/>
+          <w:sz w:val="18"/>
           <w:szCs w:val="20"/>
           <w:shd w:val="clear" w:color="auto" w:fill="FFFFFF"/>
         </w:rPr>
@@ -13716,7 +15185,7 @@
           <w:rFonts w:cstheme="minorHAnsi"/>
           <w:i/>
           <w:color w:val="000000"/>
-          <w:sz w:val="20"/>
+          <w:sz w:val="18"/>
           <w:szCs w:val="20"/>
           <w:shd w:val="clear" w:color="auto" w:fill="FFFFFF"/>
         </w:rPr>
@@ -13728,7 +15197,7 @@
           <w:rFonts w:cstheme="minorHAnsi"/>
           <w:i/>
           <w:color w:val="000000"/>
-          <w:sz w:val="20"/>
+          <w:sz w:val="18"/>
           <w:szCs w:val="20"/>
           <w:shd w:val="clear" w:color="auto" w:fill="FFFFFF"/>
         </w:rPr>
@@ -13740,7 +15209,7 @@
           <w:i/>
           <w:iCs/>
           <w:color w:val="000000"/>
-          <w:sz w:val="20"/>
+          <w:sz w:val="18"/>
           <w:szCs w:val="20"/>
           <w:shd w:val="clear" w:color="auto" w:fill="FFFFFF"/>
         </w:rPr>
@@ -13751,7 +15220,7 @@
           <w:rFonts w:cstheme="minorHAnsi"/>
           <w:i/>
           <w:color w:val="000000"/>
-          <w:sz w:val="20"/>
+          <w:sz w:val="18"/>
           <w:szCs w:val="20"/>
           <w:shd w:val="clear" w:color="auto" w:fill="FFFFFF"/>
         </w:rPr>
@@ -13763,7 +15232,7 @@
             <w:rStyle w:val="Hyperlink"/>
             <w:rFonts w:cstheme="minorHAnsi"/>
             <w:i/>
-            <w:sz w:val="20"/>
+            <w:sz w:val="18"/>
             <w:szCs w:val="20"/>
             <w:shd w:val="clear" w:color="auto" w:fill="FFFFFF"/>
           </w:rPr>
@@ -13775,7 +15244,7 @@
           <w:rFonts w:cstheme="minorHAnsi"/>
           <w:i/>
           <w:color w:val="000000"/>
-          <w:sz w:val="20"/>
+          <w:sz w:val="18"/>
           <w:szCs w:val="20"/>
           <w:shd w:val="clear" w:color="auto" w:fill="FFFFFF"/>
         </w:rPr>
@@ -13786,7 +15255,7 @@
           <w:rFonts w:cstheme="minorHAnsi"/>
           <w:i/>
           <w:color w:val="000000"/>
-          <w:sz w:val="20"/>
+          <w:sz w:val="18"/>
           <w:szCs w:val="20"/>
           <w:shd w:val="clear" w:color="auto" w:fill="FFFFFF"/>
         </w:rPr>
@@ -13797,7 +15266,7 @@
           <w:rFonts w:cstheme="minorHAnsi"/>
           <w:i/>
           <w:color w:val="000000"/>
-          <w:sz w:val="20"/>
+          <w:sz w:val="18"/>
           <w:szCs w:val="20"/>
           <w:shd w:val="clear" w:color="auto" w:fill="FFFFFF"/>
         </w:rPr>
@@ -13808,7 +15277,7 @@
           <w:rFonts w:cstheme="minorHAnsi"/>
           <w:i/>
           <w:color w:val="000000"/>
-          <w:sz w:val="20"/>
+          <w:sz w:val="18"/>
           <w:szCs w:val="20"/>
           <w:shd w:val="clear" w:color="auto" w:fill="FFFFFF"/>
         </w:rPr>
@@ -13819,7 +15288,7 @@
           <w:rFonts w:cstheme="minorHAnsi"/>
           <w:i/>
           <w:color w:val="000000"/>
-          <w:sz w:val="20"/>
+          <w:sz w:val="18"/>
           <w:szCs w:val="20"/>
           <w:shd w:val="clear" w:color="auto" w:fill="FFFFFF"/>
         </w:rPr>
@@ -13832,22 +15301,31 @@
           <w:rFonts w:cstheme="minorHAnsi"/>
           <w:i/>
           <w:color w:val="000000"/>
-          <w:sz w:val="20"/>
+          <w:sz w:val="18"/>
           <w:szCs w:val="20"/>
           <w:shd w:val="clear" w:color="auto" w:fill="FFFFFF"/>
         </w:rPr>
       </w:pPr>
+      <w:r>
+        <w:rPr>
+          <w:rFonts w:cstheme="minorHAnsi"/>
+          <w:color w:val="000000"/>
+          <w:sz w:val="18"/>
+          <w:szCs w:val="20"/>
+          <w:shd w:val="clear" w:color="auto" w:fill="FFFFFF"/>
+        </w:rPr>
+        <w:t xml:space="preserve">[4] </w:t>
+      </w:r>
       <w:proofErr w:type="spellStart"/>
       <w:r>
         <w:rPr>
           <w:rFonts w:cstheme="minorHAnsi"/>
           <w:i/>
           <w:color w:val="000000"/>
-          <w:sz w:val="20"/>
+          <w:sz w:val="18"/>
           <w:szCs w:val="20"/>
           <w:shd w:val="clear" w:color="auto" w:fill="FFFFFF"/>
         </w:rPr>
-        <w:lastRenderedPageBreak/>
         <w:t>Wiegers</w:t>
       </w:r>
       <w:proofErr w:type="spellEnd"/>
@@ -13856,7 +15334,7 @@
           <w:rFonts w:cstheme="minorHAnsi"/>
           <w:i/>
           <w:color w:val="000000"/>
-          <w:sz w:val="20"/>
+          <w:sz w:val="18"/>
           <w:szCs w:val="20"/>
           <w:shd w:val="clear" w:color="auto" w:fill="FFFFFF"/>
         </w:rPr>
@@ -13867,7 +15345,7 @@
           <w:rFonts w:cstheme="minorHAnsi"/>
           <w:i/>
           <w:color w:val="000000"/>
-          <w:sz w:val="20"/>
+          <w:sz w:val="18"/>
           <w:szCs w:val="20"/>
           <w:shd w:val="clear" w:color="auto" w:fill="FFFFFF"/>
         </w:rPr>
@@ -13879,7 +15357,7 @@
             <w:rStyle w:val="Hyperlink"/>
             <w:rFonts w:cstheme="minorHAnsi"/>
             <w:i/>
-            <w:sz w:val="20"/>
+            <w:sz w:val="18"/>
             <w:szCs w:val="20"/>
             <w:shd w:val="clear" w:color="auto" w:fill="FFFFFF"/>
           </w:rPr>
@@ -13891,7 +15369,7 @@
           <w:rFonts w:cstheme="minorHAnsi"/>
           <w:i/>
           <w:color w:val="000000"/>
-          <w:sz w:val="20"/>
+          <w:sz w:val="18"/>
           <w:szCs w:val="20"/>
           <w:shd w:val="clear" w:color="auto" w:fill="FFFFFF"/>
         </w:rPr>
@@ -13900,18 +15378,115 @@
     </w:p>
     <w:p>
       <w:pPr>
-        <w:spacing w:line="360" w:lineRule="auto"/>
         <w:rPr>
           <w:rFonts w:cstheme="minorHAnsi"/>
           <w:i/>
-        </w:rPr>
-      </w:pPr>
+          <w:sz w:val="20"/>
+        </w:rPr>
+      </w:pPr>
+      <w:r>
+        <w:rPr>
+          <w:rFonts w:cstheme="minorHAnsi"/>
+          <w:color w:val="000000"/>
+          <w:sz w:val="18"/>
+          <w:szCs w:val="20"/>
+          <w:shd w:val="clear" w:color="auto" w:fill="FFFFFF"/>
+        </w:rPr>
+        <w:t xml:space="preserve">[5] </w:t>
+      </w:r>
       <w:r>
         <w:rPr>
           <w:rFonts w:cstheme="minorHAnsi"/>
           <w:i/>
-        </w:rPr>
-        <w:br w:type="page"/>
+          <w:color w:val="000000"/>
+          <w:sz w:val="18"/>
+          <w:szCs w:val="20"/>
+          <w:shd w:val="clear" w:color="auto" w:fill="FFFFFF"/>
+        </w:rPr>
+        <w:t>Cse.msu.edu. (2009). </w:t>
+      </w:r>
+      <w:proofErr w:type="spellStart"/>
+      <w:r>
+        <w:rPr>
+          <w:rFonts w:cstheme="minorHAnsi"/>
+          <w:i/>
+          <w:iCs/>
+          <w:color w:val="000000"/>
+          <w:sz w:val="18"/>
+          <w:szCs w:val="20"/>
+          <w:shd w:val="clear" w:color="auto" w:fill="FFFFFF"/>
+        </w:rPr>
+        <w:t>Pg</w:t>
+      </w:r>
+      <w:proofErr w:type="spellEnd"/>
+      <w:r>
+        <w:rPr>
+          <w:rFonts w:cstheme="minorHAnsi"/>
+          <w:i/>
+          <w:iCs/>
+          <w:color w:val="000000"/>
+          <w:sz w:val="18"/>
+          <w:szCs w:val="20"/>
+          <w:shd w:val="clear" w:color="auto" w:fill="FFFFFF"/>
+        </w:rPr>
+        <w:t xml:space="preserve"> 23, 5.3.2</w:t>
+      </w:r>
+      <w:r>
+        <w:rPr>
+          <w:rFonts w:cstheme="minorHAnsi"/>
+          <w:i/>
+          <w:color w:val="000000"/>
+          <w:sz w:val="18"/>
+          <w:szCs w:val="20"/>
+          <w:shd w:val="clear" w:color="auto" w:fill="FFFFFF"/>
+        </w:rPr>
+        <w:t>. [online] Available at:</w:t>
+      </w:r>
+      <w:r>
+        <w:rPr>
+          <w:rFonts w:cstheme="minorHAnsi"/>
+          <w:i/>
+          <w:color w:val="000000"/>
+          <w:sz w:val="18"/>
+          <w:szCs w:val="20"/>
+          <w:shd w:val="clear" w:color="auto" w:fill="FFFFFF"/>
+        </w:rPr>
+        <w:br/>
+      </w:r>
+      <w:r>
+        <w:rPr>
+          <w:rFonts w:cstheme="minorHAnsi"/>
+          <w:i/>
+          <w:color w:val="000000"/>
+          <w:sz w:val="18"/>
+          <w:szCs w:val="20"/>
+          <w:shd w:val="clear" w:color="auto" w:fill="FFFFFF"/>
+        </w:rPr>
+        <w:t xml:space="preserve"> </w:t>
+      </w:r>
+      <w:hyperlink r:id="rId25" w:history="1">
+        <w:r>
+          <w:rPr>
+            <w:rStyle w:val="Hyperlink"/>
+            <w:rFonts w:cstheme="minorHAnsi"/>
+            <w:i/>
+            <w:sz w:val="18"/>
+            <w:szCs w:val="20"/>
+            <w:shd w:val="clear" w:color="auto" w:fill="FFFFFF"/>
+          </w:rPr>
+          <w:t>http://www.cse.msu.edu/~cse870/IEEEXplore-SRS-template.pdf</w:t>
+        </w:r>
+      </w:hyperlink>
+      <w:r>
+        <w:rPr>
+          <w:rFonts w:cstheme="minorHAnsi"/>
+          <w:i/>
+          <w:color w:val="000000"/>
+          <w:sz w:val="18"/>
+          <w:szCs w:val="20"/>
+          <w:shd w:val="clear" w:color="auto" w:fill="FFFFFF"/>
+        </w:rPr>
+        <w:t xml:space="preserve"> [Accessed 10 Apr. 2019].</w:t>
       </w:r>
     </w:p>
     <w:p>
@@ -14041,7 +15616,7 @@
                           <pic:cNvPicPr/>
                         </pic:nvPicPr>
                         <pic:blipFill>
-                          <a:blip r:embed="rId25">
+                          <a:blip r:embed="rId26">
                             <a:extLst>
                               <a:ext uri="{28A0092B-C50C-407E-A947-70E740481C1C}">
                                 <a14:useLocalDpi xmlns:a14="http://schemas.microsoft.com/office/drawing/2010/main" val="0"/>
@@ -14144,7 +15719,7 @@
                           <pic:cNvPicPr/>
                         </pic:nvPicPr>
                         <pic:blipFill>
-                          <a:blip r:embed="rId26">
+                          <a:blip r:embed="rId27">
                             <a:extLst>
                               <a:ext uri="{28A0092B-C50C-407E-A947-70E740481C1C}">
                                 <a14:useLocalDpi xmlns:a14="http://schemas.microsoft.com/office/drawing/2010/main" val="0"/>
@@ -14201,9 +15776,9 @@
       </w:pPr>
     </w:p>
     <w:sectPr>
-      <w:footerReference w:type="default" r:id="rId27"/>
-      <w:headerReference w:type="first" r:id="rId28"/>
-      <w:footerReference w:type="first" r:id="rId29"/>
+      <w:footerReference w:type="default" r:id="rId28"/>
+      <w:headerReference w:type="first" r:id="rId29"/>
+      <w:footerReference w:type="first" r:id="rId30"/>
       <w:pgSz w:w="16838" w:h="11906" w:orient="landscape" w:code="9"/>
       <w:pgMar w:top="1440" w:right="1440" w:bottom="1440" w:left="1440" w:header="709" w:footer="709" w:gutter="0"/>
       <w:cols w:space="708"/>
@@ -15258,9 +16833,9 @@
     </w:lvl>
   </w:abstractNum>
   <w:abstractNum w:abstractNumId="1" w15:restartNumberingAfterBreak="0">
-    <w:nsid w:val="0C5B2C88"/>
+    <w:nsid w:val="0763025D"/>
     <w:multiLevelType w:val="hybridMultilevel"/>
-    <w:tmpl w:val="1A7C80F2"/>
+    <w:tmpl w:val="CE68F448"/>
     <w:lvl w:ilvl="0" w:tplc="08090005">
       <w:start w:val="1"/>
       <w:numFmt w:val="bullet"/>
@@ -15371,9 +16946,9 @@
     </w:lvl>
   </w:abstractNum>
   <w:abstractNum w:abstractNumId="2" w15:restartNumberingAfterBreak="0">
-    <w:nsid w:val="0D7E5298"/>
+    <w:nsid w:val="0C5B2C88"/>
     <w:multiLevelType w:val="hybridMultilevel"/>
-    <w:tmpl w:val="D160CE02"/>
+    <w:tmpl w:val="1A7C80F2"/>
     <w:lvl w:ilvl="0" w:tplc="08090005">
       <w:start w:val="1"/>
       <w:numFmt w:val="bullet"/>
@@ -15484,16 +17059,16 @@
     </w:lvl>
   </w:abstractNum>
   <w:abstractNum w:abstractNumId="3" w15:restartNumberingAfterBreak="0">
-    <w:nsid w:val="108C7E8A"/>
+    <w:nsid w:val="0D7E5298"/>
     <w:multiLevelType w:val="hybridMultilevel"/>
-    <w:tmpl w:val="72C68722"/>
+    <w:tmpl w:val="D160CE02"/>
     <w:lvl w:ilvl="0" w:tplc="08090005">
       <w:start w:val="1"/>
       <w:numFmt w:val="bullet"/>
       <w:lvlText w:val=""/>
       <w:lvlJc w:val="left"/>
       <w:pPr>
-        <w:ind w:left="1440" w:hanging="360"/>
+        <w:ind w:left="720" w:hanging="360"/>
       </w:pPr>
       <w:rPr>
         <w:rFonts w:ascii="Wingdings" w:hAnsi="Wingdings" w:hint="default"/>
@@ -15505,7 +17080,7 @@
       <w:lvlText w:val="o"/>
       <w:lvlJc w:val="left"/>
       <w:pPr>
-        <w:ind w:left="2160" w:hanging="360"/>
+        <w:ind w:left="1440" w:hanging="360"/>
       </w:pPr>
       <w:rPr>
         <w:rFonts w:ascii="Courier New" w:hAnsi="Courier New" w:cs="Courier New" w:hint="default"/>
@@ -15517,7 +17092,7 @@
       <w:lvlText w:val=""/>
       <w:lvlJc w:val="left"/>
       <w:pPr>
-        <w:ind w:left="2880" w:hanging="360"/>
+        <w:ind w:left="2160" w:hanging="360"/>
       </w:pPr>
       <w:rPr>
         <w:rFonts w:ascii="Wingdings" w:hAnsi="Wingdings" w:hint="default"/>
@@ -15529,7 +17104,7 @@
       <w:lvlText w:val=""/>
       <w:lvlJc w:val="left"/>
       <w:pPr>
-        <w:ind w:left="3600" w:hanging="360"/>
+        <w:ind w:left="2880" w:hanging="360"/>
       </w:pPr>
       <w:rPr>
         <w:rFonts w:ascii="Symbol" w:hAnsi="Symbol" w:hint="default"/>
@@ -15541,7 +17116,7 @@
       <w:lvlText w:val="o"/>
       <w:lvlJc w:val="left"/>
       <w:pPr>
-        <w:ind w:left="4320" w:hanging="360"/>
+        <w:ind w:left="3600" w:hanging="360"/>
       </w:pPr>
       <w:rPr>
         <w:rFonts w:ascii="Courier New" w:hAnsi="Courier New" w:cs="Courier New" w:hint="default"/>
@@ -15553,7 +17128,7 @@
       <w:lvlText w:val=""/>
       <w:lvlJc w:val="left"/>
       <w:pPr>
-        <w:ind w:left="5040" w:hanging="360"/>
+        <w:ind w:left="4320" w:hanging="360"/>
       </w:pPr>
       <w:rPr>
         <w:rFonts w:ascii="Wingdings" w:hAnsi="Wingdings" w:hint="default"/>
@@ -15565,7 +17140,7 @@
       <w:lvlText w:val=""/>
       <w:lvlJc w:val="left"/>
       <w:pPr>
-        <w:ind w:left="5760" w:hanging="360"/>
+        <w:ind w:left="5040" w:hanging="360"/>
       </w:pPr>
       <w:rPr>
         <w:rFonts w:ascii="Symbol" w:hAnsi="Symbol" w:hint="default"/>
@@ -15577,7 +17152,7 @@
       <w:lvlText w:val="o"/>
       <w:lvlJc w:val="left"/>
       <w:pPr>
-        <w:ind w:left="6480" w:hanging="360"/>
+        <w:ind w:left="5760" w:hanging="360"/>
       </w:pPr>
       <w:rPr>
         <w:rFonts w:ascii="Courier New" w:hAnsi="Courier New" w:cs="Courier New" w:hint="default"/>
@@ -15589,7 +17164,7 @@
       <w:lvlText w:val=""/>
       <w:lvlJc w:val="left"/>
       <w:pPr>
-        <w:ind w:left="7200" w:hanging="360"/>
+        <w:ind w:left="6480" w:hanging="360"/>
       </w:pPr>
       <w:rPr>
         <w:rFonts w:ascii="Wingdings" w:hAnsi="Wingdings" w:hint="default"/>
@@ -15597,16 +17172,16 @@
     </w:lvl>
   </w:abstractNum>
   <w:abstractNum w:abstractNumId="4" w15:restartNumberingAfterBreak="0">
-    <w:nsid w:val="2B1F6CB5"/>
+    <w:nsid w:val="108C7E8A"/>
     <w:multiLevelType w:val="hybridMultilevel"/>
-    <w:tmpl w:val="75329EBA"/>
+    <w:tmpl w:val="72C68722"/>
     <w:lvl w:ilvl="0" w:tplc="08090005">
       <w:start w:val="1"/>
       <w:numFmt w:val="bullet"/>
       <w:lvlText w:val=""/>
       <w:lvlJc w:val="left"/>
       <w:pPr>
-        <w:ind w:left="720" w:hanging="360"/>
+        <w:ind w:left="1440" w:hanging="360"/>
       </w:pPr>
       <w:rPr>
         <w:rFonts w:ascii="Wingdings" w:hAnsi="Wingdings" w:hint="default"/>
@@ -15618,7 +17193,7 @@
       <w:lvlText w:val="o"/>
       <w:lvlJc w:val="left"/>
       <w:pPr>
-        <w:ind w:left="1440" w:hanging="360"/>
+        <w:ind w:left="2160" w:hanging="360"/>
       </w:pPr>
       <w:rPr>
         <w:rFonts w:ascii="Courier New" w:hAnsi="Courier New" w:cs="Courier New" w:hint="default"/>
@@ -15630,7 +17205,7 @@
       <w:lvlText w:val=""/>
       <w:lvlJc w:val="left"/>
       <w:pPr>
-        <w:ind w:left="2160" w:hanging="360"/>
+        <w:ind w:left="2880" w:hanging="360"/>
       </w:pPr>
       <w:rPr>
         <w:rFonts w:ascii="Wingdings" w:hAnsi="Wingdings" w:hint="default"/>
@@ -15642,7 +17217,7 @@
       <w:lvlText w:val=""/>
       <w:lvlJc w:val="left"/>
       <w:pPr>
-        <w:ind w:left="2880" w:hanging="360"/>
+        <w:ind w:left="3600" w:hanging="360"/>
       </w:pPr>
       <w:rPr>
         <w:rFonts w:ascii="Symbol" w:hAnsi="Symbol" w:hint="default"/>
@@ -15654,7 +17229,7 @@
       <w:lvlText w:val="o"/>
       <w:lvlJc w:val="left"/>
       <w:pPr>
-        <w:ind w:left="3600" w:hanging="360"/>
+        <w:ind w:left="4320" w:hanging="360"/>
       </w:pPr>
       <w:rPr>
         <w:rFonts w:ascii="Courier New" w:hAnsi="Courier New" w:cs="Courier New" w:hint="default"/>
@@ -15666,7 +17241,7 @@
       <w:lvlText w:val=""/>
       <w:lvlJc w:val="left"/>
       <w:pPr>
-        <w:ind w:left="4320" w:hanging="360"/>
+        <w:ind w:left="5040" w:hanging="360"/>
       </w:pPr>
       <w:rPr>
         <w:rFonts w:ascii="Wingdings" w:hAnsi="Wingdings" w:hint="default"/>
@@ -15678,7 +17253,7 @@
       <w:lvlText w:val=""/>
       <w:lvlJc w:val="left"/>
       <w:pPr>
-        <w:ind w:left="5040" w:hanging="360"/>
+        <w:ind w:left="5760" w:hanging="360"/>
       </w:pPr>
       <w:rPr>
         <w:rFonts w:ascii="Symbol" w:hAnsi="Symbol" w:hint="default"/>
@@ -15690,7 +17265,7 @@
       <w:lvlText w:val="o"/>
       <w:lvlJc w:val="left"/>
       <w:pPr>
-        <w:ind w:left="5760" w:hanging="360"/>
+        <w:ind w:left="6480" w:hanging="360"/>
       </w:pPr>
       <w:rPr>
         <w:rFonts w:ascii="Courier New" w:hAnsi="Courier New" w:cs="Courier New" w:hint="default"/>
@@ -15702,7 +17277,7 @@
       <w:lvlText w:val=""/>
       <w:lvlJc w:val="left"/>
       <w:pPr>
-        <w:ind w:left="6480" w:hanging="360"/>
+        <w:ind w:left="7200" w:hanging="360"/>
       </w:pPr>
       <w:rPr>
         <w:rFonts w:ascii="Wingdings" w:hAnsi="Wingdings" w:hint="default"/>
@@ -15710,9 +17285,9 @@
     </w:lvl>
   </w:abstractNum>
   <w:abstractNum w:abstractNumId="5" w15:restartNumberingAfterBreak="0">
-    <w:nsid w:val="34060BB5"/>
+    <w:nsid w:val="23AB18F1"/>
     <w:multiLevelType w:val="hybridMultilevel"/>
-    <w:tmpl w:val="B69E5BC2"/>
+    <w:tmpl w:val="267000B6"/>
     <w:lvl w:ilvl="0" w:tplc="08090005">
       <w:start w:val="1"/>
       <w:numFmt w:val="bullet"/>
@@ -15823,16 +17398,16 @@
     </w:lvl>
   </w:abstractNum>
   <w:abstractNum w:abstractNumId="6" w15:restartNumberingAfterBreak="0">
-    <w:nsid w:val="365C158A"/>
+    <w:nsid w:val="29EA2201"/>
     <w:multiLevelType w:val="hybridMultilevel"/>
-    <w:tmpl w:val="0E5898C0"/>
+    <w:tmpl w:val="4FAABDE0"/>
     <w:lvl w:ilvl="0" w:tplc="08090005">
       <w:start w:val="1"/>
       <w:numFmt w:val="bullet"/>
       <w:lvlText w:val=""/>
       <w:lvlJc w:val="left"/>
       <w:pPr>
-        <w:ind w:left="1440" w:hanging="360"/>
+        <w:ind w:left="720" w:hanging="360"/>
       </w:pPr>
       <w:rPr>
         <w:rFonts w:ascii="Wingdings" w:hAnsi="Wingdings" w:hint="default"/>
@@ -15844,7 +17419,7 @@
       <w:lvlText w:val="o"/>
       <w:lvlJc w:val="left"/>
       <w:pPr>
-        <w:ind w:left="2160" w:hanging="360"/>
+        <w:ind w:left="1440" w:hanging="360"/>
       </w:pPr>
       <w:rPr>
         <w:rFonts w:ascii="Courier New" w:hAnsi="Courier New" w:cs="Courier New" w:hint="default"/>
@@ -15856,7 +17431,7 @@
       <w:lvlText w:val=""/>
       <w:lvlJc w:val="left"/>
       <w:pPr>
-        <w:ind w:left="2880" w:hanging="360"/>
+        <w:ind w:left="2160" w:hanging="360"/>
       </w:pPr>
       <w:rPr>
         <w:rFonts w:ascii="Wingdings" w:hAnsi="Wingdings" w:hint="default"/>
@@ -15868,7 +17443,7 @@
       <w:lvlText w:val=""/>
       <w:lvlJc w:val="left"/>
       <w:pPr>
-        <w:ind w:left="3600" w:hanging="360"/>
+        <w:ind w:left="2880" w:hanging="360"/>
       </w:pPr>
       <w:rPr>
         <w:rFonts w:ascii="Symbol" w:hAnsi="Symbol" w:hint="default"/>
@@ -15880,7 +17455,7 @@
       <w:lvlText w:val="o"/>
       <w:lvlJc w:val="left"/>
       <w:pPr>
-        <w:ind w:left="4320" w:hanging="360"/>
+        <w:ind w:left="3600" w:hanging="360"/>
       </w:pPr>
       <w:rPr>
         <w:rFonts w:ascii="Courier New" w:hAnsi="Courier New" w:cs="Courier New" w:hint="default"/>
@@ -15892,7 +17467,7 @@
       <w:lvlText w:val=""/>
       <w:lvlJc w:val="left"/>
       <w:pPr>
-        <w:ind w:left="5040" w:hanging="360"/>
+        <w:ind w:left="4320" w:hanging="360"/>
       </w:pPr>
       <w:rPr>
         <w:rFonts w:ascii="Wingdings" w:hAnsi="Wingdings" w:hint="default"/>
@@ -15904,7 +17479,7 @@
       <w:lvlText w:val=""/>
       <w:lvlJc w:val="left"/>
       <w:pPr>
-        <w:ind w:left="5760" w:hanging="360"/>
+        <w:ind w:left="5040" w:hanging="360"/>
       </w:pPr>
       <w:rPr>
         <w:rFonts w:ascii="Symbol" w:hAnsi="Symbol" w:hint="default"/>
@@ -15916,7 +17491,7 @@
       <w:lvlText w:val="o"/>
       <w:lvlJc w:val="left"/>
       <w:pPr>
-        <w:ind w:left="6480" w:hanging="360"/>
+        <w:ind w:left="5760" w:hanging="360"/>
       </w:pPr>
       <w:rPr>
         <w:rFonts w:ascii="Courier New" w:hAnsi="Courier New" w:cs="Courier New" w:hint="default"/>
@@ -15928,7 +17503,7 @@
       <w:lvlText w:val=""/>
       <w:lvlJc w:val="left"/>
       <w:pPr>
-        <w:ind w:left="7200" w:hanging="360"/>
+        <w:ind w:left="6480" w:hanging="360"/>
       </w:pPr>
       <w:rPr>
         <w:rFonts w:ascii="Wingdings" w:hAnsi="Wingdings" w:hint="default"/>
@@ -15936,16 +17511,16 @@
     </w:lvl>
   </w:abstractNum>
   <w:abstractNum w:abstractNumId="7" w15:restartNumberingAfterBreak="0">
-    <w:nsid w:val="3CB23DE5"/>
+    <w:nsid w:val="2B1F6CB5"/>
     <w:multiLevelType w:val="hybridMultilevel"/>
-    <w:tmpl w:val="9B823208"/>
+    <w:tmpl w:val="75329EBA"/>
     <w:lvl w:ilvl="0" w:tplc="08090005">
       <w:start w:val="1"/>
       <w:numFmt w:val="bullet"/>
       <w:lvlText w:val=""/>
       <w:lvlJc w:val="left"/>
       <w:pPr>
-        <w:ind w:left="1440" w:hanging="360"/>
+        <w:ind w:left="720" w:hanging="360"/>
       </w:pPr>
       <w:rPr>
         <w:rFonts w:ascii="Wingdings" w:hAnsi="Wingdings" w:hint="default"/>
@@ -15957,7 +17532,7 @@
       <w:lvlText w:val="o"/>
       <w:lvlJc w:val="left"/>
       <w:pPr>
-        <w:ind w:left="2160" w:hanging="360"/>
+        <w:ind w:left="1440" w:hanging="360"/>
       </w:pPr>
       <w:rPr>
         <w:rFonts w:ascii="Courier New" w:hAnsi="Courier New" w:cs="Courier New" w:hint="default"/>
@@ -15969,7 +17544,7 @@
       <w:lvlText w:val=""/>
       <w:lvlJc w:val="left"/>
       <w:pPr>
-        <w:ind w:left="2880" w:hanging="360"/>
+        <w:ind w:left="2160" w:hanging="360"/>
       </w:pPr>
       <w:rPr>
         <w:rFonts w:ascii="Wingdings" w:hAnsi="Wingdings" w:hint="default"/>
@@ -15981,7 +17556,7 @@
       <w:lvlText w:val=""/>
       <w:lvlJc w:val="left"/>
       <w:pPr>
-        <w:ind w:left="3600" w:hanging="360"/>
+        <w:ind w:left="2880" w:hanging="360"/>
       </w:pPr>
       <w:rPr>
         <w:rFonts w:ascii="Symbol" w:hAnsi="Symbol" w:hint="default"/>
@@ -15993,7 +17568,7 @@
       <w:lvlText w:val="o"/>
       <w:lvlJc w:val="left"/>
       <w:pPr>
-        <w:ind w:left="4320" w:hanging="360"/>
+        <w:ind w:left="3600" w:hanging="360"/>
       </w:pPr>
       <w:rPr>
         <w:rFonts w:ascii="Courier New" w:hAnsi="Courier New" w:cs="Courier New" w:hint="default"/>
@@ -16005,7 +17580,7 @@
       <w:lvlText w:val=""/>
       <w:lvlJc w:val="left"/>
       <w:pPr>
-        <w:ind w:left="5040" w:hanging="360"/>
+        <w:ind w:left="4320" w:hanging="360"/>
       </w:pPr>
       <w:rPr>
         <w:rFonts w:ascii="Wingdings" w:hAnsi="Wingdings" w:hint="default"/>
@@ -16017,7 +17592,7 @@
       <w:lvlText w:val=""/>
       <w:lvlJc w:val="left"/>
       <w:pPr>
-        <w:ind w:left="5760" w:hanging="360"/>
+        <w:ind w:left="5040" w:hanging="360"/>
       </w:pPr>
       <w:rPr>
         <w:rFonts w:ascii="Symbol" w:hAnsi="Symbol" w:hint="default"/>
@@ -16029,7 +17604,7 @@
       <w:lvlText w:val="o"/>
       <w:lvlJc w:val="left"/>
       <w:pPr>
-        <w:ind w:left="6480" w:hanging="360"/>
+        <w:ind w:left="5760" w:hanging="360"/>
       </w:pPr>
       <w:rPr>
         <w:rFonts w:ascii="Courier New" w:hAnsi="Courier New" w:cs="Courier New" w:hint="default"/>
@@ -16041,7 +17616,7 @@
       <w:lvlText w:val=""/>
       <w:lvlJc w:val="left"/>
       <w:pPr>
-        <w:ind w:left="7200" w:hanging="360"/>
+        <w:ind w:left="6480" w:hanging="360"/>
       </w:pPr>
       <w:rPr>
         <w:rFonts w:ascii="Wingdings" w:hAnsi="Wingdings" w:hint="default"/>
@@ -16049,6 +17624,345 @@
     </w:lvl>
   </w:abstractNum>
   <w:abstractNum w:abstractNumId="8" w15:restartNumberingAfterBreak="0">
+    <w:nsid w:val="34060BB5"/>
+    <w:multiLevelType w:val="hybridMultilevel"/>
+    <w:tmpl w:val="B69E5BC2"/>
+    <w:lvl w:ilvl="0" w:tplc="08090005">
+      <w:start w:val="1"/>
+      <w:numFmt w:val="bullet"/>
+      <w:lvlText w:val=""/>
+      <w:lvlJc w:val="left"/>
+      <w:pPr>
+        <w:ind w:left="720" w:hanging="360"/>
+      </w:pPr>
+      <w:rPr>
+        <w:rFonts w:ascii="Wingdings" w:hAnsi="Wingdings" w:hint="default"/>
+      </w:rPr>
+    </w:lvl>
+    <w:lvl w:ilvl="1" w:tplc="08090003" w:tentative="1">
+      <w:start w:val="1"/>
+      <w:numFmt w:val="bullet"/>
+      <w:lvlText w:val="o"/>
+      <w:lvlJc w:val="left"/>
+      <w:pPr>
+        <w:ind w:left="1440" w:hanging="360"/>
+      </w:pPr>
+      <w:rPr>
+        <w:rFonts w:ascii="Courier New" w:hAnsi="Courier New" w:cs="Courier New" w:hint="default"/>
+      </w:rPr>
+    </w:lvl>
+    <w:lvl w:ilvl="2" w:tplc="08090005" w:tentative="1">
+      <w:start w:val="1"/>
+      <w:numFmt w:val="bullet"/>
+      <w:lvlText w:val=""/>
+      <w:lvlJc w:val="left"/>
+      <w:pPr>
+        <w:ind w:left="2160" w:hanging="360"/>
+      </w:pPr>
+      <w:rPr>
+        <w:rFonts w:ascii="Wingdings" w:hAnsi="Wingdings" w:hint="default"/>
+      </w:rPr>
+    </w:lvl>
+    <w:lvl w:ilvl="3" w:tplc="08090001" w:tentative="1">
+      <w:start w:val="1"/>
+      <w:numFmt w:val="bullet"/>
+      <w:lvlText w:val=""/>
+      <w:lvlJc w:val="left"/>
+      <w:pPr>
+        <w:ind w:left="2880" w:hanging="360"/>
+      </w:pPr>
+      <w:rPr>
+        <w:rFonts w:ascii="Symbol" w:hAnsi="Symbol" w:hint="default"/>
+      </w:rPr>
+    </w:lvl>
+    <w:lvl w:ilvl="4" w:tplc="08090003" w:tentative="1">
+      <w:start w:val="1"/>
+      <w:numFmt w:val="bullet"/>
+      <w:lvlText w:val="o"/>
+      <w:lvlJc w:val="left"/>
+      <w:pPr>
+        <w:ind w:left="3600" w:hanging="360"/>
+      </w:pPr>
+      <w:rPr>
+        <w:rFonts w:ascii="Courier New" w:hAnsi="Courier New" w:cs="Courier New" w:hint="default"/>
+      </w:rPr>
+    </w:lvl>
+    <w:lvl w:ilvl="5" w:tplc="08090005" w:tentative="1">
+      <w:start w:val="1"/>
+      <w:numFmt w:val="bullet"/>
+      <w:lvlText w:val=""/>
+      <w:lvlJc w:val="left"/>
+      <w:pPr>
+        <w:ind w:left="4320" w:hanging="360"/>
+      </w:pPr>
+      <w:rPr>
+        <w:rFonts w:ascii="Wingdings" w:hAnsi="Wingdings" w:hint="default"/>
+      </w:rPr>
+    </w:lvl>
+    <w:lvl w:ilvl="6" w:tplc="08090001" w:tentative="1">
+      <w:start w:val="1"/>
+      <w:numFmt w:val="bullet"/>
+      <w:lvlText w:val=""/>
+      <w:lvlJc w:val="left"/>
+      <w:pPr>
+        <w:ind w:left="5040" w:hanging="360"/>
+      </w:pPr>
+      <w:rPr>
+        <w:rFonts w:ascii="Symbol" w:hAnsi="Symbol" w:hint="default"/>
+      </w:rPr>
+    </w:lvl>
+    <w:lvl w:ilvl="7" w:tplc="08090003" w:tentative="1">
+      <w:start w:val="1"/>
+      <w:numFmt w:val="bullet"/>
+      <w:lvlText w:val="o"/>
+      <w:lvlJc w:val="left"/>
+      <w:pPr>
+        <w:ind w:left="5760" w:hanging="360"/>
+      </w:pPr>
+      <w:rPr>
+        <w:rFonts w:ascii="Courier New" w:hAnsi="Courier New" w:cs="Courier New" w:hint="default"/>
+      </w:rPr>
+    </w:lvl>
+    <w:lvl w:ilvl="8" w:tplc="08090005" w:tentative="1">
+      <w:start w:val="1"/>
+      <w:numFmt w:val="bullet"/>
+      <w:lvlText w:val=""/>
+      <w:lvlJc w:val="left"/>
+      <w:pPr>
+        <w:ind w:left="6480" w:hanging="360"/>
+      </w:pPr>
+      <w:rPr>
+        <w:rFonts w:ascii="Wingdings" w:hAnsi="Wingdings" w:hint="default"/>
+      </w:rPr>
+    </w:lvl>
+  </w:abstractNum>
+  <w:abstractNum w:abstractNumId="9" w15:restartNumberingAfterBreak="0">
+    <w:nsid w:val="365C158A"/>
+    <w:multiLevelType w:val="hybridMultilevel"/>
+    <w:tmpl w:val="0E5898C0"/>
+    <w:lvl w:ilvl="0" w:tplc="08090005">
+      <w:start w:val="1"/>
+      <w:numFmt w:val="bullet"/>
+      <w:lvlText w:val=""/>
+      <w:lvlJc w:val="left"/>
+      <w:pPr>
+        <w:ind w:left="1440" w:hanging="360"/>
+      </w:pPr>
+      <w:rPr>
+        <w:rFonts w:ascii="Wingdings" w:hAnsi="Wingdings" w:hint="default"/>
+      </w:rPr>
+    </w:lvl>
+    <w:lvl w:ilvl="1" w:tplc="08090003" w:tentative="1">
+      <w:start w:val="1"/>
+      <w:numFmt w:val="bullet"/>
+      <w:lvlText w:val="o"/>
+      <w:lvlJc w:val="left"/>
+      <w:pPr>
+        <w:ind w:left="2160" w:hanging="360"/>
+      </w:pPr>
+      <w:rPr>
+        <w:rFonts w:ascii="Courier New" w:hAnsi="Courier New" w:cs="Courier New" w:hint="default"/>
+      </w:rPr>
+    </w:lvl>
+    <w:lvl w:ilvl="2" w:tplc="08090005" w:tentative="1">
+      <w:start w:val="1"/>
+      <w:numFmt w:val="bullet"/>
+      <w:lvlText w:val=""/>
+      <w:lvlJc w:val="left"/>
+      <w:pPr>
+        <w:ind w:left="2880" w:hanging="360"/>
+      </w:pPr>
+      <w:rPr>
+        <w:rFonts w:ascii="Wingdings" w:hAnsi="Wingdings" w:hint="default"/>
+      </w:rPr>
+    </w:lvl>
+    <w:lvl w:ilvl="3" w:tplc="08090001" w:tentative="1">
+      <w:start w:val="1"/>
+      <w:numFmt w:val="bullet"/>
+      <w:lvlText w:val=""/>
+      <w:lvlJc w:val="left"/>
+      <w:pPr>
+        <w:ind w:left="3600" w:hanging="360"/>
+      </w:pPr>
+      <w:rPr>
+        <w:rFonts w:ascii="Symbol" w:hAnsi="Symbol" w:hint="default"/>
+      </w:rPr>
+    </w:lvl>
+    <w:lvl w:ilvl="4" w:tplc="08090003" w:tentative="1">
+      <w:start w:val="1"/>
+      <w:numFmt w:val="bullet"/>
+      <w:lvlText w:val="o"/>
+      <w:lvlJc w:val="left"/>
+      <w:pPr>
+        <w:ind w:left="4320" w:hanging="360"/>
+      </w:pPr>
+      <w:rPr>
+        <w:rFonts w:ascii="Courier New" w:hAnsi="Courier New" w:cs="Courier New" w:hint="default"/>
+      </w:rPr>
+    </w:lvl>
+    <w:lvl w:ilvl="5" w:tplc="08090005" w:tentative="1">
+      <w:start w:val="1"/>
+      <w:numFmt w:val="bullet"/>
+      <w:lvlText w:val=""/>
+      <w:lvlJc w:val="left"/>
+      <w:pPr>
+        <w:ind w:left="5040" w:hanging="360"/>
+      </w:pPr>
+      <w:rPr>
+        <w:rFonts w:ascii="Wingdings" w:hAnsi="Wingdings" w:hint="default"/>
+      </w:rPr>
+    </w:lvl>
+    <w:lvl w:ilvl="6" w:tplc="08090001" w:tentative="1">
+      <w:start w:val="1"/>
+      <w:numFmt w:val="bullet"/>
+      <w:lvlText w:val=""/>
+      <w:lvlJc w:val="left"/>
+      <w:pPr>
+        <w:ind w:left="5760" w:hanging="360"/>
+      </w:pPr>
+      <w:rPr>
+        <w:rFonts w:ascii="Symbol" w:hAnsi="Symbol" w:hint="default"/>
+      </w:rPr>
+    </w:lvl>
+    <w:lvl w:ilvl="7" w:tplc="08090003" w:tentative="1">
+      <w:start w:val="1"/>
+      <w:numFmt w:val="bullet"/>
+      <w:lvlText w:val="o"/>
+      <w:lvlJc w:val="left"/>
+      <w:pPr>
+        <w:ind w:left="6480" w:hanging="360"/>
+      </w:pPr>
+      <w:rPr>
+        <w:rFonts w:ascii="Courier New" w:hAnsi="Courier New" w:cs="Courier New" w:hint="default"/>
+      </w:rPr>
+    </w:lvl>
+    <w:lvl w:ilvl="8" w:tplc="08090005" w:tentative="1">
+      <w:start w:val="1"/>
+      <w:numFmt w:val="bullet"/>
+      <w:lvlText w:val=""/>
+      <w:lvlJc w:val="left"/>
+      <w:pPr>
+        <w:ind w:left="7200" w:hanging="360"/>
+      </w:pPr>
+      <w:rPr>
+        <w:rFonts w:ascii="Wingdings" w:hAnsi="Wingdings" w:hint="default"/>
+      </w:rPr>
+    </w:lvl>
+  </w:abstractNum>
+  <w:abstractNum w:abstractNumId="10" w15:restartNumberingAfterBreak="0">
+    <w:nsid w:val="3CB23DE5"/>
+    <w:multiLevelType w:val="hybridMultilevel"/>
+    <w:tmpl w:val="9B823208"/>
+    <w:lvl w:ilvl="0" w:tplc="08090005">
+      <w:start w:val="1"/>
+      <w:numFmt w:val="bullet"/>
+      <w:lvlText w:val=""/>
+      <w:lvlJc w:val="left"/>
+      <w:pPr>
+        <w:ind w:left="1440" w:hanging="360"/>
+      </w:pPr>
+      <w:rPr>
+        <w:rFonts w:ascii="Wingdings" w:hAnsi="Wingdings" w:hint="default"/>
+      </w:rPr>
+    </w:lvl>
+    <w:lvl w:ilvl="1" w:tplc="08090003" w:tentative="1">
+      <w:start w:val="1"/>
+      <w:numFmt w:val="bullet"/>
+      <w:lvlText w:val="o"/>
+      <w:lvlJc w:val="left"/>
+      <w:pPr>
+        <w:ind w:left="2160" w:hanging="360"/>
+      </w:pPr>
+      <w:rPr>
+        <w:rFonts w:ascii="Courier New" w:hAnsi="Courier New" w:cs="Courier New" w:hint="default"/>
+      </w:rPr>
+    </w:lvl>
+    <w:lvl w:ilvl="2" w:tplc="08090005" w:tentative="1">
+      <w:start w:val="1"/>
+      <w:numFmt w:val="bullet"/>
+      <w:lvlText w:val=""/>
+      <w:lvlJc w:val="left"/>
+      <w:pPr>
+        <w:ind w:left="2880" w:hanging="360"/>
+      </w:pPr>
+      <w:rPr>
+        <w:rFonts w:ascii="Wingdings" w:hAnsi="Wingdings" w:hint="default"/>
+      </w:rPr>
+    </w:lvl>
+    <w:lvl w:ilvl="3" w:tplc="08090001" w:tentative="1">
+      <w:start w:val="1"/>
+      <w:numFmt w:val="bullet"/>
+      <w:lvlText w:val=""/>
+      <w:lvlJc w:val="left"/>
+      <w:pPr>
+        <w:ind w:left="3600" w:hanging="360"/>
+      </w:pPr>
+      <w:rPr>
+        <w:rFonts w:ascii="Symbol" w:hAnsi="Symbol" w:hint="default"/>
+      </w:rPr>
+    </w:lvl>
+    <w:lvl w:ilvl="4" w:tplc="08090003" w:tentative="1">
+      <w:start w:val="1"/>
+      <w:numFmt w:val="bullet"/>
+      <w:lvlText w:val="o"/>
+      <w:lvlJc w:val="left"/>
+      <w:pPr>
+        <w:ind w:left="4320" w:hanging="360"/>
+      </w:pPr>
+      <w:rPr>
+        <w:rFonts w:ascii="Courier New" w:hAnsi="Courier New" w:cs="Courier New" w:hint="default"/>
+      </w:rPr>
+    </w:lvl>
+    <w:lvl w:ilvl="5" w:tplc="08090005" w:tentative="1">
+      <w:start w:val="1"/>
+      <w:numFmt w:val="bullet"/>
+      <w:lvlText w:val=""/>
+      <w:lvlJc w:val="left"/>
+      <w:pPr>
+        <w:ind w:left="5040" w:hanging="360"/>
+      </w:pPr>
+      <w:rPr>
+        <w:rFonts w:ascii="Wingdings" w:hAnsi="Wingdings" w:hint="default"/>
+      </w:rPr>
+    </w:lvl>
+    <w:lvl w:ilvl="6" w:tplc="08090001" w:tentative="1">
+      <w:start w:val="1"/>
+      <w:numFmt w:val="bullet"/>
+      <w:lvlText w:val=""/>
+      <w:lvlJc w:val="left"/>
+      <w:pPr>
+        <w:ind w:left="5760" w:hanging="360"/>
+      </w:pPr>
+      <w:rPr>
+        <w:rFonts w:ascii="Symbol" w:hAnsi="Symbol" w:hint="default"/>
+      </w:rPr>
+    </w:lvl>
+    <w:lvl w:ilvl="7" w:tplc="08090003" w:tentative="1">
+      <w:start w:val="1"/>
+      <w:numFmt w:val="bullet"/>
+      <w:lvlText w:val="o"/>
+      <w:lvlJc w:val="left"/>
+      <w:pPr>
+        <w:ind w:left="6480" w:hanging="360"/>
+      </w:pPr>
+      <w:rPr>
+        <w:rFonts w:ascii="Courier New" w:hAnsi="Courier New" w:cs="Courier New" w:hint="default"/>
+      </w:rPr>
+    </w:lvl>
+    <w:lvl w:ilvl="8" w:tplc="08090005" w:tentative="1">
+      <w:start w:val="1"/>
+      <w:numFmt w:val="bullet"/>
+      <w:lvlText w:val=""/>
+      <w:lvlJc w:val="left"/>
+      <w:pPr>
+        <w:ind w:left="7200" w:hanging="360"/>
+      </w:pPr>
+      <w:rPr>
+        <w:rFonts w:ascii="Wingdings" w:hAnsi="Wingdings" w:hint="default"/>
+      </w:rPr>
+    </w:lvl>
+  </w:abstractNum>
+  <w:abstractNum w:abstractNumId="11" w15:restartNumberingAfterBreak="0">
     <w:nsid w:val="421727BC"/>
     <w:multiLevelType w:val="hybridMultilevel"/>
     <w:tmpl w:val="DD28DA74"/>
@@ -16161,7 +18075,7 @@
       </w:rPr>
     </w:lvl>
   </w:abstractNum>
-  <w:abstractNum w:abstractNumId="9" w15:restartNumberingAfterBreak="0">
+  <w:abstractNum w:abstractNumId="12" w15:restartNumberingAfterBreak="0">
     <w:nsid w:val="42876FB7"/>
     <w:multiLevelType w:val="multilevel"/>
     <w:tmpl w:val="03400E4E"/>
@@ -16274,7 +18188,7 @@
       </w:rPr>
     </w:lvl>
   </w:abstractNum>
-  <w:abstractNum w:abstractNumId="10" w15:restartNumberingAfterBreak="0">
+  <w:abstractNum w:abstractNumId="13" w15:restartNumberingAfterBreak="0">
     <w:nsid w:val="455B7B27"/>
     <w:multiLevelType w:val="hybridMultilevel"/>
     <w:tmpl w:val="D3AC2396"/>
@@ -16387,7 +18301,7 @@
       </w:rPr>
     </w:lvl>
   </w:abstractNum>
-  <w:abstractNum w:abstractNumId="11" w15:restartNumberingAfterBreak="0">
+  <w:abstractNum w:abstractNumId="14" w15:restartNumberingAfterBreak="0">
     <w:nsid w:val="47DB586C"/>
     <w:multiLevelType w:val="hybridMultilevel"/>
     <w:tmpl w:val="037C26FA"/>
@@ -16500,7 +18414,120 @@
       </w:rPr>
     </w:lvl>
   </w:abstractNum>
-  <w:abstractNum w:abstractNumId="12" w15:restartNumberingAfterBreak="0">
+  <w:abstractNum w:abstractNumId="15" w15:restartNumberingAfterBreak="0">
+    <w:nsid w:val="5B8A007D"/>
+    <w:multiLevelType w:val="hybridMultilevel"/>
+    <w:tmpl w:val="F8544BF0"/>
+    <w:lvl w:ilvl="0" w:tplc="08090005">
+      <w:start w:val="1"/>
+      <w:numFmt w:val="bullet"/>
+      <w:lvlText w:val=""/>
+      <w:lvlJc w:val="left"/>
+      <w:pPr>
+        <w:ind w:left="720" w:hanging="360"/>
+      </w:pPr>
+      <w:rPr>
+        <w:rFonts w:ascii="Wingdings" w:hAnsi="Wingdings" w:hint="default"/>
+      </w:rPr>
+    </w:lvl>
+    <w:lvl w:ilvl="1" w:tplc="08090003" w:tentative="1">
+      <w:start w:val="1"/>
+      <w:numFmt w:val="bullet"/>
+      <w:lvlText w:val="o"/>
+      <w:lvlJc w:val="left"/>
+      <w:pPr>
+        <w:ind w:left="1440" w:hanging="360"/>
+      </w:pPr>
+      <w:rPr>
+        <w:rFonts w:ascii="Courier New" w:hAnsi="Courier New" w:cs="Courier New" w:hint="default"/>
+      </w:rPr>
+    </w:lvl>
+    <w:lvl w:ilvl="2" w:tplc="08090005" w:tentative="1">
+      <w:start w:val="1"/>
+      <w:numFmt w:val="bullet"/>
+      <w:lvlText w:val=""/>
+      <w:lvlJc w:val="left"/>
+      <w:pPr>
+        <w:ind w:left="2160" w:hanging="360"/>
+      </w:pPr>
+      <w:rPr>
+        <w:rFonts w:ascii="Wingdings" w:hAnsi="Wingdings" w:hint="default"/>
+      </w:rPr>
+    </w:lvl>
+    <w:lvl w:ilvl="3" w:tplc="08090001" w:tentative="1">
+      <w:start w:val="1"/>
+      <w:numFmt w:val="bullet"/>
+      <w:lvlText w:val=""/>
+      <w:lvlJc w:val="left"/>
+      <w:pPr>
+        <w:ind w:left="2880" w:hanging="360"/>
+      </w:pPr>
+      <w:rPr>
+        <w:rFonts w:ascii="Symbol" w:hAnsi="Symbol" w:hint="default"/>
+      </w:rPr>
+    </w:lvl>
+    <w:lvl w:ilvl="4" w:tplc="08090003" w:tentative="1">
+      <w:start w:val="1"/>
+      <w:numFmt w:val="bullet"/>
+      <w:lvlText w:val="o"/>
+      <w:lvlJc w:val="left"/>
+      <w:pPr>
+        <w:ind w:left="3600" w:hanging="360"/>
+      </w:pPr>
+      <w:rPr>
+        <w:rFonts w:ascii="Courier New" w:hAnsi="Courier New" w:cs="Courier New" w:hint="default"/>
+      </w:rPr>
+    </w:lvl>
+    <w:lvl w:ilvl="5" w:tplc="08090005" w:tentative="1">
+      <w:start w:val="1"/>
+      <w:numFmt w:val="bullet"/>
+      <w:lvlText w:val=""/>
+      <w:lvlJc w:val="left"/>
+      <w:pPr>
+        <w:ind w:left="4320" w:hanging="360"/>
+      </w:pPr>
+      <w:rPr>
+        <w:rFonts w:ascii="Wingdings" w:hAnsi="Wingdings" w:hint="default"/>
+      </w:rPr>
+    </w:lvl>
+    <w:lvl w:ilvl="6" w:tplc="08090001" w:tentative="1">
+      <w:start w:val="1"/>
+      <w:numFmt w:val="bullet"/>
+      <w:lvlText w:val=""/>
+      <w:lvlJc w:val="left"/>
+      <w:pPr>
+        <w:ind w:left="5040" w:hanging="360"/>
+      </w:pPr>
+      <w:rPr>
+        <w:rFonts w:ascii="Symbol" w:hAnsi="Symbol" w:hint="default"/>
+      </w:rPr>
+    </w:lvl>
+    <w:lvl w:ilvl="7" w:tplc="08090003" w:tentative="1">
+      <w:start w:val="1"/>
+      <w:numFmt w:val="bullet"/>
+      <w:lvlText w:val="o"/>
+      <w:lvlJc w:val="left"/>
+      <w:pPr>
+        <w:ind w:left="5760" w:hanging="360"/>
+      </w:pPr>
+      <w:rPr>
+        <w:rFonts w:ascii="Courier New" w:hAnsi="Courier New" w:cs="Courier New" w:hint="default"/>
+      </w:rPr>
+    </w:lvl>
+    <w:lvl w:ilvl="8" w:tplc="08090005" w:tentative="1">
+      <w:start w:val="1"/>
+      <w:numFmt w:val="bullet"/>
+      <w:lvlText w:val=""/>
+      <w:lvlJc w:val="left"/>
+      <w:pPr>
+        <w:ind w:left="6480" w:hanging="360"/>
+      </w:pPr>
+      <w:rPr>
+        <w:rFonts w:ascii="Wingdings" w:hAnsi="Wingdings" w:hint="default"/>
+      </w:rPr>
+    </w:lvl>
+  </w:abstractNum>
+  <w:abstractNum w:abstractNumId="16" w15:restartNumberingAfterBreak="0">
     <w:nsid w:val="5C561F6E"/>
     <w:multiLevelType w:val="hybridMultilevel"/>
     <w:tmpl w:val="F604A39E"/>
@@ -16613,7 +18640,7 @@
       </w:rPr>
     </w:lvl>
   </w:abstractNum>
-  <w:abstractNum w:abstractNumId="13" w15:restartNumberingAfterBreak="0">
+  <w:abstractNum w:abstractNumId="17" w15:restartNumberingAfterBreak="0">
     <w:nsid w:val="63B907D1"/>
     <w:multiLevelType w:val="hybridMultilevel"/>
     <w:tmpl w:val="137238F6"/>
@@ -16726,7 +18753,7 @@
       </w:rPr>
     </w:lvl>
   </w:abstractNum>
-  <w:abstractNum w:abstractNumId="14" w15:restartNumberingAfterBreak="0">
+  <w:abstractNum w:abstractNumId="18" w15:restartNumberingAfterBreak="0">
     <w:nsid w:val="71E658DD"/>
     <w:multiLevelType w:val="hybridMultilevel"/>
     <w:tmpl w:val="B6F68DC0"/>
@@ -16839,50 +18866,178 @@
       </w:rPr>
     </w:lvl>
   </w:abstractNum>
+  <w:abstractNum w:abstractNumId="19" w15:restartNumberingAfterBreak="0">
+    <w:nsid w:val="79FC11F8"/>
+    <w:multiLevelType w:val="hybridMultilevel"/>
+    <w:tmpl w:val="FCD89134"/>
+    <w:lvl w:ilvl="0" w:tplc="08090005">
+      <w:start w:val="1"/>
+      <w:numFmt w:val="bullet"/>
+      <w:lvlText w:val=""/>
+      <w:lvlJc w:val="left"/>
+      <w:pPr>
+        <w:ind w:left="720" w:hanging="360"/>
+      </w:pPr>
+      <w:rPr>
+        <w:rFonts w:ascii="Wingdings" w:hAnsi="Wingdings" w:hint="default"/>
+      </w:rPr>
+    </w:lvl>
+    <w:lvl w:ilvl="1" w:tplc="08090003" w:tentative="1">
+      <w:start w:val="1"/>
+      <w:numFmt w:val="bullet"/>
+      <w:lvlText w:val="o"/>
+      <w:lvlJc w:val="left"/>
+      <w:pPr>
+        <w:ind w:left="1440" w:hanging="360"/>
+      </w:pPr>
+      <w:rPr>
+        <w:rFonts w:ascii="Courier New" w:hAnsi="Courier New" w:cs="Courier New" w:hint="default"/>
+      </w:rPr>
+    </w:lvl>
+    <w:lvl w:ilvl="2" w:tplc="08090005" w:tentative="1">
+      <w:start w:val="1"/>
+      <w:numFmt w:val="bullet"/>
+      <w:lvlText w:val=""/>
+      <w:lvlJc w:val="left"/>
+      <w:pPr>
+        <w:ind w:left="2160" w:hanging="360"/>
+      </w:pPr>
+      <w:rPr>
+        <w:rFonts w:ascii="Wingdings" w:hAnsi="Wingdings" w:hint="default"/>
+      </w:rPr>
+    </w:lvl>
+    <w:lvl w:ilvl="3" w:tplc="08090001" w:tentative="1">
+      <w:start w:val="1"/>
+      <w:numFmt w:val="bullet"/>
+      <w:lvlText w:val=""/>
+      <w:lvlJc w:val="left"/>
+      <w:pPr>
+        <w:ind w:left="2880" w:hanging="360"/>
+      </w:pPr>
+      <w:rPr>
+        <w:rFonts w:ascii="Symbol" w:hAnsi="Symbol" w:hint="default"/>
+      </w:rPr>
+    </w:lvl>
+    <w:lvl w:ilvl="4" w:tplc="08090003" w:tentative="1">
+      <w:start w:val="1"/>
+      <w:numFmt w:val="bullet"/>
+      <w:lvlText w:val="o"/>
+      <w:lvlJc w:val="left"/>
+      <w:pPr>
+        <w:ind w:left="3600" w:hanging="360"/>
+      </w:pPr>
+      <w:rPr>
+        <w:rFonts w:ascii="Courier New" w:hAnsi="Courier New" w:cs="Courier New" w:hint="default"/>
+      </w:rPr>
+    </w:lvl>
+    <w:lvl w:ilvl="5" w:tplc="08090005" w:tentative="1">
+      <w:start w:val="1"/>
+      <w:numFmt w:val="bullet"/>
+      <w:lvlText w:val=""/>
+      <w:lvlJc w:val="left"/>
+      <w:pPr>
+        <w:ind w:left="4320" w:hanging="360"/>
+      </w:pPr>
+      <w:rPr>
+        <w:rFonts w:ascii="Wingdings" w:hAnsi="Wingdings" w:hint="default"/>
+      </w:rPr>
+    </w:lvl>
+    <w:lvl w:ilvl="6" w:tplc="08090001" w:tentative="1">
+      <w:start w:val="1"/>
+      <w:numFmt w:val="bullet"/>
+      <w:lvlText w:val=""/>
+      <w:lvlJc w:val="left"/>
+      <w:pPr>
+        <w:ind w:left="5040" w:hanging="360"/>
+      </w:pPr>
+      <w:rPr>
+        <w:rFonts w:ascii="Symbol" w:hAnsi="Symbol" w:hint="default"/>
+      </w:rPr>
+    </w:lvl>
+    <w:lvl w:ilvl="7" w:tplc="08090003" w:tentative="1">
+      <w:start w:val="1"/>
+      <w:numFmt w:val="bullet"/>
+      <w:lvlText w:val="o"/>
+      <w:lvlJc w:val="left"/>
+      <w:pPr>
+        <w:ind w:left="5760" w:hanging="360"/>
+      </w:pPr>
+      <w:rPr>
+        <w:rFonts w:ascii="Courier New" w:hAnsi="Courier New" w:cs="Courier New" w:hint="default"/>
+      </w:rPr>
+    </w:lvl>
+    <w:lvl w:ilvl="8" w:tplc="08090005" w:tentative="1">
+      <w:start w:val="1"/>
+      <w:numFmt w:val="bullet"/>
+      <w:lvlText w:val=""/>
+      <w:lvlJc w:val="left"/>
+      <w:pPr>
+        <w:ind w:left="6480" w:hanging="360"/>
+      </w:pPr>
+      <w:rPr>
+        <w:rFonts w:ascii="Wingdings" w:hAnsi="Wingdings" w:hint="default"/>
+      </w:rPr>
+    </w:lvl>
+  </w:abstractNum>
   <w:num w:numId="1">
+    <w:abstractNumId w:val="12"/>
+  </w:num>
+  <w:num w:numId="2">
+    <w:abstractNumId w:val="11"/>
+  </w:num>
+  <w:num w:numId="3">
+    <w:abstractNumId w:val="16"/>
+  </w:num>
+  <w:num w:numId="4">
+    <w:abstractNumId w:val="4"/>
+  </w:num>
+  <w:num w:numId="5">
+    <w:abstractNumId w:val="13"/>
+  </w:num>
+  <w:num w:numId="6">
+    <w:abstractNumId w:val="10"/>
+  </w:num>
+  <w:num w:numId="7">
     <w:abstractNumId w:val="9"/>
   </w:num>
-  <w:num w:numId="2">
-    <w:abstractNumId w:val="8"/>
-  </w:num>
-  <w:num w:numId="3">
-    <w:abstractNumId w:val="12"/>
-  </w:num>
-  <w:num w:numId="4">
-    <w:abstractNumId w:val="3"/>
-  </w:num>
-  <w:num w:numId="5">
-    <w:abstractNumId w:val="10"/>
-  </w:num>
-  <w:num w:numId="6">
-    <w:abstractNumId w:val="7"/>
-  </w:num>
-  <w:num w:numId="7">
-    <w:abstractNumId w:val="6"/>
-  </w:num>
   <w:num w:numId="8">
-    <w:abstractNumId w:val="13"/>
+    <w:abstractNumId w:val="17"/>
   </w:num>
   <w:num w:numId="9">
-    <w:abstractNumId w:val="1"/>
+    <w:abstractNumId w:val="2"/>
   </w:num>
   <w:num w:numId="10">
-    <w:abstractNumId w:val="11"/>
+    <w:abstractNumId w:val="14"/>
   </w:num>
   <w:num w:numId="11">
-    <w:abstractNumId w:val="14"/>
+    <w:abstractNumId w:val="18"/>
   </w:num>
   <w:num w:numId="12">
-    <w:abstractNumId w:val="4"/>
+    <w:abstractNumId w:val="7"/>
   </w:num>
   <w:num w:numId="13">
     <w:abstractNumId w:val="0"/>
   </w:num>
   <w:num w:numId="14">
+    <w:abstractNumId w:val="8"/>
+  </w:num>
+  <w:num w:numId="15">
+    <w:abstractNumId w:val="3"/>
+  </w:num>
+  <w:num w:numId="16">
+    <w:abstractNumId w:val="1"/>
+  </w:num>
+  <w:num w:numId="17">
+    <w:abstractNumId w:val="6"/>
+  </w:num>
+  <w:num w:numId="18">
+    <w:abstractNumId w:val="15"/>
+  </w:num>
+  <w:num w:numId="19">
     <w:abstractNumId w:val="5"/>
   </w:num>
-  <w:num w:numId="15">
-    <w:abstractNumId w:val="2"/>
+  <w:num w:numId="20">
+    <w:abstractNumId w:val="19"/>
   </w:num>
 </w:numbering>
 </file>
@@ -18011,7 +20166,7 @@
 </file>
 
 <file path=customXml/itemProps1.xml><?xml version="1.0" encoding="utf-8"?>
-<ds:datastoreItem xmlns:ds="http://schemas.openxmlformats.org/officeDocument/2006/customXml" ds:itemID="{96ED376A-6346-4D1D-B3AB-A2713C071049}">
+<ds:datastoreItem xmlns:ds="http://schemas.openxmlformats.org/officeDocument/2006/customXml" ds:itemID="{D5095C02-79BA-493B-A113-58B5620B5FEB}">
   <ds:schemaRefs>
     <ds:schemaRef ds:uri="http://schemas.openxmlformats.org/officeDocument/2006/bibliography"/>
   </ds:schemaRefs>

</xml_diff>

<commit_message>
Report first draft completion
</commit_message>
<xml_diff>
--- a/Gameplay Mechanics Report.docx
+++ b/Gameplay Mechanics Report.docx
@@ -238,7 +238,7 @@
         </w:pBdr>
         <w:spacing w:line="360" w:lineRule="auto"/>
       </w:pPr>
-      <w:bookmarkStart w:id="1" w:name="_Toc7465334"/>
+      <w:bookmarkStart w:id="1" w:name="_Toc7642115"/>
       <w:r>
         <w:lastRenderedPageBreak/>
         <w:t>Document Version</w:t>
@@ -1258,7 +1258,7 @@
         <w:rPr>
           <w:rFonts w:asciiTheme="minorHAnsi" w:eastAsiaTheme="minorHAnsi" w:hAnsiTheme="minorHAnsi" w:cstheme="minorBidi"/>
           <w:color w:val="auto"/>
-          <w:sz w:val="20"/>
+          <w:sz w:val="18"/>
           <w:szCs w:val="22"/>
           <w:lang w:val="en-GB"/>
         </w:rPr>
@@ -1284,12 +1284,12 @@
             </w:pBdr>
             <w:spacing w:line="360" w:lineRule="auto"/>
             <w:rPr>
-              <w:sz w:val="28"/>
+              <w:sz w:val="24"/>
             </w:rPr>
           </w:pPr>
           <w:r>
             <w:rPr>
-              <w:sz w:val="28"/>
+              <w:sz w:val="24"/>
             </w:rPr>
             <w:t>Table of Contents</w:t>
           </w:r>
@@ -1298,7 +1298,7 @@
           <w:pPr>
             <w:spacing w:line="360" w:lineRule="auto"/>
             <w:rPr>
-              <w:sz w:val="20"/>
+              <w:sz w:val="18"/>
               <w:lang w:val="en-US"/>
             </w:rPr>
           </w:pPr>
@@ -1308,6 +1308,7 @@
             <w:pStyle w:val="TOC1"/>
             <w:rPr>
               <w:rFonts w:eastAsiaTheme="minorEastAsia"/>
+              <w:b w:val="0"/>
               <w:sz w:val="20"/>
               <w:lang w:eastAsia="en-GB"/>
             </w:rPr>
@@ -1315,25 +1316,25 @@
           <w:r>
             <w:rPr>
               <w:bCs/>
-              <w:sz w:val="20"/>
+              <w:sz w:val="18"/>
             </w:rPr>
             <w:fldChar w:fldCharType="begin"/>
           </w:r>
           <w:r>
             <w:rPr>
               <w:bCs/>
-              <w:sz w:val="20"/>
+              <w:sz w:val="18"/>
             </w:rPr>
             <w:instrText xml:space="preserve"> TOC \o "1-3" \h \z \u </w:instrText>
           </w:r>
           <w:r>
             <w:rPr>
               <w:bCs/>
-              <w:sz w:val="20"/>
+              <w:sz w:val="18"/>
             </w:rPr>
             <w:fldChar w:fldCharType="separate"/>
           </w:r>
-          <w:hyperlink w:anchor="_Toc7465334" w:history="1">
+          <w:hyperlink w:anchor="_Toc7642115" w:history="1">
             <w:r>
               <w:rPr>
                 <w:rStyle w:val="Hyperlink"/>
@@ -1360,7 +1361,7 @@
                 <w:webHidden/>
                 <w:sz w:val="20"/>
               </w:rPr>
-              <w:instrText xml:space="preserve"> PAGEREF _Toc7465334 \h </w:instrText>
+              <w:instrText xml:space="preserve"> PAGEREF _Toc7642115 \h </w:instrText>
             </w:r>
             <w:r>
               <w:rPr>
@@ -1380,7 +1381,7 @@
                 <w:webHidden/>
                 <w:sz w:val="20"/>
               </w:rPr>
-              <w:t>2</w:t>
+              <w:t>1</w:t>
             </w:r>
             <w:r>
               <w:rPr>
@@ -1396,11 +1397,12 @@
             <w:pStyle w:val="TOC1"/>
             <w:rPr>
               <w:rFonts w:eastAsiaTheme="minorEastAsia"/>
+              <w:b w:val="0"/>
               <w:sz w:val="20"/>
               <w:lang w:eastAsia="en-GB"/>
             </w:rPr>
           </w:pPr>
-          <w:hyperlink w:anchor="_Toc7465335" w:history="1">
+          <w:hyperlink w:anchor="_Toc7642116" w:history="1">
             <w:r>
               <w:rPr>
                 <w:rStyle w:val="Hyperlink"/>
@@ -1427,7 +1429,7 @@
                 <w:webHidden/>
                 <w:sz w:val="20"/>
               </w:rPr>
-              <w:instrText xml:space="preserve"> PAGEREF _Toc7465335 \h </w:instrText>
+              <w:instrText xml:space="preserve"> PAGEREF _Toc7642116 \h </w:instrText>
             </w:r>
             <w:r>
               <w:rPr>
@@ -1463,11 +1465,12 @@
             <w:pStyle w:val="TOC1"/>
             <w:rPr>
               <w:rFonts w:eastAsiaTheme="minorEastAsia"/>
+              <w:b w:val="0"/>
               <w:sz w:val="20"/>
               <w:lang w:eastAsia="en-GB"/>
             </w:rPr>
           </w:pPr>
-          <w:hyperlink w:anchor="_Toc7465336" w:history="1">
+          <w:hyperlink w:anchor="_Toc7642117" w:history="1">
             <w:r>
               <w:rPr>
                 <w:rStyle w:val="Hyperlink"/>
@@ -1494,7 +1497,7 @@
                 <w:webHidden/>
                 <w:sz w:val="20"/>
               </w:rPr>
-              <w:instrText xml:space="preserve"> PAGEREF _Toc7465336 \h </w:instrText>
+              <w:instrText xml:space="preserve"> PAGEREF _Toc7642117 \h </w:instrText>
             </w:r>
             <w:r>
               <w:rPr>
@@ -1539,7 +1542,7 @@
               <w:lang w:eastAsia="en-GB"/>
             </w:rPr>
           </w:pPr>
-          <w:hyperlink w:anchor="_Toc7465337" w:history="1">
+          <w:hyperlink w:anchor="_Toc7642118" w:history="1">
             <w:r>
               <w:rPr>
                 <w:rStyle w:val="Hyperlink"/>
@@ -1587,7 +1590,7 @@
                 <w:webHidden/>
                 <w:sz w:val="20"/>
               </w:rPr>
-              <w:instrText xml:space="preserve"> PAGEREF _Toc7465337 \h </w:instrText>
+              <w:instrText xml:space="preserve"> PAGEREF _Toc7642118 \h </w:instrText>
             </w:r>
             <w:r>
               <w:rPr>
@@ -1635,7 +1638,7 @@
               <w:lang w:eastAsia="en-GB"/>
             </w:rPr>
           </w:pPr>
-          <w:hyperlink w:anchor="_Toc7465338" w:history="1">
+          <w:hyperlink w:anchor="_Toc7642119" w:history="1">
             <w:r>
               <w:rPr>
                 <w:rStyle w:val="Hyperlink"/>
@@ -1666,7 +1669,7 @@
                 <w:webHidden/>
                 <w:sz w:val="20"/>
               </w:rPr>
-              <w:instrText xml:space="preserve"> PAGEREF _Toc7465338 \h </w:instrText>
+              <w:instrText xml:space="preserve"> PAGEREF _Toc7642119 \h </w:instrText>
             </w:r>
             <w:r>
               <w:rPr>
@@ -1714,7 +1717,7 @@
               <w:lang w:eastAsia="en-GB"/>
             </w:rPr>
           </w:pPr>
-          <w:hyperlink w:anchor="_Toc7465339" w:history="1">
+          <w:hyperlink w:anchor="_Toc7642120" w:history="1">
             <w:r>
               <w:rPr>
                 <w:rStyle w:val="Hyperlink"/>
@@ -1745,7 +1748,7 @@
                 <w:webHidden/>
                 <w:sz w:val="20"/>
               </w:rPr>
-              <w:instrText xml:space="preserve"> PAGEREF _Toc7465339 \h </w:instrText>
+              <w:instrText xml:space="preserve"> PAGEREF _Toc7642120 \h </w:instrText>
             </w:r>
             <w:r>
               <w:rPr>
@@ -1793,7 +1796,7 @@
               <w:lang w:eastAsia="en-GB"/>
             </w:rPr>
           </w:pPr>
-          <w:hyperlink w:anchor="_Toc7465340" w:history="1">
+          <w:hyperlink w:anchor="_Toc7642121" w:history="1">
             <w:r>
               <w:rPr>
                 <w:rStyle w:val="Hyperlink"/>
@@ -1824,7 +1827,7 @@
                 <w:webHidden/>
                 <w:sz w:val="20"/>
               </w:rPr>
-              <w:instrText xml:space="preserve"> PAGEREF _Toc7465340 \h </w:instrText>
+              <w:instrText xml:space="preserve"> PAGEREF _Toc7642121 \h </w:instrText>
             </w:r>
             <w:r>
               <w:rPr>
@@ -1872,7 +1875,7 @@
               <w:lang w:eastAsia="en-GB"/>
             </w:rPr>
           </w:pPr>
-          <w:hyperlink w:anchor="_Toc7465341" w:history="1">
+          <w:hyperlink w:anchor="_Toc7642122" w:history="1">
             <w:r>
               <w:rPr>
                 <w:rStyle w:val="Hyperlink"/>
@@ -1903,7 +1906,7 @@
                 <w:webHidden/>
                 <w:sz w:val="20"/>
               </w:rPr>
-              <w:instrText xml:space="preserve"> PAGEREF _Toc7465341 \h </w:instrText>
+              <w:instrText xml:space="preserve"> PAGEREF _Toc7642122 \h </w:instrText>
             </w:r>
             <w:r>
               <w:rPr>
@@ -1952,7 +1955,7 @@
               <w:lang w:eastAsia="en-GB"/>
             </w:rPr>
           </w:pPr>
-          <w:hyperlink w:anchor="_Toc7465342" w:history="1">
+          <w:hyperlink w:anchor="_Toc7642123" w:history="1">
             <w:r>
               <w:rPr>
                 <w:rStyle w:val="Hyperlink"/>
@@ -1976,7 +1979,7 @@
                 <w:noProof/>
                 <w:sz w:val="20"/>
               </w:rPr>
-              <w:t>Product Overview</w:t>
+              <w:t>Overall Description</w:t>
             </w:r>
             <w:r>
               <w:rPr>
@@ -2000,7 +2003,7 @@
                 <w:webHidden/>
                 <w:sz w:val="20"/>
               </w:rPr>
-              <w:instrText xml:space="preserve"> PAGEREF _Toc7465342 \h </w:instrText>
+              <w:instrText xml:space="preserve"> PAGEREF _Toc7642123 \h </w:instrText>
             </w:r>
             <w:r>
               <w:rPr>
@@ -2023,7 +2026,7 @@
                 <w:webHidden/>
                 <w:sz w:val="20"/>
               </w:rPr>
-              <w:t>6</w:t>
+              <w:t>7</w:t>
             </w:r>
             <w:r>
               <w:rPr>
@@ -2048,14 +2051,14 @@
               <w:lang w:eastAsia="en-GB"/>
             </w:rPr>
           </w:pPr>
-          <w:hyperlink w:anchor="_Toc7465343" w:history="1">
+          <w:hyperlink w:anchor="_Toc7642124" w:history="1">
             <w:r>
               <w:rPr>
                 <w:rStyle w:val="Hyperlink"/>
                 <w:noProof/>
                 <w:sz w:val="20"/>
               </w:rPr>
-              <w:t>1.2.1 Overall Function</w:t>
+              <w:t>1.2.1 Product Functions</w:t>
             </w:r>
             <w:r>
               <w:rPr>
@@ -2079,7 +2082,7 @@
                 <w:webHidden/>
                 <w:sz w:val="20"/>
               </w:rPr>
-              <w:instrText xml:space="preserve"> PAGEREF _Toc7465343 \h </w:instrText>
+              <w:instrText xml:space="preserve"> PAGEREF _Toc7642124 \h </w:instrText>
             </w:r>
             <w:r>
               <w:rPr>
@@ -2102,7 +2105,7 @@
                 <w:webHidden/>
                 <w:sz w:val="20"/>
               </w:rPr>
-              <w:t>6</w:t>
+              <w:t>7</w:t>
             </w:r>
             <w:r>
               <w:rPr>
@@ -2127,14 +2130,14 @@
               <w:lang w:eastAsia="en-GB"/>
             </w:rPr>
           </w:pPr>
-          <w:hyperlink w:anchor="_Toc7465344" w:history="1">
+          <w:hyperlink w:anchor="_Toc7642125" w:history="1">
             <w:r>
               <w:rPr>
                 <w:rStyle w:val="Hyperlink"/>
                 <w:noProof/>
                 <w:sz w:val="20"/>
               </w:rPr>
-              <w:t>1.2.2 User Guide</w:t>
+              <w:t>1.2.2 Product Perspective</w:t>
             </w:r>
             <w:r>
               <w:rPr>
@@ -2158,7 +2161,7 @@
                 <w:webHidden/>
                 <w:sz w:val="20"/>
               </w:rPr>
-              <w:instrText xml:space="preserve"> PAGEREF _Toc7465344 \h </w:instrText>
+              <w:instrText xml:space="preserve"> PAGEREF _Toc7642125 \h </w:instrText>
             </w:r>
             <w:r>
               <w:rPr>
@@ -2206,14 +2209,14 @@
               <w:lang w:eastAsia="en-GB"/>
             </w:rPr>
           </w:pPr>
-          <w:hyperlink w:anchor="_Toc7465345" w:history="1">
+          <w:hyperlink w:anchor="_Toc7642126" w:history="1">
             <w:r>
               <w:rPr>
                 <w:rStyle w:val="Hyperlink"/>
                 <w:noProof/>
                 <w:sz w:val="20"/>
               </w:rPr>
-              <w:t>1.2.3 Operating Environment</w:t>
+              <w:t>1.2.3 User Guide</w:t>
             </w:r>
             <w:r>
               <w:rPr>
@@ -2237,7 +2240,7 @@
                 <w:webHidden/>
                 <w:sz w:val="20"/>
               </w:rPr>
-              <w:instrText xml:space="preserve"> PAGEREF _Toc7465345 \h </w:instrText>
+              <w:instrText xml:space="preserve"> PAGEREF _Toc7642126 \h </w:instrText>
             </w:r>
             <w:r>
               <w:rPr>
@@ -2285,14 +2288,14 @@
               <w:lang w:eastAsia="en-GB"/>
             </w:rPr>
           </w:pPr>
-          <w:hyperlink w:anchor="_Toc7465346" w:history="1">
+          <w:hyperlink w:anchor="_Toc7642127" w:history="1">
             <w:r>
               <w:rPr>
                 <w:rStyle w:val="Hyperlink"/>
                 <w:noProof/>
                 <w:sz w:val="20"/>
               </w:rPr>
-              <w:t>1.2.4 Assumptions &amp; Dependencies</w:t>
+              <w:t>1.2.4 Operating Environment</w:t>
             </w:r>
             <w:r>
               <w:rPr>
@@ -2316,7 +2319,165 @@
                 <w:webHidden/>
                 <w:sz w:val="20"/>
               </w:rPr>
-              <w:instrText xml:space="preserve"> PAGEREF _Toc7465346 \h </w:instrText>
+              <w:instrText xml:space="preserve"> PAGEREF _Toc7642127 \h </w:instrText>
+            </w:r>
+            <w:r>
+              <w:rPr>
+                <w:noProof/>
+                <w:webHidden/>
+                <w:sz w:val="20"/>
+              </w:rPr>
+            </w:r>
+            <w:r>
+              <w:rPr>
+                <w:noProof/>
+                <w:webHidden/>
+                <w:sz w:val="20"/>
+              </w:rPr>
+              <w:fldChar w:fldCharType="separate"/>
+            </w:r>
+            <w:r>
+              <w:rPr>
+                <w:noProof/>
+                <w:webHidden/>
+                <w:sz w:val="20"/>
+              </w:rPr>
+              <w:t>7</w:t>
+            </w:r>
+            <w:r>
+              <w:rPr>
+                <w:noProof/>
+                <w:webHidden/>
+                <w:sz w:val="20"/>
+              </w:rPr>
+              <w:fldChar w:fldCharType="end"/>
+            </w:r>
+          </w:hyperlink>
+        </w:p>
+        <w:p>
+          <w:pPr>
+            <w:pStyle w:val="TOC3"/>
+            <w:tabs>
+              <w:tab w:val="right" w:leader="dot" w:pos="9016"/>
+            </w:tabs>
+            <w:rPr>
+              <w:rFonts w:eastAsiaTheme="minorEastAsia"/>
+              <w:noProof/>
+              <w:sz w:val="20"/>
+              <w:lang w:eastAsia="en-GB"/>
+            </w:rPr>
+          </w:pPr>
+          <w:hyperlink w:anchor="_Toc7642128" w:history="1">
+            <w:r>
+              <w:rPr>
+                <w:rStyle w:val="Hyperlink"/>
+                <w:noProof/>
+                <w:sz w:val="20"/>
+              </w:rPr>
+              <w:t>1.2.5 Assumptions &amp; Dependencies</w:t>
+            </w:r>
+            <w:r>
+              <w:rPr>
+                <w:noProof/>
+                <w:webHidden/>
+                <w:sz w:val="20"/>
+              </w:rPr>
+              <w:tab/>
+            </w:r>
+            <w:r>
+              <w:rPr>
+                <w:noProof/>
+                <w:webHidden/>
+                <w:sz w:val="20"/>
+              </w:rPr>
+              <w:fldChar w:fldCharType="begin"/>
+            </w:r>
+            <w:r>
+              <w:rPr>
+                <w:noProof/>
+                <w:webHidden/>
+                <w:sz w:val="20"/>
+              </w:rPr>
+              <w:instrText xml:space="preserve"> PAGEREF _Toc7642128 \h </w:instrText>
+            </w:r>
+            <w:r>
+              <w:rPr>
+                <w:noProof/>
+                <w:webHidden/>
+                <w:sz w:val="20"/>
+              </w:rPr>
+            </w:r>
+            <w:r>
+              <w:rPr>
+                <w:noProof/>
+                <w:webHidden/>
+                <w:sz w:val="20"/>
+              </w:rPr>
+              <w:fldChar w:fldCharType="separate"/>
+            </w:r>
+            <w:r>
+              <w:rPr>
+                <w:noProof/>
+                <w:webHidden/>
+                <w:sz w:val="20"/>
+              </w:rPr>
+              <w:t>7</w:t>
+            </w:r>
+            <w:r>
+              <w:rPr>
+                <w:noProof/>
+                <w:webHidden/>
+                <w:sz w:val="20"/>
+              </w:rPr>
+              <w:fldChar w:fldCharType="end"/>
+            </w:r>
+          </w:hyperlink>
+        </w:p>
+        <w:p>
+          <w:pPr>
+            <w:pStyle w:val="TOC3"/>
+            <w:tabs>
+              <w:tab w:val="right" w:leader="dot" w:pos="9016"/>
+            </w:tabs>
+            <w:rPr>
+              <w:rFonts w:eastAsiaTheme="minorEastAsia"/>
+              <w:noProof/>
+              <w:sz w:val="20"/>
+              <w:lang w:eastAsia="en-GB"/>
+            </w:rPr>
+          </w:pPr>
+          <w:hyperlink w:anchor="_Toc7642129" w:history="1">
+            <w:r>
+              <w:rPr>
+                <w:rStyle w:val="Hyperlink"/>
+                <w:noProof/>
+                <w:sz w:val="20"/>
+              </w:rPr>
+              <w:t>1.2.6 Design &amp; Implementation Constraints</w:t>
+            </w:r>
+            <w:r>
+              <w:rPr>
+                <w:noProof/>
+                <w:webHidden/>
+                <w:sz w:val="20"/>
+              </w:rPr>
+              <w:tab/>
+            </w:r>
+            <w:r>
+              <w:rPr>
+                <w:noProof/>
+                <w:webHidden/>
+                <w:sz w:val="20"/>
+              </w:rPr>
+              <w:fldChar w:fldCharType="begin"/>
+            </w:r>
+            <w:r>
+              <w:rPr>
+                <w:noProof/>
+                <w:webHidden/>
+                <w:sz w:val="20"/>
+              </w:rPr>
+              <w:instrText xml:space="preserve"> PAGEREF _Toc7642129 \h </w:instrText>
             </w:r>
             <w:r>
               <w:rPr>
@@ -2365,7 +2526,7 @@
               <w:lang w:eastAsia="en-GB"/>
             </w:rPr>
           </w:pPr>
-          <w:hyperlink w:anchor="_Toc7465347" w:history="1">
+          <w:hyperlink w:anchor="_Toc7642130" w:history="1">
             <w:r>
               <w:rPr>
                 <w:rStyle w:val="Hyperlink"/>
@@ -2376,10 +2537,9 @@
             </w:r>
             <w:r>
               <w:rPr>
-                <w:rFonts w:eastAsiaTheme="minorEastAsia"/>
-                <w:noProof/>
-                <w:sz w:val="20"/>
-                <w:lang w:eastAsia="en-GB"/>
+                <w:rStyle w:val="Hyperlink"/>
+                <w:noProof/>
+                <w:sz w:val="20"/>
               </w:rPr>
               <w:t xml:space="preserve"> </w:t>
             </w:r>
@@ -2413,7 +2573,7 @@
                 <w:webHidden/>
                 <w:sz w:val="20"/>
               </w:rPr>
-              <w:instrText xml:space="preserve"> PAGEREF _Toc7465347 \h </w:instrText>
+              <w:instrText xml:space="preserve"> PAGEREF _Toc7642130 \h </w:instrText>
             </w:r>
             <w:r>
               <w:rPr>
@@ -2436,7 +2596,7 @@
                 <w:webHidden/>
                 <w:sz w:val="20"/>
               </w:rPr>
-              <w:t>7</w:t>
+              <w:t>8</w:t>
             </w:r>
             <w:r>
               <w:rPr>
@@ -2461,7 +2621,7 @@
               <w:lang w:eastAsia="en-GB"/>
             </w:rPr>
           </w:pPr>
-          <w:hyperlink w:anchor="_Toc7465348" w:history="1">
+          <w:hyperlink w:anchor="_Toc7642131" w:history="1">
             <w:r>
               <w:rPr>
                 <w:rStyle w:val="Hyperlink"/>
@@ -2492,7 +2652,7 @@
                 <w:webHidden/>
                 <w:sz w:val="20"/>
               </w:rPr>
-              <w:instrText xml:space="preserve"> PAGEREF _Toc7465348 \h </w:instrText>
+              <w:instrText xml:space="preserve"> PAGEREF _Toc7642131 \h </w:instrText>
             </w:r>
             <w:r>
               <w:rPr>
@@ -2515,7 +2675,7 @@
                 <w:webHidden/>
                 <w:sz w:val="20"/>
               </w:rPr>
-              <w:t>7</w:t>
+              <w:t>8</w:t>
             </w:r>
             <w:r>
               <w:rPr>
@@ -2540,7 +2700,7 @@
               <w:lang w:eastAsia="en-GB"/>
             </w:rPr>
           </w:pPr>
-          <w:hyperlink w:anchor="_Toc7465349" w:history="1">
+          <w:hyperlink w:anchor="_Toc7642132" w:history="1">
             <w:r>
               <w:rPr>
                 <w:rStyle w:val="Hyperlink"/>
@@ -2571,7 +2731,7 @@
                 <w:webHidden/>
                 <w:sz w:val="20"/>
               </w:rPr>
-              <w:instrText xml:space="preserve"> PAGEREF _Toc7465349 \h </w:instrText>
+              <w:instrText xml:space="preserve"> PAGEREF _Toc7642132 \h </w:instrText>
             </w:r>
             <w:r>
               <w:rPr>
@@ -2594,7 +2754,7 @@
                 <w:webHidden/>
                 <w:sz w:val="20"/>
               </w:rPr>
-              <w:t>7</w:t>
+              <w:t>8</w:t>
             </w:r>
             <w:r>
               <w:rPr>
@@ -2619,7 +2779,7 @@
               <w:lang w:eastAsia="en-GB"/>
             </w:rPr>
           </w:pPr>
-          <w:hyperlink w:anchor="_Toc7465350" w:history="1">
+          <w:hyperlink w:anchor="_Toc7642133" w:history="1">
             <w:r>
               <w:rPr>
                 <w:rStyle w:val="Hyperlink"/>
@@ -2650,7 +2810,7 @@
                 <w:webHidden/>
                 <w:sz w:val="20"/>
               </w:rPr>
-              <w:instrText xml:space="preserve"> PAGEREF _Toc7465350 \h </w:instrText>
+              <w:instrText xml:space="preserve"> PAGEREF _Toc7642133 \h </w:instrText>
             </w:r>
             <w:r>
               <w:rPr>
@@ -2673,7 +2833,7 @@
                 <w:webHidden/>
                 <w:sz w:val="20"/>
               </w:rPr>
-              <w:t>7</w:t>
+              <w:t>8</w:t>
             </w:r>
             <w:r>
               <w:rPr>
@@ -2699,7 +2859,7 @@
               <w:lang w:eastAsia="en-GB"/>
             </w:rPr>
           </w:pPr>
-          <w:hyperlink w:anchor="_Toc7465351" w:history="1">
+          <w:hyperlink w:anchor="_Toc7642134" w:history="1">
             <w:r>
               <w:rPr>
                 <w:rStyle w:val="Hyperlink"/>
@@ -2747,7 +2907,7 @@
                 <w:webHidden/>
                 <w:sz w:val="20"/>
               </w:rPr>
-              <w:instrText xml:space="preserve"> PAGEREF _Toc7465351 \h </w:instrText>
+              <w:instrText xml:space="preserve"> PAGEREF _Toc7642134 \h </w:instrText>
             </w:r>
             <w:r>
               <w:rPr>
@@ -2770,7 +2930,7 @@
                 <w:webHidden/>
                 <w:sz w:val="20"/>
               </w:rPr>
-              <w:t>7</w:t>
+              <w:t>8</w:t>
             </w:r>
             <w:r>
               <w:rPr>
@@ -2795,7 +2955,7 @@
               <w:lang w:eastAsia="en-GB"/>
             </w:rPr>
           </w:pPr>
-          <w:hyperlink w:anchor="_Toc7465352" w:history="1">
+          <w:hyperlink w:anchor="_Toc7642135" w:history="1">
             <w:r>
               <w:rPr>
                 <w:rStyle w:val="Hyperlink"/>
@@ -2826,7 +2986,7 @@
                 <w:webHidden/>
                 <w:sz w:val="20"/>
               </w:rPr>
-              <w:instrText xml:space="preserve"> PAGEREF _Toc7465352 \h </w:instrText>
+              <w:instrText xml:space="preserve"> PAGEREF _Toc7642135 \h </w:instrText>
             </w:r>
             <w:r>
               <w:rPr>
@@ -2849,7 +3009,7 @@
                 <w:webHidden/>
                 <w:sz w:val="20"/>
               </w:rPr>
-              <w:t>7</w:t>
+              <w:t>8</w:t>
             </w:r>
             <w:r>
               <w:rPr>
@@ -2874,7 +3034,7 @@
               <w:lang w:eastAsia="en-GB"/>
             </w:rPr>
           </w:pPr>
-          <w:hyperlink w:anchor="_Toc7465353" w:history="1">
+          <w:hyperlink w:anchor="_Toc7642136" w:history="1">
             <w:r>
               <w:rPr>
                 <w:rStyle w:val="Hyperlink"/>
@@ -2905,7 +3065,7 @@
                 <w:webHidden/>
                 <w:sz w:val="20"/>
               </w:rPr>
-              <w:instrText xml:space="preserve"> PAGEREF _Toc7465353 \h </w:instrText>
+              <w:instrText xml:space="preserve"> PAGEREF _Toc7642136 \h </w:instrText>
             </w:r>
             <w:r>
               <w:rPr>
@@ -2928,7 +3088,7 @@
                 <w:webHidden/>
                 <w:sz w:val="20"/>
               </w:rPr>
-              <w:t>8</w:t>
+              <w:t>9</w:t>
             </w:r>
             <w:r>
               <w:rPr>
@@ -2953,7 +3113,7 @@
               <w:lang w:eastAsia="en-GB"/>
             </w:rPr>
           </w:pPr>
-          <w:hyperlink w:anchor="_Toc7465354" w:history="1">
+          <w:hyperlink w:anchor="_Toc7642137" w:history="1">
             <w:r>
               <w:rPr>
                 <w:rStyle w:val="Hyperlink"/>
@@ -2984,7 +3144,7 @@
                 <w:webHidden/>
                 <w:sz w:val="20"/>
               </w:rPr>
-              <w:instrText xml:space="preserve"> PAGEREF _Toc7465354 \h </w:instrText>
+              <w:instrText xml:space="preserve"> PAGEREF _Toc7642137 \h </w:instrText>
             </w:r>
             <w:r>
               <w:rPr>
@@ -3007,7 +3167,7 @@
                 <w:webHidden/>
                 <w:sz w:val="20"/>
               </w:rPr>
-              <w:t>8</w:t>
+              <w:t>10</w:t>
             </w:r>
             <w:r>
               <w:rPr>
@@ -3032,7 +3192,7 @@
               <w:lang w:eastAsia="en-GB"/>
             </w:rPr>
           </w:pPr>
-          <w:hyperlink w:anchor="_Toc7465355" w:history="1">
+          <w:hyperlink w:anchor="_Toc7642138" w:history="1">
             <w:r>
               <w:rPr>
                 <w:rStyle w:val="Hyperlink"/>
@@ -3063,7 +3223,7 @@
                 <w:webHidden/>
                 <w:sz w:val="20"/>
               </w:rPr>
-              <w:instrText xml:space="preserve"> PAGEREF _Toc7465355 \h </w:instrText>
+              <w:instrText xml:space="preserve"> PAGEREF _Toc7642138 \h </w:instrText>
             </w:r>
             <w:r>
               <w:rPr>
@@ -3086,7 +3246,7 @@
                 <w:webHidden/>
                 <w:sz w:val="20"/>
               </w:rPr>
-              <w:t>9</w:t>
+              <w:t>10</w:t>
             </w:r>
             <w:r>
               <w:rPr>
@@ -3111,7 +3271,7 @@
               <w:lang w:eastAsia="en-GB"/>
             </w:rPr>
           </w:pPr>
-          <w:hyperlink w:anchor="_Toc7465356" w:history="1">
+          <w:hyperlink w:anchor="_Toc7642139" w:history="1">
             <w:r>
               <w:rPr>
                 <w:rStyle w:val="Hyperlink"/>
@@ -3142,7 +3302,7 @@
                 <w:webHidden/>
                 <w:sz w:val="20"/>
               </w:rPr>
-              <w:instrText xml:space="preserve"> PAGEREF _Toc7465356 \h </w:instrText>
+              <w:instrText xml:space="preserve"> PAGEREF _Toc7642139 \h </w:instrText>
             </w:r>
             <w:r>
               <w:rPr>
@@ -3165,7 +3325,7 @@
                 <w:webHidden/>
                 <w:sz w:val="20"/>
               </w:rPr>
-              <w:t>9</w:t>
+              <w:t>11</w:t>
             </w:r>
             <w:r>
               <w:rPr>
@@ -3190,7 +3350,7 @@
               <w:lang w:eastAsia="en-GB"/>
             </w:rPr>
           </w:pPr>
-          <w:hyperlink w:anchor="_Toc7465357" w:history="1">
+          <w:hyperlink w:anchor="_Toc7642140" w:history="1">
             <w:r>
               <w:rPr>
                 <w:rStyle w:val="Hyperlink"/>
@@ -3221,7 +3381,7 @@
                 <w:webHidden/>
                 <w:sz w:val="20"/>
               </w:rPr>
-              <w:instrText xml:space="preserve"> PAGEREF _Toc7465357 \h </w:instrText>
+              <w:instrText xml:space="preserve"> PAGEREF _Toc7642140 \h </w:instrText>
             </w:r>
             <w:r>
               <w:rPr>
@@ -3244,7 +3404,7 @@
                 <w:webHidden/>
                 <w:sz w:val="20"/>
               </w:rPr>
-              <w:t>9</w:t>
+              <w:t>12</w:t>
             </w:r>
             <w:r>
               <w:rPr>
@@ -3270,7 +3430,7 @@
               <w:lang w:eastAsia="en-GB"/>
             </w:rPr>
           </w:pPr>
-          <w:hyperlink w:anchor="_Toc7465358" w:history="1">
+          <w:hyperlink w:anchor="_Toc7642141" w:history="1">
             <w:r>
               <w:rPr>
                 <w:rStyle w:val="Hyperlink"/>
@@ -3318,7 +3478,7 @@
                 <w:webHidden/>
                 <w:sz w:val="20"/>
               </w:rPr>
-              <w:instrText xml:space="preserve"> PAGEREF _Toc7465358 \h </w:instrText>
+              <w:instrText xml:space="preserve"> PAGEREF _Toc7642141 \h </w:instrText>
             </w:r>
             <w:r>
               <w:rPr>
@@ -3341,7 +3501,7 @@
                 <w:webHidden/>
                 <w:sz w:val="20"/>
               </w:rPr>
-              <w:t>10</w:t>
+              <w:t>12</w:t>
             </w:r>
             <w:r>
               <w:rPr>
@@ -3366,7 +3526,7 @@
               <w:lang w:eastAsia="en-GB"/>
             </w:rPr>
           </w:pPr>
-          <w:hyperlink w:anchor="_Toc7465359" w:history="1">
+          <w:hyperlink w:anchor="_Toc7642142" w:history="1">
             <w:r>
               <w:rPr>
                 <w:rStyle w:val="Hyperlink"/>
@@ -3397,7 +3557,7 @@
                 <w:webHidden/>
                 <w:sz w:val="20"/>
               </w:rPr>
-              <w:instrText xml:space="preserve"> PAGEREF _Toc7465359 \h </w:instrText>
+              <w:instrText xml:space="preserve"> PAGEREF _Toc7642142 \h </w:instrText>
             </w:r>
             <w:r>
               <w:rPr>
@@ -3420,7 +3580,7 @@
                 <w:webHidden/>
                 <w:sz w:val="20"/>
               </w:rPr>
-              <w:t>10</w:t>
+              <w:t>12</w:t>
             </w:r>
             <w:r>
               <w:rPr>
@@ -3445,14 +3605,14 @@
               <w:lang w:eastAsia="en-GB"/>
             </w:rPr>
           </w:pPr>
-          <w:hyperlink w:anchor="_Toc7465360" w:history="1">
+          <w:hyperlink w:anchor="_Toc7642143" w:history="1">
             <w:r>
               <w:rPr>
                 <w:rStyle w:val="Hyperlink"/>
                 <w:noProof/>
                 <w:sz w:val="20"/>
               </w:rPr>
-              <w:t>1.5.2 Design Attributes</w:t>
+              <w:t>1.5.2 Software Quality Attributes</w:t>
             </w:r>
             <w:r>
               <w:rPr>
@@ -3476,7 +3636,7 @@
                 <w:webHidden/>
                 <w:sz w:val="20"/>
               </w:rPr>
-              <w:instrText xml:space="preserve"> PAGEREF _Toc7465360 \h </w:instrText>
+              <w:instrText xml:space="preserve"> PAGEREF _Toc7642143 \h </w:instrText>
             </w:r>
             <w:r>
               <w:rPr>
@@ -3499,7 +3659,7 @@
                 <w:webHidden/>
                 <w:sz w:val="20"/>
               </w:rPr>
-              <w:t>10</w:t>
+              <w:t>12</w:t>
             </w:r>
             <w:r>
               <w:rPr>
@@ -3516,11 +3676,12 @@
             <w:pStyle w:val="TOC1"/>
             <w:rPr>
               <w:rFonts w:eastAsiaTheme="minorEastAsia"/>
+              <w:b w:val="0"/>
               <w:sz w:val="20"/>
               <w:lang w:eastAsia="en-GB"/>
             </w:rPr>
           </w:pPr>
-          <w:hyperlink w:anchor="_Toc7465361" w:history="1">
+          <w:hyperlink w:anchor="_Toc7642144" w:history="1">
             <w:r>
               <w:rPr>
                 <w:rStyle w:val="Hyperlink"/>
@@ -3547,7 +3708,7 @@
                 <w:webHidden/>
                 <w:sz w:val="20"/>
               </w:rPr>
-              <w:instrText xml:space="preserve"> PAGEREF _Toc7465361 \h </w:instrText>
+              <w:instrText xml:space="preserve"> PAGEREF _Toc7642144 \h </w:instrText>
             </w:r>
             <w:r>
               <w:rPr>
@@ -3567,7 +3728,7 @@
                 <w:webHidden/>
                 <w:sz w:val="20"/>
               </w:rPr>
-              <w:t>11</w:t>
+              <w:t>13</w:t>
             </w:r>
             <w:r>
               <w:rPr>
@@ -3591,7 +3752,7 @@
               <w:lang w:eastAsia="en-GB"/>
             </w:rPr>
           </w:pPr>
-          <w:hyperlink w:anchor="_Toc7465362" w:history="1">
+          <w:hyperlink w:anchor="_Toc7642145" w:history="1">
             <w:r>
               <w:rPr>
                 <w:rStyle w:val="Hyperlink"/>
@@ -3622,7 +3783,7 @@
                 <w:webHidden/>
                 <w:sz w:val="20"/>
               </w:rPr>
-              <w:instrText xml:space="preserve"> PAGEREF _Toc7465362 \h </w:instrText>
+              <w:instrText xml:space="preserve"> PAGEREF _Toc7642145 \h </w:instrText>
             </w:r>
             <w:r>
               <w:rPr>
@@ -3645,7 +3806,7 @@
                 <w:webHidden/>
                 <w:sz w:val="20"/>
               </w:rPr>
-              <w:t>11</w:t>
+              <w:t>13</w:t>
             </w:r>
             <w:r>
               <w:rPr>
@@ -3670,7 +3831,7 @@
               <w:lang w:eastAsia="en-GB"/>
             </w:rPr>
           </w:pPr>
-          <w:hyperlink w:anchor="_Toc7465363" w:history="1">
+          <w:hyperlink w:anchor="_Toc7642146" w:history="1">
             <w:r>
               <w:rPr>
                 <w:rStyle w:val="Hyperlink"/>
@@ -3701,7 +3862,7 @@
                 <w:webHidden/>
                 <w:sz w:val="20"/>
               </w:rPr>
-              <w:instrText xml:space="preserve"> PAGEREF _Toc7465363 \h </w:instrText>
+              <w:instrText xml:space="preserve"> PAGEREF _Toc7642146 \h </w:instrText>
             </w:r>
             <w:r>
               <w:rPr>
@@ -3724,7 +3885,7 @@
                 <w:webHidden/>
                 <w:sz w:val="20"/>
               </w:rPr>
-              <w:t>11</w:t>
+              <w:t>13</w:t>
             </w:r>
             <w:r>
               <w:rPr>
@@ -3741,11 +3902,12 @@
             <w:pStyle w:val="TOC1"/>
             <w:rPr>
               <w:rFonts w:eastAsiaTheme="minorEastAsia"/>
+              <w:b w:val="0"/>
               <w:sz w:val="20"/>
               <w:lang w:eastAsia="en-GB"/>
             </w:rPr>
           </w:pPr>
-          <w:hyperlink w:anchor="_Toc7465364" w:history="1">
+          <w:hyperlink w:anchor="_Toc7642147" w:history="1">
             <w:r>
               <w:rPr>
                 <w:rStyle w:val="Hyperlink"/>
@@ -3772,7 +3934,7 @@
                 <w:webHidden/>
                 <w:sz w:val="20"/>
               </w:rPr>
-              <w:instrText xml:space="preserve"> PAGEREF _Toc7465364 \h </w:instrText>
+              <w:instrText xml:space="preserve"> PAGEREF _Toc7642147 \h </w:instrText>
             </w:r>
             <w:r>
               <w:rPr>
@@ -3792,7 +3954,7 @@
                 <w:webHidden/>
                 <w:sz w:val="20"/>
               </w:rPr>
-              <w:t>12</w:t>
+              <w:t>14</w:t>
             </w:r>
             <w:r>
               <w:rPr>
@@ -3816,7 +3978,7 @@
               <w:lang w:eastAsia="en-GB"/>
             </w:rPr>
           </w:pPr>
-          <w:hyperlink w:anchor="_Toc7465365" w:history="1">
+          <w:hyperlink w:anchor="_Toc7642148" w:history="1">
             <w:r>
               <w:rPr>
                 <w:rStyle w:val="Hyperlink"/>
@@ -3847,7 +4009,7 @@
                 <w:webHidden/>
                 <w:sz w:val="20"/>
               </w:rPr>
-              <w:instrText xml:space="preserve"> PAGEREF _Toc7465365 \h </w:instrText>
+              <w:instrText xml:space="preserve"> PAGEREF _Toc7642148 \h </w:instrText>
             </w:r>
             <w:r>
               <w:rPr>
@@ -3870,7 +4032,7 @@
                 <w:webHidden/>
                 <w:sz w:val="20"/>
               </w:rPr>
-              <w:t>12</w:t>
+              <w:t>14</w:t>
             </w:r>
             <w:r>
               <w:rPr>
@@ -3895,14 +4057,14 @@
               <w:lang w:eastAsia="en-GB"/>
             </w:rPr>
           </w:pPr>
-          <w:hyperlink w:anchor="_Toc7465366" w:history="1">
+          <w:hyperlink w:anchor="_Toc7642149" w:history="1">
             <w:r>
               <w:rPr>
                 <w:rStyle w:val="Hyperlink"/>
                 <w:noProof/>
                 <w:sz w:val="20"/>
               </w:rPr>
-              <w:t>3.1.1 Detailed Description</w:t>
+              <w:t>3.1.1 Summary of Techniques</w:t>
             </w:r>
             <w:r>
               <w:rPr>
@@ -3926,7 +4088,7 @@
                 <w:webHidden/>
                 <w:sz w:val="20"/>
               </w:rPr>
-              <w:instrText xml:space="preserve"> PAGEREF _Toc7465366 \h </w:instrText>
+              <w:instrText xml:space="preserve"> PAGEREF _Toc7642149 \h </w:instrText>
             </w:r>
             <w:r>
               <w:rPr>
@@ -3949,7 +4111,7 @@
                 <w:webHidden/>
                 <w:sz w:val="20"/>
               </w:rPr>
-              <w:t>12</w:t>
+              <w:t>14</w:t>
             </w:r>
             <w:r>
               <w:rPr>
@@ -3974,14 +4136,14 @@
               <w:lang w:eastAsia="en-GB"/>
             </w:rPr>
           </w:pPr>
-          <w:hyperlink w:anchor="_Toc7465367" w:history="1">
+          <w:hyperlink w:anchor="_Toc7642150" w:history="1">
             <w:r>
               <w:rPr>
                 <w:rStyle w:val="Hyperlink"/>
                 <w:noProof/>
                 <w:sz w:val="20"/>
               </w:rPr>
-              <w:t>3.1.2 Summary of Techniques</w:t>
+              <w:t>3.1.2 Detailed Description</w:t>
             </w:r>
             <w:r>
               <w:rPr>
@@ -4005,7 +4167,7 @@
                 <w:webHidden/>
                 <w:sz w:val="20"/>
               </w:rPr>
-              <w:instrText xml:space="preserve"> PAGEREF _Toc7465367 \h </w:instrText>
+              <w:instrText xml:space="preserve"> PAGEREF _Toc7642150 \h </w:instrText>
             </w:r>
             <w:r>
               <w:rPr>
@@ -4028,7 +4190,7 @@
                 <w:webHidden/>
                 <w:sz w:val="20"/>
               </w:rPr>
-              <w:t>12</w:t>
+              <w:t>14</w:t>
             </w:r>
             <w:r>
               <w:rPr>
@@ -4053,7 +4215,7 @@
               <w:lang w:eastAsia="en-GB"/>
             </w:rPr>
           </w:pPr>
-          <w:hyperlink w:anchor="_Toc7465368" w:history="1">
+          <w:hyperlink w:anchor="_Toc7642151" w:history="1">
             <w:r>
               <w:rPr>
                 <w:rStyle w:val="Hyperlink"/>
@@ -4084,7 +4246,7 @@
                 <w:webHidden/>
                 <w:sz w:val="20"/>
               </w:rPr>
-              <w:instrText xml:space="preserve"> PAGEREF _Toc7465368 \h </w:instrText>
+              <w:instrText xml:space="preserve"> PAGEREF _Toc7642151 \h </w:instrText>
             </w:r>
             <w:r>
               <w:rPr>
@@ -4107,7 +4269,7 @@
                 <w:webHidden/>
                 <w:sz w:val="20"/>
               </w:rPr>
-              <w:t>12</w:t>
+              <w:t>14</w:t>
             </w:r>
             <w:r>
               <w:rPr>
@@ -4132,14 +4294,14 @@
               <w:lang w:eastAsia="en-GB"/>
             </w:rPr>
           </w:pPr>
-          <w:hyperlink w:anchor="_Toc7465369" w:history="1">
+          <w:hyperlink w:anchor="_Toc7642152" w:history="1">
             <w:r>
               <w:rPr>
                 <w:rStyle w:val="Hyperlink"/>
                 <w:noProof/>
                 <w:sz w:val="20"/>
               </w:rPr>
-              <w:t>3.2.1 Detailed Description</w:t>
+              <w:t>3.2.1 Summary of Techniques</w:t>
             </w:r>
             <w:r>
               <w:rPr>
@@ -4163,7 +4325,7 @@
                 <w:webHidden/>
                 <w:sz w:val="20"/>
               </w:rPr>
-              <w:instrText xml:space="preserve"> PAGEREF _Toc7465369 \h </w:instrText>
+              <w:instrText xml:space="preserve"> PAGEREF _Toc7642152 \h </w:instrText>
             </w:r>
             <w:r>
               <w:rPr>
@@ -4186,7 +4348,7 @@
                 <w:webHidden/>
                 <w:sz w:val="20"/>
               </w:rPr>
-              <w:t>12</w:t>
+              <w:t>14</w:t>
             </w:r>
             <w:r>
               <w:rPr>
@@ -4211,14 +4373,14 @@
               <w:lang w:eastAsia="en-GB"/>
             </w:rPr>
           </w:pPr>
-          <w:hyperlink w:anchor="_Toc7465370" w:history="1">
+          <w:hyperlink w:anchor="_Toc7642153" w:history="1">
             <w:r>
               <w:rPr>
                 <w:rStyle w:val="Hyperlink"/>
                 <w:noProof/>
                 <w:sz w:val="20"/>
               </w:rPr>
-              <w:t>3.2.2 Summary of Techniques</w:t>
+              <w:t>3.2.2 Detailed Description</w:t>
             </w:r>
             <w:r>
               <w:rPr>
@@ -4242,7 +4404,7 @@
                 <w:webHidden/>
                 <w:sz w:val="20"/>
               </w:rPr>
-              <w:instrText xml:space="preserve"> PAGEREF _Toc7465370 \h </w:instrText>
+              <w:instrText xml:space="preserve"> PAGEREF _Toc7642153 \h </w:instrText>
             </w:r>
             <w:r>
               <w:rPr>
@@ -4265,7 +4427,7 @@
                 <w:webHidden/>
                 <w:sz w:val="20"/>
               </w:rPr>
-              <w:t>12</w:t>
+              <w:t>14</w:t>
             </w:r>
             <w:r>
               <w:rPr>
@@ -4290,7 +4452,7 @@
               <w:lang w:eastAsia="en-GB"/>
             </w:rPr>
           </w:pPr>
-          <w:hyperlink w:anchor="_Toc7465371" w:history="1">
+          <w:hyperlink w:anchor="_Toc7642154" w:history="1">
             <w:r>
               <w:rPr>
                 <w:rStyle w:val="Hyperlink"/>
@@ -4321,7 +4483,7 @@
                 <w:webHidden/>
                 <w:sz w:val="20"/>
               </w:rPr>
-              <w:instrText xml:space="preserve"> PAGEREF _Toc7465371 \h </w:instrText>
+              <w:instrText xml:space="preserve"> PAGEREF _Toc7642154 \h </w:instrText>
             </w:r>
             <w:r>
               <w:rPr>
@@ -4344,7 +4506,7 @@
                 <w:webHidden/>
                 <w:sz w:val="20"/>
               </w:rPr>
-              <w:t>12</w:t>
+              <w:t>15</w:t>
             </w:r>
             <w:r>
               <w:rPr>
@@ -4369,14 +4531,14 @@
               <w:lang w:eastAsia="en-GB"/>
             </w:rPr>
           </w:pPr>
-          <w:hyperlink w:anchor="_Toc7465372" w:history="1">
+          <w:hyperlink w:anchor="_Toc7642155" w:history="1">
             <w:r>
               <w:rPr>
                 <w:rStyle w:val="Hyperlink"/>
                 <w:noProof/>
                 <w:sz w:val="20"/>
               </w:rPr>
-              <w:t>3.3.1 Detailed Description</w:t>
+              <w:t>3.3.1 Summary of Techniques</w:t>
             </w:r>
             <w:r>
               <w:rPr>
@@ -4400,7 +4562,7 @@
                 <w:webHidden/>
                 <w:sz w:val="20"/>
               </w:rPr>
-              <w:instrText xml:space="preserve"> PAGEREF _Toc7465372 \h </w:instrText>
+              <w:instrText xml:space="preserve"> PAGEREF _Toc7642155 \h </w:instrText>
             </w:r>
             <w:r>
               <w:rPr>
@@ -4423,7 +4585,7 @@
                 <w:webHidden/>
                 <w:sz w:val="20"/>
               </w:rPr>
-              <w:t>12</w:t>
+              <w:t>15</w:t>
             </w:r>
             <w:r>
               <w:rPr>
@@ -4448,14 +4610,14 @@
               <w:lang w:eastAsia="en-GB"/>
             </w:rPr>
           </w:pPr>
-          <w:hyperlink w:anchor="_Toc7465373" w:history="1">
+          <w:hyperlink w:anchor="_Toc7642156" w:history="1">
             <w:r>
               <w:rPr>
                 <w:rStyle w:val="Hyperlink"/>
                 <w:noProof/>
                 <w:sz w:val="20"/>
               </w:rPr>
-              <w:t>3.3.2 Summary of Techniques</w:t>
+              <w:t>3.3.2 Detailed Description</w:t>
             </w:r>
             <w:r>
               <w:rPr>
@@ -4479,7 +4641,7 @@
                 <w:webHidden/>
                 <w:sz w:val="20"/>
               </w:rPr>
-              <w:instrText xml:space="preserve"> PAGEREF _Toc7465373 \h </w:instrText>
+              <w:instrText xml:space="preserve"> PAGEREF _Toc7642156 \h </w:instrText>
             </w:r>
             <w:r>
               <w:rPr>
@@ -4502,7 +4664,7 @@
                 <w:webHidden/>
                 <w:sz w:val="20"/>
               </w:rPr>
-              <w:t>12</w:t>
+              <w:t>15</w:t>
             </w:r>
             <w:r>
               <w:rPr>
@@ -4527,7 +4689,7 @@
               <w:lang w:eastAsia="en-GB"/>
             </w:rPr>
           </w:pPr>
-          <w:hyperlink w:anchor="_Toc7465374" w:history="1">
+          <w:hyperlink w:anchor="_Toc7642157" w:history="1">
             <w:r>
               <w:rPr>
                 <w:rStyle w:val="Hyperlink"/>
@@ -4558,7 +4720,7 @@
                 <w:webHidden/>
                 <w:sz w:val="20"/>
               </w:rPr>
-              <w:instrText xml:space="preserve"> PAGEREF _Toc7465374 \h </w:instrText>
+              <w:instrText xml:space="preserve"> PAGEREF _Toc7642157 \h </w:instrText>
             </w:r>
             <w:r>
               <w:rPr>
@@ -4581,7 +4743,7 @@
                 <w:webHidden/>
                 <w:sz w:val="20"/>
               </w:rPr>
-              <w:t>12</w:t>
+              <w:t>16</w:t>
             </w:r>
             <w:r>
               <w:rPr>
@@ -4606,14 +4768,14 @@
               <w:lang w:eastAsia="en-GB"/>
             </w:rPr>
           </w:pPr>
-          <w:hyperlink w:anchor="_Toc7465375" w:history="1">
+          <w:hyperlink w:anchor="_Toc7642158" w:history="1">
             <w:r>
               <w:rPr>
                 <w:rStyle w:val="Hyperlink"/>
                 <w:noProof/>
                 <w:sz w:val="20"/>
               </w:rPr>
-              <w:t>3.4.1 Detailed Description</w:t>
+              <w:t>3.4.1 Summary of Techniques</w:t>
             </w:r>
             <w:r>
               <w:rPr>
@@ -4637,7 +4799,7 @@
                 <w:webHidden/>
                 <w:sz w:val="20"/>
               </w:rPr>
-              <w:instrText xml:space="preserve"> PAGEREF _Toc7465375 \h </w:instrText>
+              <w:instrText xml:space="preserve"> PAGEREF _Toc7642158 \h </w:instrText>
             </w:r>
             <w:r>
               <w:rPr>
@@ -4660,7 +4822,7 @@
                 <w:webHidden/>
                 <w:sz w:val="20"/>
               </w:rPr>
-              <w:t>12</w:t>
+              <w:t>16</w:t>
             </w:r>
             <w:r>
               <w:rPr>
@@ -4685,14 +4847,14 @@
               <w:lang w:eastAsia="en-GB"/>
             </w:rPr>
           </w:pPr>
-          <w:hyperlink w:anchor="_Toc7465376" w:history="1">
+          <w:hyperlink w:anchor="_Toc7642159" w:history="1">
             <w:r>
               <w:rPr>
                 <w:rStyle w:val="Hyperlink"/>
                 <w:noProof/>
                 <w:sz w:val="20"/>
               </w:rPr>
-              <w:t>3.4.2 Summary of Techniques</w:t>
+              <w:t>3.4.2 Detailed Description</w:t>
             </w:r>
             <w:r>
               <w:rPr>
@@ -4716,7 +4878,7 @@
                 <w:webHidden/>
                 <w:sz w:val="20"/>
               </w:rPr>
-              <w:instrText xml:space="preserve"> PAGEREF _Toc7465376 \h </w:instrText>
+              <w:instrText xml:space="preserve"> PAGEREF _Toc7642159 \h </w:instrText>
             </w:r>
             <w:r>
               <w:rPr>
@@ -4739,7 +4901,7 @@
                 <w:webHidden/>
                 <w:sz w:val="20"/>
               </w:rPr>
-              <w:t>12</w:t>
+              <w:t>16</w:t>
             </w:r>
             <w:r>
               <w:rPr>
@@ -4764,7 +4926,7 @@
               <w:lang w:eastAsia="en-GB"/>
             </w:rPr>
           </w:pPr>
-          <w:hyperlink w:anchor="_Toc7465377" w:history="1">
+          <w:hyperlink w:anchor="_Toc7642160" w:history="1">
             <w:r>
               <w:rPr>
                 <w:rStyle w:val="Hyperlink"/>
@@ -4795,7 +4957,7 @@
                 <w:webHidden/>
                 <w:sz w:val="20"/>
               </w:rPr>
-              <w:instrText xml:space="preserve"> PAGEREF _Toc7465377 \h </w:instrText>
+              <w:instrText xml:space="preserve"> PAGEREF _Toc7642160 \h </w:instrText>
             </w:r>
             <w:r>
               <w:rPr>
@@ -4818,7 +4980,7 @@
                 <w:webHidden/>
                 <w:sz w:val="20"/>
               </w:rPr>
-              <w:t>12</w:t>
+              <w:t>16</w:t>
             </w:r>
             <w:r>
               <w:rPr>
@@ -4843,14 +5005,14 @@
               <w:lang w:eastAsia="en-GB"/>
             </w:rPr>
           </w:pPr>
-          <w:hyperlink w:anchor="_Toc7465378" w:history="1">
+          <w:hyperlink w:anchor="_Toc7642161" w:history="1">
             <w:r>
               <w:rPr>
                 <w:rStyle w:val="Hyperlink"/>
                 <w:noProof/>
                 <w:sz w:val="20"/>
               </w:rPr>
-              <w:t>3.5.1 Detailed Description</w:t>
+              <w:t>3.5.1 Summary of Techniques</w:t>
             </w:r>
             <w:r>
               <w:rPr>
@@ -4874,7 +5036,7 @@
                 <w:webHidden/>
                 <w:sz w:val="20"/>
               </w:rPr>
-              <w:instrText xml:space="preserve"> PAGEREF _Toc7465378 \h </w:instrText>
+              <w:instrText xml:space="preserve"> PAGEREF _Toc7642161 \h </w:instrText>
             </w:r>
             <w:r>
               <w:rPr>
@@ -4897,7 +5059,7 @@
                 <w:webHidden/>
                 <w:sz w:val="20"/>
               </w:rPr>
-              <w:t>12</w:t>
+              <w:t>16</w:t>
             </w:r>
             <w:r>
               <w:rPr>
@@ -4922,14 +5084,14 @@
               <w:lang w:eastAsia="en-GB"/>
             </w:rPr>
           </w:pPr>
-          <w:hyperlink w:anchor="_Toc7465379" w:history="1">
+          <w:hyperlink w:anchor="_Toc7642162" w:history="1">
             <w:r>
               <w:rPr>
                 <w:rStyle w:val="Hyperlink"/>
                 <w:noProof/>
                 <w:sz w:val="20"/>
               </w:rPr>
-              <w:t>3.5.2 Summary of Techniques</w:t>
+              <w:t>3.5.2 Detailed Description</w:t>
             </w:r>
             <w:r>
               <w:rPr>
@@ -4953,7 +5115,7 @@
                 <w:webHidden/>
                 <w:sz w:val="20"/>
               </w:rPr>
-              <w:instrText xml:space="preserve"> PAGEREF _Toc7465379 \h </w:instrText>
+              <w:instrText xml:space="preserve"> PAGEREF _Toc7642162 \h </w:instrText>
             </w:r>
             <w:r>
               <w:rPr>
@@ -4976,7 +5138,7 @@
                 <w:webHidden/>
                 <w:sz w:val="20"/>
               </w:rPr>
-              <w:t>12</w:t>
+              <w:t>16</w:t>
             </w:r>
             <w:r>
               <w:rPr>
@@ -4993,11 +5155,12 @@
             <w:pStyle w:val="TOC1"/>
             <w:rPr>
               <w:rFonts w:eastAsiaTheme="minorEastAsia"/>
+              <w:b w:val="0"/>
               <w:sz w:val="20"/>
               <w:lang w:eastAsia="en-GB"/>
             </w:rPr>
           </w:pPr>
-          <w:hyperlink w:anchor="_Toc7465380" w:history="1">
+          <w:hyperlink w:anchor="_Toc7642163" w:history="1">
             <w:r>
               <w:rPr>
                 <w:rStyle w:val="Hyperlink"/>
@@ -5024,7 +5187,7 @@
                 <w:webHidden/>
                 <w:sz w:val="20"/>
               </w:rPr>
-              <w:instrText xml:space="preserve"> PAGEREF _Toc7465380 \h </w:instrText>
+              <w:instrText xml:space="preserve"> PAGEREF _Toc7642163 \h </w:instrText>
             </w:r>
             <w:r>
               <w:rPr>
@@ -5044,7 +5207,7 @@
                 <w:webHidden/>
                 <w:sz w:val="20"/>
               </w:rPr>
-              <w:t>13</w:t>
+              <w:t>17</w:t>
             </w:r>
             <w:r>
               <w:rPr>
@@ -5068,7 +5231,7 @@
               <w:lang w:eastAsia="en-GB"/>
             </w:rPr>
           </w:pPr>
-          <w:hyperlink w:anchor="_Toc7465381" w:history="1">
+          <w:hyperlink w:anchor="_Toc7642164" w:history="1">
             <w:r>
               <w:rPr>
                 <w:rStyle w:val="Hyperlink"/>
@@ -5099,7 +5262,7 @@
                 <w:webHidden/>
                 <w:sz w:val="20"/>
               </w:rPr>
-              <w:instrText xml:space="preserve"> PAGEREF _Toc7465381 \h </w:instrText>
+              <w:instrText xml:space="preserve"> PAGEREF _Toc7642164 \h </w:instrText>
             </w:r>
             <w:r>
               <w:rPr>
@@ -5122,7 +5285,7 @@
                 <w:webHidden/>
                 <w:sz w:val="20"/>
               </w:rPr>
-              <w:t>13</w:t>
+              <w:t>17</w:t>
             </w:r>
             <w:r>
               <w:rPr>
@@ -5147,7 +5310,7 @@
               <w:lang w:eastAsia="en-GB"/>
             </w:rPr>
           </w:pPr>
-          <w:hyperlink w:anchor="_Toc7465382" w:history="1">
+          <w:hyperlink w:anchor="_Toc7642165" w:history="1">
             <w:r>
               <w:rPr>
                 <w:rStyle w:val="Hyperlink"/>
@@ -5178,7 +5341,7 @@
                 <w:webHidden/>
                 <w:sz w:val="20"/>
               </w:rPr>
-              <w:instrText xml:space="preserve"> PAGEREF _Toc7465382 \h </w:instrText>
+              <w:instrText xml:space="preserve"> PAGEREF _Toc7642165 \h </w:instrText>
             </w:r>
             <w:r>
               <w:rPr>
@@ -5201,7 +5364,7 @@
                 <w:webHidden/>
                 <w:sz w:val="20"/>
               </w:rPr>
-              <w:t>13</w:t>
+              <w:t>17</w:t>
             </w:r>
             <w:r>
               <w:rPr>
@@ -5226,7 +5389,7 @@
               <w:lang w:eastAsia="en-GB"/>
             </w:rPr>
           </w:pPr>
-          <w:hyperlink w:anchor="_Toc7465383" w:history="1">
+          <w:hyperlink w:anchor="_Toc7642166" w:history="1">
             <w:r>
               <w:rPr>
                 <w:rStyle w:val="Hyperlink"/>
@@ -5257,7 +5420,7 @@
                 <w:webHidden/>
                 <w:sz w:val="20"/>
               </w:rPr>
-              <w:instrText xml:space="preserve"> PAGEREF _Toc7465383 \h </w:instrText>
+              <w:instrText xml:space="preserve"> PAGEREF _Toc7642166 \h </w:instrText>
             </w:r>
             <w:r>
               <w:rPr>
@@ -5280,7 +5443,7 @@
                 <w:webHidden/>
                 <w:sz w:val="20"/>
               </w:rPr>
-              <w:t>13</w:t>
+              <w:t>17</w:t>
             </w:r>
             <w:r>
               <w:rPr>
@@ -5305,7 +5468,7 @@
               <w:lang w:eastAsia="en-GB"/>
             </w:rPr>
           </w:pPr>
-          <w:hyperlink w:anchor="_Toc7465384" w:history="1">
+          <w:hyperlink w:anchor="_Toc7642167" w:history="1">
             <w:r>
               <w:rPr>
                 <w:rStyle w:val="Hyperlink"/>
@@ -5336,7 +5499,7 @@
                 <w:webHidden/>
                 <w:sz w:val="20"/>
               </w:rPr>
-              <w:instrText xml:space="preserve"> PAGEREF _Toc7465384 \h </w:instrText>
+              <w:instrText xml:space="preserve"> PAGEREF _Toc7642167 \h </w:instrText>
             </w:r>
             <w:r>
               <w:rPr>
@@ -5359,7 +5522,7 @@
                 <w:webHidden/>
                 <w:sz w:val="20"/>
               </w:rPr>
-              <w:t>13</w:t>
+              <w:t>18</w:t>
             </w:r>
             <w:r>
               <w:rPr>
@@ -5376,11 +5539,12 @@
             <w:pStyle w:val="TOC1"/>
             <w:rPr>
               <w:rFonts w:eastAsiaTheme="minorEastAsia"/>
+              <w:b w:val="0"/>
               <w:sz w:val="20"/>
               <w:lang w:eastAsia="en-GB"/>
             </w:rPr>
           </w:pPr>
-          <w:hyperlink w:anchor="_Toc7465385" w:history="1">
+          <w:hyperlink w:anchor="_Toc7642168" w:history="1">
             <w:r>
               <w:rPr>
                 <w:rStyle w:val="Hyperlink"/>
@@ -5407,7 +5571,7 @@
                 <w:webHidden/>
                 <w:sz w:val="20"/>
               </w:rPr>
-              <w:instrText xml:space="preserve"> PAGEREF _Toc7465385 \h </w:instrText>
+              <w:instrText xml:space="preserve"> PAGEREF _Toc7642168 \h </w:instrText>
             </w:r>
             <w:r>
               <w:rPr>
@@ -5427,7 +5591,7 @@
                 <w:webHidden/>
                 <w:sz w:val="20"/>
               </w:rPr>
-              <w:t>14</w:t>
+              <w:t>19</w:t>
             </w:r>
             <w:r>
               <w:rPr>
@@ -5451,7 +5615,7 @@
               <w:lang w:eastAsia="en-GB"/>
             </w:rPr>
           </w:pPr>
-          <w:hyperlink w:anchor="_Toc7465386" w:history="1">
+          <w:hyperlink w:anchor="_Toc7642169" w:history="1">
             <w:r>
               <w:rPr>
                 <w:rStyle w:val="Hyperlink"/>
@@ -5482,7 +5646,7 @@
                 <w:webHidden/>
                 <w:sz w:val="20"/>
               </w:rPr>
-              <w:instrText xml:space="preserve"> PAGEREF _Toc7465386 \h </w:instrText>
+              <w:instrText xml:space="preserve"> PAGEREF _Toc7642169 \h </w:instrText>
             </w:r>
             <w:r>
               <w:rPr>
@@ -5505,7 +5669,7 @@
                 <w:webHidden/>
                 <w:sz w:val="20"/>
               </w:rPr>
-              <w:t>14</w:t>
+              <w:t>19</w:t>
             </w:r>
             <w:r>
               <w:rPr>
@@ -5530,7 +5694,7 @@
               <w:lang w:eastAsia="en-GB"/>
             </w:rPr>
           </w:pPr>
-          <w:hyperlink w:anchor="_Toc7465387" w:history="1">
+          <w:hyperlink w:anchor="_Toc7642170" w:history="1">
             <w:r>
               <w:rPr>
                 <w:rStyle w:val="Hyperlink"/>
@@ -5561,7 +5725,7 @@
                 <w:webHidden/>
                 <w:sz w:val="20"/>
               </w:rPr>
-              <w:instrText xml:space="preserve"> PAGEREF _Toc7465387 \h </w:instrText>
+              <w:instrText xml:space="preserve"> PAGEREF _Toc7642170 \h </w:instrText>
             </w:r>
             <w:r>
               <w:rPr>
@@ -5584,7 +5748,7 @@
                 <w:webHidden/>
                 <w:sz w:val="20"/>
               </w:rPr>
-              <w:t>14</w:t>
+              <w:t>19</w:t>
             </w:r>
             <w:r>
               <w:rPr>
@@ -5609,7 +5773,7 @@
               <w:lang w:eastAsia="en-GB"/>
             </w:rPr>
           </w:pPr>
-          <w:hyperlink w:anchor="_Toc7465388" w:history="1">
+          <w:hyperlink w:anchor="_Toc7642171" w:history="1">
             <w:r>
               <w:rPr>
                 <w:rStyle w:val="Hyperlink"/>
@@ -5640,7 +5804,7 @@
                 <w:webHidden/>
                 <w:sz w:val="20"/>
               </w:rPr>
-              <w:instrText xml:space="preserve"> PAGEREF _Toc7465388 \h </w:instrText>
+              <w:instrText xml:space="preserve"> PAGEREF _Toc7642171 \h </w:instrText>
             </w:r>
             <w:r>
               <w:rPr>
@@ -5663,7 +5827,7 @@
                 <w:webHidden/>
                 <w:sz w:val="20"/>
               </w:rPr>
-              <w:t>14</w:t>
+              <w:t>20</w:t>
             </w:r>
             <w:r>
               <w:rPr>
@@ -5688,14 +5852,14 @@
               <w:lang w:eastAsia="en-GB"/>
             </w:rPr>
           </w:pPr>
-          <w:hyperlink w:anchor="_Toc7465389" w:history="1">
+          <w:hyperlink w:anchor="_Toc7642172" w:history="1">
             <w:r>
               <w:rPr>
                 <w:rStyle w:val="Hyperlink"/>
                 <w:noProof/>
                 <w:sz w:val="20"/>
               </w:rPr>
-              <w:t>5.4 Extending the Application</w:t>
+              <w:t>5.4 Extending the Mechanic</w:t>
             </w:r>
             <w:r>
               <w:rPr>
@@ -5719,7 +5883,7 @@
                 <w:webHidden/>
                 <w:sz w:val="20"/>
               </w:rPr>
-              <w:instrText xml:space="preserve"> PAGEREF _Toc7465389 \h </w:instrText>
+              <w:instrText xml:space="preserve"> PAGEREF _Toc7642172 \h </w:instrText>
             </w:r>
             <w:r>
               <w:rPr>
@@ -5742,7 +5906,7 @@
                 <w:webHidden/>
                 <w:sz w:val="20"/>
               </w:rPr>
-              <w:t>14</w:t>
+              <w:t>20</w:t>
             </w:r>
             <w:r>
               <w:rPr>
@@ -5767,14 +5931,14 @@
               <w:lang w:eastAsia="en-GB"/>
             </w:rPr>
           </w:pPr>
-          <w:hyperlink w:anchor="_Toc7465390" w:history="1">
+          <w:hyperlink w:anchor="_Toc7642173" w:history="1">
             <w:r>
               <w:rPr>
                 <w:rStyle w:val="Hyperlink"/>
                 <w:noProof/>
                 <w:sz w:val="20"/>
               </w:rPr>
-              <w:t>5.5 What I have Learned</w:t>
+              <w:t>5.5 Personal Outcome</w:t>
             </w:r>
             <w:r>
               <w:rPr>
@@ -5798,7 +5962,7 @@
                 <w:webHidden/>
                 <w:sz w:val="20"/>
               </w:rPr>
-              <w:instrText xml:space="preserve"> PAGEREF _Toc7465390 \h </w:instrText>
+              <w:instrText xml:space="preserve"> PAGEREF _Toc7642173 \h </w:instrText>
             </w:r>
             <w:r>
               <w:rPr>
@@ -5821,7 +5985,7 @@
                 <w:webHidden/>
                 <w:sz w:val="20"/>
               </w:rPr>
-              <w:t>14</w:t>
+              <w:t>20</w:t>
             </w:r>
             <w:r>
               <w:rPr>
@@ -5838,11 +6002,12 @@
             <w:pStyle w:val="TOC1"/>
             <w:rPr>
               <w:rFonts w:eastAsiaTheme="minorEastAsia"/>
+              <w:b w:val="0"/>
               <w:sz w:val="20"/>
               <w:lang w:eastAsia="en-GB"/>
             </w:rPr>
           </w:pPr>
-          <w:hyperlink w:anchor="_Toc7465391" w:history="1">
+          <w:hyperlink w:anchor="_Toc7642174" w:history="1">
             <w:r>
               <w:rPr>
                 <w:rStyle w:val="Hyperlink"/>
@@ -5869,7 +6034,7 @@
                 <w:webHidden/>
                 <w:sz w:val="20"/>
               </w:rPr>
-              <w:instrText xml:space="preserve"> PAGEREF _Toc7465391 \h </w:instrText>
+              <w:instrText xml:space="preserve"> PAGEREF _Toc7642174 \h </w:instrText>
             </w:r>
             <w:r>
               <w:rPr>
@@ -5889,7 +6054,7 @@
                 <w:webHidden/>
                 <w:sz w:val="20"/>
               </w:rPr>
-              <w:t>15</w:t>
+              <w:t>21</w:t>
             </w:r>
             <w:r>
               <w:rPr>
@@ -5913,7 +6078,7 @@
               <w:lang w:eastAsia="en-GB"/>
             </w:rPr>
           </w:pPr>
-          <w:hyperlink w:anchor="_Toc7465392" w:history="1">
+          <w:hyperlink w:anchor="_Toc7642175" w:history="1">
             <w:r>
               <w:rPr>
                 <w:rStyle w:val="Hyperlink"/>
@@ -5944,7 +6109,7 @@
                 <w:webHidden/>
                 <w:sz w:val="20"/>
               </w:rPr>
-              <w:instrText xml:space="preserve"> PAGEREF _Toc7465392 \h </w:instrText>
+              <w:instrText xml:space="preserve"> PAGEREF _Toc7642175 \h </w:instrText>
             </w:r>
             <w:r>
               <w:rPr>
@@ -5967,7 +6132,7 @@
                 <w:webHidden/>
                 <w:sz w:val="20"/>
               </w:rPr>
-              <w:t>15</w:t>
+              <w:t>21</w:t>
             </w:r>
             <w:r>
               <w:rPr>
@@ -5992,7 +6157,7 @@
               <w:lang w:eastAsia="en-GB"/>
             </w:rPr>
           </w:pPr>
-          <w:hyperlink w:anchor="_Toc7465393" w:history="1">
+          <w:hyperlink w:anchor="_Toc7642176" w:history="1">
             <w:r>
               <w:rPr>
                 <w:rStyle w:val="Hyperlink"/>
@@ -6023,7 +6188,7 @@
                 <w:webHidden/>
                 <w:sz w:val="20"/>
               </w:rPr>
-              <w:instrText xml:space="preserve"> PAGEREF _Toc7465393 \h </w:instrText>
+              <w:instrText xml:space="preserve"> PAGEREF _Toc7642176 \h </w:instrText>
             </w:r>
             <w:r>
               <w:rPr>
@@ -6046,7 +6211,7 @@
                 <w:webHidden/>
                 <w:sz w:val="20"/>
               </w:rPr>
-              <w:t>15</w:t>
+              <w:t>21</w:t>
             </w:r>
             <w:r>
               <w:rPr>
@@ -6071,7 +6236,7 @@
               <w:lang w:eastAsia="en-GB"/>
             </w:rPr>
           </w:pPr>
-          <w:hyperlink w:anchor="_Toc7465394" w:history="1">
+          <w:hyperlink w:anchor="_Toc7642177" w:history="1">
             <w:r>
               <w:rPr>
                 <w:rStyle w:val="Hyperlink"/>
@@ -6102,7 +6267,7 @@
                 <w:webHidden/>
                 <w:sz w:val="20"/>
               </w:rPr>
-              <w:instrText xml:space="preserve"> PAGEREF _Toc7465394 \h </w:instrText>
+              <w:instrText xml:space="preserve"> PAGEREF _Toc7642177 \h </w:instrText>
             </w:r>
             <w:r>
               <w:rPr>
@@ -6125,7 +6290,7 @@
                 <w:webHidden/>
                 <w:sz w:val="20"/>
               </w:rPr>
-              <w:t>15</w:t>
+              <w:t>21</w:t>
             </w:r>
             <w:r>
               <w:rPr>
@@ -6150,7 +6315,7 @@
               <w:lang w:eastAsia="en-GB"/>
             </w:rPr>
           </w:pPr>
-          <w:hyperlink w:anchor="_Toc7465395" w:history="1">
+          <w:hyperlink w:anchor="_Toc7642178" w:history="1">
             <w:r>
               <w:rPr>
                 <w:rStyle w:val="Hyperlink"/>
@@ -6181,7 +6346,7 @@
                 <w:webHidden/>
                 <w:sz w:val="20"/>
               </w:rPr>
-              <w:instrText xml:space="preserve"> PAGEREF _Toc7465395 \h </w:instrText>
+              <w:instrText xml:space="preserve"> PAGEREF _Toc7642178 \h </w:instrText>
             </w:r>
             <w:r>
               <w:rPr>
@@ -6204,7 +6369,7 @@
                 <w:webHidden/>
                 <w:sz w:val="20"/>
               </w:rPr>
-              <w:t>15</w:t>
+              <w:t>21</w:t>
             </w:r>
             <w:r>
               <w:rPr>
@@ -6229,7 +6394,7 @@
               <w:lang w:eastAsia="en-GB"/>
             </w:rPr>
           </w:pPr>
-          <w:hyperlink w:anchor="_Toc7465396" w:history="1">
+          <w:hyperlink w:anchor="_Toc7642179" w:history="1">
             <w:r>
               <w:rPr>
                 <w:rStyle w:val="Hyperlink"/>
@@ -6260,7 +6425,7 @@
                 <w:webHidden/>
                 <w:sz w:val="20"/>
               </w:rPr>
-              <w:instrText xml:space="preserve"> PAGEREF _Toc7465396 \h </w:instrText>
+              <w:instrText xml:space="preserve"> PAGEREF _Toc7642179 \h </w:instrText>
             </w:r>
             <w:r>
               <w:rPr>
@@ -6283,7 +6448,7 @@
                 <w:webHidden/>
                 <w:sz w:val="20"/>
               </w:rPr>
-              <w:t>15</w:t>
+              <w:t>21</w:t>
             </w:r>
             <w:r>
               <w:rPr>
@@ -6308,7 +6473,7 @@
               <w:lang w:eastAsia="en-GB"/>
             </w:rPr>
           </w:pPr>
-          <w:hyperlink w:anchor="_Toc7465397" w:history="1">
+          <w:hyperlink w:anchor="_Toc7642180" w:history="1">
             <w:r>
               <w:rPr>
                 <w:rStyle w:val="Hyperlink"/>
@@ -6339,7 +6504,7 @@
                 <w:webHidden/>
                 <w:sz w:val="20"/>
               </w:rPr>
-              <w:instrText xml:space="preserve"> PAGEREF _Toc7465397 \h </w:instrText>
+              <w:instrText xml:space="preserve"> PAGEREF _Toc7642180 \h </w:instrText>
             </w:r>
             <w:r>
               <w:rPr>
@@ -6362,7 +6527,7 @@
                 <w:webHidden/>
                 <w:sz w:val="20"/>
               </w:rPr>
-              <w:t>15</w:t>
+              <w:t>21</w:t>
             </w:r>
             <w:r>
               <w:rPr>
@@ -6379,11 +6544,12 @@
             <w:pStyle w:val="TOC1"/>
             <w:rPr>
               <w:rFonts w:eastAsiaTheme="minorEastAsia"/>
+              <w:b w:val="0"/>
               <w:sz w:val="20"/>
               <w:lang w:eastAsia="en-GB"/>
             </w:rPr>
           </w:pPr>
-          <w:hyperlink w:anchor="_Toc7465398" w:history="1">
+          <w:hyperlink w:anchor="_Toc7642181" w:history="1">
             <w:r>
               <w:rPr>
                 <w:rStyle w:val="Hyperlink"/>
@@ -6410,7 +6576,7 @@
                 <w:webHidden/>
                 <w:sz w:val="20"/>
               </w:rPr>
-              <w:instrText xml:space="preserve"> PAGEREF _Toc7465398 \h </w:instrText>
+              <w:instrText xml:space="preserve"> PAGEREF _Toc7642181 \h </w:instrText>
             </w:r>
             <w:r>
               <w:rPr>
@@ -6430,7 +6596,7 @@
                 <w:webHidden/>
                 <w:sz w:val="20"/>
               </w:rPr>
-              <w:t>16</w:t>
+              <w:t>22</w:t>
             </w:r>
             <w:r>
               <w:rPr>
@@ -6454,7 +6620,7 @@
               <w:lang w:eastAsia="en-GB"/>
             </w:rPr>
           </w:pPr>
-          <w:hyperlink w:anchor="_Toc7465399" w:history="1">
+          <w:hyperlink w:anchor="_Toc7642182" w:history="1">
             <w:r>
               <w:rPr>
                 <w:rStyle w:val="Hyperlink"/>
@@ -6485,7 +6651,7 @@
                 <w:webHidden/>
                 <w:sz w:val="20"/>
               </w:rPr>
-              <w:instrText xml:space="preserve"> PAGEREF _Toc7465399 \h </w:instrText>
+              <w:instrText xml:space="preserve"> PAGEREF _Toc7642182 \h </w:instrText>
             </w:r>
             <w:r>
               <w:rPr>
@@ -6508,7 +6674,7 @@
                 <w:webHidden/>
                 <w:sz w:val="20"/>
               </w:rPr>
-              <w:t>16</w:t>
+              <w:t>22</w:t>
             </w:r>
             <w:r>
               <w:rPr>
@@ -6533,7 +6699,7 @@
               <w:lang w:eastAsia="en-GB"/>
             </w:rPr>
           </w:pPr>
-          <w:hyperlink w:anchor="_Toc7465400" w:history="1">
+          <w:hyperlink w:anchor="_Toc7642183" w:history="1">
             <w:r>
               <w:rPr>
                 <w:rStyle w:val="Hyperlink"/>
@@ -6564,7 +6730,7 @@
                 <w:webHidden/>
                 <w:sz w:val="20"/>
               </w:rPr>
-              <w:instrText xml:space="preserve"> PAGEREF _Toc7465400 \h </w:instrText>
+              <w:instrText xml:space="preserve"> PAGEREF _Toc7642183 \h </w:instrText>
             </w:r>
             <w:r>
               <w:rPr>
@@ -6587,7 +6753,7 @@
                 <w:webHidden/>
                 <w:sz w:val="20"/>
               </w:rPr>
-              <w:t>17</w:t>
+              <w:t>23</w:t>
             </w:r>
             <w:r>
               <w:rPr>
@@ -6602,13 +6768,16 @@
         <w:p>
           <w:pPr>
             <w:spacing w:line="240" w:lineRule="auto"/>
+            <w:rPr>
+              <w:sz w:val="20"/>
+            </w:rPr>
           </w:pPr>
           <w:r>
             <w:rPr>
               <w:b/>
               <w:bCs/>
               <w:noProof/>
-              <w:sz w:val="20"/>
+              <w:sz w:val="18"/>
             </w:rPr>
             <w:fldChar w:fldCharType="end"/>
           </w:r>
@@ -6617,26 +6786,13 @@
     </w:sdt>
     <w:p>
       <w:pPr>
-        <w:rPr>
-          <w:rFonts w:asciiTheme="majorHAnsi" w:eastAsiaTheme="majorEastAsia" w:hAnsiTheme="majorHAnsi" w:cstheme="majorBidi"/>
-          <w:color w:val="365F91" w:themeColor="accent1" w:themeShade="BF"/>
-          <w:sz w:val="32"/>
-          <w:szCs w:val="32"/>
-        </w:rPr>
-      </w:pPr>
-      <w:bookmarkStart w:id="2" w:name="_Toc7465335"/>
-      <w:r>
-        <w:br w:type="page"/>
-      </w:r>
-    </w:p>
-    <w:p>
-      <w:pPr>
         <w:pStyle w:val="Heading1"/>
         <w:pBdr>
           <w:bottom w:val="single" w:sz="6" w:space="1" w:color="auto"/>
         </w:pBdr>
         <w:spacing w:line="360" w:lineRule="auto"/>
       </w:pPr>
+      <w:bookmarkStart w:id="2" w:name="_Toc7642116"/>
       <w:r>
         <w:lastRenderedPageBreak/>
         <w:t>Preface</w:t>
@@ -6746,7 +6902,7 @@
         </w:pBdr>
         <w:spacing w:line="360" w:lineRule="auto"/>
       </w:pPr>
-      <w:bookmarkStart w:id="3" w:name="_Toc7465336"/>
+      <w:bookmarkStart w:id="3" w:name="_Toc7642117"/>
       <w:r>
         <w:lastRenderedPageBreak/>
         <w:t xml:space="preserve">System </w:t>
@@ -6774,7 +6930,7 @@
         <w:spacing w:line="360" w:lineRule="auto"/>
         <w:jc w:val="both"/>
       </w:pPr>
-      <w:bookmarkStart w:id="5" w:name="_Toc7465337"/>
+      <w:bookmarkStart w:id="5" w:name="_Toc7642118"/>
       <w:bookmarkEnd w:id="4"/>
       <w:r>
         <w:t>Introductio</w:t>
@@ -6790,7 +6946,7 @@
         <w:spacing w:line="360" w:lineRule="auto"/>
         <w:ind w:left="1440"/>
       </w:pPr>
-      <w:bookmarkStart w:id="6" w:name="_Toc7465338"/>
+      <w:bookmarkStart w:id="6" w:name="_Toc7642119"/>
       <w:r>
         <w:t xml:space="preserve">1.1.1 </w:t>
       </w:r>
@@ -6809,7 +6965,12 @@
         <w:t xml:space="preserve">The </w:t>
       </w:r>
       <w:r>
-        <w:t>overall objective of this project was to provide a solution to a concept that the author synthesized in accordance with the coursework brief</w:t>
+        <w:t>overa</w:t>
+      </w:r>
+      <w:bookmarkStart w:id="7" w:name="_GoBack"/>
+      <w:bookmarkEnd w:id="7"/>
+      <w:r>
+        <w:t>ll objective of this project was to provide a solution to a concept that the author synthesized in accordance with the coursework brief</w:t>
       </w:r>
       <w:r>
         <w:rPr>
@@ -6934,11 +7095,11 @@
       <w:r>
         <w:tab/>
       </w:r>
-      <w:bookmarkStart w:id="7" w:name="_Toc7465339"/>
+      <w:bookmarkStart w:id="8" w:name="_Toc7642120"/>
       <w:r>
         <w:t>1.1.2 Intended Audience</w:t>
       </w:r>
-      <w:bookmarkEnd w:id="7"/>
+      <w:bookmarkEnd w:id="8"/>
     </w:p>
     <w:p>
       <w:pPr>
@@ -6975,11 +7136,11 @@
       <w:r>
         <w:tab/>
       </w:r>
-      <w:bookmarkStart w:id="8" w:name="_Toc7465340"/>
+      <w:bookmarkStart w:id="9" w:name="_Toc7642121"/>
       <w:r>
         <w:t>1.1.3 Project Scope</w:t>
       </w:r>
-      <w:bookmarkEnd w:id="8"/>
+      <w:bookmarkEnd w:id="9"/>
     </w:p>
     <w:p>
       <w:pPr>
@@ -7061,11 +7222,11 @@
       <w:r>
         <w:tab/>
       </w:r>
-      <w:bookmarkStart w:id="9" w:name="_Toc7465341"/>
+      <w:bookmarkStart w:id="10" w:name="_Toc7642122"/>
       <w:r>
         <w:t>1.1.4 Online Demo</w:t>
       </w:r>
-      <w:bookmarkEnd w:id="9"/>
+      <w:bookmarkEnd w:id="10"/>
     </w:p>
     <w:p>
       <w:pPr>
@@ -7100,7 +7261,7 @@
         </w:numPr>
         <w:spacing w:line="360" w:lineRule="auto"/>
       </w:pPr>
-      <w:bookmarkStart w:id="10" w:name="_Toc7465342"/>
+      <w:bookmarkStart w:id="11" w:name="_Toc7642123"/>
       <w:r>
         <w:lastRenderedPageBreak/>
         <w:t>Overall</w:t>
@@ -7108,10 +7269,10 @@
       <w:r>
         <w:t xml:space="preserve"> </w:t>
       </w:r>
-      <w:bookmarkEnd w:id="10"/>
       <w:r>
         <w:t>Description</w:t>
       </w:r>
+      <w:bookmarkEnd w:id="11"/>
     </w:p>
     <w:p>
       <w:pPr>
@@ -7124,7 +7285,7 @@
       <w:r>
         <w:tab/>
       </w:r>
-      <w:bookmarkStart w:id="11" w:name="_Toc7465343"/>
+      <w:bookmarkStart w:id="12" w:name="_Toc7642124"/>
       <w:r>
         <w:t xml:space="preserve">1.2.1 </w:t>
       </w:r>
@@ -7134,10 +7295,10 @@
       <w:r>
         <w:t xml:space="preserve"> Function</w:t>
       </w:r>
-      <w:bookmarkEnd w:id="11"/>
       <w:r>
         <w:t>s</w:t>
       </w:r>
+      <w:bookmarkEnd w:id="12"/>
     </w:p>
     <w:p>
       <w:pPr>
@@ -7238,8 +7399,12 @@
       </w:r>
       <w:r>
         <w:tab/>
+      </w:r>
+      <w:bookmarkStart w:id="13" w:name="_Toc7642125"/>
+      <w:r>
         <w:t>1.2.2 Product Perspective</w:t>
       </w:r>
+      <w:bookmarkEnd w:id="13"/>
     </w:p>
     <w:p>
       <w:pPr>
@@ -7262,7 +7427,7 @@
       <w:r>
         <w:tab/>
       </w:r>
-      <w:bookmarkStart w:id="12" w:name="_Toc7465344"/>
+      <w:bookmarkStart w:id="14" w:name="_Toc7642126"/>
       <w:r>
         <w:t>1.2.</w:t>
       </w:r>
@@ -7272,7 +7437,7 @@
       <w:r>
         <w:t xml:space="preserve"> User Guide</w:t>
       </w:r>
-      <w:bookmarkEnd w:id="12"/>
+      <w:bookmarkEnd w:id="14"/>
     </w:p>
     <w:p>
       <w:pPr>
@@ -7333,7 +7498,7 @@
       <w:r>
         <w:tab/>
       </w:r>
-      <w:bookmarkStart w:id="13" w:name="_Toc7465345"/>
+      <w:bookmarkStart w:id="15" w:name="_Toc7642127"/>
       <w:r>
         <w:t>1.2.</w:t>
       </w:r>
@@ -7346,7 +7511,7 @@
       <w:r>
         <w:t>Operating Environment</w:t>
       </w:r>
-      <w:bookmarkEnd w:id="13"/>
+      <w:bookmarkEnd w:id="15"/>
     </w:p>
     <w:p>
       <w:pPr>
@@ -7462,7 +7627,7 @@
       <w:r>
         <w:tab/>
       </w:r>
-      <w:bookmarkStart w:id="14" w:name="_Toc7465346"/>
+      <w:bookmarkStart w:id="16" w:name="_Toc7642128"/>
       <w:r>
         <w:t>1.2.</w:t>
       </w:r>
@@ -7472,7 +7637,7 @@
       <w:r>
         <w:t xml:space="preserve"> Assumptions &amp; Dependencies</w:t>
       </w:r>
-      <w:bookmarkEnd w:id="14"/>
+      <w:bookmarkEnd w:id="16"/>
     </w:p>
     <w:p>
       <w:pPr>
@@ -7504,7 +7669,15 @@
         <w:t xml:space="preserve"> incorrect.</w:t>
       </w:r>
       <w:r>
-        <w:t xml:space="preserve"> The contents of the System Requirements Specification was produced upon the assumption that the project ha</w:t>
+        <w:t xml:space="preserve"> The contents of the System Requirements Specification </w:t>
+      </w:r>
+      <w:proofErr w:type="gramStart"/>
+      <w:r>
+        <w:t>was</w:t>
+      </w:r>
+      <w:proofErr w:type="gramEnd"/>
+      <w:r>
+        <w:t xml:space="preserve"> produced upon the assumption that the project ha</w:t>
       </w:r>
       <w:r>
         <w:t>d</w:t>
@@ -7534,8 +7707,12 @@
       </w:r>
       <w:r>
         <w:tab/>
+      </w:r>
+      <w:bookmarkStart w:id="17" w:name="_Toc7642129"/>
+      <w:r>
         <w:t>1.2.6 Design &amp; Implementation Constraints</w:t>
       </w:r>
+      <w:bookmarkEnd w:id="17"/>
     </w:p>
     <w:p>
       <w:pPr>
@@ -7580,12 +7757,12 @@
         </w:numPr>
         <w:spacing w:line="360" w:lineRule="auto"/>
       </w:pPr>
-      <w:bookmarkStart w:id="15" w:name="_Toc7465347"/>
+      <w:bookmarkStart w:id="18" w:name="_Toc7642130"/>
       <w:r>
         <w:lastRenderedPageBreak/>
         <w:t>External Interface Requirements</w:t>
       </w:r>
-      <w:bookmarkEnd w:id="15"/>
+      <w:bookmarkEnd w:id="18"/>
     </w:p>
     <w:p>
       <w:pPr>
@@ -7593,11 +7770,11 @@
         <w:spacing w:line="360" w:lineRule="auto"/>
         <w:ind w:left="1440"/>
       </w:pPr>
-      <w:bookmarkStart w:id="16" w:name="_Toc7465348"/>
+      <w:bookmarkStart w:id="19" w:name="_Toc7642131"/>
       <w:r>
         <w:t>1.3.1 User Interface</w:t>
       </w:r>
-      <w:bookmarkEnd w:id="16"/>
+      <w:bookmarkEnd w:id="19"/>
     </w:p>
     <w:p>
       <w:pPr>
@@ -7684,11 +7861,11 @@
       <w:r>
         <w:tab/>
       </w:r>
-      <w:bookmarkStart w:id="17" w:name="_Toc7465349"/>
+      <w:bookmarkStart w:id="20" w:name="_Toc7642132"/>
       <w:r>
         <w:t>1.3.2 Hardware Interface</w:t>
       </w:r>
-      <w:bookmarkEnd w:id="17"/>
+      <w:bookmarkEnd w:id="20"/>
     </w:p>
     <w:p>
       <w:pPr>
@@ -7733,11 +7910,11 @@
       <w:r>
         <w:tab/>
       </w:r>
-      <w:bookmarkStart w:id="18" w:name="_Toc7465350"/>
+      <w:bookmarkStart w:id="21" w:name="_Toc7642133"/>
       <w:r>
         <w:t>1.3.3 Software Interface</w:t>
       </w:r>
-      <w:bookmarkEnd w:id="18"/>
+      <w:bookmarkEnd w:id="21"/>
     </w:p>
     <w:p>
       <w:pPr>
@@ -7818,7 +7995,7 @@
         </w:numPr>
         <w:spacing w:line="360" w:lineRule="auto"/>
       </w:pPr>
-      <w:bookmarkStart w:id="19" w:name="_Toc7465351"/>
+      <w:bookmarkStart w:id="22" w:name="_Toc7642134"/>
       <w:r>
         <w:t>System</w:t>
       </w:r>
@@ -7828,7 +8005,7 @@
       <w:r>
         <w:t>Features</w:t>
       </w:r>
-      <w:bookmarkEnd w:id="19"/>
+      <w:bookmarkEnd w:id="22"/>
     </w:p>
     <w:p>
       <w:pPr>
@@ -7841,14 +8018,14 @@
       <w:r>
         <w:tab/>
       </w:r>
-      <w:bookmarkStart w:id="20" w:name="_Toc7465352"/>
+      <w:bookmarkStart w:id="23" w:name="_Toc7642135"/>
       <w:r>
         <w:t xml:space="preserve">1.4.1 </w:t>
       </w:r>
       <w:r>
         <w:t>Demo Environment</w:t>
       </w:r>
-      <w:bookmarkEnd w:id="20"/>
+      <w:bookmarkEnd w:id="23"/>
     </w:p>
     <w:p>
       <w:pPr>
@@ -8657,11 +8834,11 @@
       <w:r>
         <w:tab/>
       </w:r>
-      <w:bookmarkStart w:id="21" w:name="_Toc7465353"/>
+      <w:bookmarkStart w:id="24" w:name="_Toc7642136"/>
       <w:r>
         <w:t>1.4.2 Camera Movement</w:t>
       </w:r>
-      <w:bookmarkEnd w:id="21"/>
+      <w:bookmarkEnd w:id="24"/>
     </w:p>
     <w:p>
       <w:pPr>
@@ -9353,11 +9530,11 @@
       <w:r>
         <w:tab/>
       </w:r>
-      <w:bookmarkStart w:id="22" w:name="_Toc7465354"/>
+      <w:bookmarkStart w:id="25" w:name="_Toc7642137"/>
       <w:r>
         <w:t>1.4.3 Mouse Selection</w:t>
       </w:r>
-      <w:bookmarkEnd w:id="22"/>
+      <w:bookmarkEnd w:id="25"/>
     </w:p>
     <w:p>
       <w:pPr>
@@ -9876,11 +10053,11 @@
       <w:r>
         <w:tab/>
       </w:r>
-      <w:bookmarkStart w:id="23" w:name="_Toc7465355"/>
+      <w:bookmarkStart w:id="26" w:name="_Toc7642138"/>
       <w:r>
         <w:t>1.4.4 Worker Units</w:t>
       </w:r>
-      <w:bookmarkEnd w:id="23"/>
+      <w:bookmarkEnd w:id="26"/>
     </w:p>
     <w:p>
       <w:pPr>
@@ -10900,11 +11077,11 @@
       <w:r>
         <w:tab/>
       </w:r>
-      <w:bookmarkStart w:id="24" w:name="_Toc7465356"/>
+      <w:bookmarkStart w:id="27" w:name="_Toc7642139"/>
       <w:r>
         <w:t>1.4.5 Resources</w:t>
       </w:r>
-      <w:bookmarkEnd w:id="24"/>
+      <w:bookmarkEnd w:id="27"/>
     </w:p>
     <w:p>
       <w:pPr>
@@ -11324,11 +11501,11 @@
       <w:r>
         <w:tab/>
       </w:r>
-      <w:bookmarkStart w:id="25" w:name="_Toc7465357"/>
+      <w:bookmarkStart w:id="28" w:name="_Toc7642140"/>
       <w:r>
         <w:t>1.4.6 Construction</w:t>
       </w:r>
-      <w:bookmarkEnd w:id="25"/>
+      <w:bookmarkEnd w:id="28"/>
     </w:p>
     <w:p>
       <w:pPr>
@@ -12129,14 +12306,14 @@
         </w:numPr>
         <w:spacing w:line="360" w:lineRule="auto"/>
       </w:pPr>
-      <w:bookmarkStart w:id="26" w:name="_Toc7465358"/>
+      <w:bookmarkStart w:id="29" w:name="_Toc7642141"/>
       <w:r>
         <w:t xml:space="preserve">Other </w:t>
       </w:r>
       <w:r>
         <w:t>Non-functional Requirements</w:t>
       </w:r>
-      <w:bookmarkEnd w:id="26"/>
+      <w:bookmarkEnd w:id="29"/>
     </w:p>
     <w:p>
       <w:pPr>
@@ -12144,14 +12321,11 @@
         <w:spacing w:line="360" w:lineRule="auto"/>
         <w:ind w:left="1440"/>
       </w:pPr>
-      <w:r>
-        <w:t xml:space="preserve">1.5.1 </w:t>
-      </w:r>
-      <w:bookmarkStart w:id="27" w:name="_Toc7465359"/>
-      <w:r>
-        <w:t>Performance</w:t>
-      </w:r>
-      <w:bookmarkEnd w:id="27"/>
+      <w:bookmarkStart w:id="30" w:name="_Toc7642142"/>
+      <w:r>
+        <w:t>1.5.1 Performance</w:t>
+      </w:r>
+      <w:bookmarkEnd w:id="30"/>
     </w:p>
     <w:p>
       <w:pPr>
@@ -12216,7 +12390,7 @@
       <w:r>
         <w:tab/>
       </w:r>
-      <w:bookmarkStart w:id="28" w:name="_Toc7465360"/>
+      <w:bookmarkStart w:id="31" w:name="_Toc7642143"/>
       <w:r>
         <w:t xml:space="preserve">1.5.2 </w:t>
       </w:r>
@@ -12226,7 +12400,7 @@
       <w:r>
         <w:t xml:space="preserve"> Attributes</w:t>
       </w:r>
-      <w:bookmarkEnd w:id="28"/>
+      <w:bookmarkEnd w:id="31"/>
     </w:p>
     <w:p>
       <w:pPr>
@@ -12304,7 +12478,7 @@
         </w:pBdr>
         <w:spacing w:line="360" w:lineRule="auto"/>
       </w:pPr>
-      <w:bookmarkStart w:id="29" w:name="_Toc7465361"/>
+      <w:bookmarkStart w:id="32" w:name="_Toc7642144"/>
       <w:r>
         <w:lastRenderedPageBreak/>
         <w:t>UML Diagram</w:t>
@@ -12312,7 +12486,7 @@
       <w:r>
         <w:t>s</w:t>
       </w:r>
-      <w:bookmarkEnd w:id="29"/>
+      <w:bookmarkEnd w:id="32"/>
     </w:p>
     <w:p>
       <w:pPr>
@@ -12327,11 +12501,11 @@
       <w:r>
         <w:tab/>
       </w:r>
-      <w:bookmarkStart w:id="30" w:name="_Toc7465362"/>
+      <w:bookmarkStart w:id="33" w:name="_Toc7642145"/>
       <w:r>
         <w:t>2.1 Use-Case Diagram</w:t>
       </w:r>
-      <w:bookmarkEnd w:id="30"/>
+      <w:bookmarkEnd w:id="33"/>
     </w:p>
     <w:p>
       <w:pPr>
@@ -12390,11 +12564,11 @@
       <w:r>
         <w:tab/>
       </w:r>
-      <w:bookmarkStart w:id="31" w:name="_Toc7465363"/>
+      <w:bookmarkStart w:id="34" w:name="_Toc7642146"/>
       <w:r>
         <w:t>2.2 Class Diagram</w:t>
       </w:r>
-      <w:bookmarkEnd w:id="31"/>
+      <w:bookmarkEnd w:id="34"/>
     </w:p>
     <w:p>
       <w:pPr>
@@ -12460,12 +12634,12 @@
         </w:pBdr>
         <w:spacing w:line="360" w:lineRule="auto"/>
       </w:pPr>
-      <w:bookmarkStart w:id="32" w:name="_Toc7465364"/>
+      <w:bookmarkStart w:id="35" w:name="_Toc7642147"/>
       <w:r>
         <w:lastRenderedPageBreak/>
         <w:t>Method</w:t>
       </w:r>
-      <w:bookmarkEnd w:id="32"/>
+      <w:bookmarkEnd w:id="35"/>
     </w:p>
     <w:p>
       <w:pPr>
@@ -12484,7 +12658,7 @@
       <w:r>
         <w:tab/>
       </w:r>
-      <w:bookmarkStart w:id="33" w:name="_Toc7465365"/>
+      <w:bookmarkStart w:id="36" w:name="_Toc7642148"/>
       <w:r>
         <w:t>3.</w:t>
       </w:r>
@@ -12494,7 +12668,7 @@
       <w:r>
         <w:t xml:space="preserve"> Selection Control</w:t>
       </w:r>
-      <w:bookmarkEnd w:id="33"/>
+      <w:bookmarkEnd w:id="36"/>
     </w:p>
     <w:p>
       <w:pPr>
@@ -12507,7 +12681,7 @@
       <w:r>
         <w:tab/>
       </w:r>
-      <w:bookmarkStart w:id="34" w:name="_Toc7465367"/>
+      <w:bookmarkStart w:id="37" w:name="_Toc7642149"/>
       <w:r>
         <w:t>3.1.</w:t>
       </w:r>
@@ -12517,7 +12691,7 @@
       <w:r>
         <w:t xml:space="preserve"> Summary of Techniques</w:t>
       </w:r>
-      <w:bookmarkEnd w:id="34"/>
+      <w:bookmarkEnd w:id="37"/>
     </w:p>
     <w:p>
       <w:pPr>
@@ -12572,11 +12746,11 @@
       <w:r>
         <w:tab/>
       </w:r>
-      <w:bookmarkStart w:id="35" w:name="_Toc7465366"/>
+      <w:bookmarkStart w:id="38" w:name="_Toc7642150"/>
       <w:r>
         <w:t>3.1.2 Detailed Description</w:t>
       </w:r>
-      <w:bookmarkEnd w:id="35"/>
+      <w:bookmarkEnd w:id="38"/>
     </w:p>
     <w:p>
       <w:pPr>
@@ -12634,14 +12808,14 @@
       <w:r>
         <w:tab/>
       </w:r>
-      <w:bookmarkStart w:id="36" w:name="_Toc7465368"/>
+      <w:bookmarkStart w:id="39" w:name="_Toc7642151"/>
       <w:r>
         <w:t xml:space="preserve">3.2 Worker </w:t>
       </w:r>
       <w:r>
         <w:t>Control</w:t>
       </w:r>
-      <w:bookmarkEnd w:id="36"/>
+      <w:bookmarkEnd w:id="39"/>
     </w:p>
     <w:p>
       <w:pPr>
@@ -12654,7 +12828,7 @@
       <w:r>
         <w:tab/>
       </w:r>
-      <w:bookmarkStart w:id="37" w:name="_Toc7465370"/>
+      <w:bookmarkStart w:id="40" w:name="_Toc7642152"/>
       <w:r>
         <w:t>3.</w:t>
       </w:r>
@@ -12670,7 +12844,7 @@
       <w:r>
         <w:t xml:space="preserve"> Summary of Techniques</w:t>
       </w:r>
-      <w:bookmarkEnd w:id="37"/>
+      <w:bookmarkEnd w:id="40"/>
     </w:p>
     <w:p>
       <w:pPr>
@@ -12783,11 +12957,11 @@
       <w:r>
         <w:tab/>
       </w:r>
-      <w:bookmarkStart w:id="38" w:name="_Toc7465369"/>
+      <w:bookmarkStart w:id="41" w:name="_Toc7642153"/>
       <w:r>
         <w:t>3.2.2 Detailed Description</w:t>
       </w:r>
-      <w:bookmarkEnd w:id="38"/>
+      <w:bookmarkEnd w:id="41"/>
     </w:p>
     <w:p>
       <w:pPr>
@@ -13093,14 +13267,14 @@
       <w:r>
         <w:tab/>
       </w:r>
-      <w:bookmarkStart w:id="39" w:name="_Toc7465371"/>
+      <w:bookmarkStart w:id="42" w:name="_Toc7642154"/>
       <w:r>
         <w:t xml:space="preserve">3.3 </w:t>
       </w:r>
       <w:r>
         <w:t>Tasks</w:t>
       </w:r>
-      <w:bookmarkEnd w:id="39"/>
+      <w:bookmarkEnd w:id="42"/>
     </w:p>
     <w:p>
       <w:pPr>
@@ -13113,7 +13287,7 @@
       <w:r>
         <w:tab/>
       </w:r>
-      <w:bookmarkStart w:id="40" w:name="_Toc7465372"/>
+      <w:bookmarkStart w:id="43" w:name="_Toc7642155"/>
       <w:r>
         <w:t>3.</w:t>
       </w:r>
@@ -13123,10 +13297,10 @@
       <w:r>
         <w:t xml:space="preserve">.1 </w:t>
       </w:r>
-      <w:bookmarkEnd w:id="40"/>
       <w:r>
         <w:t>Summary of Techniques</w:t>
       </w:r>
+      <w:bookmarkEnd w:id="43"/>
     </w:p>
     <w:p>
       <w:pPr>
@@ -13193,7 +13367,7 @@
       <w:r>
         <w:tab/>
       </w:r>
-      <w:bookmarkStart w:id="41" w:name="_Toc7465373"/>
+      <w:bookmarkStart w:id="44" w:name="_Toc7642156"/>
       <w:r>
         <w:t>3.</w:t>
       </w:r>
@@ -13209,10 +13383,10 @@
       <w:r>
         <w:t xml:space="preserve"> </w:t>
       </w:r>
-      <w:bookmarkEnd w:id="41"/>
       <w:r>
         <w:t>Detailed Description</w:t>
       </w:r>
+      <w:bookmarkEnd w:id="44"/>
     </w:p>
     <w:p>
       <w:pPr>
@@ -13398,7 +13572,7 @@
         <w:lastRenderedPageBreak/>
         <w:tab/>
       </w:r>
-      <w:bookmarkStart w:id="42" w:name="_Toc7465374"/>
+      <w:bookmarkStart w:id="45" w:name="_Toc7642157"/>
       <w:r>
         <w:t>3</w:t>
       </w:r>
@@ -13408,7 +13582,7 @@
       <w:r>
         <w:t>4 Buildings</w:t>
       </w:r>
-      <w:bookmarkEnd w:id="42"/>
+      <w:bookmarkEnd w:id="45"/>
     </w:p>
     <w:p>
       <w:pPr>
@@ -13421,7 +13595,7 @@
       <w:r>
         <w:tab/>
       </w:r>
-      <w:bookmarkStart w:id="43" w:name="_Toc7465375"/>
+      <w:bookmarkStart w:id="46" w:name="_Toc7642158"/>
       <w:r>
         <w:t>3.</w:t>
       </w:r>
@@ -13431,10 +13605,10 @@
       <w:r>
         <w:t xml:space="preserve">.1 </w:t>
       </w:r>
-      <w:bookmarkEnd w:id="43"/>
       <w:r>
         <w:t>Summary of Techniques</w:t>
       </w:r>
+      <w:bookmarkEnd w:id="46"/>
     </w:p>
     <w:p>
       <w:pPr>
@@ -13502,7 +13676,7 @@
       <w:r>
         <w:tab/>
       </w:r>
-      <w:bookmarkStart w:id="44" w:name="_Toc7465376"/>
+      <w:bookmarkStart w:id="47" w:name="_Toc7642159"/>
       <w:r>
         <w:t>3.</w:t>
       </w:r>
@@ -13518,10 +13692,10 @@
       <w:r>
         <w:t xml:space="preserve"> </w:t>
       </w:r>
-      <w:bookmarkEnd w:id="44"/>
       <w:r>
         <w:t>Detailed Description</w:t>
       </w:r>
+      <w:bookmarkEnd w:id="47"/>
     </w:p>
     <w:p>
       <w:pPr>
@@ -13579,11 +13753,11 @@
       <w:r>
         <w:tab/>
       </w:r>
-      <w:bookmarkStart w:id="45" w:name="_Toc7465377"/>
+      <w:bookmarkStart w:id="48" w:name="_Toc7642160"/>
       <w:r>
         <w:t>3.5 Resources</w:t>
       </w:r>
-      <w:bookmarkEnd w:id="45"/>
+      <w:bookmarkEnd w:id="48"/>
     </w:p>
     <w:p>
       <w:pPr>
@@ -13596,7 +13770,7 @@
       <w:r>
         <w:tab/>
       </w:r>
-      <w:bookmarkStart w:id="46" w:name="_Toc7465378"/>
+      <w:bookmarkStart w:id="49" w:name="_Toc7642161"/>
       <w:r>
         <w:t>3.</w:t>
       </w:r>
@@ -13606,10 +13780,10 @@
       <w:r>
         <w:t xml:space="preserve">.1 </w:t>
       </w:r>
-      <w:bookmarkEnd w:id="46"/>
       <w:r>
         <w:t>Summary of Techniques</w:t>
       </w:r>
+      <w:bookmarkEnd w:id="49"/>
     </w:p>
     <w:p>
       <w:pPr>
@@ -13677,7 +13851,7 @@
       <w:r>
         <w:tab/>
       </w:r>
-      <w:bookmarkStart w:id="47" w:name="_Toc7465379"/>
+      <w:bookmarkStart w:id="50" w:name="_Toc7642162"/>
       <w:r>
         <w:t>3.</w:t>
       </w:r>
@@ -13693,10 +13867,10 @@
       <w:r>
         <w:t xml:space="preserve"> </w:t>
       </w:r>
-      <w:bookmarkEnd w:id="47"/>
       <w:r>
         <w:t>Detailed Description</w:t>
       </w:r>
+      <w:bookmarkEnd w:id="50"/>
     </w:p>
     <w:p>
       <w:pPr>
@@ -13764,12 +13938,12 @@
         </w:pBdr>
         <w:spacing w:line="360" w:lineRule="auto"/>
       </w:pPr>
-      <w:bookmarkStart w:id="48" w:name="_Toc7465380"/>
+      <w:bookmarkStart w:id="51" w:name="_Toc7642163"/>
       <w:r>
         <w:lastRenderedPageBreak/>
         <w:t>Development</w:t>
       </w:r>
-      <w:bookmarkEnd w:id="48"/>
+      <w:bookmarkEnd w:id="51"/>
     </w:p>
     <w:p>
       <w:pPr>
@@ -13784,11 +13958,11 @@
       <w:r>
         <w:tab/>
       </w:r>
-      <w:bookmarkStart w:id="49" w:name="_Toc7465381"/>
+      <w:bookmarkStart w:id="52" w:name="_Toc7642164"/>
       <w:r>
         <w:t>4.1 Development Process</w:t>
       </w:r>
-      <w:bookmarkEnd w:id="49"/>
+      <w:bookmarkEnd w:id="52"/>
     </w:p>
     <w:p>
       <w:pPr>
@@ -13835,11 +14009,11 @@
       <w:r>
         <w:tab/>
       </w:r>
-      <w:bookmarkStart w:id="50" w:name="_Toc7465382"/>
+      <w:bookmarkStart w:id="53" w:name="_Toc7642165"/>
       <w:r>
         <w:t>4.2 Concept Design</w:t>
       </w:r>
-      <w:bookmarkEnd w:id="50"/>
+      <w:bookmarkEnd w:id="53"/>
     </w:p>
     <w:p>
       <w:pPr>
@@ -13868,11 +14042,11 @@
       <w:r>
         <w:tab/>
       </w:r>
-      <w:bookmarkStart w:id="51" w:name="_Toc7465383"/>
+      <w:bookmarkStart w:id="54" w:name="_Toc7642166"/>
       <w:r>
         <w:t>4.3 Prototyping</w:t>
       </w:r>
-      <w:bookmarkEnd w:id="51"/>
+      <w:bookmarkEnd w:id="54"/>
     </w:p>
     <w:p>
       <w:pPr>
@@ -13961,11 +14135,11 @@
         <w:lastRenderedPageBreak/>
         <w:tab/>
       </w:r>
-      <w:bookmarkStart w:id="52" w:name="_Toc7465384"/>
+      <w:bookmarkStart w:id="55" w:name="_Toc7642167"/>
       <w:r>
         <w:t>4.2 Documentation</w:t>
       </w:r>
-      <w:bookmarkEnd w:id="52"/>
+      <w:bookmarkEnd w:id="55"/>
     </w:p>
     <w:p>
       <w:pPr>
@@ -14064,8 +14238,6 @@
       <w:r>
         <w:t>.</w:t>
       </w:r>
-      <w:bookmarkStart w:id="53" w:name="_GoBack"/>
-      <w:bookmarkEnd w:id="53"/>
       <w:r>
         <w:br w:type="page"/>
       </w:r>
@@ -14078,12 +14250,12 @@
         </w:pBdr>
         <w:spacing w:line="360" w:lineRule="auto"/>
       </w:pPr>
-      <w:bookmarkStart w:id="54" w:name="_Toc7465385"/>
+      <w:bookmarkStart w:id="56" w:name="_Toc7642168"/>
       <w:r>
         <w:lastRenderedPageBreak/>
         <w:t>Conclusions</w:t>
       </w:r>
-      <w:bookmarkEnd w:id="54"/>
+      <w:bookmarkEnd w:id="56"/>
     </w:p>
     <w:p>
       <w:pPr>
@@ -14098,16 +14270,89 @@
       <w:r>
         <w:tab/>
       </w:r>
-      <w:bookmarkStart w:id="55" w:name="_Toc7465386"/>
+      <w:bookmarkStart w:id="57" w:name="_Toc7642169"/>
       <w:r>
         <w:t>5.1 Shortcomings</w:t>
       </w:r>
-      <w:bookmarkEnd w:id="55"/>
+      <w:bookmarkEnd w:id="57"/>
     </w:p>
     <w:p>
       <w:pPr>
         <w:spacing w:line="360" w:lineRule="auto"/>
-      </w:pPr>
+        <w:jc w:val="both"/>
+      </w:pPr>
+      <w:r>
+        <w:tab/>
+      </w:r>
+      <w:r>
+        <w:t xml:space="preserve">The project set out to achieve a number of goals and features, however, not all of them were completed by the end of the project. These shortcomings were due to a number of reasons ranging from revised requirements that rendered the feature obsolete, </w:t>
+      </w:r>
+      <w:r>
+        <w:t>to cancellation due to reduced priority and in some cases certain features had just not been implemented due to lack of time.</w:t>
+      </w:r>
+      <w:r>
+        <w:t xml:space="preserve"> These shortcomings were limited to the </w:t>
+      </w:r>
+      <w:r>
+        <w:t>gameplay mechanic</w:t>
+      </w:r>
+      <w:r>
+        <w:t xml:space="preserve"> and none of them resulted in a failure to achi</w:t>
+      </w:r>
+      <w:r>
+        <w:t>e</w:t>
+      </w:r>
+      <w:r>
+        <w:t>ve the outcomes of the project</w:t>
+      </w:r>
+      <w:r>
+        <w:t xml:space="preserve"> brief</w:t>
+      </w:r>
+      <w:r>
+        <w:t>.</w:t>
+      </w:r>
+    </w:p>
+    <w:p>
+      <w:pPr>
+        <w:spacing w:line="360" w:lineRule="auto"/>
+        <w:jc w:val="both"/>
+      </w:pPr>
+      <w:r>
+        <w:t xml:space="preserve">One of such shortcomings was the number of resource types implemented. The concept brief that was proposed specified three separate types of resource. However, as the </w:t>
+      </w:r>
+      <w:r>
+        <w:t>project progressed it was decided that two individual resource types would be suitable to demonstrate the system.</w:t>
+      </w:r>
+    </w:p>
+    <w:p>
+      <w:pPr>
+        <w:spacing w:line="360" w:lineRule="auto"/>
+        <w:jc w:val="both"/>
+      </w:pPr>
+      <w:r>
+        <w:t xml:space="preserve">A further shortcoming was the lack of a “defensive” building which suggested </w:t>
+      </w:r>
+      <w:r>
+        <w:t>some kind of system where buildings</w:t>
+      </w:r>
+      <w:r>
+        <w:t>/units</w:t>
+      </w:r>
+      <w:r>
+        <w:t xml:space="preserve"> could take damage. The defensive building was scrapped due to time constraints as it would involve not only </w:t>
+      </w:r>
+      <w:r>
+        <w:t>the</w:t>
+      </w:r>
+      <w:r>
+        <w:t xml:space="preserve"> construction of the building, which would be simple</w:t>
+      </w:r>
+      <w:r>
+        <w:t xml:space="preserve"> to implement, but also the implementation of its function of defence. Typically, in an RTS game this would be some kind of enemy type.</w:t>
+      </w:r>
+      <w:r>
+        <w:t xml:space="preserve"> This also took less priority as the game mechanic concept was base building and resource management.</w:t>
+      </w:r>
     </w:p>
     <w:p>
       <w:pPr>
@@ -14117,7 +14362,7 @@
       <w:r>
         <w:tab/>
       </w:r>
-      <w:bookmarkStart w:id="56" w:name="_Toc7465387"/>
+      <w:bookmarkStart w:id="58" w:name="_Toc7642170"/>
       <w:r>
         <w:t xml:space="preserve">5.2 </w:t>
       </w:r>
@@ -14130,12 +14375,77 @@
       <w:r>
         <w:t xml:space="preserve"> / Areas for Improvement</w:t>
       </w:r>
-      <w:bookmarkEnd w:id="56"/>
+      <w:bookmarkEnd w:id="58"/>
     </w:p>
     <w:p>
       <w:pPr>
         <w:spacing w:line="360" w:lineRule="auto"/>
-      </w:pPr>
+        <w:jc w:val="both"/>
+      </w:pPr>
+      <w:r>
+        <w:tab/>
+        <w:t xml:space="preserve">The system has a known issue that causes a fatal error only some of the time, which was unable to be rectified </w:t>
+      </w:r>
+      <w:r>
+        <w:t>in time.</w:t>
+      </w:r>
+      <w:r>
+        <w:t xml:space="preserve"> As stated, the issue only arises occasionally, crashing the game, and when it does</w:t>
+      </w:r>
+      <w:r>
+        <w:t xml:space="preserve"> it has little indication to the cause, making it difficult to debug.</w:t>
+      </w:r>
+      <w:r>
+        <w:t xml:space="preserve"> A less than ideal issue, it can be worked around for demonstration purposes </w:t>
+      </w:r>
+      <w:r>
+        <w:t>by restarting the application.</w:t>
+      </w:r>
+    </w:p>
+    <w:p>
+      <w:pPr>
+        <w:spacing w:line="360" w:lineRule="auto"/>
+        <w:jc w:val="both"/>
+      </w:pPr>
+      <w:r>
+        <w:t>The main area for improvement is the overall level of polish that the mechanic displays.</w:t>
+      </w:r>
+      <w:r>
+        <w:t xml:space="preserve"> There </w:t>
+      </w:r>
+      <w:r>
+        <w:t>is</w:t>
+      </w:r>
+      <w:r>
+        <w:t xml:space="preserve"> a degree of polish but there is</w:t>
+      </w:r>
+      <w:r>
+        <w:t xml:space="preserve"> further</w:t>
+      </w:r>
+      <w:r>
+        <w:t xml:space="preserve"> room for improvement within the art and UI design.</w:t>
+      </w:r>
+      <w:r>
+        <w:t xml:space="preserve"> Another area of improvement</w:t>
+      </w:r>
+      <w:r>
+        <w:t xml:space="preserve"> lied</w:t>
+      </w:r>
+      <w:r>
+        <w:t xml:space="preserve"> on the technical side</w:t>
+      </w:r>
+      <w:r>
+        <w:t xml:space="preserve"> of the project and this was mainly because this was my first experience using Unreal Engine and it was as much of a learning experience as it could have been. </w:t>
+      </w:r>
+      <w:r>
+        <w:t xml:space="preserve">By the end of the project I had learned enough about the Engine that my overall technical design at the start of the project might have been different, had I possessed the level of knowledge </w:t>
+      </w:r>
+      <w:r>
+        <w:t>that I do now.</w:t>
+      </w:r>
+      <w:r>
+        <w:t xml:space="preserve"> However, I believe that the technical design I implemented was suitable enough, upon consideration.</w:t>
+      </w:r>
     </w:p>
     <w:p>
       <w:pPr>
@@ -14143,18 +14453,44 @@
         <w:spacing w:line="360" w:lineRule="auto"/>
       </w:pPr>
       <w:r>
+        <w:lastRenderedPageBreak/>
         <w:tab/>
       </w:r>
-      <w:bookmarkStart w:id="57" w:name="_Toc7465388"/>
+      <w:bookmarkStart w:id="59" w:name="_Toc7642171"/>
       <w:r>
         <w:t>5.3 Possible Solutions</w:t>
       </w:r>
-      <w:bookmarkEnd w:id="57"/>
+      <w:bookmarkEnd w:id="59"/>
     </w:p>
     <w:p>
       <w:pPr>
         <w:spacing w:line="360" w:lineRule="auto"/>
-      </w:pPr>
+        <w:jc w:val="both"/>
+      </w:pPr>
+      <w:r>
+        <w:tab/>
+      </w:r>
+      <w:r>
+        <w:t>With regards to the above issue, the suspected source is and unhandled exception where a null pointer is being called.</w:t>
+      </w:r>
+    </w:p>
+    <w:p>
+      <w:pPr>
+        <w:spacing w:line="360" w:lineRule="auto"/>
+        <w:jc w:val="both"/>
+      </w:pPr>
+      <w:r>
+        <w:t xml:space="preserve">As for the improvements, the art could be overhauled to replace the current assets which are all just different placeholder meshes from the starter content to tell each object apart. The UI </w:t>
+      </w:r>
+      <w:r>
+        <w:t>would benefit from further development as it hasn’t a large amount of detail or features.</w:t>
+      </w:r>
+      <w:r>
+        <w:t xml:space="preserve"> Features such as; more windows to display increased information, for example, </w:t>
+      </w:r>
+      <w:r>
+        <w:t>a current selection pane with unit or building details for unit stats and building construction times, etc.</w:t>
+      </w:r>
     </w:p>
     <w:p>
       <w:pPr>
@@ -14164,16 +14500,47 @@
       <w:r>
         <w:tab/>
       </w:r>
-      <w:bookmarkStart w:id="58" w:name="_Toc7465389"/>
-      <w:r>
-        <w:t>5.4 Extending the Application</w:t>
-      </w:r>
-      <w:bookmarkEnd w:id="58"/>
+      <w:bookmarkStart w:id="60" w:name="_Toc7642172"/>
+      <w:r>
+        <w:t xml:space="preserve">5.4 Extending the </w:t>
+      </w:r>
+      <w:r>
+        <w:t>Mechanic</w:t>
+      </w:r>
+      <w:bookmarkEnd w:id="60"/>
     </w:p>
     <w:p>
       <w:pPr>
         <w:spacing w:line="360" w:lineRule="auto"/>
-      </w:pPr>
+        <w:jc w:val="both"/>
+      </w:pPr>
+      <w:r>
+        <w:tab/>
+      </w:r>
+      <w:r>
+        <w:t xml:space="preserve">A possible extension to the mechanic </w:t>
+      </w:r>
+      <w:r>
+        <w:t>would likely involve expanding the depth of the construction systems. An ideal expansion would be increasing the number of building types that are available to construct, which would open the mechanic to further functions such as the construction of modular, node based walls, with the function of defence.</w:t>
+      </w:r>
+      <w:r>
+        <w:t xml:space="preserve"> Another </w:t>
+      </w:r>
+      <w:r>
+        <w:t xml:space="preserve">extension could be </w:t>
+      </w:r>
+      <w:r>
+        <w:t>development of the resource system to account for more types of resource and interactions between workers and resource patches</w:t>
+      </w:r>
+      <w:r>
+        <w:t>, such as limits to the number of active workers</w:t>
+      </w:r>
+      <w:r>
+        <w:t>, which would contribute to the balancing factor</w:t>
+      </w:r>
+      <w:r>
+        <w:t>.</w:t>
+      </w:r>
     </w:p>
     <w:p>
       <w:pPr>
@@ -14183,24 +14550,95 @@
       <w:r>
         <w:tab/>
       </w:r>
-      <w:bookmarkStart w:id="59" w:name="_Toc7465390"/>
+      <w:bookmarkStart w:id="61" w:name="_Toc7642173"/>
       <w:r>
         <w:t xml:space="preserve">5.5 </w:t>
       </w:r>
-      <w:bookmarkEnd w:id="59"/>
       <w:r>
         <w:t>Personal Outcome</w:t>
       </w:r>
+      <w:bookmarkEnd w:id="61"/>
     </w:p>
     <w:p>
       <w:pPr>
         <w:spacing w:line="360" w:lineRule="auto"/>
-      </w:pPr>
+        <w:jc w:val="both"/>
+      </w:pPr>
+      <w:r>
+        <w:tab/>
+      </w:r>
+      <w:r>
+        <w:t>During the course of the project I have developed my knowledge of Unreal Engine and upon reflection I have identified elements of the project that went right for me</w:t>
+      </w:r>
+      <w:r>
+        <w:t>, parts</w:t>
+      </w:r>
+      <w:r>
+        <w:t xml:space="preserve"> that went wrong</w:t>
+      </w:r>
+      <w:r>
+        <w:t xml:space="preserve"> and the parts that proved the most challenging. The </w:t>
+      </w:r>
+      <w:r>
+        <w:t>biggest challenge I faced in this project was ultimately learning the different facets and nuances of Unreal Engine for the first time ever.</w:t>
+      </w:r>
+      <w:r>
+        <w:t xml:space="preserve"> We were given a certain degree of direction on how to use this software in the labs, but a lot of the learning was our own responsibility. This ties into the main part of the project that I felt I could have done better.</w:t>
+      </w:r>
+      <w:r>
+        <w:t xml:space="preserve"> I found that because I spent the majority of my time early on learning the engine I started the construction of the mechanic in C++ later than </w:t>
+      </w:r>
+      <w:r>
+        <w:t xml:space="preserve">was </w:t>
+      </w:r>
+      <w:r>
+        <w:t>advisable</w:t>
+      </w:r>
+      <w:r>
+        <w:t xml:space="preserve">. This caused the development to </w:t>
+      </w:r>
+      <w:r>
+        <w:t>reach a crunch in the run up to submission</w:t>
+      </w:r>
+      <w:r>
+        <w:t>.</w:t>
+      </w:r>
     </w:p>
     <w:p>
       <w:pPr>
         <w:spacing w:line="360" w:lineRule="auto"/>
-      </w:pPr>
+        <w:jc w:val="both"/>
+      </w:pPr>
+      <w:r>
+        <w:t xml:space="preserve"> One of the factors I found went right was the overall development of the </w:t>
+      </w:r>
+      <w:r>
+        <w:t xml:space="preserve">documentation, specifically the SRS and some other areas of the report. I made sure to treat the report as a ‘living’ document and did my best to </w:t>
+      </w:r>
+      <w:r>
+        <w:t>keep the contents updated as the project evolved.</w:t>
+      </w:r>
+      <w:r>
+        <w:t xml:space="preserve"> </w:t>
+      </w:r>
+      <w:r>
+        <w:t xml:space="preserve">At the beginning of the project </w:t>
+      </w:r>
+      <w:r>
+        <w:t>I</w:t>
+      </w:r>
+      <w:r>
+        <w:t xml:space="preserve"> focused on the technical design so that </w:t>
+      </w:r>
+      <w:r>
+        <w:t>the construction of the development process would run smoother, using the documentation and UML as reference.</w:t>
+      </w:r>
+      <w:r>
+        <w:t xml:space="preserve"> Furthermore, I feel that the progression from concept to completion was a success and the final product featured unique functionality</w:t>
+      </w:r>
+      <w:r>
+        <w:t>.</w:t>
+      </w:r>
       <w:r>
         <w:br w:type="page"/>
       </w:r>
@@ -14213,12 +14651,12 @@
         </w:pBdr>
         <w:spacing w:line="360" w:lineRule="auto"/>
       </w:pPr>
-      <w:bookmarkStart w:id="60" w:name="_Toc7465391"/>
+      <w:bookmarkStart w:id="62" w:name="_Toc7642174"/>
       <w:r>
         <w:lastRenderedPageBreak/>
         <w:t>References</w:t>
       </w:r>
-      <w:bookmarkEnd w:id="60"/>
+      <w:bookmarkEnd w:id="62"/>
     </w:p>
     <w:p/>
     <w:p>
@@ -14228,14 +14666,14 @@
       <w:r>
         <w:tab/>
       </w:r>
-      <w:bookmarkStart w:id="61" w:name="_Toc7465392"/>
+      <w:bookmarkStart w:id="63" w:name="_Toc7642175"/>
       <w:r>
         <w:t xml:space="preserve">6.1 </w:t>
       </w:r>
       <w:r>
         <w:t>Brief</w:t>
       </w:r>
-      <w:bookmarkEnd w:id="61"/>
+      <w:bookmarkEnd w:id="63"/>
     </w:p>
     <w:p>
       <w:pPr>
@@ -14288,11 +14726,11 @@
       <w:r>
         <w:tab/>
       </w:r>
-      <w:bookmarkStart w:id="62" w:name="_Toc7465393"/>
+      <w:bookmarkStart w:id="64" w:name="_Toc7642176"/>
       <w:r>
         <w:t>6.2 Techniques</w:t>
       </w:r>
-      <w:bookmarkEnd w:id="62"/>
+      <w:bookmarkEnd w:id="64"/>
     </w:p>
     <w:p>
       <w:pPr>
@@ -14304,11 +14742,11 @@
       <w:r>
         <w:tab/>
       </w:r>
-      <w:bookmarkStart w:id="63" w:name="_Toc7465394"/>
+      <w:bookmarkStart w:id="65" w:name="_Toc7642177"/>
       <w:r>
         <w:t>6.2.1 C++</w:t>
       </w:r>
-      <w:bookmarkEnd w:id="63"/>
+      <w:bookmarkEnd w:id="65"/>
     </w:p>
     <w:p>
       <w:pPr>
@@ -14609,11 +15047,11 @@
       <w:r>
         <w:tab/>
       </w:r>
-      <w:bookmarkStart w:id="64" w:name="_Toc7465395"/>
+      <w:bookmarkStart w:id="66" w:name="_Toc7642178"/>
       <w:r>
         <w:t>6.2.2 Blueprints</w:t>
       </w:r>
-      <w:bookmarkEnd w:id="64"/>
+      <w:bookmarkEnd w:id="66"/>
     </w:p>
     <w:p>
       <w:pPr>
@@ -14698,11 +15136,11 @@
       <w:r>
         <w:tab/>
       </w:r>
-      <w:bookmarkStart w:id="65" w:name="_Toc7465396"/>
+      <w:bookmarkStart w:id="67" w:name="_Toc7642179"/>
       <w:r>
         <w:t>6.3 Research</w:t>
       </w:r>
-      <w:bookmarkEnd w:id="65"/>
+      <w:bookmarkEnd w:id="67"/>
     </w:p>
     <w:p>
       <w:pPr>
@@ -14948,11 +15386,11 @@
       <w:r>
         <w:tab/>
       </w:r>
-      <w:bookmarkStart w:id="66" w:name="_Toc7465397"/>
+      <w:bookmarkStart w:id="68" w:name="_Toc7642180"/>
       <w:r>
         <w:t>6.4 Resources</w:t>
       </w:r>
-      <w:bookmarkEnd w:id="66"/>
+      <w:bookmarkEnd w:id="68"/>
     </w:p>
     <w:p>
       <w:pPr>
@@ -15512,12 +15950,12 @@
         </w:pBdr>
         <w:spacing w:line="360" w:lineRule="auto"/>
       </w:pPr>
-      <w:bookmarkStart w:id="67" w:name="_Toc7465398"/>
+      <w:bookmarkStart w:id="69" w:name="_Toc7642181"/>
       <w:r>
         <w:lastRenderedPageBreak/>
         <w:t>Appendices</w:t>
       </w:r>
-      <w:bookmarkEnd w:id="67"/>
+      <w:bookmarkEnd w:id="69"/>
     </w:p>
     <w:p>
       <w:pPr>
@@ -15532,11 +15970,11 @@
       <w:r>
         <w:tab/>
       </w:r>
-      <w:bookmarkStart w:id="68" w:name="_Toc7465399"/>
+      <w:bookmarkStart w:id="70" w:name="_Toc7642182"/>
       <w:r>
         <w:t>Appendix A: User Guide</w:t>
       </w:r>
-      <w:bookmarkEnd w:id="68"/>
+      <w:bookmarkEnd w:id="70"/>
       <w:r>
         <w:br w:type="page"/>
       </w:r>
@@ -15550,7 +15988,7 @@
         <w:lastRenderedPageBreak/>
         <w:tab/>
       </w:r>
-      <w:bookmarkStart w:id="69" w:name="_Toc7465400"/>
+      <w:bookmarkStart w:id="71" w:name="_Toc7642183"/>
       <w:r>
         <w:t xml:space="preserve">Appendix </w:t>
       </w:r>
@@ -15560,7 +15998,7 @@
       <w:r>
         <w:t>: UML Diagrams</w:t>
       </w:r>
-      <w:bookmarkEnd w:id="69"/>
+      <w:bookmarkEnd w:id="71"/>
     </w:p>
     <w:tbl>
       <w:tblPr>
@@ -18867,6 +19305,119 @@
     </w:lvl>
   </w:abstractNum>
   <w:abstractNum w:abstractNumId="19" w15:restartNumberingAfterBreak="0">
+    <w:nsid w:val="73084CB7"/>
+    <w:multiLevelType w:val="hybridMultilevel"/>
+    <w:tmpl w:val="BB6E1520"/>
+    <w:lvl w:ilvl="0" w:tplc="08090001">
+      <w:start w:val="1"/>
+      <w:numFmt w:val="bullet"/>
+      <w:lvlText w:val=""/>
+      <w:lvlJc w:val="left"/>
+      <w:pPr>
+        <w:ind w:left="720" w:hanging="360"/>
+      </w:pPr>
+      <w:rPr>
+        <w:rFonts w:ascii="Symbol" w:hAnsi="Symbol" w:hint="default"/>
+      </w:rPr>
+    </w:lvl>
+    <w:lvl w:ilvl="1" w:tplc="08090003" w:tentative="1">
+      <w:start w:val="1"/>
+      <w:numFmt w:val="bullet"/>
+      <w:lvlText w:val="o"/>
+      <w:lvlJc w:val="left"/>
+      <w:pPr>
+        <w:ind w:left="1440" w:hanging="360"/>
+      </w:pPr>
+      <w:rPr>
+        <w:rFonts w:ascii="Courier New" w:hAnsi="Courier New" w:cs="Courier New" w:hint="default"/>
+      </w:rPr>
+    </w:lvl>
+    <w:lvl w:ilvl="2" w:tplc="08090005" w:tentative="1">
+      <w:start w:val="1"/>
+      <w:numFmt w:val="bullet"/>
+      <w:lvlText w:val=""/>
+      <w:lvlJc w:val="left"/>
+      <w:pPr>
+        <w:ind w:left="2160" w:hanging="360"/>
+      </w:pPr>
+      <w:rPr>
+        <w:rFonts w:ascii="Wingdings" w:hAnsi="Wingdings" w:hint="default"/>
+      </w:rPr>
+    </w:lvl>
+    <w:lvl w:ilvl="3" w:tplc="08090001" w:tentative="1">
+      <w:start w:val="1"/>
+      <w:numFmt w:val="bullet"/>
+      <w:lvlText w:val=""/>
+      <w:lvlJc w:val="left"/>
+      <w:pPr>
+        <w:ind w:left="2880" w:hanging="360"/>
+      </w:pPr>
+      <w:rPr>
+        <w:rFonts w:ascii="Symbol" w:hAnsi="Symbol" w:hint="default"/>
+      </w:rPr>
+    </w:lvl>
+    <w:lvl w:ilvl="4" w:tplc="08090003" w:tentative="1">
+      <w:start w:val="1"/>
+      <w:numFmt w:val="bullet"/>
+      <w:lvlText w:val="o"/>
+      <w:lvlJc w:val="left"/>
+      <w:pPr>
+        <w:ind w:left="3600" w:hanging="360"/>
+      </w:pPr>
+      <w:rPr>
+        <w:rFonts w:ascii="Courier New" w:hAnsi="Courier New" w:cs="Courier New" w:hint="default"/>
+      </w:rPr>
+    </w:lvl>
+    <w:lvl w:ilvl="5" w:tplc="08090005" w:tentative="1">
+      <w:start w:val="1"/>
+      <w:numFmt w:val="bullet"/>
+      <w:lvlText w:val=""/>
+      <w:lvlJc w:val="left"/>
+      <w:pPr>
+        <w:ind w:left="4320" w:hanging="360"/>
+      </w:pPr>
+      <w:rPr>
+        <w:rFonts w:ascii="Wingdings" w:hAnsi="Wingdings" w:hint="default"/>
+      </w:rPr>
+    </w:lvl>
+    <w:lvl w:ilvl="6" w:tplc="08090001" w:tentative="1">
+      <w:start w:val="1"/>
+      <w:numFmt w:val="bullet"/>
+      <w:lvlText w:val=""/>
+      <w:lvlJc w:val="left"/>
+      <w:pPr>
+        <w:ind w:left="5040" w:hanging="360"/>
+      </w:pPr>
+      <w:rPr>
+        <w:rFonts w:ascii="Symbol" w:hAnsi="Symbol" w:hint="default"/>
+      </w:rPr>
+    </w:lvl>
+    <w:lvl w:ilvl="7" w:tplc="08090003" w:tentative="1">
+      <w:start w:val="1"/>
+      <w:numFmt w:val="bullet"/>
+      <w:lvlText w:val="o"/>
+      <w:lvlJc w:val="left"/>
+      <w:pPr>
+        <w:ind w:left="5760" w:hanging="360"/>
+      </w:pPr>
+      <w:rPr>
+        <w:rFonts w:ascii="Courier New" w:hAnsi="Courier New" w:cs="Courier New" w:hint="default"/>
+      </w:rPr>
+    </w:lvl>
+    <w:lvl w:ilvl="8" w:tplc="08090005" w:tentative="1">
+      <w:start w:val="1"/>
+      <w:numFmt w:val="bullet"/>
+      <w:lvlText w:val=""/>
+      <w:lvlJc w:val="left"/>
+      <w:pPr>
+        <w:ind w:left="6480" w:hanging="360"/>
+      </w:pPr>
+      <w:rPr>
+        <w:rFonts w:ascii="Wingdings" w:hAnsi="Wingdings" w:hint="default"/>
+      </w:rPr>
+    </w:lvl>
+  </w:abstractNum>
+  <w:abstractNum w:abstractNumId="20" w15:restartNumberingAfterBreak="0">
     <w:nsid w:val="79FC11F8"/>
     <w:multiLevelType w:val="hybridMultilevel"/>
     <w:tmpl w:val="FCD89134"/>
@@ -19037,6 +19588,9 @@
     <w:abstractNumId w:val="5"/>
   </w:num>
   <w:num w:numId="20">
+    <w:abstractNumId w:val="20"/>
+  </w:num>
+  <w:num w:numId="21">
     <w:abstractNumId w:val="19"/>
   </w:num>
 </w:numbering>
@@ -20166,7 +20720,7 @@
 </file>
 
 <file path=customXml/itemProps1.xml><?xml version="1.0" encoding="utf-8"?>
-<ds:datastoreItem xmlns:ds="http://schemas.openxmlformats.org/officeDocument/2006/customXml" ds:itemID="{D5095C02-79BA-493B-A113-58B5620B5FEB}">
+<ds:datastoreItem xmlns:ds="http://schemas.openxmlformats.org/officeDocument/2006/customXml" ds:itemID="{D9FDCF5B-F067-4353-983A-398D32EE9F6E}">
   <ds:schemaRefs>
     <ds:schemaRef ds:uri="http://schemas.openxmlformats.org/officeDocument/2006/bibliography"/>
   </ds:schemaRefs>

</xml_diff>

<commit_message>
Resources are now spent when building
</commit_message>
<xml_diff>
--- a/Gameplay Mechanics Report.docx
+++ b/Gameplay Mechanics Report.docx
@@ -238,7 +238,7 @@
         </w:pBdr>
         <w:spacing w:line="360" w:lineRule="auto"/>
       </w:pPr>
-      <w:bookmarkStart w:id="1" w:name="_Toc7642115"/>
+      <w:bookmarkStart w:id="1" w:name="_Toc7653951"/>
       <w:r>
         <w:lastRenderedPageBreak/>
         <w:t>Document Version</w:t>
@@ -1258,7 +1258,7 @@
         <w:rPr>
           <w:rFonts w:asciiTheme="minorHAnsi" w:eastAsiaTheme="minorHAnsi" w:hAnsiTheme="minorHAnsi" w:cstheme="minorBidi"/>
           <w:color w:val="auto"/>
-          <w:sz w:val="18"/>
+          <w:sz w:val="16"/>
           <w:szCs w:val="22"/>
           <w:lang w:val="en-GB"/>
         </w:rPr>
@@ -1273,6 +1273,7 @@
           <w:b/>
           <w:bCs/>
           <w:noProof/>
+          <w:sz w:val="18"/>
         </w:rPr>
       </w:sdtEndPr>
       <w:sdtContent>
@@ -1284,12 +1285,12 @@
             </w:pBdr>
             <w:spacing w:line="360" w:lineRule="auto"/>
             <w:rPr>
-              <w:sz w:val="24"/>
+              <w:sz w:val="22"/>
             </w:rPr>
           </w:pPr>
           <w:r>
             <w:rPr>
-              <w:sz w:val="24"/>
+              <w:sz w:val="22"/>
             </w:rPr>
             <w:t>Table of Contents</w:t>
           </w:r>
@@ -1298,7 +1299,7 @@
           <w:pPr>
             <w:spacing w:line="360" w:lineRule="auto"/>
             <w:rPr>
-              <w:sz w:val="18"/>
+              <w:sz w:val="16"/>
               <w:lang w:val="en-US"/>
             </w:rPr>
           </w:pPr>
@@ -1316,25 +1317,25 @@
           <w:r>
             <w:rPr>
               <w:bCs/>
-              <w:sz w:val="18"/>
+              <w:sz w:val="16"/>
             </w:rPr>
             <w:fldChar w:fldCharType="begin"/>
           </w:r>
           <w:r>
             <w:rPr>
               <w:bCs/>
-              <w:sz w:val="18"/>
+              <w:sz w:val="16"/>
             </w:rPr>
             <w:instrText xml:space="preserve"> TOC \o "1-3" \h \z \u </w:instrText>
           </w:r>
           <w:r>
             <w:rPr>
               <w:bCs/>
-              <w:sz w:val="18"/>
+              <w:sz w:val="16"/>
             </w:rPr>
             <w:fldChar w:fldCharType="separate"/>
           </w:r>
-          <w:hyperlink w:anchor="_Toc7642115" w:history="1">
+          <w:hyperlink w:anchor="_Toc7653951" w:history="1">
             <w:r>
               <w:rPr>
                 <w:rStyle w:val="Hyperlink"/>
@@ -1361,7 +1362,7 @@
                 <w:webHidden/>
                 <w:sz w:val="20"/>
               </w:rPr>
-              <w:instrText xml:space="preserve"> PAGEREF _Toc7642115 \h </w:instrText>
+              <w:instrText xml:space="preserve"> PAGEREF _Toc7653951 \h </w:instrText>
             </w:r>
             <w:r>
               <w:rPr>
@@ -1402,7 +1403,7 @@
               <w:lang w:eastAsia="en-GB"/>
             </w:rPr>
           </w:pPr>
-          <w:hyperlink w:anchor="_Toc7642116" w:history="1">
+          <w:hyperlink w:anchor="_Toc7653952" w:history="1">
             <w:r>
               <w:rPr>
                 <w:rStyle w:val="Hyperlink"/>
@@ -1429,7 +1430,7 @@
                 <w:webHidden/>
                 <w:sz w:val="20"/>
               </w:rPr>
-              <w:instrText xml:space="preserve"> PAGEREF _Toc7642116 \h </w:instrText>
+              <w:instrText xml:space="preserve"> PAGEREF _Toc7653952 \h </w:instrText>
             </w:r>
             <w:r>
               <w:rPr>
@@ -1449,7 +1450,7 @@
                 <w:webHidden/>
                 <w:sz w:val="20"/>
               </w:rPr>
-              <w:t>5</w:t>
+              <w:t>4</w:t>
             </w:r>
             <w:r>
               <w:rPr>
@@ -1470,7 +1471,7 @@
               <w:lang w:eastAsia="en-GB"/>
             </w:rPr>
           </w:pPr>
-          <w:hyperlink w:anchor="_Toc7642117" w:history="1">
+          <w:hyperlink w:anchor="_Toc7653953" w:history="1">
             <w:r>
               <w:rPr>
                 <w:rStyle w:val="Hyperlink"/>
@@ -1497,7 +1498,7 @@
                 <w:webHidden/>
                 <w:sz w:val="20"/>
               </w:rPr>
-              <w:instrText xml:space="preserve"> PAGEREF _Toc7642117 \h </w:instrText>
+              <w:instrText xml:space="preserve"> PAGEREF _Toc7653953 \h </w:instrText>
             </w:r>
             <w:r>
               <w:rPr>
@@ -1517,7 +1518,7 @@
                 <w:webHidden/>
                 <w:sz w:val="20"/>
               </w:rPr>
-              <w:t>6</w:t>
+              <w:t>5</w:t>
             </w:r>
             <w:r>
               <w:rPr>
@@ -1542,7 +1543,7 @@
               <w:lang w:eastAsia="en-GB"/>
             </w:rPr>
           </w:pPr>
-          <w:hyperlink w:anchor="_Toc7642118" w:history="1">
+          <w:hyperlink w:anchor="_Toc7653954" w:history="1">
             <w:r>
               <w:rPr>
                 <w:rStyle w:val="Hyperlink"/>
@@ -1590,7 +1591,7 @@
                 <w:webHidden/>
                 <w:sz w:val="20"/>
               </w:rPr>
-              <w:instrText xml:space="preserve"> PAGEREF _Toc7642118 \h </w:instrText>
+              <w:instrText xml:space="preserve"> PAGEREF _Toc7653954 \h </w:instrText>
             </w:r>
             <w:r>
               <w:rPr>
@@ -1613,7 +1614,7 @@
                 <w:webHidden/>
                 <w:sz w:val="20"/>
               </w:rPr>
-              <w:t>6</w:t>
+              <w:t>5</w:t>
             </w:r>
             <w:r>
               <w:rPr>
@@ -1638,7 +1639,7 @@
               <w:lang w:eastAsia="en-GB"/>
             </w:rPr>
           </w:pPr>
-          <w:hyperlink w:anchor="_Toc7642119" w:history="1">
+          <w:hyperlink w:anchor="_Toc7653955" w:history="1">
             <w:r>
               <w:rPr>
                 <w:rStyle w:val="Hyperlink"/>
@@ -1669,7 +1670,7 @@
                 <w:webHidden/>
                 <w:sz w:val="20"/>
               </w:rPr>
-              <w:instrText xml:space="preserve"> PAGEREF _Toc7642119 \h </w:instrText>
+              <w:instrText xml:space="preserve"> PAGEREF _Toc7653955 \h </w:instrText>
             </w:r>
             <w:r>
               <w:rPr>
@@ -1692,7 +1693,7 @@
                 <w:webHidden/>
                 <w:sz w:val="20"/>
               </w:rPr>
-              <w:t>6</w:t>
+              <w:t>5</w:t>
             </w:r>
             <w:r>
               <w:rPr>
@@ -1717,7 +1718,7 @@
               <w:lang w:eastAsia="en-GB"/>
             </w:rPr>
           </w:pPr>
-          <w:hyperlink w:anchor="_Toc7642120" w:history="1">
+          <w:hyperlink w:anchor="_Toc7653956" w:history="1">
             <w:r>
               <w:rPr>
                 <w:rStyle w:val="Hyperlink"/>
@@ -1748,7 +1749,7 @@
                 <w:webHidden/>
                 <w:sz w:val="20"/>
               </w:rPr>
-              <w:instrText xml:space="preserve"> PAGEREF _Toc7642120 \h </w:instrText>
+              <w:instrText xml:space="preserve"> PAGEREF _Toc7653956 \h </w:instrText>
             </w:r>
             <w:r>
               <w:rPr>
@@ -1771,7 +1772,7 @@
                 <w:webHidden/>
                 <w:sz w:val="20"/>
               </w:rPr>
-              <w:t>6</w:t>
+              <w:t>5</w:t>
             </w:r>
             <w:r>
               <w:rPr>
@@ -1796,7 +1797,7 @@
               <w:lang w:eastAsia="en-GB"/>
             </w:rPr>
           </w:pPr>
-          <w:hyperlink w:anchor="_Toc7642121" w:history="1">
+          <w:hyperlink w:anchor="_Toc7653957" w:history="1">
             <w:r>
               <w:rPr>
                 <w:rStyle w:val="Hyperlink"/>
@@ -1827,7 +1828,7 @@
                 <w:webHidden/>
                 <w:sz w:val="20"/>
               </w:rPr>
-              <w:instrText xml:space="preserve"> PAGEREF _Toc7642121 \h </w:instrText>
+              <w:instrText xml:space="preserve"> PAGEREF _Toc7653957 \h </w:instrText>
             </w:r>
             <w:r>
               <w:rPr>
@@ -1850,7 +1851,7 @@
                 <w:webHidden/>
                 <w:sz w:val="20"/>
               </w:rPr>
-              <w:t>6</w:t>
+              <w:t>5</w:t>
             </w:r>
             <w:r>
               <w:rPr>
@@ -1875,7 +1876,7 @@
               <w:lang w:eastAsia="en-GB"/>
             </w:rPr>
           </w:pPr>
-          <w:hyperlink w:anchor="_Toc7642122" w:history="1">
+          <w:hyperlink w:anchor="_Toc7653958" w:history="1">
             <w:r>
               <w:rPr>
                 <w:rStyle w:val="Hyperlink"/>
@@ -1906,7 +1907,7 @@
                 <w:webHidden/>
                 <w:sz w:val="20"/>
               </w:rPr>
-              <w:instrText xml:space="preserve"> PAGEREF _Toc7642122 \h </w:instrText>
+              <w:instrText xml:space="preserve"> PAGEREF _Toc7653958 \h </w:instrText>
             </w:r>
             <w:r>
               <w:rPr>
@@ -1929,7 +1930,7 @@
                 <w:webHidden/>
                 <w:sz w:val="20"/>
               </w:rPr>
-              <w:t>6</w:t>
+              <w:t>5</w:t>
             </w:r>
             <w:r>
               <w:rPr>
@@ -1955,7 +1956,7 @@
               <w:lang w:eastAsia="en-GB"/>
             </w:rPr>
           </w:pPr>
-          <w:hyperlink w:anchor="_Toc7642123" w:history="1">
+          <w:hyperlink w:anchor="_Toc7653959" w:history="1">
             <w:r>
               <w:rPr>
                 <w:rStyle w:val="Hyperlink"/>
@@ -2003,7 +2004,7 @@
                 <w:webHidden/>
                 <w:sz w:val="20"/>
               </w:rPr>
-              <w:instrText xml:space="preserve"> PAGEREF _Toc7642123 \h </w:instrText>
+              <w:instrText xml:space="preserve"> PAGEREF _Toc7653959 \h </w:instrText>
             </w:r>
             <w:r>
               <w:rPr>
@@ -2026,7 +2027,7 @@
                 <w:webHidden/>
                 <w:sz w:val="20"/>
               </w:rPr>
-              <w:t>7</w:t>
+              <w:t>6</w:t>
             </w:r>
             <w:r>
               <w:rPr>
@@ -2051,7 +2052,7 @@
               <w:lang w:eastAsia="en-GB"/>
             </w:rPr>
           </w:pPr>
-          <w:hyperlink w:anchor="_Toc7642124" w:history="1">
+          <w:hyperlink w:anchor="_Toc7653960" w:history="1">
             <w:r>
               <w:rPr>
                 <w:rStyle w:val="Hyperlink"/>
@@ -2082,7 +2083,7 @@
                 <w:webHidden/>
                 <w:sz w:val="20"/>
               </w:rPr>
-              <w:instrText xml:space="preserve"> PAGEREF _Toc7642124 \h </w:instrText>
+              <w:instrText xml:space="preserve"> PAGEREF _Toc7653960 \h </w:instrText>
             </w:r>
             <w:r>
               <w:rPr>
@@ -2105,7 +2106,7 @@
                 <w:webHidden/>
                 <w:sz w:val="20"/>
               </w:rPr>
-              <w:t>7</w:t>
+              <w:t>6</w:t>
             </w:r>
             <w:r>
               <w:rPr>
@@ -2130,7 +2131,7 @@
               <w:lang w:eastAsia="en-GB"/>
             </w:rPr>
           </w:pPr>
-          <w:hyperlink w:anchor="_Toc7642125" w:history="1">
+          <w:hyperlink w:anchor="_Toc7653961" w:history="1">
             <w:r>
               <w:rPr>
                 <w:rStyle w:val="Hyperlink"/>
@@ -2161,7 +2162,7 @@
                 <w:webHidden/>
                 <w:sz w:val="20"/>
               </w:rPr>
-              <w:instrText xml:space="preserve"> PAGEREF _Toc7642125 \h </w:instrText>
+              <w:instrText xml:space="preserve"> PAGEREF _Toc7653961 \h </w:instrText>
             </w:r>
             <w:r>
               <w:rPr>
@@ -2184,7 +2185,7 @@
                 <w:webHidden/>
                 <w:sz w:val="20"/>
               </w:rPr>
-              <w:t>7</w:t>
+              <w:t>6</w:t>
             </w:r>
             <w:r>
               <w:rPr>
@@ -2209,7 +2210,7 @@
               <w:lang w:eastAsia="en-GB"/>
             </w:rPr>
           </w:pPr>
-          <w:hyperlink w:anchor="_Toc7642126" w:history="1">
+          <w:hyperlink w:anchor="_Toc7653962" w:history="1">
             <w:r>
               <w:rPr>
                 <w:rStyle w:val="Hyperlink"/>
@@ -2240,7 +2241,7 @@
                 <w:webHidden/>
                 <w:sz w:val="20"/>
               </w:rPr>
-              <w:instrText xml:space="preserve"> PAGEREF _Toc7642126 \h </w:instrText>
+              <w:instrText xml:space="preserve"> PAGEREF _Toc7653962 \h </w:instrText>
             </w:r>
             <w:r>
               <w:rPr>
@@ -2263,7 +2264,7 @@
                 <w:webHidden/>
                 <w:sz w:val="20"/>
               </w:rPr>
-              <w:t>7</w:t>
+              <w:t>6</w:t>
             </w:r>
             <w:r>
               <w:rPr>
@@ -2288,7 +2289,7 @@
               <w:lang w:eastAsia="en-GB"/>
             </w:rPr>
           </w:pPr>
-          <w:hyperlink w:anchor="_Toc7642127" w:history="1">
+          <w:hyperlink w:anchor="_Toc7653963" w:history="1">
             <w:r>
               <w:rPr>
                 <w:rStyle w:val="Hyperlink"/>
@@ -2319,7 +2320,7 @@
                 <w:webHidden/>
                 <w:sz w:val="20"/>
               </w:rPr>
-              <w:instrText xml:space="preserve"> PAGEREF _Toc7642127 \h </w:instrText>
+              <w:instrText xml:space="preserve"> PAGEREF _Toc7653963 \h </w:instrText>
             </w:r>
             <w:r>
               <w:rPr>
@@ -2342,7 +2343,7 @@
                 <w:webHidden/>
                 <w:sz w:val="20"/>
               </w:rPr>
-              <w:t>7</w:t>
+              <w:t>6</w:t>
             </w:r>
             <w:r>
               <w:rPr>
@@ -2367,7 +2368,7 @@
               <w:lang w:eastAsia="en-GB"/>
             </w:rPr>
           </w:pPr>
-          <w:hyperlink w:anchor="_Toc7642128" w:history="1">
+          <w:hyperlink w:anchor="_Toc7653964" w:history="1">
             <w:r>
               <w:rPr>
                 <w:rStyle w:val="Hyperlink"/>
@@ -2398,7 +2399,7 @@
                 <w:webHidden/>
                 <w:sz w:val="20"/>
               </w:rPr>
-              <w:instrText xml:space="preserve"> PAGEREF _Toc7642128 \h </w:instrText>
+              <w:instrText xml:space="preserve"> PAGEREF _Toc7653964 \h </w:instrText>
             </w:r>
             <w:r>
               <w:rPr>
@@ -2421,7 +2422,7 @@
                 <w:webHidden/>
                 <w:sz w:val="20"/>
               </w:rPr>
-              <w:t>7</w:t>
+              <w:t>6</w:t>
             </w:r>
             <w:r>
               <w:rPr>
@@ -2446,7 +2447,7 @@
               <w:lang w:eastAsia="en-GB"/>
             </w:rPr>
           </w:pPr>
-          <w:hyperlink w:anchor="_Toc7642129" w:history="1">
+          <w:hyperlink w:anchor="_Toc7653965" w:history="1">
             <w:r>
               <w:rPr>
                 <w:rStyle w:val="Hyperlink"/>
@@ -2477,7 +2478,7 @@
                 <w:webHidden/>
                 <w:sz w:val="20"/>
               </w:rPr>
-              <w:instrText xml:space="preserve"> PAGEREF _Toc7642129 \h </w:instrText>
+              <w:instrText xml:space="preserve"> PAGEREF _Toc7653965 \h </w:instrText>
             </w:r>
             <w:r>
               <w:rPr>
@@ -2500,7 +2501,7 @@
                 <w:webHidden/>
                 <w:sz w:val="20"/>
               </w:rPr>
-              <w:t>7</w:t>
+              <w:t>6</w:t>
             </w:r>
             <w:r>
               <w:rPr>
@@ -2526,7 +2527,7 @@
               <w:lang w:eastAsia="en-GB"/>
             </w:rPr>
           </w:pPr>
-          <w:hyperlink w:anchor="_Toc7642130" w:history="1">
+          <w:hyperlink w:anchor="_Toc7653966" w:history="1">
             <w:r>
               <w:rPr>
                 <w:rStyle w:val="Hyperlink"/>
@@ -2537,18 +2538,19 @@
             </w:r>
             <w:r>
               <w:rPr>
+                <w:rFonts w:eastAsiaTheme="minorEastAsia"/>
+                <w:noProof/>
+                <w:sz w:val="20"/>
+                <w:lang w:eastAsia="en-GB"/>
+              </w:rPr>
+              <w:t xml:space="preserve"> </w:t>
+            </w:r>
+            <w:r>
+              <w:rPr>
                 <w:rStyle w:val="Hyperlink"/>
                 <w:noProof/>
                 <w:sz w:val="20"/>
               </w:rPr>
-              <w:t xml:space="preserve"> </w:t>
-            </w:r>
-            <w:r>
-              <w:rPr>
-                <w:rStyle w:val="Hyperlink"/>
-                <w:noProof/>
-                <w:sz w:val="20"/>
-              </w:rPr>
               <w:t>External Interface Requirements</w:t>
             </w:r>
             <w:r>
@@ -2573,7 +2575,7 @@
                 <w:webHidden/>
                 <w:sz w:val="20"/>
               </w:rPr>
-              <w:instrText xml:space="preserve"> PAGEREF _Toc7642130 \h </w:instrText>
+              <w:instrText xml:space="preserve"> PAGEREF _Toc7653966 \h </w:instrText>
             </w:r>
             <w:r>
               <w:rPr>
@@ -2596,7 +2598,7 @@
                 <w:webHidden/>
                 <w:sz w:val="20"/>
               </w:rPr>
-              <w:t>8</w:t>
+              <w:t>7</w:t>
             </w:r>
             <w:r>
               <w:rPr>
@@ -2621,7 +2623,7 @@
               <w:lang w:eastAsia="en-GB"/>
             </w:rPr>
           </w:pPr>
-          <w:hyperlink w:anchor="_Toc7642131" w:history="1">
+          <w:hyperlink w:anchor="_Toc7653967" w:history="1">
             <w:r>
               <w:rPr>
                 <w:rStyle w:val="Hyperlink"/>
@@ -2652,7 +2654,7 @@
                 <w:webHidden/>
                 <w:sz w:val="20"/>
               </w:rPr>
-              <w:instrText xml:space="preserve"> PAGEREF _Toc7642131 \h </w:instrText>
+              <w:instrText xml:space="preserve"> PAGEREF _Toc7653967 \h </w:instrText>
             </w:r>
             <w:r>
               <w:rPr>
@@ -2675,7 +2677,7 @@
                 <w:webHidden/>
                 <w:sz w:val="20"/>
               </w:rPr>
-              <w:t>8</w:t>
+              <w:t>7</w:t>
             </w:r>
             <w:r>
               <w:rPr>
@@ -2700,7 +2702,7 @@
               <w:lang w:eastAsia="en-GB"/>
             </w:rPr>
           </w:pPr>
-          <w:hyperlink w:anchor="_Toc7642132" w:history="1">
+          <w:hyperlink w:anchor="_Toc7653968" w:history="1">
             <w:r>
               <w:rPr>
                 <w:rStyle w:val="Hyperlink"/>
@@ -2731,7 +2733,7 @@
                 <w:webHidden/>
                 <w:sz w:val="20"/>
               </w:rPr>
-              <w:instrText xml:space="preserve"> PAGEREF _Toc7642132 \h </w:instrText>
+              <w:instrText xml:space="preserve"> PAGEREF _Toc7653968 \h </w:instrText>
             </w:r>
             <w:r>
               <w:rPr>
@@ -2754,7 +2756,7 @@
                 <w:webHidden/>
                 <w:sz w:val="20"/>
               </w:rPr>
-              <w:t>8</w:t>
+              <w:t>7</w:t>
             </w:r>
             <w:r>
               <w:rPr>
@@ -2779,7 +2781,7 @@
               <w:lang w:eastAsia="en-GB"/>
             </w:rPr>
           </w:pPr>
-          <w:hyperlink w:anchor="_Toc7642133" w:history="1">
+          <w:hyperlink w:anchor="_Toc7653969" w:history="1">
             <w:r>
               <w:rPr>
                 <w:rStyle w:val="Hyperlink"/>
@@ -2810,7 +2812,7 @@
                 <w:webHidden/>
                 <w:sz w:val="20"/>
               </w:rPr>
-              <w:instrText xml:space="preserve"> PAGEREF _Toc7642133 \h </w:instrText>
+              <w:instrText xml:space="preserve"> PAGEREF _Toc7653969 \h </w:instrText>
             </w:r>
             <w:r>
               <w:rPr>
@@ -2833,7 +2835,7 @@
                 <w:webHidden/>
                 <w:sz w:val="20"/>
               </w:rPr>
-              <w:t>8</w:t>
+              <w:t>7</w:t>
             </w:r>
             <w:r>
               <w:rPr>
@@ -2859,7 +2861,7 @@
               <w:lang w:eastAsia="en-GB"/>
             </w:rPr>
           </w:pPr>
-          <w:hyperlink w:anchor="_Toc7642134" w:history="1">
+          <w:hyperlink w:anchor="_Toc7653970" w:history="1">
             <w:r>
               <w:rPr>
                 <w:rStyle w:val="Hyperlink"/>
@@ -2907,7 +2909,7 @@
                 <w:webHidden/>
                 <w:sz w:val="20"/>
               </w:rPr>
-              <w:instrText xml:space="preserve"> PAGEREF _Toc7642134 \h </w:instrText>
+              <w:instrText xml:space="preserve"> PAGEREF _Toc7653970 \h </w:instrText>
             </w:r>
             <w:r>
               <w:rPr>
@@ -2930,7 +2932,7 @@
                 <w:webHidden/>
                 <w:sz w:val="20"/>
               </w:rPr>
-              <w:t>8</w:t>
+              <w:t>7</w:t>
             </w:r>
             <w:r>
               <w:rPr>
@@ -2955,7 +2957,7 @@
               <w:lang w:eastAsia="en-GB"/>
             </w:rPr>
           </w:pPr>
-          <w:hyperlink w:anchor="_Toc7642135" w:history="1">
+          <w:hyperlink w:anchor="_Toc7653971" w:history="1">
             <w:r>
               <w:rPr>
                 <w:rStyle w:val="Hyperlink"/>
@@ -2986,7 +2988,7 @@
                 <w:webHidden/>
                 <w:sz w:val="20"/>
               </w:rPr>
-              <w:instrText xml:space="preserve"> PAGEREF _Toc7642135 \h </w:instrText>
+              <w:instrText xml:space="preserve"> PAGEREF _Toc7653971 \h </w:instrText>
             </w:r>
             <w:r>
               <w:rPr>
@@ -3009,7 +3011,7 @@
                 <w:webHidden/>
                 <w:sz w:val="20"/>
               </w:rPr>
-              <w:t>8</w:t>
+              <w:t>7</w:t>
             </w:r>
             <w:r>
               <w:rPr>
@@ -3034,7 +3036,7 @@
               <w:lang w:eastAsia="en-GB"/>
             </w:rPr>
           </w:pPr>
-          <w:hyperlink w:anchor="_Toc7642136" w:history="1">
+          <w:hyperlink w:anchor="_Toc7653972" w:history="1">
             <w:r>
               <w:rPr>
                 <w:rStyle w:val="Hyperlink"/>
@@ -3065,7 +3067,7 @@
                 <w:webHidden/>
                 <w:sz w:val="20"/>
               </w:rPr>
-              <w:instrText xml:space="preserve"> PAGEREF _Toc7642136 \h </w:instrText>
+              <w:instrText xml:space="preserve"> PAGEREF _Toc7653972 \h </w:instrText>
             </w:r>
             <w:r>
               <w:rPr>
@@ -3088,7 +3090,7 @@
                 <w:webHidden/>
                 <w:sz w:val="20"/>
               </w:rPr>
-              <w:t>9</w:t>
+              <w:t>8</w:t>
             </w:r>
             <w:r>
               <w:rPr>
@@ -3113,7 +3115,7 @@
               <w:lang w:eastAsia="en-GB"/>
             </w:rPr>
           </w:pPr>
-          <w:hyperlink w:anchor="_Toc7642137" w:history="1">
+          <w:hyperlink w:anchor="_Toc7653973" w:history="1">
             <w:r>
               <w:rPr>
                 <w:rStyle w:val="Hyperlink"/>
@@ -3144,7 +3146,7 @@
                 <w:webHidden/>
                 <w:sz w:val="20"/>
               </w:rPr>
-              <w:instrText xml:space="preserve"> PAGEREF _Toc7642137 \h </w:instrText>
+              <w:instrText xml:space="preserve"> PAGEREF _Toc7653973 \h </w:instrText>
             </w:r>
             <w:r>
               <w:rPr>
@@ -3167,7 +3169,7 @@
                 <w:webHidden/>
                 <w:sz w:val="20"/>
               </w:rPr>
-              <w:t>10</w:t>
+              <w:t>9</w:t>
             </w:r>
             <w:r>
               <w:rPr>
@@ -3192,7 +3194,7 @@
               <w:lang w:eastAsia="en-GB"/>
             </w:rPr>
           </w:pPr>
-          <w:hyperlink w:anchor="_Toc7642138" w:history="1">
+          <w:hyperlink w:anchor="_Toc7653974" w:history="1">
             <w:r>
               <w:rPr>
                 <w:rStyle w:val="Hyperlink"/>
@@ -3223,7 +3225,7 @@
                 <w:webHidden/>
                 <w:sz w:val="20"/>
               </w:rPr>
-              <w:instrText xml:space="preserve"> PAGEREF _Toc7642138 \h </w:instrText>
+              <w:instrText xml:space="preserve"> PAGEREF _Toc7653974 \h </w:instrText>
             </w:r>
             <w:r>
               <w:rPr>
@@ -3246,7 +3248,7 @@
                 <w:webHidden/>
                 <w:sz w:val="20"/>
               </w:rPr>
-              <w:t>10</w:t>
+              <w:t>9</w:t>
             </w:r>
             <w:r>
               <w:rPr>
@@ -3271,7 +3273,7 @@
               <w:lang w:eastAsia="en-GB"/>
             </w:rPr>
           </w:pPr>
-          <w:hyperlink w:anchor="_Toc7642139" w:history="1">
+          <w:hyperlink w:anchor="_Toc7653975" w:history="1">
             <w:r>
               <w:rPr>
                 <w:rStyle w:val="Hyperlink"/>
@@ -3302,7 +3304,7 @@
                 <w:webHidden/>
                 <w:sz w:val="20"/>
               </w:rPr>
-              <w:instrText xml:space="preserve"> PAGEREF _Toc7642139 \h </w:instrText>
+              <w:instrText xml:space="preserve"> PAGEREF _Toc7653975 \h </w:instrText>
             </w:r>
             <w:r>
               <w:rPr>
@@ -3325,7 +3327,7 @@
                 <w:webHidden/>
                 <w:sz w:val="20"/>
               </w:rPr>
-              <w:t>11</w:t>
+              <w:t>10</w:t>
             </w:r>
             <w:r>
               <w:rPr>
@@ -3350,7 +3352,7 @@
               <w:lang w:eastAsia="en-GB"/>
             </w:rPr>
           </w:pPr>
-          <w:hyperlink w:anchor="_Toc7642140" w:history="1">
+          <w:hyperlink w:anchor="_Toc7653976" w:history="1">
             <w:r>
               <w:rPr>
                 <w:rStyle w:val="Hyperlink"/>
@@ -3381,7 +3383,7 @@
                 <w:webHidden/>
                 <w:sz w:val="20"/>
               </w:rPr>
-              <w:instrText xml:space="preserve"> PAGEREF _Toc7642140 \h </w:instrText>
+              <w:instrText xml:space="preserve"> PAGEREF _Toc7653976 \h </w:instrText>
             </w:r>
             <w:r>
               <w:rPr>
@@ -3404,7 +3406,7 @@
                 <w:webHidden/>
                 <w:sz w:val="20"/>
               </w:rPr>
-              <w:t>12</w:t>
+              <w:t>11</w:t>
             </w:r>
             <w:r>
               <w:rPr>
@@ -3430,7 +3432,7 @@
               <w:lang w:eastAsia="en-GB"/>
             </w:rPr>
           </w:pPr>
-          <w:hyperlink w:anchor="_Toc7642141" w:history="1">
+          <w:hyperlink w:anchor="_Toc7653977" w:history="1">
             <w:r>
               <w:rPr>
                 <w:rStyle w:val="Hyperlink"/>
@@ -3478,7 +3480,7 @@
                 <w:webHidden/>
                 <w:sz w:val="20"/>
               </w:rPr>
-              <w:instrText xml:space="preserve"> PAGEREF _Toc7642141 \h </w:instrText>
+              <w:instrText xml:space="preserve"> PAGEREF _Toc7653977 \h </w:instrText>
             </w:r>
             <w:r>
               <w:rPr>
@@ -3501,7 +3503,7 @@
                 <w:webHidden/>
                 <w:sz w:val="20"/>
               </w:rPr>
-              <w:t>12</w:t>
+              <w:t>11</w:t>
             </w:r>
             <w:r>
               <w:rPr>
@@ -3526,7 +3528,7 @@
               <w:lang w:eastAsia="en-GB"/>
             </w:rPr>
           </w:pPr>
-          <w:hyperlink w:anchor="_Toc7642142" w:history="1">
+          <w:hyperlink w:anchor="_Toc7653978" w:history="1">
             <w:r>
               <w:rPr>
                 <w:rStyle w:val="Hyperlink"/>
@@ -3557,7 +3559,7 @@
                 <w:webHidden/>
                 <w:sz w:val="20"/>
               </w:rPr>
-              <w:instrText xml:space="preserve"> PAGEREF _Toc7642142 \h </w:instrText>
+              <w:instrText xml:space="preserve"> PAGEREF _Toc7653978 \h </w:instrText>
             </w:r>
             <w:r>
               <w:rPr>
@@ -3580,7 +3582,7 @@
                 <w:webHidden/>
                 <w:sz w:val="20"/>
               </w:rPr>
-              <w:t>12</w:t>
+              <w:t>11</w:t>
             </w:r>
             <w:r>
               <w:rPr>
@@ -3605,7 +3607,7 @@
               <w:lang w:eastAsia="en-GB"/>
             </w:rPr>
           </w:pPr>
-          <w:hyperlink w:anchor="_Toc7642143" w:history="1">
+          <w:hyperlink w:anchor="_Toc7653979" w:history="1">
             <w:r>
               <w:rPr>
                 <w:rStyle w:val="Hyperlink"/>
@@ -3636,7 +3638,7 @@
                 <w:webHidden/>
                 <w:sz w:val="20"/>
               </w:rPr>
-              <w:instrText xml:space="preserve"> PAGEREF _Toc7642143 \h </w:instrText>
+              <w:instrText xml:space="preserve"> PAGEREF _Toc7653979 \h </w:instrText>
             </w:r>
             <w:r>
               <w:rPr>
@@ -3659,7 +3661,7 @@
                 <w:webHidden/>
                 <w:sz w:val="20"/>
               </w:rPr>
-              <w:t>12</w:t>
+              <w:t>11</w:t>
             </w:r>
             <w:r>
               <w:rPr>
@@ -3681,7 +3683,7 @@
               <w:lang w:eastAsia="en-GB"/>
             </w:rPr>
           </w:pPr>
-          <w:hyperlink w:anchor="_Toc7642144" w:history="1">
+          <w:hyperlink w:anchor="_Toc7653980" w:history="1">
             <w:r>
               <w:rPr>
                 <w:rStyle w:val="Hyperlink"/>
@@ -3708,7 +3710,7 @@
                 <w:webHidden/>
                 <w:sz w:val="20"/>
               </w:rPr>
-              <w:instrText xml:space="preserve"> PAGEREF _Toc7642144 \h </w:instrText>
+              <w:instrText xml:space="preserve"> PAGEREF _Toc7653980 \h </w:instrText>
             </w:r>
             <w:r>
               <w:rPr>
@@ -3728,7 +3730,7 @@
                 <w:webHidden/>
                 <w:sz w:val="20"/>
               </w:rPr>
-              <w:t>13</w:t>
+              <w:t>12</w:t>
             </w:r>
             <w:r>
               <w:rPr>
@@ -3752,7 +3754,7 @@
               <w:lang w:eastAsia="en-GB"/>
             </w:rPr>
           </w:pPr>
-          <w:hyperlink w:anchor="_Toc7642145" w:history="1">
+          <w:hyperlink w:anchor="_Toc7653981" w:history="1">
             <w:r>
               <w:rPr>
                 <w:rStyle w:val="Hyperlink"/>
@@ -3783,7 +3785,7 @@
                 <w:webHidden/>
                 <w:sz w:val="20"/>
               </w:rPr>
-              <w:instrText xml:space="preserve"> PAGEREF _Toc7642145 \h </w:instrText>
+              <w:instrText xml:space="preserve"> PAGEREF _Toc7653981 \h </w:instrText>
             </w:r>
             <w:r>
               <w:rPr>
@@ -3806,7 +3808,7 @@
                 <w:webHidden/>
                 <w:sz w:val="20"/>
               </w:rPr>
-              <w:t>13</w:t>
+              <w:t>12</w:t>
             </w:r>
             <w:r>
               <w:rPr>
@@ -3831,7 +3833,7 @@
               <w:lang w:eastAsia="en-GB"/>
             </w:rPr>
           </w:pPr>
-          <w:hyperlink w:anchor="_Toc7642146" w:history="1">
+          <w:hyperlink w:anchor="_Toc7653982" w:history="1">
             <w:r>
               <w:rPr>
                 <w:rStyle w:val="Hyperlink"/>
@@ -3862,7 +3864,7 @@
                 <w:webHidden/>
                 <w:sz w:val="20"/>
               </w:rPr>
-              <w:instrText xml:space="preserve"> PAGEREF _Toc7642146 \h </w:instrText>
+              <w:instrText xml:space="preserve"> PAGEREF _Toc7653982 \h </w:instrText>
             </w:r>
             <w:r>
               <w:rPr>
@@ -3885,7 +3887,7 @@
                 <w:webHidden/>
                 <w:sz w:val="20"/>
               </w:rPr>
-              <w:t>13</w:t>
+              <w:t>12</w:t>
             </w:r>
             <w:r>
               <w:rPr>
@@ -3907,7 +3909,7 @@
               <w:lang w:eastAsia="en-GB"/>
             </w:rPr>
           </w:pPr>
-          <w:hyperlink w:anchor="_Toc7642147" w:history="1">
+          <w:hyperlink w:anchor="_Toc7653983" w:history="1">
             <w:r>
               <w:rPr>
                 <w:rStyle w:val="Hyperlink"/>
@@ -3934,7 +3936,7 @@
                 <w:webHidden/>
                 <w:sz w:val="20"/>
               </w:rPr>
-              <w:instrText xml:space="preserve"> PAGEREF _Toc7642147 \h </w:instrText>
+              <w:instrText xml:space="preserve"> PAGEREF _Toc7653983 \h </w:instrText>
             </w:r>
             <w:r>
               <w:rPr>
@@ -3954,7 +3956,7 @@
                 <w:webHidden/>
                 <w:sz w:val="20"/>
               </w:rPr>
-              <w:t>14</w:t>
+              <w:t>13</w:t>
             </w:r>
             <w:r>
               <w:rPr>
@@ -3978,7 +3980,7 @@
               <w:lang w:eastAsia="en-GB"/>
             </w:rPr>
           </w:pPr>
-          <w:hyperlink w:anchor="_Toc7642148" w:history="1">
+          <w:hyperlink w:anchor="_Toc7653984" w:history="1">
             <w:r>
               <w:rPr>
                 <w:rStyle w:val="Hyperlink"/>
@@ -4009,7 +4011,7 @@
                 <w:webHidden/>
                 <w:sz w:val="20"/>
               </w:rPr>
-              <w:instrText xml:space="preserve"> PAGEREF _Toc7642148 \h </w:instrText>
+              <w:instrText xml:space="preserve"> PAGEREF _Toc7653984 \h </w:instrText>
             </w:r>
             <w:r>
               <w:rPr>
@@ -4032,7 +4034,7 @@
                 <w:webHidden/>
                 <w:sz w:val="20"/>
               </w:rPr>
-              <w:t>14</w:t>
+              <w:t>13</w:t>
             </w:r>
             <w:r>
               <w:rPr>
@@ -4057,7 +4059,7 @@
               <w:lang w:eastAsia="en-GB"/>
             </w:rPr>
           </w:pPr>
-          <w:hyperlink w:anchor="_Toc7642149" w:history="1">
+          <w:hyperlink w:anchor="_Toc7653985" w:history="1">
             <w:r>
               <w:rPr>
                 <w:rStyle w:val="Hyperlink"/>
@@ -4088,7 +4090,7 @@
                 <w:webHidden/>
                 <w:sz w:val="20"/>
               </w:rPr>
-              <w:instrText xml:space="preserve"> PAGEREF _Toc7642149 \h </w:instrText>
+              <w:instrText xml:space="preserve"> PAGEREF _Toc7653985 \h </w:instrText>
             </w:r>
             <w:r>
               <w:rPr>
@@ -4111,7 +4113,7 @@
                 <w:webHidden/>
                 <w:sz w:val="20"/>
               </w:rPr>
-              <w:t>14</w:t>
+              <w:t>13</w:t>
             </w:r>
             <w:r>
               <w:rPr>
@@ -4136,7 +4138,7 @@
               <w:lang w:eastAsia="en-GB"/>
             </w:rPr>
           </w:pPr>
-          <w:hyperlink w:anchor="_Toc7642150" w:history="1">
+          <w:hyperlink w:anchor="_Toc7653986" w:history="1">
             <w:r>
               <w:rPr>
                 <w:rStyle w:val="Hyperlink"/>
@@ -4167,7 +4169,7 @@
                 <w:webHidden/>
                 <w:sz w:val="20"/>
               </w:rPr>
-              <w:instrText xml:space="preserve"> PAGEREF _Toc7642150 \h </w:instrText>
+              <w:instrText xml:space="preserve"> PAGEREF _Toc7653986 \h </w:instrText>
             </w:r>
             <w:r>
               <w:rPr>
@@ -4190,7 +4192,7 @@
                 <w:webHidden/>
                 <w:sz w:val="20"/>
               </w:rPr>
-              <w:t>14</w:t>
+              <w:t>13</w:t>
             </w:r>
             <w:r>
               <w:rPr>
@@ -4215,7 +4217,7 @@
               <w:lang w:eastAsia="en-GB"/>
             </w:rPr>
           </w:pPr>
-          <w:hyperlink w:anchor="_Toc7642151" w:history="1">
+          <w:hyperlink w:anchor="_Toc7653987" w:history="1">
             <w:r>
               <w:rPr>
                 <w:rStyle w:val="Hyperlink"/>
@@ -4246,7 +4248,7 @@
                 <w:webHidden/>
                 <w:sz w:val="20"/>
               </w:rPr>
-              <w:instrText xml:space="preserve"> PAGEREF _Toc7642151 \h </w:instrText>
+              <w:instrText xml:space="preserve"> PAGEREF _Toc7653987 \h </w:instrText>
             </w:r>
             <w:r>
               <w:rPr>
@@ -4269,7 +4271,7 @@
                 <w:webHidden/>
                 <w:sz w:val="20"/>
               </w:rPr>
-              <w:t>14</w:t>
+              <w:t>13</w:t>
             </w:r>
             <w:r>
               <w:rPr>
@@ -4294,7 +4296,7 @@
               <w:lang w:eastAsia="en-GB"/>
             </w:rPr>
           </w:pPr>
-          <w:hyperlink w:anchor="_Toc7642152" w:history="1">
+          <w:hyperlink w:anchor="_Toc7653988" w:history="1">
             <w:r>
               <w:rPr>
                 <w:rStyle w:val="Hyperlink"/>
@@ -4325,7 +4327,7 @@
                 <w:webHidden/>
                 <w:sz w:val="20"/>
               </w:rPr>
-              <w:instrText xml:space="preserve"> PAGEREF _Toc7642152 \h </w:instrText>
+              <w:instrText xml:space="preserve"> PAGEREF _Toc7653988 \h </w:instrText>
             </w:r>
             <w:r>
               <w:rPr>
@@ -4348,7 +4350,7 @@
                 <w:webHidden/>
                 <w:sz w:val="20"/>
               </w:rPr>
-              <w:t>14</w:t>
+              <w:t>13</w:t>
             </w:r>
             <w:r>
               <w:rPr>
@@ -4373,7 +4375,7 @@
               <w:lang w:eastAsia="en-GB"/>
             </w:rPr>
           </w:pPr>
-          <w:hyperlink w:anchor="_Toc7642153" w:history="1">
+          <w:hyperlink w:anchor="_Toc7653989" w:history="1">
             <w:r>
               <w:rPr>
                 <w:rStyle w:val="Hyperlink"/>
@@ -4404,7 +4406,7 @@
                 <w:webHidden/>
                 <w:sz w:val="20"/>
               </w:rPr>
-              <w:instrText xml:space="preserve"> PAGEREF _Toc7642153 \h </w:instrText>
+              <w:instrText xml:space="preserve"> PAGEREF _Toc7653989 \h </w:instrText>
             </w:r>
             <w:r>
               <w:rPr>
@@ -4427,7 +4429,7 @@
                 <w:webHidden/>
                 <w:sz w:val="20"/>
               </w:rPr>
-              <w:t>14</w:t>
+              <w:t>13</w:t>
             </w:r>
             <w:r>
               <w:rPr>
@@ -4452,7 +4454,7 @@
               <w:lang w:eastAsia="en-GB"/>
             </w:rPr>
           </w:pPr>
-          <w:hyperlink w:anchor="_Toc7642154" w:history="1">
+          <w:hyperlink w:anchor="_Toc7653990" w:history="1">
             <w:r>
               <w:rPr>
                 <w:rStyle w:val="Hyperlink"/>
@@ -4483,7 +4485,7 @@
                 <w:webHidden/>
                 <w:sz w:val="20"/>
               </w:rPr>
-              <w:instrText xml:space="preserve"> PAGEREF _Toc7642154 \h </w:instrText>
+              <w:instrText xml:space="preserve"> PAGEREF _Toc7653990 \h </w:instrText>
             </w:r>
             <w:r>
               <w:rPr>
@@ -4506,7 +4508,7 @@
                 <w:webHidden/>
                 <w:sz w:val="20"/>
               </w:rPr>
-              <w:t>15</w:t>
+              <w:t>14</w:t>
             </w:r>
             <w:r>
               <w:rPr>
@@ -4531,7 +4533,7 @@
               <w:lang w:eastAsia="en-GB"/>
             </w:rPr>
           </w:pPr>
-          <w:hyperlink w:anchor="_Toc7642155" w:history="1">
+          <w:hyperlink w:anchor="_Toc7653991" w:history="1">
             <w:r>
               <w:rPr>
                 <w:rStyle w:val="Hyperlink"/>
@@ -4562,7 +4564,7 @@
                 <w:webHidden/>
                 <w:sz w:val="20"/>
               </w:rPr>
-              <w:instrText xml:space="preserve"> PAGEREF _Toc7642155 \h </w:instrText>
+              <w:instrText xml:space="preserve"> PAGEREF _Toc7653991 \h </w:instrText>
             </w:r>
             <w:r>
               <w:rPr>
@@ -4585,7 +4587,7 @@
                 <w:webHidden/>
                 <w:sz w:val="20"/>
               </w:rPr>
-              <w:t>15</w:t>
+              <w:t>14</w:t>
             </w:r>
             <w:r>
               <w:rPr>
@@ -4610,7 +4612,7 @@
               <w:lang w:eastAsia="en-GB"/>
             </w:rPr>
           </w:pPr>
-          <w:hyperlink w:anchor="_Toc7642156" w:history="1">
+          <w:hyperlink w:anchor="_Toc7653992" w:history="1">
             <w:r>
               <w:rPr>
                 <w:rStyle w:val="Hyperlink"/>
@@ -4641,7 +4643,7 @@
                 <w:webHidden/>
                 <w:sz w:val="20"/>
               </w:rPr>
-              <w:instrText xml:space="preserve"> PAGEREF _Toc7642156 \h </w:instrText>
+              <w:instrText xml:space="preserve"> PAGEREF _Toc7653992 \h </w:instrText>
             </w:r>
             <w:r>
               <w:rPr>
@@ -4664,7 +4666,7 @@
                 <w:webHidden/>
                 <w:sz w:val="20"/>
               </w:rPr>
-              <w:t>15</w:t>
+              <w:t>14</w:t>
             </w:r>
             <w:r>
               <w:rPr>
@@ -4689,7 +4691,7 @@
               <w:lang w:eastAsia="en-GB"/>
             </w:rPr>
           </w:pPr>
-          <w:hyperlink w:anchor="_Toc7642157" w:history="1">
+          <w:hyperlink w:anchor="_Toc7653993" w:history="1">
             <w:r>
               <w:rPr>
                 <w:rStyle w:val="Hyperlink"/>
@@ -4720,7 +4722,7 @@
                 <w:webHidden/>
                 <w:sz w:val="20"/>
               </w:rPr>
-              <w:instrText xml:space="preserve"> PAGEREF _Toc7642157 \h </w:instrText>
+              <w:instrText xml:space="preserve"> PAGEREF _Toc7653993 \h </w:instrText>
             </w:r>
             <w:r>
               <w:rPr>
@@ -4743,7 +4745,7 @@
                 <w:webHidden/>
                 <w:sz w:val="20"/>
               </w:rPr>
-              <w:t>16</w:t>
+              <w:t>15</w:t>
             </w:r>
             <w:r>
               <w:rPr>
@@ -4768,7 +4770,7 @@
               <w:lang w:eastAsia="en-GB"/>
             </w:rPr>
           </w:pPr>
-          <w:hyperlink w:anchor="_Toc7642158" w:history="1">
+          <w:hyperlink w:anchor="_Toc7653994" w:history="1">
             <w:r>
               <w:rPr>
                 <w:rStyle w:val="Hyperlink"/>
@@ -4799,7 +4801,7 @@
                 <w:webHidden/>
                 <w:sz w:val="20"/>
               </w:rPr>
-              <w:instrText xml:space="preserve"> PAGEREF _Toc7642158 \h </w:instrText>
+              <w:instrText xml:space="preserve"> PAGEREF _Toc7653994 \h </w:instrText>
             </w:r>
             <w:r>
               <w:rPr>
@@ -4822,7 +4824,7 @@
                 <w:webHidden/>
                 <w:sz w:val="20"/>
               </w:rPr>
-              <w:t>16</w:t>
+              <w:t>15</w:t>
             </w:r>
             <w:r>
               <w:rPr>
@@ -4847,7 +4849,7 @@
               <w:lang w:eastAsia="en-GB"/>
             </w:rPr>
           </w:pPr>
-          <w:hyperlink w:anchor="_Toc7642159" w:history="1">
+          <w:hyperlink w:anchor="_Toc7653995" w:history="1">
             <w:r>
               <w:rPr>
                 <w:rStyle w:val="Hyperlink"/>
@@ -4878,7 +4880,7 @@
                 <w:webHidden/>
                 <w:sz w:val="20"/>
               </w:rPr>
-              <w:instrText xml:space="preserve"> PAGEREF _Toc7642159 \h </w:instrText>
+              <w:instrText xml:space="preserve"> PAGEREF _Toc7653995 \h </w:instrText>
             </w:r>
             <w:r>
               <w:rPr>
@@ -4901,7 +4903,7 @@
                 <w:webHidden/>
                 <w:sz w:val="20"/>
               </w:rPr>
-              <w:t>16</w:t>
+              <w:t>15</w:t>
             </w:r>
             <w:r>
               <w:rPr>
@@ -4926,7 +4928,7 @@
               <w:lang w:eastAsia="en-GB"/>
             </w:rPr>
           </w:pPr>
-          <w:hyperlink w:anchor="_Toc7642160" w:history="1">
+          <w:hyperlink w:anchor="_Toc7653996" w:history="1">
             <w:r>
               <w:rPr>
                 <w:rStyle w:val="Hyperlink"/>
@@ -4957,7 +4959,7 @@
                 <w:webHidden/>
                 <w:sz w:val="20"/>
               </w:rPr>
-              <w:instrText xml:space="preserve"> PAGEREF _Toc7642160 \h </w:instrText>
+              <w:instrText xml:space="preserve"> PAGEREF _Toc7653996 \h </w:instrText>
             </w:r>
             <w:r>
               <w:rPr>
@@ -4980,7 +4982,7 @@
                 <w:webHidden/>
                 <w:sz w:val="20"/>
               </w:rPr>
-              <w:t>16</w:t>
+              <w:t>15</w:t>
             </w:r>
             <w:r>
               <w:rPr>
@@ -5005,7 +5007,7 @@
               <w:lang w:eastAsia="en-GB"/>
             </w:rPr>
           </w:pPr>
-          <w:hyperlink w:anchor="_Toc7642161" w:history="1">
+          <w:hyperlink w:anchor="_Toc7653997" w:history="1">
             <w:r>
               <w:rPr>
                 <w:rStyle w:val="Hyperlink"/>
@@ -5036,7 +5038,7 @@
                 <w:webHidden/>
                 <w:sz w:val="20"/>
               </w:rPr>
-              <w:instrText xml:space="preserve"> PAGEREF _Toc7642161 \h </w:instrText>
+              <w:instrText xml:space="preserve"> PAGEREF _Toc7653997 \h </w:instrText>
             </w:r>
             <w:r>
               <w:rPr>
@@ -5059,7 +5061,7 @@
                 <w:webHidden/>
                 <w:sz w:val="20"/>
               </w:rPr>
-              <w:t>16</w:t>
+              <w:t>15</w:t>
             </w:r>
             <w:r>
               <w:rPr>
@@ -5084,7 +5086,7 @@
               <w:lang w:eastAsia="en-GB"/>
             </w:rPr>
           </w:pPr>
-          <w:hyperlink w:anchor="_Toc7642162" w:history="1">
+          <w:hyperlink w:anchor="_Toc7653998" w:history="1">
             <w:r>
               <w:rPr>
                 <w:rStyle w:val="Hyperlink"/>
@@ -5115,7 +5117,7 @@
                 <w:webHidden/>
                 <w:sz w:val="20"/>
               </w:rPr>
-              <w:instrText xml:space="preserve"> PAGEREF _Toc7642162 \h </w:instrText>
+              <w:instrText xml:space="preserve"> PAGEREF _Toc7653998 \h </w:instrText>
             </w:r>
             <w:r>
               <w:rPr>
@@ -5138,7 +5140,7 @@
                 <w:webHidden/>
                 <w:sz w:val="20"/>
               </w:rPr>
-              <w:t>16</w:t>
+              <w:t>15</w:t>
             </w:r>
             <w:r>
               <w:rPr>
@@ -5160,7 +5162,7 @@
               <w:lang w:eastAsia="en-GB"/>
             </w:rPr>
           </w:pPr>
-          <w:hyperlink w:anchor="_Toc7642163" w:history="1">
+          <w:hyperlink w:anchor="_Toc7653999" w:history="1">
             <w:r>
               <w:rPr>
                 <w:rStyle w:val="Hyperlink"/>
@@ -5187,7 +5189,7 @@
                 <w:webHidden/>
                 <w:sz w:val="20"/>
               </w:rPr>
-              <w:instrText xml:space="preserve"> PAGEREF _Toc7642163 \h </w:instrText>
+              <w:instrText xml:space="preserve"> PAGEREF _Toc7653999 \h </w:instrText>
             </w:r>
             <w:r>
               <w:rPr>
@@ -5207,7 +5209,7 @@
                 <w:webHidden/>
                 <w:sz w:val="20"/>
               </w:rPr>
-              <w:t>17</w:t>
+              <w:t>16</w:t>
             </w:r>
             <w:r>
               <w:rPr>
@@ -5231,7 +5233,7 @@
               <w:lang w:eastAsia="en-GB"/>
             </w:rPr>
           </w:pPr>
-          <w:hyperlink w:anchor="_Toc7642164" w:history="1">
+          <w:hyperlink w:anchor="_Toc7654000" w:history="1">
             <w:r>
               <w:rPr>
                 <w:rStyle w:val="Hyperlink"/>
@@ -5262,7 +5264,7 @@
                 <w:webHidden/>
                 <w:sz w:val="20"/>
               </w:rPr>
-              <w:instrText xml:space="preserve"> PAGEREF _Toc7642164 \h </w:instrText>
+              <w:instrText xml:space="preserve"> PAGEREF _Toc7654000 \h </w:instrText>
             </w:r>
             <w:r>
               <w:rPr>
@@ -5285,7 +5287,7 @@
                 <w:webHidden/>
                 <w:sz w:val="20"/>
               </w:rPr>
-              <w:t>17</w:t>
+              <w:t>16</w:t>
             </w:r>
             <w:r>
               <w:rPr>
@@ -5310,7 +5312,7 @@
               <w:lang w:eastAsia="en-GB"/>
             </w:rPr>
           </w:pPr>
-          <w:hyperlink w:anchor="_Toc7642165" w:history="1">
+          <w:hyperlink w:anchor="_Toc7654001" w:history="1">
             <w:r>
               <w:rPr>
                 <w:rStyle w:val="Hyperlink"/>
@@ -5341,7 +5343,7 @@
                 <w:webHidden/>
                 <w:sz w:val="20"/>
               </w:rPr>
-              <w:instrText xml:space="preserve"> PAGEREF _Toc7642165 \h </w:instrText>
+              <w:instrText xml:space="preserve"> PAGEREF _Toc7654001 \h </w:instrText>
             </w:r>
             <w:r>
               <w:rPr>
@@ -5364,7 +5366,7 @@
                 <w:webHidden/>
                 <w:sz w:val="20"/>
               </w:rPr>
-              <w:t>17</w:t>
+              <w:t>16</w:t>
             </w:r>
             <w:r>
               <w:rPr>
@@ -5389,7 +5391,7 @@
               <w:lang w:eastAsia="en-GB"/>
             </w:rPr>
           </w:pPr>
-          <w:hyperlink w:anchor="_Toc7642166" w:history="1">
+          <w:hyperlink w:anchor="_Toc7654002" w:history="1">
             <w:r>
               <w:rPr>
                 <w:rStyle w:val="Hyperlink"/>
@@ -5420,7 +5422,7 @@
                 <w:webHidden/>
                 <w:sz w:val="20"/>
               </w:rPr>
-              <w:instrText xml:space="preserve"> PAGEREF _Toc7642166 \h </w:instrText>
+              <w:instrText xml:space="preserve"> PAGEREF _Toc7654002 \h </w:instrText>
             </w:r>
             <w:r>
               <w:rPr>
@@ -5443,7 +5445,7 @@
                 <w:webHidden/>
                 <w:sz w:val="20"/>
               </w:rPr>
-              <w:t>17</w:t>
+              <w:t>16</w:t>
             </w:r>
             <w:r>
               <w:rPr>
@@ -5468,7 +5470,7 @@
               <w:lang w:eastAsia="en-GB"/>
             </w:rPr>
           </w:pPr>
-          <w:hyperlink w:anchor="_Toc7642167" w:history="1">
+          <w:hyperlink w:anchor="_Toc7654003" w:history="1">
             <w:r>
               <w:rPr>
                 <w:rStyle w:val="Hyperlink"/>
@@ -5499,7 +5501,7 @@
                 <w:webHidden/>
                 <w:sz w:val="20"/>
               </w:rPr>
-              <w:instrText xml:space="preserve"> PAGEREF _Toc7642167 \h </w:instrText>
+              <w:instrText xml:space="preserve"> PAGEREF _Toc7654003 \h </w:instrText>
             </w:r>
             <w:r>
               <w:rPr>
@@ -5522,7 +5524,7 @@
                 <w:webHidden/>
                 <w:sz w:val="20"/>
               </w:rPr>
-              <w:t>18</w:t>
+              <w:t>17</w:t>
             </w:r>
             <w:r>
               <w:rPr>
@@ -5544,7 +5546,7 @@
               <w:lang w:eastAsia="en-GB"/>
             </w:rPr>
           </w:pPr>
-          <w:hyperlink w:anchor="_Toc7642168" w:history="1">
+          <w:hyperlink w:anchor="_Toc7654004" w:history="1">
             <w:r>
               <w:rPr>
                 <w:rStyle w:val="Hyperlink"/>
@@ -5571,7 +5573,7 @@
                 <w:webHidden/>
                 <w:sz w:val="20"/>
               </w:rPr>
-              <w:instrText xml:space="preserve"> PAGEREF _Toc7642168 \h </w:instrText>
+              <w:instrText xml:space="preserve"> PAGEREF _Toc7654004 \h </w:instrText>
             </w:r>
             <w:r>
               <w:rPr>
@@ -5591,7 +5593,7 @@
                 <w:webHidden/>
                 <w:sz w:val="20"/>
               </w:rPr>
-              <w:t>19</w:t>
+              <w:t>18</w:t>
             </w:r>
             <w:r>
               <w:rPr>
@@ -5615,7 +5617,7 @@
               <w:lang w:eastAsia="en-GB"/>
             </w:rPr>
           </w:pPr>
-          <w:hyperlink w:anchor="_Toc7642169" w:history="1">
+          <w:hyperlink w:anchor="_Toc7654005" w:history="1">
             <w:r>
               <w:rPr>
                 <w:rStyle w:val="Hyperlink"/>
@@ -5646,7 +5648,7 @@
                 <w:webHidden/>
                 <w:sz w:val="20"/>
               </w:rPr>
-              <w:instrText xml:space="preserve"> PAGEREF _Toc7642169 \h </w:instrText>
+              <w:instrText xml:space="preserve"> PAGEREF _Toc7654005 \h </w:instrText>
             </w:r>
             <w:r>
               <w:rPr>
@@ -5669,7 +5671,7 @@
                 <w:webHidden/>
                 <w:sz w:val="20"/>
               </w:rPr>
-              <w:t>19</w:t>
+              <w:t>18</w:t>
             </w:r>
             <w:r>
               <w:rPr>
@@ -5694,7 +5696,7 @@
               <w:lang w:eastAsia="en-GB"/>
             </w:rPr>
           </w:pPr>
-          <w:hyperlink w:anchor="_Toc7642170" w:history="1">
+          <w:hyperlink w:anchor="_Toc7654006" w:history="1">
             <w:r>
               <w:rPr>
                 <w:rStyle w:val="Hyperlink"/>
@@ -5725,7 +5727,7 @@
                 <w:webHidden/>
                 <w:sz w:val="20"/>
               </w:rPr>
-              <w:instrText xml:space="preserve"> PAGEREF _Toc7642170 \h </w:instrText>
+              <w:instrText xml:space="preserve"> PAGEREF _Toc7654006 \h </w:instrText>
             </w:r>
             <w:r>
               <w:rPr>
@@ -5748,7 +5750,7 @@
                 <w:webHidden/>
                 <w:sz w:val="20"/>
               </w:rPr>
-              <w:t>19</w:t>
+              <w:t>18</w:t>
             </w:r>
             <w:r>
               <w:rPr>
@@ -5773,7 +5775,7 @@
               <w:lang w:eastAsia="en-GB"/>
             </w:rPr>
           </w:pPr>
-          <w:hyperlink w:anchor="_Toc7642171" w:history="1">
+          <w:hyperlink w:anchor="_Toc7654007" w:history="1">
             <w:r>
               <w:rPr>
                 <w:rStyle w:val="Hyperlink"/>
@@ -5804,7 +5806,7 @@
                 <w:webHidden/>
                 <w:sz w:val="20"/>
               </w:rPr>
-              <w:instrText xml:space="preserve"> PAGEREF _Toc7642171 \h </w:instrText>
+              <w:instrText xml:space="preserve"> PAGEREF _Toc7654007 \h </w:instrText>
             </w:r>
             <w:r>
               <w:rPr>
@@ -5827,7 +5829,7 @@
                 <w:webHidden/>
                 <w:sz w:val="20"/>
               </w:rPr>
-              <w:t>20</w:t>
+              <w:t>19</w:t>
             </w:r>
             <w:r>
               <w:rPr>
@@ -5852,7 +5854,7 @@
               <w:lang w:eastAsia="en-GB"/>
             </w:rPr>
           </w:pPr>
-          <w:hyperlink w:anchor="_Toc7642172" w:history="1">
+          <w:hyperlink w:anchor="_Toc7654008" w:history="1">
             <w:r>
               <w:rPr>
                 <w:rStyle w:val="Hyperlink"/>
@@ -5883,7 +5885,7 @@
                 <w:webHidden/>
                 <w:sz w:val="20"/>
               </w:rPr>
-              <w:instrText xml:space="preserve"> PAGEREF _Toc7642172 \h </w:instrText>
+              <w:instrText xml:space="preserve"> PAGEREF _Toc7654008 \h </w:instrText>
             </w:r>
             <w:r>
               <w:rPr>
@@ -5906,7 +5908,7 @@
                 <w:webHidden/>
                 <w:sz w:val="20"/>
               </w:rPr>
-              <w:t>20</w:t>
+              <w:t>19</w:t>
             </w:r>
             <w:r>
               <w:rPr>
@@ -5931,7 +5933,7 @@
               <w:lang w:eastAsia="en-GB"/>
             </w:rPr>
           </w:pPr>
-          <w:hyperlink w:anchor="_Toc7642173" w:history="1">
+          <w:hyperlink w:anchor="_Toc7654009" w:history="1">
             <w:r>
               <w:rPr>
                 <w:rStyle w:val="Hyperlink"/>
@@ -5962,7 +5964,7 @@
                 <w:webHidden/>
                 <w:sz w:val="20"/>
               </w:rPr>
-              <w:instrText xml:space="preserve"> PAGEREF _Toc7642173 \h </w:instrText>
+              <w:instrText xml:space="preserve"> PAGEREF _Toc7654009 \h </w:instrText>
             </w:r>
             <w:r>
               <w:rPr>
@@ -5985,7 +5987,7 @@
                 <w:webHidden/>
                 <w:sz w:val="20"/>
               </w:rPr>
-              <w:t>20</w:t>
+              <w:t>19</w:t>
             </w:r>
             <w:r>
               <w:rPr>
@@ -6007,7 +6009,7 @@
               <w:lang w:eastAsia="en-GB"/>
             </w:rPr>
           </w:pPr>
-          <w:hyperlink w:anchor="_Toc7642174" w:history="1">
+          <w:hyperlink w:anchor="_Toc7654010" w:history="1">
             <w:r>
               <w:rPr>
                 <w:rStyle w:val="Hyperlink"/>
@@ -6034,7 +6036,7 @@
                 <w:webHidden/>
                 <w:sz w:val="20"/>
               </w:rPr>
-              <w:instrText xml:space="preserve"> PAGEREF _Toc7642174 \h </w:instrText>
+              <w:instrText xml:space="preserve"> PAGEREF _Toc7654010 \h </w:instrText>
             </w:r>
             <w:r>
               <w:rPr>
@@ -6054,7 +6056,7 @@
                 <w:webHidden/>
                 <w:sz w:val="20"/>
               </w:rPr>
-              <w:t>21</w:t>
+              <w:t>20</w:t>
             </w:r>
             <w:r>
               <w:rPr>
@@ -6078,7 +6080,7 @@
               <w:lang w:eastAsia="en-GB"/>
             </w:rPr>
           </w:pPr>
-          <w:hyperlink w:anchor="_Toc7642175" w:history="1">
+          <w:hyperlink w:anchor="_Toc7654011" w:history="1">
             <w:r>
               <w:rPr>
                 <w:rStyle w:val="Hyperlink"/>
@@ -6109,7 +6111,7 @@
                 <w:webHidden/>
                 <w:sz w:val="20"/>
               </w:rPr>
-              <w:instrText xml:space="preserve"> PAGEREF _Toc7642175 \h </w:instrText>
+              <w:instrText xml:space="preserve"> PAGEREF _Toc7654011 \h </w:instrText>
             </w:r>
             <w:r>
               <w:rPr>
@@ -6132,7 +6134,7 @@
                 <w:webHidden/>
                 <w:sz w:val="20"/>
               </w:rPr>
-              <w:t>21</w:t>
+              <w:t>20</w:t>
             </w:r>
             <w:r>
               <w:rPr>
@@ -6157,7 +6159,7 @@
               <w:lang w:eastAsia="en-GB"/>
             </w:rPr>
           </w:pPr>
-          <w:hyperlink w:anchor="_Toc7642176" w:history="1">
+          <w:hyperlink w:anchor="_Toc7654012" w:history="1">
             <w:r>
               <w:rPr>
                 <w:rStyle w:val="Hyperlink"/>
@@ -6188,7 +6190,7 @@
                 <w:webHidden/>
                 <w:sz w:val="20"/>
               </w:rPr>
-              <w:instrText xml:space="preserve"> PAGEREF _Toc7642176 \h </w:instrText>
+              <w:instrText xml:space="preserve"> PAGEREF _Toc7654012 \h </w:instrText>
             </w:r>
             <w:r>
               <w:rPr>
@@ -6211,7 +6213,7 @@
                 <w:webHidden/>
                 <w:sz w:val="20"/>
               </w:rPr>
-              <w:t>21</w:t>
+              <w:t>20</w:t>
             </w:r>
             <w:r>
               <w:rPr>
@@ -6236,7 +6238,7 @@
               <w:lang w:eastAsia="en-GB"/>
             </w:rPr>
           </w:pPr>
-          <w:hyperlink w:anchor="_Toc7642177" w:history="1">
+          <w:hyperlink w:anchor="_Toc7654013" w:history="1">
             <w:r>
               <w:rPr>
                 <w:rStyle w:val="Hyperlink"/>
@@ -6267,7 +6269,7 @@
                 <w:webHidden/>
                 <w:sz w:val="20"/>
               </w:rPr>
-              <w:instrText xml:space="preserve"> PAGEREF _Toc7642177 \h </w:instrText>
+              <w:instrText xml:space="preserve"> PAGEREF _Toc7654013 \h </w:instrText>
             </w:r>
             <w:r>
               <w:rPr>
@@ -6290,7 +6292,7 @@
                 <w:webHidden/>
                 <w:sz w:val="20"/>
               </w:rPr>
-              <w:t>21</w:t>
+              <w:t>20</w:t>
             </w:r>
             <w:r>
               <w:rPr>
@@ -6315,7 +6317,7 @@
               <w:lang w:eastAsia="en-GB"/>
             </w:rPr>
           </w:pPr>
-          <w:hyperlink w:anchor="_Toc7642178" w:history="1">
+          <w:hyperlink w:anchor="_Toc7654014" w:history="1">
             <w:r>
               <w:rPr>
                 <w:rStyle w:val="Hyperlink"/>
@@ -6346,7 +6348,7 @@
                 <w:webHidden/>
                 <w:sz w:val="20"/>
               </w:rPr>
-              <w:instrText xml:space="preserve"> PAGEREF _Toc7642178 \h </w:instrText>
+              <w:instrText xml:space="preserve"> PAGEREF _Toc7654014 \h </w:instrText>
             </w:r>
             <w:r>
               <w:rPr>
@@ -6369,7 +6371,7 @@
                 <w:webHidden/>
                 <w:sz w:val="20"/>
               </w:rPr>
-              <w:t>21</w:t>
+              <w:t>20</w:t>
             </w:r>
             <w:r>
               <w:rPr>
@@ -6394,7 +6396,7 @@
               <w:lang w:eastAsia="en-GB"/>
             </w:rPr>
           </w:pPr>
-          <w:hyperlink w:anchor="_Toc7642179" w:history="1">
+          <w:hyperlink w:anchor="_Toc7654015" w:history="1">
             <w:r>
               <w:rPr>
                 <w:rStyle w:val="Hyperlink"/>
@@ -6425,7 +6427,7 @@
                 <w:webHidden/>
                 <w:sz w:val="20"/>
               </w:rPr>
-              <w:instrText xml:space="preserve"> PAGEREF _Toc7642179 \h </w:instrText>
+              <w:instrText xml:space="preserve"> PAGEREF _Toc7654015 \h </w:instrText>
             </w:r>
             <w:r>
               <w:rPr>
@@ -6448,7 +6450,7 @@
                 <w:webHidden/>
                 <w:sz w:val="20"/>
               </w:rPr>
-              <w:t>21</w:t>
+              <w:t>20</w:t>
             </w:r>
             <w:r>
               <w:rPr>
@@ -6473,7 +6475,7 @@
               <w:lang w:eastAsia="en-GB"/>
             </w:rPr>
           </w:pPr>
-          <w:hyperlink w:anchor="_Toc7642180" w:history="1">
+          <w:hyperlink w:anchor="_Toc7654016" w:history="1">
             <w:r>
               <w:rPr>
                 <w:rStyle w:val="Hyperlink"/>
@@ -6504,7 +6506,7 @@
                 <w:webHidden/>
                 <w:sz w:val="20"/>
               </w:rPr>
-              <w:instrText xml:space="preserve"> PAGEREF _Toc7642180 \h </w:instrText>
+              <w:instrText xml:space="preserve"> PAGEREF _Toc7654016 \h </w:instrText>
             </w:r>
             <w:r>
               <w:rPr>
@@ -6527,7 +6529,7 @@
                 <w:webHidden/>
                 <w:sz w:val="20"/>
               </w:rPr>
-              <w:t>21</w:t>
+              <w:t>20</w:t>
             </w:r>
             <w:r>
               <w:rPr>
@@ -6549,7 +6551,7 @@
               <w:lang w:eastAsia="en-GB"/>
             </w:rPr>
           </w:pPr>
-          <w:hyperlink w:anchor="_Toc7642181" w:history="1">
+          <w:hyperlink w:anchor="_Toc7654017" w:history="1">
             <w:r>
               <w:rPr>
                 <w:rStyle w:val="Hyperlink"/>
@@ -6576,7 +6578,7 @@
                 <w:webHidden/>
                 <w:sz w:val="20"/>
               </w:rPr>
-              <w:instrText xml:space="preserve"> PAGEREF _Toc7642181 \h </w:instrText>
+              <w:instrText xml:space="preserve"> PAGEREF _Toc7654017 \h </w:instrText>
             </w:r>
             <w:r>
               <w:rPr>
@@ -6596,7 +6598,7 @@
                 <w:webHidden/>
                 <w:sz w:val="20"/>
               </w:rPr>
-              <w:t>22</w:t>
+              <w:t>21</w:t>
             </w:r>
             <w:r>
               <w:rPr>
@@ -6620,7 +6622,7 @@
               <w:lang w:eastAsia="en-GB"/>
             </w:rPr>
           </w:pPr>
-          <w:hyperlink w:anchor="_Toc7642182" w:history="1">
+          <w:hyperlink w:anchor="_Toc7654018" w:history="1">
             <w:r>
               <w:rPr>
                 <w:rStyle w:val="Hyperlink"/>
@@ -6651,7 +6653,7 @@
                 <w:webHidden/>
                 <w:sz w:val="20"/>
               </w:rPr>
-              <w:instrText xml:space="preserve"> PAGEREF _Toc7642182 \h </w:instrText>
+              <w:instrText xml:space="preserve"> PAGEREF _Toc7654018 \h </w:instrText>
             </w:r>
             <w:r>
               <w:rPr>
@@ -6674,7 +6676,7 @@
                 <w:webHidden/>
                 <w:sz w:val="20"/>
               </w:rPr>
-              <w:t>22</w:t>
+              <w:t>21</w:t>
             </w:r>
             <w:r>
               <w:rPr>
@@ -6699,7 +6701,7 @@
               <w:lang w:eastAsia="en-GB"/>
             </w:rPr>
           </w:pPr>
-          <w:hyperlink w:anchor="_Toc7642183" w:history="1">
+          <w:hyperlink w:anchor="_Toc7654019" w:history="1">
             <w:r>
               <w:rPr>
                 <w:rStyle w:val="Hyperlink"/>
@@ -6730,7 +6732,7 @@
                 <w:webHidden/>
                 <w:sz w:val="20"/>
               </w:rPr>
-              <w:instrText xml:space="preserve"> PAGEREF _Toc7642183 \h </w:instrText>
+              <w:instrText xml:space="preserve"> PAGEREF _Toc7654019 \h </w:instrText>
             </w:r>
             <w:r>
               <w:rPr>
@@ -6753,7 +6755,86 @@
                 <w:webHidden/>
                 <w:sz w:val="20"/>
               </w:rPr>
-              <w:t>23</w:t>
+              <w:t>22</w:t>
+            </w:r>
+            <w:r>
+              <w:rPr>
+                <w:noProof/>
+                <w:webHidden/>
+                <w:sz w:val="20"/>
+              </w:rPr>
+              <w:fldChar w:fldCharType="end"/>
+            </w:r>
+          </w:hyperlink>
+        </w:p>
+        <w:p>
+          <w:pPr>
+            <w:pStyle w:val="TOC2"/>
+            <w:tabs>
+              <w:tab w:val="right" w:leader="dot" w:pos="9016"/>
+            </w:tabs>
+            <w:rPr>
+              <w:rFonts w:eastAsiaTheme="minorEastAsia"/>
+              <w:noProof/>
+              <w:sz w:val="20"/>
+              <w:lang w:eastAsia="en-GB"/>
+            </w:rPr>
+          </w:pPr>
+          <w:hyperlink w:anchor="_Toc7654020" w:history="1">
+            <w:r>
+              <w:rPr>
+                <w:rStyle w:val="Hyperlink"/>
+                <w:noProof/>
+                <w:sz w:val="20"/>
+              </w:rPr>
+              <w:t>Appendix C: Blueprint Prototype</w:t>
+            </w:r>
+            <w:r>
+              <w:rPr>
+                <w:noProof/>
+                <w:webHidden/>
+                <w:sz w:val="20"/>
+              </w:rPr>
+              <w:tab/>
+            </w:r>
+            <w:r>
+              <w:rPr>
+                <w:noProof/>
+                <w:webHidden/>
+                <w:sz w:val="20"/>
+              </w:rPr>
+              <w:fldChar w:fldCharType="begin"/>
+            </w:r>
+            <w:r>
+              <w:rPr>
+                <w:noProof/>
+                <w:webHidden/>
+                <w:sz w:val="20"/>
+              </w:rPr>
+              <w:instrText xml:space="preserve"> PAGEREF _Toc7654020 \h </w:instrText>
+            </w:r>
+            <w:r>
+              <w:rPr>
+                <w:noProof/>
+                <w:webHidden/>
+                <w:sz w:val="20"/>
+              </w:rPr>
+            </w:r>
+            <w:r>
+              <w:rPr>
+                <w:noProof/>
+                <w:webHidden/>
+                <w:sz w:val="20"/>
+              </w:rPr>
+              <w:fldChar w:fldCharType="separate"/>
+            </w:r>
+            <w:r>
+              <w:rPr>
+                <w:noProof/>
+                <w:webHidden/>
+                <w:sz w:val="20"/>
+              </w:rPr>
+              <w:t>24</w:t>
             </w:r>
             <w:r>
               <w:rPr>
@@ -6777,11 +6858,13 @@
               <w:b/>
               <w:bCs/>
               <w:noProof/>
-              <w:sz w:val="18"/>
+              <w:sz w:val="16"/>
             </w:rPr>
             <w:fldChar w:fldCharType="end"/>
           </w:r>
         </w:p>
+        <w:bookmarkStart w:id="2" w:name="_GoBack" w:displacedByCustomXml="next"/>
+        <w:bookmarkEnd w:id="2" w:displacedByCustomXml="next"/>
       </w:sdtContent>
     </w:sdt>
     <w:p>
@@ -6792,12 +6875,12 @@
         </w:pBdr>
         <w:spacing w:line="360" w:lineRule="auto"/>
       </w:pPr>
-      <w:bookmarkStart w:id="2" w:name="_Toc7642116"/>
+      <w:bookmarkStart w:id="3" w:name="_Toc7653952"/>
       <w:r>
         <w:lastRenderedPageBreak/>
         <w:t>Preface</w:t>
       </w:r>
-      <w:bookmarkEnd w:id="2"/>
+      <w:bookmarkEnd w:id="3"/>
     </w:p>
     <w:p>
       <w:pPr>
@@ -6902,7 +6985,7 @@
         </w:pBdr>
         <w:spacing w:line="360" w:lineRule="auto"/>
       </w:pPr>
-      <w:bookmarkStart w:id="3" w:name="_Toc7642117"/>
+      <w:bookmarkStart w:id="4" w:name="_Toc7653953"/>
       <w:r>
         <w:lastRenderedPageBreak/>
         <w:t xml:space="preserve">System </w:t>
@@ -6910,7 +6993,7 @@
       <w:r>
         <w:t>Requirements Specification</w:t>
       </w:r>
-      <w:bookmarkEnd w:id="3"/>
+      <w:bookmarkEnd w:id="4"/>
     </w:p>
     <w:p>
       <w:pPr>
@@ -6918,7 +7001,7 @@
         <w:spacing w:line="360" w:lineRule="auto"/>
         <w:jc w:val="both"/>
       </w:pPr>
-      <w:bookmarkStart w:id="4" w:name="_Toc532504527"/>
+      <w:bookmarkStart w:id="5" w:name="_Toc532504527"/>
     </w:p>
     <w:p>
       <w:pPr>
@@ -6930,15 +7013,15 @@
         <w:spacing w:line="360" w:lineRule="auto"/>
         <w:jc w:val="both"/>
       </w:pPr>
-      <w:bookmarkStart w:id="5" w:name="_Toc7642118"/>
-      <w:bookmarkEnd w:id="4"/>
+      <w:bookmarkStart w:id="6" w:name="_Toc7653954"/>
+      <w:bookmarkEnd w:id="5"/>
       <w:r>
         <w:t>Introductio</w:t>
       </w:r>
       <w:r>
         <w:t>n</w:t>
       </w:r>
-      <w:bookmarkEnd w:id="5"/>
+      <w:bookmarkEnd w:id="6"/>
     </w:p>
     <w:p>
       <w:pPr>
@@ -6946,14 +7029,14 @@
         <w:spacing w:line="360" w:lineRule="auto"/>
         <w:ind w:left="1440"/>
       </w:pPr>
-      <w:bookmarkStart w:id="6" w:name="_Toc7642119"/>
+      <w:bookmarkStart w:id="7" w:name="_Toc7653955"/>
       <w:r>
         <w:t xml:space="preserve">1.1.1 </w:t>
       </w:r>
       <w:r>
         <w:t>Objective</w:t>
       </w:r>
-      <w:bookmarkEnd w:id="6"/>
+      <w:bookmarkEnd w:id="7"/>
     </w:p>
     <w:p>
       <w:pPr>
@@ -6965,12 +7048,7 @@
         <w:t xml:space="preserve">The </w:t>
       </w:r>
       <w:r>
-        <w:t>overa</w:t>
-      </w:r>
-      <w:bookmarkStart w:id="7" w:name="_GoBack"/>
-      <w:bookmarkEnd w:id="7"/>
-      <w:r>
-        <w:t>ll objective of this project was to provide a solution to a concept that the author synthesized in accordance with the coursework brief</w:t>
+        <w:t>overall objective of this project was to provide a solution to a concept that the author synthesized in accordance with the coursework brief</w:t>
       </w:r>
       <w:r>
         <w:rPr>
@@ -7095,7 +7173,7 @@
       <w:r>
         <w:tab/>
       </w:r>
-      <w:bookmarkStart w:id="8" w:name="_Toc7642120"/>
+      <w:bookmarkStart w:id="8" w:name="_Toc7653956"/>
       <w:r>
         <w:t>1.1.2 Intended Audience</w:t>
       </w:r>
@@ -7136,7 +7214,7 @@
       <w:r>
         <w:tab/>
       </w:r>
-      <w:bookmarkStart w:id="9" w:name="_Toc7642121"/>
+      <w:bookmarkStart w:id="9" w:name="_Toc7653957"/>
       <w:r>
         <w:t>1.1.3 Project Scope</w:t>
       </w:r>
@@ -7222,7 +7300,7 @@
       <w:r>
         <w:tab/>
       </w:r>
-      <w:bookmarkStart w:id="10" w:name="_Toc7642122"/>
+      <w:bookmarkStart w:id="10" w:name="_Toc7653958"/>
       <w:r>
         <w:t>1.1.4 Online Demo</w:t>
       </w:r>
@@ -7245,6 +7323,9 @@
       </w:r>
       <w:r>
         <w:t xml:space="preserve"> as per the coursework brief for this submission.</w:t>
+      </w:r>
+      <w:r>
+        <w:t xml:space="preserve"> Available at the link below:</w:t>
       </w:r>
     </w:p>
     <w:p>
@@ -7261,7 +7342,7 @@
         </w:numPr>
         <w:spacing w:line="360" w:lineRule="auto"/>
       </w:pPr>
-      <w:bookmarkStart w:id="11" w:name="_Toc7642123"/>
+      <w:bookmarkStart w:id="11" w:name="_Toc7653959"/>
       <w:r>
         <w:lastRenderedPageBreak/>
         <w:t>Overall</w:t>
@@ -7285,7 +7366,7 @@
       <w:r>
         <w:tab/>
       </w:r>
-      <w:bookmarkStart w:id="12" w:name="_Toc7642124"/>
+      <w:bookmarkStart w:id="12" w:name="_Toc7653960"/>
       <w:r>
         <w:t xml:space="preserve">1.2.1 </w:t>
       </w:r>
@@ -7400,7 +7481,7 @@
       <w:r>
         <w:tab/>
       </w:r>
-      <w:bookmarkStart w:id="13" w:name="_Toc7642125"/>
+      <w:bookmarkStart w:id="13" w:name="_Toc7653961"/>
       <w:r>
         <w:t>1.2.2 Product Perspective</w:t>
       </w:r>
@@ -7427,7 +7508,7 @@
       <w:r>
         <w:tab/>
       </w:r>
-      <w:bookmarkStart w:id="14" w:name="_Toc7642126"/>
+      <w:bookmarkStart w:id="14" w:name="_Toc7653962"/>
       <w:r>
         <w:t>1.2.</w:t>
       </w:r>
@@ -7498,7 +7579,7 @@
       <w:r>
         <w:tab/>
       </w:r>
-      <w:bookmarkStart w:id="15" w:name="_Toc7642127"/>
+      <w:bookmarkStart w:id="15" w:name="_Toc7653963"/>
       <w:r>
         <w:t>1.2.</w:t>
       </w:r>
@@ -7627,7 +7708,7 @@
       <w:r>
         <w:tab/>
       </w:r>
-      <w:bookmarkStart w:id="16" w:name="_Toc7642128"/>
+      <w:bookmarkStart w:id="16" w:name="_Toc7653964"/>
       <w:r>
         <w:t>1.2.</w:t>
       </w:r>
@@ -7671,11 +7752,9 @@
       <w:r>
         <w:t xml:space="preserve"> The contents of the System Requirements Specification </w:t>
       </w:r>
-      <w:proofErr w:type="gramStart"/>
-      <w:r>
-        <w:t>was</w:t>
-      </w:r>
-      <w:proofErr w:type="gramEnd"/>
+      <w:r>
+        <w:t>were</w:t>
+      </w:r>
       <w:r>
         <w:t xml:space="preserve"> produced upon the assumption that the project ha</w:t>
       </w:r>
@@ -7708,7 +7787,7 @@
       <w:r>
         <w:tab/>
       </w:r>
-      <w:bookmarkStart w:id="17" w:name="_Toc7642129"/>
+      <w:bookmarkStart w:id="17" w:name="_Toc7653965"/>
       <w:r>
         <w:t>1.2.6 Design &amp; Implementation Constraints</w:t>
       </w:r>
@@ -7757,7 +7836,7 @@
         </w:numPr>
         <w:spacing w:line="360" w:lineRule="auto"/>
       </w:pPr>
-      <w:bookmarkStart w:id="18" w:name="_Toc7642130"/>
+      <w:bookmarkStart w:id="18" w:name="_Toc7653966"/>
       <w:r>
         <w:lastRenderedPageBreak/>
         <w:t>External Interface Requirements</w:t>
@@ -7770,7 +7849,7 @@
         <w:spacing w:line="360" w:lineRule="auto"/>
         <w:ind w:left="1440"/>
       </w:pPr>
-      <w:bookmarkStart w:id="19" w:name="_Toc7642131"/>
+      <w:bookmarkStart w:id="19" w:name="_Toc7653967"/>
       <w:r>
         <w:t>1.3.1 User Interface</w:t>
       </w:r>
@@ -7861,7 +7940,7 @@
       <w:r>
         <w:tab/>
       </w:r>
-      <w:bookmarkStart w:id="20" w:name="_Toc7642132"/>
+      <w:bookmarkStart w:id="20" w:name="_Toc7653968"/>
       <w:r>
         <w:t>1.3.2 Hardware Interface</w:t>
       </w:r>
@@ -7910,7 +7989,7 @@
       <w:r>
         <w:tab/>
       </w:r>
-      <w:bookmarkStart w:id="21" w:name="_Toc7642133"/>
+      <w:bookmarkStart w:id="21" w:name="_Toc7653969"/>
       <w:r>
         <w:t>1.3.3 Software Interface</w:t>
       </w:r>
@@ -7995,7 +8074,7 @@
         </w:numPr>
         <w:spacing w:line="360" w:lineRule="auto"/>
       </w:pPr>
-      <w:bookmarkStart w:id="22" w:name="_Toc7642134"/>
+      <w:bookmarkStart w:id="22" w:name="_Toc7653970"/>
       <w:r>
         <w:t>System</w:t>
       </w:r>
@@ -8018,7 +8097,7 @@
       <w:r>
         <w:tab/>
       </w:r>
-      <w:bookmarkStart w:id="23" w:name="_Toc7642135"/>
+      <w:bookmarkStart w:id="23" w:name="_Toc7653971"/>
       <w:r>
         <w:t xml:space="preserve">1.4.1 </w:t>
       </w:r>
@@ -8834,7 +8913,7 @@
       <w:r>
         <w:tab/>
       </w:r>
-      <w:bookmarkStart w:id="24" w:name="_Toc7642136"/>
+      <w:bookmarkStart w:id="24" w:name="_Toc7653972"/>
       <w:r>
         <w:t>1.4.2 Camera Movement</w:t>
       </w:r>
@@ -9530,7 +9609,7 @@
       <w:r>
         <w:tab/>
       </w:r>
-      <w:bookmarkStart w:id="25" w:name="_Toc7642137"/>
+      <w:bookmarkStart w:id="25" w:name="_Toc7653973"/>
       <w:r>
         <w:t>1.4.3 Mouse Selection</w:t>
       </w:r>
@@ -10053,7 +10132,7 @@
       <w:r>
         <w:tab/>
       </w:r>
-      <w:bookmarkStart w:id="26" w:name="_Toc7642138"/>
+      <w:bookmarkStart w:id="26" w:name="_Toc7653974"/>
       <w:r>
         <w:t>1.4.4 Worker Units</w:t>
       </w:r>
@@ -11077,7 +11156,7 @@
       <w:r>
         <w:tab/>
       </w:r>
-      <w:bookmarkStart w:id="27" w:name="_Toc7642139"/>
+      <w:bookmarkStart w:id="27" w:name="_Toc7653975"/>
       <w:r>
         <w:t>1.4.5 Resources</w:t>
       </w:r>
@@ -11501,7 +11580,7 @@
       <w:r>
         <w:tab/>
       </w:r>
-      <w:bookmarkStart w:id="28" w:name="_Toc7642140"/>
+      <w:bookmarkStart w:id="28" w:name="_Toc7653976"/>
       <w:r>
         <w:t>1.4.6 Construction</w:t>
       </w:r>
@@ -11712,25 +11791,7 @@
           <w:sz w:val="20"/>
           <w:szCs w:val="20"/>
         </w:rPr>
-        <w:t xml:space="preserve">Selecting a building from the menu shall spawn </w:t>
-      </w:r>
-      <w:proofErr w:type="gramStart"/>
-      <w:r>
-        <w:rPr>
-          <w:b/>
-          <w:sz w:val="20"/>
-          <w:szCs w:val="20"/>
-        </w:rPr>
-        <w:t>a</w:t>
-      </w:r>
-      <w:proofErr w:type="gramEnd"/>
-      <w:r>
-        <w:rPr>
-          <w:b/>
-          <w:sz w:val="20"/>
-          <w:szCs w:val="20"/>
-        </w:rPr>
-        <w:t xml:space="preserve"> unfinished building that will follow the mouse cursor.</w:t>
+        <w:t>Selecting a building from the menu shall spawn a unfinished building that will follow the mouse cursor.</w:t>
       </w:r>
     </w:p>
     <w:p>
@@ -12306,7 +12367,7 @@
         </w:numPr>
         <w:spacing w:line="360" w:lineRule="auto"/>
       </w:pPr>
-      <w:bookmarkStart w:id="29" w:name="_Toc7642141"/>
+      <w:bookmarkStart w:id="29" w:name="_Toc7653977"/>
       <w:r>
         <w:t xml:space="preserve">Other </w:t>
       </w:r>
@@ -12321,7 +12382,7 @@
         <w:spacing w:line="360" w:lineRule="auto"/>
         <w:ind w:left="1440"/>
       </w:pPr>
-      <w:bookmarkStart w:id="30" w:name="_Toc7642142"/>
+      <w:bookmarkStart w:id="30" w:name="_Toc7653978"/>
       <w:r>
         <w:t>1.5.1 Performance</w:t>
       </w:r>
@@ -12390,7 +12451,7 @@
       <w:r>
         <w:tab/>
       </w:r>
-      <w:bookmarkStart w:id="31" w:name="_Toc7642143"/>
+      <w:bookmarkStart w:id="31" w:name="_Toc7653979"/>
       <w:r>
         <w:t xml:space="preserve">1.5.2 </w:t>
       </w:r>
@@ -12478,7 +12539,7 @@
         </w:pBdr>
         <w:spacing w:line="360" w:lineRule="auto"/>
       </w:pPr>
-      <w:bookmarkStart w:id="32" w:name="_Toc7642144"/>
+      <w:bookmarkStart w:id="32" w:name="_Toc7653980"/>
       <w:r>
         <w:lastRenderedPageBreak/>
         <w:t>UML Diagram</w:t>
@@ -12501,7 +12562,7 @@
       <w:r>
         <w:tab/>
       </w:r>
-      <w:bookmarkStart w:id="33" w:name="_Toc7642145"/>
+      <w:bookmarkStart w:id="33" w:name="_Toc7653981"/>
       <w:r>
         <w:t>2.1 Use-Case Diagram</w:t>
       </w:r>
@@ -12564,7 +12625,7 @@
       <w:r>
         <w:tab/>
       </w:r>
-      <w:bookmarkStart w:id="34" w:name="_Toc7642146"/>
+      <w:bookmarkStart w:id="34" w:name="_Toc7653982"/>
       <w:r>
         <w:t>2.2 Class Diagram</w:t>
       </w:r>
@@ -12634,7 +12695,7 @@
         </w:pBdr>
         <w:spacing w:line="360" w:lineRule="auto"/>
       </w:pPr>
-      <w:bookmarkStart w:id="35" w:name="_Toc7642147"/>
+      <w:bookmarkStart w:id="35" w:name="_Toc7653983"/>
       <w:r>
         <w:lastRenderedPageBreak/>
         <w:t>Method</w:t>
@@ -12658,7 +12719,7 @@
       <w:r>
         <w:tab/>
       </w:r>
-      <w:bookmarkStart w:id="36" w:name="_Toc7642148"/>
+      <w:bookmarkStart w:id="36" w:name="_Toc7653984"/>
       <w:r>
         <w:t>3.</w:t>
       </w:r>
@@ -12681,7 +12742,7 @@
       <w:r>
         <w:tab/>
       </w:r>
-      <w:bookmarkStart w:id="37" w:name="_Toc7642149"/>
+      <w:bookmarkStart w:id="37" w:name="_Toc7653985"/>
       <w:r>
         <w:t>3.1.</w:t>
       </w:r>
@@ -12746,7 +12807,7 @@
       <w:r>
         <w:tab/>
       </w:r>
-      <w:bookmarkStart w:id="38" w:name="_Toc7642150"/>
+      <w:bookmarkStart w:id="38" w:name="_Toc7653986"/>
       <w:r>
         <w:t>3.1.2 Detailed Description</w:t>
       </w:r>
@@ -12782,11 +12843,9 @@
       <w:r>
         <w:t>function “</w:t>
       </w:r>
-      <w:proofErr w:type="spellStart"/>
       <w:r>
         <w:t>GetActorsInSelectionRectangle</w:t>
       </w:r>
-      <w:proofErr w:type="spellEnd"/>
       <w:r>
         <w:t>” to convert to world space and find highlighted actors.</w:t>
       </w:r>
@@ -12808,7 +12867,7 @@
       <w:r>
         <w:tab/>
       </w:r>
-      <w:bookmarkStart w:id="39" w:name="_Toc7642151"/>
+      <w:bookmarkStart w:id="39" w:name="_Toc7653987"/>
       <w:r>
         <w:t xml:space="preserve">3.2 Worker </w:t>
       </w:r>
@@ -12828,7 +12887,7 @@
       <w:r>
         <w:tab/>
       </w:r>
-      <w:bookmarkStart w:id="40" w:name="_Toc7642152"/>
+      <w:bookmarkStart w:id="40" w:name="_Toc7653988"/>
       <w:r>
         <w:t>3.</w:t>
       </w:r>
@@ -12957,7 +13016,7 @@
       <w:r>
         <w:tab/>
       </w:r>
-      <w:bookmarkStart w:id="41" w:name="_Toc7642153"/>
+      <w:bookmarkStart w:id="41" w:name="_Toc7653989"/>
       <w:r>
         <w:t>3.2.2 Detailed Description</w:t>
       </w:r>
@@ -12990,15 +13049,7 @@
         <w:t>The</w:t>
       </w:r>
       <w:r>
-        <w:t xml:space="preserve"> worker class was derived from the </w:t>
-      </w:r>
-      <w:proofErr w:type="spellStart"/>
-      <w:r>
-        <w:t>ACharacter</w:t>
-      </w:r>
-      <w:proofErr w:type="spellEnd"/>
-      <w:r>
-        <w:t xml:space="preserve"> parent class</w:t>
+        <w:t xml:space="preserve"> worker class was derived from the ACharacter parent class</w:t>
       </w:r>
       <w:r>
         <w:t xml:space="preserve">. The class uses a capsule component for collision, a skeletal mesh with animation and a </w:t>
@@ -13012,7 +13063,6 @@
       <w:r>
         <w:t>“</w:t>
       </w:r>
-      <w:proofErr w:type="spellStart"/>
       <w:r>
         <w:t>task</w:t>
       </w:r>
@@ -13022,7 +13072,6 @@
       <w:r>
         <w:t>tack</w:t>
       </w:r>
-      <w:proofErr w:type="spellEnd"/>
       <w:r>
         <w:t>”</w:t>
       </w:r>
@@ -13039,50 +13088,10 @@
         <w:t>.</w:t>
       </w:r>
       <w:r>
-        <w:t xml:space="preserve"> Tasks are added to this array in the “</w:t>
-      </w:r>
-      <w:proofErr w:type="spellStart"/>
-      <w:r>
-        <w:t>RunTask</w:t>
-      </w:r>
-      <w:proofErr w:type="spellEnd"/>
-      <w:r>
-        <w:t>” and “</w:t>
-      </w:r>
-      <w:proofErr w:type="spellStart"/>
-      <w:r>
-        <w:t>AddTask</w:t>
-      </w:r>
-      <w:proofErr w:type="spellEnd"/>
-      <w:r>
-        <w:t xml:space="preserve">” functions. The </w:t>
-      </w:r>
-      <w:proofErr w:type="spellStart"/>
-      <w:r>
-        <w:t>RunTask</w:t>
-      </w:r>
-      <w:proofErr w:type="spellEnd"/>
-      <w:r>
-        <w:t xml:space="preserve"> function differs from the </w:t>
-      </w:r>
-      <w:proofErr w:type="spellStart"/>
-      <w:r>
-        <w:t>AddTask</w:t>
-      </w:r>
-      <w:proofErr w:type="spellEnd"/>
-      <w:r>
-        <w:t xml:space="preserve"> </w:t>
-      </w:r>
-      <w:r>
-        <w:t xml:space="preserve">as it clears the </w:t>
-      </w:r>
-      <w:proofErr w:type="spellStart"/>
-      <w:r>
-        <w:t>taskStack</w:t>
-      </w:r>
-      <w:proofErr w:type="spellEnd"/>
-      <w:r>
-        <w:t xml:space="preserve"> befor</w:t>
+        <w:t xml:space="preserve"> Tasks are added to this array in the “RunTask” and “AddTask” functions. The RunTask function differs from the AddTask </w:t>
+      </w:r>
+      <w:r>
+        <w:t>as it clears the taskStack befor</w:t>
       </w:r>
       <w:r>
         <w:t>e</w:t>
@@ -13239,15 +13248,7 @@
         <w:jc w:val="both"/>
       </w:pPr>
       <w:r>
-        <w:t>When the workers booleon variable “</w:t>
-      </w:r>
-      <w:proofErr w:type="spellStart"/>
-      <w:r>
-        <w:t>isSelected</w:t>
-      </w:r>
-      <w:proofErr w:type="spellEnd"/>
-      <w:r>
-        <w:t xml:space="preserve">” is set to true the select icon is set to visible to </w:t>
+        <w:t xml:space="preserve">When the workers booleon variable “isSelected” is set to true the select icon is set to visible to </w:t>
       </w:r>
       <w:r>
         <w:t>provide a visual indication of the selection.</w:t>
@@ -13267,7 +13268,7 @@
       <w:r>
         <w:tab/>
       </w:r>
-      <w:bookmarkStart w:id="42" w:name="_Toc7642154"/>
+      <w:bookmarkStart w:id="42" w:name="_Toc7653990"/>
       <w:r>
         <w:t xml:space="preserve">3.3 </w:t>
       </w:r>
@@ -13287,7 +13288,7 @@
       <w:r>
         <w:tab/>
       </w:r>
-      <w:bookmarkStart w:id="43" w:name="_Toc7642155"/>
+      <w:bookmarkStart w:id="43" w:name="_Toc7653991"/>
       <w:r>
         <w:t>3.</w:t>
       </w:r>
@@ -13367,7 +13368,7 @@
       <w:r>
         <w:tab/>
       </w:r>
-      <w:bookmarkStart w:id="44" w:name="_Toc7642156"/>
+      <w:bookmarkStart w:id="44" w:name="_Toc7653992"/>
       <w:r>
         <w:t>3.</w:t>
       </w:r>
@@ -13409,29 +13410,8 @@
         <w:t>tasks receive the necessary data to perform the task when constructed. The three types are</w:t>
       </w:r>
       <w:r>
-        <w:t xml:space="preserve"> </w:t>
-      </w:r>
-      <w:proofErr w:type="spellStart"/>
-      <w:r>
-        <w:t>moveTask</w:t>
-      </w:r>
-      <w:proofErr w:type="spellEnd"/>
-      <w:r>
-        <w:t xml:space="preserve">, </w:t>
-      </w:r>
-      <w:proofErr w:type="spellStart"/>
-      <w:r>
-        <w:t>constructTask</w:t>
-      </w:r>
-      <w:proofErr w:type="spellEnd"/>
-      <w:r>
-        <w:t xml:space="preserve">, </w:t>
-      </w:r>
-      <w:proofErr w:type="spellStart"/>
-      <w:r>
-        <w:t>collectTask</w:t>
-      </w:r>
-      <w:proofErr w:type="spellEnd"/>
+        <w:t xml:space="preserve"> moveTask, constructTask, collectTask</w:t>
+      </w:r>
       <w:r>
         <w:t xml:space="preserve"> and each</w:t>
       </w:r>
@@ -13468,21 +13448,11 @@
       <w:r>
         <w:t xml:space="preserve">task has functionality to allow the worker to interact with the nav-mesh in the level using The </w:t>
       </w:r>
-      <w:proofErr w:type="spellStart"/>
       <w:r>
         <w:t>UAIBlueprintHelperLibrary</w:t>
       </w:r>
-      <w:proofErr w:type="spellEnd"/>
-      <w:r>
-        <w:t xml:space="preserve"> function “</w:t>
-      </w:r>
-      <w:proofErr w:type="spellStart"/>
-      <w:r>
-        <w:t>SimpleMoveToLocation</w:t>
-      </w:r>
-      <w:proofErr w:type="spellEnd"/>
-      <w:r>
-        <w:t>”.</w:t>
+      <w:r>
+        <w:t xml:space="preserve"> function “SimpleMoveToLocation”.</w:t>
       </w:r>
       <w:r>
         <w:t xml:space="preserve"> When the system detects that the worker is close to the move point it sets the task status to complete.</w:t>
@@ -13572,7 +13542,7 @@
         <w:lastRenderedPageBreak/>
         <w:tab/>
       </w:r>
-      <w:bookmarkStart w:id="45" w:name="_Toc7642157"/>
+      <w:bookmarkStart w:id="45" w:name="_Toc7653993"/>
       <w:r>
         <w:t>3</w:t>
       </w:r>
@@ -13595,7 +13565,7 @@
       <w:r>
         <w:tab/>
       </w:r>
-      <w:bookmarkStart w:id="46" w:name="_Toc7642158"/>
+      <w:bookmarkStart w:id="46" w:name="_Toc7653994"/>
       <w:r>
         <w:t>3.</w:t>
       </w:r>
@@ -13676,7 +13646,7 @@
       <w:r>
         <w:tab/>
       </w:r>
-      <w:bookmarkStart w:id="47" w:name="_Toc7642159"/>
+      <w:bookmarkStart w:id="47" w:name="_Toc7653995"/>
       <w:r>
         <w:t>3.</w:t>
       </w:r>
@@ -13753,7 +13723,7 @@
       <w:r>
         <w:tab/>
       </w:r>
-      <w:bookmarkStart w:id="48" w:name="_Toc7642160"/>
+      <w:bookmarkStart w:id="48" w:name="_Toc7653996"/>
       <w:r>
         <w:t>3.5 Resources</w:t>
       </w:r>
@@ -13770,7 +13740,7 @@
       <w:r>
         <w:tab/>
       </w:r>
-      <w:bookmarkStart w:id="49" w:name="_Toc7642161"/>
+      <w:bookmarkStart w:id="49" w:name="_Toc7653997"/>
       <w:r>
         <w:t>3.</w:t>
       </w:r>
@@ -13851,7 +13821,7 @@
       <w:r>
         <w:tab/>
       </w:r>
-      <w:bookmarkStart w:id="50" w:name="_Toc7642162"/>
+      <w:bookmarkStart w:id="50" w:name="_Toc7653998"/>
       <w:r>
         <w:t>3.</w:t>
       </w:r>
@@ -13881,24 +13851,14 @@
         <w:tab/>
       </w:r>
       <w:r>
-        <w:t xml:space="preserve">A separate class was created to act as a resource manager. The manager is instanced in the Custom Game Mode class to allow it to be accessed from any </w:t>
-      </w:r>
-      <w:proofErr w:type="spellStart"/>
-      <w:r>
-        <w:t>UClass</w:t>
-      </w:r>
-      <w:proofErr w:type="spellEnd"/>
-      <w:r>
-        <w:t xml:space="preserve"> via the </w:t>
+        <w:t xml:space="preserve">A separate class was created to act as a resource manager. The manager is instanced in the Custom Game Mode class to allow it to be accessed from any UClass via the </w:t>
       </w:r>
       <w:r>
         <w:t>“</w:t>
       </w:r>
-      <w:proofErr w:type="spellStart"/>
       <w:r>
         <w:t>GetWorld</w:t>
       </w:r>
-      <w:proofErr w:type="spellEnd"/>
       <w:r>
         <w:t>”</w:t>
       </w:r>
@@ -13938,7 +13898,7 @@
         </w:pBdr>
         <w:spacing w:line="360" w:lineRule="auto"/>
       </w:pPr>
-      <w:bookmarkStart w:id="51" w:name="_Toc7642163"/>
+      <w:bookmarkStart w:id="51" w:name="_Toc7653999"/>
       <w:r>
         <w:lastRenderedPageBreak/>
         <w:t>Development</w:t>
@@ -13958,7 +13918,7 @@
       <w:r>
         <w:tab/>
       </w:r>
-      <w:bookmarkStart w:id="52" w:name="_Toc7642164"/>
+      <w:bookmarkStart w:id="52" w:name="_Toc7654000"/>
       <w:r>
         <w:t>4.1 Development Process</w:t>
       </w:r>
@@ -14009,7 +13969,7 @@
       <w:r>
         <w:tab/>
       </w:r>
-      <w:bookmarkStart w:id="53" w:name="_Toc7642165"/>
+      <w:bookmarkStart w:id="53" w:name="_Toc7654001"/>
       <w:r>
         <w:t>4.2 Concept Design</w:t>
       </w:r>
@@ -14042,7 +14002,7 @@
       <w:r>
         <w:tab/>
       </w:r>
-      <w:bookmarkStart w:id="54" w:name="_Toc7642166"/>
+      <w:bookmarkStart w:id="54" w:name="_Toc7654002"/>
       <w:r>
         <w:t>4.3 Prototyping</w:t>
       </w:r>
@@ -14079,15 +14039,7 @@
         <w:t xml:space="preserve"> The size of the event graph for simple camera movements</w:t>
       </w:r>
       <w:r>
-        <w:t xml:space="preserve">, when compared to the small input function of the C++ </w:t>
-      </w:r>
-      <w:proofErr w:type="spellStart"/>
-      <w:r>
-        <w:t>GG_RTS_Camera</w:t>
-      </w:r>
-      <w:proofErr w:type="spellEnd"/>
-      <w:r>
-        <w:t xml:space="preserve"> pawn,</w:t>
+        <w:t>, when compared to the small input function of the C++ GG_RTS_Camera pawn,</w:t>
       </w:r>
       <w:r>
         <w:t xml:space="preserve"> was eviden</w:t>
@@ -14135,7 +14087,7 @@
         <w:lastRenderedPageBreak/>
         <w:tab/>
       </w:r>
-      <w:bookmarkStart w:id="55" w:name="_Toc7642167"/>
+      <w:bookmarkStart w:id="55" w:name="_Toc7654003"/>
       <w:r>
         <w:t>4.2 Documentation</w:t>
       </w:r>
@@ -14213,15 +14165,7 @@
         <w:t xml:space="preserve"> which appeared as much more detailed.</w:t>
       </w:r>
       <w:r>
-        <w:t xml:space="preserve"> Furthermore, each requirement was altered to conform to the </w:t>
-      </w:r>
-      <w:proofErr w:type="spellStart"/>
-      <w:r>
-        <w:t>iEEE</w:t>
-      </w:r>
-      <w:proofErr w:type="spellEnd"/>
-      <w:r>
-        <w:t xml:space="preserve"> formal language specifications ‘Shall’, ‘Should’ and ‘May’</w:t>
+        <w:t xml:space="preserve"> Furthermore, each requirement was altered to conform to the iEEE formal language specifications ‘Shall’, ‘Should’ and ‘May’</w:t>
       </w:r>
       <w:r>
         <w:t xml:space="preserve"> as stated in the recommended practice for SRS documents section Std-830-1998</w:t>
@@ -14250,7 +14194,7 @@
         </w:pBdr>
         <w:spacing w:line="360" w:lineRule="auto"/>
       </w:pPr>
-      <w:bookmarkStart w:id="56" w:name="_Toc7642168"/>
+      <w:bookmarkStart w:id="56" w:name="_Toc7654004"/>
       <w:r>
         <w:lastRenderedPageBreak/>
         <w:t>Conclusions</w:t>
@@ -14270,7 +14214,7 @@
       <w:r>
         <w:tab/>
       </w:r>
-      <w:bookmarkStart w:id="57" w:name="_Toc7642169"/>
+      <w:bookmarkStart w:id="57" w:name="_Toc7654005"/>
       <w:r>
         <w:t>5.1 Shortcomings</w:t>
       </w:r>
@@ -14349,6 +14293,15 @@
       </w:r>
       <w:r>
         <w:t xml:space="preserve"> to implement, but also the implementation of its function of defence. Typically, in an RTS game this would be some kind of enemy type.</w:t>
+      </w:r>
+      <w:r>
+        <w:t xml:space="preserve"> </w:t>
+      </w:r>
+      <w:r>
+        <w:t xml:space="preserve">A result of this was </w:t>
+      </w:r>
+      <w:r>
+        <w:t>the exclusion of unit and building stats.</w:t>
       </w:r>
       <w:r>
         <w:t xml:space="preserve"> This also took less priority as the game mechanic concept was base building and resource management.</w:t>
@@ -14362,7 +14315,7 @@
       <w:r>
         <w:tab/>
       </w:r>
-      <w:bookmarkStart w:id="58" w:name="_Toc7642170"/>
+      <w:bookmarkStart w:id="58" w:name="_Toc7654006"/>
       <w:r>
         <w:t xml:space="preserve">5.2 </w:t>
       </w:r>
@@ -14456,7 +14409,7 @@
         <w:lastRenderedPageBreak/>
         <w:tab/>
       </w:r>
-      <w:bookmarkStart w:id="59" w:name="_Toc7642171"/>
+      <w:bookmarkStart w:id="59" w:name="_Toc7654007"/>
       <w:r>
         <w:t>5.3 Possible Solutions</w:t>
       </w:r>
@@ -14500,7 +14453,7 @@
       <w:r>
         <w:tab/>
       </w:r>
-      <w:bookmarkStart w:id="60" w:name="_Toc7642172"/>
+      <w:bookmarkStart w:id="60" w:name="_Toc7654008"/>
       <w:r>
         <w:t xml:space="preserve">5.4 Extending the </w:t>
       </w:r>
@@ -14550,7 +14503,7 @@
       <w:r>
         <w:tab/>
       </w:r>
-      <w:bookmarkStart w:id="61" w:name="_Toc7642173"/>
+      <w:bookmarkStart w:id="61" w:name="_Toc7654009"/>
       <w:r>
         <w:t xml:space="preserve">5.5 </w:t>
       </w:r>
@@ -14651,7 +14604,7 @@
         </w:pBdr>
         <w:spacing w:line="360" w:lineRule="auto"/>
       </w:pPr>
-      <w:bookmarkStart w:id="62" w:name="_Toc7642174"/>
+      <w:bookmarkStart w:id="62" w:name="_Toc7654010"/>
       <w:r>
         <w:lastRenderedPageBreak/>
         <w:t>References</w:t>
@@ -14666,7 +14619,7 @@
       <w:r>
         <w:tab/>
       </w:r>
-      <w:bookmarkStart w:id="63" w:name="_Toc7642175"/>
+      <w:bookmarkStart w:id="63" w:name="_Toc7654011"/>
       <w:r>
         <w:t xml:space="preserve">6.1 </w:t>
       </w:r>
@@ -14726,7 +14679,7 @@
       <w:r>
         <w:tab/>
       </w:r>
-      <w:bookmarkStart w:id="64" w:name="_Toc7642176"/>
+      <w:bookmarkStart w:id="64" w:name="_Toc7654012"/>
       <w:r>
         <w:t>6.2 Techniques</w:t>
       </w:r>
@@ -14742,7 +14695,7 @@
       <w:r>
         <w:tab/>
       </w:r>
-      <w:bookmarkStart w:id="65" w:name="_Toc7642177"/>
+      <w:bookmarkStart w:id="65" w:name="_Toc7654013"/>
       <w:r>
         <w:t>6.2.1 C++</w:t>
       </w:r>
@@ -15047,7 +15000,7 @@
       <w:r>
         <w:tab/>
       </w:r>
-      <w:bookmarkStart w:id="66" w:name="_Toc7642178"/>
+      <w:bookmarkStart w:id="66" w:name="_Toc7654014"/>
       <w:r>
         <w:t>6.2.2 Blueprints</w:t>
       </w:r>
@@ -15136,7 +15089,7 @@
       <w:r>
         <w:tab/>
       </w:r>
-      <w:bookmarkStart w:id="67" w:name="_Toc7642179"/>
+      <w:bookmarkStart w:id="67" w:name="_Toc7654015"/>
       <w:r>
         <w:t>6.3 Research</w:t>
       </w:r>
@@ -15386,7 +15339,7 @@
       <w:r>
         <w:tab/>
       </w:r>
-      <w:bookmarkStart w:id="68" w:name="_Toc7642180"/>
+      <w:bookmarkStart w:id="68" w:name="_Toc7654016"/>
       <w:r>
         <w:t>6.4 Resources</w:t>
       </w:r>
@@ -15615,31 +15568,7 @@
           <w:szCs w:val="20"/>
           <w:shd w:val="clear" w:color="auto" w:fill="FFFFFF"/>
         </w:rPr>
-        <w:t xml:space="preserve">Cite This </w:t>
-      </w:r>
-      <w:proofErr w:type="gramStart"/>
-      <w:r>
-        <w:rPr>
-          <w:rFonts w:cstheme="minorHAnsi"/>
-          <w:i/>
-          <w:color w:val="000000"/>
-          <w:sz w:val="18"/>
-          <w:szCs w:val="20"/>
-          <w:shd w:val="clear" w:color="auto" w:fill="FFFFFF"/>
-        </w:rPr>
-        <w:t>For</w:t>
-      </w:r>
-      <w:proofErr w:type="gramEnd"/>
-      <w:r>
-        <w:rPr>
-          <w:rFonts w:cstheme="minorHAnsi"/>
-          <w:i/>
-          <w:color w:val="000000"/>
-          <w:sz w:val="18"/>
-          <w:szCs w:val="20"/>
-          <w:shd w:val="clear" w:color="auto" w:fill="FFFFFF"/>
-        </w:rPr>
-        <w:t xml:space="preserve"> Me. (2019). </w:t>
+        <w:t>Cite This For Me. (2019). </w:t>
       </w:r>
       <w:r>
         <w:rPr>
@@ -15754,7 +15683,6 @@
         </w:rPr>
         <w:t xml:space="preserve">[4] </w:t>
       </w:r>
-      <w:proofErr w:type="spellStart"/>
       <w:r>
         <w:rPr>
           <w:rFonts w:cstheme="minorHAnsi"/>
@@ -15764,19 +15692,7 @@
           <w:szCs w:val="20"/>
           <w:shd w:val="clear" w:color="auto" w:fill="FFFFFF"/>
         </w:rPr>
-        <w:t>Wiegers</w:t>
-      </w:r>
-      <w:proofErr w:type="spellEnd"/>
-      <w:r>
-        <w:rPr>
-          <w:rFonts w:cstheme="minorHAnsi"/>
-          <w:i/>
-          <w:color w:val="000000"/>
-          <w:sz w:val="18"/>
-          <w:szCs w:val="20"/>
-          <w:shd w:val="clear" w:color="auto" w:fill="FFFFFF"/>
-        </w:rPr>
-        <w:t>, K. (1999). [online] Web.cs.dal.ca. Available at:</w:t>
+        <w:t>Wiegers, K. (1999). [online] Web.cs.dal.ca. Available at:</w:t>
       </w:r>
       <w:r>
         <w:rPr>
@@ -15843,7 +15759,6 @@
         </w:rPr>
         <w:t>Cse.msu.edu. (2009). </w:t>
       </w:r>
-      <w:proofErr w:type="spellStart"/>
       <w:r>
         <w:rPr>
           <w:rFonts w:cstheme="minorHAnsi"/>
@@ -15854,20 +15769,7 @@
           <w:szCs w:val="20"/>
           <w:shd w:val="clear" w:color="auto" w:fill="FFFFFF"/>
         </w:rPr>
-        <w:t>Pg</w:t>
-      </w:r>
-      <w:proofErr w:type="spellEnd"/>
-      <w:r>
-        <w:rPr>
-          <w:rFonts w:cstheme="minorHAnsi"/>
-          <w:i/>
-          <w:iCs/>
-          <w:color w:val="000000"/>
-          <w:sz w:val="18"/>
-          <w:szCs w:val="20"/>
-          <w:shd w:val="clear" w:color="auto" w:fill="FFFFFF"/>
-        </w:rPr>
-        <w:t xml:space="preserve"> 23, 5.3.2</w:t>
+        <w:t>Pg 23, 5.3.2</w:t>
       </w:r>
       <w:r>
         <w:rPr>
@@ -15950,7 +15852,7 @@
         </w:pBdr>
         <w:spacing w:line="360" w:lineRule="auto"/>
       </w:pPr>
-      <w:bookmarkStart w:id="69" w:name="_Toc7642181"/>
+      <w:bookmarkStart w:id="69" w:name="_Toc7654017"/>
       <w:r>
         <w:lastRenderedPageBreak/>
         <w:t>Appendices</w:t>
@@ -15970,7 +15872,7 @@
       <w:r>
         <w:tab/>
       </w:r>
-      <w:bookmarkStart w:id="70" w:name="_Toc7642182"/>
+      <w:bookmarkStart w:id="70" w:name="_Toc7654018"/>
       <w:r>
         <w:t>Appendix A: User Guide</w:t>
       </w:r>
@@ -15988,7 +15890,7 @@
         <w:lastRenderedPageBreak/>
         <w:tab/>
       </w:r>
-      <w:bookmarkStart w:id="71" w:name="_Toc7642183"/>
+      <w:bookmarkStart w:id="71" w:name="_Toc7654019"/>
       <w:r>
         <w:t xml:space="preserve">Appendix </w:t>
       </w:r>
@@ -16213,10 +16115,109 @@
         <w:spacing w:line="360" w:lineRule="auto"/>
       </w:pPr>
     </w:p>
+    <w:p>
+      <w:pPr>
+        <w:pStyle w:val="Heading2"/>
+      </w:pPr>
+      <w:bookmarkStart w:id="72" w:name="_Toc7654020"/>
+      <w:r>
+        <w:lastRenderedPageBreak/>
+        <w:t>Appendix C: Blueprint Prototype</w:t>
+      </w:r>
+      <w:bookmarkEnd w:id="72"/>
+    </w:p>
+    <w:p/>
+    <w:tbl>
+      <w:tblPr>
+        <w:tblStyle w:val="TableGrid"/>
+        <w:tblW w:w="0" w:type="auto"/>
+        <w:tblBorders>
+          <w:top w:val="none" w:sz="0" w:space="0" w:color="auto"/>
+          <w:left w:val="none" w:sz="0" w:space="0" w:color="auto"/>
+          <w:bottom w:val="none" w:sz="0" w:space="0" w:color="auto"/>
+          <w:insideH w:val="none" w:sz="0" w:space="0" w:color="auto"/>
+          <w:insideV w:val="none" w:sz="0" w:space="0" w:color="auto"/>
+        </w:tblBorders>
+        <w:tblLook w:val="04A0" w:firstRow="1" w:lastRow="0" w:firstColumn="1" w:lastColumn="0" w:noHBand="0" w:noVBand="1"/>
+      </w:tblPr>
+      <w:tblGrid>
+        <w:gridCol w:w="13948"/>
+      </w:tblGrid>
+      <w:tr>
+        <w:tc>
+          <w:tcPr>
+            <w:tcW w:w="13948" w:type="dxa"/>
+          </w:tcPr>
+          <w:p/>
+          <w:p>
+            <w:pPr>
+              <w:jc w:val="center"/>
+            </w:pPr>
+            <w:r>
+              <w:rPr>
+                <w:noProof/>
+              </w:rPr>
+              <w:drawing>
+                <wp:inline distT="0" distB="0" distL="0" distR="0">
+                  <wp:extent cx="6657975" cy="4390103"/>
+                  <wp:effectExtent l="0" t="0" r="0" b="0"/>
+                  <wp:docPr id="4" name="Picture 4"/>
+                  <wp:cNvGraphicFramePr>
+                    <a:graphicFrameLocks xmlns:a="http://schemas.openxmlformats.org/drawingml/2006/main" noChangeAspect="1"/>
+                  </wp:cNvGraphicFramePr>
+                  <a:graphic xmlns:a="http://schemas.openxmlformats.org/drawingml/2006/main">
+                    <a:graphicData uri="http://schemas.openxmlformats.org/drawingml/2006/picture">
+                      <pic:pic xmlns:pic="http://schemas.openxmlformats.org/drawingml/2006/picture">
+                        <pic:nvPicPr>
+                          <pic:cNvPr id="4" name="Untitled-1.png"/>
+                          <pic:cNvPicPr/>
+                        </pic:nvPicPr>
+                        <pic:blipFill>
+                          <a:blip r:embed="rId28">
+                            <a:extLst>
+                              <a:ext uri="{28A0092B-C50C-407E-A947-70E740481C1C}">
+                                <a14:useLocalDpi xmlns:a14="http://schemas.microsoft.com/office/drawing/2010/main" val="0"/>
+                              </a:ext>
+                            </a:extLst>
+                          </a:blip>
+                          <a:stretch>
+                            <a:fillRect/>
+                          </a:stretch>
+                        </pic:blipFill>
+                        <pic:spPr>
+                          <a:xfrm>
+                            <a:off x="0" y="0"/>
+                            <a:ext cx="6748299" cy="4449661"/>
+                          </a:xfrm>
+                          <a:prstGeom prst="rect">
+                            <a:avLst/>
+                          </a:prstGeom>
+                        </pic:spPr>
+                      </pic:pic>
+                    </a:graphicData>
+                  </a:graphic>
+                </wp:inline>
+              </w:drawing>
+            </w:r>
+          </w:p>
+          <w:p/>
+          <w:p>
+            <w:pPr>
+              <w:pStyle w:val="Subtitle"/>
+              <w:jc w:val="right"/>
+            </w:pPr>
+            <w:r>
+              <w:t>Figure C.1, Camera Blueprint Prototype</w:t>
+            </w:r>
+          </w:p>
+        </w:tc>
+      </w:tr>
+    </w:tbl>
+    <w:p/>
     <w:sectPr>
-      <w:footerReference w:type="default" r:id="rId28"/>
-      <w:headerReference w:type="first" r:id="rId29"/>
-      <w:footerReference w:type="first" r:id="rId30"/>
+      <w:footerReference w:type="default" r:id="rId29"/>
+      <w:headerReference w:type="first" r:id="rId30"/>
+      <w:footerReference w:type="first" r:id="rId31"/>
       <w:pgSz w:w="16838" w:h="11906" w:orient="landscape" w:code="9"/>
       <w:pgMar w:top="1440" w:right="1440" w:bottom="1440" w:left="1440" w:header="709" w:footer="709" w:gutter="0"/>
       <w:cols w:space="708"/>
@@ -16262,6 +16263,7 @@
         <w:docPartUnique/>
       </w:docPartObj>
     </w:sdtPr>
+    <w:sdtEndPr/>
     <w:sdtContent>
       <w:p>
         <w:pPr>
@@ -16552,12 +16554,13 @@
 <w:ftr xmlns:wpc="http://schemas.microsoft.com/office/word/2010/wordprocessingCanvas" xmlns:cx="http://schemas.microsoft.com/office/drawing/2014/chartex" xmlns:cx1="http://schemas.microsoft.com/office/drawing/2015/9/8/chartex" xmlns:cx2="http://schemas.microsoft.com/office/drawing/2015/10/21/chartex" xmlns:cx3="http://schemas.microsoft.com/office/drawing/2016/5/9/chartex" xmlns:cx4="http://schemas.microsoft.com/office/drawing/2016/5/10/chartex" xmlns:cx5="http://schemas.microsoft.com/office/drawing/2016/5/11/chartex" xmlns:cx6="http://schemas.microsoft.com/office/drawing/2016/5/12/chartex" xmlns:cx7="http://schemas.microsoft.com/office/drawing/2016/5/13/chartex" xmlns:cx8="http://schemas.microsoft.com/office/drawing/2016/5/14/chartex" xmlns:mc="http://schemas.openxmlformats.org/markup-compatibility/2006" xmlns:aink="http://schemas.microsoft.com/office/drawing/2016/ink" xmlns:am3d="http://schemas.microsoft.com/office/drawing/2017/model3d" xmlns:o="urn:schemas-microsoft-com:office:office" xmlns:r="http://schemas.openxmlformats.org/officeDocument/2006/relationships" xmlns:m="http://schemas.openxmlformats.org/officeDocument/2006/math" xmlns:v="urn:schemas-microsoft-com:vml" xmlns:wp14="http://schemas.microsoft.com/office/word/2010/wordprocessingDrawing" xmlns:wp="http://schemas.openxmlformats.org/drawingml/2006/wordprocessingDrawing" xmlns:w10="urn:schemas-microsoft-com:office:word" xmlns:w="http://schemas.openxmlformats.org/wordprocessingml/2006/main" xmlns:w14="http://schemas.microsoft.com/office/word/2010/wordml" xmlns:w15="http://schemas.microsoft.com/office/word/2012/wordml" xmlns:w16cid="http://schemas.microsoft.com/office/word/2016/wordml/cid" xmlns:w16se="http://schemas.microsoft.com/office/word/2015/wordml/symex" xmlns:wpg="http://schemas.microsoft.com/office/word/2010/wordprocessingGroup" xmlns:wpi="http://schemas.microsoft.com/office/word/2010/wordprocessingInk" xmlns:wne="http://schemas.microsoft.com/office/word/2006/wordml" xmlns:wps="http://schemas.microsoft.com/office/word/2010/wordprocessingShape" mc:Ignorable="w14 w15 w16se w16cid wp14">
   <w:sdt>
     <w:sdtPr>
-      <w:id w:val="1174526219"/>
+      <w:id w:val="1659564353"/>
       <w:docPartObj>
         <w:docPartGallery w:val="Page Numbers (Bottom of Page)"/>
         <w:docPartUnique/>
       </w:docPartObj>
     </w:sdtPr>
+    <w:sdtEndPr/>
     <w:sdtContent>
       <w:p>
         <w:pPr>
@@ -16838,12 +16841,13 @@
 <w:ftr xmlns:wpc="http://schemas.microsoft.com/office/word/2010/wordprocessingCanvas" xmlns:cx="http://schemas.microsoft.com/office/drawing/2014/chartex" xmlns:cx1="http://schemas.microsoft.com/office/drawing/2015/9/8/chartex" xmlns:cx2="http://schemas.microsoft.com/office/drawing/2015/10/21/chartex" xmlns:cx3="http://schemas.microsoft.com/office/drawing/2016/5/9/chartex" xmlns:cx4="http://schemas.microsoft.com/office/drawing/2016/5/10/chartex" xmlns:cx5="http://schemas.microsoft.com/office/drawing/2016/5/11/chartex" xmlns:cx6="http://schemas.microsoft.com/office/drawing/2016/5/12/chartex" xmlns:cx7="http://schemas.microsoft.com/office/drawing/2016/5/13/chartex" xmlns:cx8="http://schemas.microsoft.com/office/drawing/2016/5/14/chartex" xmlns:mc="http://schemas.openxmlformats.org/markup-compatibility/2006" xmlns:aink="http://schemas.microsoft.com/office/drawing/2016/ink" xmlns:am3d="http://schemas.microsoft.com/office/drawing/2017/model3d" xmlns:o="urn:schemas-microsoft-com:office:office" xmlns:r="http://schemas.openxmlformats.org/officeDocument/2006/relationships" xmlns:m="http://schemas.openxmlformats.org/officeDocument/2006/math" xmlns:v="urn:schemas-microsoft-com:vml" xmlns:wp14="http://schemas.microsoft.com/office/word/2010/wordprocessingDrawing" xmlns:wp="http://schemas.openxmlformats.org/drawingml/2006/wordprocessingDrawing" xmlns:w10="urn:schemas-microsoft-com:office:word" xmlns:w="http://schemas.openxmlformats.org/wordprocessingml/2006/main" xmlns:w14="http://schemas.microsoft.com/office/word/2010/wordml" xmlns:w15="http://schemas.microsoft.com/office/word/2012/wordml" xmlns:w16cid="http://schemas.microsoft.com/office/word/2016/wordml/cid" xmlns:w16se="http://schemas.microsoft.com/office/word/2015/wordml/symex" xmlns:wpg="http://schemas.microsoft.com/office/word/2010/wordprocessingGroup" xmlns:wpi="http://schemas.microsoft.com/office/word/2010/wordprocessingInk" xmlns:wne="http://schemas.microsoft.com/office/word/2006/wordml" xmlns:wps="http://schemas.microsoft.com/office/word/2010/wordprocessingShape" mc:Ignorable="w14 w15 w16se w16cid wp14">
   <w:sdt>
     <w:sdtPr>
-      <w:id w:val="1177161028"/>
+      <w:id w:val="-1181194451"/>
       <w:docPartObj>
         <w:docPartGallery w:val="Page Numbers (Bottom of Page)"/>
         <w:docPartUnique/>
       </w:docPartObj>
     </w:sdtPr>
+    <w:sdtEndPr/>
     <w:sdtContent>
       <w:p>
         <w:pPr>
@@ -20720,7 +20724,7 @@
 </file>
 
 <file path=customXml/itemProps1.xml><?xml version="1.0" encoding="utf-8"?>
-<ds:datastoreItem xmlns:ds="http://schemas.openxmlformats.org/officeDocument/2006/customXml" ds:itemID="{D9FDCF5B-F067-4353-983A-398D32EE9F6E}">
+<ds:datastoreItem xmlns:ds="http://schemas.openxmlformats.org/officeDocument/2006/customXml" ds:itemID="{964EB80C-CADD-442C-8FC4-26BD5271B25A}">
   <ds:schemaRefs>
     <ds:schemaRef ds:uri="http://schemas.openxmlformats.org/officeDocument/2006/bibliography"/>
   </ds:schemaRefs>

</xml_diff>